<commit_message>
Improvements + UML added
</commit_message>
<xml_diff>
--- a/Various documents/Requirements Analysis and Specification Document - CURRENT VERSION.docx
+++ b/Various documents/Requirements Analysis and Specification Document - CURRENT VERSION.docx
@@ -3050,7 +3050,7 @@
           </mc:Choice>
           <mc:Fallback>
             <w:pict>
-              <v:shapetype w14:anchorId="2E6D2B85" id="_x0000_t32" coordsize="21600,21600" o:spt="32" o:oned="t" path="m,l21600,21600e" filled="f">
+              <v:shapetype w14:anchorId="512B6C35" id="_x0000_t32" coordsize="21600,21600" o:spt="32" o:oned="t" path="m,l21600,21600e" filled="f">
                 <v:path arrowok="t" fillok="f" o:connecttype="none"/>
                 <o:lock v:ext="edit" shapetype="t"/>
               </v:shapetype>
@@ -3579,7 +3579,7 @@
           </mc:Choice>
           <mc:Fallback>
             <w:pict>
-              <v:shape w14:anchorId="63D90C58" id="Straight Arrow Connector 26" o:spid="_x0000_s1026" type="#_x0000_t32" style="position:absolute;margin-left:90.95pt;margin-top:119pt;width:53.75pt;height:58.2pt;flip:y;z-index:251674624;visibility:visible;mso-wrap-style:square;mso-width-percent:0;mso-height-percent:0;mso-wrap-distance-left:9pt;mso-wrap-distance-top:0;mso-wrap-distance-right:9pt;mso-wrap-distance-bottom:0;mso-position-horizontal:absolute;mso-position-horizontal-relative:text;mso-position-vertical:absolute;mso-position-vertical-relative:text;mso-width-percent:0;mso-height-percent:0;mso-width-relative:margin;mso-height-relative:margin" o:gfxdata="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" strokecolor="#5b9bd5 [3204]" strokeweight="2pt">
+              <v:shape w14:anchorId="31D2ED29" id="Straight Arrow Connector 26" o:spid="_x0000_s1026" type="#_x0000_t32" style="position:absolute;margin-left:90.95pt;margin-top:119pt;width:53.75pt;height:58.2pt;flip:y;z-index:251674624;visibility:visible;mso-wrap-style:square;mso-width-percent:0;mso-height-percent:0;mso-wrap-distance-left:9pt;mso-wrap-distance-top:0;mso-wrap-distance-right:9pt;mso-wrap-distance-bottom:0;mso-position-horizontal:absolute;mso-position-horizontal-relative:text;mso-position-vertical:absolute;mso-position-vertical-relative:text;mso-width-percent:0;mso-height-percent:0;mso-width-relative:margin;mso-height-relative:margin" o:gfxdata="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" strokecolor="#5b9bd5 [3204]" strokeweight="2pt">
                 <v:stroke endarrow="block" joinstyle="miter"/>
               </v:shape>
             </w:pict>
@@ -4267,7 +4267,7 @@
           </mc:Choice>
           <mc:Fallback>
             <w:pict>
-              <v:oval w14:anchorId="047DCF20" id="Oval 21" o:spid="_x0000_s1026" style="position:absolute;margin-left:253pt;margin-top:54pt;width:135pt;height:107.2pt;z-index:251669504;visibility:visible;mso-wrap-style:square;mso-width-percent:0;mso-height-percent:0;mso-wrap-distance-left:9pt;mso-wrap-distance-top:0;mso-wrap-distance-right:9pt;mso-wrap-distance-bottom:0;mso-position-horizontal:absolute;mso-position-horizontal-relative:text;mso-position-vertical:absolute;mso-position-vertical-relative:text;mso-width-percent:0;mso-height-percent:0;mso-width-relative:margin;mso-height-relative:margin;v-text-anchor:middle" o:gfxdata="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" filled="f" strokecolor="#a5a5a5 [3206]" strokeweight="2pt">
+              <v:oval w14:anchorId="4510977E" id="Oval 21" o:spid="_x0000_s1026" style="position:absolute;margin-left:253pt;margin-top:54pt;width:135pt;height:107.2pt;z-index:251669504;visibility:visible;mso-wrap-style:square;mso-width-percent:0;mso-height-percent:0;mso-wrap-distance-left:9pt;mso-wrap-distance-top:0;mso-wrap-distance-right:9pt;mso-wrap-distance-bottom:0;mso-position-horizontal:absolute;mso-position-horizontal-relative:text;mso-position-vertical:absolute;mso-position-vertical-relative:text;mso-width-percent:0;mso-height-percent:0;mso-width-relative:margin;mso-height-relative:margin;v-text-anchor:middle" o:gfxdata="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" filled="f" strokecolor="#a5a5a5 [3206]" strokeweight="2pt">
                 <v:stroke joinstyle="miter"/>
                 <w10:wrap type="through"/>
               </v:oval>
@@ -4392,7 +4392,7 @@
           </mc:Choice>
           <mc:Fallback>
             <w:pict>
-              <v:shape w14:anchorId="1BF487D4" id="Straight Arrow Connector 30" o:spid="_x0000_s1026" type="#_x0000_t32" style="position:absolute;margin-left:172.35pt;margin-top:8.1pt;width:9pt;height:83.2pt;flip:y;z-index:251676672;visibility:visible;mso-wrap-style:square;mso-width-percent:0;mso-height-percent:0;mso-wrap-distance-left:9pt;mso-wrap-distance-top:0;mso-wrap-distance-right:9pt;mso-wrap-distance-bottom:0;mso-position-horizontal:absolute;mso-position-horizontal-relative:text;mso-position-vertical:absolute;mso-position-vertical-relative:text;mso-width-percent:0;mso-height-percent:0;mso-width-relative:margin;mso-height-relative:margin" o:gfxdata="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" strokecolor="#5b9bd5 [3204]" strokeweight="2pt">
+              <v:shape w14:anchorId="07E1F44E" id="Straight Arrow Connector 30" o:spid="_x0000_s1026" type="#_x0000_t32" style="position:absolute;margin-left:172.35pt;margin-top:8.1pt;width:9pt;height:83.2pt;flip:y;z-index:251676672;visibility:visible;mso-wrap-style:square;mso-width-percent:0;mso-height-percent:0;mso-wrap-distance-left:9pt;mso-wrap-distance-top:0;mso-wrap-distance-right:9pt;mso-wrap-distance-bottom:0;mso-position-horizontal:absolute;mso-position-horizontal-relative:text;mso-position-vertical:absolute;mso-position-vertical-relative:text;mso-width-percent:0;mso-height-percent:0;mso-width-relative:margin;mso-height-relative:margin" o:gfxdata="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" strokecolor="#5b9bd5 [3204]" strokeweight="2pt">
                 <v:stroke endarrow="block" joinstyle="miter"/>
               </v:shape>
             </w:pict>
@@ -4469,7 +4469,7 @@
           </mc:Choice>
           <mc:Fallback>
             <w:pict>
-              <v:shape w14:anchorId="27541017" id="Straight Arrow Connector 28" o:spid="_x0000_s1026" type="#_x0000_t32" style="position:absolute;margin-left:271.05pt;margin-top:10.7pt;width:54pt;height:63pt;flip:x y;z-index:251678720;visibility:visible;mso-wrap-style:square;mso-width-percent:0;mso-height-percent:0;mso-wrap-distance-left:9pt;mso-wrap-distance-top:0;mso-wrap-distance-right:9pt;mso-wrap-distance-bottom:0;mso-position-horizontal:absolute;mso-position-horizontal-relative:text;mso-position-vertical:absolute;mso-position-vertical-relative:text;mso-width-percent:0;mso-height-percent:0;mso-width-relative:margin;mso-height-relative:margin" o:gfxdata="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" strokecolor="#5b9bd5 [3204]" strokeweight="2pt">
+              <v:shape w14:anchorId="1ABD24C0" id="Straight Arrow Connector 28" o:spid="_x0000_s1026" type="#_x0000_t32" style="position:absolute;margin-left:271.05pt;margin-top:10.7pt;width:54pt;height:63pt;flip:x y;z-index:251678720;visibility:visible;mso-wrap-style:square;mso-width-percent:0;mso-height-percent:0;mso-wrap-distance-left:9pt;mso-wrap-distance-top:0;mso-wrap-distance-right:9pt;mso-wrap-distance-bottom:0;mso-position-horizontal:absolute;mso-position-horizontal-relative:text;mso-position-vertical:absolute;mso-position-vertical-relative:text;mso-width-percent:0;mso-height-percent:0;mso-width-relative:margin;mso-height-relative:margin" o:gfxdata="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" strokecolor="#5b9bd5 [3204]" strokeweight="2pt">
                 <v:stroke endarrow="block" joinstyle="miter"/>
               </v:shape>
             </w:pict>
@@ -16300,8 +16300,6 @@
             <w:r>
               <w:t>, Taxi Driver</w:t>
             </w:r>
-            <w:bookmarkStart w:id="19" w:name="_GoBack"/>
-            <w:bookmarkEnd w:id="19"/>
           </w:p>
         </w:tc>
       </w:tr>
@@ -16403,7 +16401,19 @@
               <w:rPr>
                 <w:lang w:val="en-US"/>
               </w:rPr>
-              <w:t>The System analyzes the situation of queues.</w:t>
+              <w:t>The System</w:t>
+            </w:r>
+            <w:r>
+              <w:rPr>
+                <w:lang w:val="en-US"/>
+              </w:rPr>
+              <w:t xml:space="preserve"> periodically</w:t>
+            </w:r>
+            <w:r>
+              <w:rPr>
+                <w:lang w:val="en-US"/>
+              </w:rPr>
+              <w:t xml:space="preserve"> analyzes the situation of queues.</w:t>
             </w:r>
           </w:p>
           <w:p>
@@ -16523,8 +16533,18 @@
                 <w:sz w:val="24"/>
                 <w:lang w:val="en-US"/>
               </w:rPr>
-              <w:t xml:space="preserve">No Taxi Availability </w:t>
+              <w:t>No Taxi Availab</w:t>
             </w:r>
+            <w:r>
+              <w:rPr>
+                <w:rFonts w:ascii="Cambria" w:hAnsi="Cambria"/>
+                <w:sz w:val="24"/>
+                <w:lang w:val="en-US"/>
+              </w:rPr>
+              <w:t>le</w:t>
+            </w:r>
+            <w:bookmarkStart w:id="19" w:name="_GoBack"/>
+            <w:bookmarkEnd w:id="19"/>
           </w:p>
           <w:p>
             <w:pPr>
@@ -22103,44 +22123,44 @@
   </dgm:ptLst>
   <dgm:cxnLst>
     <dgm:cxn modelId="{D23D9D9F-E230-B14F-8CC4-60EF1E62361C}" srcId="{7DBAA654-83A9-2749-9A11-3A2F0853292E}" destId="{9D0A3E8F-79EA-4741-B4AF-359BBF2AD54A}" srcOrd="1" destOrd="0" parTransId="{A68219EE-DDA5-6D44-931C-E2DD8411613C}" sibTransId="{56563E73-53C5-C242-B5DD-534CCEB5A55B}"/>
-    <dgm:cxn modelId="{1F9CB626-5900-4DFA-BEE1-B59421F72B17}" type="presOf" srcId="{6FF581C4-5EE0-6547-8B0A-4DD4E49DF7D5}" destId="{70788382-AA77-7C4C-A399-82382C8CD1E3}" srcOrd="0" destOrd="0" presId="urn:microsoft.com/office/officeart/2005/8/layout/bProcess3"/>
-    <dgm:cxn modelId="{FE168F58-3EC7-4F63-866F-01155ED94CF7}" type="presOf" srcId="{03689D08-8F94-B240-B093-204B4D1B1996}" destId="{11041959-BAD3-494D-A0CA-60D08024935F}" srcOrd="0" destOrd="0" presId="urn:microsoft.com/office/officeart/2005/8/layout/bProcess3"/>
+    <dgm:cxn modelId="{C6B1D1B1-7B45-4719-A5EE-50AE4253E2A9}" type="presOf" srcId="{6FF581C4-5EE0-6547-8B0A-4DD4E49DF7D5}" destId="{70788382-AA77-7C4C-A399-82382C8CD1E3}" srcOrd="0" destOrd="0" presId="urn:microsoft.com/office/officeart/2005/8/layout/bProcess3"/>
+    <dgm:cxn modelId="{9DD8F544-C4E7-44AF-AD14-D19CF8475905}" type="presOf" srcId="{C900A651-3FCA-634D-8E96-FB8C693E1E8F}" destId="{71E5BCB2-3AB6-4C42-9B09-A87936C7F001}" srcOrd="0" destOrd="0" presId="urn:microsoft.com/office/officeart/2005/8/layout/bProcess3"/>
+    <dgm:cxn modelId="{608D4888-8DED-459E-A6BB-E7C8C6BC1474}" type="presOf" srcId="{51AF1449-732A-7245-8907-3B0B474E6716}" destId="{08B24028-0337-A54F-863C-D83DC536E50D}" srcOrd="1" destOrd="0" presId="urn:microsoft.com/office/officeart/2005/8/layout/bProcess3"/>
+    <dgm:cxn modelId="{8621E8A1-2EF9-49F4-A0A0-68C2A121116B}" type="presOf" srcId="{03689D08-8F94-B240-B093-204B4D1B1996}" destId="{11041959-BAD3-494D-A0CA-60D08024935F}" srcOrd="0" destOrd="0" presId="urn:microsoft.com/office/officeart/2005/8/layout/bProcess3"/>
+    <dgm:cxn modelId="{ACAE3818-88A3-48DF-8B49-71BC061DECD4}" type="presOf" srcId="{03689D08-8F94-B240-B093-204B4D1B1996}" destId="{F515C25C-FBC4-0A42-9BD8-739DB491DE01}" srcOrd="1" destOrd="0" presId="urn:microsoft.com/office/officeart/2005/8/layout/bProcess3"/>
+    <dgm:cxn modelId="{95ADDF32-58C5-4920-A647-C5CB0EC6634C}" type="presOf" srcId="{7DBAA654-83A9-2749-9A11-3A2F0853292E}" destId="{379D3411-2CF2-1443-9DE7-1F3F74BE70B6}" srcOrd="0" destOrd="0" presId="urn:microsoft.com/office/officeart/2005/8/layout/bProcess3"/>
     <dgm:cxn modelId="{CBA7B2CB-398D-0944-9097-F88E098803F8}" srcId="{7DBAA654-83A9-2749-9A11-3A2F0853292E}" destId="{981B4EF9-7A3A-BE49-B6B6-0021D3615771}" srcOrd="5" destOrd="0" parTransId="{036AB1F6-FA37-614F-A857-CA2CBEA75FF8}" sibTransId="{07202FE3-BBDD-A74E-9ED7-5FC69364AF9D}"/>
-    <dgm:cxn modelId="{F30FDDE4-7E94-4AD7-A9FF-A4045926ABF8}" type="presOf" srcId="{56563E73-53C5-C242-B5DD-534CCEB5A55B}" destId="{1AB89A78-53AA-8046-940B-4774F5E8A3F4}" srcOrd="0" destOrd="0" presId="urn:microsoft.com/office/officeart/2005/8/layout/bProcess3"/>
     <dgm:cxn modelId="{A4DF705F-378F-3D46-8BF6-315C5DACB12C}" srcId="{7DBAA654-83A9-2749-9A11-3A2F0853292E}" destId="{3D31D781-DE26-FC46-87C5-81D28438E988}" srcOrd="4" destOrd="0" parTransId="{7FDE228D-3493-0041-A7C9-8BDABED610D5}" sibTransId="{51AF1449-732A-7245-8907-3B0B474E6716}"/>
-    <dgm:cxn modelId="{6283C390-36EF-4E80-AECF-64A71335C728}" type="presOf" srcId="{03689D08-8F94-B240-B093-204B4D1B1996}" destId="{F515C25C-FBC4-0A42-9BD8-739DB491DE01}" srcOrd="1" destOrd="0" presId="urn:microsoft.com/office/officeart/2005/8/layout/bProcess3"/>
     <dgm:cxn modelId="{9F7DBBD3-2135-334D-BDE9-A8ED29101BA4}" srcId="{7DBAA654-83A9-2749-9A11-3A2F0853292E}" destId="{3ABC577C-D926-6C40-8609-A47272EDC0E8}" srcOrd="3" destOrd="0" parTransId="{73D020D2-C3E5-6D4B-A74D-95AC52916961}" sibTransId="{E1700588-AA9B-9044-98E5-A52BC9E980D8}"/>
-    <dgm:cxn modelId="{3903077F-84FF-48F9-8720-A28389CAADD9}" type="presOf" srcId="{7DBAA654-83A9-2749-9A11-3A2F0853292E}" destId="{379D3411-2CF2-1443-9DE7-1F3F74BE70B6}" srcOrd="0" destOrd="0" presId="urn:microsoft.com/office/officeart/2005/8/layout/bProcess3"/>
+    <dgm:cxn modelId="{E87EC627-8CD7-4216-8207-4230C687BE5A}" type="presOf" srcId="{56563E73-53C5-C242-B5DD-534CCEB5A55B}" destId="{8845A127-0D85-A14A-94CB-F773727D4C9B}" srcOrd="1" destOrd="0" presId="urn:microsoft.com/office/officeart/2005/8/layout/bProcess3"/>
     <dgm:cxn modelId="{C9F771AC-35CF-1540-8F9B-A548A676FBEC}" srcId="{7DBAA654-83A9-2749-9A11-3A2F0853292E}" destId="{C900A651-3FCA-634D-8E96-FB8C693E1E8F}" srcOrd="0" destOrd="0" parTransId="{DC773397-72AF-3043-A26B-0B8B32D632B1}" sibTransId="{6FF581C4-5EE0-6547-8B0A-4DD4E49DF7D5}"/>
+    <dgm:cxn modelId="{52F28A16-368D-4EA7-B629-EC408B107AA4}" type="presOf" srcId="{56563E73-53C5-C242-B5DD-534CCEB5A55B}" destId="{1AB89A78-53AA-8046-940B-4774F5E8A3F4}" srcOrd="0" destOrd="0" presId="urn:microsoft.com/office/officeart/2005/8/layout/bProcess3"/>
     <dgm:cxn modelId="{B40CF301-B877-0146-8F01-A4B49C9B78E2}" srcId="{7DBAA654-83A9-2749-9A11-3A2F0853292E}" destId="{761D77BA-5704-3540-A64C-39623ABDE933}" srcOrd="2" destOrd="0" parTransId="{0CEF3B97-E2A9-E04D-A0DB-EC66FC595157}" sibTransId="{03689D08-8F94-B240-B093-204B4D1B1996}"/>
-    <dgm:cxn modelId="{1BD02E89-1962-485C-8111-A346D60BD259}" type="presOf" srcId="{E1700588-AA9B-9044-98E5-A52BC9E980D8}" destId="{0D4A6B71-9678-E74B-A4F4-3D04D7F96F18}" srcOrd="1" destOrd="0" presId="urn:microsoft.com/office/officeart/2005/8/layout/bProcess3"/>
-    <dgm:cxn modelId="{79B0416F-02E8-401A-AAEF-A7C07994F8FD}" type="presOf" srcId="{3D31D781-DE26-FC46-87C5-81D28438E988}" destId="{5054442F-68CC-BA4D-A78B-D10165C93B35}" srcOrd="0" destOrd="0" presId="urn:microsoft.com/office/officeart/2005/8/layout/bProcess3"/>
-    <dgm:cxn modelId="{7828CB6A-C65F-452A-BF81-2381105CB97F}" type="presOf" srcId="{51AF1449-732A-7245-8907-3B0B474E6716}" destId="{70A625A3-B04D-314A-9454-BA7560E71142}" srcOrd="0" destOrd="0" presId="urn:microsoft.com/office/officeart/2005/8/layout/bProcess3"/>
-    <dgm:cxn modelId="{4D9C0C79-6C8B-46E4-9675-B23546B6286A}" type="presOf" srcId="{C900A651-3FCA-634D-8E96-FB8C693E1E8F}" destId="{71E5BCB2-3AB6-4C42-9B09-A87936C7F001}" srcOrd="0" destOrd="0" presId="urn:microsoft.com/office/officeart/2005/8/layout/bProcess3"/>
-    <dgm:cxn modelId="{9103891B-D108-4801-A084-13501CB0C14C}" type="presOf" srcId="{51AF1449-732A-7245-8907-3B0B474E6716}" destId="{08B24028-0337-A54F-863C-D83DC536E50D}" srcOrd="1" destOrd="0" presId="urn:microsoft.com/office/officeart/2005/8/layout/bProcess3"/>
-    <dgm:cxn modelId="{11356AFA-CB48-44E3-B2EF-9842C103D043}" type="presOf" srcId="{9D0A3E8F-79EA-4741-B4AF-359BBF2AD54A}" destId="{CB005E4D-98D2-5E43-A79A-01D73FA5246C}" srcOrd="0" destOrd="0" presId="urn:microsoft.com/office/officeart/2005/8/layout/bProcess3"/>
-    <dgm:cxn modelId="{20C66D8C-054E-4441-884C-BC363C11EACA}" type="presOf" srcId="{981B4EF9-7A3A-BE49-B6B6-0021D3615771}" destId="{CA2203B5-A4CA-2C4D-8577-50E3388F2246}" srcOrd="0" destOrd="0" presId="urn:microsoft.com/office/officeart/2005/8/layout/bProcess3"/>
-    <dgm:cxn modelId="{D1DE59D9-4748-444D-A302-33AD931A5416}" type="presOf" srcId="{E1700588-AA9B-9044-98E5-A52BC9E980D8}" destId="{BE891453-7A81-9745-80FE-393D0BD9F682}" srcOrd="0" destOrd="0" presId="urn:microsoft.com/office/officeart/2005/8/layout/bProcess3"/>
-    <dgm:cxn modelId="{28C80E63-CCBC-4D3D-89D4-C2085C3F7818}" type="presOf" srcId="{56563E73-53C5-C242-B5DD-534CCEB5A55B}" destId="{8845A127-0D85-A14A-94CB-F773727D4C9B}" srcOrd="1" destOrd="0" presId="urn:microsoft.com/office/officeart/2005/8/layout/bProcess3"/>
-    <dgm:cxn modelId="{D96DDAB6-A9BE-4168-BE7B-BC14AAA2A2C1}" type="presOf" srcId="{3ABC577C-D926-6C40-8609-A47272EDC0E8}" destId="{35CF6ACD-16BB-D44B-9967-A88BE4C856FA}" srcOrd="0" destOrd="0" presId="urn:microsoft.com/office/officeart/2005/8/layout/bProcess3"/>
-    <dgm:cxn modelId="{2CDBB2AE-A25C-40DC-B3D8-FA04E2EF164D}" type="presOf" srcId="{761D77BA-5704-3540-A64C-39623ABDE933}" destId="{2B850CA7-3DA8-704B-9542-29A27C4E6E8A}" srcOrd="0" destOrd="0" presId="urn:microsoft.com/office/officeart/2005/8/layout/bProcess3"/>
-    <dgm:cxn modelId="{66CB0C71-771C-49B9-BB05-36DAC8AA2FCF}" type="presOf" srcId="{6FF581C4-5EE0-6547-8B0A-4DD4E49DF7D5}" destId="{EE2C3E7E-7411-F14A-B102-730D81D864D3}" srcOrd="1" destOrd="0" presId="urn:microsoft.com/office/officeart/2005/8/layout/bProcess3"/>
-    <dgm:cxn modelId="{634C575F-6A33-4725-9AB5-73B63B919484}" type="presParOf" srcId="{379D3411-2CF2-1443-9DE7-1F3F74BE70B6}" destId="{71E5BCB2-3AB6-4C42-9B09-A87936C7F001}" srcOrd="0" destOrd="0" presId="urn:microsoft.com/office/officeart/2005/8/layout/bProcess3"/>
-    <dgm:cxn modelId="{A1B590D9-7642-4A96-9BC9-16F5B838AAD4}" type="presParOf" srcId="{379D3411-2CF2-1443-9DE7-1F3F74BE70B6}" destId="{70788382-AA77-7C4C-A399-82382C8CD1E3}" srcOrd="1" destOrd="0" presId="urn:microsoft.com/office/officeart/2005/8/layout/bProcess3"/>
-    <dgm:cxn modelId="{CA06DDF5-F1AE-4465-B73A-99E1CBFB66A9}" type="presParOf" srcId="{70788382-AA77-7C4C-A399-82382C8CD1E3}" destId="{EE2C3E7E-7411-F14A-B102-730D81D864D3}" srcOrd="0" destOrd="0" presId="urn:microsoft.com/office/officeart/2005/8/layout/bProcess3"/>
-    <dgm:cxn modelId="{DE0445FE-435E-4AB1-9F1A-D29E3BA4CE16}" type="presParOf" srcId="{379D3411-2CF2-1443-9DE7-1F3F74BE70B6}" destId="{CB005E4D-98D2-5E43-A79A-01D73FA5246C}" srcOrd="2" destOrd="0" presId="urn:microsoft.com/office/officeart/2005/8/layout/bProcess3"/>
-    <dgm:cxn modelId="{13BC6337-DE9C-432D-8108-A1AD629CAF44}" type="presParOf" srcId="{379D3411-2CF2-1443-9DE7-1F3F74BE70B6}" destId="{1AB89A78-53AA-8046-940B-4774F5E8A3F4}" srcOrd="3" destOrd="0" presId="urn:microsoft.com/office/officeart/2005/8/layout/bProcess3"/>
-    <dgm:cxn modelId="{76DB54CB-5E88-48DA-96E2-B9CC5E6A1417}" type="presParOf" srcId="{1AB89A78-53AA-8046-940B-4774F5E8A3F4}" destId="{8845A127-0D85-A14A-94CB-F773727D4C9B}" srcOrd="0" destOrd="0" presId="urn:microsoft.com/office/officeart/2005/8/layout/bProcess3"/>
-    <dgm:cxn modelId="{04FB66FE-B76B-4646-9B07-4E8F83672005}" type="presParOf" srcId="{379D3411-2CF2-1443-9DE7-1F3F74BE70B6}" destId="{2B850CA7-3DA8-704B-9542-29A27C4E6E8A}" srcOrd="4" destOrd="0" presId="urn:microsoft.com/office/officeart/2005/8/layout/bProcess3"/>
-    <dgm:cxn modelId="{6C6FFEBA-54CE-4830-8174-02617F2BE606}" type="presParOf" srcId="{379D3411-2CF2-1443-9DE7-1F3F74BE70B6}" destId="{11041959-BAD3-494D-A0CA-60D08024935F}" srcOrd="5" destOrd="0" presId="urn:microsoft.com/office/officeart/2005/8/layout/bProcess3"/>
-    <dgm:cxn modelId="{D195DF88-8F37-4C63-B21B-653DA1166FD7}" type="presParOf" srcId="{11041959-BAD3-494D-A0CA-60D08024935F}" destId="{F515C25C-FBC4-0A42-9BD8-739DB491DE01}" srcOrd="0" destOrd="0" presId="urn:microsoft.com/office/officeart/2005/8/layout/bProcess3"/>
-    <dgm:cxn modelId="{35F26E34-FFC4-4E84-88CD-A8B45C1E90B7}" type="presParOf" srcId="{379D3411-2CF2-1443-9DE7-1F3F74BE70B6}" destId="{35CF6ACD-16BB-D44B-9967-A88BE4C856FA}" srcOrd="6" destOrd="0" presId="urn:microsoft.com/office/officeart/2005/8/layout/bProcess3"/>
-    <dgm:cxn modelId="{72A5FB66-508B-4A36-A630-5692AB1D435D}" type="presParOf" srcId="{379D3411-2CF2-1443-9DE7-1F3F74BE70B6}" destId="{BE891453-7A81-9745-80FE-393D0BD9F682}" srcOrd="7" destOrd="0" presId="urn:microsoft.com/office/officeart/2005/8/layout/bProcess3"/>
-    <dgm:cxn modelId="{61AA47A8-6A93-4939-B345-7BAB85B38017}" type="presParOf" srcId="{BE891453-7A81-9745-80FE-393D0BD9F682}" destId="{0D4A6B71-9678-E74B-A4F4-3D04D7F96F18}" srcOrd="0" destOrd="0" presId="urn:microsoft.com/office/officeart/2005/8/layout/bProcess3"/>
-    <dgm:cxn modelId="{46BDF214-376C-429F-B9B0-CAA79B5FEAA6}" type="presParOf" srcId="{379D3411-2CF2-1443-9DE7-1F3F74BE70B6}" destId="{5054442F-68CC-BA4D-A78B-D10165C93B35}" srcOrd="8" destOrd="0" presId="urn:microsoft.com/office/officeart/2005/8/layout/bProcess3"/>
-    <dgm:cxn modelId="{7A614428-2FFF-4790-9FBF-9A73C0061DF5}" type="presParOf" srcId="{379D3411-2CF2-1443-9DE7-1F3F74BE70B6}" destId="{70A625A3-B04D-314A-9454-BA7560E71142}" srcOrd="9" destOrd="0" presId="urn:microsoft.com/office/officeart/2005/8/layout/bProcess3"/>
-    <dgm:cxn modelId="{D19EDDF5-EB43-4E16-BDA5-77AFA502CE7C}" type="presParOf" srcId="{70A625A3-B04D-314A-9454-BA7560E71142}" destId="{08B24028-0337-A54F-863C-D83DC536E50D}" srcOrd="0" destOrd="0" presId="urn:microsoft.com/office/officeart/2005/8/layout/bProcess3"/>
-    <dgm:cxn modelId="{E0213F05-3419-4650-8A51-4A877731FEFE}" type="presParOf" srcId="{379D3411-2CF2-1443-9DE7-1F3F74BE70B6}" destId="{CA2203B5-A4CA-2C4D-8577-50E3388F2246}" srcOrd="10" destOrd="0" presId="urn:microsoft.com/office/officeart/2005/8/layout/bProcess3"/>
+    <dgm:cxn modelId="{35DAD2A0-7ED2-4C81-BAC3-60E3BF3F7046}" type="presOf" srcId="{3ABC577C-D926-6C40-8609-A47272EDC0E8}" destId="{35CF6ACD-16BB-D44B-9967-A88BE4C856FA}" srcOrd="0" destOrd="0" presId="urn:microsoft.com/office/officeart/2005/8/layout/bProcess3"/>
+    <dgm:cxn modelId="{3F872BEF-7253-41B7-90C1-B7F07B69FDBA}" type="presOf" srcId="{51AF1449-732A-7245-8907-3B0B474E6716}" destId="{70A625A3-B04D-314A-9454-BA7560E71142}" srcOrd="0" destOrd="0" presId="urn:microsoft.com/office/officeart/2005/8/layout/bProcess3"/>
+    <dgm:cxn modelId="{20865CB6-2A66-4C51-9C9D-101260B2587C}" type="presOf" srcId="{E1700588-AA9B-9044-98E5-A52BC9E980D8}" destId="{0D4A6B71-9678-E74B-A4F4-3D04D7F96F18}" srcOrd="1" destOrd="0" presId="urn:microsoft.com/office/officeart/2005/8/layout/bProcess3"/>
+    <dgm:cxn modelId="{027E56B2-C86F-4DD9-A26B-19FD3270A14C}" type="presOf" srcId="{9D0A3E8F-79EA-4741-B4AF-359BBF2AD54A}" destId="{CB005E4D-98D2-5E43-A79A-01D73FA5246C}" srcOrd="0" destOrd="0" presId="urn:microsoft.com/office/officeart/2005/8/layout/bProcess3"/>
+    <dgm:cxn modelId="{AB1BDD5A-CB98-4513-9B64-068C29CB3903}" type="presOf" srcId="{3D31D781-DE26-FC46-87C5-81D28438E988}" destId="{5054442F-68CC-BA4D-A78B-D10165C93B35}" srcOrd="0" destOrd="0" presId="urn:microsoft.com/office/officeart/2005/8/layout/bProcess3"/>
+    <dgm:cxn modelId="{97807892-BBD0-405E-B3BE-B4431BD8860F}" type="presOf" srcId="{761D77BA-5704-3540-A64C-39623ABDE933}" destId="{2B850CA7-3DA8-704B-9542-29A27C4E6E8A}" srcOrd="0" destOrd="0" presId="urn:microsoft.com/office/officeart/2005/8/layout/bProcess3"/>
+    <dgm:cxn modelId="{FA76B0C4-F4E8-4D9C-8950-BA4515520468}" type="presOf" srcId="{6FF581C4-5EE0-6547-8B0A-4DD4E49DF7D5}" destId="{EE2C3E7E-7411-F14A-B102-730D81D864D3}" srcOrd="1" destOrd="0" presId="urn:microsoft.com/office/officeart/2005/8/layout/bProcess3"/>
+    <dgm:cxn modelId="{FDD63495-3832-4E12-A4CA-B82352D0005A}" type="presOf" srcId="{981B4EF9-7A3A-BE49-B6B6-0021D3615771}" destId="{CA2203B5-A4CA-2C4D-8577-50E3388F2246}" srcOrd="0" destOrd="0" presId="urn:microsoft.com/office/officeart/2005/8/layout/bProcess3"/>
+    <dgm:cxn modelId="{1232DEFE-73E6-4AB4-B169-13BE4265FF2E}" type="presOf" srcId="{E1700588-AA9B-9044-98E5-A52BC9E980D8}" destId="{BE891453-7A81-9745-80FE-393D0BD9F682}" srcOrd="0" destOrd="0" presId="urn:microsoft.com/office/officeart/2005/8/layout/bProcess3"/>
+    <dgm:cxn modelId="{D1EFA02A-9D85-47B4-A5B9-063BF1B3225C}" type="presParOf" srcId="{379D3411-2CF2-1443-9DE7-1F3F74BE70B6}" destId="{71E5BCB2-3AB6-4C42-9B09-A87936C7F001}" srcOrd="0" destOrd="0" presId="urn:microsoft.com/office/officeart/2005/8/layout/bProcess3"/>
+    <dgm:cxn modelId="{D80120A0-6795-4FFB-991A-F1353B2A5525}" type="presParOf" srcId="{379D3411-2CF2-1443-9DE7-1F3F74BE70B6}" destId="{70788382-AA77-7C4C-A399-82382C8CD1E3}" srcOrd="1" destOrd="0" presId="urn:microsoft.com/office/officeart/2005/8/layout/bProcess3"/>
+    <dgm:cxn modelId="{77CB56FE-A646-42B9-83A7-43793C021E29}" type="presParOf" srcId="{70788382-AA77-7C4C-A399-82382C8CD1E3}" destId="{EE2C3E7E-7411-F14A-B102-730D81D864D3}" srcOrd="0" destOrd="0" presId="urn:microsoft.com/office/officeart/2005/8/layout/bProcess3"/>
+    <dgm:cxn modelId="{7F16CAE6-A568-4A09-A4E0-04C1F6093480}" type="presParOf" srcId="{379D3411-2CF2-1443-9DE7-1F3F74BE70B6}" destId="{CB005E4D-98D2-5E43-A79A-01D73FA5246C}" srcOrd="2" destOrd="0" presId="urn:microsoft.com/office/officeart/2005/8/layout/bProcess3"/>
+    <dgm:cxn modelId="{44E8E6AA-A238-4E13-BCE8-1F8501AA6A69}" type="presParOf" srcId="{379D3411-2CF2-1443-9DE7-1F3F74BE70B6}" destId="{1AB89A78-53AA-8046-940B-4774F5E8A3F4}" srcOrd="3" destOrd="0" presId="urn:microsoft.com/office/officeart/2005/8/layout/bProcess3"/>
+    <dgm:cxn modelId="{041C939F-21B6-47C0-A3B9-C8C5A60E700E}" type="presParOf" srcId="{1AB89A78-53AA-8046-940B-4774F5E8A3F4}" destId="{8845A127-0D85-A14A-94CB-F773727D4C9B}" srcOrd="0" destOrd="0" presId="urn:microsoft.com/office/officeart/2005/8/layout/bProcess3"/>
+    <dgm:cxn modelId="{C4E0B561-BE28-4392-A3F3-810B69703E6A}" type="presParOf" srcId="{379D3411-2CF2-1443-9DE7-1F3F74BE70B6}" destId="{2B850CA7-3DA8-704B-9542-29A27C4E6E8A}" srcOrd="4" destOrd="0" presId="urn:microsoft.com/office/officeart/2005/8/layout/bProcess3"/>
+    <dgm:cxn modelId="{E6C2F8E7-000F-469C-9525-A7EE1EDB8D5E}" type="presParOf" srcId="{379D3411-2CF2-1443-9DE7-1F3F74BE70B6}" destId="{11041959-BAD3-494D-A0CA-60D08024935F}" srcOrd="5" destOrd="0" presId="urn:microsoft.com/office/officeart/2005/8/layout/bProcess3"/>
+    <dgm:cxn modelId="{FDAC21DA-A3AE-4EE7-AF54-42DCC6980E4D}" type="presParOf" srcId="{11041959-BAD3-494D-A0CA-60D08024935F}" destId="{F515C25C-FBC4-0A42-9BD8-739DB491DE01}" srcOrd="0" destOrd="0" presId="urn:microsoft.com/office/officeart/2005/8/layout/bProcess3"/>
+    <dgm:cxn modelId="{AA196040-EFEA-4509-96D6-AFCA4E6118F1}" type="presParOf" srcId="{379D3411-2CF2-1443-9DE7-1F3F74BE70B6}" destId="{35CF6ACD-16BB-D44B-9967-A88BE4C856FA}" srcOrd="6" destOrd="0" presId="urn:microsoft.com/office/officeart/2005/8/layout/bProcess3"/>
+    <dgm:cxn modelId="{61301E57-6156-4164-BD9D-96E774C08370}" type="presParOf" srcId="{379D3411-2CF2-1443-9DE7-1F3F74BE70B6}" destId="{BE891453-7A81-9745-80FE-393D0BD9F682}" srcOrd="7" destOrd="0" presId="urn:microsoft.com/office/officeart/2005/8/layout/bProcess3"/>
+    <dgm:cxn modelId="{9F2388D5-C65C-41D7-AA37-3851BE227216}" type="presParOf" srcId="{BE891453-7A81-9745-80FE-393D0BD9F682}" destId="{0D4A6B71-9678-E74B-A4F4-3D04D7F96F18}" srcOrd="0" destOrd="0" presId="urn:microsoft.com/office/officeart/2005/8/layout/bProcess3"/>
+    <dgm:cxn modelId="{815CE851-8026-479B-A21F-50CCCD487EF4}" type="presParOf" srcId="{379D3411-2CF2-1443-9DE7-1F3F74BE70B6}" destId="{5054442F-68CC-BA4D-A78B-D10165C93B35}" srcOrd="8" destOrd="0" presId="urn:microsoft.com/office/officeart/2005/8/layout/bProcess3"/>
+    <dgm:cxn modelId="{6374646A-B884-4A24-B506-B2C0EDDC9872}" type="presParOf" srcId="{379D3411-2CF2-1443-9DE7-1F3F74BE70B6}" destId="{70A625A3-B04D-314A-9454-BA7560E71142}" srcOrd="9" destOrd="0" presId="urn:microsoft.com/office/officeart/2005/8/layout/bProcess3"/>
+    <dgm:cxn modelId="{80227262-D731-4E90-A68D-460F61F9A136}" type="presParOf" srcId="{70A625A3-B04D-314A-9454-BA7560E71142}" destId="{08B24028-0337-A54F-863C-D83DC536E50D}" srcOrd="0" destOrd="0" presId="urn:microsoft.com/office/officeart/2005/8/layout/bProcess3"/>
+    <dgm:cxn modelId="{017EC2B1-6E61-4C38-8A19-F94E05C796C0}" type="presParOf" srcId="{379D3411-2CF2-1443-9DE7-1F3F74BE70B6}" destId="{CA2203B5-A4CA-2C4D-8577-50E3388F2246}" srcOrd="10" destOrd="0" presId="urn:microsoft.com/office/officeart/2005/8/layout/bProcess3"/>
   </dgm:cxnLst>
   <dgm:bg/>
   <dgm:whole>
@@ -24715,7 +24735,7 @@
 </file>
 
 <file path=customXml/itemProps1.xml><?xml version="1.0" encoding="utf-8"?>
-<ds:datastoreItem xmlns:ds="http://schemas.openxmlformats.org/officeDocument/2006/customXml" ds:itemID="{70B9BE0C-04B5-477D-A913-044352B43CA2}">
+<ds:datastoreItem xmlns:ds="http://schemas.openxmlformats.org/officeDocument/2006/customXml" ds:itemID="{69787F32-3CE7-47F2-8803-1FCA3FF08E79}">
   <ds:schemaRefs>
     <ds:schemaRef ds:uri="http://schemas.openxmlformats.org/officeDocument/2006/bibliography"/>
   </ds:schemaRefs>

</xml_diff>

<commit_message>
Revert "New UML diagrams"
This reverts commit d44f9189e14395ef2fb629ada748cb5c74c55188.
</commit_message>
<xml_diff>
--- a/Various documents/Requirements Analysis and Specification Document - CURRENT VERSION.docx
+++ b/Various documents/Requirements Analysis and Specification Document - CURRENT VERSION.docx
@@ -3050,7 +3050,7 @@
           </mc:Choice>
           <mc:Fallback>
             <w:pict>
-              <v:shapetype w14:anchorId="5E18AC41" id="_x0000_t32" coordsize="21600,21600" o:spt="32" o:oned="t" path="m,l21600,21600e" filled="f">
+              <v:shapetype w14:anchorId="512B6C35" id="_x0000_t32" coordsize="21600,21600" o:spt="32" o:oned="t" path="m,l21600,21600e" filled="f">
                 <v:path arrowok="t" fillok="f" o:connecttype="none"/>
                 <o:lock v:ext="edit" shapetype="t"/>
               </v:shapetype>
@@ -3579,7 +3579,7 @@
           </mc:Choice>
           <mc:Fallback>
             <w:pict>
-              <v:shape w14:anchorId="52AC2743" id="Straight Arrow Connector 26" o:spid="_x0000_s1026" type="#_x0000_t32" style="position:absolute;margin-left:90.95pt;margin-top:119pt;width:53.75pt;height:58.2pt;flip:y;z-index:251674624;visibility:visible;mso-wrap-style:square;mso-width-percent:0;mso-height-percent:0;mso-wrap-distance-left:9pt;mso-wrap-distance-top:0;mso-wrap-distance-right:9pt;mso-wrap-distance-bottom:0;mso-position-horizontal:absolute;mso-position-horizontal-relative:text;mso-position-vertical:absolute;mso-position-vertical-relative:text;mso-width-percent:0;mso-height-percent:0;mso-width-relative:margin;mso-height-relative:margin" o:gfxdata="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" strokecolor="#5b9bd5 [3204]" strokeweight="2pt">
+              <v:shape w14:anchorId="31D2ED29" id="Straight Arrow Connector 26" o:spid="_x0000_s1026" type="#_x0000_t32" style="position:absolute;margin-left:90.95pt;margin-top:119pt;width:53.75pt;height:58.2pt;flip:y;z-index:251674624;visibility:visible;mso-wrap-style:square;mso-width-percent:0;mso-height-percent:0;mso-wrap-distance-left:9pt;mso-wrap-distance-top:0;mso-wrap-distance-right:9pt;mso-wrap-distance-bottom:0;mso-position-horizontal:absolute;mso-position-horizontal-relative:text;mso-position-vertical:absolute;mso-position-vertical-relative:text;mso-width-percent:0;mso-height-percent:0;mso-width-relative:margin;mso-height-relative:margin" o:gfxdata="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" strokecolor="#5b9bd5 [3204]" strokeweight="2pt">
                 <v:stroke endarrow="block" joinstyle="miter"/>
               </v:shape>
             </w:pict>
@@ -4267,7 +4267,7 @@
           </mc:Choice>
           <mc:Fallback>
             <w:pict>
-              <v:oval w14:anchorId="455F9C83" id="Oval 21" o:spid="_x0000_s1026" style="position:absolute;margin-left:253pt;margin-top:54pt;width:135pt;height:107.2pt;z-index:251669504;visibility:visible;mso-wrap-style:square;mso-width-percent:0;mso-height-percent:0;mso-wrap-distance-left:9pt;mso-wrap-distance-top:0;mso-wrap-distance-right:9pt;mso-wrap-distance-bottom:0;mso-position-horizontal:absolute;mso-position-horizontal-relative:text;mso-position-vertical:absolute;mso-position-vertical-relative:text;mso-width-percent:0;mso-height-percent:0;mso-width-relative:margin;mso-height-relative:margin;v-text-anchor:middle" o:gfxdata="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" filled="f" strokecolor="#a5a5a5 [3206]" strokeweight="2pt">
+              <v:oval w14:anchorId="4510977E" id="Oval 21" o:spid="_x0000_s1026" style="position:absolute;margin-left:253pt;margin-top:54pt;width:135pt;height:107.2pt;z-index:251669504;visibility:visible;mso-wrap-style:square;mso-width-percent:0;mso-height-percent:0;mso-wrap-distance-left:9pt;mso-wrap-distance-top:0;mso-wrap-distance-right:9pt;mso-wrap-distance-bottom:0;mso-position-horizontal:absolute;mso-position-horizontal-relative:text;mso-position-vertical:absolute;mso-position-vertical-relative:text;mso-width-percent:0;mso-height-percent:0;mso-width-relative:margin;mso-height-relative:margin;v-text-anchor:middle" o:gfxdata="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" filled="f" strokecolor="#a5a5a5 [3206]" strokeweight="2pt">
                 <v:stroke joinstyle="miter"/>
                 <w10:wrap type="through"/>
               </v:oval>
@@ -4392,7 +4392,7 @@
           </mc:Choice>
           <mc:Fallback>
             <w:pict>
-              <v:shape w14:anchorId="0BAFE91D" id="Straight Arrow Connector 30" o:spid="_x0000_s1026" type="#_x0000_t32" style="position:absolute;margin-left:172.35pt;margin-top:8.1pt;width:9pt;height:83.2pt;flip:y;z-index:251676672;visibility:visible;mso-wrap-style:square;mso-width-percent:0;mso-height-percent:0;mso-wrap-distance-left:9pt;mso-wrap-distance-top:0;mso-wrap-distance-right:9pt;mso-wrap-distance-bottom:0;mso-position-horizontal:absolute;mso-position-horizontal-relative:text;mso-position-vertical:absolute;mso-position-vertical-relative:text;mso-width-percent:0;mso-height-percent:0;mso-width-relative:margin;mso-height-relative:margin" o:gfxdata="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" strokecolor="#5b9bd5 [3204]" strokeweight="2pt">
+              <v:shape w14:anchorId="07E1F44E" id="Straight Arrow Connector 30" o:spid="_x0000_s1026" type="#_x0000_t32" style="position:absolute;margin-left:172.35pt;margin-top:8.1pt;width:9pt;height:83.2pt;flip:y;z-index:251676672;visibility:visible;mso-wrap-style:square;mso-width-percent:0;mso-height-percent:0;mso-wrap-distance-left:9pt;mso-wrap-distance-top:0;mso-wrap-distance-right:9pt;mso-wrap-distance-bottom:0;mso-position-horizontal:absolute;mso-position-horizontal-relative:text;mso-position-vertical:absolute;mso-position-vertical-relative:text;mso-width-percent:0;mso-height-percent:0;mso-width-relative:margin;mso-height-relative:margin" o:gfxdata="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" strokecolor="#5b9bd5 [3204]" strokeweight="2pt">
                 <v:stroke endarrow="block" joinstyle="miter"/>
               </v:shape>
             </w:pict>
@@ -4469,7 +4469,7 @@
           </mc:Choice>
           <mc:Fallback>
             <w:pict>
-              <v:shape w14:anchorId="5E367113" id="Straight Arrow Connector 28" o:spid="_x0000_s1026" type="#_x0000_t32" style="position:absolute;margin-left:271.05pt;margin-top:10.7pt;width:54pt;height:63pt;flip:x y;z-index:251678720;visibility:visible;mso-wrap-style:square;mso-width-percent:0;mso-height-percent:0;mso-wrap-distance-left:9pt;mso-wrap-distance-top:0;mso-wrap-distance-right:9pt;mso-wrap-distance-bottom:0;mso-position-horizontal:absolute;mso-position-horizontal-relative:text;mso-position-vertical:absolute;mso-position-vertical-relative:text;mso-width-percent:0;mso-height-percent:0;mso-width-relative:margin;mso-height-relative:margin" o:gfxdata="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" strokecolor="#5b9bd5 [3204]" strokeweight="2pt">
+              <v:shape w14:anchorId="1ABD24C0" id="Straight Arrow Connector 28" o:spid="_x0000_s1026" type="#_x0000_t32" style="position:absolute;margin-left:271.05pt;margin-top:10.7pt;width:54pt;height:63pt;flip:x y;z-index:251678720;visibility:visible;mso-wrap-style:square;mso-width-percent:0;mso-height-percent:0;mso-wrap-distance-left:9pt;mso-wrap-distance-top:0;mso-wrap-distance-right:9pt;mso-wrap-distance-bottom:0;mso-position-horizontal:absolute;mso-position-horizontal-relative:text;mso-position-vertical:absolute;mso-position-vertical-relative:text;mso-width-percent:0;mso-height-percent:0;mso-width-relative:margin;mso-height-relative:margin" o:gfxdata="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" strokecolor="#5b9bd5 [3204]" strokeweight="2pt">
                 <v:stroke endarrow="block" joinstyle="miter"/>
               </v:shape>
             </w:pict>
@@ -15307,15 +15307,7 @@
               <w:rPr>
                 <w:lang w:val="en-US"/>
               </w:rPr>
-              <w:t>iver sends a proposal to the S</w:t>
-            </w:r>
-            <w:bookmarkStart w:id="19" w:name="_GoBack"/>
-            <w:bookmarkEnd w:id="19"/>
-            <w:r>
-              <w:rPr>
-                <w:lang w:val="en-US"/>
-              </w:rPr>
-              <w:t>ystem with the information requested for the registration.</w:t>
+              <w:t>iver sends a proposal to the system with the information requested for the registration.</w:t>
             </w:r>
           </w:p>
           <w:p>
@@ -16551,6 +16543,8 @@
               </w:rPr>
               <w:t>le</w:t>
             </w:r>
+            <w:bookmarkStart w:id="19" w:name="_GoBack"/>
+            <w:bookmarkEnd w:id="19"/>
           </w:p>
           <w:p>
             <w:pPr>
@@ -17012,7 +17006,7 @@
                                 <w:sz w:val="24"/>
                                 <w:szCs w:val="24"/>
                               </w:rPr>
-                              <w:t>20</w:t>
+                              <w:t>22</w:t>
                             </w:r>
                             <w:r>
                               <w:rPr>
@@ -17115,7 +17109,7 @@
                           <w:sz w:val="24"/>
                           <w:szCs w:val="24"/>
                         </w:rPr>
-                        <w:t>20</w:t>
+                        <w:t>22</w:t>
                       </w:r>
                       <w:r>
                         <w:rPr>
@@ -22129,44 +22123,44 @@
   </dgm:ptLst>
   <dgm:cxnLst>
     <dgm:cxn modelId="{D23D9D9F-E230-B14F-8CC4-60EF1E62361C}" srcId="{7DBAA654-83A9-2749-9A11-3A2F0853292E}" destId="{9D0A3E8F-79EA-4741-B4AF-359BBF2AD54A}" srcOrd="1" destOrd="0" parTransId="{A68219EE-DDA5-6D44-931C-E2DD8411613C}" sibTransId="{56563E73-53C5-C242-B5DD-534CCEB5A55B}"/>
-    <dgm:cxn modelId="{FE66C886-74E0-45DA-BA58-6FBA7AB25D3E}" type="presOf" srcId="{7DBAA654-83A9-2749-9A11-3A2F0853292E}" destId="{379D3411-2CF2-1443-9DE7-1F3F74BE70B6}" srcOrd="0" destOrd="0" presId="urn:microsoft.com/office/officeart/2005/8/layout/bProcess3"/>
+    <dgm:cxn modelId="{C6B1D1B1-7B45-4719-A5EE-50AE4253E2A9}" type="presOf" srcId="{6FF581C4-5EE0-6547-8B0A-4DD4E49DF7D5}" destId="{70788382-AA77-7C4C-A399-82382C8CD1E3}" srcOrd="0" destOrd="0" presId="urn:microsoft.com/office/officeart/2005/8/layout/bProcess3"/>
+    <dgm:cxn modelId="{9DD8F544-C4E7-44AF-AD14-D19CF8475905}" type="presOf" srcId="{C900A651-3FCA-634D-8E96-FB8C693E1E8F}" destId="{71E5BCB2-3AB6-4C42-9B09-A87936C7F001}" srcOrd="0" destOrd="0" presId="urn:microsoft.com/office/officeart/2005/8/layout/bProcess3"/>
+    <dgm:cxn modelId="{608D4888-8DED-459E-A6BB-E7C8C6BC1474}" type="presOf" srcId="{51AF1449-732A-7245-8907-3B0B474E6716}" destId="{08B24028-0337-A54F-863C-D83DC536E50D}" srcOrd="1" destOrd="0" presId="urn:microsoft.com/office/officeart/2005/8/layout/bProcess3"/>
+    <dgm:cxn modelId="{8621E8A1-2EF9-49F4-A0A0-68C2A121116B}" type="presOf" srcId="{03689D08-8F94-B240-B093-204B4D1B1996}" destId="{11041959-BAD3-494D-A0CA-60D08024935F}" srcOrd="0" destOrd="0" presId="urn:microsoft.com/office/officeart/2005/8/layout/bProcess3"/>
+    <dgm:cxn modelId="{ACAE3818-88A3-48DF-8B49-71BC061DECD4}" type="presOf" srcId="{03689D08-8F94-B240-B093-204B4D1B1996}" destId="{F515C25C-FBC4-0A42-9BD8-739DB491DE01}" srcOrd="1" destOrd="0" presId="urn:microsoft.com/office/officeart/2005/8/layout/bProcess3"/>
+    <dgm:cxn modelId="{95ADDF32-58C5-4920-A647-C5CB0EC6634C}" type="presOf" srcId="{7DBAA654-83A9-2749-9A11-3A2F0853292E}" destId="{379D3411-2CF2-1443-9DE7-1F3F74BE70B6}" srcOrd="0" destOrd="0" presId="urn:microsoft.com/office/officeart/2005/8/layout/bProcess3"/>
     <dgm:cxn modelId="{CBA7B2CB-398D-0944-9097-F88E098803F8}" srcId="{7DBAA654-83A9-2749-9A11-3A2F0853292E}" destId="{981B4EF9-7A3A-BE49-B6B6-0021D3615771}" srcOrd="5" destOrd="0" parTransId="{036AB1F6-FA37-614F-A857-CA2CBEA75FF8}" sibTransId="{07202FE3-BBDD-A74E-9ED7-5FC69364AF9D}"/>
     <dgm:cxn modelId="{A4DF705F-378F-3D46-8BF6-315C5DACB12C}" srcId="{7DBAA654-83A9-2749-9A11-3A2F0853292E}" destId="{3D31D781-DE26-FC46-87C5-81D28438E988}" srcOrd="4" destOrd="0" parTransId="{7FDE228D-3493-0041-A7C9-8BDABED610D5}" sibTransId="{51AF1449-732A-7245-8907-3B0B474E6716}"/>
-    <dgm:cxn modelId="{02CE72A1-6A9F-4B6B-9D41-C1EA40A39F52}" type="presOf" srcId="{C900A651-3FCA-634D-8E96-FB8C693E1E8F}" destId="{71E5BCB2-3AB6-4C42-9B09-A87936C7F001}" srcOrd="0" destOrd="0" presId="urn:microsoft.com/office/officeart/2005/8/layout/bProcess3"/>
     <dgm:cxn modelId="{9F7DBBD3-2135-334D-BDE9-A8ED29101BA4}" srcId="{7DBAA654-83A9-2749-9A11-3A2F0853292E}" destId="{3ABC577C-D926-6C40-8609-A47272EDC0E8}" srcOrd="3" destOrd="0" parTransId="{73D020D2-C3E5-6D4B-A74D-95AC52916961}" sibTransId="{E1700588-AA9B-9044-98E5-A52BC9E980D8}"/>
-    <dgm:cxn modelId="{06784A1E-05F1-4EE5-973B-1B8299737B23}" type="presOf" srcId="{3D31D781-DE26-FC46-87C5-81D28438E988}" destId="{5054442F-68CC-BA4D-A78B-D10165C93B35}" srcOrd="0" destOrd="0" presId="urn:microsoft.com/office/officeart/2005/8/layout/bProcess3"/>
+    <dgm:cxn modelId="{E87EC627-8CD7-4216-8207-4230C687BE5A}" type="presOf" srcId="{56563E73-53C5-C242-B5DD-534CCEB5A55B}" destId="{8845A127-0D85-A14A-94CB-F773727D4C9B}" srcOrd="1" destOrd="0" presId="urn:microsoft.com/office/officeart/2005/8/layout/bProcess3"/>
     <dgm:cxn modelId="{C9F771AC-35CF-1540-8F9B-A548A676FBEC}" srcId="{7DBAA654-83A9-2749-9A11-3A2F0853292E}" destId="{C900A651-3FCA-634D-8E96-FB8C693E1E8F}" srcOrd="0" destOrd="0" parTransId="{DC773397-72AF-3043-A26B-0B8B32D632B1}" sibTransId="{6FF581C4-5EE0-6547-8B0A-4DD4E49DF7D5}"/>
+    <dgm:cxn modelId="{52F28A16-368D-4EA7-B629-EC408B107AA4}" type="presOf" srcId="{56563E73-53C5-C242-B5DD-534CCEB5A55B}" destId="{1AB89A78-53AA-8046-940B-4774F5E8A3F4}" srcOrd="0" destOrd="0" presId="urn:microsoft.com/office/officeart/2005/8/layout/bProcess3"/>
     <dgm:cxn modelId="{B40CF301-B877-0146-8F01-A4B49C9B78E2}" srcId="{7DBAA654-83A9-2749-9A11-3A2F0853292E}" destId="{761D77BA-5704-3540-A64C-39623ABDE933}" srcOrd="2" destOrd="0" parTransId="{0CEF3B97-E2A9-E04D-A0DB-EC66FC595157}" sibTransId="{03689D08-8F94-B240-B093-204B4D1B1996}"/>
-    <dgm:cxn modelId="{13236235-4834-4B4A-B626-3D56F4AB4EA6}" type="presOf" srcId="{51AF1449-732A-7245-8907-3B0B474E6716}" destId="{70A625A3-B04D-314A-9454-BA7560E71142}" srcOrd="0" destOrd="0" presId="urn:microsoft.com/office/officeart/2005/8/layout/bProcess3"/>
-    <dgm:cxn modelId="{1D519890-34D6-40F5-8E6E-76DFCDC3A704}" type="presOf" srcId="{56563E73-53C5-C242-B5DD-534CCEB5A55B}" destId="{8845A127-0D85-A14A-94CB-F773727D4C9B}" srcOrd="1" destOrd="0" presId="urn:microsoft.com/office/officeart/2005/8/layout/bProcess3"/>
-    <dgm:cxn modelId="{E1D72F41-DAB1-4A5E-BAFD-BE710537BBA7}" type="presOf" srcId="{6FF581C4-5EE0-6547-8B0A-4DD4E49DF7D5}" destId="{70788382-AA77-7C4C-A399-82382C8CD1E3}" srcOrd="0" destOrd="0" presId="urn:microsoft.com/office/officeart/2005/8/layout/bProcess3"/>
-    <dgm:cxn modelId="{EF619F39-6F5F-44E1-8E3E-73A60FE32610}" type="presOf" srcId="{E1700588-AA9B-9044-98E5-A52BC9E980D8}" destId="{0D4A6B71-9678-E74B-A4F4-3D04D7F96F18}" srcOrd="1" destOrd="0" presId="urn:microsoft.com/office/officeart/2005/8/layout/bProcess3"/>
-    <dgm:cxn modelId="{B550BEEF-BBF0-4D23-AAC6-1AC2D3F4AA71}" type="presOf" srcId="{03689D08-8F94-B240-B093-204B4D1B1996}" destId="{11041959-BAD3-494D-A0CA-60D08024935F}" srcOrd="0" destOrd="0" presId="urn:microsoft.com/office/officeart/2005/8/layout/bProcess3"/>
-    <dgm:cxn modelId="{A36C8C68-781F-4F0F-A908-C5942FC533C2}" type="presOf" srcId="{981B4EF9-7A3A-BE49-B6B6-0021D3615771}" destId="{CA2203B5-A4CA-2C4D-8577-50E3388F2246}" srcOrd="0" destOrd="0" presId="urn:microsoft.com/office/officeart/2005/8/layout/bProcess3"/>
-    <dgm:cxn modelId="{1297B9F2-242A-4AFC-BD3F-CD16626822FD}" type="presOf" srcId="{761D77BA-5704-3540-A64C-39623ABDE933}" destId="{2B850CA7-3DA8-704B-9542-29A27C4E6E8A}" srcOrd="0" destOrd="0" presId="urn:microsoft.com/office/officeart/2005/8/layout/bProcess3"/>
-    <dgm:cxn modelId="{ACA47933-CBEB-4FF8-A865-1E0E9BF0F96E}" type="presOf" srcId="{03689D08-8F94-B240-B093-204B4D1B1996}" destId="{F515C25C-FBC4-0A42-9BD8-739DB491DE01}" srcOrd="1" destOrd="0" presId="urn:microsoft.com/office/officeart/2005/8/layout/bProcess3"/>
-    <dgm:cxn modelId="{9F899F2D-2F10-41EE-8ECB-F640060BC207}" type="presOf" srcId="{3ABC577C-D926-6C40-8609-A47272EDC0E8}" destId="{35CF6ACD-16BB-D44B-9967-A88BE4C856FA}" srcOrd="0" destOrd="0" presId="urn:microsoft.com/office/officeart/2005/8/layout/bProcess3"/>
-    <dgm:cxn modelId="{ADE9A5AD-2253-484C-B255-73409B7EB13A}" type="presOf" srcId="{6FF581C4-5EE0-6547-8B0A-4DD4E49DF7D5}" destId="{EE2C3E7E-7411-F14A-B102-730D81D864D3}" srcOrd="1" destOrd="0" presId="urn:microsoft.com/office/officeart/2005/8/layout/bProcess3"/>
-    <dgm:cxn modelId="{035498C8-869C-4E82-874A-50059E3F5D03}" type="presOf" srcId="{E1700588-AA9B-9044-98E5-A52BC9E980D8}" destId="{BE891453-7A81-9745-80FE-393D0BD9F682}" srcOrd="0" destOrd="0" presId="urn:microsoft.com/office/officeart/2005/8/layout/bProcess3"/>
-    <dgm:cxn modelId="{B0A8992F-B208-4949-8BD0-B3FD64F11939}" type="presOf" srcId="{9D0A3E8F-79EA-4741-B4AF-359BBF2AD54A}" destId="{CB005E4D-98D2-5E43-A79A-01D73FA5246C}" srcOrd="0" destOrd="0" presId="urn:microsoft.com/office/officeart/2005/8/layout/bProcess3"/>
-    <dgm:cxn modelId="{459571DD-E7CA-4340-AD95-DFB44436326C}" type="presOf" srcId="{56563E73-53C5-C242-B5DD-534CCEB5A55B}" destId="{1AB89A78-53AA-8046-940B-4774F5E8A3F4}" srcOrd="0" destOrd="0" presId="urn:microsoft.com/office/officeart/2005/8/layout/bProcess3"/>
-    <dgm:cxn modelId="{84E4D431-39DB-459B-8F8C-2D5B8D5E0167}" type="presOf" srcId="{51AF1449-732A-7245-8907-3B0B474E6716}" destId="{08B24028-0337-A54F-863C-D83DC536E50D}" srcOrd="1" destOrd="0" presId="urn:microsoft.com/office/officeart/2005/8/layout/bProcess3"/>
-    <dgm:cxn modelId="{485D3056-2446-4373-941C-9F76F0541940}" type="presParOf" srcId="{379D3411-2CF2-1443-9DE7-1F3F74BE70B6}" destId="{71E5BCB2-3AB6-4C42-9B09-A87936C7F001}" srcOrd="0" destOrd="0" presId="urn:microsoft.com/office/officeart/2005/8/layout/bProcess3"/>
-    <dgm:cxn modelId="{C44316ED-F294-4F03-8CCE-89107AF77858}" type="presParOf" srcId="{379D3411-2CF2-1443-9DE7-1F3F74BE70B6}" destId="{70788382-AA77-7C4C-A399-82382C8CD1E3}" srcOrd="1" destOrd="0" presId="urn:microsoft.com/office/officeart/2005/8/layout/bProcess3"/>
-    <dgm:cxn modelId="{61D8062B-1627-471B-A32D-DE741AEB1076}" type="presParOf" srcId="{70788382-AA77-7C4C-A399-82382C8CD1E3}" destId="{EE2C3E7E-7411-F14A-B102-730D81D864D3}" srcOrd="0" destOrd="0" presId="urn:microsoft.com/office/officeart/2005/8/layout/bProcess3"/>
-    <dgm:cxn modelId="{EC32B8AE-7DCB-4F28-8365-D3F92C07F398}" type="presParOf" srcId="{379D3411-2CF2-1443-9DE7-1F3F74BE70B6}" destId="{CB005E4D-98D2-5E43-A79A-01D73FA5246C}" srcOrd="2" destOrd="0" presId="urn:microsoft.com/office/officeart/2005/8/layout/bProcess3"/>
-    <dgm:cxn modelId="{4A1F60FA-CB59-495C-BE71-153ED291AB56}" type="presParOf" srcId="{379D3411-2CF2-1443-9DE7-1F3F74BE70B6}" destId="{1AB89A78-53AA-8046-940B-4774F5E8A3F4}" srcOrd="3" destOrd="0" presId="urn:microsoft.com/office/officeart/2005/8/layout/bProcess3"/>
-    <dgm:cxn modelId="{90A64B0A-8253-4D67-A54C-7A7BF683BB68}" type="presParOf" srcId="{1AB89A78-53AA-8046-940B-4774F5E8A3F4}" destId="{8845A127-0D85-A14A-94CB-F773727D4C9B}" srcOrd="0" destOrd="0" presId="urn:microsoft.com/office/officeart/2005/8/layout/bProcess3"/>
-    <dgm:cxn modelId="{AAE1940B-683C-4689-8424-C54761D74FEB}" type="presParOf" srcId="{379D3411-2CF2-1443-9DE7-1F3F74BE70B6}" destId="{2B850CA7-3DA8-704B-9542-29A27C4E6E8A}" srcOrd="4" destOrd="0" presId="urn:microsoft.com/office/officeart/2005/8/layout/bProcess3"/>
-    <dgm:cxn modelId="{490514CA-686D-4EF3-B5BE-47F15F4D86C5}" type="presParOf" srcId="{379D3411-2CF2-1443-9DE7-1F3F74BE70B6}" destId="{11041959-BAD3-494D-A0CA-60D08024935F}" srcOrd="5" destOrd="0" presId="urn:microsoft.com/office/officeart/2005/8/layout/bProcess3"/>
-    <dgm:cxn modelId="{AC3B49B9-A289-4B8B-9980-34F955423E9A}" type="presParOf" srcId="{11041959-BAD3-494D-A0CA-60D08024935F}" destId="{F515C25C-FBC4-0A42-9BD8-739DB491DE01}" srcOrd="0" destOrd="0" presId="urn:microsoft.com/office/officeart/2005/8/layout/bProcess3"/>
-    <dgm:cxn modelId="{D793FD62-16D7-4581-B45B-CF3A4E2484F8}" type="presParOf" srcId="{379D3411-2CF2-1443-9DE7-1F3F74BE70B6}" destId="{35CF6ACD-16BB-D44B-9967-A88BE4C856FA}" srcOrd="6" destOrd="0" presId="urn:microsoft.com/office/officeart/2005/8/layout/bProcess3"/>
-    <dgm:cxn modelId="{AF63046E-CB4F-456F-9C9F-D1FF97EF9E30}" type="presParOf" srcId="{379D3411-2CF2-1443-9DE7-1F3F74BE70B6}" destId="{BE891453-7A81-9745-80FE-393D0BD9F682}" srcOrd="7" destOrd="0" presId="urn:microsoft.com/office/officeart/2005/8/layout/bProcess3"/>
-    <dgm:cxn modelId="{AD7E35EF-3B65-496A-9ED0-2DD979864B2D}" type="presParOf" srcId="{BE891453-7A81-9745-80FE-393D0BD9F682}" destId="{0D4A6B71-9678-E74B-A4F4-3D04D7F96F18}" srcOrd="0" destOrd="0" presId="urn:microsoft.com/office/officeart/2005/8/layout/bProcess3"/>
-    <dgm:cxn modelId="{7A17A4FC-A612-442D-B91E-FCA778D1BB53}" type="presParOf" srcId="{379D3411-2CF2-1443-9DE7-1F3F74BE70B6}" destId="{5054442F-68CC-BA4D-A78B-D10165C93B35}" srcOrd="8" destOrd="0" presId="urn:microsoft.com/office/officeart/2005/8/layout/bProcess3"/>
-    <dgm:cxn modelId="{ED7240AE-1D1A-4905-B715-E509D2AE22C6}" type="presParOf" srcId="{379D3411-2CF2-1443-9DE7-1F3F74BE70B6}" destId="{70A625A3-B04D-314A-9454-BA7560E71142}" srcOrd="9" destOrd="0" presId="urn:microsoft.com/office/officeart/2005/8/layout/bProcess3"/>
-    <dgm:cxn modelId="{9B1D6E55-A46E-4E0E-93B1-860002BA7EA2}" type="presParOf" srcId="{70A625A3-B04D-314A-9454-BA7560E71142}" destId="{08B24028-0337-A54F-863C-D83DC536E50D}" srcOrd="0" destOrd="0" presId="urn:microsoft.com/office/officeart/2005/8/layout/bProcess3"/>
-    <dgm:cxn modelId="{8938A120-470A-449B-95A1-CECC8DC5C628}" type="presParOf" srcId="{379D3411-2CF2-1443-9DE7-1F3F74BE70B6}" destId="{CA2203B5-A4CA-2C4D-8577-50E3388F2246}" srcOrd="10" destOrd="0" presId="urn:microsoft.com/office/officeart/2005/8/layout/bProcess3"/>
+    <dgm:cxn modelId="{35DAD2A0-7ED2-4C81-BAC3-60E3BF3F7046}" type="presOf" srcId="{3ABC577C-D926-6C40-8609-A47272EDC0E8}" destId="{35CF6ACD-16BB-D44B-9967-A88BE4C856FA}" srcOrd="0" destOrd="0" presId="urn:microsoft.com/office/officeart/2005/8/layout/bProcess3"/>
+    <dgm:cxn modelId="{3F872BEF-7253-41B7-90C1-B7F07B69FDBA}" type="presOf" srcId="{51AF1449-732A-7245-8907-3B0B474E6716}" destId="{70A625A3-B04D-314A-9454-BA7560E71142}" srcOrd="0" destOrd="0" presId="urn:microsoft.com/office/officeart/2005/8/layout/bProcess3"/>
+    <dgm:cxn modelId="{20865CB6-2A66-4C51-9C9D-101260B2587C}" type="presOf" srcId="{E1700588-AA9B-9044-98E5-A52BC9E980D8}" destId="{0D4A6B71-9678-E74B-A4F4-3D04D7F96F18}" srcOrd="1" destOrd="0" presId="urn:microsoft.com/office/officeart/2005/8/layout/bProcess3"/>
+    <dgm:cxn modelId="{027E56B2-C86F-4DD9-A26B-19FD3270A14C}" type="presOf" srcId="{9D0A3E8F-79EA-4741-B4AF-359BBF2AD54A}" destId="{CB005E4D-98D2-5E43-A79A-01D73FA5246C}" srcOrd="0" destOrd="0" presId="urn:microsoft.com/office/officeart/2005/8/layout/bProcess3"/>
+    <dgm:cxn modelId="{AB1BDD5A-CB98-4513-9B64-068C29CB3903}" type="presOf" srcId="{3D31D781-DE26-FC46-87C5-81D28438E988}" destId="{5054442F-68CC-BA4D-A78B-D10165C93B35}" srcOrd="0" destOrd="0" presId="urn:microsoft.com/office/officeart/2005/8/layout/bProcess3"/>
+    <dgm:cxn modelId="{97807892-BBD0-405E-B3BE-B4431BD8860F}" type="presOf" srcId="{761D77BA-5704-3540-A64C-39623ABDE933}" destId="{2B850CA7-3DA8-704B-9542-29A27C4E6E8A}" srcOrd="0" destOrd="0" presId="urn:microsoft.com/office/officeart/2005/8/layout/bProcess3"/>
+    <dgm:cxn modelId="{FA76B0C4-F4E8-4D9C-8950-BA4515520468}" type="presOf" srcId="{6FF581C4-5EE0-6547-8B0A-4DD4E49DF7D5}" destId="{EE2C3E7E-7411-F14A-B102-730D81D864D3}" srcOrd="1" destOrd="0" presId="urn:microsoft.com/office/officeart/2005/8/layout/bProcess3"/>
+    <dgm:cxn modelId="{FDD63495-3832-4E12-A4CA-B82352D0005A}" type="presOf" srcId="{981B4EF9-7A3A-BE49-B6B6-0021D3615771}" destId="{CA2203B5-A4CA-2C4D-8577-50E3388F2246}" srcOrd="0" destOrd="0" presId="urn:microsoft.com/office/officeart/2005/8/layout/bProcess3"/>
+    <dgm:cxn modelId="{1232DEFE-73E6-4AB4-B169-13BE4265FF2E}" type="presOf" srcId="{E1700588-AA9B-9044-98E5-A52BC9E980D8}" destId="{BE891453-7A81-9745-80FE-393D0BD9F682}" srcOrd="0" destOrd="0" presId="urn:microsoft.com/office/officeart/2005/8/layout/bProcess3"/>
+    <dgm:cxn modelId="{D1EFA02A-9D85-47B4-A5B9-063BF1B3225C}" type="presParOf" srcId="{379D3411-2CF2-1443-9DE7-1F3F74BE70B6}" destId="{71E5BCB2-3AB6-4C42-9B09-A87936C7F001}" srcOrd="0" destOrd="0" presId="urn:microsoft.com/office/officeart/2005/8/layout/bProcess3"/>
+    <dgm:cxn modelId="{D80120A0-6795-4FFB-991A-F1353B2A5525}" type="presParOf" srcId="{379D3411-2CF2-1443-9DE7-1F3F74BE70B6}" destId="{70788382-AA77-7C4C-A399-82382C8CD1E3}" srcOrd="1" destOrd="0" presId="urn:microsoft.com/office/officeart/2005/8/layout/bProcess3"/>
+    <dgm:cxn modelId="{77CB56FE-A646-42B9-83A7-43793C021E29}" type="presParOf" srcId="{70788382-AA77-7C4C-A399-82382C8CD1E3}" destId="{EE2C3E7E-7411-F14A-B102-730D81D864D3}" srcOrd="0" destOrd="0" presId="urn:microsoft.com/office/officeart/2005/8/layout/bProcess3"/>
+    <dgm:cxn modelId="{7F16CAE6-A568-4A09-A4E0-04C1F6093480}" type="presParOf" srcId="{379D3411-2CF2-1443-9DE7-1F3F74BE70B6}" destId="{CB005E4D-98D2-5E43-A79A-01D73FA5246C}" srcOrd="2" destOrd="0" presId="urn:microsoft.com/office/officeart/2005/8/layout/bProcess3"/>
+    <dgm:cxn modelId="{44E8E6AA-A238-4E13-BCE8-1F8501AA6A69}" type="presParOf" srcId="{379D3411-2CF2-1443-9DE7-1F3F74BE70B6}" destId="{1AB89A78-53AA-8046-940B-4774F5E8A3F4}" srcOrd="3" destOrd="0" presId="urn:microsoft.com/office/officeart/2005/8/layout/bProcess3"/>
+    <dgm:cxn modelId="{041C939F-21B6-47C0-A3B9-C8C5A60E700E}" type="presParOf" srcId="{1AB89A78-53AA-8046-940B-4774F5E8A3F4}" destId="{8845A127-0D85-A14A-94CB-F773727D4C9B}" srcOrd="0" destOrd="0" presId="urn:microsoft.com/office/officeart/2005/8/layout/bProcess3"/>
+    <dgm:cxn modelId="{C4E0B561-BE28-4392-A3F3-810B69703E6A}" type="presParOf" srcId="{379D3411-2CF2-1443-9DE7-1F3F74BE70B6}" destId="{2B850CA7-3DA8-704B-9542-29A27C4E6E8A}" srcOrd="4" destOrd="0" presId="urn:microsoft.com/office/officeart/2005/8/layout/bProcess3"/>
+    <dgm:cxn modelId="{E6C2F8E7-000F-469C-9525-A7EE1EDB8D5E}" type="presParOf" srcId="{379D3411-2CF2-1443-9DE7-1F3F74BE70B6}" destId="{11041959-BAD3-494D-A0CA-60D08024935F}" srcOrd="5" destOrd="0" presId="urn:microsoft.com/office/officeart/2005/8/layout/bProcess3"/>
+    <dgm:cxn modelId="{FDAC21DA-A3AE-4EE7-AF54-42DCC6980E4D}" type="presParOf" srcId="{11041959-BAD3-494D-A0CA-60D08024935F}" destId="{F515C25C-FBC4-0A42-9BD8-739DB491DE01}" srcOrd="0" destOrd="0" presId="urn:microsoft.com/office/officeart/2005/8/layout/bProcess3"/>
+    <dgm:cxn modelId="{AA196040-EFEA-4509-96D6-AFCA4E6118F1}" type="presParOf" srcId="{379D3411-2CF2-1443-9DE7-1F3F74BE70B6}" destId="{35CF6ACD-16BB-D44B-9967-A88BE4C856FA}" srcOrd="6" destOrd="0" presId="urn:microsoft.com/office/officeart/2005/8/layout/bProcess3"/>
+    <dgm:cxn modelId="{61301E57-6156-4164-BD9D-96E774C08370}" type="presParOf" srcId="{379D3411-2CF2-1443-9DE7-1F3F74BE70B6}" destId="{BE891453-7A81-9745-80FE-393D0BD9F682}" srcOrd="7" destOrd="0" presId="urn:microsoft.com/office/officeart/2005/8/layout/bProcess3"/>
+    <dgm:cxn modelId="{9F2388D5-C65C-41D7-AA37-3851BE227216}" type="presParOf" srcId="{BE891453-7A81-9745-80FE-393D0BD9F682}" destId="{0D4A6B71-9678-E74B-A4F4-3D04D7F96F18}" srcOrd="0" destOrd="0" presId="urn:microsoft.com/office/officeart/2005/8/layout/bProcess3"/>
+    <dgm:cxn modelId="{815CE851-8026-479B-A21F-50CCCD487EF4}" type="presParOf" srcId="{379D3411-2CF2-1443-9DE7-1F3F74BE70B6}" destId="{5054442F-68CC-BA4D-A78B-D10165C93B35}" srcOrd="8" destOrd="0" presId="urn:microsoft.com/office/officeart/2005/8/layout/bProcess3"/>
+    <dgm:cxn modelId="{6374646A-B884-4A24-B506-B2C0EDDC9872}" type="presParOf" srcId="{379D3411-2CF2-1443-9DE7-1F3F74BE70B6}" destId="{70A625A3-B04D-314A-9454-BA7560E71142}" srcOrd="9" destOrd="0" presId="urn:microsoft.com/office/officeart/2005/8/layout/bProcess3"/>
+    <dgm:cxn modelId="{80227262-D731-4E90-A68D-460F61F9A136}" type="presParOf" srcId="{70A625A3-B04D-314A-9454-BA7560E71142}" destId="{08B24028-0337-A54F-863C-D83DC536E50D}" srcOrd="0" destOrd="0" presId="urn:microsoft.com/office/officeart/2005/8/layout/bProcess3"/>
+    <dgm:cxn modelId="{017EC2B1-6E61-4C38-8A19-F94E05C796C0}" type="presParOf" srcId="{379D3411-2CF2-1443-9DE7-1F3F74BE70B6}" destId="{CA2203B5-A4CA-2C4D-8577-50E3388F2246}" srcOrd="10" destOrd="0" presId="urn:microsoft.com/office/officeart/2005/8/layout/bProcess3"/>
   </dgm:cxnLst>
   <dgm:bg/>
   <dgm:whole>
@@ -24741,7 +24735,7 @@
 </file>
 
 <file path=customXml/itemProps1.xml><?xml version="1.0" encoding="utf-8"?>
-<ds:datastoreItem xmlns:ds="http://schemas.openxmlformats.org/officeDocument/2006/customXml" ds:itemID="{D8117BCB-418A-4135-A0C7-5EB4C070ACFB}">
+<ds:datastoreItem xmlns:ds="http://schemas.openxmlformats.org/officeDocument/2006/customXml" ds:itemID="{69787F32-3CE7-47F2-8803-1FCA3FF08E79}">
   <ds:schemaRefs>
     <ds:schemaRef ds:uri="http://schemas.openxmlformats.org/officeDocument/2006/bibliography"/>
   </ds:schemaRefs>

</xml_diff>

<commit_message>
Afternoon revision of RASD
</commit_message>
<xml_diff>
--- a/Various documents/Requirements Analysis and Specification Document - CURRENT VERSION.docx
+++ b/Various documents/Requirements Analysis and Specification Document - CURRENT VERSION.docx
@@ -3050,7 +3050,7 @@
           </mc:Choice>
           <mc:Fallback>
             <w:pict>
-              <v:shapetype w14:anchorId="1740680B" id="_x0000_t32" coordsize="21600,21600" o:spt="32" o:oned="t" path="m,l21600,21600e" filled="f">
+              <v:shapetype w14:anchorId="59B5E47F" id="_x0000_t32" coordsize="21600,21600" o:spt="32" o:oned="t" path="m,l21600,21600e" filled="f">
                 <v:path arrowok="t" fillok="f" o:connecttype="none"/>
                 <o:lock v:ext="edit" shapetype="t"/>
               </v:shapetype>
@@ -3579,7 +3579,7 @@
           </mc:Choice>
           <mc:Fallback>
             <w:pict>
-              <v:shape w14:anchorId="6D4E6BEB" id="Straight Arrow Connector 26" o:spid="_x0000_s1026" type="#_x0000_t32" style="position:absolute;margin-left:90.95pt;margin-top:119pt;width:53.75pt;height:58.2pt;flip:y;z-index:251674624;visibility:visible;mso-wrap-style:square;mso-width-percent:0;mso-height-percent:0;mso-wrap-distance-left:9pt;mso-wrap-distance-top:0;mso-wrap-distance-right:9pt;mso-wrap-distance-bottom:0;mso-position-horizontal:absolute;mso-position-horizontal-relative:text;mso-position-vertical:absolute;mso-position-vertical-relative:text;mso-width-percent:0;mso-height-percent:0;mso-width-relative:margin;mso-height-relative:margin" o:gfxdata="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" strokecolor="#5b9bd5 [3204]" strokeweight="2pt">
+              <v:shape w14:anchorId="49EEA2EC" id="Straight Arrow Connector 26" o:spid="_x0000_s1026" type="#_x0000_t32" style="position:absolute;margin-left:90.95pt;margin-top:119pt;width:53.75pt;height:58.2pt;flip:y;z-index:251674624;visibility:visible;mso-wrap-style:square;mso-width-percent:0;mso-height-percent:0;mso-wrap-distance-left:9pt;mso-wrap-distance-top:0;mso-wrap-distance-right:9pt;mso-wrap-distance-bottom:0;mso-position-horizontal:absolute;mso-position-horizontal-relative:text;mso-position-vertical:absolute;mso-position-vertical-relative:text;mso-width-percent:0;mso-height-percent:0;mso-width-relative:margin;mso-height-relative:margin" o:gfxdata="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" strokecolor="#5b9bd5 [3204]" strokeweight="2pt">
                 <v:stroke endarrow="block" joinstyle="miter"/>
               </v:shape>
             </w:pict>
@@ -4267,7 +4267,7 @@
           </mc:Choice>
           <mc:Fallback>
             <w:pict>
-              <v:oval w14:anchorId="72E5A32B" id="Oval 21" o:spid="_x0000_s1026" style="position:absolute;margin-left:253pt;margin-top:54pt;width:135pt;height:107.2pt;z-index:251669504;visibility:visible;mso-wrap-style:square;mso-width-percent:0;mso-height-percent:0;mso-wrap-distance-left:9pt;mso-wrap-distance-top:0;mso-wrap-distance-right:9pt;mso-wrap-distance-bottom:0;mso-position-horizontal:absolute;mso-position-horizontal-relative:text;mso-position-vertical:absolute;mso-position-vertical-relative:text;mso-width-percent:0;mso-height-percent:0;mso-width-relative:margin;mso-height-relative:margin;v-text-anchor:middle" o:gfxdata="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" filled="f" strokecolor="#a5a5a5 [3206]" strokeweight="2pt">
+              <v:oval w14:anchorId="60618A01" id="Oval 21" o:spid="_x0000_s1026" style="position:absolute;margin-left:253pt;margin-top:54pt;width:135pt;height:107.2pt;z-index:251669504;visibility:visible;mso-wrap-style:square;mso-width-percent:0;mso-height-percent:0;mso-wrap-distance-left:9pt;mso-wrap-distance-top:0;mso-wrap-distance-right:9pt;mso-wrap-distance-bottom:0;mso-position-horizontal:absolute;mso-position-horizontal-relative:text;mso-position-vertical:absolute;mso-position-vertical-relative:text;mso-width-percent:0;mso-height-percent:0;mso-width-relative:margin;mso-height-relative:margin;v-text-anchor:middle" o:gfxdata="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" filled="f" strokecolor="#a5a5a5 [3206]" strokeweight="2pt">
                 <v:stroke joinstyle="miter"/>
                 <w10:wrap type="through"/>
               </v:oval>
@@ -4392,7 +4392,7 @@
           </mc:Choice>
           <mc:Fallback>
             <w:pict>
-              <v:shape w14:anchorId="6596E827" id="Straight Arrow Connector 30" o:spid="_x0000_s1026" type="#_x0000_t32" style="position:absolute;margin-left:172.35pt;margin-top:8.1pt;width:9pt;height:83.2pt;flip:y;z-index:251676672;visibility:visible;mso-wrap-style:square;mso-width-percent:0;mso-height-percent:0;mso-wrap-distance-left:9pt;mso-wrap-distance-top:0;mso-wrap-distance-right:9pt;mso-wrap-distance-bottom:0;mso-position-horizontal:absolute;mso-position-horizontal-relative:text;mso-position-vertical:absolute;mso-position-vertical-relative:text;mso-width-percent:0;mso-height-percent:0;mso-width-relative:margin;mso-height-relative:margin" o:gfxdata="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" strokecolor="#5b9bd5 [3204]" strokeweight="2pt">
+              <v:shape w14:anchorId="61815BAB" id="Straight Arrow Connector 30" o:spid="_x0000_s1026" type="#_x0000_t32" style="position:absolute;margin-left:172.35pt;margin-top:8.1pt;width:9pt;height:83.2pt;flip:y;z-index:251676672;visibility:visible;mso-wrap-style:square;mso-width-percent:0;mso-height-percent:0;mso-wrap-distance-left:9pt;mso-wrap-distance-top:0;mso-wrap-distance-right:9pt;mso-wrap-distance-bottom:0;mso-position-horizontal:absolute;mso-position-horizontal-relative:text;mso-position-vertical:absolute;mso-position-vertical-relative:text;mso-width-percent:0;mso-height-percent:0;mso-width-relative:margin;mso-height-relative:margin" o:gfxdata="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" strokecolor="#5b9bd5 [3204]" strokeweight="2pt">
                 <v:stroke endarrow="block" joinstyle="miter"/>
               </v:shape>
             </w:pict>
@@ -4469,7 +4469,7 @@
           </mc:Choice>
           <mc:Fallback>
             <w:pict>
-              <v:shape w14:anchorId="6AC5804D" id="Straight Arrow Connector 28" o:spid="_x0000_s1026" type="#_x0000_t32" style="position:absolute;margin-left:271.05pt;margin-top:10.7pt;width:54pt;height:63pt;flip:x y;z-index:251678720;visibility:visible;mso-wrap-style:square;mso-width-percent:0;mso-height-percent:0;mso-wrap-distance-left:9pt;mso-wrap-distance-top:0;mso-wrap-distance-right:9pt;mso-wrap-distance-bottom:0;mso-position-horizontal:absolute;mso-position-horizontal-relative:text;mso-position-vertical:absolute;mso-position-vertical-relative:text;mso-width-percent:0;mso-height-percent:0;mso-width-relative:margin;mso-height-relative:margin" o:gfxdata="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" strokecolor="#5b9bd5 [3204]" strokeweight="2pt">
+              <v:shape w14:anchorId="5146CE64" id="Straight Arrow Connector 28" o:spid="_x0000_s1026" type="#_x0000_t32" style="position:absolute;margin-left:271.05pt;margin-top:10.7pt;width:54pt;height:63pt;flip:x y;z-index:251678720;visibility:visible;mso-wrap-style:square;mso-width-percent:0;mso-height-percent:0;mso-wrap-distance-left:9pt;mso-wrap-distance-top:0;mso-wrap-distance-right:9pt;mso-wrap-distance-bottom:0;mso-position-horizontal:absolute;mso-position-horizontal-relative:text;mso-position-vertical:absolute;mso-position-vertical-relative:text;mso-width-percent:0;mso-height-percent:0;mso-width-relative:margin;mso-height-relative:margin" o:gfxdata="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" strokecolor="#5b9bd5 [3204]" strokeweight="2pt">
                 <v:stroke endarrow="block" joinstyle="miter"/>
               </v:shape>
             </w:pict>
@@ -4815,10 +4815,14 @@
       <w:r>
         <w:t>tify the taxi driver when there i</w:t>
       </w:r>
-      <w:bookmarkStart w:id="4" w:name="_GoBack"/>
-      <w:bookmarkEnd w:id="4"/>
-      <w:r>
-        <w:t>s a ride possiblity.</w:t>
+      <w:r>
+        <w:t xml:space="preserve">s a ride </w:t>
+      </w:r>
+      <w:r>
+        <w:t>possibility</w:t>
+      </w:r>
+      <w:r>
+        <w:t>.</w:t>
       </w:r>
     </w:p>
     <w:p>
@@ -4854,7 +4858,13 @@
         <w:t>[G12]</w:t>
       </w:r>
       <w:r>
-        <w:t xml:space="preserve"> Allow the taxi driver to see costustumers' requests of ride.</w:t>
+        <w:t xml:space="preserve"> Allow</w:t>
+      </w:r>
+      <w:r>
+        <w:t xml:space="preserve"> the taxi driver to see costu</w:t>
+      </w:r>
+      <w:r>
+        <w:t>mers' requests of ride.</w:t>
       </w:r>
     </w:p>
     <w:p>
@@ -5099,14 +5109,14 @@
           <w:lang w:val="en-US"/>
         </w:rPr>
       </w:pPr>
-      <w:bookmarkStart w:id="5" w:name="_Toc433725790"/>
+      <w:bookmarkStart w:id="4" w:name="_Toc433725790"/>
       <w:r>
         <w:rPr>
           <w:lang w:val="en-US"/>
         </w:rPr>
         <w:t>Current state of the service and future prospect</w:t>
       </w:r>
-      <w:bookmarkEnd w:id="5"/>
+      <w:bookmarkEnd w:id="4"/>
     </w:p>
     <w:p>
       <w:pPr>
@@ -5754,7 +5764,28 @@
           <w:szCs w:val="24"/>
           <w:lang w:val="en-US"/>
         </w:rPr>
-        <w:t xml:space="preserve"> myTaxiService will use mobile and web technologies and will add new features.</w:t>
+        <w:t xml:space="preserve"> </w:t>
+      </w:r>
+      <w:r>
+        <w:rPr>
+          <w:rFonts w:ascii="Cambria" w:hAnsi="Cambria" w:cs="Cambria"/>
+          <w:i/>
+          <w:color w:val="000000" w:themeColor="text1"/>
+          <w:sz w:val="24"/>
+          <w:szCs w:val="24"/>
+          <w:lang w:val="en-US"/>
+        </w:rPr>
+        <w:t xml:space="preserve">myTaxiService </w:t>
+      </w:r>
+      <w:r>
+        <w:rPr>
+          <w:rFonts w:ascii="Cambria" w:hAnsi="Cambria" w:cs="Cambria"/>
+          <w:color w:val="000000" w:themeColor="text1"/>
+          <w:sz w:val="24"/>
+          <w:szCs w:val="24"/>
+          <w:lang w:val="en-US"/>
+        </w:rPr>
+        <w:t>will use mobile and web technologies and will add new features.</w:t>
       </w:r>
     </w:p>
     <w:p>
@@ -5957,14 +5988,14 @@
           <w:lang w:val="en-US"/>
         </w:rPr>
       </w:pPr>
-      <w:bookmarkStart w:id="6" w:name="_Toc433725791"/>
+      <w:bookmarkStart w:id="5" w:name="_Toc433725791"/>
       <w:r>
         <w:rPr>
           <w:lang w:val="en-US"/>
         </w:rPr>
         <w:t>Definitions, acronyms and abbreviations</w:t>
       </w:r>
-      <w:bookmarkEnd w:id="6"/>
+      <w:bookmarkEnd w:id="5"/>
       <w:r>
         <w:rPr>
           <w:lang w:val="en-US"/>
@@ -6031,7 +6062,18 @@
           <w:shd w:val="clear" w:color="auto" w:fill="FFFFFF"/>
           <w:lang w:val="en-US"/>
         </w:rPr>
-        <w:t>one of the first practical</w:t>
+        <w:t>O</w:t>
+      </w:r>
+      <w:r>
+        <w:rPr>
+          <w:rFonts w:ascii="Cambria" w:hAnsi="Cambria" w:cs="Arial"/>
+          <w:color w:val="252525"/>
+          <w:sz w:val="24"/>
+          <w:szCs w:val="24"/>
+          <w:shd w:val="clear" w:color="auto" w:fill="FFFFFF"/>
+          <w:lang w:val="en-US"/>
+        </w:rPr>
+        <w:t>ne of the first practical</w:t>
       </w:r>
       <w:r>
         <w:rPr>
@@ -6128,7 +6170,17 @@
           <w:szCs w:val="24"/>
           <w:lang w:val="en-US"/>
         </w:rPr>
-        <w:t xml:space="preserve">: big taxi society that wants to develop </w:t>
+        <w:t>: B</w:t>
+      </w:r>
+      <w:r>
+        <w:rPr>
+          <w:rFonts w:ascii="Cambria" w:hAnsi="Cambria" w:cs="Cambria"/>
+          <w:color w:val="000000" w:themeColor="text1"/>
+          <w:sz w:val="24"/>
+          <w:szCs w:val="24"/>
+          <w:lang w:val="en-US"/>
+        </w:rPr>
+        <w:t xml:space="preserve">ig taxi society that wants to develop </w:t>
       </w:r>
       <w:r>
         <w:rPr>
@@ -6909,7 +6961,17 @@
           <w:szCs w:val="24"/>
           <w:lang w:val="en-US"/>
         </w:rPr>
-        <w:t xml:space="preserve">: an abstract class of interest with two subclasses: </w:t>
+        <w:t>: A</w:t>
+      </w:r>
+      <w:r>
+        <w:rPr>
+          <w:rFonts w:ascii="Cambria" w:hAnsi="Cambria" w:cs="Cambria"/>
+          <w:color w:val="000000" w:themeColor="text1"/>
+          <w:sz w:val="24"/>
+          <w:szCs w:val="24"/>
+          <w:lang w:val="en-US"/>
+        </w:rPr>
+        <w:t xml:space="preserve">n abstract class of interest with two subclasses: </w:t>
       </w:r>
       <w:r>
         <w:rPr>
@@ -7057,7 +7119,17 @@
           <w:szCs w:val="24"/>
           <w:lang w:val="en-US"/>
         </w:rPr>
-        <w:t>: is a famous mapping service developed by Google.</w:t>
+        <w:t>: I</w:t>
+      </w:r>
+      <w:r>
+        <w:rPr>
+          <w:rFonts w:ascii="Cambria" w:hAnsi="Cambria" w:cs="Cambria"/>
+          <w:color w:val="000000" w:themeColor="text1"/>
+          <w:sz w:val="24"/>
+          <w:szCs w:val="24"/>
+          <w:lang w:val="en-US"/>
+        </w:rPr>
+        <w:t>s a famous mapping service developed by Google.</w:t>
       </w:r>
     </w:p>
     <w:p>
@@ -7105,7 +7177,17 @@
           <w:szCs w:val="24"/>
           <w:lang w:val="en-US"/>
         </w:rPr>
-        <w:t>is a declarative specification language for expressing complex structural constraints and behavior in a software system</w:t>
+        <w:t>I</w:t>
+      </w:r>
+      <w:r>
+        <w:rPr>
+          <w:rFonts w:ascii="Cambria" w:hAnsi="Cambria" w:cs="Cambria"/>
+          <w:color w:val="000000" w:themeColor="text1"/>
+          <w:sz w:val="24"/>
+          <w:szCs w:val="24"/>
+          <w:lang w:val="en-US"/>
+        </w:rPr>
+        <w:t>s a declarative specification language for expressing complex structural constraints and behavior in a software system</w:t>
       </w:r>
       <w:r>
         <w:rPr>
@@ -7332,14 +7414,14 @@
           <w:lang w:val="en-US"/>
         </w:rPr>
       </w:pPr>
-      <w:bookmarkStart w:id="7" w:name="_Toc433725792"/>
+      <w:bookmarkStart w:id="6" w:name="_Toc433725792"/>
       <w:r>
         <w:rPr>
           <w:lang w:val="en-US"/>
         </w:rPr>
         <w:t>References</w:t>
       </w:r>
-      <w:bookmarkEnd w:id="7"/>
+      <w:bookmarkEnd w:id="6"/>
     </w:p>
     <w:p>
       <w:pPr>
@@ -7363,6 +7445,7 @@
           <w:tab w:val="left" w:pos="14656"/>
         </w:tabs>
         <w:spacing w:after="0" w:line="240" w:lineRule="auto"/>
+        <w:jc w:val="both"/>
         <w:rPr>
           <w:rFonts w:ascii="Cambria" w:eastAsia="Times New Roman" w:hAnsi="Cambria" w:cs="Courier New"/>
           <w:color w:val="212121"/>
@@ -7400,7 +7483,27 @@
           <w:szCs w:val="24"/>
           <w:lang w:val="en"/>
         </w:rPr>
-        <w:t xml:space="preserve"> (as we said in the chapter </w:t>
+        <w:t xml:space="preserve"> </w:t>
+      </w:r>
+      <w:r>
+        <w:rPr>
+          <w:rFonts w:ascii="Cambria" w:eastAsia="Times New Roman" w:hAnsi="Cambria" w:cs="Courier New"/>
+          <w:color w:val="212121"/>
+          <w:sz w:val="24"/>
+          <w:szCs w:val="24"/>
+          <w:lang w:val="en"/>
+        </w:rPr>
+        <w:t xml:space="preserve">standard </w:t>
+      </w:r>
+      <w:r>
+        <w:rPr>
+          <w:rFonts w:ascii="Cambria" w:eastAsia="Times New Roman" w:hAnsi="Cambria" w:cs="Courier New"/>
+          <w:color w:val="212121"/>
+          <w:sz w:val="24"/>
+          <w:szCs w:val="24"/>
+          <w:lang w:val="en"/>
+        </w:rPr>
+        <w:t xml:space="preserve">(as we said in the chapter </w:t>
       </w:r>
       <w:r>
         <w:rPr>
@@ -7431,7 +7534,7 @@
           <w:szCs w:val="24"/>
           <w:lang w:val="en"/>
         </w:rPr>
-        <w:t>.</w:t>
+        <w:t>, with little adjustments.</w:t>
       </w:r>
     </w:p>
     <w:p>
@@ -7456,6 +7559,8 @@
           <w:tab w:val="left" w:pos="14656"/>
         </w:tabs>
         <w:spacing w:after="0" w:line="240" w:lineRule="auto"/>
+        <w:ind w:firstLine="708"/>
+        <w:jc w:val="both"/>
         <w:rPr>
           <w:rFonts w:ascii="Cambria" w:eastAsia="Times New Roman" w:hAnsi="Cambria" w:cs="Courier New"/>
           <w:color w:val="212121"/>
@@ -7487,6 +7592,7 @@
           <w:tab w:val="left" w:pos="14656"/>
         </w:tabs>
         <w:spacing w:after="0" w:line="240" w:lineRule="auto"/>
+        <w:jc w:val="both"/>
         <w:rPr>
           <w:rFonts w:ascii="Cambria" w:eastAsia="Times New Roman" w:hAnsi="Cambria" w:cs="Courier New"/>
           <w:color w:val="212121"/>
@@ -7638,6 +7744,7 @@
           <w:tab w:val="left" w:pos="14656"/>
         </w:tabs>
         <w:spacing w:after="0" w:line="240" w:lineRule="auto"/>
+        <w:jc w:val="both"/>
         <w:rPr>
           <w:rFonts w:ascii="Cambria" w:eastAsia="Times New Roman" w:hAnsi="Cambria" w:cs="Courier New"/>
           <w:color w:val="212121"/>
@@ -7669,6 +7776,7 @@
           <w:tab w:val="left" w:pos="14656"/>
         </w:tabs>
         <w:spacing w:after="0" w:line="240" w:lineRule="auto"/>
+        <w:jc w:val="both"/>
         <w:rPr>
           <w:rFonts w:ascii="Cambria" w:eastAsia="Times New Roman" w:hAnsi="Cambria" w:cs="Courier New"/>
           <w:color w:val="212121"/>
@@ -7720,6 +7828,7 @@
           <w:tab w:val="left" w:pos="14656"/>
         </w:tabs>
         <w:spacing w:after="0" w:line="240" w:lineRule="auto"/>
+        <w:jc w:val="both"/>
         <w:rPr>
           <w:rFonts w:ascii="Cambria" w:eastAsia="Times New Roman" w:hAnsi="Cambria" w:cs="Courier New"/>
           <w:color w:val="212121"/>
@@ -7740,6 +7849,7 @@
         <w:autoSpaceDN w:val="0"/>
         <w:adjustRightInd w:val="0"/>
         <w:spacing w:after="0" w:line="240" w:lineRule="auto"/>
+        <w:jc w:val="both"/>
         <w:rPr>
           <w:rFonts w:ascii="Cambria" w:hAnsi="Cambria" w:cs="TrebuchetMS"/>
           <w:i/>
@@ -7800,6 +7910,7 @@
         <w:autoSpaceDN w:val="0"/>
         <w:adjustRightInd w:val="0"/>
         <w:spacing w:after="0" w:line="240" w:lineRule="auto"/>
+        <w:jc w:val="both"/>
         <w:rPr>
           <w:rFonts w:ascii="Cambria" w:hAnsi="Cambria" w:cs="TrebuchetMS"/>
           <w:i/>
@@ -7821,6 +7932,7 @@
         <w:autoSpaceDN w:val="0"/>
         <w:adjustRightInd w:val="0"/>
         <w:spacing w:after="0" w:line="240" w:lineRule="auto"/>
+        <w:jc w:val="both"/>
         <w:rPr>
           <w:rFonts w:ascii="Cambria" w:hAnsi="Cambria" w:cs="TrebuchetMS"/>
           <w:i/>
@@ -7893,6 +8005,7 @@
         <w:autoSpaceDN w:val="0"/>
         <w:adjustRightInd w:val="0"/>
         <w:spacing w:after="0" w:line="240" w:lineRule="auto"/>
+        <w:jc w:val="both"/>
         <w:rPr>
           <w:rFonts w:ascii="Cambria" w:hAnsi="Cambria" w:cs="TrebuchetMS"/>
           <w:i/>
@@ -7914,6 +8027,7 @@
         <w:autoSpaceDN w:val="0"/>
         <w:adjustRightInd w:val="0"/>
         <w:spacing w:after="0" w:line="240" w:lineRule="auto"/>
+        <w:jc w:val="both"/>
         <w:rPr>
           <w:rFonts w:ascii="Cambria" w:hAnsi="Cambria" w:cs="TrebuchetMS"/>
           <w:i/>
@@ -7964,6 +8078,7 @@
         <w:autoSpaceDN w:val="0"/>
         <w:adjustRightInd w:val="0"/>
         <w:spacing w:after="0" w:line="240" w:lineRule="auto"/>
+        <w:jc w:val="both"/>
         <w:rPr>
           <w:rFonts w:ascii="Cambria" w:hAnsi="Cambria" w:cs="TrebuchetMS"/>
           <w:i/>
@@ -7985,6 +8100,7 @@
         <w:autoSpaceDN w:val="0"/>
         <w:adjustRightInd w:val="0"/>
         <w:spacing w:after="0" w:line="240" w:lineRule="auto"/>
+        <w:jc w:val="both"/>
         <w:rPr>
           <w:rFonts w:ascii="Cambria" w:hAnsi="Cambria" w:cs="TrebuchetMS"/>
           <w:i/>
@@ -8031,6 +8147,7 @@
     <w:p>
       <w:pPr>
         <w:pStyle w:val="Paragrafoelenco"/>
+        <w:jc w:val="both"/>
         <w:rPr>
           <w:rFonts w:ascii="Cambria" w:hAnsi="Cambria" w:cs="TrebuchetMS"/>
           <w:i/>
@@ -8052,6 +8169,7 @@
         <w:autoSpaceDN w:val="0"/>
         <w:adjustRightInd w:val="0"/>
         <w:spacing w:after="0" w:line="240" w:lineRule="auto"/>
+        <w:jc w:val="both"/>
         <w:rPr>
           <w:rFonts w:ascii="Cambria" w:hAnsi="Cambria" w:cs="TrebuchetMS"/>
           <w:i/>
@@ -8080,6 +8198,7 @@
         <w:adjustRightInd w:val="0"/>
         <w:spacing w:after="0" w:line="240" w:lineRule="auto"/>
         <w:ind w:left="708"/>
+        <w:jc w:val="both"/>
         <w:rPr>
           <w:rFonts w:ascii="Cambria" w:hAnsi="Cambria" w:cs="TrebuchetMS"/>
           <w:i/>
@@ -8100,6 +8219,7 @@
     <w:p>
       <w:pPr>
         <w:pStyle w:val="Paragrafoelenco"/>
+        <w:jc w:val="both"/>
         <w:rPr>
           <w:rFonts w:ascii="Cambria" w:hAnsi="Cambria" w:cs="TrebuchetMS"/>
           <w:i/>
@@ -8121,6 +8241,7 @@
         <w:autoSpaceDN w:val="0"/>
         <w:adjustRightInd w:val="0"/>
         <w:spacing w:after="0" w:line="240" w:lineRule="auto"/>
+        <w:jc w:val="both"/>
         <w:rPr>
           <w:rFonts w:ascii="Cambria" w:hAnsi="Cambria" w:cs="TrebuchetMS"/>
           <w:i/>
@@ -8191,6 +8312,7 @@
         <w:autoSpaceDN w:val="0"/>
         <w:adjustRightInd w:val="0"/>
         <w:spacing w:after="0" w:line="240" w:lineRule="auto"/>
+        <w:jc w:val="both"/>
         <w:rPr>
           <w:rFonts w:ascii="Cambria" w:hAnsi="Cambria" w:cs="TrebuchetMS"/>
           <w:i/>
@@ -8212,6 +8334,7 @@
         <w:autoSpaceDN w:val="0"/>
         <w:adjustRightInd w:val="0"/>
         <w:spacing w:after="0" w:line="240" w:lineRule="auto"/>
+        <w:jc w:val="both"/>
         <w:rPr>
           <w:rFonts w:ascii="Cambria" w:hAnsi="Cambria" w:cs="TrebuchetMS"/>
           <w:i/>
@@ -8240,7 +8363,7 @@
           <w:lang w:val="en-US"/>
         </w:rPr>
       </w:pPr>
-      <w:bookmarkStart w:id="8" w:name="_Toc433725793"/>
+      <w:bookmarkStart w:id="7" w:name="_Toc433725793"/>
       <w:r>
         <w:rPr>
           <w:lang w:val="en-US"/>
@@ -8248,23 +8371,244 @@
         <w:lastRenderedPageBreak/>
         <w:t>Overall description</w:t>
       </w:r>
+      <w:bookmarkEnd w:id="7"/>
+    </w:p>
+    <w:p>
+      <w:pPr>
+        <w:pStyle w:val="Titolo2"/>
+        <w:rPr>
+          <w:lang w:val="en-US"/>
+        </w:rPr>
+      </w:pPr>
+      <w:bookmarkStart w:id="8" w:name="_Toc433725794"/>
+      <w:r>
+        <w:rPr>
+          <w:lang w:val="en-US"/>
+        </w:rPr>
+        <w:t>Product perspective</w:t>
+      </w:r>
       <w:bookmarkEnd w:id="8"/>
     </w:p>
     <w:p>
       <w:pPr>
+        <w:jc w:val="both"/>
+        <w:rPr>
+          <w:rFonts w:ascii="Cambria" w:hAnsi="Cambria" w:cs="Cambria"/>
+          <w:color w:val="000000" w:themeColor="text1"/>
+          <w:sz w:val="24"/>
+          <w:szCs w:val="24"/>
+          <w:lang w:val="en-US"/>
+        </w:rPr>
+      </w:pPr>
+      <w:r>
+        <w:rPr>
+          <w:rFonts w:ascii="Cambria" w:hAnsi="Cambria" w:cs="Cambria"/>
+          <w:color w:val="000000" w:themeColor="text1"/>
+          <w:sz w:val="24"/>
+          <w:szCs w:val="24"/>
+          <w:lang w:val="en-US"/>
+        </w:rPr>
+        <w:t>Both the mobile application and</w:t>
+      </w:r>
+      <w:r>
+        <w:rPr>
+          <w:rFonts w:ascii="Cambria" w:hAnsi="Cambria" w:cs="Cambria"/>
+          <w:color w:val="000000" w:themeColor="text1"/>
+          <w:sz w:val="24"/>
+          <w:szCs w:val="24"/>
+          <w:lang w:val="en-US"/>
+        </w:rPr>
+        <w:t xml:space="preserve"> the web application</w:t>
+      </w:r>
+      <w:r>
+        <w:rPr>
+          <w:rFonts w:ascii="Cambria" w:hAnsi="Cambria" w:cs="Cambria"/>
+          <w:color w:val="000000" w:themeColor="text1"/>
+          <w:sz w:val="24"/>
+          <w:szCs w:val="24"/>
+          <w:lang w:val="en-US"/>
+        </w:rPr>
+        <w:t xml:space="preserve"> of </w:t>
+      </w:r>
+      <w:r>
+        <w:rPr>
+          <w:rFonts w:ascii="Cambria" w:hAnsi="Cambria" w:cs="Cambria"/>
+          <w:i/>
+          <w:color w:val="000000" w:themeColor="text1"/>
+          <w:sz w:val="24"/>
+          <w:szCs w:val="24"/>
+          <w:lang w:val="en-US"/>
+        </w:rPr>
+        <w:t>myTaxiService</w:t>
+      </w:r>
+      <w:r>
+        <w:rPr>
+          <w:rFonts w:ascii="Cambria" w:hAnsi="Cambria" w:cs="Cambria"/>
+          <w:color w:val="000000" w:themeColor="text1"/>
+          <w:sz w:val="24"/>
+          <w:szCs w:val="24"/>
+          <w:lang w:val="en-US"/>
+        </w:rPr>
+        <w:t xml:space="preserve"> will be </w:t>
+      </w:r>
+      <w:r>
+        <w:rPr>
+          <w:rFonts w:ascii="Cambria" w:hAnsi="Cambria" w:cs="Cambria"/>
+          <w:color w:val="000000" w:themeColor="text1"/>
+          <w:sz w:val="24"/>
+          <w:szCs w:val="24"/>
+          <w:lang w:val="en-US"/>
+        </w:rPr>
+        <w:t xml:space="preserve">new products of </w:t>
+      </w:r>
+      <w:r>
+        <w:rPr>
+          <w:rFonts w:ascii="Cambria" w:hAnsi="Cambria" w:cs="Cambria"/>
+          <w:i/>
+          <w:color w:val="000000" w:themeColor="text1"/>
+          <w:sz w:val="24"/>
+          <w:szCs w:val="24"/>
+          <w:lang w:val="en-US"/>
+        </w:rPr>
+        <w:t>TAXISPA</w:t>
+      </w:r>
+      <w:r>
+        <w:rPr>
+          <w:rFonts w:ascii="Cambria" w:hAnsi="Cambria" w:cs="Cambria"/>
+          <w:color w:val="000000" w:themeColor="text1"/>
+          <w:sz w:val="24"/>
+          <w:szCs w:val="24"/>
+          <w:lang w:val="en-US"/>
+        </w:rPr>
+        <w:t xml:space="preserve">. In fact, there will not be an integration with </w:t>
+      </w:r>
+      <w:r>
+        <w:rPr>
+          <w:rFonts w:ascii="Cambria" w:hAnsi="Cambria" w:cs="Cambria"/>
+          <w:i/>
+          <w:color w:val="000000" w:themeColor="text1"/>
+          <w:sz w:val="24"/>
+          <w:szCs w:val="24"/>
+          <w:lang w:val="en-US"/>
+        </w:rPr>
+        <w:t>TAXISPA</w:t>
+      </w:r>
+      <w:r>
+        <w:rPr>
+          <w:rFonts w:ascii="Cambria" w:hAnsi="Cambria" w:cs="Cambria"/>
+          <w:color w:val="000000" w:themeColor="text1"/>
+          <w:sz w:val="24"/>
+          <w:szCs w:val="24"/>
+          <w:lang w:val="en-US"/>
+        </w:rPr>
+        <w:t xml:space="preserve">’s legacy systems. There will be two different version of </w:t>
+      </w:r>
+      <w:r>
+        <w:rPr>
+          <w:rFonts w:ascii="Cambria" w:hAnsi="Cambria" w:cs="Cambria"/>
+          <w:i/>
+          <w:color w:val="000000" w:themeColor="text1"/>
+          <w:sz w:val="24"/>
+          <w:szCs w:val="24"/>
+          <w:lang w:val="en-US"/>
+        </w:rPr>
+        <w:t>myTaxiService</w:t>
+      </w:r>
+      <w:r>
+        <w:rPr>
+          <w:rFonts w:ascii="Cambria" w:hAnsi="Cambria" w:cs="Cambria"/>
+          <w:color w:val="000000" w:themeColor="text1"/>
+          <w:sz w:val="24"/>
+          <w:szCs w:val="24"/>
+          <w:lang w:val="en-US"/>
+        </w:rPr>
+        <w:t xml:space="preserve">: the first one for the user and the other for the taxi driver. These versions will have different features and views, as it is possible to imagine. </w:t>
+      </w:r>
+    </w:p>
+    <w:p>
+      <w:pPr>
+        <w:jc w:val="both"/>
+        <w:rPr>
+          <w:rFonts w:ascii="Cambria" w:hAnsi="Cambria" w:cs="Cambria"/>
+          <w:color w:val="000000" w:themeColor="text1"/>
+          <w:sz w:val="24"/>
+          <w:szCs w:val="24"/>
+          <w:lang w:val="en-US"/>
+        </w:rPr>
+      </w:pPr>
+      <w:r>
+        <w:rPr>
+          <w:rFonts w:ascii="Cambria" w:hAnsi="Cambria" w:cs="Cambria"/>
+          <w:i/>
+          <w:color w:val="000000" w:themeColor="text1"/>
+          <w:sz w:val="24"/>
+          <w:szCs w:val="24"/>
+          <w:lang w:val="en-US"/>
+        </w:rPr>
+        <w:t>Note</w:t>
+      </w:r>
+      <w:r>
+        <w:rPr>
+          <w:rFonts w:ascii="Cambria" w:hAnsi="Cambria" w:cs="Cambria"/>
+          <w:color w:val="000000" w:themeColor="text1"/>
+          <w:sz w:val="24"/>
+          <w:szCs w:val="24"/>
+          <w:lang w:val="en-US"/>
+        </w:rPr>
+        <w:t>: the taxi driver will only have access to the mobile app service (in his case, the web application version is almost useless)</w:t>
+      </w:r>
+      <w:r>
+        <w:rPr>
+          <w:rFonts w:ascii="Cambria" w:hAnsi="Cambria" w:cs="Cambria"/>
+          <w:color w:val="000000" w:themeColor="text1"/>
+          <w:sz w:val="24"/>
+          <w:szCs w:val="24"/>
+          <w:lang w:val="en-US"/>
+        </w:rPr>
+        <w:t xml:space="preserve"> </w:t>
+      </w:r>
+      <w:r>
+        <w:rPr>
+          <w:rFonts w:ascii="Cambria" w:hAnsi="Cambria" w:cs="Cambria"/>
+          <w:color w:val="FF0000"/>
+          <w:sz w:val="24"/>
+          <w:szCs w:val="24"/>
+          <w:lang w:val="en-US"/>
+        </w:rPr>
+        <w:t>DA SISTEMARE</w:t>
+      </w:r>
+      <w:r>
+        <w:rPr>
+          <w:rFonts w:ascii="Cambria" w:hAnsi="Cambria" w:cs="Cambria"/>
+          <w:color w:val="000000" w:themeColor="text1"/>
+          <w:sz w:val="24"/>
+          <w:szCs w:val="24"/>
+          <w:lang w:val="en-US"/>
+        </w:rPr>
+        <w:t xml:space="preserve">. </w:t>
+      </w:r>
+    </w:p>
+    <w:p>
+      <w:pPr>
         <w:pStyle w:val="Titolo2"/>
         <w:rPr>
           <w:lang w:val="en-US"/>
         </w:rPr>
       </w:pPr>
-      <w:bookmarkStart w:id="9" w:name="_Toc433725794"/>
-      <w:r>
-        <w:rPr>
-          <w:lang w:val="en-US"/>
-        </w:rPr>
-        <w:t>Product perspective</w:t>
+      <w:bookmarkStart w:id="9" w:name="_Toc433725795"/>
+      <w:r>
+        <w:rPr>
+          <w:lang w:val="en-US"/>
+        </w:rPr>
+        <w:t>User characteristics</w:t>
       </w:r>
       <w:bookmarkEnd w:id="9"/>
+      <w:r>
+        <w:rPr>
+          <w:lang w:val="en-US"/>
+        </w:rPr>
+        <w:t xml:space="preserve"> </w:t>
+      </w:r>
     </w:p>
     <w:p>
       <w:pPr>
@@ -8285,27 +8629,7 @@
           <w:szCs w:val="24"/>
           <w:lang w:val="en-US"/>
         </w:rPr>
-        <w:t>Both the mobile application and</w:t>
-      </w:r>
-      <w:r>
-        <w:rPr>
-          <w:rFonts w:ascii="Cambria" w:hAnsi="Cambria" w:cs="Cambria"/>
-          <w:color w:val="000000" w:themeColor="text1"/>
-          <w:sz w:val="24"/>
-          <w:szCs w:val="24"/>
-          <w:lang w:val="en-US"/>
-        </w:rPr>
-        <w:t xml:space="preserve"> the web application</w:t>
-      </w:r>
-      <w:r>
-        <w:rPr>
-          <w:rFonts w:ascii="Cambria" w:hAnsi="Cambria" w:cs="Cambria"/>
-          <w:color w:val="000000" w:themeColor="text1"/>
-          <w:sz w:val="24"/>
-          <w:szCs w:val="24"/>
-          <w:lang w:val="en-US"/>
-        </w:rPr>
-        <w:t xml:space="preserve"> of </w:t>
+        <w:t xml:space="preserve">The use of </w:t>
       </w:r>
       <w:r>
         <w:rPr>
@@ -8321,148 +8645,93 @@
       <w:r>
         <w:rPr>
           <w:rFonts w:ascii="Cambria" w:hAnsi="Cambria" w:cs="Cambria"/>
-          <w:color w:val="000000" w:themeColor="text1"/>
-          <w:sz w:val="24"/>
-          <w:szCs w:val="24"/>
-          <w:lang w:val="en-US"/>
-        </w:rPr>
-        <w:t xml:space="preserve"> will be </w:t>
-      </w:r>
-      <w:r>
-        <w:rPr>
-          <w:rFonts w:ascii="Cambria" w:hAnsi="Cambria" w:cs="Cambria"/>
-          <w:color w:val="000000" w:themeColor="text1"/>
-          <w:sz w:val="24"/>
-          <w:szCs w:val="24"/>
-          <w:lang w:val="en-US"/>
-        </w:rPr>
-        <w:t xml:space="preserve">new products of </w:t>
-      </w:r>
-      <w:r>
-        <w:rPr>
-          <w:rFonts w:ascii="Cambria" w:hAnsi="Cambria" w:cs="Cambria"/>
           <w:i/>
           <w:color w:val="000000" w:themeColor="text1"/>
           <w:sz w:val="24"/>
           <w:szCs w:val="24"/>
           <w:lang w:val="en-US"/>
         </w:rPr>
-        <w:t>TAXISPA</w:t>
-      </w:r>
-      <w:r>
-        <w:rPr>
-          <w:rFonts w:ascii="Cambria" w:hAnsi="Cambria" w:cs="Cambria"/>
-          <w:color w:val="000000" w:themeColor="text1"/>
-          <w:sz w:val="24"/>
-          <w:szCs w:val="24"/>
-          <w:lang w:val="en-US"/>
-        </w:rPr>
-        <w:t xml:space="preserve">. In fact, there will not be an integration with </w:t>
-      </w:r>
-      <w:r>
-        <w:rPr>
-          <w:rFonts w:ascii="Cambria" w:hAnsi="Cambria" w:cs="Cambria"/>
-          <w:i/>
-          <w:color w:val="000000" w:themeColor="text1"/>
-          <w:sz w:val="24"/>
-          <w:szCs w:val="24"/>
-          <w:lang w:val="en-US"/>
-        </w:rPr>
-        <w:t>TAXISPA</w:t>
-      </w:r>
-      <w:r>
-        <w:rPr>
-          <w:rFonts w:ascii="Cambria" w:hAnsi="Cambria" w:cs="Cambria"/>
-          <w:color w:val="000000" w:themeColor="text1"/>
-          <w:sz w:val="24"/>
-          <w:szCs w:val="24"/>
-          <w:lang w:val="en-US"/>
-        </w:rPr>
-        <w:t xml:space="preserve">’s legacy systems. There will be two different version of </w:t>
-      </w:r>
-      <w:r>
-        <w:rPr>
-          <w:rFonts w:ascii="Cambria" w:hAnsi="Cambria" w:cs="Cambria"/>
-          <w:i/>
-          <w:color w:val="000000" w:themeColor="text1"/>
-          <w:sz w:val="24"/>
-          <w:szCs w:val="24"/>
-          <w:lang w:val="en-US"/>
-        </w:rPr>
-        <w:t>myTaxiService</w:t>
-      </w:r>
-      <w:r>
-        <w:rPr>
-          <w:rFonts w:ascii="Cambria" w:hAnsi="Cambria" w:cs="Cambria"/>
-          <w:color w:val="000000" w:themeColor="text1"/>
-          <w:sz w:val="24"/>
-          <w:szCs w:val="24"/>
-          <w:lang w:val="en-US"/>
-        </w:rPr>
-        <w:t xml:space="preserve">: the first one for the user and the other for the taxi driver. These versions will have different features and views, as it is possible to imagine. </w:t>
-      </w:r>
-    </w:p>
-    <w:p>
-      <w:pPr>
-        <w:jc w:val="both"/>
-        <w:rPr>
-          <w:rFonts w:ascii="Cambria" w:hAnsi="Cambria" w:cs="Cambria"/>
-          <w:color w:val="000000" w:themeColor="text1"/>
-          <w:sz w:val="24"/>
-          <w:szCs w:val="24"/>
-          <w:lang w:val="en-US"/>
-        </w:rPr>
-      </w:pPr>
-      <w:r>
-        <w:rPr>
-          <w:rFonts w:ascii="Cambria" w:hAnsi="Cambria" w:cs="Cambria"/>
-          <w:i/>
-          <w:color w:val="000000" w:themeColor="text1"/>
-          <w:sz w:val="24"/>
-          <w:szCs w:val="24"/>
-          <w:lang w:val="en-US"/>
-        </w:rPr>
-        <w:t>Note</w:t>
-      </w:r>
-      <w:r>
-        <w:rPr>
-          <w:rFonts w:ascii="Cambria" w:hAnsi="Cambria" w:cs="Cambria"/>
-          <w:color w:val="000000" w:themeColor="text1"/>
-          <w:sz w:val="24"/>
-          <w:szCs w:val="24"/>
-          <w:lang w:val="en-US"/>
-        </w:rPr>
-        <w:t>: the taxi driver will only have access to the mobile app service (in his case, the web application version is almost useless)</w:t>
-      </w:r>
-      <w:r>
-        <w:rPr>
-          <w:rFonts w:ascii="Cambria" w:hAnsi="Cambria" w:cs="Cambria"/>
-          <w:color w:val="000000" w:themeColor="text1"/>
-          <w:sz w:val="24"/>
-          <w:szCs w:val="24"/>
-          <w:lang w:val="en-US"/>
-        </w:rPr>
         <w:t xml:space="preserve"> </w:t>
       </w:r>
       <w:r>
         <w:rPr>
           <w:rFonts w:ascii="Cambria" w:hAnsi="Cambria" w:cs="Cambria"/>
-          <w:color w:val="FF0000"/>
-          <w:sz w:val="24"/>
-          <w:szCs w:val="24"/>
-          <w:lang w:val="en-US"/>
-        </w:rPr>
-        <w:t>DA SISTEMARE</w:t>
-      </w:r>
-      <w:r>
-        <w:rPr>
-          <w:rFonts w:ascii="Cambria" w:hAnsi="Cambria" w:cs="Cambria"/>
-          <w:color w:val="000000" w:themeColor="text1"/>
-          <w:sz w:val="24"/>
-          <w:szCs w:val="24"/>
-          <w:lang w:val="en-US"/>
-        </w:rPr>
-        <w:t xml:space="preserve">. </w:t>
+          <w:color w:val="000000" w:themeColor="text1"/>
+          <w:sz w:val="24"/>
+          <w:szCs w:val="24"/>
+          <w:lang w:val="en-US"/>
+        </w:rPr>
+        <w:t xml:space="preserve">will be easy enough to allow a big number of people to use it. In fact, no special skills are requested. </w:t>
+      </w:r>
+      <w:r>
+        <w:rPr>
+          <w:rFonts w:ascii="Cambria" w:hAnsi="Cambria" w:cs="Cambria"/>
+          <w:color w:val="000000" w:themeColor="text1"/>
+          <w:sz w:val="24"/>
+          <w:szCs w:val="24"/>
+          <w:lang w:val="en-US"/>
+        </w:rPr>
+        <w:t xml:space="preserve">Users must be only able to use the service via mobile application or web application. </w:t>
+      </w:r>
+      <w:r>
+        <w:rPr>
+          <w:rFonts w:ascii="Cambria" w:hAnsi="Cambria" w:cs="Cambria"/>
+          <w:color w:val="000000" w:themeColor="text1"/>
+          <w:sz w:val="24"/>
+          <w:szCs w:val="24"/>
+          <w:lang w:val="en-US"/>
+        </w:rPr>
+        <w:t>There is not a “target age”</w:t>
+      </w:r>
+      <w:r>
+        <w:rPr>
+          <w:rFonts w:ascii="Cambria" w:hAnsi="Cambria" w:cs="Cambria"/>
+          <w:color w:val="000000" w:themeColor="text1"/>
+          <w:sz w:val="24"/>
+          <w:szCs w:val="24"/>
+          <w:lang w:val="en-US"/>
+        </w:rPr>
+        <w:t xml:space="preserve"> of users:</w:t>
+      </w:r>
+      <w:r>
+        <w:rPr>
+          <w:rFonts w:ascii="Cambria" w:hAnsi="Cambria" w:cs="Cambria"/>
+          <w:color w:val="000000" w:themeColor="text1"/>
+          <w:sz w:val="24"/>
+          <w:szCs w:val="24"/>
+          <w:lang w:val="en-US"/>
+        </w:rPr>
+        <w:t xml:space="preserve"> </w:t>
+      </w:r>
+      <w:r>
+        <w:rPr>
+          <w:rFonts w:ascii="Cambria" w:hAnsi="Cambria" w:cs="Cambria"/>
+          <w:color w:val="000000" w:themeColor="text1"/>
+          <w:sz w:val="24"/>
+          <w:szCs w:val="24"/>
+          <w:lang w:val="en-US"/>
+        </w:rPr>
+        <w:t>everyone is a potential user. Anyway, there is a limitation f</w:t>
+      </w:r>
+      <w:r>
+        <w:rPr>
+          <w:rFonts w:ascii="Cambria" w:hAnsi="Cambria" w:cs="Cambria"/>
+          <w:color w:val="000000" w:themeColor="text1"/>
+          <w:sz w:val="24"/>
+          <w:szCs w:val="24"/>
+          <w:lang w:val="en-US"/>
+        </w:rPr>
+        <w:t>or children under 16 years (without a special permission of the parents/tutors).</w:t>
+      </w:r>
+      <w:r>
+        <w:rPr>
+          <w:rFonts w:ascii="Cambria" w:hAnsi="Cambria" w:cs="Cambria"/>
+          <w:color w:val="000000" w:themeColor="text1"/>
+          <w:sz w:val="24"/>
+          <w:szCs w:val="24"/>
+          <w:lang w:val="en-US"/>
+        </w:rPr>
+        <w:t xml:space="preserve"> </w:t>
       </w:r>
     </w:p>
     <w:p>
@@ -8472,160 +8741,14 @@
           <w:lang w:val="en-US"/>
         </w:rPr>
       </w:pPr>
-      <w:bookmarkStart w:id="10" w:name="_Toc433725795"/>
-      <w:r>
-        <w:rPr>
-          <w:lang w:val="en-US"/>
-        </w:rPr>
-        <w:t>User characteristics</w:t>
+      <w:bookmarkStart w:id="10" w:name="_Toc433725796"/>
+      <w:r>
+        <w:rPr>
+          <w:lang w:val="en-US"/>
+        </w:rPr>
+        <w:t>Constraints</w:t>
       </w:r>
       <w:bookmarkEnd w:id="10"/>
-      <w:r>
-        <w:rPr>
-          <w:lang w:val="en-US"/>
-        </w:rPr>
-        <w:t xml:space="preserve"> </w:t>
-      </w:r>
-    </w:p>
-    <w:p>
-      <w:pPr>
-        <w:jc w:val="both"/>
-        <w:rPr>
-          <w:rFonts w:ascii="Cambria" w:hAnsi="Cambria" w:cs="Cambria"/>
-          <w:color w:val="000000" w:themeColor="text1"/>
-          <w:sz w:val="24"/>
-          <w:szCs w:val="24"/>
-          <w:lang w:val="en-US"/>
-        </w:rPr>
-      </w:pPr>
-      <w:r>
-        <w:rPr>
-          <w:rFonts w:ascii="Cambria" w:hAnsi="Cambria" w:cs="Cambria"/>
-          <w:color w:val="000000" w:themeColor="text1"/>
-          <w:sz w:val="24"/>
-          <w:szCs w:val="24"/>
-          <w:lang w:val="en-US"/>
-        </w:rPr>
-        <w:t xml:space="preserve">The use of </w:t>
-      </w:r>
-      <w:r>
-        <w:rPr>
-          <w:rFonts w:ascii="Cambria" w:hAnsi="Cambria" w:cs="Cambria"/>
-          <w:i/>
-          <w:color w:val="000000" w:themeColor="text1"/>
-          <w:sz w:val="24"/>
-          <w:szCs w:val="24"/>
-          <w:lang w:val="en-US"/>
-        </w:rPr>
-        <w:t>myTaxiService</w:t>
-      </w:r>
-      <w:r>
-        <w:rPr>
-          <w:rFonts w:ascii="Cambria" w:hAnsi="Cambria" w:cs="Cambria"/>
-          <w:i/>
-          <w:color w:val="000000" w:themeColor="text1"/>
-          <w:sz w:val="24"/>
-          <w:szCs w:val="24"/>
-          <w:lang w:val="en-US"/>
-        </w:rPr>
-        <w:t xml:space="preserve"> </w:t>
-      </w:r>
-      <w:r>
-        <w:rPr>
-          <w:rFonts w:ascii="Cambria" w:hAnsi="Cambria" w:cs="Cambria"/>
-          <w:color w:val="000000" w:themeColor="text1"/>
-          <w:sz w:val="24"/>
-          <w:szCs w:val="24"/>
-          <w:lang w:val="en-US"/>
-        </w:rPr>
-        <w:t xml:space="preserve">will be easy enough to allow a big number of people to use it. In fact, no special skills are requested. </w:t>
-      </w:r>
-      <w:r>
-        <w:rPr>
-          <w:rFonts w:ascii="Cambria" w:hAnsi="Cambria" w:cs="Cambria"/>
-          <w:color w:val="000000" w:themeColor="text1"/>
-          <w:sz w:val="24"/>
-          <w:szCs w:val="24"/>
-          <w:lang w:val="en-US"/>
-        </w:rPr>
-        <w:t xml:space="preserve">Users must be only able to use the service via mobile application or web application. </w:t>
-      </w:r>
-      <w:r>
-        <w:rPr>
-          <w:rFonts w:ascii="Cambria" w:hAnsi="Cambria" w:cs="Cambria"/>
-          <w:color w:val="000000" w:themeColor="text1"/>
-          <w:sz w:val="24"/>
-          <w:szCs w:val="24"/>
-          <w:lang w:val="en-US"/>
-        </w:rPr>
-        <w:t>There is not a “target age”</w:t>
-      </w:r>
-      <w:r>
-        <w:rPr>
-          <w:rFonts w:ascii="Cambria" w:hAnsi="Cambria" w:cs="Cambria"/>
-          <w:color w:val="000000" w:themeColor="text1"/>
-          <w:sz w:val="24"/>
-          <w:szCs w:val="24"/>
-          <w:lang w:val="en-US"/>
-        </w:rPr>
-        <w:t xml:space="preserve"> of users:</w:t>
-      </w:r>
-      <w:r>
-        <w:rPr>
-          <w:rFonts w:ascii="Cambria" w:hAnsi="Cambria" w:cs="Cambria"/>
-          <w:color w:val="000000" w:themeColor="text1"/>
-          <w:sz w:val="24"/>
-          <w:szCs w:val="24"/>
-          <w:lang w:val="en-US"/>
-        </w:rPr>
-        <w:t xml:space="preserve"> </w:t>
-      </w:r>
-      <w:r>
-        <w:rPr>
-          <w:rFonts w:ascii="Cambria" w:hAnsi="Cambria" w:cs="Cambria"/>
-          <w:color w:val="000000" w:themeColor="text1"/>
-          <w:sz w:val="24"/>
-          <w:szCs w:val="24"/>
-          <w:lang w:val="en-US"/>
-        </w:rPr>
-        <w:t>everyone is a potential user. Anyway, there is a limitation f</w:t>
-      </w:r>
-      <w:r>
-        <w:rPr>
-          <w:rFonts w:ascii="Cambria" w:hAnsi="Cambria" w:cs="Cambria"/>
-          <w:color w:val="000000" w:themeColor="text1"/>
-          <w:sz w:val="24"/>
-          <w:szCs w:val="24"/>
-          <w:lang w:val="en-US"/>
-        </w:rPr>
-        <w:t>or children under 16 years (without a special permission of the parents/tutors).</w:t>
-      </w:r>
-      <w:r>
-        <w:rPr>
-          <w:rFonts w:ascii="Cambria" w:hAnsi="Cambria" w:cs="Cambria"/>
-          <w:color w:val="000000" w:themeColor="text1"/>
-          <w:sz w:val="24"/>
-          <w:szCs w:val="24"/>
-          <w:lang w:val="en-US"/>
-        </w:rPr>
-        <w:t xml:space="preserve"> </w:t>
-      </w:r>
-    </w:p>
-    <w:p>
-      <w:pPr>
-        <w:pStyle w:val="Titolo2"/>
-        <w:rPr>
-          <w:lang w:val="en-US"/>
-        </w:rPr>
-      </w:pPr>
-      <w:bookmarkStart w:id="11" w:name="_Toc433725796"/>
-      <w:r>
-        <w:rPr>
-          <w:lang w:val="en-US"/>
-        </w:rPr>
-        <w:t>Constraints</w:t>
-      </w:r>
-      <w:bookmarkEnd w:id="11"/>
     </w:p>
     <w:p>
       <w:pPr>
@@ -8663,7 +8786,7 @@
           <w:szCs w:val="24"/>
           <w:lang w:val="en-US"/>
         </w:rPr>
-        <w:t xml:space="preserve">People under 16 years can use the service only with a special authorization from their parents or tutors. </w:t>
+        <w:t>People under 18</w:t>
       </w:r>
       <w:r>
         <w:rPr>
@@ -8672,17 +8795,35 @@
           <w:szCs w:val="24"/>
           <w:lang w:val="en-US"/>
         </w:rPr>
-        <w:t xml:space="preserve"> </w:t>
+        <w:t xml:space="preserve"> years </w:t>
       </w:r>
       <w:r>
         <w:rPr>
           <w:rFonts w:ascii="Cambria" w:hAnsi="Cambria" w:cs="SFRM1000"/>
-          <w:color w:val="FF0000"/>
-          <w:sz w:val="24"/>
-          <w:szCs w:val="24"/>
-          <w:lang w:val="en-US"/>
-        </w:rPr>
-        <w:t>MEGLIO NO MINORENNI</w:t>
+          <w:sz w:val="24"/>
+          <w:szCs w:val="24"/>
+          <w:lang w:val="en-US"/>
+        </w:rPr>
+        <w:t xml:space="preserve">cannot use </w:t>
+      </w:r>
+      <w:r>
+        <w:rPr>
+          <w:rFonts w:ascii="Cambria" w:hAnsi="Cambria" w:cs="SFRM1000"/>
+          <w:i/>
+          <w:sz w:val="24"/>
+          <w:szCs w:val="24"/>
+          <w:lang w:val="en-US"/>
+        </w:rPr>
+        <w:t>myTaxiService</w:t>
+      </w:r>
+      <w:r>
+        <w:rPr>
+          <w:rFonts w:ascii="Cambria" w:hAnsi="Cambria" w:cs="SFRM1000"/>
+          <w:sz w:val="24"/>
+          <w:szCs w:val="24"/>
+          <w:lang w:val="en-US"/>
+        </w:rPr>
+        <w:t>.</w:t>
       </w:r>
     </w:p>
     <w:p>
@@ -8767,6 +8908,8 @@
         </w:rPr>
         <w:t>?</w:t>
       </w:r>
+      <w:bookmarkStart w:id="11" w:name="_GoBack"/>
+      <w:bookmarkEnd w:id="11"/>
     </w:p>
     <w:p>
       <w:pPr>
@@ -9168,7 +9311,7 @@
           <w:szCs w:val="24"/>
           <w:lang w:val="en-US"/>
         </w:rPr>
-        <w:t>There are only two types of account: standard user</w:t>
+        <w:t xml:space="preserve">There are only two types of account: </w:t>
       </w:r>
       <w:r>
         <w:rPr>
@@ -9177,35 +9320,16 @@
           <w:szCs w:val="24"/>
           <w:lang w:val="en-US"/>
         </w:rPr>
-        <w:t xml:space="preserve"> (</w:t>
+        <w:t>Customer account and Taxi D</w:t>
       </w:r>
       <w:r>
         <w:rPr>
           <w:rFonts w:ascii="Cambria" w:hAnsi="Cambria"/>
-          <w:color w:val="FF0000"/>
-          <w:sz w:val="24"/>
-          <w:szCs w:val="24"/>
-          <w:lang w:val="en-US"/>
-        </w:rPr>
-        <w:t>CUSTOMER</w:t>
-      </w:r>
-      <w:r>
-        <w:rPr>
-          <w:rFonts w:ascii="Cambria" w:hAnsi="Cambria"/>
-          <w:sz w:val="24"/>
-          <w:szCs w:val="24"/>
-          <w:lang w:val="en-US"/>
-        </w:rPr>
-        <w:t>)</w:t>
-      </w:r>
-      <w:r>
-        <w:rPr>
-          <w:rFonts w:ascii="Cambria" w:hAnsi="Cambria"/>
-          <w:sz w:val="24"/>
-          <w:szCs w:val="24"/>
-          <w:lang w:val="en-US"/>
-        </w:rPr>
-        <w:t xml:space="preserve"> account and taxi driver account.</w:t>
+          <w:sz w:val="24"/>
+          <w:szCs w:val="24"/>
+          <w:lang w:val="en-US"/>
+        </w:rPr>
+        <w:t>river account.</w:t>
       </w:r>
     </w:p>
     <w:p>
@@ -9682,7 +9806,19 @@
         </w:numPr>
       </w:pPr>
       <w:r>
-        <w:t>We will create mobile version of the app to reach old mobile devices which can’t support our app.</w:t>
+        <w:t xml:space="preserve">We will create mobile version of the app to reach old mobile </w:t>
+      </w:r>
+      <w:r>
+        <w:t>devices, which</w:t>
+      </w:r>
+      <w:r>
+        <w:t xml:space="preserve"> </w:t>
+      </w:r>
+      <w:r>
+        <w:t>cannot</w:t>
+      </w:r>
+      <w:r>
+        <w:t xml:space="preserve"> support our app.</w:t>
       </w:r>
     </w:p>
     <w:p>
@@ -10291,38 +10427,6 @@
         </w:rPr>
         <w:t xml:space="preserve"> </w:t>
       </w:r>
-    </w:p>
-    <w:p>
-      <w:pPr>
-        <w:rPr>
-          <w:rFonts w:ascii="Cambria" w:hAnsi="Cambria" w:cs="Cambria"/>
-          <w:color w:val="000000" w:themeColor="text1"/>
-          <w:sz w:val="24"/>
-          <w:szCs w:val="24"/>
-          <w:lang w:val="en-US"/>
-        </w:rPr>
-      </w:pPr>
-      <w:r>
-        <w:rPr>
-          <w:rFonts w:ascii="Cambria" w:hAnsi="Cambria" w:cs="Cambria"/>
-          <w:color w:val="000000" w:themeColor="text1"/>
-          <w:sz w:val="24"/>
-          <w:szCs w:val="24"/>
-          <w:lang w:val="en-US"/>
-        </w:rPr>
-        <w:t>To maintain this document as clean as possible we have decided to add UI mockups in another file bleb le ble</w:t>
-      </w:r>
-    </w:p>
-    <w:p>
-      <w:pPr>
-        <w:rPr>
-          <w:rFonts w:ascii="Cambria" w:hAnsi="Cambria" w:cs="Cambria"/>
-          <w:color w:val="000000" w:themeColor="text1"/>
-          <w:sz w:val="24"/>
-          <w:szCs w:val="24"/>
-          <w:lang w:val="en-US"/>
-        </w:rPr>
-      </w:pPr>
     </w:p>
     <w:p>
       <w:pPr>
@@ -13335,7 +13439,17 @@
           <w:szCs w:val="28"/>
           <w:lang w:val="en-US"/>
         </w:rPr>
-        <w:t>LIST OF POSSIBLE ACTORS:</w:t>
+        <w:t xml:space="preserve">LIST OF </w:t>
+      </w:r>
+      <w:r>
+        <w:rPr>
+          <w:b/>
+          <w:color w:val="1F4E79" w:themeColor="accent1" w:themeShade="80"/>
+          <w:sz w:val="28"/>
+          <w:szCs w:val="28"/>
+          <w:lang w:val="en-US"/>
+        </w:rPr>
+        <w:t>ACTORS:</w:t>
       </w:r>
     </w:p>
     <w:p>
@@ -13457,6 +13571,17 @@
         </w:rPr>
         <w:t>System</w:t>
       </w:r>
+    </w:p>
+    <w:p>
+      <w:pPr>
+        <w:pStyle w:val="Paragrafoelenco"/>
+        <w:rPr>
+          <w:b/>
+          <w:sz w:val="28"/>
+          <w:szCs w:val="28"/>
+          <w:lang w:val="en-US"/>
+        </w:rPr>
+      </w:pPr>
     </w:p>
     <w:p>
       <w:pPr>
@@ -13705,6 +13830,7 @@
               </w:numPr>
             </w:pPr>
             <w:r>
+              <w:lastRenderedPageBreak/>
               <w:t>Password</w:t>
             </w:r>
           </w:p>
@@ -13717,7 +13843,6 @@
               </w:numPr>
             </w:pPr>
             <w:r>
-              <w:lastRenderedPageBreak/>
               <w:t>Repeat Password</w:t>
             </w:r>
           </w:p>
@@ -14183,6 +14308,11 @@
           </w:tcPr>
           <w:p>
             <w:pPr>
+              <w:pStyle w:val="Paragrafoelenco"/>
+              <w:numPr>
+                <w:ilvl w:val="0"/>
+                <w:numId w:val="29"/>
+              </w:numPr>
               <w:rPr>
                 <w:lang w:val="en-US"/>
               </w:rPr>
@@ -14196,6 +14326,11 @@
           </w:p>
           <w:p>
             <w:pPr>
+              <w:pStyle w:val="Paragrafoelenco"/>
+              <w:numPr>
+                <w:ilvl w:val="0"/>
+                <w:numId w:val="29"/>
+              </w:numPr>
               <w:rPr>
                 <w:lang w:val="en-US"/>
               </w:rPr>
@@ -14209,6 +14344,11 @@
           </w:p>
           <w:p>
             <w:pPr>
+              <w:pStyle w:val="Paragrafoelenco"/>
+              <w:numPr>
+                <w:ilvl w:val="0"/>
+                <w:numId w:val="29"/>
+              </w:numPr>
               <w:rPr>
                 <w:lang w:val="en-US"/>
               </w:rPr>
@@ -14222,6 +14362,11 @@
           </w:p>
           <w:p>
             <w:pPr>
+              <w:pStyle w:val="Paragrafoelenco"/>
+              <w:numPr>
+                <w:ilvl w:val="0"/>
+                <w:numId w:val="29"/>
+              </w:numPr>
               <w:rPr>
                 <w:lang w:val="en-US"/>
               </w:rPr>
@@ -14235,6 +14380,11 @@
           </w:p>
           <w:p>
             <w:pPr>
+              <w:pStyle w:val="Paragrafoelenco"/>
+              <w:numPr>
+                <w:ilvl w:val="0"/>
+                <w:numId w:val="29"/>
+              </w:numPr>
               <w:rPr>
                 <w:lang w:val="en-US"/>
               </w:rPr>
@@ -14248,6 +14398,11 @@
           </w:p>
           <w:p>
             <w:pPr>
+              <w:pStyle w:val="Paragrafoelenco"/>
+              <w:numPr>
+                <w:ilvl w:val="0"/>
+                <w:numId w:val="29"/>
+              </w:numPr>
               <w:rPr>
                 <w:lang w:val="en-US"/>
               </w:rPr>
@@ -14260,8 +14415,27 @@
             </w:r>
           </w:p>
           <w:p>
+            <w:pPr>
+              <w:pStyle w:val="Paragrafoelenco"/>
+              <w:numPr>
+                <w:ilvl w:val="0"/>
+                <w:numId w:val="29"/>
+              </w:numPr>
+            </w:pPr>
             <w:r>
-              <w:t>Customer confirms reservation</w:t>
+              <w:rPr>
+                <w:lang w:val="en-US"/>
+              </w:rPr>
+              <w:t>Customer</w:t>
+            </w:r>
+            <w:r>
+              <w:t xml:space="preserve"> confirms</w:t>
+            </w:r>
+            <w:r>
+              <w:t xml:space="preserve"> the</w:t>
+            </w:r>
+            <w:r>
+              <w:t xml:space="preserve"> reservation</w:t>
             </w:r>
           </w:p>
         </w:tc>
@@ -14586,6 +14760,11 @@
           </w:tcPr>
           <w:p>
             <w:pPr>
+              <w:pStyle w:val="Paragrafoelenco"/>
+              <w:numPr>
+                <w:ilvl w:val="0"/>
+                <w:numId w:val="31"/>
+              </w:numPr>
               <w:rPr>
                 <w:lang w:val="en-US"/>
               </w:rPr>
@@ -14605,6 +14784,11 @@
           </w:p>
           <w:p>
             <w:pPr>
+              <w:pStyle w:val="Paragrafoelenco"/>
+              <w:numPr>
+                <w:ilvl w:val="0"/>
+                <w:numId w:val="31"/>
+              </w:numPr>
               <w:rPr>
                 <w:lang w:val="en-US"/>
               </w:rPr>
@@ -14624,6 +14808,11 @@
           </w:p>
           <w:p>
             <w:pPr>
+              <w:pStyle w:val="Paragrafoelenco"/>
+              <w:numPr>
+                <w:ilvl w:val="0"/>
+                <w:numId w:val="31"/>
+              </w:numPr>
               <w:rPr>
                 <w:lang w:val="en-US"/>
               </w:rPr>
@@ -14655,6 +14844,11 @@
           </w:p>
           <w:p>
             <w:pPr>
+              <w:pStyle w:val="Paragrafoelenco"/>
+              <w:numPr>
+                <w:ilvl w:val="0"/>
+                <w:numId w:val="31"/>
+              </w:numPr>
               <w:rPr>
                 <w:lang w:val="en-US"/>
               </w:rPr>
@@ -14674,6 +14868,11 @@
           </w:p>
           <w:p>
             <w:pPr>
+              <w:pStyle w:val="Paragrafoelenco"/>
+              <w:numPr>
+                <w:ilvl w:val="0"/>
+                <w:numId w:val="31"/>
+              </w:numPr>
               <w:rPr>
                 <w:lang w:val="en-US"/>
               </w:rPr>
@@ -14699,6 +14898,11 @@
           </w:p>
           <w:p>
             <w:pPr>
+              <w:pStyle w:val="Paragrafoelenco"/>
+              <w:numPr>
+                <w:ilvl w:val="0"/>
+                <w:numId w:val="31"/>
+              </w:numPr>
               <w:rPr>
                 <w:lang w:val="en-US"/>
               </w:rPr>
@@ -15016,6 +15220,11 @@
           </w:tcPr>
           <w:p>
             <w:pPr>
+              <w:pStyle w:val="Paragrafoelenco"/>
+              <w:numPr>
+                <w:ilvl w:val="0"/>
+                <w:numId w:val="30"/>
+              </w:numPr>
               <w:rPr>
                 <w:lang w:val="en-US"/>
               </w:rPr>
@@ -15029,6 +15238,11 @@
           </w:p>
           <w:p>
             <w:pPr>
+              <w:pStyle w:val="Paragrafoelenco"/>
+              <w:numPr>
+                <w:ilvl w:val="0"/>
+                <w:numId w:val="30"/>
+              </w:numPr>
               <w:rPr>
                 <w:lang w:val="en-US"/>
               </w:rPr>
@@ -15042,6 +15256,11 @@
           </w:p>
           <w:p>
             <w:pPr>
+              <w:pStyle w:val="Paragrafoelenco"/>
+              <w:numPr>
+                <w:ilvl w:val="0"/>
+                <w:numId w:val="30"/>
+              </w:numPr>
               <w:rPr>
                 <w:lang w:val="en-US"/>
               </w:rPr>
@@ -15050,7 +15269,31 @@
               <w:rPr>
                 <w:lang w:val="en-US"/>
               </w:rPr>
-              <w:t>Driver accept/decline request</w:t>
+              <w:t>Driver accept</w:t>
+            </w:r>
+            <w:r>
+              <w:rPr>
+                <w:lang w:val="en-US"/>
+              </w:rPr>
+              <w:t>s</w:t>
+            </w:r>
+            <w:r>
+              <w:rPr>
+                <w:lang w:val="en-US"/>
+              </w:rPr>
+              <w:t>/decline</w:t>
+            </w:r>
+            <w:r>
+              <w:rPr>
+                <w:lang w:val="en-US"/>
+              </w:rPr>
+              <w:t>s the</w:t>
+            </w:r>
+            <w:r>
+              <w:rPr>
+                <w:lang w:val="en-US"/>
+              </w:rPr>
+              <w:t xml:space="preserve"> request</w:t>
             </w:r>
           </w:p>
         </w:tc>
@@ -17570,7 +17813,7 @@
                                 <w:sz w:val="24"/>
                                 <w:szCs w:val="24"/>
                               </w:rPr>
-                              <w:t>5</w:t>
+                              <w:t>1</w:t>
                             </w:r>
                             <w:r>
                               <w:rPr>
@@ -17673,7 +17916,7 @@
                           <w:sz w:val="24"/>
                           <w:szCs w:val="24"/>
                         </w:rPr>
-                        <w:t>5</w:t>
+                        <w:t>1</w:t>
                       </w:r>
                       <w:r>
                         <w:rPr>
@@ -19422,6 +19665,95 @@
     </w:lvl>
   </w:abstractNum>
   <w:abstractNum w:abstractNumId="16" w15:restartNumberingAfterBreak="0">
+    <w:nsid w:val="511B36AE"/>
+    <w:multiLevelType w:val="hybridMultilevel"/>
+    <w:tmpl w:val="4CBEA8C0"/>
+    <w:lvl w:ilvl="0" w:tplc="0409000F">
+      <w:start w:val="1"/>
+      <w:numFmt w:val="decimal"/>
+      <w:lvlText w:val="%1."/>
+      <w:lvlJc w:val="left"/>
+      <w:pPr>
+        <w:ind w:left="720" w:hanging="360"/>
+      </w:pPr>
+      <w:rPr>
+        <w:rFonts w:hint="default"/>
+      </w:rPr>
+    </w:lvl>
+    <w:lvl w:ilvl="1" w:tplc="04090019" w:tentative="1">
+      <w:start w:val="1"/>
+      <w:numFmt w:val="lowerLetter"/>
+      <w:lvlText w:val="%2."/>
+      <w:lvlJc w:val="left"/>
+      <w:pPr>
+        <w:ind w:left="1440" w:hanging="360"/>
+      </w:pPr>
+    </w:lvl>
+    <w:lvl w:ilvl="2" w:tplc="0409001B" w:tentative="1">
+      <w:start w:val="1"/>
+      <w:numFmt w:val="lowerRoman"/>
+      <w:lvlText w:val="%3."/>
+      <w:lvlJc w:val="right"/>
+      <w:pPr>
+        <w:ind w:left="2160" w:hanging="180"/>
+      </w:pPr>
+    </w:lvl>
+    <w:lvl w:ilvl="3" w:tplc="0409000F" w:tentative="1">
+      <w:start w:val="1"/>
+      <w:numFmt w:val="decimal"/>
+      <w:lvlText w:val="%4."/>
+      <w:lvlJc w:val="left"/>
+      <w:pPr>
+        <w:ind w:left="2880" w:hanging="360"/>
+      </w:pPr>
+    </w:lvl>
+    <w:lvl w:ilvl="4" w:tplc="04090019" w:tentative="1">
+      <w:start w:val="1"/>
+      <w:numFmt w:val="lowerLetter"/>
+      <w:lvlText w:val="%5."/>
+      <w:lvlJc w:val="left"/>
+      <w:pPr>
+        <w:ind w:left="3600" w:hanging="360"/>
+      </w:pPr>
+    </w:lvl>
+    <w:lvl w:ilvl="5" w:tplc="0409001B" w:tentative="1">
+      <w:start w:val="1"/>
+      <w:numFmt w:val="lowerRoman"/>
+      <w:lvlText w:val="%6."/>
+      <w:lvlJc w:val="right"/>
+      <w:pPr>
+        <w:ind w:left="4320" w:hanging="180"/>
+      </w:pPr>
+    </w:lvl>
+    <w:lvl w:ilvl="6" w:tplc="0409000F" w:tentative="1">
+      <w:start w:val="1"/>
+      <w:numFmt w:val="decimal"/>
+      <w:lvlText w:val="%7."/>
+      <w:lvlJc w:val="left"/>
+      <w:pPr>
+        <w:ind w:left="5040" w:hanging="360"/>
+      </w:pPr>
+    </w:lvl>
+    <w:lvl w:ilvl="7" w:tplc="04090019" w:tentative="1">
+      <w:start w:val="1"/>
+      <w:numFmt w:val="lowerLetter"/>
+      <w:lvlText w:val="%8."/>
+      <w:lvlJc w:val="left"/>
+      <w:pPr>
+        <w:ind w:left="5760" w:hanging="360"/>
+      </w:pPr>
+    </w:lvl>
+    <w:lvl w:ilvl="8" w:tplc="0409001B" w:tentative="1">
+      <w:start w:val="1"/>
+      <w:numFmt w:val="lowerRoman"/>
+      <w:lvlText w:val="%9."/>
+      <w:lvlJc w:val="right"/>
+      <w:pPr>
+        <w:ind w:left="6480" w:hanging="180"/>
+      </w:pPr>
+    </w:lvl>
+  </w:abstractNum>
+  <w:abstractNum w:abstractNumId="17" w15:restartNumberingAfterBreak="0">
     <w:nsid w:val="51904D56"/>
     <w:multiLevelType w:val="hybridMultilevel"/>
     <w:tmpl w:val="6538AC8C"/>
@@ -19507,7 +19839,7 @@
       </w:pPr>
     </w:lvl>
   </w:abstractNum>
-  <w:abstractNum w:abstractNumId="17" w15:restartNumberingAfterBreak="0">
+  <w:abstractNum w:abstractNumId="18" w15:restartNumberingAfterBreak="0">
     <w:nsid w:val="5649034B"/>
     <w:multiLevelType w:val="hybridMultilevel"/>
     <w:tmpl w:val="374E0650"/>
@@ -19620,7 +19952,7 @@
       </w:rPr>
     </w:lvl>
   </w:abstractNum>
-  <w:abstractNum w:abstractNumId="18" w15:restartNumberingAfterBreak="0">
+  <w:abstractNum w:abstractNumId="19" w15:restartNumberingAfterBreak="0">
     <w:nsid w:val="5C9F124F"/>
     <w:multiLevelType w:val="hybridMultilevel"/>
     <w:tmpl w:val="679892DA"/>
@@ -19709,7 +20041,7 @@
       </w:pPr>
     </w:lvl>
   </w:abstractNum>
-  <w:abstractNum w:abstractNumId="19" w15:restartNumberingAfterBreak="0">
+  <w:abstractNum w:abstractNumId="20" w15:restartNumberingAfterBreak="0">
     <w:nsid w:val="5E220C3D"/>
     <w:multiLevelType w:val="hybridMultilevel"/>
     <w:tmpl w:val="4330FF8E"/>
@@ -19822,7 +20154,7 @@
       </w:rPr>
     </w:lvl>
   </w:abstractNum>
-  <w:abstractNum w:abstractNumId="20" w15:restartNumberingAfterBreak="0">
+  <w:abstractNum w:abstractNumId="21" w15:restartNumberingAfterBreak="0">
     <w:nsid w:val="60A30AB8"/>
     <w:multiLevelType w:val="hybridMultilevel"/>
     <w:tmpl w:val="1E10BC74"/>
@@ -19935,7 +20267,7 @@
       </w:rPr>
     </w:lvl>
   </w:abstractNum>
-  <w:abstractNum w:abstractNumId="21" w15:restartNumberingAfterBreak="0">
+  <w:abstractNum w:abstractNumId="22" w15:restartNumberingAfterBreak="0">
     <w:nsid w:val="615D78E4"/>
     <w:multiLevelType w:val="hybridMultilevel"/>
     <w:tmpl w:val="557609DC"/>
@@ -20048,7 +20380,96 @@
       </w:rPr>
     </w:lvl>
   </w:abstractNum>
-  <w:abstractNum w:abstractNumId="22" w15:restartNumberingAfterBreak="0">
+  <w:abstractNum w:abstractNumId="23" w15:restartNumberingAfterBreak="0">
+    <w:nsid w:val="6277435E"/>
+    <w:multiLevelType w:val="hybridMultilevel"/>
+    <w:tmpl w:val="F9C235F4"/>
+    <w:lvl w:ilvl="0" w:tplc="0409000F">
+      <w:start w:val="1"/>
+      <w:numFmt w:val="decimal"/>
+      <w:lvlText w:val="%1."/>
+      <w:lvlJc w:val="left"/>
+      <w:pPr>
+        <w:ind w:left="720" w:hanging="360"/>
+      </w:pPr>
+      <w:rPr>
+        <w:rFonts w:hint="default"/>
+      </w:rPr>
+    </w:lvl>
+    <w:lvl w:ilvl="1" w:tplc="04090019" w:tentative="1">
+      <w:start w:val="1"/>
+      <w:numFmt w:val="lowerLetter"/>
+      <w:lvlText w:val="%2."/>
+      <w:lvlJc w:val="left"/>
+      <w:pPr>
+        <w:ind w:left="1440" w:hanging="360"/>
+      </w:pPr>
+    </w:lvl>
+    <w:lvl w:ilvl="2" w:tplc="0409001B" w:tentative="1">
+      <w:start w:val="1"/>
+      <w:numFmt w:val="lowerRoman"/>
+      <w:lvlText w:val="%3."/>
+      <w:lvlJc w:val="right"/>
+      <w:pPr>
+        <w:ind w:left="2160" w:hanging="180"/>
+      </w:pPr>
+    </w:lvl>
+    <w:lvl w:ilvl="3" w:tplc="0409000F" w:tentative="1">
+      <w:start w:val="1"/>
+      <w:numFmt w:val="decimal"/>
+      <w:lvlText w:val="%4."/>
+      <w:lvlJc w:val="left"/>
+      <w:pPr>
+        <w:ind w:left="2880" w:hanging="360"/>
+      </w:pPr>
+    </w:lvl>
+    <w:lvl w:ilvl="4" w:tplc="04090019" w:tentative="1">
+      <w:start w:val="1"/>
+      <w:numFmt w:val="lowerLetter"/>
+      <w:lvlText w:val="%5."/>
+      <w:lvlJc w:val="left"/>
+      <w:pPr>
+        <w:ind w:left="3600" w:hanging="360"/>
+      </w:pPr>
+    </w:lvl>
+    <w:lvl w:ilvl="5" w:tplc="0409001B" w:tentative="1">
+      <w:start w:val="1"/>
+      <w:numFmt w:val="lowerRoman"/>
+      <w:lvlText w:val="%6."/>
+      <w:lvlJc w:val="right"/>
+      <w:pPr>
+        <w:ind w:left="4320" w:hanging="180"/>
+      </w:pPr>
+    </w:lvl>
+    <w:lvl w:ilvl="6" w:tplc="0409000F" w:tentative="1">
+      <w:start w:val="1"/>
+      <w:numFmt w:val="decimal"/>
+      <w:lvlText w:val="%7."/>
+      <w:lvlJc w:val="left"/>
+      <w:pPr>
+        <w:ind w:left="5040" w:hanging="360"/>
+      </w:pPr>
+    </w:lvl>
+    <w:lvl w:ilvl="7" w:tplc="04090019" w:tentative="1">
+      <w:start w:val="1"/>
+      <w:numFmt w:val="lowerLetter"/>
+      <w:lvlText w:val="%8."/>
+      <w:lvlJc w:val="left"/>
+      <w:pPr>
+        <w:ind w:left="5760" w:hanging="360"/>
+      </w:pPr>
+    </w:lvl>
+    <w:lvl w:ilvl="8" w:tplc="0409001B" w:tentative="1">
+      <w:start w:val="1"/>
+      <w:numFmt w:val="lowerRoman"/>
+      <w:lvlText w:val="%9."/>
+      <w:lvlJc w:val="right"/>
+      <w:pPr>
+        <w:ind w:left="6480" w:hanging="180"/>
+      </w:pPr>
+    </w:lvl>
+  </w:abstractNum>
+  <w:abstractNum w:abstractNumId="24" w15:restartNumberingAfterBreak="0">
     <w:nsid w:val="62A765B8"/>
     <w:multiLevelType w:val="multilevel"/>
     <w:tmpl w:val="857ED286"/>
@@ -20165,7 +20586,7 @@
       </w:rPr>
     </w:lvl>
   </w:abstractNum>
-  <w:abstractNum w:abstractNumId="23" w15:restartNumberingAfterBreak="0">
+  <w:abstractNum w:abstractNumId="25" w15:restartNumberingAfterBreak="0">
     <w:nsid w:val="65536765"/>
     <w:multiLevelType w:val="hybridMultilevel"/>
     <w:tmpl w:val="8C2E26B8"/>
@@ -20278,7 +20699,7 @@
       </w:rPr>
     </w:lvl>
   </w:abstractNum>
-  <w:abstractNum w:abstractNumId="24" w15:restartNumberingAfterBreak="0">
+  <w:abstractNum w:abstractNumId="26" w15:restartNumberingAfterBreak="0">
     <w:nsid w:val="6B9F7340"/>
     <w:multiLevelType w:val="hybridMultilevel"/>
     <w:tmpl w:val="6C324B74"/>
@@ -20391,7 +20812,7 @@
       </w:rPr>
     </w:lvl>
   </w:abstractNum>
-  <w:abstractNum w:abstractNumId="25" w15:restartNumberingAfterBreak="0">
+  <w:abstractNum w:abstractNumId="27" w15:restartNumberingAfterBreak="0">
     <w:nsid w:val="6FBD7FF9"/>
     <w:multiLevelType w:val="multilevel"/>
     <w:tmpl w:val="8B745B1A"/>
@@ -20504,7 +20925,7 @@
       </w:rPr>
     </w:lvl>
   </w:abstractNum>
-  <w:abstractNum w:abstractNumId="26" w15:restartNumberingAfterBreak="0">
+  <w:abstractNum w:abstractNumId="28" w15:restartNumberingAfterBreak="0">
     <w:nsid w:val="76B54FE8"/>
     <w:multiLevelType w:val="hybridMultilevel"/>
     <w:tmpl w:val="2C60CD1A"/>
@@ -20617,7 +21038,96 @@
       </w:rPr>
     </w:lvl>
   </w:abstractNum>
-  <w:abstractNum w:abstractNumId="27" w15:restartNumberingAfterBreak="0">
+  <w:abstractNum w:abstractNumId="29" w15:restartNumberingAfterBreak="0">
+    <w:nsid w:val="76F03997"/>
+    <w:multiLevelType w:val="hybridMultilevel"/>
+    <w:tmpl w:val="093C7CF2"/>
+    <w:lvl w:ilvl="0" w:tplc="0409000F">
+      <w:start w:val="1"/>
+      <w:numFmt w:val="decimal"/>
+      <w:lvlText w:val="%1."/>
+      <w:lvlJc w:val="left"/>
+      <w:pPr>
+        <w:ind w:left="720" w:hanging="360"/>
+      </w:pPr>
+      <w:rPr>
+        <w:rFonts w:hint="default"/>
+      </w:rPr>
+    </w:lvl>
+    <w:lvl w:ilvl="1" w:tplc="04090019" w:tentative="1">
+      <w:start w:val="1"/>
+      <w:numFmt w:val="lowerLetter"/>
+      <w:lvlText w:val="%2."/>
+      <w:lvlJc w:val="left"/>
+      <w:pPr>
+        <w:ind w:left="1440" w:hanging="360"/>
+      </w:pPr>
+    </w:lvl>
+    <w:lvl w:ilvl="2" w:tplc="0409001B" w:tentative="1">
+      <w:start w:val="1"/>
+      <w:numFmt w:val="lowerRoman"/>
+      <w:lvlText w:val="%3."/>
+      <w:lvlJc w:val="right"/>
+      <w:pPr>
+        <w:ind w:left="2160" w:hanging="180"/>
+      </w:pPr>
+    </w:lvl>
+    <w:lvl w:ilvl="3" w:tplc="0409000F" w:tentative="1">
+      <w:start w:val="1"/>
+      <w:numFmt w:val="decimal"/>
+      <w:lvlText w:val="%4."/>
+      <w:lvlJc w:val="left"/>
+      <w:pPr>
+        <w:ind w:left="2880" w:hanging="360"/>
+      </w:pPr>
+    </w:lvl>
+    <w:lvl w:ilvl="4" w:tplc="04090019" w:tentative="1">
+      <w:start w:val="1"/>
+      <w:numFmt w:val="lowerLetter"/>
+      <w:lvlText w:val="%5."/>
+      <w:lvlJc w:val="left"/>
+      <w:pPr>
+        <w:ind w:left="3600" w:hanging="360"/>
+      </w:pPr>
+    </w:lvl>
+    <w:lvl w:ilvl="5" w:tplc="0409001B" w:tentative="1">
+      <w:start w:val="1"/>
+      <w:numFmt w:val="lowerRoman"/>
+      <w:lvlText w:val="%6."/>
+      <w:lvlJc w:val="right"/>
+      <w:pPr>
+        <w:ind w:left="4320" w:hanging="180"/>
+      </w:pPr>
+    </w:lvl>
+    <w:lvl w:ilvl="6" w:tplc="0409000F" w:tentative="1">
+      <w:start w:val="1"/>
+      <w:numFmt w:val="decimal"/>
+      <w:lvlText w:val="%7."/>
+      <w:lvlJc w:val="left"/>
+      <w:pPr>
+        <w:ind w:left="5040" w:hanging="360"/>
+      </w:pPr>
+    </w:lvl>
+    <w:lvl w:ilvl="7" w:tplc="04090019" w:tentative="1">
+      <w:start w:val="1"/>
+      <w:numFmt w:val="lowerLetter"/>
+      <w:lvlText w:val="%8."/>
+      <w:lvlJc w:val="left"/>
+      <w:pPr>
+        <w:ind w:left="5760" w:hanging="360"/>
+      </w:pPr>
+    </w:lvl>
+    <w:lvl w:ilvl="8" w:tplc="0409001B" w:tentative="1">
+      <w:start w:val="1"/>
+      <w:numFmt w:val="lowerRoman"/>
+      <w:lvlText w:val="%9."/>
+      <w:lvlJc w:val="right"/>
+      <w:pPr>
+        <w:ind w:left="6480" w:hanging="180"/>
+      </w:pPr>
+    </w:lvl>
+  </w:abstractNum>
+  <w:abstractNum w:abstractNumId="30" w15:restartNumberingAfterBreak="0">
     <w:nsid w:val="77706302"/>
     <w:multiLevelType w:val="hybridMultilevel"/>
     <w:tmpl w:val="C0F61AAE"/>
@@ -20731,16 +21241,16 @@
     </w:lvl>
   </w:abstractNum>
   <w:num w:numId="1">
-    <w:abstractNumId w:val="17"/>
+    <w:abstractNumId w:val="18"/>
   </w:num>
   <w:num w:numId="2">
-    <w:abstractNumId w:val="24"/>
+    <w:abstractNumId w:val="26"/>
   </w:num>
   <w:num w:numId="3">
     <w:abstractNumId w:val="10"/>
   </w:num>
   <w:num w:numId="4">
-    <w:abstractNumId w:val="19"/>
+    <w:abstractNumId w:val="20"/>
   </w:num>
   <w:num w:numId="5">
     <w:abstractNumId w:val="4"/>
@@ -20749,13 +21259,13 @@
     <w:abstractNumId w:val="2"/>
   </w:num>
   <w:num w:numId="7">
-    <w:abstractNumId w:val="27"/>
+    <w:abstractNumId w:val="30"/>
   </w:num>
   <w:num w:numId="8">
-    <w:abstractNumId w:val="20"/>
+    <w:abstractNumId w:val="21"/>
   </w:num>
   <w:num w:numId="9">
-    <w:abstractNumId w:val="23"/>
+    <w:abstractNumId w:val="25"/>
   </w:num>
   <w:num w:numId="10">
     <w:abstractNumId w:val="12"/>
@@ -20764,7 +21274,7 @@
     <w:abstractNumId w:val="3"/>
   </w:num>
   <w:num w:numId="12">
-    <w:abstractNumId w:val="22"/>
+    <w:abstractNumId w:val="24"/>
   </w:num>
   <w:num w:numId="13">
     <w:abstractNumId w:val="0"/>
@@ -20773,7 +21283,7 @@
     <w:abstractNumId w:val="7"/>
   </w:num>
   <w:num w:numId="15">
-    <w:abstractNumId w:val="25"/>
+    <w:abstractNumId w:val="27"/>
   </w:num>
   <w:num w:numId="16">
     <w:abstractNumId w:val="14"/>
@@ -20785,10 +21295,10 @@
     <w:abstractNumId w:val="8"/>
   </w:num>
   <w:num w:numId="19">
-    <w:abstractNumId w:val="16"/>
+    <w:abstractNumId w:val="17"/>
   </w:num>
   <w:num w:numId="20">
-    <w:abstractNumId w:val="21"/>
+    <w:abstractNumId w:val="22"/>
   </w:num>
   <w:num w:numId="21">
     <w:abstractNumId w:val="11"/>
@@ -20803,16 +21313,25 @@
     <w:abstractNumId w:val="13"/>
   </w:num>
   <w:num w:numId="25">
-    <w:abstractNumId w:val="18"/>
+    <w:abstractNumId w:val="19"/>
   </w:num>
   <w:num w:numId="26">
     <w:abstractNumId w:val="5"/>
   </w:num>
   <w:num w:numId="27">
-    <w:abstractNumId w:val="26"/>
+    <w:abstractNumId w:val="28"/>
   </w:num>
   <w:num w:numId="28">
     <w:abstractNumId w:val="1"/>
+  </w:num>
+  <w:num w:numId="29">
+    <w:abstractNumId w:val="29"/>
+  </w:num>
+  <w:num w:numId="30">
+    <w:abstractNumId w:val="16"/>
+  </w:num>
+  <w:num w:numId="31">
+    <w:abstractNumId w:val="23"/>
   </w:num>
   <w:numIdMacAtCleanup w:val="20"/>
 </w:numbering>
@@ -22918,45 +23437,45 @@
     </dgm:pt>
   </dgm:ptLst>
   <dgm:cxnLst>
+    <dgm:cxn modelId="{AAB1FDF4-1ABE-4B0D-ADD5-7B9C782BC67F}" type="presOf" srcId="{56563E73-53C5-C242-B5DD-534CCEB5A55B}" destId="{8845A127-0D85-A14A-94CB-F773727D4C9B}" srcOrd="1" destOrd="0" presId="urn:microsoft.com/office/officeart/2005/8/layout/bProcess3"/>
+    <dgm:cxn modelId="{14404A54-AE55-4EEC-A1BF-B7B8852B76F6}" type="presOf" srcId="{3ABC577C-D926-6C40-8609-A47272EDC0E8}" destId="{35CF6ACD-16BB-D44B-9967-A88BE4C856FA}" srcOrd="0" destOrd="0" presId="urn:microsoft.com/office/officeart/2005/8/layout/bProcess3"/>
+    <dgm:cxn modelId="{B28BA422-6618-446D-8E5F-AAAABAA8A78F}" type="presOf" srcId="{03689D08-8F94-B240-B093-204B4D1B1996}" destId="{F515C25C-FBC4-0A42-9BD8-739DB491DE01}" srcOrd="1" destOrd="0" presId="urn:microsoft.com/office/officeart/2005/8/layout/bProcess3"/>
+    <dgm:cxn modelId="{2EA75666-AD12-4722-99F8-62C1134F0461}" type="presOf" srcId="{7DBAA654-83A9-2749-9A11-3A2F0853292E}" destId="{379D3411-2CF2-1443-9DE7-1F3F74BE70B6}" srcOrd="0" destOrd="0" presId="urn:microsoft.com/office/officeart/2005/8/layout/bProcess3"/>
+    <dgm:cxn modelId="{7D470EB9-6448-4D1D-A65C-C0513CA024D5}" type="presOf" srcId="{56563E73-53C5-C242-B5DD-534CCEB5A55B}" destId="{1AB89A78-53AA-8046-940B-4774F5E8A3F4}" srcOrd="0" destOrd="0" presId="urn:microsoft.com/office/officeart/2005/8/layout/bProcess3"/>
+    <dgm:cxn modelId="{186FA121-D93F-4367-BBF7-25711FE412B4}" type="presOf" srcId="{E1700588-AA9B-9044-98E5-A52BC9E980D8}" destId="{BE891453-7A81-9745-80FE-393D0BD9F682}" srcOrd="0" destOrd="0" presId="urn:microsoft.com/office/officeart/2005/8/layout/bProcess3"/>
+    <dgm:cxn modelId="{E7E4B708-3EC2-4155-B64E-81BFB0817B0D}" type="presOf" srcId="{51AF1449-732A-7245-8907-3B0B474E6716}" destId="{08B24028-0337-A54F-863C-D83DC536E50D}" srcOrd="1" destOrd="0" presId="urn:microsoft.com/office/officeart/2005/8/layout/bProcess3"/>
+    <dgm:cxn modelId="{9F7DBBD3-2135-334D-BDE9-A8ED29101BA4}" srcId="{7DBAA654-83A9-2749-9A11-3A2F0853292E}" destId="{3ABC577C-D926-6C40-8609-A47272EDC0E8}" srcOrd="3" destOrd="0" parTransId="{73D020D2-C3E5-6D4B-A74D-95AC52916961}" sibTransId="{E1700588-AA9B-9044-98E5-A52BC9E980D8}"/>
+    <dgm:cxn modelId="{B386FBFA-55B6-4CD1-BAF8-A6AEF63C6614}" type="presOf" srcId="{03689D08-8F94-B240-B093-204B4D1B1996}" destId="{11041959-BAD3-494D-A0CA-60D08024935F}" srcOrd="0" destOrd="0" presId="urn:microsoft.com/office/officeart/2005/8/layout/bProcess3"/>
+    <dgm:cxn modelId="{F2EF9B37-A87A-4908-9707-429537C6953E}" type="presOf" srcId="{9D0A3E8F-79EA-4741-B4AF-359BBF2AD54A}" destId="{CB005E4D-98D2-5E43-A79A-01D73FA5246C}" srcOrd="0" destOrd="0" presId="urn:microsoft.com/office/officeart/2005/8/layout/bProcess3"/>
     <dgm:cxn modelId="{D23D9D9F-E230-B14F-8CC4-60EF1E62361C}" srcId="{7DBAA654-83A9-2749-9A11-3A2F0853292E}" destId="{9D0A3E8F-79EA-4741-B4AF-359BBF2AD54A}" srcOrd="1" destOrd="0" parTransId="{A68219EE-DDA5-6D44-931C-E2DD8411613C}" sibTransId="{56563E73-53C5-C242-B5DD-534CCEB5A55B}"/>
-    <dgm:cxn modelId="{3AF5ED84-08AA-473C-9593-3554FC01797F}" type="presOf" srcId="{761D77BA-5704-3540-A64C-39623ABDE933}" destId="{2B850CA7-3DA8-704B-9542-29A27C4E6E8A}" srcOrd="0" destOrd="0" presId="urn:microsoft.com/office/officeart/2005/8/layout/bProcess3"/>
-    <dgm:cxn modelId="{B39C69D0-CF6E-44FC-B799-ACF28D095010}" type="presOf" srcId="{6FF581C4-5EE0-6547-8B0A-4DD4E49DF7D5}" destId="{70788382-AA77-7C4C-A399-82382C8CD1E3}" srcOrd="0" destOrd="0" presId="urn:microsoft.com/office/officeart/2005/8/layout/bProcess3"/>
+    <dgm:cxn modelId="{C9F771AC-35CF-1540-8F9B-A548A676FBEC}" srcId="{7DBAA654-83A9-2749-9A11-3A2F0853292E}" destId="{C900A651-3FCA-634D-8E96-FB8C693E1E8F}" srcOrd="0" destOrd="0" parTransId="{DC773397-72AF-3043-A26B-0B8B32D632B1}" sibTransId="{6FF581C4-5EE0-6547-8B0A-4DD4E49DF7D5}"/>
+    <dgm:cxn modelId="{9F44B054-C3AD-4615-825E-86930E1E1BF8}" type="presOf" srcId="{51AF1449-732A-7245-8907-3B0B474E6716}" destId="{70A625A3-B04D-314A-9454-BA7560E71142}" srcOrd="0" destOrd="0" presId="urn:microsoft.com/office/officeart/2005/8/layout/bProcess3"/>
     <dgm:cxn modelId="{CBA7B2CB-398D-0944-9097-F88E098803F8}" srcId="{7DBAA654-83A9-2749-9A11-3A2F0853292E}" destId="{981B4EF9-7A3A-BE49-B6B6-0021D3615771}" srcOrd="5" destOrd="0" parTransId="{036AB1F6-FA37-614F-A857-CA2CBEA75FF8}" sibTransId="{07202FE3-BBDD-A74E-9ED7-5FC69364AF9D}"/>
     <dgm:cxn modelId="{A4DF705F-378F-3D46-8BF6-315C5DACB12C}" srcId="{7DBAA654-83A9-2749-9A11-3A2F0853292E}" destId="{3D31D781-DE26-FC46-87C5-81D28438E988}" srcOrd="4" destOrd="0" parTransId="{7FDE228D-3493-0041-A7C9-8BDABED610D5}" sibTransId="{51AF1449-732A-7245-8907-3B0B474E6716}"/>
-    <dgm:cxn modelId="{9F7DBBD3-2135-334D-BDE9-A8ED29101BA4}" srcId="{7DBAA654-83A9-2749-9A11-3A2F0853292E}" destId="{3ABC577C-D926-6C40-8609-A47272EDC0E8}" srcOrd="3" destOrd="0" parTransId="{73D020D2-C3E5-6D4B-A74D-95AC52916961}" sibTransId="{E1700588-AA9B-9044-98E5-A52BC9E980D8}"/>
-    <dgm:cxn modelId="{6B442F82-E34B-4FFB-ADA5-863C701DF7EB}" type="presOf" srcId="{6FF581C4-5EE0-6547-8B0A-4DD4E49DF7D5}" destId="{EE2C3E7E-7411-F14A-B102-730D81D864D3}" srcOrd="1" destOrd="0" presId="urn:microsoft.com/office/officeart/2005/8/layout/bProcess3"/>
-    <dgm:cxn modelId="{C9F771AC-35CF-1540-8F9B-A548A676FBEC}" srcId="{7DBAA654-83A9-2749-9A11-3A2F0853292E}" destId="{C900A651-3FCA-634D-8E96-FB8C693E1E8F}" srcOrd="0" destOrd="0" parTransId="{DC773397-72AF-3043-A26B-0B8B32D632B1}" sibTransId="{6FF581C4-5EE0-6547-8B0A-4DD4E49DF7D5}"/>
+    <dgm:cxn modelId="{96BF0E27-D03D-439A-8A66-6378B8CFFFC6}" type="presOf" srcId="{6FF581C4-5EE0-6547-8B0A-4DD4E49DF7D5}" destId="{EE2C3E7E-7411-F14A-B102-730D81D864D3}" srcOrd="1" destOrd="0" presId="urn:microsoft.com/office/officeart/2005/8/layout/bProcess3"/>
+    <dgm:cxn modelId="{0F15FBB1-D16F-4800-B4D4-56B2587E79F4}" type="presOf" srcId="{3D31D781-DE26-FC46-87C5-81D28438E988}" destId="{5054442F-68CC-BA4D-A78B-D10165C93B35}" srcOrd="0" destOrd="0" presId="urn:microsoft.com/office/officeart/2005/8/layout/bProcess3"/>
+    <dgm:cxn modelId="{5E1026E2-E863-4D27-A4E8-7B80C23FBB5D}" type="presOf" srcId="{C900A651-3FCA-634D-8E96-FB8C693E1E8F}" destId="{71E5BCB2-3AB6-4C42-9B09-A87936C7F001}" srcOrd="0" destOrd="0" presId="urn:microsoft.com/office/officeart/2005/8/layout/bProcess3"/>
     <dgm:cxn modelId="{B40CF301-B877-0146-8F01-A4B49C9B78E2}" srcId="{7DBAA654-83A9-2749-9A11-3A2F0853292E}" destId="{761D77BA-5704-3540-A64C-39623ABDE933}" srcOrd="2" destOrd="0" parTransId="{0CEF3B97-E2A9-E04D-A0DB-EC66FC595157}" sibTransId="{03689D08-8F94-B240-B093-204B4D1B1996}"/>
-    <dgm:cxn modelId="{CA8DA18E-9736-494B-8B06-E07E8EEF034C}" type="presOf" srcId="{56563E73-53C5-C242-B5DD-534CCEB5A55B}" destId="{1AB89A78-53AA-8046-940B-4774F5E8A3F4}" srcOrd="0" destOrd="0" presId="urn:microsoft.com/office/officeart/2005/8/layout/bProcess3"/>
-    <dgm:cxn modelId="{D038CA39-45F2-4108-B5D2-5982B729EB66}" type="presOf" srcId="{C900A651-3FCA-634D-8E96-FB8C693E1E8F}" destId="{71E5BCB2-3AB6-4C42-9B09-A87936C7F001}" srcOrd="0" destOrd="0" presId="urn:microsoft.com/office/officeart/2005/8/layout/bProcess3"/>
-    <dgm:cxn modelId="{105CE0E7-751F-42CD-B337-B2A0FD1A1454}" type="presOf" srcId="{03689D08-8F94-B240-B093-204B4D1B1996}" destId="{11041959-BAD3-494D-A0CA-60D08024935F}" srcOrd="0" destOrd="0" presId="urn:microsoft.com/office/officeart/2005/8/layout/bProcess3"/>
-    <dgm:cxn modelId="{E5CBEC38-E28A-482F-BDC8-9E1E5DDA3145}" type="presOf" srcId="{03689D08-8F94-B240-B093-204B4D1B1996}" destId="{F515C25C-FBC4-0A42-9BD8-739DB491DE01}" srcOrd="1" destOrd="0" presId="urn:microsoft.com/office/officeart/2005/8/layout/bProcess3"/>
-    <dgm:cxn modelId="{4EBDA25B-752B-42C9-A5F6-00D9B3A94C26}" type="presOf" srcId="{3ABC577C-D926-6C40-8609-A47272EDC0E8}" destId="{35CF6ACD-16BB-D44B-9967-A88BE4C856FA}" srcOrd="0" destOrd="0" presId="urn:microsoft.com/office/officeart/2005/8/layout/bProcess3"/>
-    <dgm:cxn modelId="{44EB25B4-7C39-40BA-A192-916510DCDECC}" type="presOf" srcId="{E1700588-AA9B-9044-98E5-A52BC9E980D8}" destId="{BE891453-7A81-9745-80FE-393D0BD9F682}" srcOrd="0" destOrd="0" presId="urn:microsoft.com/office/officeart/2005/8/layout/bProcess3"/>
-    <dgm:cxn modelId="{5B58A8E2-7EC0-42FE-8F6A-06911CD523FF}" type="presOf" srcId="{56563E73-53C5-C242-B5DD-534CCEB5A55B}" destId="{8845A127-0D85-A14A-94CB-F773727D4C9B}" srcOrd="1" destOrd="0" presId="urn:microsoft.com/office/officeart/2005/8/layout/bProcess3"/>
-    <dgm:cxn modelId="{068DFF99-CBFE-4321-A490-35F8301646AD}" type="presOf" srcId="{981B4EF9-7A3A-BE49-B6B6-0021D3615771}" destId="{CA2203B5-A4CA-2C4D-8577-50E3388F2246}" srcOrd="0" destOrd="0" presId="urn:microsoft.com/office/officeart/2005/8/layout/bProcess3"/>
-    <dgm:cxn modelId="{62F2D310-5BB2-4DF2-B948-F1283FCE47D9}" type="presOf" srcId="{7DBAA654-83A9-2749-9A11-3A2F0853292E}" destId="{379D3411-2CF2-1443-9DE7-1F3F74BE70B6}" srcOrd="0" destOrd="0" presId="urn:microsoft.com/office/officeart/2005/8/layout/bProcess3"/>
-    <dgm:cxn modelId="{4AABD011-FE20-494C-A04B-723C085B480B}" type="presOf" srcId="{E1700588-AA9B-9044-98E5-A52BC9E980D8}" destId="{0D4A6B71-9678-E74B-A4F4-3D04D7F96F18}" srcOrd="1" destOrd="0" presId="urn:microsoft.com/office/officeart/2005/8/layout/bProcess3"/>
-    <dgm:cxn modelId="{13C5C056-80E6-4994-A523-4D259EA11ECA}" type="presOf" srcId="{51AF1449-732A-7245-8907-3B0B474E6716}" destId="{08B24028-0337-A54F-863C-D83DC536E50D}" srcOrd="1" destOrd="0" presId="urn:microsoft.com/office/officeart/2005/8/layout/bProcess3"/>
-    <dgm:cxn modelId="{26C5513D-CA80-4640-9FC6-142381332AC5}" type="presOf" srcId="{51AF1449-732A-7245-8907-3B0B474E6716}" destId="{70A625A3-B04D-314A-9454-BA7560E71142}" srcOrd="0" destOrd="0" presId="urn:microsoft.com/office/officeart/2005/8/layout/bProcess3"/>
-    <dgm:cxn modelId="{1E0E8613-095D-4968-BAFB-4DCB34465361}" type="presOf" srcId="{9D0A3E8F-79EA-4741-B4AF-359BBF2AD54A}" destId="{CB005E4D-98D2-5E43-A79A-01D73FA5246C}" srcOrd="0" destOrd="0" presId="urn:microsoft.com/office/officeart/2005/8/layout/bProcess3"/>
-    <dgm:cxn modelId="{B583905C-DA83-40CD-8FE0-81C3A782A693}" type="presOf" srcId="{3D31D781-DE26-FC46-87C5-81D28438E988}" destId="{5054442F-68CC-BA4D-A78B-D10165C93B35}" srcOrd="0" destOrd="0" presId="urn:microsoft.com/office/officeart/2005/8/layout/bProcess3"/>
-    <dgm:cxn modelId="{5ABAEC77-FAA9-4F26-9C70-956FC5C8E82D}" type="presParOf" srcId="{379D3411-2CF2-1443-9DE7-1F3F74BE70B6}" destId="{71E5BCB2-3AB6-4C42-9B09-A87936C7F001}" srcOrd="0" destOrd="0" presId="urn:microsoft.com/office/officeart/2005/8/layout/bProcess3"/>
-    <dgm:cxn modelId="{51872064-EF70-48A0-A041-027F7AD35240}" type="presParOf" srcId="{379D3411-2CF2-1443-9DE7-1F3F74BE70B6}" destId="{70788382-AA77-7C4C-A399-82382C8CD1E3}" srcOrd="1" destOrd="0" presId="urn:microsoft.com/office/officeart/2005/8/layout/bProcess3"/>
-    <dgm:cxn modelId="{8566EA85-1A87-447B-9703-F17F16447C35}" type="presParOf" srcId="{70788382-AA77-7C4C-A399-82382C8CD1E3}" destId="{EE2C3E7E-7411-F14A-B102-730D81D864D3}" srcOrd="0" destOrd="0" presId="urn:microsoft.com/office/officeart/2005/8/layout/bProcess3"/>
-    <dgm:cxn modelId="{90F706ED-6C48-47D7-832A-64E08ADB3E6B}" type="presParOf" srcId="{379D3411-2CF2-1443-9DE7-1F3F74BE70B6}" destId="{CB005E4D-98D2-5E43-A79A-01D73FA5246C}" srcOrd="2" destOrd="0" presId="urn:microsoft.com/office/officeart/2005/8/layout/bProcess3"/>
-    <dgm:cxn modelId="{568CE6A2-5113-4E82-ADD1-8B9214EB23D3}" type="presParOf" srcId="{379D3411-2CF2-1443-9DE7-1F3F74BE70B6}" destId="{1AB89A78-53AA-8046-940B-4774F5E8A3F4}" srcOrd="3" destOrd="0" presId="urn:microsoft.com/office/officeart/2005/8/layout/bProcess3"/>
-    <dgm:cxn modelId="{90A1EA09-1820-489B-8B84-4256B390D0A5}" type="presParOf" srcId="{1AB89A78-53AA-8046-940B-4774F5E8A3F4}" destId="{8845A127-0D85-A14A-94CB-F773727D4C9B}" srcOrd="0" destOrd="0" presId="urn:microsoft.com/office/officeart/2005/8/layout/bProcess3"/>
-    <dgm:cxn modelId="{D60D77BD-9CD1-4FA5-859E-80B28EBDB481}" type="presParOf" srcId="{379D3411-2CF2-1443-9DE7-1F3F74BE70B6}" destId="{2B850CA7-3DA8-704B-9542-29A27C4E6E8A}" srcOrd="4" destOrd="0" presId="urn:microsoft.com/office/officeart/2005/8/layout/bProcess3"/>
-    <dgm:cxn modelId="{C9DA045F-5F36-481B-AC68-88A3F86F20A2}" type="presParOf" srcId="{379D3411-2CF2-1443-9DE7-1F3F74BE70B6}" destId="{11041959-BAD3-494D-A0CA-60D08024935F}" srcOrd="5" destOrd="0" presId="urn:microsoft.com/office/officeart/2005/8/layout/bProcess3"/>
-    <dgm:cxn modelId="{5A0384BE-0DCC-4E7F-9375-12B068F40506}" type="presParOf" srcId="{11041959-BAD3-494D-A0CA-60D08024935F}" destId="{F515C25C-FBC4-0A42-9BD8-739DB491DE01}" srcOrd="0" destOrd="0" presId="urn:microsoft.com/office/officeart/2005/8/layout/bProcess3"/>
-    <dgm:cxn modelId="{0038FEA0-4268-4B8E-83D0-20C6EB18C89C}" type="presParOf" srcId="{379D3411-2CF2-1443-9DE7-1F3F74BE70B6}" destId="{35CF6ACD-16BB-D44B-9967-A88BE4C856FA}" srcOrd="6" destOrd="0" presId="urn:microsoft.com/office/officeart/2005/8/layout/bProcess3"/>
-    <dgm:cxn modelId="{A7007BC3-83E0-477F-B6FC-ABCD23DECDF8}" type="presParOf" srcId="{379D3411-2CF2-1443-9DE7-1F3F74BE70B6}" destId="{BE891453-7A81-9745-80FE-393D0BD9F682}" srcOrd="7" destOrd="0" presId="urn:microsoft.com/office/officeart/2005/8/layout/bProcess3"/>
-    <dgm:cxn modelId="{0A4C8EBE-3B92-44AE-930D-A548505AC687}" type="presParOf" srcId="{BE891453-7A81-9745-80FE-393D0BD9F682}" destId="{0D4A6B71-9678-E74B-A4F4-3D04D7F96F18}" srcOrd="0" destOrd="0" presId="urn:microsoft.com/office/officeart/2005/8/layout/bProcess3"/>
-    <dgm:cxn modelId="{0B854FB6-6DAE-4DA4-8EEC-6BB42D9F8D5D}" type="presParOf" srcId="{379D3411-2CF2-1443-9DE7-1F3F74BE70B6}" destId="{5054442F-68CC-BA4D-A78B-D10165C93B35}" srcOrd="8" destOrd="0" presId="urn:microsoft.com/office/officeart/2005/8/layout/bProcess3"/>
-    <dgm:cxn modelId="{7F383F43-EF72-4DC2-AA1E-602FE32D7BDC}" type="presParOf" srcId="{379D3411-2CF2-1443-9DE7-1F3F74BE70B6}" destId="{70A625A3-B04D-314A-9454-BA7560E71142}" srcOrd="9" destOrd="0" presId="urn:microsoft.com/office/officeart/2005/8/layout/bProcess3"/>
-    <dgm:cxn modelId="{D2CF740C-A045-48AA-84EA-37FBA9D95CEE}" type="presParOf" srcId="{70A625A3-B04D-314A-9454-BA7560E71142}" destId="{08B24028-0337-A54F-863C-D83DC536E50D}" srcOrd="0" destOrd="0" presId="urn:microsoft.com/office/officeart/2005/8/layout/bProcess3"/>
-    <dgm:cxn modelId="{CB853C74-DA04-4EE8-B8E1-ADC9DA38153A}" type="presParOf" srcId="{379D3411-2CF2-1443-9DE7-1F3F74BE70B6}" destId="{CA2203B5-A4CA-2C4D-8577-50E3388F2246}" srcOrd="10" destOrd="0" presId="urn:microsoft.com/office/officeart/2005/8/layout/bProcess3"/>
+    <dgm:cxn modelId="{A22E846C-8041-4CAC-AA09-70590CF56E18}" type="presOf" srcId="{981B4EF9-7A3A-BE49-B6B6-0021D3615771}" destId="{CA2203B5-A4CA-2C4D-8577-50E3388F2246}" srcOrd="0" destOrd="0" presId="urn:microsoft.com/office/officeart/2005/8/layout/bProcess3"/>
+    <dgm:cxn modelId="{E7311BBA-C17A-4910-B7EC-0263E6A73DB3}" type="presOf" srcId="{761D77BA-5704-3540-A64C-39623ABDE933}" destId="{2B850CA7-3DA8-704B-9542-29A27C4E6E8A}" srcOrd="0" destOrd="0" presId="urn:microsoft.com/office/officeart/2005/8/layout/bProcess3"/>
+    <dgm:cxn modelId="{A19BEE2C-5C98-42AF-815C-74B2D16553D1}" type="presOf" srcId="{E1700588-AA9B-9044-98E5-A52BC9E980D8}" destId="{0D4A6B71-9678-E74B-A4F4-3D04D7F96F18}" srcOrd="1" destOrd="0" presId="urn:microsoft.com/office/officeart/2005/8/layout/bProcess3"/>
+    <dgm:cxn modelId="{60C75E53-53CF-438D-A427-C99D91A2BE07}" type="presOf" srcId="{6FF581C4-5EE0-6547-8B0A-4DD4E49DF7D5}" destId="{70788382-AA77-7C4C-A399-82382C8CD1E3}" srcOrd="0" destOrd="0" presId="urn:microsoft.com/office/officeart/2005/8/layout/bProcess3"/>
+    <dgm:cxn modelId="{CAADF332-8627-42CD-BFA6-EA7540448B8B}" type="presParOf" srcId="{379D3411-2CF2-1443-9DE7-1F3F74BE70B6}" destId="{71E5BCB2-3AB6-4C42-9B09-A87936C7F001}" srcOrd="0" destOrd="0" presId="urn:microsoft.com/office/officeart/2005/8/layout/bProcess3"/>
+    <dgm:cxn modelId="{17F89250-AF89-405A-BE4C-54258B8E27D1}" type="presParOf" srcId="{379D3411-2CF2-1443-9DE7-1F3F74BE70B6}" destId="{70788382-AA77-7C4C-A399-82382C8CD1E3}" srcOrd="1" destOrd="0" presId="urn:microsoft.com/office/officeart/2005/8/layout/bProcess3"/>
+    <dgm:cxn modelId="{0B40613A-6436-4ED8-80AE-2266008BC11B}" type="presParOf" srcId="{70788382-AA77-7C4C-A399-82382C8CD1E3}" destId="{EE2C3E7E-7411-F14A-B102-730D81D864D3}" srcOrd="0" destOrd="0" presId="urn:microsoft.com/office/officeart/2005/8/layout/bProcess3"/>
+    <dgm:cxn modelId="{8D3E4687-B5DB-4B45-9E5F-BBC523738F11}" type="presParOf" srcId="{379D3411-2CF2-1443-9DE7-1F3F74BE70B6}" destId="{CB005E4D-98D2-5E43-A79A-01D73FA5246C}" srcOrd="2" destOrd="0" presId="urn:microsoft.com/office/officeart/2005/8/layout/bProcess3"/>
+    <dgm:cxn modelId="{9FCF470C-7A7C-4DAE-B209-D449FB22756D}" type="presParOf" srcId="{379D3411-2CF2-1443-9DE7-1F3F74BE70B6}" destId="{1AB89A78-53AA-8046-940B-4774F5E8A3F4}" srcOrd="3" destOrd="0" presId="urn:microsoft.com/office/officeart/2005/8/layout/bProcess3"/>
+    <dgm:cxn modelId="{3ED98C07-D54A-437B-AC00-08526E5F0B7C}" type="presParOf" srcId="{1AB89A78-53AA-8046-940B-4774F5E8A3F4}" destId="{8845A127-0D85-A14A-94CB-F773727D4C9B}" srcOrd="0" destOrd="0" presId="urn:microsoft.com/office/officeart/2005/8/layout/bProcess3"/>
+    <dgm:cxn modelId="{015E7081-CA6E-43BF-9683-35F7CAB2724F}" type="presParOf" srcId="{379D3411-2CF2-1443-9DE7-1F3F74BE70B6}" destId="{2B850CA7-3DA8-704B-9542-29A27C4E6E8A}" srcOrd="4" destOrd="0" presId="urn:microsoft.com/office/officeart/2005/8/layout/bProcess3"/>
+    <dgm:cxn modelId="{267A0717-EEA5-48C9-92BD-F2466083A5C9}" type="presParOf" srcId="{379D3411-2CF2-1443-9DE7-1F3F74BE70B6}" destId="{11041959-BAD3-494D-A0CA-60D08024935F}" srcOrd="5" destOrd="0" presId="urn:microsoft.com/office/officeart/2005/8/layout/bProcess3"/>
+    <dgm:cxn modelId="{A8E8A194-F2CE-42F9-9B2C-B4138619A036}" type="presParOf" srcId="{11041959-BAD3-494D-A0CA-60D08024935F}" destId="{F515C25C-FBC4-0A42-9BD8-739DB491DE01}" srcOrd="0" destOrd="0" presId="urn:microsoft.com/office/officeart/2005/8/layout/bProcess3"/>
+    <dgm:cxn modelId="{BA0A8990-DDFA-4F50-A1C6-8160D6D91FE9}" type="presParOf" srcId="{379D3411-2CF2-1443-9DE7-1F3F74BE70B6}" destId="{35CF6ACD-16BB-D44B-9967-A88BE4C856FA}" srcOrd="6" destOrd="0" presId="urn:microsoft.com/office/officeart/2005/8/layout/bProcess3"/>
+    <dgm:cxn modelId="{EC483574-498B-4F53-A91A-86038A21D7FC}" type="presParOf" srcId="{379D3411-2CF2-1443-9DE7-1F3F74BE70B6}" destId="{BE891453-7A81-9745-80FE-393D0BD9F682}" srcOrd="7" destOrd="0" presId="urn:microsoft.com/office/officeart/2005/8/layout/bProcess3"/>
+    <dgm:cxn modelId="{CC301301-7719-4520-9C97-6E98C223BFB3}" type="presParOf" srcId="{BE891453-7A81-9745-80FE-393D0BD9F682}" destId="{0D4A6B71-9678-E74B-A4F4-3D04D7F96F18}" srcOrd="0" destOrd="0" presId="urn:microsoft.com/office/officeart/2005/8/layout/bProcess3"/>
+    <dgm:cxn modelId="{2BA33408-86CC-4CA2-B75F-A3BD7D8D6874}" type="presParOf" srcId="{379D3411-2CF2-1443-9DE7-1F3F74BE70B6}" destId="{5054442F-68CC-BA4D-A78B-D10165C93B35}" srcOrd="8" destOrd="0" presId="urn:microsoft.com/office/officeart/2005/8/layout/bProcess3"/>
+    <dgm:cxn modelId="{790D810C-1ADB-4E0B-8D64-B6CF747527AC}" type="presParOf" srcId="{379D3411-2CF2-1443-9DE7-1F3F74BE70B6}" destId="{70A625A3-B04D-314A-9454-BA7560E71142}" srcOrd="9" destOrd="0" presId="urn:microsoft.com/office/officeart/2005/8/layout/bProcess3"/>
+    <dgm:cxn modelId="{73509158-06FF-47D3-8829-C033B12DD026}" type="presParOf" srcId="{70A625A3-B04D-314A-9454-BA7560E71142}" destId="{08B24028-0337-A54F-863C-D83DC536E50D}" srcOrd="0" destOrd="0" presId="urn:microsoft.com/office/officeart/2005/8/layout/bProcess3"/>
+    <dgm:cxn modelId="{BC33BB4C-3D2F-4D6F-93CF-986EAAF603E5}" type="presParOf" srcId="{379D3411-2CF2-1443-9DE7-1F3F74BE70B6}" destId="{CA2203B5-A4CA-2C4D-8577-50E3388F2246}" srcOrd="10" destOrd="0" presId="urn:microsoft.com/office/officeart/2005/8/layout/bProcess3"/>
   </dgm:cxnLst>
   <dgm:bg/>
   <dgm:whole>
@@ -25531,7 +26050,7 @@
 </file>
 
 <file path=customXml/itemProps1.xml><?xml version="1.0" encoding="utf-8"?>
-<ds:datastoreItem xmlns:ds="http://schemas.openxmlformats.org/officeDocument/2006/customXml" ds:itemID="{0B4AFC13-9EF3-452E-936C-E4247EEA9DFF}">
+<ds:datastoreItem xmlns:ds="http://schemas.openxmlformats.org/officeDocument/2006/customXml" ds:itemID="{D42281FD-602C-40C6-BBF6-2A48AA311B7A}">
   <ds:schemaRefs>
     <ds:schemaRef ds:uri="http://schemas.openxmlformats.org/officeDocument/2006/bibliography"/>
   </ds:schemaRefs>

</xml_diff>

<commit_message>
Revert "Afternoon revision of RASD"
This reverts commit 1aea2c2005675ae69521a77a4fd1adb1875d9d6e.
</commit_message>
<xml_diff>
--- a/Various documents/Requirements Analysis and Specification Document - CURRENT VERSION.docx
+++ b/Various documents/Requirements Analysis and Specification Document - CURRENT VERSION.docx
@@ -3050,7 +3050,7 @@
           </mc:Choice>
           <mc:Fallback>
             <w:pict>
-              <v:shapetype w14:anchorId="59B5E47F" id="_x0000_t32" coordsize="21600,21600" o:spt="32" o:oned="t" path="m,l21600,21600e" filled="f">
+              <v:shapetype w14:anchorId="1740680B" id="_x0000_t32" coordsize="21600,21600" o:spt="32" o:oned="t" path="m,l21600,21600e" filled="f">
                 <v:path arrowok="t" fillok="f" o:connecttype="none"/>
                 <o:lock v:ext="edit" shapetype="t"/>
               </v:shapetype>
@@ -3579,7 +3579,7 @@
           </mc:Choice>
           <mc:Fallback>
             <w:pict>
-              <v:shape w14:anchorId="49EEA2EC" id="Straight Arrow Connector 26" o:spid="_x0000_s1026" type="#_x0000_t32" style="position:absolute;margin-left:90.95pt;margin-top:119pt;width:53.75pt;height:58.2pt;flip:y;z-index:251674624;visibility:visible;mso-wrap-style:square;mso-width-percent:0;mso-height-percent:0;mso-wrap-distance-left:9pt;mso-wrap-distance-top:0;mso-wrap-distance-right:9pt;mso-wrap-distance-bottom:0;mso-position-horizontal:absolute;mso-position-horizontal-relative:text;mso-position-vertical:absolute;mso-position-vertical-relative:text;mso-width-percent:0;mso-height-percent:0;mso-width-relative:margin;mso-height-relative:margin" o:gfxdata="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" strokecolor="#5b9bd5 [3204]" strokeweight="2pt">
+              <v:shape w14:anchorId="6D4E6BEB" id="Straight Arrow Connector 26" o:spid="_x0000_s1026" type="#_x0000_t32" style="position:absolute;margin-left:90.95pt;margin-top:119pt;width:53.75pt;height:58.2pt;flip:y;z-index:251674624;visibility:visible;mso-wrap-style:square;mso-width-percent:0;mso-height-percent:0;mso-wrap-distance-left:9pt;mso-wrap-distance-top:0;mso-wrap-distance-right:9pt;mso-wrap-distance-bottom:0;mso-position-horizontal:absolute;mso-position-horizontal-relative:text;mso-position-vertical:absolute;mso-position-vertical-relative:text;mso-width-percent:0;mso-height-percent:0;mso-width-relative:margin;mso-height-relative:margin" o:gfxdata="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" strokecolor="#5b9bd5 [3204]" strokeweight="2pt">
                 <v:stroke endarrow="block" joinstyle="miter"/>
               </v:shape>
             </w:pict>
@@ -4267,7 +4267,7 @@
           </mc:Choice>
           <mc:Fallback>
             <w:pict>
-              <v:oval w14:anchorId="60618A01" id="Oval 21" o:spid="_x0000_s1026" style="position:absolute;margin-left:253pt;margin-top:54pt;width:135pt;height:107.2pt;z-index:251669504;visibility:visible;mso-wrap-style:square;mso-width-percent:0;mso-height-percent:0;mso-wrap-distance-left:9pt;mso-wrap-distance-top:0;mso-wrap-distance-right:9pt;mso-wrap-distance-bottom:0;mso-position-horizontal:absolute;mso-position-horizontal-relative:text;mso-position-vertical:absolute;mso-position-vertical-relative:text;mso-width-percent:0;mso-height-percent:0;mso-width-relative:margin;mso-height-relative:margin;v-text-anchor:middle" o:gfxdata="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" filled="f" strokecolor="#a5a5a5 [3206]" strokeweight="2pt">
+              <v:oval w14:anchorId="72E5A32B" id="Oval 21" o:spid="_x0000_s1026" style="position:absolute;margin-left:253pt;margin-top:54pt;width:135pt;height:107.2pt;z-index:251669504;visibility:visible;mso-wrap-style:square;mso-width-percent:0;mso-height-percent:0;mso-wrap-distance-left:9pt;mso-wrap-distance-top:0;mso-wrap-distance-right:9pt;mso-wrap-distance-bottom:0;mso-position-horizontal:absolute;mso-position-horizontal-relative:text;mso-position-vertical:absolute;mso-position-vertical-relative:text;mso-width-percent:0;mso-height-percent:0;mso-width-relative:margin;mso-height-relative:margin;v-text-anchor:middle" o:gfxdata="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" filled="f" strokecolor="#a5a5a5 [3206]" strokeweight="2pt">
                 <v:stroke joinstyle="miter"/>
                 <w10:wrap type="through"/>
               </v:oval>
@@ -4392,7 +4392,7 @@
           </mc:Choice>
           <mc:Fallback>
             <w:pict>
-              <v:shape w14:anchorId="61815BAB" id="Straight Arrow Connector 30" o:spid="_x0000_s1026" type="#_x0000_t32" style="position:absolute;margin-left:172.35pt;margin-top:8.1pt;width:9pt;height:83.2pt;flip:y;z-index:251676672;visibility:visible;mso-wrap-style:square;mso-width-percent:0;mso-height-percent:0;mso-wrap-distance-left:9pt;mso-wrap-distance-top:0;mso-wrap-distance-right:9pt;mso-wrap-distance-bottom:0;mso-position-horizontal:absolute;mso-position-horizontal-relative:text;mso-position-vertical:absolute;mso-position-vertical-relative:text;mso-width-percent:0;mso-height-percent:0;mso-width-relative:margin;mso-height-relative:margin" o:gfxdata="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" strokecolor="#5b9bd5 [3204]" strokeweight="2pt">
+              <v:shape w14:anchorId="6596E827" id="Straight Arrow Connector 30" o:spid="_x0000_s1026" type="#_x0000_t32" style="position:absolute;margin-left:172.35pt;margin-top:8.1pt;width:9pt;height:83.2pt;flip:y;z-index:251676672;visibility:visible;mso-wrap-style:square;mso-width-percent:0;mso-height-percent:0;mso-wrap-distance-left:9pt;mso-wrap-distance-top:0;mso-wrap-distance-right:9pt;mso-wrap-distance-bottom:0;mso-position-horizontal:absolute;mso-position-horizontal-relative:text;mso-position-vertical:absolute;mso-position-vertical-relative:text;mso-width-percent:0;mso-height-percent:0;mso-width-relative:margin;mso-height-relative:margin" o:gfxdata="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" strokecolor="#5b9bd5 [3204]" strokeweight="2pt">
                 <v:stroke endarrow="block" joinstyle="miter"/>
               </v:shape>
             </w:pict>
@@ -4469,7 +4469,7 @@
           </mc:Choice>
           <mc:Fallback>
             <w:pict>
-              <v:shape w14:anchorId="5146CE64" id="Straight Arrow Connector 28" o:spid="_x0000_s1026" type="#_x0000_t32" style="position:absolute;margin-left:271.05pt;margin-top:10.7pt;width:54pt;height:63pt;flip:x y;z-index:251678720;visibility:visible;mso-wrap-style:square;mso-width-percent:0;mso-height-percent:0;mso-wrap-distance-left:9pt;mso-wrap-distance-top:0;mso-wrap-distance-right:9pt;mso-wrap-distance-bottom:0;mso-position-horizontal:absolute;mso-position-horizontal-relative:text;mso-position-vertical:absolute;mso-position-vertical-relative:text;mso-width-percent:0;mso-height-percent:0;mso-width-relative:margin;mso-height-relative:margin" o:gfxdata="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" strokecolor="#5b9bd5 [3204]" strokeweight="2pt">
+              <v:shape w14:anchorId="6AC5804D" id="Straight Arrow Connector 28" o:spid="_x0000_s1026" type="#_x0000_t32" style="position:absolute;margin-left:271.05pt;margin-top:10.7pt;width:54pt;height:63pt;flip:x y;z-index:251678720;visibility:visible;mso-wrap-style:square;mso-width-percent:0;mso-height-percent:0;mso-wrap-distance-left:9pt;mso-wrap-distance-top:0;mso-wrap-distance-right:9pt;mso-wrap-distance-bottom:0;mso-position-horizontal:absolute;mso-position-horizontal-relative:text;mso-position-vertical:absolute;mso-position-vertical-relative:text;mso-width-percent:0;mso-height-percent:0;mso-width-relative:margin;mso-height-relative:margin" o:gfxdata="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" strokecolor="#5b9bd5 [3204]" strokeweight="2pt">
                 <v:stroke endarrow="block" joinstyle="miter"/>
               </v:shape>
             </w:pict>
@@ -4815,14 +4815,10 @@
       <w:r>
         <w:t>tify the taxi driver when there i</w:t>
       </w:r>
-      <w:r>
-        <w:t xml:space="preserve">s a ride </w:t>
-      </w:r>
-      <w:r>
-        <w:t>possibility</w:t>
-      </w:r>
-      <w:r>
-        <w:t>.</w:t>
+      <w:bookmarkStart w:id="4" w:name="_GoBack"/>
+      <w:bookmarkEnd w:id="4"/>
+      <w:r>
+        <w:t>s a ride possiblity.</w:t>
       </w:r>
     </w:p>
     <w:p>
@@ -4858,13 +4854,7 @@
         <w:t>[G12]</w:t>
       </w:r>
       <w:r>
-        <w:t xml:space="preserve"> Allow</w:t>
-      </w:r>
-      <w:r>
-        <w:t xml:space="preserve"> the taxi driver to see costu</w:t>
-      </w:r>
-      <w:r>
-        <w:t>mers' requests of ride.</w:t>
+        <w:t xml:space="preserve"> Allow the taxi driver to see costustumers' requests of ride.</w:t>
       </w:r>
     </w:p>
     <w:p>
@@ -5109,14 +5099,14 @@
           <w:lang w:val="en-US"/>
         </w:rPr>
       </w:pPr>
-      <w:bookmarkStart w:id="4" w:name="_Toc433725790"/>
+      <w:bookmarkStart w:id="5" w:name="_Toc433725790"/>
       <w:r>
         <w:rPr>
           <w:lang w:val="en-US"/>
         </w:rPr>
         <w:t>Current state of the service and future prospect</w:t>
       </w:r>
-      <w:bookmarkEnd w:id="4"/>
+      <w:bookmarkEnd w:id="5"/>
     </w:p>
     <w:p>
       <w:pPr>
@@ -5764,28 +5754,7 @@
           <w:szCs w:val="24"/>
           <w:lang w:val="en-US"/>
         </w:rPr>
-        <w:t xml:space="preserve"> </w:t>
-      </w:r>
-      <w:r>
-        <w:rPr>
-          <w:rFonts w:ascii="Cambria" w:hAnsi="Cambria" w:cs="Cambria"/>
-          <w:i/>
-          <w:color w:val="000000" w:themeColor="text1"/>
-          <w:sz w:val="24"/>
-          <w:szCs w:val="24"/>
-          <w:lang w:val="en-US"/>
-        </w:rPr>
-        <w:t xml:space="preserve">myTaxiService </w:t>
-      </w:r>
-      <w:r>
-        <w:rPr>
-          <w:rFonts w:ascii="Cambria" w:hAnsi="Cambria" w:cs="Cambria"/>
-          <w:color w:val="000000" w:themeColor="text1"/>
-          <w:sz w:val="24"/>
-          <w:szCs w:val="24"/>
-          <w:lang w:val="en-US"/>
-        </w:rPr>
-        <w:t>will use mobile and web technologies and will add new features.</w:t>
+        <w:t xml:space="preserve"> myTaxiService will use mobile and web technologies and will add new features.</w:t>
       </w:r>
     </w:p>
     <w:p>
@@ -5988,14 +5957,14 @@
           <w:lang w:val="en-US"/>
         </w:rPr>
       </w:pPr>
-      <w:bookmarkStart w:id="5" w:name="_Toc433725791"/>
+      <w:bookmarkStart w:id="6" w:name="_Toc433725791"/>
       <w:r>
         <w:rPr>
           <w:lang w:val="en-US"/>
         </w:rPr>
         <w:t>Definitions, acronyms and abbreviations</w:t>
       </w:r>
-      <w:bookmarkEnd w:id="5"/>
+      <w:bookmarkEnd w:id="6"/>
       <w:r>
         <w:rPr>
           <w:lang w:val="en-US"/>
@@ -6062,18 +6031,7 @@
           <w:shd w:val="clear" w:color="auto" w:fill="FFFFFF"/>
           <w:lang w:val="en-US"/>
         </w:rPr>
-        <w:t>O</w:t>
-      </w:r>
-      <w:r>
-        <w:rPr>
-          <w:rFonts w:ascii="Cambria" w:hAnsi="Cambria" w:cs="Arial"/>
-          <w:color w:val="252525"/>
-          <w:sz w:val="24"/>
-          <w:szCs w:val="24"/>
-          <w:shd w:val="clear" w:color="auto" w:fill="FFFFFF"/>
-          <w:lang w:val="en-US"/>
-        </w:rPr>
-        <w:t>ne of the first practical</w:t>
+        <w:t>one of the first practical</w:t>
       </w:r>
       <w:r>
         <w:rPr>
@@ -6170,17 +6128,7 @@
           <w:szCs w:val="24"/>
           <w:lang w:val="en-US"/>
         </w:rPr>
-        <w:t>: B</w:t>
-      </w:r>
-      <w:r>
-        <w:rPr>
-          <w:rFonts w:ascii="Cambria" w:hAnsi="Cambria" w:cs="Cambria"/>
-          <w:color w:val="000000" w:themeColor="text1"/>
-          <w:sz w:val="24"/>
-          <w:szCs w:val="24"/>
-          <w:lang w:val="en-US"/>
-        </w:rPr>
-        <w:t xml:space="preserve">ig taxi society that wants to develop </w:t>
+        <w:t xml:space="preserve">: big taxi society that wants to develop </w:t>
       </w:r>
       <w:r>
         <w:rPr>
@@ -6961,17 +6909,7 @@
           <w:szCs w:val="24"/>
           <w:lang w:val="en-US"/>
         </w:rPr>
-        <w:t>: A</w:t>
-      </w:r>
-      <w:r>
-        <w:rPr>
-          <w:rFonts w:ascii="Cambria" w:hAnsi="Cambria" w:cs="Cambria"/>
-          <w:color w:val="000000" w:themeColor="text1"/>
-          <w:sz w:val="24"/>
-          <w:szCs w:val="24"/>
-          <w:lang w:val="en-US"/>
-        </w:rPr>
-        <w:t xml:space="preserve">n abstract class of interest with two subclasses: </w:t>
+        <w:t xml:space="preserve">: an abstract class of interest with two subclasses: </w:t>
       </w:r>
       <w:r>
         <w:rPr>
@@ -7119,17 +7057,7 @@
           <w:szCs w:val="24"/>
           <w:lang w:val="en-US"/>
         </w:rPr>
-        <w:t>: I</w:t>
-      </w:r>
-      <w:r>
-        <w:rPr>
-          <w:rFonts w:ascii="Cambria" w:hAnsi="Cambria" w:cs="Cambria"/>
-          <w:color w:val="000000" w:themeColor="text1"/>
-          <w:sz w:val="24"/>
-          <w:szCs w:val="24"/>
-          <w:lang w:val="en-US"/>
-        </w:rPr>
-        <w:t>s a famous mapping service developed by Google.</w:t>
+        <w:t>: is a famous mapping service developed by Google.</w:t>
       </w:r>
     </w:p>
     <w:p>
@@ -7177,17 +7105,7 @@
           <w:szCs w:val="24"/>
           <w:lang w:val="en-US"/>
         </w:rPr>
-        <w:t>I</w:t>
-      </w:r>
-      <w:r>
-        <w:rPr>
-          <w:rFonts w:ascii="Cambria" w:hAnsi="Cambria" w:cs="Cambria"/>
-          <w:color w:val="000000" w:themeColor="text1"/>
-          <w:sz w:val="24"/>
-          <w:szCs w:val="24"/>
-          <w:lang w:val="en-US"/>
-        </w:rPr>
-        <w:t>s a declarative specification language for expressing complex structural constraints and behavior in a software system</w:t>
+        <w:t>is a declarative specification language for expressing complex structural constraints and behavior in a software system</w:t>
       </w:r>
       <w:r>
         <w:rPr>
@@ -7414,14 +7332,14 @@
           <w:lang w:val="en-US"/>
         </w:rPr>
       </w:pPr>
-      <w:bookmarkStart w:id="6" w:name="_Toc433725792"/>
+      <w:bookmarkStart w:id="7" w:name="_Toc433725792"/>
       <w:r>
         <w:rPr>
           <w:lang w:val="en-US"/>
         </w:rPr>
         <w:t>References</w:t>
       </w:r>
-      <w:bookmarkEnd w:id="6"/>
+      <w:bookmarkEnd w:id="7"/>
     </w:p>
     <w:p>
       <w:pPr>
@@ -7445,7 +7363,6 @@
           <w:tab w:val="left" w:pos="14656"/>
         </w:tabs>
         <w:spacing w:after="0" w:line="240" w:lineRule="auto"/>
-        <w:jc w:val="both"/>
         <w:rPr>
           <w:rFonts w:ascii="Cambria" w:eastAsia="Times New Roman" w:hAnsi="Cambria" w:cs="Courier New"/>
           <w:color w:val="212121"/>
@@ -7483,27 +7400,7 @@
           <w:szCs w:val="24"/>
           <w:lang w:val="en"/>
         </w:rPr>
-        <w:t xml:space="preserve"> </w:t>
-      </w:r>
-      <w:r>
-        <w:rPr>
-          <w:rFonts w:ascii="Cambria" w:eastAsia="Times New Roman" w:hAnsi="Cambria" w:cs="Courier New"/>
-          <w:color w:val="212121"/>
-          <w:sz w:val="24"/>
-          <w:szCs w:val="24"/>
-          <w:lang w:val="en"/>
-        </w:rPr>
-        <w:t xml:space="preserve">standard </w:t>
-      </w:r>
-      <w:r>
-        <w:rPr>
-          <w:rFonts w:ascii="Cambria" w:eastAsia="Times New Roman" w:hAnsi="Cambria" w:cs="Courier New"/>
-          <w:color w:val="212121"/>
-          <w:sz w:val="24"/>
-          <w:szCs w:val="24"/>
-          <w:lang w:val="en"/>
-        </w:rPr>
-        <w:t xml:space="preserve">(as we said in the chapter </w:t>
+        <w:t xml:space="preserve"> (as we said in the chapter </w:t>
       </w:r>
       <w:r>
         <w:rPr>
@@ -7534,7 +7431,7 @@
           <w:szCs w:val="24"/>
           <w:lang w:val="en"/>
         </w:rPr>
-        <w:t>, with little adjustments.</w:t>
+        <w:t>.</w:t>
       </w:r>
     </w:p>
     <w:p>
@@ -7559,8 +7456,6 @@
           <w:tab w:val="left" w:pos="14656"/>
         </w:tabs>
         <w:spacing w:after="0" w:line="240" w:lineRule="auto"/>
-        <w:ind w:firstLine="708"/>
-        <w:jc w:val="both"/>
         <w:rPr>
           <w:rFonts w:ascii="Cambria" w:eastAsia="Times New Roman" w:hAnsi="Cambria" w:cs="Courier New"/>
           <w:color w:val="212121"/>
@@ -7592,7 +7487,6 @@
           <w:tab w:val="left" w:pos="14656"/>
         </w:tabs>
         <w:spacing w:after="0" w:line="240" w:lineRule="auto"/>
-        <w:jc w:val="both"/>
         <w:rPr>
           <w:rFonts w:ascii="Cambria" w:eastAsia="Times New Roman" w:hAnsi="Cambria" w:cs="Courier New"/>
           <w:color w:val="212121"/>
@@ -7744,7 +7638,6 @@
           <w:tab w:val="left" w:pos="14656"/>
         </w:tabs>
         <w:spacing w:after="0" w:line="240" w:lineRule="auto"/>
-        <w:jc w:val="both"/>
         <w:rPr>
           <w:rFonts w:ascii="Cambria" w:eastAsia="Times New Roman" w:hAnsi="Cambria" w:cs="Courier New"/>
           <w:color w:val="212121"/>
@@ -7776,7 +7669,6 @@
           <w:tab w:val="left" w:pos="14656"/>
         </w:tabs>
         <w:spacing w:after="0" w:line="240" w:lineRule="auto"/>
-        <w:jc w:val="both"/>
         <w:rPr>
           <w:rFonts w:ascii="Cambria" w:eastAsia="Times New Roman" w:hAnsi="Cambria" w:cs="Courier New"/>
           <w:color w:val="212121"/>
@@ -7828,7 +7720,6 @@
           <w:tab w:val="left" w:pos="14656"/>
         </w:tabs>
         <w:spacing w:after="0" w:line="240" w:lineRule="auto"/>
-        <w:jc w:val="both"/>
         <w:rPr>
           <w:rFonts w:ascii="Cambria" w:eastAsia="Times New Roman" w:hAnsi="Cambria" w:cs="Courier New"/>
           <w:color w:val="212121"/>
@@ -7849,7 +7740,6 @@
         <w:autoSpaceDN w:val="0"/>
         <w:adjustRightInd w:val="0"/>
         <w:spacing w:after="0" w:line="240" w:lineRule="auto"/>
-        <w:jc w:val="both"/>
         <w:rPr>
           <w:rFonts w:ascii="Cambria" w:hAnsi="Cambria" w:cs="TrebuchetMS"/>
           <w:i/>
@@ -7910,7 +7800,6 @@
         <w:autoSpaceDN w:val="0"/>
         <w:adjustRightInd w:val="0"/>
         <w:spacing w:after="0" w:line="240" w:lineRule="auto"/>
-        <w:jc w:val="both"/>
         <w:rPr>
           <w:rFonts w:ascii="Cambria" w:hAnsi="Cambria" w:cs="TrebuchetMS"/>
           <w:i/>
@@ -7932,7 +7821,6 @@
         <w:autoSpaceDN w:val="0"/>
         <w:adjustRightInd w:val="0"/>
         <w:spacing w:after="0" w:line="240" w:lineRule="auto"/>
-        <w:jc w:val="both"/>
         <w:rPr>
           <w:rFonts w:ascii="Cambria" w:hAnsi="Cambria" w:cs="TrebuchetMS"/>
           <w:i/>
@@ -8005,7 +7893,6 @@
         <w:autoSpaceDN w:val="0"/>
         <w:adjustRightInd w:val="0"/>
         <w:spacing w:after="0" w:line="240" w:lineRule="auto"/>
-        <w:jc w:val="both"/>
         <w:rPr>
           <w:rFonts w:ascii="Cambria" w:hAnsi="Cambria" w:cs="TrebuchetMS"/>
           <w:i/>
@@ -8027,7 +7914,6 @@
         <w:autoSpaceDN w:val="0"/>
         <w:adjustRightInd w:val="0"/>
         <w:spacing w:after="0" w:line="240" w:lineRule="auto"/>
-        <w:jc w:val="both"/>
         <w:rPr>
           <w:rFonts w:ascii="Cambria" w:hAnsi="Cambria" w:cs="TrebuchetMS"/>
           <w:i/>
@@ -8078,7 +7964,6 @@
         <w:autoSpaceDN w:val="0"/>
         <w:adjustRightInd w:val="0"/>
         <w:spacing w:after="0" w:line="240" w:lineRule="auto"/>
-        <w:jc w:val="both"/>
         <w:rPr>
           <w:rFonts w:ascii="Cambria" w:hAnsi="Cambria" w:cs="TrebuchetMS"/>
           <w:i/>
@@ -8100,7 +7985,6 @@
         <w:autoSpaceDN w:val="0"/>
         <w:adjustRightInd w:val="0"/>
         <w:spacing w:after="0" w:line="240" w:lineRule="auto"/>
-        <w:jc w:val="both"/>
         <w:rPr>
           <w:rFonts w:ascii="Cambria" w:hAnsi="Cambria" w:cs="TrebuchetMS"/>
           <w:i/>
@@ -8147,7 +8031,6 @@
     <w:p>
       <w:pPr>
         <w:pStyle w:val="Paragrafoelenco"/>
-        <w:jc w:val="both"/>
         <w:rPr>
           <w:rFonts w:ascii="Cambria" w:hAnsi="Cambria" w:cs="TrebuchetMS"/>
           <w:i/>
@@ -8169,7 +8052,6 @@
         <w:autoSpaceDN w:val="0"/>
         <w:adjustRightInd w:val="0"/>
         <w:spacing w:after="0" w:line="240" w:lineRule="auto"/>
-        <w:jc w:val="both"/>
         <w:rPr>
           <w:rFonts w:ascii="Cambria" w:hAnsi="Cambria" w:cs="TrebuchetMS"/>
           <w:i/>
@@ -8198,7 +8080,6 @@
         <w:adjustRightInd w:val="0"/>
         <w:spacing w:after="0" w:line="240" w:lineRule="auto"/>
         <w:ind w:left="708"/>
-        <w:jc w:val="both"/>
         <w:rPr>
           <w:rFonts w:ascii="Cambria" w:hAnsi="Cambria" w:cs="TrebuchetMS"/>
           <w:i/>
@@ -8219,7 +8100,6 @@
     <w:p>
       <w:pPr>
         <w:pStyle w:val="Paragrafoelenco"/>
-        <w:jc w:val="both"/>
         <w:rPr>
           <w:rFonts w:ascii="Cambria" w:hAnsi="Cambria" w:cs="TrebuchetMS"/>
           <w:i/>
@@ -8241,7 +8121,6 @@
         <w:autoSpaceDN w:val="0"/>
         <w:adjustRightInd w:val="0"/>
         <w:spacing w:after="0" w:line="240" w:lineRule="auto"/>
-        <w:jc w:val="both"/>
         <w:rPr>
           <w:rFonts w:ascii="Cambria" w:hAnsi="Cambria" w:cs="TrebuchetMS"/>
           <w:i/>
@@ -8312,7 +8191,6 @@
         <w:autoSpaceDN w:val="0"/>
         <w:adjustRightInd w:val="0"/>
         <w:spacing w:after="0" w:line="240" w:lineRule="auto"/>
-        <w:jc w:val="both"/>
         <w:rPr>
           <w:rFonts w:ascii="Cambria" w:hAnsi="Cambria" w:cs="TrebuchetMS"/>
           <w:i/>
@@ -8334,7 +8212,6 @@
         <w:autoSpaceDN w:val="0"/>
         <w:adjustRightInd w:val="0"/>
         <w:spacing w:after="0" w:line="240" w:lineRule="auto"/>
-        <w:jc w:val="both"/>
         <w:rPr>
           <w:rFonts w:ascii="Cambria" w:hAnsi="Cambria" w:cs="TrebuchetMS"/>
           <w:i/>
@@ -8363,7 +8240,7 @@
           <w:lang w:val="en-US"/>
         </w:rPr>
       </w:pPr>
-      <w:bookmarkStart w:id="7" w:name="_Toc433725793"/>
+      <w:bookmarkStart w:id="8" w:name="_Toc433725793"/>
       <w:r>
         <w:rPr>
           <w:lang w:val="en-US"/>
@@ -8371,7 +8248,7 @@
         <w:lastRenderedPageBreak/>
         <w:t>Overall description</w:t>
       </w:r>
-      <w:bookmarkEnd w:id="7"/>
+      <w:bookmarkEnd w:id="8"/>
     </w:p>
     <w:p>
       <w:pPr>
@@ -8380,14 +8257,14 @@
           <w:lang w:val="en-US"/>
         </w:rPr>
       </w:pPr>
-      <w:bookmarkStart w:id="8" w:name="_Toc433725794"/>
+      <w:bookmarkStart w:id="9" w:name="_Toc433725794"/>
       <w:r>
         <w:rPr>
           <w:lang w:val="en-US"/>
         </w:rPr>
         <w:t>Product perspective</w:t>
       </w:r>
-      <w:bookmarkEnd w:id="8"/>
+      <w:bookmarkEnd w:id="9"/>
     </w:p>
     <w:p>
       <w:pPr>
@@ -8595,14 +8472,14 @@
           <w:lang w:val="en-US"/>
         </w:rPr>
       </w:pPr>
-      <w:bookmarkStart w:id="9" w:name="_Toc433725795"/>
+      <w:bookmarkStart w:id="10" w:name="_Toc433725795"/>
       <w:r>
         <w:rPr>
           <w:lang w:val="en-US"/>
         </w:rPr>
         <w:t>User characteristics</w:t>
       </w:r>
-      <w:bookmarkEnd w:id="9"/>
+      <w:bookmarkEnd w:id="10"/>
       <w:r>
         <w:rPr>
           <w:lang w:val="en-US"/>
@@ -8741,14 +8618,14 @@
           <w:lang w:val="en-US"/>
         </w:rPr>
       </w:pPr>
-      <w:bookmarkStart w:id="10" w:name="_Toc433725796"/>
+      <w:bookmarkStart w:id="11" w:name="_Toc433725796"/>
       <w:r>
         <w:rPr>
           <w:lang w:val="en-US"/>
         </w:rPr>
         <w:t>Constraints</w:t>
       </w:r>
-      <w:bookmarkEnd w:id="10"/>
+      <w:bookmarkEnd w:id="11"/>
     </w:p>
     <w:p>
       <w:pPr>
@@ -8786,7 +8663,7 @@
           <w:szCs w:val="24"/>
           <w:lang w:val="en-US"/>
         </w:rPr>
-        <w:t>People under 18</w:t>
+        <w:t xml:space="preserve">People under 16 years can use the service only with a special authorization from their parents or tutors. </w:t>
       </w:r>
       <w:r>
         <w:rPr>
@@ -8795,35 +8672,17 @@
           <w:szCs w:val="24"/>
           <w:lang w:val="en-US"/>
         </w:rPr>
-        <w:t xml:space="preserve"> years </w:t>
+        <w:t xml:space="preserve"> </w:t>
       </w:r>
       <w:r>
         <w:rPr>
           <w:rFonts w:ascii="Cambria" w:hAnsi="Cambria" w:cs="SFRM1000"/>
-          <w:sz w:val="24"/>
-          <w:szCs w:val="24"/>
-          <w:lang w:val="en-US"/>
-        </w:rPr>
-        <w:t xml:space="preserve">cannot use </w:t>
-      </w:r>
-      <w:r>
-        <w:rPr>
-          <w:rFonts w:ascii="Cambria" w:hAnsi="Cambria" w:cs="SFRM1000"/>
-          <w:i/>
-          <w:sz w:val="24"/>
-          <w:szCs w:val="24"/>
-          <w:lang w:val="en-US"/>
-        </w:rPr>
-        <w:t>myTaxiService</w:t>
-      </w:r>
-      <w:r>
-        <w:rPr>
-          <w:rFonts w:ascii="Cambria" w:hAnsi="Cambria" w:cs="SFRM1000"/>
-          <w:sz w:val="24"/>
-          <w:szCs w:val="24"/>
-          <w:lang w:val="en-US"/>
-        </w:rPr>
-        <w:t>.</w:t>
+          <w:color w:val="FF0000"/>
+          <w:sz w:val="24"/>
+          <w:szCs w:val="24"/>
+          <w:lang w:val="en-US"/>
+        </w:rPr>
+        <w:t>MEGLIO NO MINORENNI</w:t>
       </w:r>
     </w:p>
     <w:p>
@@ -8908,8 +8767,6 @@
         </w:rPr>
         <w:t>?</w:t>
       </w:r>
-      <w:bookmarkStart w:id="11" w:name="_GoBack"/>
-      <w:bookmarkEnd w:id="11"/>
     </w:p>
     <w:p>
       <w:pPr>
@@ -9311,7 +9168,7 @@
           <w:szCs w:val="24"/>
           <w:lang w:val="en-US"/>
         </w:rPr>
-        <w:t xml:space="preserve">There are only two types of account: </w:t>
+        <w:t>There are only two types of account: standard user</w:t>
       </w:r>
       <w:r>
         <w:rPr>
@@ -9320,16 +9177,35 @@
           <w:szCs w:val="24"/>
           <w:lang w:val="en-US"/>
         </w:rPr>
-        <w:t>Customer account and Taxi D</w:t>
+        <w:t xml:space="preserve"> (</w:t>
       </w:r>
       <w:r>
         <w:rPr>
           <w:rFonts w:ascii="Cambria" w:hAnsi="Cambria"/>
-          <w:sz w:val="24"/>
-          <w:szCs w:val="24"/>
-          <w:lang w:val="en-US"/>
-        </w:rPr>
-        <w:t>river account.</w:t>
+          <w:color w:val="FF0000"/>
+          <w:sz w:val="24"/>
+          <w:szCs w:val="24"/>
+          <w:lang w:val="en-US"/>
+        </w:rPr>
+        <w:t>CUSTOMER</w:t>
+      </w:r>
+      <w:r>
+        <w:rPr>
+          <w:rFonts w:ascii="Cambria" w:hAnsi="Cambria"/>
+          <w:sz w:val="24"/>
+          <w:szCs w:val="24"/>
+          <w:lang w:val="en-US"/>
+        </w:rPr>
+        <w:t>)</w:t>
+      </w:r>
+      <w:r>
+        <w:rPr>
+          <w:rFonts w:ascii="Cambria" w:hAnsi="Cambria"/>
+          <w:sz w:val="24"/>
+          <w:szCs w:val="24"/>
+          <w:lang w:val="en-US"/>
+        </w:rPr>
+        <w:t xml:space="preserve"> account and taxi driver account.</w:t>
       </w:r>
     </w:p>
     <w:p>
@@ -9806,19 +9682,7 @@
         </w:numPr>
       </w:pPr>
       <w:r>
-        <w:t xml:space="preserve">We will create mobile version of the app to reach old mobile </w:t>
-      </w:r>
-      <w:r>
-        <w:t>devices, which</w:t>
-      </w:r>
-      <w:r>
-        <w:t xml:space="preserve"> </w:t>
-      </w:r>
-      <w:r>
-        <w:t>cannot</w:t>
-      </w:r>
-      <w:r>
-        <w:t xml:space="preserve"> support our app.</w:t>
+        <w:t>We will create mobile version of the app to reach old mobile devices which can’t support our app.</w:t>
       </w:r>
     </w:p>
     <w:p>
@@ -10427,6 +10291,38 @@
         </w:rPr>
         <w:t xml:space="preserve"> </w:t>
       </w:r>
+    </w:p>
+    <w:p>
+      <w:pPr>
+        <w:rPr>
+          <w:rFonts w:ascii="Cambria" w:hAnsi="Cambria" w:cs="Cambria"/>
+          <w:color w:val="000000" w:themeColor="text1"/>
+          <w:sz w:val="24"/>
+          <w:szCs w:val="24"/>
+          <w:lang w:val="en-US"/>
+        </w:rPr>
+      </w:pPr>
+      <w:r>
+        <w:rPr>
+          <w:rFonts w:ascii="Cambria" w:hAnsi="Cambria" w:cs="Cambria"/>
+          <w:color w:val="000000" w:themeColor="text1"/>
+          <w:sz w:val="24"/>
+          <w:szCs w:val="24"/>
+          <w:lang w:val="en-US"/>
+        </w:rPr>
+        <w:t>To maintain this document as clean as possible we have decided to add UI mockups in another file bleb le ble</w:t>
+      </w:r>
+    </w:p>
+    <w:p>
+      <w:pPr>
+        <w:rPr>
+          <w:rFonts w:ascii="Cambria" w:hAnsi="Cambria" w:cs="Cambria"/>
+          <w:color w:val="000000" w:themeColor="text1"/>
+          <w:sz w:val="24"/>
+          <w:szCs w:val="24"/>
+          <w:lang w:val="en-US"/>
+        </w:rPr>
+      </w:pPr>
     </w:p>
     <w:p>
       <w:pPr>
@@ -13439,17 +13335,7 @@
           <w:szCs w:val="28"/>
           <w:lang w:val="en-US"/>
         </w:rPr>
-        <w:t xml:space="preserve">LIST OF </w:t>
-      </w:r>
-      <w:r>
-        <w:rPr>
-          <w:b/>
-          <w:color w:val="1F4E79" w:themeColor="accent1" w:themeShade="80"/>
-          <w:sz w:val="28"/>
-          <w:szCs w:val="28"/>
-          <w:lang w:val="en-US"/>
-        </w:rPr>
-        <w:t>ACTORS:</w:t>
+        <w:t>LIST OF POSSIBLE ACTORS:</w:t>
       </w:r>
     </w:p>
     <w:p>
@@ -13571,17 +13457,6 @@
         </w:rPr>
         <w:t>System</w:t>
       </w:r>
-    </w:p>
-    <w:p>
-      <w:pPr>
-        <w:pStyle w:val="Paragrafoelenco"/>
-        <w:rPr>
-          <w:b/>
-          <w:sz w:val="28"/>
-          <w:szCs w:val="28"/>
-          <w:lang w:val="en-US"/>
-        </w:rPr>
-      </w:pPr>
     </w:p>
     <w:p>
       <w:pPr>
@@ -13830,7 +13705,6 @@
               </w:numPr>
             </w:pPr>
             <w:r>
-              <w:lastRenderedPageBreak/>
               <w:t>Password</w:t>
             </w:r>
           </w:p>
@@ -13843,6 +13717,7 @@
               </w:numPr>
             </w:pPr>
             <w:r>
+              <w:lastRenderedPageBreak/>
               <w:t>Repeat Password</w:t>
             </w:r>
           </w:p>
@@ -14308,11 +14183,6 @@
           </w:tcPr>
           <w:p>
             <w:pPr>
-              <w:pStyle w:val="Paragrafoelenco"/>
-              <w:numPr>
-                <w:ilvl w:val="0"/>
-                <w:numId w:val="29"/>
-              </w:numPr>
               <w:rPr>
                 <w:lang w:val="en-US"/>
               </w:rPr>
@@ -14326,11 +14196,6 @@
           </w:p>
           <w:p>
             <w:pPr>
-              <w:pStyle w:val="Paragrafoelenco"/>
-              <w:numPr>
-                <w:ilvl w:val="0"/>
-                <w:numId w:val="29"/>
-              </w:numPr>
               <w:rPr>
                 <w:lang w:val="en-US"/>
               </w:rPr>
@@ -14344,11 +14209,6 @@
           </w:p>
           <w:p>
             <w:pPr>
-              <w:pStyle w:val="Paragrafoelenco"/>
-              <w:numPr>
-                <w:ilvl w:val="0"/>
-                <w:numId w:val="29"/>
-              </w:numPr>
               <w:rPr>
                 <w:lang w:val="en-US"/>
               </w:rPr>
@@ -14362,11 +14222,6 @@
           </w:p>
           <w:p>
             <w:pPr>
-              <w:pStyle w:val="Paragrafoelenco"/>
-              <w:numPr>
-                <w:ilvl w:val="0"/>
-                <w:numId w:val="29"/>
-              </w:numPr>
               <w:rPr>
                 <w:lang w:val="en-US"/>
               </w:rPr>
@@ -14380,11 +14235,6 @@
           </w:p>
           <w:p>
             <w:pPr>
-              <w:pStyle w:val="Paragrafoelenco"/>
-              <w:numPr>
-                <w:ilvl w:val="0"/>
-                <w:numId w:val="29"/>
-              </w:numPr>
               <w:rPr>
                 <w:lang w:val="en-US"/>
               </w:rPr>
@@ -14398,11 +14248,6 @@
           </w:p>
           <w:p>
             <w:pPr>
-              <w:pStyle w:val="Paragrafoelenco"/>
-              <w:numPr>
-                <w:ilvl w:val="0"/>
-                <w:numId w:val="29"/>
-              </w:numPr>
               <w:rPr>
                 <w:lang w:val="en-US"/>
               </w:rPr>
@@ -14415,27 +14260,8 @@
             </w:r>
           </w:p>
           <w:p>
-            <w:pPr>
-              <w:pStyle w:val="Paragrafoelenco"/>
-              <w:numPr>
-                <w:ilvl w:val="0"/>
-                <w:numId w:val="29"/>
-              </w:numPr>
-            </w:pPr>
             <w:r>
-              <w:rPr>
-                <w:lang w:val="en-US"/>
-              </w:rPr>
-              <w:t>Customer</w:t>
-            </w:r>
-            <w:r>
-              <w:t xml:space="preserve"> confirms</w:t>
-            </w:r>
-            <w:r>
-              <w:t xml:space="preserve"> the</w:t>
-            </w:r>
-            <w:r>
-              <w:t xml:space="preserve"> reservation</w:t>
+              <w:t>Customer confirms reservation</w:t>
             </w:r>
           </w:p>
         </w:tc>
@@ -14760,11 +14586,6 @@
           </w:tcPr>
           <w:p>
             <w:pPr>
-              <w:pStyle w:val="Paragrafoelenco"/>
-              <w:numPr>
-                <w:ilvl w:val="0"/>
-                <w:numId w:val="31"/>
-              </w:numPr>
               <w:rPr>
                 <w:lang w:val="en-US"/>
               </w:rPr>
@@ -14784,11 +14605,6 @@
           </w:p>
           <w:p>
             <w:pPr>
-              <w:pStyle w:val="Paragrafoelenco"/>
-              <w:numPr>
-                <w:ilvl w:val="0"/>
-                <w:numId w:val="31"/>
-              </w:numPr>
               <w:rPr>
                 <w:lang w:val="en-US"/>
               </w:rPr>
@@ -14808,11 +14624,6 @@
           </w:p>
           <w:p>
             <w:pPr>
-              <w:pStyle w:val="Paragrafoelenco"/>
-              <w:numPr>
-                <w:ilvl w:val="0"/>
-                <w:numId w:val="31"/>
-              </w:numPr>
               <w:rPr>
                 <w:lang w:val="en-US"/>
               </w:rPr>
@@ -14844,11 +14655,6 @@
           </w:p>
           <w:p>
             <w:pPr>
-              <w:pStyle w:val="Paragrafoelenco"/>
-              <w:numPr>
-                <w:ilvl w:val="0"/>
-                <w:numId w:val="31"/>
-              </w:numPr>
               <w:rPr>
                 <w:lang w:val="en-US"/>
               </w:rPr>
@@ -14868,11 +14674,6 @@
           </w:p>
           <w:p>
             <w:pPr>
-              <w:pStyle w:val="Paragrafoelenco"/>
-              <w:numPr>
-                <w:ilvl w:val="0"/>
-                <w:numId w:val="31"/>
-              </w:numPr>
               <w:rPr>
                 <w:lang w:val="en-US"/>
               </w:rPr>
@@ -14898,11 +14699,6 @@
           </w:p>
           <w:p>
             <w:pPr>
-              <w:pStyle w:val="Paragrafoelenco"/>
-              <w:numPr>
-                <w:ilvl w:val="0"/>
-                <w:numId w:val="31"/>
-              </w:numPr>
               <w:rPr>
                 <w:lang w:val="en-US"/>
               </w:rPr>
@@ -15220,11 +15016,6 @@
           </w:tcPr>
           <w:p>
             <w:pPr>
-              <w:pStyle w:val="Paragrafoelenco"/>
-              <w:numPr>
-                <w:ilvl w:val="0"/>
-                <w:numId w:val="30"/>
-              </w:numPr>
               <w:rPr>
                 <w:lang w:val="en-US"/>
               </w:rPr>
@@ -15238,11 +15029,6 @@
           </w:p>
           <w:p>
             <w:pPr>
-              <w:pStyle w:val="Paragrafoelenco"/>
-              <w:numPr>
-                <w:ilvl w:val="0"/>
-                <w:numId w:val="30"/>
-              </w:numPr>
               <w:rPr>
                 <w:lang w:val="en-US"/>
               </w:rPr>
@@ -15256,11 +15042,6 @@
           </w:p>
           <w:p>
             <w:pPr>
-              <w:pStyle w:val="Paragrafoelenco"/>
-              <w:numPr>
-                <w:ilvl w:val="0"/>
-                <w:numId w:val="30"/>
-              </w:numPr>
               <w:rPr>
                 <w:lang w:val="en-US"/>
               </w:rPr>
@@ -15269,31 +15050,7 @@
               <w:rPr>
                 <w:lang w:val="en-US"/>
               </w:rPr>
-              <w:t>Driver accept</w:t>
-            </w:r>
-            <w:r>
-              <w:rPr>
-                <w:lang w:val="en-US"/>
-              </w:rPr>
-              <w:t>s</w:t>
-            </w:r>
-            <w:r>
-              <w:rPr>
-                <w:lang w:val="en-US"/>
-              </w:rPr>
-              <w:t>/decline</w:t>
-            </w:r>
-            <w:r>
-              <w:rPr>
-                <w:lang w:val="en-US"/>
-              </w:rPr>
-              <w:t>s the</w:t>
-            </w:r>
-            <w:r>
-              <w:rPr>
-                <w:lang w:val="en-US"/>
-              </w:rPr>
-              <w:t xml:space="preserve"> request</w:t>
+              <w:t>Driver accept/decline request</w:t>
             </w:r>
           </w:p>
         </w:tc>
@@ -17813,7 +17570,7 @@
                                 <w:sz w:val="24"/>
                                 <w:szCs w:val="24"/>
                               </w:rPr>
-                              <w:t>1</w:t>
+                              <w:t>5</w:t>
                             </w:r>
                             <w:r>
                               <w:rPr>
@@ -17916,7 +17673,7 @@
                           <w:sz w:val="24"/>
                           <w:szCs w:val="24"/>
                         </w:rPr>
-                        <w:t>1</w:t>
+                        <w:t>5</w:t>
                       </w:r>
                       <w:r>
                         <w:rPr>
@@ -19665,9 +19422,208 @@
     </w:lvl>
   </w:abstractNum>
   <w:abstractNum w:abstractNumId="16" w15:restartNumberingAfterBreak="0">
-    <w:nsid w:val="511B36AE"/>
+    <w:nsid w:val="51904D56"/>
     <w:multiLevelType w:val="hybridMultilevel"/>
-    <w:tmpl w:val="4CBEA8C0"/>
+    <w:tmpl w:val="6538AC8C"/>
+    <w:lvl w:ilvl="0" w:tplc="0409000F">
+      <w:start w:val="1"/>
+      <w:numFmt w:val="decimal"/>
+      <w:lvlText w:val="%1."/>
+      <w:lvlJc w:val="left"/>
+      <w:pPr>
+        <w:ind w:left="720" w:hanging="360"/>
+      </w:pPr>
+    </w:lvl>
+    <w:lvl w:ilvl="1" w:tplc="04090019" w:tentative="1">
+      <w:start w:val="1"/>
+      <w:numFmt w:val="lowerLetter"/>
+      <w:lvlText w:val="%2."/>
+      <w:lvlJc w:val="left"/>
+      <w:pPr>
+        <w:ind w:left="1440" w:hanging="360"/>
+      </w:pPr>
+    </w:lvl>
+    <w:lvl w:ilvl="2" w:tplc="0409001B" w:tentative="1">
+      <w:start w:val="1"/>
+      <w:numFmt w:val="lowerRoman"/>
+      <w:lvlText w:val="%3."/>
+      <w:lvlJc w:val="right"/>
+      <w:pPr>
+        <w:ind w:left="2160" w:hanging="180"/>
+      </w:pPr>
+    </w:lvl>
+    <w:lvl w:ilvl="3" w:tplc="0409000F" w:tentative="1">
+      <w:start w:val="1"/>
+      <w:numFmt w:val="decimal"/>
+      <w:lvlText w:val="%4."/>
+      <w:lvlJc w:val="left"/>
+      <w:pPr>
+        <w:ind w:left="2880" w:hanging="360"/>
+      </w:pPr>
+    </w:lvl>
+    <w:lvl w:ilvl="4" w:tplc="04090019" w:tentative="1">
+      <w:start w:val="1"/>
+      <w:numFmt w:val="lowerLetter"/>
+      <w:lvlText w:val="%5."/>
+      <w:lvlJc w:val="left"/>
+      <w:pPr>
+        <w:ind w:left="3600" w:hanging="360"/>
+      </w:pPr>
+    </w:lvl>
+    <w:lvl w:ilvl="5" w:tplc="0409001B" w:tentative="1">
+      <w:start w:val="1"/>
+      <w:numFmt w:val="lowerRoman"/>
+      <w:lvlText w:val="%6."/>
+      <w:lvlJc w:val="right"/>
+      <w:pPr>
+        <w:ind w:left="4320" w:hanging="180"/>
+      </w:pPr>
+    </w:lvl>
+    <w:lvl w:ilvl="6" w:tplc="0409000F" w:tentative="1">
+      <w:start w:val="1"/>
+      <w:numFmt w:val="decimal"/>
+      <w:lvlText w:val="%7."/>
+      <w:lvlJc w:val="left"/>
+      <w:pPr>
+        <w:ind w:left="5040" w:hanging="360"/>
+      </w:pPr>
+    </w:lvl>
+    <w:lvl w:ilvl="7" w:tplc="04090019" w:tentative="1">
+      <w:start w:val="1"/>
+      <w:numFmt w:val="lowerLetter"/>
+      <w:lvlText w:val="%8."/>
+      <w:lvlJc w:val="left"/>
+      <w:pPr>
+        <w:ind w:left="5760" w:hanging="360"/>
+      </w:pPr>
+    </w:lvl>
+    <w:lvl w:ilvl="8" w:tplc="0409001B" w:tentative="1">
+      <w:start w:val="1"/>
+      <w:numFmt w:val="lowerRoman"/>
+      <w:lvlText w:val="%9."/>
+      <w:lvlJc w:val="right"/>
+      <w:pPr>
+        <w:ind w:left="6480" w:hanging="180"/>
+      </w:pPr>
+    </w:lvl>
+  </w:abstractNum>
+  <w:abstractNum w:abstractNumId="17" w15:restartNumberingAfterBreak="0">
+    <w:nsid w:val="5649034B"/>
+    <w:multiLevelType w:val="hybridMultilevel"/>
+    <w:tmpl w:val="374E0650"/>
+    <w:lvl w:ilvl="0" w:tplc="04090001">
+      <w:start w:val="1"/>
+      <w:numFmt w:val="bullet"/>
+      <w:lvlText w:val=""/>
+      <w:lvlJc w:val="left"/>
+      <w:pPr>
+        <w:ind w:left="720" w:hanging="360"/>
+      </w:pPr>
+      <w:rPr>
+        <w:rFonts w:ascii="Symbol" w:hAnsi="Symbol" w:hint="default"/>
+      </w:rPr>
+    </w:lvl>
+    <w:lvl w:ilvl="1" w:tplc="04090003" w:tentative="1">
+      <w:start w:val="1"/>
+      <w:numFmt w:val="bullet"/>
+      <w:lvlText w:val="o"/>
+      <w:lvlJc w:val="left"/>
+      <w:pPr>
+        <w:ind w:left="1440" w:hanging="360"/>
+      </w:pPr>
+      <w:rPr>
+        <w:rFonts w:ascii="Courier New" w:hAnsi="Courier New" w:cs="Courier New" w:hint="default"/>
+      </w:rPr>
+    </w:lvl>
+    <w:lvl w:ilvl="2" w:tplc="04090005" w:tentative="1">
+      <w:start w:val="1"/>
+      <w:numFmt w:val="bullet"/>
+      <w:lvlText w:val=""/>
+      <w:lvlJc w:val="left"/>
+      <w:pPr>
+        <w:ind w:left="2160" w:hanging="360"/>
+      </w:pPr>
+      <w:rPr>
+        <w:rFonts w:ascii="Wingdings" w:hAnsi="Wingdings" w:hint="default"/>
+      </w:rPr>
+    </w:lvl>
+    <w:lvl w:ilvl="3" w:tplc="04090001" w:tentative="1">
+      <w:start w:val="1"/>
+      <w:numFmt w:val="bullet"/>
+      <w:lvlText w:val=""/>
+      <w:lvlJc w:val="left"/>
+      <w:pPr>
+        <w:ind w:left="2880" w:hanging="360"/>
+      </w:pPr>
+      <w:rPr>
+        <w:rFonts w:ascii="Symbol" w:hAnsi="Symbol" w:hint="default"/>
+      </w:rPr>
+    </w:lvl>
+    <w:lvl w:ilvl="4" w:tplc="04090003" w:tentative="1">
+      <w:start w:val="1"/>
+      <w:numFmt w:val="bullet"/>
+      <w:lvlText w:val="o"/>
+      <w:lvlJc w:val="left"/>
+      <w:pPr>
+        <w:ind w:left="3600" w:hanging="360"/>
+      </w:pPr>
+      <w:rPr>
+        <w:rFonts w:ascii="Courier New" w:hAnsi="Courier New" w:cs="Courier New" w:hint="default"/>
+      </w:rPr>
+    </w:lvl>
+    <w:lvl w:ilvl="5" w:tplc="04090005" w:tentative="1">
+      <w:start w:val="1"/>
+      <w:numFmt w:val="bullet"/>
+      <w:lvlText w:val=""/>
+      <w:lvlJc w:val="left"/>
+      <w:pPr>
+        <w:ind w:left="4320" w:hanging="360"/>
+      </w:pPr>
+      <w:rPr>
+        <w:rFonts w:ascii="Wingdings" w:hAnsi="Wingdings" w:hint="default"/>
+      </w:rPr>
+    </w:lvl>
+    <w:lvl w:ilvl="6" w:tplc="04090001" w:tentative="1">
+      <w:start w:val="1"/>
+      <w:numFmt w:val="bullet"/>
+      <w:lvlText w:val=""/>
+      <w:lvlJc w:val="left"/>
+      <w:pPr>
+        <w:ind w:left="5040" w:hanging="360"/>
+      </w:pPr>
+      <w:rPr>
+        <w:rFonts w:ascii="Symbol" w:hAnsi="Symbol" w:hint="default"/>
+      </w:rPr>
+    </w:lvl>
+    <w:lvl w:ilvl="7" w:tplc="04090003" w:tentative="1">
+      <w:start w:val="1"/>
+      <w:numFmt w:val="bullet"/>
+      <w:lvlText w:val="o"/>
+      <w:lvlJc w:val="left"/>
+      <w:pPr>
+        <w:ind w:left="5760" w:hanging="360"/>
+      </w:pPr>
+      <w:rPr>
+        <w:rFonts w:ascii="Courier New" w:hAnsi="Courier New" w:cs="Courier New" w:hint="default"/>
+      </w:rPr>
+    </w:lvl>
+    <w:lvl w:ilvl="8" w:tplc="04090005" w:tentative="1">
+      <w:start w:val="1"/>
+      <w:numFmt w:val="bullet"/>
+      <w:lvlText w:val=""/>
+      <w:lvlJc w:val="left"/>
+      <w:pPr>
+        <w:ind w:left="6480" w:hanging="360"/>
+      </w:pPr>
+      <w:rPr>
+        <w:rFonts w:ascii="Wingdings" w:hAnsi="Wingdings" w:hint="default"/>
+      </w:rPr>
+    </w:lvl>
+  </w:abstractNum>
+  <w:abstractNum w:abstractNumId="18" w15:restartNumberingAfterBreak="0">
+    <w:nsid w:val="5C9F124F"/>
+    <w:multiLevelType w:val="hybridMultilevel"/>
+    <w:tmpl w:val="679892DA"/>
     <w:lvl w:ilvl="0" w:tplc="0409000F">
       <w:start w:val="1"/>
       <w:numFmt w:val="decimal"/>
@@ -19753,96 +19709,10 @@
       </w:pPr>
     </w:lvl>
   </w:abstractNum>
-  <w:abstractNum w:abstractNumId="17" w15:restartNumberingAfterBreak="0">
-    <w:nsid w:val="51904D56"/>
+  <w:abstractNum w:abstractNumId="19" w15:restartNumberingAfterBreak="0">
+    <w:nsid w:val="5E220C3D"/>
     <w:multiLevelType w:val="hybridMultilevel"/>
-    <w:tmpl w:val="6538AC8C"/>
-    <w:lvl w:ilvl="0" w:tplc="0409000F">
-      <w:start w:val="1"/>
-      <w:numFmt w:val="decimal"/>
-      <w:lvlText w:val="%1."/>
-      <w:lvlJc w:val="left"/>
-      <w:pPr>
-        <w:ind w:left="720" w:hanging="360"/>
-      </w:pPr>
-    </w:lvl>
-    <w:lvl w:ilvl="1" w:tplc="04090019" w:tentative="1">
-      <w:start w:val="1"/>
-      <w:numFmt w:val="lowerLetter"/>
-      <w:lvlText w:val="%2."/>
-      <w:lvlJc w:val="left"/>
-      <w:pPr>
-        <w:ind w:left="1440" w:hanging="360"/>
-      </w:pPr>
-    </w:lvl>
-    <w:lvl w:ilvl="2" w:tplc="0409001B" w:tentative="1">
-      <w:start w:val="1"/>
-      <w:numFmt w:val="lowerRoman"/>
-      <w:lvlText w:val="%3."/>
-      <w:lvlJc w:val="right"/>
-      <w:pPr>
-        <w:ind w:left="2160" w:hanging="180"/>
-      </w:pPr>
-    </w:lvl>
-    <w:lvl w:ilvl="3" w:tplc="0409000F" w:tentative="1">
-      <w:start w:val="1"/>
-      <w:numFmt w:val="decimal"/>
-      <w:lvlText w:val="%4."/>
-      <w:lvlJc w:val="left"/>
-      <w:pPr>
-        <w:ind w:left="2880" w:hanging="360"/>
-      </w:pPr>
-    </w:lvl>
-    <w:lvl w:ilvl="4" w:tplc="04090019" w:tentative="1">
-      <w:start w:val="1"/>
-      <w:numFmt w:val="lowerLetter"/>
-      <w:lvlText w:val="%5."/>
-      <w:lvlJc w:val="left"/>
-      <w:pPr>
-        <w:ind w:left="3600" w:hanging="360"/>
-      </w:pPr>
-    </w:lvl>
-    <w:lvl w:ilvl="5" w:tplc="0409001B" w:tentative="1">
-      <w:start w:val="1"/>
-      <w:numFmt w:val="lowerRoman"/>
-      <w:lvlText w:val="%6."/>
-      <w:lvlJc w:val="right"/>
-      <w:pPr>
-        <w:ind w:left="4320" w:hanging="180"/>
-      </w:pPr>
-    </w:lvl>
-    <w:lvl w:ilvl="6" w:tplc="0409000F" w:tentative="1">
-      <w:start w:val="1"/>
-      <w:numFmt w:val="decimal"/>
-      <w:lvlText w:val="%7."/>
-      <w:lvlJc w:val="left"/>
-      <w:pPr>
-        <w:ind w:left="5040" w:hanging="360"/>
-      </w:pPr>
-    </w:lvl>
-    <w:lvl w:ilvl="7" w:tplc="04090019" w:tentative="1">
-      <w:start w:val="1"/>
-      <w:numFmt w:val="lowerLetter"/>
-      <w:lvlText w:val="%8."/>
-      <w:lvlJc w:val="left"/>
-      <w:pPr>
-        <w:ind w:left="5760" w:hanging="360"/>
-      </w:pPr>
-    </w:lvl>
-    <w:lvl w:ilvl="8" w:tplc="0409001B" w:tentative="1">
-      <w:start w:val="1"/>
-      <w:numFmt w:val="lowerRoman"/>
-      <w:lvlText w:val="%9."/>
-      <w:lvlJc w:val="right"/>
-      <w:pPr>
-        <w:ind w:left="6480" w:hanging="180"/>
-      </w:pPr>
-    </w:lvl>
-  </w:abstractNum>
-  <w:abstractNum w:abstractNumId="18" w15:restartNumberingAfterBreak="0">
-    <w:nsid w:val="5649034B"/>
-    <w:multiLevelType w:val="hybridMultilevel"/>
-    <w:tmpl w:val="374E0650"/>
+    <w:tmpl w:val="4330FF8E"/>
     <w:lvl w:ilvl="0" w:tplc="04090001">
       <w:start w:val="1"/>
       <w:numFmt w:val="bullet"/>
@@ -19952,106 +19822,17 @@
       </w:rPr>
     </w:lvl>
   </w:abstractNum>
-  <w:abstractNum w:abstractNumId="19" w15:restartNumberingAfterBreak="0">
-    <w:nsid w:val="5C9F124F"/>
+  <w:abstractNum w:abstractNumId="20" w15:restartNumberingAfterBreak="0">
+    <w:nsid w:val="60A30AB8"/>
     <w:multiLevelType w:val="hybridMultilevel"/>
-    <w:tmpl w:val="679892DA"/>
-    <w:lvl w:ilvl="0" w:tplc="0409000F">
-      <w:start w:val="1"/>
-      <w:numFmt w:val="decimal"/>
-      <w:lvlText w:val="%1."/>
-      <w:lvlJc w:val="left"/>
-      <w:pPr>
-        <w:ind w:left="720" w:hanging="360"/>
-      </w:pPr>
-      <w:rPr>
-        <w:rFonts w:hint="default"/>
-      </w:rPr>
-    </w:lvl>
-    <w:lvl w:ilvl="1" w:tplc="04090019" w:tentative="1">
-      <w:start w:val="1"/>
-      <w:numFmt w:val="lowerLetter"/>
-      <w:lvlText w:val="%2."/>
-      <w:lvlJc w:val="left"/>
-      <w:pPr>
-        <w:ind w:left="1440" w:hanging="360"/>
-      </w:pPr>
-    </w:lvl>
-    <w:lvl w:ilvl="2" w:tplc="0409001B" w:tentative="1">
-      <w:start w:val="1"/>
-      <w:numFmt w:val="lowerRoman"/>
-      <w:lvlText w:val="%3."/>
-      <w:lvlJc w:val="right"/>
-      <w:pPr>
-        <w:ind w:left="2160" w:hanging="180"/>
-      </w:pPr>
-    </w:lvl>
-    <w:lvl w:ilvl="3" w:tplc="0409000F" w:tentative="1">
-      <w:start w:val="1"/>
-      <w:numFmt w:val="decimal"/>
-      <w:lvlText w:val="%4."/>
-      <w:lvlJc w:val="left"/>
-      <w:pPr>
-        <w:ind w:left="2880" w:hanging="360"/>
-      </w:pPr>
-    </w:lvl>
-    <w:lvl w:ilvl="4" w:tplc="04090019" w:tentative="1">
-      <w:start w:val="1"/>
-      <w:numFmt w:val="lowerLetter"/>
-      <w:lvlText w:val="%5."/>
-      <w:lvlJc w:val="left"/>
-      <w:pPr>
-        <w:ind w:left="3600" w:hanging="360"/>
-      </w:pPr>
-    </w:lvl>
-    <w:lvl w:ilvl="5" w:tplc="0409001B" w:tentative="1">
-      <w:start w:val="1"/>
-      <w:numFmt w:val="lowerRoman"/>
-      <w:lvlText w:val="%6."/>
-      <w:lvlJc w:val="right"/>
-      <w:pPr>
-        <w:ind w:left="4320" w:hanging="180"/>
-      </w:pPr>
-    </w:lvl>
-    <w:lvl w:ilvl="6" w:tplc="0409000F" w:tentative="1">
-      <w:start w:val="1"/>
-      <w:numFmt w:val="decimal"/>
-      <w:lvlText w:val="%7."/>
-      <w:lvlJc w:val="left"/>
-      <w:pPr>
-        <w:ind w:left="5040" w:hanging="360"/>
-      </w:pPr>
-    </w:lvl>
-    <w:lvl w:ilvl="7" w:tplc="04090019" w:tentative="1">
-      <w:start w:val="1"/>
-      <w:numFmt w:val="lowerLetter"/>
-      <w:lvlText w:val="%8."/>
-      <w:lvlJc w:val="left"/>
-      <w:pPr>
-        <w:ind w:left="5760" w:hanging="360"/>
-      </w:pPr>
-    </w:lvl>
-    <w:lvl w:ilvl="8" w:tplc="0409001B" w:tentative="1">
-      <w:start w:val="1"/>
-      <w:numFmt w:val="lowerRoman"/>
-      <w:lvlText w:val="%9."/>
-      <w:lvlJc w:val="right"/>
-      <w:pPr>
-        <w:ind w:left="6480" w:hanging="180"/>
-      </w:pPr>
-    </w:lvl>
-  </w:abstractNum>
-  <w:abstractNum w:abstractNumId="20" w15:restartNumberingAfterBreak="0">
-    <w:nsid w:val="5E220C3D"/>
-    <w:multiLevelType w:val="hybridMultilevel"/>
-    <w:tmpl w:val="4330FF8E"/>
+    <w:tmpl w:val="1E10BC74"/>
     <w:lvl w:ilvl="0" w:tplc="04090001">
       <w:start w:val="1"/>
       <w:numFmt w:val="bullet"/>
       <w:lvlText w:val=""/>
       <w:lvlJc w:val="left"/>
       <w:pPr>
-        <w:ind w:left="720" w:hanging="360"/>
+        <w:ind w:left="1332" w:hanging="360"/>
       </w:pPr>
       <w:rPr>
         <w:rFonts w:ascii="Symbol" w:hAnsi="Symbol" w:hint="default"/>
@@ -20063,7 +19844,7 @@
       <w:lvlText w:val="o"/>
       <w:lvlJc w:val="left"/>
       <w:pPr>
-        <w:ind w:left="1440" w:hanging="360"/>
+        <w:ind w:left="2052" w:hanging="360"/>
       </w:pPr>
       <w:rPr>
         <w:rFonts w:ascii="Courier New" w:hAnsi="Courier New" w:cs="Courier New" w:hint="default"/>
@@ -20075,7 +19856,7 @@
       <w:lvlText w:val=""/>
       <w:lvlJc w:val="left"/>
       <w:pPr>
-        <w:ind w:left="2160" w:hanging="360"/>
+        <w:ind w:left="2772" w:hanging="360"/>
       </w:pPr>
       <w:rPr>
         <w:rFonts w:ascii="Wingdings" w:hAnsi="Wingdings" w:hint="default"/>
@@ -20087,7 +19868,7 @@
       <w:lvlText w:val=""/>
       <w:lvlJc w:val="left"/>
       <w:pPr>
-        <w:ind w:left="2880" w:hanging="360"/>
+        <w:ind w:left="3492" w:hanging="360"/>
       </w:pPr>
       <w:rPr>
         <w:rFonts w:ascii="Symbol" w:hAnsi="Symbol" w:hint="default"/>
@@ -20099,7 +19880,7 @@
       <w:lvlText w:val="o"/>
       <w:lvlJc w:val="left"/>
       <w:pPr>
-        <w:ind w:left="3600" w:hanging="360"/>
+        <w:ind w:left="4212" w:hanging="360"/>
       </w:pPr>
       <w:rPr>
         <w:rFonts w:ascii="Courier New" w:hAnsi="Courier New" w:cs="Courier New" w:hint="default"/>
@@ -20111,7 +19892,7 @@
       <w:lvlText w:val=""/>
       <w:lvlJc w:val="left"/>
       <w:pPr>
-        <w:ind w:left="4320" w:hanging="360"/>
+        <w:ind w:left="4932" w:hanging="360"/>
       </w:pPr>
       <w:rPr>
         <w:rFonts w:ascii="Wingdings" w:hAnsi="Wingdings" w:hint="default"/>
@@ -20123,7 +19904,7 @@
       <w:lvlText w:val=""/>
       <w:lvlJc w:val="left"/>
       <w:pPr>
-        <w:ind w:left="5040" w:hanging="360"/>
+        <w:ind w:left="5652" w:hanging="360"/>
       </w:pPr>
       <w:rPr>
         <w:rFonts w:ascii="Symbol" w:hAnsi="Symbol" w:hint="default"/>
@@ -20135,7 +19916,7 @@
       <w:lvlText w:val="o"/>
       <w:lvlJc w:val="left"/>
       <w:pPr>
-        <w:ind w:left="5760" w:hanging="360"/>
+        <w:ind w:left="6372" w:hanging="360"/>
       </w:pPr>
       <w:rPr>
         <w:rFonts w:ascii="Courier New" w:hAnsi="Courier New" w:cs="Courier New" w:hint="default"/>
@@ -20147,7 +19928,7 @@
       <w:lvlText w:val=""/>
       <w:lvlJc w:val="left"/>
       <w:pPr>
-        <w:ind w:left="6480" w:hanging="360"/>
+        <w:ind w:left="7092" w:hanging="360"/>
       </w:pPr>
       <w:rPr>
         <w:rFonts w:ascii="Wingdings" w:hAnsi="Wingdings" w:hint="default"/>
@@ -20155,16 +19936,16 @@
     </w:lvl>
   </w:abstractNum>
   <w:abstractNum w:abstractNumId="21" w15:restartNumberingAfterBreak="0">
-    <w:nsid w:val="60A30AB8"/>
+    <w:nsid w:val="615D78E4"/>
     <w:multiLevelType w:val="hybridMultilevel"/>
-    <w:tmpl w:val="1E10BC74"/>
+    <w:tmpl w:val="557609DC"/>
     <w:lvl w:ilvl="0" w:tplc="04090001">
       <w:start w:val="1"/>
       <w:numFmt w:val="bullet"/>
       <w:lvlText w:val=""/>
       <w:lvlJc w:val="left"/>
       <w:pPr>
-        <w:ind w:left="1332" w:hanging="360"/>
+        <w:ind w:left="720" w:hanging="360"/>
       </w:pPr>
       <w:rPr>
         <w:rFonts w:ascii="Symbol" w:hAnsi="Symbol" w:hint="default"/>
@@ -20176,7 +19957,7 @@
       <w:lvlText w:val="o"/>
       <w:lvlJc w:val="left"/>
       <w:pPr>
-        <w:ind w:left="2052" w:hanging="360"/>
+        <w:ind w:left="1440" w:hanging="360"/>
       </w:pPr>
       <w:rPr>
         <w:rFonts w:ascii="Courier New" w:hAnsi="Courier New" w:cs="Courier New" w:hint="default"/>
@@ -20188,7 +19969,7 @@
       <w:lvlText w:val=""/>
       <w:lvlJc w:val="left"/>
       <w:pPr>
-        <w:ind w:left="2772" w:hanging="360"/>
+        <w:ind w:left="2160" w:hanging="360"/>
       </w:pPr>
       <w:rPr>
         <w:rFonts w:ascii="Wingdings" w:hAnsi="Wingdings" w:hint="default"/>
@@ -20200,7 +19981,7 @@
       <w:lvlText w:val=""/>
       <w:lvlJc w:val="left"/>
       <w:pPr>
-        <w:ind w:left="3492" w:hanging="360"/>
+        <w:ind w:left="2880" w:hanging="360"/>
       </w:pPr>
       <w:rPr>
         <w:rFonts w:ascii="Symbol" w:hAnsi="Symbol" w:hint="default"/>
@@ -20212,7 +19993,7 @@
       <w:lvlText w:val="o"/>
       <w:lvlJc w:val="left"/>
       <w:pPr>
-        <w:ind w:left="4212" w:hanging="360"/>
+        <w:ind w:left="3600" w:hanging="360"/>
       </w:pPr>
       <w:rPr>
         <w:rFonts w:ascii="Courier New" w:hAnsi="Courier New" w:cs="Courier New" w:hint="default"/>
@@ -20224,7 +20005,7 @@
       <w:lvlText w:val=""/>
       <w:lvlJc w:val="left"/>
       <w:pPr>
-        <w:ind w:left="4932" w:hanging="360"/>
+        <w:ind w:left="4320" w:hanging="360"/>
       </w:pPr>
       <w:rPr>
         <w:rFonts w:ascii="Wingdings" w:hAnsi="Wingdings" w:hint="default"/>
@@ -20236,7 +20017,7 @@
       <w:lvlText w:val=""/>
       <w:lvlJc w:val="left"/>
       <w:pPr>
-        <w:ind w:left="5652" w:hanging="360"/>
+        <w:ind w:left="5040" w:hanging="360"/>
       </w:pPr>
       <w:rPr>
         <w:rFonts w:ascii="Symbol" w:hAnsi="Symbol" w:hint="default"/>
@@ -20248,7 +20029,7 @@
       <w:lvlText w:val="o"/>
       <w:lvlJc w:val="left"/>
       <w:pPr>
-        <w:ind w:left="6372" w:hanging="360"/>
+        <w:ind w:left="5760" w:hanging="360"/>
       </w:pPr>
       <w:rPr>
         <w:rFonts w:ascii="Courier New" w:hAnsi="Courier New" w:cs="Courier New" w:hint="default"/>
@@ -20260,7 +20041,7 @@
       <w:lvlText w:val=""/>
       <w:lvlJc w:val="left"/>
       <w:pPr>
-        <w:ind w:left="7092" w:hanging="360"/>
+        <w:ind w:left="6480" w:hanging="360"/>
       </w:pPr>
       <w:rPr>
         <w:rFonts w:ascii="Wingdings" w:hAnsi="Wingdings" w:hint="default"/>
@@ -20268,208 +20049,6 @@
     </w:lvl>
   </w:abstractNum>
   <w:abstractNum w:abstractNumId="22" w15:restartNumberingAfterBreak="0">
-    <w:nsid w:val="615D78E4"/>
-    <w:multiLevelType w:val="hybridMultilevel"/>
-    <w:tmpl w:val="557609DC"/>
-    <w:lvl w:ilvl="0" w:tplc="04090001">
-      <w:start w:val="1"/>
-      <w:numFmt w:val="bullet"/>
-      <w:lvlText w:val=""/>
-      <w:lvlJc w:val="left"/>
-      <w:pPr>
-        <w:ind w:left="720" w:hanging="360"/>
-      </w:pPr>
-      <w:rPr>
-        <w:rFonts w:ascii="Symbol" w:hAnsi="Symbol" w:hint="default"/>
-      </w:rPr>
-    </w:lvl>
-    <w:lvl w:ilvl="1" w:tplc="04090003" w:tentative="1">
-      <w:start w:val="1"/>
-      <w:numFmt w:val="bullet"/>
-      <w:lvlText w:val="o"/>
-      <w:lvlJc w:val="left"/>
-      <w:pPr>
-        <w:ind w:left="1440" w:hanging="360"/>
-      </w:pPr>
-      <w:rPr>
-        <w:rFonts w:ascii="Courier New" w:hAnsi="Courier New" w:cs="Courier New" w:hint="default"/>
-      </w:rPr>
-    </w:lvl>
-    <w:lvl w:ilvl="2" w:tplc="04090005" w:tentative="1">
-      <w:start w:val="1"/>
-      <w:numFmt w:val="bullet"/>
-      <w:lvlText w:val=""/>
-      <w:lvlJc w:val="left"/>
-      <w:pPr>
-        <w:ind w:left="2160" w:hanging="360"/>
-      </w:pPr>
-      <w:rPr>
-        <w:rFonts w:ascii="Wingdings" w:hAnsi="Wingdings" w:hint="default"/>
-      </w:rPr>
-    </w:lvl>
-    <w:lvl w:ilvl="3" w:tplc="04090001" w:tentative="1">
-      <w:start w:val="1"/>
-      <w:numFmt w:val="bullet"/>
-      <w:lvlText w:val=""/>
-      <w:lvlJc w:val="left"/>
-      <w:pPr>
-        <w:ind w:left="2880" w:hanging="360"/>
-      </w:pPr>
-      <w:rPr>
-        <w:rFonts w:ascii="Symbol" w:hAnsi="Symbol" w:hint="default"/>
-      </w:rPr>
-    </w:lvl>
-    <w:lvl w:ilvl="4" w:tplc="04090003" w:tentative="1">
-      <w:start w:val="1"/>
-      <w:numFmt w:val="bullet"/>
-      <w:lvlText w:val="o"/>
-      <w:lvlJc w:val="left"/>
-      <w:pPr>
-        <w:ind w:left="3600" w:hanging="360"/>
-      </w:pPr>
-      <w:rPr>
-        <w:rFonts w:ascii="Courier New" w:hAnsi="Courier New" w:cs="Courier New" w:hint="default"/>
-      </w:rPr>
-    </w:lvl>
-    <w:lvl w:ilvl="5" w:tplc="04090005" w:tentative="1">
-      <w:start w:val="1"/>
-      <w:numFmt w:val="bullet"/>
-      <w:lvlText w:val=""/>
-      <w:lvlJc w:val="left"/>
-      <w:pPr>
-        <w:ind w:left="4320" w:hanging="360"/>
-      </w:pPr>
-      <w:rPr>
-        <w:rFonts w:ascii="Wingdings" w:hAnsi="Wingdings" w:hint="default"/>
-      </w:rPr>
-    </w:lvl>
-    <w:lvl w:ilvl="6" w:tplc="04090001" w:tentative="1">
-      <w:start w:val="1"/>
-      <w:numFmt w:val="bullet"/>
-      <w:lvlText w:val=""/>
-      <w:lvlJc w:val="left"/>
-      <w:pPr>
-        <w:ind w:left="5040" w:hanging="360"/>
-      </w:pPr>
-      <w:rPr>
-        <w:rFonts w:ascii="Symbol" w:hAnsi="Symbol" w:hint="default"/>
-      </w:rPr>
-    </w:lvl>
-    <w:lvl w:ilvl="7" w:tplc="04090003" w:tentative="1">
-      <w:start w:val="1"/>
-      <w:numFmt w:val="bullet"/>
-      <w:lvlText w:val="o"/>
-      <w:lvlJc w:val="left"/>
-      <w:pPr>
-        <w:ind w:left="5760" w:hanging="360"/>
-      </w:pPr>
-      <w:rPr>
-        <w:rFonts w:ascii="Courier New" w:hAnsi="Courier New" w:cs="Courier New" w:hint="default"/>
-      </w:rPr>
-    </w:lvl>
-    <w:lvl w:ilvl="8" w:tplc="04090005" w:tentative="1">
-      <w:start w:val="1"/>
-      <w:numFmt w:val="bullet"/>
-      <w:lvlText w:val=""/>
-      <w:lvlJc w:val="left"/>
-      <w:pPr>
-        <w:ind w:left="6480" w:hanging="360"/>
-      </w:pPr>
-      <w:rPr>
-        <w:rFonts w:ascii="Wingdings" w:hAnsi="Wingdings" w:hint="default"/>
-      </w:rPr>
-    </w:lvl>
-  </w:abstractNum>
-  <w:abstractNum w:abstractNumId="23" w15:restartNumberingAfterBreak="0">
-    <w:nsid w:val="6277435E"/>
-    <w:multiLevelType w:val="hybridMultilevel"/>
-    <w:tmpl w:val="F9C235F4"/>
-    <w:lvl w:ilvl="0" w:tplc="0409000F">
-      <w:start w:val="1"/>
-      <w:numFmt w:val="decimal"/>
-      <w:lvlText w:val="%1."/>
-      <w:lvlJc w:val="left"/>
-      <w:pPr>
-        <w:ind w:left="720" w:hanging="360"/>
-      </w:pPr>
-      <w:rPr>
-        <w:rFonts w:hint="default"/>
-      </w:rPr>
-    </w:lvl>
-    <w:lvl w:ilvl="1" w:tplc="04090019" w:tentative="1">
-      <w:start w:val="1"/>
-      <w:numFmt w:val="lowerLetter"/>
-      <w:lvlText w:val="%2."/>
-      <w:lvlJc w:val="left"/>
-      <w:pPr>
-        <w:ind w:left="1440" w:hanging="360"/>
-      </w:pPr>
-    </w:lvl>
-    <w:lvl w:ilvl="2" w:tplc="0409001B" w:tentative="1">
-      <w:start w:val="1"/>
-      <w:numFmt w:val="lowerRoman"/>
-      <w:lvlText w:val="%3."/>
-      <w:lvlJc w:val="right"/>
-      <w:pPr>
-        <w:ind w:left="2160" w:hanging="180"/>
-      </w:pPr>
-    </w:lvl>
-    <w:lvl w:ilvl="3" w:tplc="0409000F" w:tentative="1">
-      <w:start w:val="1"/>
-      <w:numFmt w:val="decimal"/>
-      <w:lvlText w:val="%4."/>
-      <w:lvlJc w:val="left"/>
-      <w:pPr>
-        <w:ind w:left="2880" w:hanging="360"/>
-      </w:pPr>
-    </w:lvl>
-    <w:lvl w:ilvl="4" w:tplc="04090019" w:tentative="1">
-      <w:start w:val="1"/>
-      <w:numFmt w:val="lowerLetter"/>
-      <w:lvlText w:val="%5."/>
-      <w:lvlJc w:val="left"/>
-      <w:pPr>
-        <w:ind w:left="3600" w:hanging="360"/>
-      </w:pPr>
-    </w:lvl>
-    <w:lvl w:ilvl="5" w:tplc="0409001B" w:tentative="1">
-      <w:start w:val="1"/>
-      <w:numFmt w:val="lowerRoman"/>
-      <w:lvlText w:val="%6."/>
-      <w:lvlJc w:val="right"/>
-      <w:pPr>
-        <w:ind w:left="4320" w:hanging="180"/>
-      </w:pPr>
-    </w:lvl>
-    <w:lvl w:ilvl="6" w:tplc="0409000F" w:tentative="1">
-      <w:start w:val="1"/>
-      <w:numFmt w:val="decimal"/>
-      <w:lvlText w:val="%7."/>
-      <w:lvlJc w:val="left"/>
-      <w:pPr>
-        <w:ind w:left="5040" w:hanging="360"/>
-      </w:pPr>
-    </w:lvl>
-    <w:lvl w:ilvl="7" w:tplc="04090019" w:tentative="1">
-      <w:start w:val="1"/>
-      <w:numFmt w:val="lowerLetter"/>
-      <w:lvlText w:val="%8."/>
-      <w:lvlJc w:val="left"/>
-      <w:pPr>
-        <w:ind w:left="5760" w:hanging="360"/>
-      </w:pPr>
-    </w:lvl>
-    <w:lvl w:ilvl="8" w:tplc="0409001B" w:tentative="1">
-      <w:start w:val="1"/>
-      <w:numFmt w:val="lowerRoman"/>
-      <w:lvlText w:val="%9."/>
-      <w:lvlJc w:val="right"/>
-      <w:pPr>
-        <w:ind w:left="6480" w:hanging="180"/>
-      </w:pPr>
-    </w:lvl>
-  </w:abstractNum>
-  <w:abstractNum w:abstractNumId="24" w15:restartNumberingAfterBreak="0">
     <w:nsid w:val="62A765B8"/>
     <w:multiLevelType w:val="multilevel"/>
     <w:tmpl w:val="857ED286"/>
@@ -20586,7 +20165,7 @@
       </w:rPr>
     </w:lvl>
   </w:abstractNum>
-  <w:abstractNum w:abstractNumId="25" w15:restartNumberingAfterBreak="0">
+  <w:abstractNum w:abstractNumId="23" w15:restartNumberingAfterBreak="0">
     <w:nsid w:val="65536765"/>
     <w:multiLevelType w:val="hybridMultilevel"/>
     <w:tmpl w:val="8C2E26B8"/>
@@ -20699,7 +20278,7 @@
       </w:rPr>
     </w:lvl>
   </w:abstractNum>
-  <w:abstractNum w:abstractNumId="26" w15:restartNumberingAfterBreak="0">
+  <w:abstractNum w:abstractNumId="24" w15:restartNumberingAfterBreak="0">
     <w:nsid w:val="6B9F7340"/>
     <w:multiLevelType w:val="hybridMultilevel"/>
     <w:tmpl w:val="6C324B74"/>
@@ -20812,7 +20391,7 @@
       </w:rPr>
     </w:lvl>
   </w:abstractNum>
-  <w:abstractNum w:abstractNumId="27" w15:restartNumberingAfterBreak="0">
+  <w:abstractNum w:abstractNumId="25" w15:restartNumberingAfterBreak="0">
     <w:nsid w:val="6FBD7FF9"/>
     <w:multiLevelType w:val="multilevel"/>
     <w:tmpl w:val="8B745B1A"/>
@@ -20925,7 +20504,7 @@
       </w:rPr>
     </w:lvl>
   </w:abstractNum>
-  <w:abstractNum w:abstractNumId="28" w15:restartNumberingAfterBreak="0">
+  <w:abstractNum w:abstractNumId="26" w15:restartNumberingAfterBreak="0">
     <w:nsid w:val="76B54FE8"/>
     <w:multiLevelType w:val="hybridMultilevel"/>
     <w:tmpl w:val="2C60CD1A"/>
@@ -21038,96 +20617,7 @@
       </w:rPr>
     </w:lvl>
   </w:abstractNum>
-  <w:abstractNum w:abstractNumId="29" w15:restartNumberingAfterBreak="0">
-    <w:nsid w:val="76F03997"/>
-    <w:multiLevelType w:val="hybridMultilevel"/>
-    <w:tmpl w:val="093C7CF2"/>
-    <w:lvl w:ilvl="0" w:tplc="0409000F">
-      <w:start w:val="1"/>
-      <w:numFmt w:val="decimal"/>
-      <w:lvlText w:val="%1."/>
-      <w:lvlJc w:val="left"/>
-      <w:pPr>
-        <w:ind w:left="720" w:hanging="360"/>
-      </w:pPr>
-      <w:rPr>
-        <w:rFonts w:hint="default"/>
-      </w:rPr>
-    </w:lvl>
-    <w:lvl w:ilvl="1" w:tplc="04090019" w:tentative="1">
-      <w:start w:val="1"/>
-      <w:numFmt w:val="lowerLetter"/>
-      <w:lvlText w:val="%2."/>
-      <w:lvlJc w:val="left"/>
-      <w:pPr>
-        <w:ind w:left="1440" w:hanging="360"/>
-      </w:pPr>
-    </w:lvl>
-    <w:lvl w:ilvl="2" w:tplc="0409001B" w:tentative="1">
-      <w:start w:val="1"/>
-      <w:numFmt w:val="lowerRoman"/>
-      <w:lvlText w:val="%3."/>
-      <w:lvlJc w:val="right"/>
-      <w:pPr>
-        <w:ind w:left="2160" w:hanging="180"/>
-      </w:pPr>
-    </w:lvl>
-    <w:lvl w:ilvl="3" w:tplc="0409000F" w:tentative="1">
-      <w:start w:val="1"/>
-      <w:numFmt w:val="decimal"/>
-      <w:lvlText w:val="%4."/>
-      <w:lvlJc w:val="left"/>
-      <w:pPr>
-        <w:ind w:left="2880" w:hanging="360"/>
-      </w:pPr>
-    </w:lvl>
-    <w:lvl w:ilvl="4" w:tplc="04090019" w:tentative="1">
-      <w:start w:val="1"/>
-      <w:numFmt w:val="lowerLetter"/>
-      <w:lvlText w:val="%5."/>
-      <w:lvlJc w:val="left"/>
-      <w:pPr>
-        <w:ind w:left="3600" w:hanging="360"/>
-      </w:pPr>
-    </w:lvl>
-    <w:lvl w:ilvl="5" w:tplc="0409001B" w:tentative="1">
-      <w:start w:val="1"/>
-      <w:numFmt w:val="lowerRoman"/>
-      <w:lvlText w:val="%6."/>
-      <w:lvlJc w:val="right"/>
-      <w:pPr>
-        <w:ind w:left="4320" w:hanging="180"/>
-      </w:pPr>
-    </w:lvl>
-    <w:lvl w:ilvl="6" w:tplc="0409000F" w:tentative="1">
-      <w:start w:val="1"/>
-      <w:numFmt w:val="decimal"/>
-      <w:lvlText w:val="%7."/>
-      <w:lvlJc w:val="left"/>
-      <w:pPr>
-        <w:ind w:left="5040" w:hanging="360"/>
-      </w:pPr>
-    </w:lvl>
-    <w:lvl w:ilvl="7" w:tplc="04090019" w:tentative="1">
-      <w:start w:val="1"/>
-      <w:numFmt w:val="lowerLetter"/>
-      <w:lvlText w:val="%8."/>
-      <w:lvlJc w:val="left"/>
-      <w:pPr>
-        <w:ind w:left="5760" w:hanging="360"/>
-      </w:pPr>
-    </w:lvl>
-    <w:lvl w:ilvl="8" w:tplc="0409001B" w:tentative="1">
-      <w:start w:val="1"/>
-      <w:numFmt w:val="lowerRoman"/>
-      <w:lvlText w:val="%9."/>
-      <w:lvlJc w:val="right"/>
-      <w:pPr>
-        <w:ind w:left="6480" w:hanging="180"/>
-      </w:pPr>
-    </w:lvl>
-  </w:abstractNum>
-  <w:abstractNum w:abstractNumId="30" w15:restartNumberingAfterBreak="0">
+  <w:abstractNum w:abstractNumId="27" w15:restartNumberingAfterBreak="0">
     <w:nsid w:val="77706302"/>
     <w:multiLevelType w:val="hybridMultilevel"/>
     <w:tmpl w:val="C0F61AAE"/>
@@ -21241,16 +20731,16 @@
     </w:lvl>
   </w:abstractNum>
   <w:num w:numId="1">
-    <w:abstractNumId w:val="18"/>
+    <w:abstractNumId w:val="17"/>
   </w:num>
   <w:num w:numId="2">
-    <w:abstractNumId w:val="26"/>
+    <w:abstractNumId w:val="24"/>
   </w:num>
   <w:num w:numId="3">
     <w:abstractNumId w:val="10"/>
   </w:num>
   <w:num w:numId="4">
-    <w:abstractNumId w:val="20"/>
+    <w:abstractNumId w:val="19"/>
   </w:num>
   <w:num w:numId="5">
     <w:abstractNumId w:val="4"/>
@@ -21259,13 +20749,13 @@
     <w:abstractNumId w:val="2"/>
   </w:num>
   <w:num w:numId="7">
-    <w:abstractNumId w:val="30"/>
+    <w:abstractNumId w:val="27"/>
   </w:num>
   <w:num w:numId="8">
-    <w:abstractNumId w:val="21"/>
+    <w:abstractNumId w:val="20"/>
   </w:num>
   <w:num w:numId="9">
-    <w:abstractNumId w:val="25"/>
+    <w:abstractNumId w:val="23"/>
   </w:num>
   <w:num w:numId="10">
     <w:abstractNumId w:val="12"/>
@@ -21274,7 +20764,7 @@
     <w:abstractNumId w:val="3"/>
   </w:num>
   <w:num w:numId="12">
-    <w:abstractNumId w:val="24"/>
+    <w:abstractNumId w:val="22"/>
   </w:num>
   <w:num w:numId="13">
     <w:abstractNumId w:val="0"/>
@@ -21283,7 +20773,7 @@
     <w:abstractNumId w:val="7"/>
   </w:num>
   <w:num w:numId="15">
-    <w:abstractNumId w:val="27"/>
+    <w:abstractNumId w:val="25"/>
   </w:num>
   <w:num w:numId="16">
     <w:abstractNumId w:val="14"/>
@@ -21295,10 +20785,10 @@
     <w:abstractNumId w:val="8"/>
   </w:num>
   <w:num w:numId="19">
-    <w:abstractNumId w:val="17"/>
+    <w:abstractNumId w:val="16"/>
   </w:num>
   <w:num w:numId="20">
-    <w:abstractNumId w:val="22"/>
+    <w:abstractNumId w:val="21"/>
   </w:num>
   <w:num w:numId="21">
     <w:abstractNumId w:val="11"/>
@@ -21313,25 +20803,16 @@
     <w:abstractNumId w:val="13"/>
   </w:num>
   <w:num w:numId="25">
-    <w:abstractNumId w:val="19"/>
+    <w:abstractNumId w:val="18"/>
   </w:num>
   <w:num w:numId="26">
     <w:abstractNumId w:val="5"/>
   </w:num>
   <w:num w:numId="27">
-    <w:abstractNumId w:val="28"/>
+    <w:abstractNumId w:val="26"/>
   </w:num>
   <w:num w:numId="28">
     <w:abstractNumId w:val="1"/>
-  </w:num>
-  <w:num w:numId="29">
-    <w:abstractNumId w:val="29"/>
-  </w:num>
-  <w:num w:numId="30">
-    <w:abstractNumId w:val="16"/>
-  </w:num>
-  <w:num w:numId="31">
-    <w:abstractNumId w:val="23"/>
   </w:num>
   <w:numIdMacAtCleanup w:val="20"/>
 </w:numbering>
@@ -23437,45 +22918,45 @@
     </dgm:pt>
   </dgm:ptLst>
   <dgm:cxnLst>
-    <dgm:cxn modelId="{AAB1FDF4-1ABE-4B0D-ADD5-7B9C782BC67F}" type="presOf" srcId="{56563E73-53C5-C242-B5DD-534CCEB5A55B}" destId="{8845A127-0D85-A14A-94CB-F773727D4C9B}" srcOrd="1" destOrd="0" presId="urn:microsoft.com/office/officeart/2005/8/layout/bProcess3"/>
-    <dgm:cxn modelId="{14404A54-AE55-4EEC-A1BF-B7B8852B76F6}" type="presOf" srcId="{3ABC577C-D926-6C40-8609-A47272EDC0E8}" destId="{35CF6ACD-16BB-D44B-9967-A88BE4C856FA}" srcOrd="0" destOrd="0" presId="urn:microsoft.com/office/officeart/2005/8/layout/bProcess3"/>
-    <dgm:cxn modelId="{B28BA422-6618-446D-8E5F-AAAABAA8A78F}" type="presOf" srcId="{03689D08-8F94-B240-B093-204B4D1B1996}" destId="{F515C25C-FBC4-0A42-9BD8-739DB491DE01}" srcOrd="1" destOrd="0" presId="urn:microsoft.com/office/officeart/2005/8/layout/bProcess3"/>
-    <dgm:cxn modelId="{2EA75666-AD12-4722-99F8-62C1134F0461}" type="presOf" srcId="{7DBAA654-83A9-2749-9A11-3A2F0853292E}" destId="{379D3411-2CF2-1443-9DE7-1F3F74BE70B6}" srcOrd="0" destOrd="0" presId="urn:microsoft.com/office/officeart/2005/8/layout/bProcess3"/>
-    <dgm:cxn modelId="{7D470EB9-6448-4D1D-A65C-C0513CA024D5}" type="presOf" srcId="{56563E73-53C5-C242-B5DD-534CCEB5A55B}" destId="{1AB89A78-53AA-8046-940B-4774F5E8A3F4}" srcOrd="0" destOrd="0" presId="urn:microsoft.com/office/officeart/2005/8/layout/bProcess3"/>
-    <dgm:cxn modelId="{186FA121-D93F-4367-BBF7-25711FE412B4}" type="presOf" srcId="{E1700588-AA9B-9044-98E5-A52BC9E980D8}" destId="{BE891453-7A81-9745-80FE-393D0BD9F682}" srcOrd="0" destOrd="0" presId="urn:microsoft.com/office/officeart/2005/8/layout/bProcess3"/>
-    <dgm:cxn modelId="{E7E4B708-3EC2-4155-B64E-81BFB0817B0D}" type="presOf" srcId="{51AF1449-732A-7245-8907-3B0B474E6716}" destId="{08B24028-0337-A54F-863C-D83DC536E50D}" srcOrd="1" destOrd="0" presId="urn:microsoft.com/office/officeart/2005/8/layout/bProcess3"/>
-    <dgm:cxn modelId="{9F7DBBD3-2135-334D-BDE9-A8ED29101BA4}" srcId="{7DBAA654-83A9-2749-9A11-3A2F0853292E}" destId="{3ABC577C-D926-6C40-8609-A47272EDC0E8}" srcOrd="3" destOrd="0" parTransId="{73D020D2-C3E5-6D4B-A74D-95AC52916961}" sibTransId="{E1700588-AA9B-9044-98E5-A52BC9E980D8}"/>
-    <dgm:cxn modelId="{B386FBFA-55B6-4CD1-BAF8-A6AEF63C6614}" type="presOf" srcId="{03689D08-8F94-B240-B093-204B4D1B1996}" destId="{11041959-BAD3-494D-A0CA-60D08024935F}" srcOrd="0" destOrd="0" presId="urn:microsoft.com/office/officeart/2005/8/layout/bProcess3"/>
-    <dgm:cxn modelId="{F2EF9B37-A87A-4908-9707-429537C6953E}" type="presOf" srcId="{9D0A3E8F-79EA-4741-B4AF-359BBF2AD54A}" destId="{CB005E4D-98D2-5E43-A79A-01D73FA5246C}" srcOrd="0" destOrd="0" presId="urn:microsoft.com/office/officeart/2005/8/layout/bProcess3"/>
     <dgm:cxn modelId="{D23D9D9F-E230-B14F-8CC4-60EF1E62361C}" srcId="{7DBAA654-83A9-2749-9A11-3A2F0853292E}" destId="{9D0A3E8F-79EA-4741-B4AF-359BBF2AD54A}" srcOrd="1" destOrd="0" parTransId="{A68219EE-DDA5-6D44-931C-E2DD8411613C}" sibTransId="{56563E73-53C5-C242-B5DD-534CCEB5A55B}"/>
-    <dgm:cxn modelId="{C9F771AC-35CF-1540-8F9B-A548A676FBEC}" srcId="{7DBAA654-83A9-2749-9A11-3A2F0853292E}" destId="{C900A651-3FCA-634D-8E96-FB8C693E1E8F}" srcOrd="0" destOrd="0" parTransId="{DC773397-72AF-3043-A26B-0B8B32D632B1}" sibTransId="{6FF581C4-5EE0-6547-8B0A-4DD4E49DF7D5}"/>
-    <dgm:cxn modelId="{9F44B054-C3AD-4615-825E-86930E1E1BF8}" type="presOf" srcId="{51AF1449-732A-7245-8907-3B0B474E6716}" destId="{70A625A3-B04D-314A-9454-BA7560E71142}" srcOrd="0" destOrd="0" presId="urn:microsoft.com/office/officeart/2005/8/layout/bProcess3"/>
+    <dgm:cxn modelId="{3AF5ED84-08AA-473C-9593-3554FC01797F}" type="presOf" srcId="{761D77BA-5704-3540-A64C-39623ABDE933}" destId="{2B850CA7-3DA8-704B-9542-29A27C4E6E8A}" srcOrd="0" destOrd="0" presId="urn:microsoft.com/office/officeart/2005/8/layout/bProcess3"/>
+    <dgm:cxn modelId="{B39C69D0-CF6E-44FC-B799-ACF28D095010}" type="presOf" srcId="{6FF581C4-5EE0-6547-8B0A-4DD4E49DF7D5}" destId="{70788382-AA77-7C4C-A399-82382C8CD1E3}" srcOrd="0" destOrd="0" presId="urn:microsoft.com/office/officeart/2005/8/layout/bProcess3"/>
     <dgm:cxn modelId="{CBA7B2CB-398D-0944-9097-F88E098803F8}" srcId="{7DBAA654-83A9-2749-9A11-3A2F0853292E}" destId="{981B4EF9-7A3A-BE49-B6B6-0021D3615771}" srcOrd="5" destOrd="0" parTransId="{036AB1F6-FA37-614F-A857-CA2CBEA75FF8}" sibTransId="{07202FE3-BBDD-A74E-9ED7-5FC69364AF9D}"/>
     <dgm:cxn modelId="{A4DF705F-378F-3D46-8BF6-315C5DACB12C}" srcId="{7DBAA654-83A9-2749-9A11-3A2F0853292E}" destId="{3D31D781-DE26-FC46-87C5-81D28438E988}" srcOrd="4" destOrd="0" parTransId="{7FDE228D-3493-0041-A7C9-8BDABED610D5}" sibTransId="{51AF1449-732A-7245-8907-3B0B474E6716}"/>
-    <dgm:cxn modelId="{96BF0E27-D03D-439A-8A66-6378B8CFFFC6}" type="presOf" srcId="{6FF581C4-5EE0-6547-8B0A-4DD4E49DF7D5}" destId="{EE2C3E7E-7411-F14A-B102-730D81D864D3}" srcOrd="1" destOrd="0" presId="urn:microsoft.com/office/officeart/2005/8/layout/bProcess3"/>
-    <dgm:cxn modelId="{0F15FBB1-D16F-4800-B4D4-56B2587E79F4}" type="presOf" srcId="{3D31D781-DE26-FC46-87C5-81D28438E988}" destId="{5054442F-68CC-BA4D-A78B-D10165C93B35}" srcOrd="0" destOrd="0" presId="urn:microsoft.com/office/officeart/2005/8/layout/bProcess3"/>
-    <dgm:cxn modelId="{5E1026E2-E863-4D27-A4E8-7B80C23FBB5D}" type="presOf" srcId="{C900A651-3FCA-634D-8E96-FB8C693E1E8F}" destId="{71E5BCB2-3AB6-4C42-9B09-A87936C7F001}" srcOrd="0" destOrd="0" presId="urn:microsoft.com/office/officeart/2005/8/layout/bProcess3"/>
+    <dgm:cxn modelId="{9F7DBBD3-2135-334D-BDE9-A8ED29101BA4}" srcId="{7DBAA654-83A9-2749-9A11-3A2F0853292E}" destId="{3ABC577C-D926-6C40-8609-A47272EDC0E8}" srcOrd="3" destOrd="0" parTransId="{73D020D2-C3E5-6D4B-A74D-95AC52916961}" sibTransId="{E1700588-AA9B-9044-98E5-A52BC9E980D8}"/>
+    <dgm:cxn modelId="{6B442F82-E34B-4FFB-ADA5-863C701DF7EB}" type="presOf" srcId="{6FF581C4-5EE0-6547-8B0A-4DD4E49DF7D5}" destId="{EE2C3E7E-7411-F14A-B102-730D81D864D3}" srcOrd="1" destOrd="0" presId="urn:microsoft.com/office/officeart/2005/8/layout/bProcess3"/>
+    <dgm:cxn modelId="{C9F771AC-35CF-1540-8F9B-A548A676FBEC}" srcId="{7DBAA654-83A9-2749-9A11-3A2F0853292E}" destId="{C900A651-3FCA-634D-8E96-FB8C693E1E8F}" srcOrd="0" destOrd="0" parTransId="{DC773397-72AF-3043-A26B-0B8B32D632B1}" sibTransId="{6FF581C4-5EE0-6547-8B0A-4DD4E49DF7D5}"/>
     <dgm:cxn modelId="{B40CF301-B877-0146-8F01-A4B49C9B78E2}" srcId="{7DBAA654-83A9-2749-9A11-3A2F0853292E}" destId="{761D77BA-5704-3540-A64C-39623ABDE933}" srcOrd="2" destOrd="0" parTransId="{0CEF3B97-E2A9-E04D-A0DB-EC66FC595157}" sibTransId="{03689D08-8F94-B240-B093-204B4D1B1996}"/>
-    <dgm:cxn modelId="{A22E846C-8041-4CAC-AA09-70590CF56E18}" type="presOf" srcId="{981B4EF9-7A3A-BE49-B6B6-0021D3615771}" destId="{CA2203B5-A4CA-2C4D-8577-50E3388F2246}" srcOrd="0" destOrd="0" presId="urn:microsoft.com/office/officeart/2005/8/layout/bProcess3"/>
-    <dgm:cxn modelId="{E7311BBA-C17A-4910-B7EC-0263E6A73DB3}" type="presOf" srcId="{761D77BA-5704-3540-A64C-39623ABDE933}" destId="{2B850CA7-3DA8-704B-9542-29A27C4E6E8A}" srcOrd="0" destOrd="0" presId="urn:microsoft.com/office/officeart/2005/8/layout/bProcess3"/>
-    <dgm:cxn modelId="{A19BEE2C-5C98-42AF-815C-74B2D16553D1}" type="presOf" srcId="{E1700588-AA9B-9044-98E5-A52BC9E980D8}" destId="{0D4A6B71-9678-E74B-A4F4-3D04D7F96F18}" srcOrd="1" destOrd="0" presId="urn:microsoft.com/office/officeart/2005/8/layout/bProcess3"/>
-    <dgm:cxn modelId="{60C75E53-53CF-438D-A427-C99D91A2BE07}" type="presOf" srcId="{6FF581C4-5EE0-6547-8B0A-4DD4E49DF7D5}" destId="{70788382-AA77-7C4C-A399-82382C8CD1E3}" srcOrd="0" destOrd="0" presId="urn:microsoft.com/office/officeart/2005/8/layout/bProcess3"/>
-    <dgm:cxn modelId="{CAADF332-8627-42CD-BFA6-EA7540448B8B}" type="presParOf" srcId="{379D3411-2CF2-1443-9DE7-1F3F74BE70B6}" destId="{71E5BCB2-3AB6-4C42-9B09-A87936C7F001}" srcOrd="0" destOrd="0" presId="urn:microsoft.com/office/officeart/2005/8/layout/bProcess3"/>
-    <dgm:cxn modelId="{17F89250-AF89-405A-BE4C-54258B8E27D1}" type="presParOf" srcId="{379D3411-2CF2-1443-9DE7-1F3F74BE70B6}" destId="{70788382-AA77-7C4C-A399-82382C8CD1E3}" srcOrd="1" destOrd="0" presId="urn:microsoft.com/office/officeart/2005/8/layout/bProcess3"/>
-    <dgm:cxn modelId="{0B40613A-6436-4ED8-80AE-2266008BC11B}" type="presParOf" srcId="{70788382-AA77-7C4C-A399-82382C8CD1E3}" destId="{EE2C3E7E-7411-F14A-B102-730D81D864D3}" srcOrd="0" destOrd="0" presId="urn:microsoft.com/office/officeart/2005/8/layout/bProcess3"/>
-    <dgm:cxn modelId="{8D3E4687-B5DB-4B45-9E5F-BBC523738F11}" type="presParOf" srcId="{379D3411-2CF2-1443-9DE7-1F3F74BE70B6}" destId="{CB005E4D-98D2-5E43-A79A-01D73FA5246C}" srcOrd="2" destOrd="0" presId="urn:microsoft.com/office/officeart/2005/8/layout/bProcess3"/>
-    <dgm:cxn modelId="{9FCF470C-7A7C-4DAE-B209-D449FB22756D}" type="presParOf" srcId="{379D3411-2CF2-1443-9DE7-1F3F74BE70B6}" destId="{1AB89A78-53AA-8046-940B-4774F5E8A3F4}" srcOrd="3" destOrd="0" presId="urn:microsoft.com/office/officeart/2005/8/layout/bProcess3"/>
-    <dgm:cxn modelId="{3ED98C07-D54A-437B-AC00-08526E5F0B7C}" type="presParOf" srcId="{1AB89A78-53AA-8046-940B-4774F5E8A3F4}" destId="{8845A127-0D85-A14A-94CB-F773727D4C9B}" srcOrd="0" destOrd="0" presId="urn:microsoft.com/office/officeart/2005/8/layout/bProcess3"/>
-    <dgm:cxn modelId="{015E7081-CA6E-43BF-9683-35F7CAB2724F}" type="presParOf" srcId="{379D3411-2CF2-1443-9DE7-1F3F74BE70B6}" destId="{2B850CA7-3DA8-704B-9542-29A27C4E6E8A}" srcOrd="4" destOrd="0" presId="urn:microsoft.com/office/officeart/2005/8/layout/bProcess3"/>
-    <dgm:cxn modelId="{267A0717-EEA5-48C9-92BD-F2466083A5C9}" type="presParOf" srcId="{379D3411-2CF2-1443-9DE7-1F3F74BE70B6}" destId="{11041959-BAD3-494D-A0CA-60D08024935F}" srcOrd="5" destOrd="0" presId="urn:microsoft.com/office/officeart/2005/8/layout/bProcess3"/>
-    <dgm:cxn modelId="{A8E8A194-F2CE-42F9-9B2C-B4138619A036}" type="presParOf" srcId="{11041959-BAD3-494D-A0CA-60D08024935F}" destId="{F515C25C-FBC4-0A42-9BD8-739DB491DE01}" srcOrd="0" destOrd="0" presId="urn:microsoft.com/office/officeart/2005/8/layout/bProcess3"/>
-    <dgm:cxn modelId="{BA0A8990-DDFA-4F50-A1C6-8160D6D91FE9}" type="presParOf" srcId="{379D3411-2CF2-1443-9DE7-1F3F74BE70B6}" destId="{35CF6ACD-16BB-D44B-9967-A88BE4C856FA}" srcOrd="6" destOrd="0" presId="urn:microsoft.com/office/officeart/2005/8/layout/bProcess3"/>
-    <dgm:cxn modelId="{EC483574-498B-4F53-A91A-86038A21D7FC}" type="presParOf" srcId="{379D3411-2CF2-1443-9DE7-1F3F74BE70B6}" destId="{BE891453-7A81-9745-80FE-393D0BD9F682}" srcOrd="7" destOrd="0" presId="urn:microsoft.com/office/officeart/2005/8/layout/bProcess3"/>
-    <dgm:cxn modelId="{CC301301-7719-4520-9C97-6E98C223BFB3}" type="presParOf" srcId="{BE891453-7A81-9745-80FE-393D0BD9F682}" destId="{0D4A6B71-9678-E74B-A4F4-3D04D7F96F18}" srcOrd="0" destOrd="0" presId="urn:microsoft.com/office/officeart/2005/8/layout/bProcess3"/>
-    <dgm:cxn modelId="{2BA33408-86CC-4CA2-B75F-A3BD7D8D6874}" type="presParOf" srcId="{379D3411-2CF2-1443-9DE7-1F3F74BE70B6}" destId="{5054442F-68CC-BA4D-A78B-D10165C93B35}" srcOrd="8" destOrd="0" presId="urn:microsoft.com/office/officeart/2005/8/layout/bProcess3"/>
-    <dgm:cxn modelId="{790D810C-1ADB-4E0B-8D64-B6CF747527AC}" type="presParOf" srcId="{379D3411-2CF2-1443-9DE7-1F3F74BE70B6}" destId="{70A625A3-B04D-314A-9454-BA7560E71142}" srcOrd="9" destOrd="0" presId="urn:microsoft.com/office/officeart/2005/8/layout/bProcess3"/>
-    <dgm:cxn modelId="{73509158-06FF-47D3-8829-C033B12DD026}" type="presParOf" srcId="{70A625A3-B04D-314A-9454-BA7560E71142}" destId="{08B24028-0337-A54F-863C-D83DC536E50D}" srcOrd="0" destOrd="0" presId="urn:microsoft.com/office/officeart/2005/8/layout/bProcess3"/>
-    <dgm:cxn modelId="{BC33BB4C-3D2F-4D6F-93CF-986EAAF603E5}" type="presParOf" srcId="{379D3411-2CF2-1443-9DE7-1F3F74BE70B6}" destId="{CA2203B5-A4CA-2C4D-8577-50E3388F2246}" srcOrd="10" destOrd="0" presId="urn:microsoft.com/office/officeart/2005/8/layout/bProcess3"/>
+    <dgm:cxn modelId="{CA8DA18E-9736-494B-8B06-E07E8EEF034C}" type="presOf" srcId="{56563E73-53C5-C242-B5DD-534CCEB5A55B}" destId="{1AB89A78-53AA-8046-940B-4774F5E8A3F4}" srcOrd="0" destOrd="0" presId="urn:microsoft.com/office/officeart/2005/8/layout/bProcess3"/>
+    <dgm:cxn modelId="{D038CA39-45F2-4108-B5D2-5982B729EB66}" type="presOf" srcId="{C900A651-3FCA-634D-8E96-FB8C693E1E8F}" destId="{71E5BCB2-3AB6-4C42-9B09-A87936C7F001}" srcOrd="0" destOrd="0" presId="urn:microsoft.com/office/officeart/2005/8/layout/bProcess3"/>
+    <dgm:cxn modelId="{105CE0E7-751F-42CD-B337-B2A0FD1A1454}" type="presOf" srcId="{03689D08-8F94-B240-B093-204B4D1B1996}" destId="{11041959-BAD3-494D-A0CA-60D08024935F}" srcOrd="0" destOrd="0" presId="urn:microsoft.com/office/officeart/2005/8/layout/bProcess3"/>
+    <dgm:cxn modelId="{E5CBEC38-E28A-482F-BDC8-9E1E5DDA3145}" type="presOf" srcId="{03689D08-8F94-B240-B093-204B4D1B1996}" destId="{F515C25C-FBC4-0A42-9BD8-739DB491DE01}" srcOrd="1" destOrd="0" presId="urn:microsoft.com/office/officeart/2005/8/layout/bProcess3"/>
+    <dgm:cxn modelId="{4EBDA25B-752B-42C9-A5F6-00D9B3A94C26}" type="presOf" srcId="{3ABC577C-D926-6C40-8609-A47272EDC0E8}" destId="{35CF6ACD-16BB-D44B-9967-A88BE4C856FA}" srcOrd="0" destOrd="0" presId="urn:microsoft.com/office/officeart/2005/8/layout/bProcess3"/>
+    <dgm:cxn modelId="{44EB25B4-7C39-40BA-A192-916510DCDECC}" type="presOf" srcId="{E1700588-AA9B-9044-98E5-A52BC9E980D8}" destId="{BE891453-7A81-9745-80FE-393D0BD9F682}" srcOrd="0" destOrd="0" presId="urn:microsoft.com/office/officeart/2005/8/layout/bProcess3"/>
+    <dgm:cxn modelId="{5B58A8E2-7EC0-42FE-8F6A-06911CD523FF}" type="presOf" srcId="{56563E73-53C5-C242-B5DD-534CCEB5A55B}" destId="{8845A127-0D85-A14A-94CB-F773727D4C9B}" srcOrd="1" destOrd="0" presId="urn:microsoft.com/office/officeart/2005/8/layout/bProcess3"/>
+    <dgm:cxn modelId="{068DFF99-CBFE-4321-A490-35F8301646AD}" type="presOf" srcId="{981B4EF9-7A3A-BE49-B6B6-0021D3615771}" destId="{CA2203B5-A4CA-2C4D-8577-50E3388F2246}" srcOrd="0" destOrd="0" presId="urn:microsoft.com/office/officeart/2005/8/layout/bProcess3"/>
+    <dgm:cxn modelId="{62F2D310-5BB2-4DF2-B948-F1283FCE47D9}" type="presOf" srcId="{7DBAA654-83A9-2749-9A11-3A2F0853292E}" destId="{379D3411-2CF2-1443-9DE7-1F3F74BE70B6}" srcOrd="0" destOrd="0" presId="urn:microsoft.com/office/officeart/2005/8/layout/bProcess3"/>
+    <dgm:cxn modelId="{4AABD011-FE20-494C-A04B-723C085B480B}" type="presOf" srcId="{E1700588-AA9B-9044-98E5-A52BC9E980D8}" destId="{0D4A6B71-9678-E74B-A4F4-3D04D7F96F18}" srcOrd="1" destOrd="0" presId="urn:microsoft.com/office/officeart/2005/8/layout/bProcess3"/>
+    <dgm:cxn modelId="{13C5C056-80E6-4994-A523-4D259EA11ECA}" type="presOf" srcId="{51AF1449-732A-7245-8907-3B0B474E6716}" destId="{08B24028-0337-A54F-863C-D83DC536E50D}" srcOrd="1" destOrd="0" presId="urn:microsoft.com/office/officeart/2005/8/layout/bProcess3"/>
+    <dgm:cxn modelId="{26C5513D-CA80-4640-9FC6-142381332AC5}" type="presOf" srcId="{51AF1449-732A-7245-8907-3B0B474E6716}" destId="{70A625A3-B04D-314A-9454-BA7560E71142}" srcOrd="0" destOrd="0" presId="urn:microsoft.com/office/officeart/2005/8/layout/bProcess3"/>
+    <dgm:cxn modelId="{1E0E8613-095D-4968-BAFB-4DCB34465361}" type="presOf" srcId="{9D0A3E8F-79EA-4741-B4AF-359BBF2AD54A}" destId="{CB005E4D-98D2-5E43-A79A-01D73FA5246C}" srcOrd="0" destOrd="0" presId="urn:microsoft.com/office/officeart/2005/8/layout/bProcess3"/>
+    <dgm:cxn modelId="{B583905C-DA83-40CD-8FE0-81C3A782A693}" type="presOf" srcId="{3D31D781-DE26-FC46-87C5-81D28438E988}" destId="{5054442F-68CC-BA4D-A78B-D10165C93B35}" srcOrd="0" destOrd="0" presId="urn:microsoft.com/office/officeart/2005/8/layout/bProcess3"/>
+    <dgm:cxn modelId="{5ABAEC77-FAA9-4F26-9C70-956FC5C8E82D}" type="presParOf" srcId="{379D3411-2CF2-1443-9DE7-1F3F74BE70B6}" destId="{71E5BCB2-3AB6-4C42-9B09-A87936C7F001}" srcOrd="0" destOrd="0" presId="urn:microsoft.com/office/officeart/2005/8/layout/bProcess3"/>
+    <dgm:cxn modelId="{51872064-EF70-48A0-A041-027F7AD35240}" type="presParOf" srcId="{379D3411-2CF2-1443-9DE7-1F3F74BE70B6}" destId="{70788382-AA77-7C4C-A399-82382C8CD1E3}" srcOrd="1" destOrd="0" presId="urn:microsoft.com/office/officeart/2005/8/layout/bProcess3"/>
+    <dgm:cxn modelId="{8566EA85-1A87-447B-9703-F17F16447C35}" type="presParOf" srcId="{70788382-AA77-7C4C-A399-82382C8CD1E3}" destId="{EE2C3E7E-7411-F14A-B102-730D81D864D3}" srcOrd="0" destOrd="0" presId="urn:microsoft.com/office/officeart/2005/8/layout/bProcess3"/>
+    <dgm:cxn modelId="{90F706ED-6C48-47D7-832A-64E08ADB3E6B}" type="presParOf" srcId="{379D3411-2CF2-1443-9DE7-1F3F74BE70B6}" destId="{CB005E4D-98D2-5E43-A79A-01D73FA5246C}" srcOrd="2" destOrd="0" presId="urn:microsoft.com/office/officeart/2005/8/layout/bProcess3"/>
+    <dgm:cxn modelId="{568CE6A2-5113-4E82-ADD1-8B9214EB23D3}" type="presParOf" srcId="{379D3411-2CF2-1443-9DE7-1F3F74BE70B6}" destId="{1AB89A78-53AA-8046-940B-4774F5E8A3F4}" srcOrd="3" destOrd="0" presId="urn:microsoft.com/office/officeart/2005/8/layout/bProcess3"/>
+    <dgm:cxn modelId="{90A1EA09-1820-489B-8B84-4256B390D0A5}" type="presParOf" srcId="{1AB89A78-53AA-8046-940B-4774F5E8A3F4}" destId="{8845A127-0D85-A14A-94CB-F773727D4C9B}" srcOrd="0" destOrd="0" presId="urn:microsoft.com/office/officeart/2005/8/layout/bProcess3"/>
+    <dgm:cxn modelId="{D60D77BD-9CD1-4FA5-859E-80B28EBDB481}" type="presParOf" srcId="{379D3411-2CF2-1443-9DE7-1F3F74BE70B6}" destId="{2B850CA7-3DA8-704B-9542-29A27C4E6E8A}" srcOrd="4" destOrd="0" presId="urn:microsoft.com/office/officeart/2005/8/layout/bProcess3"/>
+    <dgm:cxn modelId="{C9DA045F-5F36-481B-AC68-88A3F86F20A2}" type="presParOf" srcId="{379D3411-2CF2-1443-9DE7-1F3F74BE70B6}" destId="{11041959-BAD3-494D-A0CA-60D08024935F}" srcOrd="5" destOrd="0" presId="urn:microsoft.com/office/officeart/2005/8/layout/bProcess3"/>
+    <dgm:cxn modelId="{5A0384BE-0DCC-4E7F-9375-12B068F40506}" type="presParOf" srcId="{11041959-BAD3-494D-A0CA-60D08024935F}" destId="{F515C25C-FBC4-0A42-9BD8-739DB491DE01}" srcOrd="0" destOrd="0" presId="urn:microsoft.com/office/officeart/2005/8/layout/bProcess3"/>
+    <dgm:cxn modelId="{0038FEA0-4268-4B8E-83D0-20C6EB18C89C}" type="presParOf" srcId="{379D3411-2CF2-1443-9DE7-1F3F74BE70B6}" destId="{35CF6ACD-16BB-D44B-9967-A88BE4C856FA}" srcOrd="6" destOrd="0" presId="urn:microsoft.com/office/officeart/2005/8/layout/bProcess3"/>
+    <dgm:cxn modelId="{A7007BC3-83E0-477F-B6FC-ABCD23DECDF8}" type="presParOf" srcId="{379D3411-2CF2-1443-9DE7-1F3F74BE70B6}" destId="{BE891453-7A81-9745-80FE-393D0BD9F682}" srcOrd="7" destOrd="0" presId="urn:microsoft.com/office/officeart/2005/8/layout/bProcess3"/>
+    <dgm:cxn modelId="{0A4C8EBE-3B92-44AE-930D-A548505AC687}" type="presParOf" srcId="{BE891453-7A81-9745-80FE-393D0BD9F682}" destId="{0D4A6B71-9678-E74B-A4F4-3D04D7F96F18}" srcOrd="0" destOrd="0" presId="urn:microsoft.com/office/officeart/2005/8/layout/bProcess3"/>
+    <dgm:cxn modelId="{0B854FB6-6DAE-4DA4-8EEC-6BB42D9F8D5D}" type="presParOf" srcId="{379D3411-2CF2-1443-9DE7-1F3F74BE70B6}" destId="{5054442F-68CC-BA4D-A78B-D10165C93B35}" srcOrd="8" destOrd="0" presId="urn:microsoft.com/office/officeart/2005/8/layout/bProcess3"/>
+    <dgm:cxn modelId="{7F383F43-EF72-4DC2-AA1E-602FE32D7BDC}" type="presParOf" srcId="{379D3411-2CF2-1443-9DE7-1F3F74BE70B6}" destId="{70A625A3-B04D-314A-9454-BA7560E71142}" srcOrd="9" destOrd="0" presId="urn:microsoft.com/office/officeart/2005/8/layout/bProcess3"/>
+    <dgm:cxn modelId="{D2CF740C-A045-48AA-84EA-37FBA9D95CEE}" type="presParOf" srcId="{70A625A3-B04D-314A-9454-BA7560E71142}" destId="{08B24028-0337-A54F-863C-D83DC536E50D}" srcOrd="0" destOrd="0" presId="urn:microsoft.com/office/officeart/2005/8/layout/bProcess3"/>
+    <dgm:cxn modelId="{CB853C74-DA04-4EE8-B8E1-ADC9DA38153A}" type="presParOf" srcId="{379D3411-2CF2-1443-9DE7-1F3F74BE70B6}" destId="{CA2203B5-A4CA-2C4D-8577-50E3388F2246}" srcOrd="10" destOrd="0" presId="urn:microsoft.com/office/officeart/2005/8/layout/bProcess3"/>
   </dgm:cxnLst>
   <dgm:bg/>
   <dgm:whole>
@@ -26050,7 +25531,7 @@
 </file>
 
 <file path=customXml/itemProps1.xml><?xml version="1.0" encoding="utf-8"?>
-<ds:datastoreItem xmlns:ds="http://schemas.openxmlformats.org/officeDocument/2006/customXml" ds:itemID="{D42281FD-602C-40C6-BBF6-2A48AA311B7A}">
+<ds:datastoreItem xmlns:ds="http://schemas.openxmlformats.org/officeDocument/2006/customXml" ds:itemID="{0B4AFC13-9EF3-452E-936C-E4247EEA9DFF}">
   <ds:schemaRefs>
     <ds:schemaRef ds:uri="http://schemas.openxmlformats.org/officeDocument/2006/bibliography"/>
   </ds:schemaRefs>

</xml_diff>

<commit_message>
Edits in RASD and Class Diagram
</commit_message>
<xml_diff>
--- a/Various documents/Requirements Analysis and Specification Document - CURRENT VERSION.docx
+++ b/Various documents/Requirements Analysis and Specification Document - CURRENT VERSION.docx
@@ -2858,7 +2858,7 @@
           </mc:Choice>
           <mc:Fallback>
             <w:pict>
-              <v:shapetype w14:anchorId="08E9ED69" id="_x0000_t32" coordsize="21600,21600" o:spt="32" o:oned="t" path="m,l21600,21600e" filled="f">
+              <v:shapetype w14:anchorId="2377F077" id="_x0000_t32" coordsize="21600,21600" o:spt="32" o:oned="t" path="m,l21600,21600e" filled="f">
                 <v:path arrowok="t" fillok="f" o:connecttype="none"/>
                 <o:lock v:ext="edit" shapetype="t"/>
               </v:shapetype>
@@ -3370,7 +3370,7 @@
           </mc:Choice>
           <mc:Fallback>
             <w:pict>
-              <v:shape w14:anchorId="06BEAAE9" id="Straight Arrow Connector 26" o:spid="_x0000_s1026" type="#_x0000_t32" style="position:absolute;margin-left:90.95pt;margin-top:119pt;width:53.75pt;height:58.2pt;flip:y;z-index:251674624;visibility:visible;mso-wrap-style:square;mso-width-percent:0;mso-height-percent:0;mso-wrap-distance-left:9pt;mso-wrap-distance-top:0;mso-wrap-distance-right:9pt;mso-wrap-distance-bottom:0;mso-position-horizontal:absolute;mso-position-horizontal-relative:text;mso-position-vertical:absolute;mso-position-vertical-relative:text;mso-width-percent:0;mso-height-percent:0;mso-width-relative:margin;mso-height-relative:margin" o:gfxdata="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" strokecolor="#5b9bd5 [3204]" strokeweight="2pt">
+              <v:shape w14:anchorId="32420DFE" id="Straight Arrow Connector 26" o:spid="_x0000_s1026" type="#_x0000_t32" style="position:absolute;margin-left:90.95pt;margin-top:119pt;width:53.75pt;height:58.2pt;flip:y;z-index:251674624;visibility:visible;mso-wrap-style:square;mso-width-percent:0;mso-height-percent:0;mso-wrap-distance-left:9pt;mso-wrap-distance-top:0;mso-wrap-distance-right:9pt;mso-wrap-distance-bottom:0;mso-position-horizontal:absolute;mso-position-horizontal-relative:text;mso-position-vertical:absolute;mso-position-vertical-relative:text;mso-width-percent:0;mso-height-percent:0;mso-width-relative:margin;mso-height-relative:margin" o:gfxdata="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" strokecolor="#5b9bd5 [3204]" strokeweight="2pt">
                 <v:stroke endarrow="block" joinstyle="miter"/>
               </v:shape>
             </w:pict>
@@ -4053,7 +4053,7 @@
           </mc:Choice>
           <mc:Fallback>
             <w:pict>
-              <v:oval w14:anchorId="4CEE5296" id="Oval 21" o:spid="_x0000_s1026" style="position:absolute;margin-left:253pt;margin-top:54pt;width:135pt;height:107.2pt;z-index:251669504;visibility:visible;mso-wrap-style:square;mso-width-percent:0;mso-height-percent:0;mso-wrap-distance-left:9pt;mso-wrap-distance-top:0;mso-wrap-distance-right:9pt;mso-wrap-distance-bottom:0;mso-position-horizontal:absolute;mso-position-horizontal-relative:text;mso-position-vertical:absolute;mso-position-vertical-relative:text;mso-width-percent:0;mso-height-percent:0;mso-width-relative:margin;mso-height-relative:margin;v-text-anchor:middle" o:gfxdata="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" filled="f" strokecolor="#a5a5a5 [3206]" strokeweight="2pt">
+              <v:oval w14:anchorId="6B368675" id="Oval 21" o:spid="_x0000_s1026" style="position:absolute;margin-left:253pt;margin-top:54pt;width:135pt;height:107.2pt;z-index:251669504;visibility:visible;mso-wrap-style:square;mso-width-percent:0;mso-height-percent:0;mso-wrap-distance-left:9pt;mso-wrap-distance-top:0;mso-wrap-distance-right:9pt;mso-wrap-distance-bottom:0;mso-position-horizontal:absolute;mso-position-horizontal-relative:text;mso-position-vertical:absolute;mso-position-vertical-relative:text;mso-width-percent:0;mso-height-percent:0;mso-width-relative:margin;mso-height-relative:margin;v-text-anchor:middle" o:gfxdata="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" filled="f" strokecolor="#a5a5a5 [3206]" strokeweight="2pt">
                 <v:stroke joinstyle="miter"/>
                 <w10:wrap type="through"/>
               </v:oval>
@@ -4173,7 +4173,7 @@
           </mc:Choice>
           <mc:Fallback>
             <w:pict>
-              <v:shape w14:anchorId="32547EE8" id="Straight Arrow Connector 30" o:spid="_x0000_s1026" type="#_x0000_t32" style="position:absolute;margin-left:172.35pt;margin-top:8.1pt;width:9pt;height:83.2pt;flip:y;z-index:251676672;visibility:visible;mso-wrap-style:square;mso-width-percent:0;mso-height-percent:0;mso-wrap-distance-left:9pt;mso-wrap-distance-top:0;mso-wrap-distance-right:9pt;mso-wrap-distance-bottom:0;mso-position-horizontal:absolute;mso-position-horizontal-relative:text;mso-position-vertical:absolute;mso-position-vertical-relative:text;mso-width-percent:0;mso-height-percent:0;mso-width-relative:margin;mso-height-relative:margin" o:gfxdata="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" strokecolor="#5b9bd5 [3204]" strokeweight="2pt">
+              <v:shape w14:anchorId="75F5B0A6" id="Straight Arrow Connector 30" o:spid="_x0000_s1026" type="#_x0000_t32" style="position:absolute;margin-left:172.35pt;margin-top:8.1pt;width:9pt;height:83.2pt;flip:y;z-index:251676672;visibility:visible;mso-wrap-style:square;mso-width-percent:0;mso-height-percent:0;mso-wrap-distance-left:9pt;mso-wrap-distance-top:0;mso-wrap-distance-right:9pt;mso-wrap-distance-bottom:0;mso-position-horizontal:absolute;mso-position-horizontal-relative:text;mso-position-vertical:absolute;mso-position-vertical-relative:text;mso-width-percent:0;mso-height-percent:0;mso-width-relative:margin;mso-height-relative:margin" o:gfxdata="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" strokecolor="#5b9bd5 [3204]" strokeweight="2pt">
                 <v:stroke endarrow="block" joinstyle="miter"/>
               </v:shape>
             </w:pict>
@@ -4249,7 +4249,7 @@
           </mc:Choice>
           <mc:Fallback>
             <w:pict>
-              <v:shape w14:anchorId="2F484ABB" id="Straight Arrow Connector 28" o:spid="_x0000_s1026" type="#_x0000_t32" style="position:absolute;margin-left:271.05pt;margin-top:10.7pt;width:54pt;height:63pt;flip:x y;z-index:251678720;visibility:visible;mso-wrap-style:square;mso-width-percent:0;mso-height-percent:0;mso-wrap-distance-left:9pt;mso-wrap-distance-top:0;mso-wrap-distance-right:9pt;mso-wrap-distance-bottom:0;mso-position-horizontal:absolute;mso-position-horizontal-relative:text;mso-position-vertical:absolute;mso-position-vertical-relative:text;mso-width-percent:0;mso-height-percent:0;mso-width-relative:margin;mso-height-relative:margin" o:gfxdata="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" strokecolor="#5b9bd5 [3204]" strokeweight="2pt">
+              <v:shape w14:anchorId="37FA7BD4" id="Straight Arrow Connector 28" o:spid="_x0000_s1026" type="#_x0000_t32" style="position:absolute;margin-left:271.05pt;margin-top:10.7pt;width:54pt;height:63pt;flip:x y;z-index:251678720;visibility:visible;mso-wrap-style:square;mso-width-percent:0;mso-height-percent:0;mso-wrap-distance-left:9pt;mso-wrap-distance-top:0;mso-wrap-distance-right:9pt;mso-wrap-distance-bottom:0;mso-position-horizontal:absolute;mso-position-horizontal-relative:text;mso-position-vertical:absolute;mso-position-vertical-relative:text;mso-width-percent:0;mso-height-percent:0;mso-width-relative:margin;mso-height-relative:margin" o:gfxdata="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" strokecolor="#5b9bd5 [3204]" strokeweight="2pt">
                 <v:stroke endarrow="block" joinstyle="miter"/>
               </v:shape>
             </w:pict>
@@ -4605,8 +4605,6 @@
           <w:color w:val="FF0000"/>
         </w:rPr>
       </w:pPr>
-      <w:bookmarkStart w:id="4" w:name="_GoBack"/>
-      <w:bookmarkEnd w:id="4"/>
       <w:r>
         <w:rPr>
           <w:color w:val="FF0000"/>
@@ -5014,11 +5012,11 @@
       <w:pPr>
         <w:pStyle w:val="Titolo2"/>
       </w:pPr>
-      <w:bookmarkStart w:id="5" w:name="_Toc433725790"/>
+      <w:bookmarkStart w:id="4" w:name="_Toc433725790"/>
       <w:r>
         <w:t>Current state of the service and future prospect</w:t>
       </w:r>
-      <w:bookmarkEnd w:id="5"/>
+      <w:bookmarkEnd w:id="4"/>
     </w:p>
     <w:p>
       <w:pPr>
@@ -5860,11 +5858,11 @@
       <w:pPr>
         <w:pStyle w:val="Titolo2"/>
       </w:pPr>
-      <w:bookmarkStart w:id="6" w:name="_Toc433725791"/>
+      <w:bookmarkStart w:id="5" w:name="_Toc433725791"/>
       <w:r>
         <w:t>Definitions, acronyms and abbreviations</w:t>
       </w:r>
-      <w:bookmarkEnd w:id="6"/>
+      <w:bookmarkEnd w:id="5"/>
       <w:r>
         <w:t xml:space="preserve"> </w:t>
       </w:r>
@@ -7034,11 +7032,11 @@
       <w:pPr>
         <w:pStyle w:val="Titolo2"/>
       </w:pPr>
-      <w:bookmarkStart w:id="7" w:name="_Toc433725792"/>
+      <w:bookmarkStart w:id="6" w:name="_Toc433725792"/>
       <w:r>
         <w:t>References</w:t>
       </w:r>
-      <w:bookmarkEnd w:id="7"/>
+      <w:bookmarkEnd w:id="6"/>
     </w:p>
     <w:p>
       <w:pPr>
@@ -7910,22 +7908,206 @@
       <w:pPr>
         <w:pStyle w:val="Titolo1"/>
       </w:pPr>
-      <w:bookmarkStart w:id="8" w:name="_Toc433725793"/>
+      <w:bookmarkStart w:id="7" w:name="_Toc433725793"/>
       <w:r>
         <w:lastRenderedPageBreak/>
         <w:t>Overall description</w:t>
       </w:r>
+      <w:bookmarkEnd w:id="7"/>
+    </w:p>
+    <w:p>
+      <w:pPr>
+        <w:pStyle w:val="Titolo2"/>
+      </w:pPr>
+      <w:bookmarkStart w:id="8" w:name="_Toc433725794"/>
+      <w:r>
+        <w:t>Product perspective</w:t>
+      </w:r>
       <w:bookmarkEnd w:id="8"/>
     </w:p>
     <w:p>
       <w:pPr>
+        <w:jc w:val="both"/>
+        <w:rPr>
+          <w:rFonts w:ascii="Cambria" w:hAnsi="Cambria" w:cs="Cambria"/>
+          <w:color w:val="000000" w:themeColor="text1"/>
+          <w:sz w:val="24"/>
+          <w:szCs w:val="24"/>
+        </w:rPr>
+      </w:pPr>
+      <w:r>
+        <w:rPr>
+          <w:rFonts w:ascii="Cambria" w:hAnsi="Cambria" w:cs="Cambria"/>
+          <w:color w:val="000000" w:themeColor="text1"/>
+          <w:sz w:val="24"/>
+          <w:szCs w:val="24"/>
+        </w:rPr>
+        <w:t>Both the mobile application and</w:t>
+      </w:r>
+      <w:r>
+        <w:rPr>
+          <w:rFonts w:ascii="Cambria" w:hAnsi="Cambria" w:cs="Cambria"/>
+          <w:color w:val="000000" w:themeColor="text1"/>
+          <w:sz w:val="24"/>
+          <w:szCs w:val="24"/>
+        </w:rPr>
+        <w:t xml:space="preserve"> the web application</w:t>
+      </w:r>
+      <w:r>
+        <w:rPr>
+          <w:rFonts w:ascii="Cambria" w:hAnsi="Cambria" w:cs="Cambria"/>
+          <w:color w:val="000000" w:themeColor="text1"/>
+          <w:sz w:val="24"/>
+          <w:szCs w:val="24"/>
+        </w:rPr>
+        <w:t xml:space="preserve"> of </w:t>
+      </w:r>
+      <w:r>
+        <w:rPr>
+          <w:rFonts w:ascii="Cambria" w:hAnsi="Cambria" w:cs="Cambria"/>
+          <w:i/>
+          <w:color w:val="000000" w:themeColor="text1"/>
+          <w:sz w:val="24"/>
+          <w:szCs w:val="24"/>
+        </w:rPr>
+        <w:t>myTaxiService</w:t>
+      </w:r>
+      <w:r>
+        <w:rPr>
+          <w:rFonts w:ascii="Cambria" w:hAnsi="Cambria" w:cs="Cambria"/>
+          <w:color w:val="000000" w:themeColor="text1"/>
+          <w:sz w:val="24"/>
+          <w:szCs w:val="24"/>
+        </w:rPr>
+        <w:t xml:space="preserve"> will be </w:t>
+      </w:r>
+      <w:r>
+        <w:rPr>
+          <w:rFonts w:ascii="Cambria" w:hAnsi="Cambria" w:cs="Cambria"/>
+          <w:color w:val="000000" w:themeColor="text1"/>
+          <w:sz w:val="24"/>
+          <w:szCs w:val="24"/>
+        </w:rPr>
+        <w:t xml:space="preserve">new products of </w:t>
+      </w:r>
+      <w:r>
+        <w:rPr>
+          <w:rFonts w:ascii="Cambria" w:hAnsi="Cambria" w:cs="Cambria"/>
+          <w:i/>
+          <w:color w:val="000000" w:themeColor="text1"/>
+          <w:sz w:val="24"/>
+          <w:szCs w:val="24"/>
+        </w:rPr>
+        <w:t>TAXISPA</w:t>
+      </w:r>
+      <w:r>
+        <w:rPr>
+          <w:rFonts w:ascii="Cambria" w:hAnsi="Cambria" w:cs="Cambria"/>
+          <w:color w:val="000000" w:themeColor="text1"/>
+          <w:sz w:val="24"/>
+          <w:szCs w:val="24"/>
+        </w:rPr>
+        <w:t xml:space="preserve">. In fact, there will not be an integration with </w:t>
+      </w:r>
+      <w:r>
+        <w:rPr>
+          <w:rFonts w:ascii="Cambria" w:hAnsi="Cambria" w:cs="Cambria"/>
+          <w:i/>
+          <w:color w:val="000000" w:themeColor="text1"/>
+          <w:sz w:val="24"/>
+          <w:szCs w:val="24"/>
+        </w:rPr>
+        <w:t>TAXISPA</w:t>
+      </w:r>
+      <w:r>
+        <w:rPr>
+          <w:rFonts w:ascii="Cambria" w:hAnsi="Cambria" w:cs="Cambria"/>
+          <w:color w:val="000000" w:themeColor="text1"/>
+          <w:sz w:val="24"/>
+          <w:szCs w:val="24"/>
+        </w:rPr>
+        <w:t xml:space="preserve">’s legacy systems. There will be two different version of </w:t>
+      </w:r>
+      <w:r>
+        <w:rPr>
+          <w:rFonts w:ascii="Cambria" w:hAnsi="Cambria" w:cs="Cambria"/>
+          <w:i/>
+          <w:color w:val="000000" w:themeColor="text1"/>
+          <w:sz w:val="24"/>
+          <w:szCs w:val="24"/>
+        </w:rPr>
+        <w:t>myTaxiService</w:t>
+      </w:r>
+      <w:r>
+        <w:rPr>
+          <w:rFonts w:ascii="Cambria" w:hAnsi="Cambria" w:cs="Cambria"/>
+          <w:color w:val="000000" w:themeColor="text1"/>
+          <w:sz w:val="24"/>
+          <w:szCs w:val="24"/>
+        </w:rPr>
+        <w:t xml:space="preserve">: the first one for the user and the other for the taxi driver. These versions will have different features and views, as it is possible to imagine. </w:t>
+      </w:r>
+    </w:p>
+    <w:p>
+      <w:pPr>
+        <w:jc w:val="both"/>
+        <w:rPr>
+          <w:rFonts w:ascii="Cambria" w:hAnsi="Cambria" w:cs="Cambria"/>
+          <w:color w:val="000000" w:themeColor="text1"/>
+          <w:sz w:val="24"/>
+          <w:szCs w:val="24"/>
+        </w:rPr>
+      </w:pPr>
+      <w:r>
+        <w:rPr>
+          <w:rFonts w:ascii="Cambria" w:hAnsi="Cambria" w:cs="Cambria"/>
+          <w:i/>
+          <w:color w:val="000000" w:themeColor="text1"/>
+          <w:sz w:val="24"/>
+          <w:szCs w:val="24"/>
+        </w:rPr>
+        <w:t>Note</w:t>
+      </w:r>
+      <w:r>
+        <w:rPr>
+          <w:rFonts w:ascii="Cambria" w:hAnsi="Cambria" w:cs="Cambria"/>
+          <w:color w:val="000000" w:themeColor="text1"/>
+          <w:sz w:val="24"/>
+          <w:szCs w:val="24"/>
+        </w:rPr>
+        <w:t xml:space="preserve">: the taxi driver will only have access to the mobile app service (in his case, the web application version is </w:t>
+      </w:r>
+      <w:r>
+        <w:rPr>
+          <w:rFonts w:ascii="Cambria" w:hAnsi="Cambria" w:cs="Cambria"/>
+          <w:color w:val="000000" w:themeColor="text1"/>
+          <w:sz w:val="24"/>
+          <w:szCs w:val="24"/>
+        </w:rPr>
+        <w:t>not available).</w:t>
+      </w:r>
+      <w:r>
+        <w:rPr>
+          <w:rFonts w:ascii="Cambria" w:hAnsi="Cambria" w:cs="Cambria"/>
+          <w:color w:val="000000" w:themeColor="text1"/>
+          <w:sz w:val="24"/>
+          <w:szCs w:val="24"/>
+        </w:rPr>
+        <w:t xml:space="preserve"> </w:t>
+      </w:r>
+    </w:p>
+    <w:p>
+      <w:pPr>
         <w:pStyle w:val="Titolo2"/>
       </w:pPr>
-      <w:bookmarkStart w:id="9" w:name="_Toc433725794"/>
-      <w:r>
-        <w:t>Product perspective</w:t>
+      <w:bookmarkStart w:id="9" w:name="_Toc433725795"/>
+      <w:r>
+        <w:t>User characteristics</w:t>
       </w:r>
       <w:bookmarkEnd w:id="9"/>
+      <w:r>
+        <w:t xml:space="preserve"> </w:t>
+      </w:r>
     </w:p>
     <w:p>
       <w:pPr>
@@ -7944,25 +8126,7 @@
           <w:sz w:val="24"/>
           <w:szCs w:val="24"/>
         </w:rPr>
-        <w:t>Both the mobile application and</w:t>
-      </w:r>
-      <w:r>
-        <w:rPr>
-          <w:rFonts w:ascii="Cambria" w:hAnsi="Cambria" w:cs="Cambria"/>
-          <w:color w:val="000000" w:themeColor="text1"/>
-          <w:sz w:val="24"/>
-          <w:szCs w:val="24"/>
-        </w:rPr>
-        <w:t xml:space="preserve"> the web application</w:t>
-      </w:r>
-      <w:r>
-        <w:rPr>
-          <w:rFonts w:ascii="Cambria" w:hAnsi="Cambria" w:cs="Cambria"/>
-          <w:color w:val="000000" w:themeColor="text1"/>
-          <w:sz w:val="24"/>
-          <w:szCs w:val="24"/>
-        </w:rPr>
-        <w:t xml:space="preserve"> of </w:t>
+        <w:t xml:space="preserve">The use of </w:t>
       </w:r>
       <w:r>
         <w:rPr>
@@ -7977,39 +8141,111 @@
       <w:r>
         <w:rPr>
           <w:rFonts w:ascii="Cambria" w:hAnsi="Cambria" w:cs="Cambria"/>
-          <w:color w:val="000000" w:themeColor="text1"/>
-          <w:sz w:val="24"/>
-          <w:szCs w:val="24"/>
-        </w:rPr>
-        <w:t xml:space="preserve"> will be </w:t>
-      </w:r>
-      <w:r>
-        <w:rPr>
-          <w:rFonts w:ascii="Cambria" w:hAnsi="Cambria" w:cs="Cambria"/>
-          <w:color w:val="000000" w:themeColor="text1"/>
-          <w:sz w:val="24"/>
-          <w:szCs w:val="24"/>
-        </w:rPr>
-        <w:t xml:space="preserve">new products of </w:t>
-      </w:r>
-      <w:r>
-        <w:rPr>
-          <w:rFonts w:ascii="Cambria" w:hAnsi="Cambria" w:cs="Cambria"/>
           <w:i/>
           <w:color w:val="000000" w:themeColor="text1"/>
           <w:sz w:val="24"/>
           <w:szCs w:val="24"/>
         </w:rPr>
-        <w:t>TAXISPA</w:t>
-      </w:r>
-      <w:r>
-        <w:rPr>
-          <w:rFonts w:ascii="Cambria" w:hAnsi="Cambria" w:cs="Cambria"/>
-          <w:color w:val="000000" w:themeColor="text1"/>
-          <w:sz w:val="24"/>
-          <w:szCs w:val="24"/>
-        </w:rPr>
-        <w:t xml:space="preserve">. In fact, there will not be an integration with </w:t>
+        <w:t xml:space="preserve"> </w:t>
+      </w:r>
+      <w:r>
+        <w:rPr>
+          <w:rFonts w:ascii="Cambria" w:hAnsi="Cambria" w:cs="Cambria"/>
+          <w:color w:val="000000" w:themeColor="text1"/>
+          <w:sz w:val="24"/>
+          <w:szCs w:val="24"/>
+        </w:rPr>
+        <w:t xml:space="preserve">will be easy enough to allow a big number of people to use it. In fact, no special skills are requested. </w:t>
+      </w:r>
+      <w:r>
+        <w:rPr>
+          <w:rFonts w:ascii="Cambria" w:hAnsi="Cambria" w:cs="Cambria"/>
+          <w:color w:val="000000" w:themeColor="text1"/>
+          <w:sz w:val="24"/>
+          <w:szCs w:val="24"/>
+        </w:rPr>
+        <w:t xml:space="preserve">Users must be only able to use the service via mobile application or web application. </w:t>
+      </w:r>
+      <w:r>
+        <w:rPr>
+          <w:rFonts w:ascii="Cambria" w:hAnsi="Cambria" w:cs="Cambria"/>
+          <w:color w:val="000000" w:themeColor="text1"/>
+          <w:sz w:val="24"/>
+          <w:szCs w:val="24"/>
+        </w:rPr>
+        <w:t>There is not a “target age”</w:t>
+      </w:r>
+      <w:r>
+        <w:rPr>
+          <w:rFonts w:ascii="Cambria" w:hAnsi="Cambria" w:cs="Cambria"/>
+          <w:color w:val="000000" w:themeColor="text1"/>
+          <w:sz w:val="24"/>
+          <w:szCs w:val="24"/>
+        </w:rPr>
+        <w:t xml:space="preserve"> of users:</w:t>
+      </w:r>
+      <w:r>
+        <w:rPr>
+          <w:rFonts w:ascii="Cambria" w:hAnsi="Cambria" w:cs="Cambria"/>
+          <w:color w:val="000000" w:themeColor="text1"/>
+          <w:sz w:val="24"/>
+          <w:szCs w:val="24"/>
+        </w:rPr>
+        <w:t xml:space="preserve"> </w:t>
+      </w:r>
+      <w:r>
+        <w:rPr>
+          <w:rFonts w:ascii="Cambria" w:hAnsi="Cambria" w:cs="Cambria"/>
+          <w:color w:val="000000" w:themeColor="text1"/>
+          <w:sz w:val="24"/>
+          <w:szCs w:val="24"/>
+        </w:rPr>
+        <w:t>everyone is a potential user. Anyway, there is a</w:t>
+      </w:r>
+      <w:r>
+        <w:rPr>
+          <w:rFonts w:ascii="Cambria" w:hAnsi="Cambria" w:cs="Cambria"/>
+          <w:color w:val="000000" w:themeColor="text1"/>
+          <w:sz w:val="24"/>
+          <w:szCs w:val="24"/>
+        </w:rPr>
+        <w:t>n age</w:t>
+      </w:r>
+      <w:r>
+        <w:rPr>
+          <w:rFonts w:ascii="Cambria" w:hAnsi="Cambria" w:cs="Cambria"/>
+          <w:color w:val="000000" w:themeColor="text1"/>
+          <w:sz w:val="24"/>
+          <w:szCs w:val="24"/>
+        </w:rPr>
+        <w:t xml:space="preserve"> limitation f</w:t>
+      </w:r>
+      <w:r>
+        <w:rPr>
+          <w:rFonts w:ascii="Cambria" w:hAnsi="Cambria" w:cs="Cambria"/>
+          <w:color w:val="000000" w:themeColor="text1"/>
+          <w:sz w:val="24"/>
+          <w:szCs w:val="24"/>
+        </w:rPr>
+        <w:t xml:space="preserve">or people under 18 </w:t>
+      </w:r>
+      <w:r>
+        <w:rPr>
+          <w:rFonts w:ascii="Cambria" w:hAnsi="Cambria" w:cs="Cambria"/>
+          <w:color w:val="000000" w:themeColor="text1"/>
+          <w:sz w:val="24"/>
+          <w:szCs w:val="24"/>
+        </w:rPr>
+        <w:t>years</w:t>
+      </w:r>
+      <w:r>
+        <w:rPr>
+          <w:rFonts w:ascii="Cambria" w:hAnsi="Cambria" w:cs="Cambria"/>
+          <w:color w:val="000000" w:themeColor="text1"/>
+          <w:sz w:val="24"/>
+          <w:szCs w:val="24"/>
+        </w:rPr>
+        <w:t xml:space="preserve"> (</w:t>
       </w:r>
       <w:r>
         <w:rPr>
@@ -8019,274 +8255,36 @@
           <w:sz w:val="24"/>
           <w:szCs w:val="24"/>
         </w:rPr>
-        <w:t>TAXISPA</w:t>
-      </w:r>
-      <w:r>
-        <w:rPr>
-          <w:rFonts w:ascii="Cambria" w:hAnsi="Cambria" w:cs="Cambria"/>
-          <w:color w:val="000000" w:themeColor="text1"/>
-          <w:sz w:val="24"/>
-          <w:szCs w:val="24"/>
-        </w:rPr>
-        <w:t xml:space="preserve">’s legacy systems. There will be two different version of </w:t>
-      </w:r>
-      <w:r>
-        <w:rPr>
-          <w:rFonts w:ascii="Cambria" w:hAnsi="Cambria" w:cs="Cambria"/>
-          <w:i/>
-          <w:color w:val="000000" w:themeColor="text1"/>
-          <w:sz w:val="24"/>
-          <w:szCs w:val="24"/>
-        </w:rPr>
-        <w:t>myTaxiService</w:t>
-      </w:r>
-      <w:r>
-        <w:rPr>
-          <w:rFonts w:ascii="Cambria" w:hAnsi="Cambria" w:cs="Cambria"/>
-          <w:color w:val="000000" w:themeColor="text1"/>
-          <w:sz w:val="24"/>
-          <w:szCs w:val="24"/>
-        </w:rPr>
-        <w:t xml:space="preserve">: the first one for the user and the other for the taxi driver. These versions will have different features and views, as it is possible to imagine. </w:t>
-      </w:r>
-    </w:p>
-    <w:p>
-      <w:pPr>
-        <w:jc w:val="both"/>
-        <w:rPr>
-          <w:rFonts w:ascii="Cambria" w:hAnsi="Cambria" w:cs="Cambria"/>
-          <w:color w:val="000000" w:themeColor="text1"/>
-          <w:sz w:val="24"/>
-          <w:szCs w:val="24"/>
-        </w:rPr>
-      </w:pPr>
-      <w:r>
-        <w:rPr>
-          <w:rFonts w:ascii="Cambria" w:hAnsi="Cambria" w:cs="Cambria"/>
-          <w:i/>
-          <w:color w:val="000000" w:themeColor="text1"/>
-          <w:sz w:val="24"/>
-          <w:szCs w:val="24"/>
-        </w:rPr>
-        <w:t>Note</w:t>
-      </w:r>
-      <w:r>
-        <w:rPr>
-          <w:rFonts w:ascii="Cambria" w:hAnsi="Cambria" w:cs="Cambria"/>
-          <w:color w:val="000000" w:themeColor="text1"/>
-          <w:sz w:val="24"/>
-          <w:szCs w:val="24"/>
-        </w:rPr>
-        <w:t xml:space="preserve">: the taxi driver will only have access to the mobile app service (in his case, the web application version is </w:t>
-      </w:r>
-      <w:r>
-        <w:rPr>
-          <w:rFonts w:ascii="Cambria" w:hAnsi="Cambria" w:cs="Cambria"/>
-          <w:color w:val="000000" w:themeColor="text1"/>
-          <w:sz w:val="24"/>
-          <w:szCs w:val="24"/>
-        </w:rPr>
-        <w:t>not available).</w:t>
-      </w:r>
-      <w:r>
-        <w:rPr>
-          <w:rFonts w:ascii="Cambria" w:hAnsi="Cambria" w:cs="Cambria"/>
-          <w:color w:val="000000" w:themeColor="text1"/>
-          <w:sz w:val="24"/>
-          <w:szCs w:val="24"/>
-        </w:rPr>
-        <w:t xml:space="preserve"> </w:t>
+        <w:t>see also 2.3.1</w:t>
+      </w:r>
+      <w:r>
+        <w:rPr>
+          <w:rFonts w:ascii="Cambria" w:hAnsi="Cambria" w:cs="Cambria"/>
+          <w:color w:val="000000" w:themeColor="text1"/>
+          <w:sz w:val="24"/>
+          <w:szCs w:val="24"/>
+        </w:rPr>
+        <w:t>)</w:t>
+      </w:r>
+      <w:r>
+        <w:rPr>
+          <w:rFonts w:ascii="Cambria" w:hAnsi="Cambria" w:cs="Cambria"/>
+          <w:color w:val="000000" w:themeColor="text1"/>
+          <w:sz w:val="24"/>
+          <w:szCs w:val="24"/>
+        </w:rPr>
+        <w:t>.</w:t>
       </w:r>
     </w:p>
     <w:p>
       <w:pPr>
         <w:pStyle w:val="Titolo2"/>
       </w:pPr>
-      <w:bookmarkStart w:id="10" w:name="_Toc433725795"/>
-      <w:r>
-        <w:t>User characteristics</w:t>
+      <w:bookmarkStart w:id="10" w:name="_Toc433725796"/>
+      <w:r>
+        <w:t>Constraints</w:t>
       </w:r>
       <w:bookmarkEnd w:id="10"/>
-      <w:r>
-        <w:t xml:space="preserve"> </w:t>
-      </w:r>
-    </w:p>
-    <w:p>
-      <w:pPr>
-        <w:jc w:val="both"/>
-        <w:rPr>
-          <w:rFonts w:ascii="Cambria" w:hAnsi="Cambria" w:cs="Cambria"/>
-          <w:color w:val="000000" w:themeColor="text1"/>
-          <w:sz w:val="24"/>
-          <w:szCs w:val="24"/>
-        </w:rPr>
-      </w:pPr>
-      <w:r>
-        <w:rPr>
-          <w:rFonts w:ascii="Cambria" w:hAnsi="Cambria" w:cs="Cambria"/>
-          <w:color w:val="000000" w:themeColor="text1"/>
-          <w:sz w:val="24"/>
-          <w:szCs w:val="24"/>
-        </w:rPr>
-        <w:t xml:space="preserve">The use of </w:t>
-      </w:r>
-      <w:r>
-        <w:rPr>
-          <w:rFonts w:ascii="Cambria" w:hAnsi="Cambria" w:cs="Cambria"/>
-          <w:i/>
-          <w:color w:val="000000" w:themeColor="text1"/>
-          <w:sz w:val="24"/>
-          <w:szCs w:val="24"/>
-        </w:rPr>
-        <w:t>myTaxiService</w:t>
-      </w:r>
-      <w:r>
-        <w:rPr>
-          <w:rFonts w:ascii="Cambria" w:hAnsi="Cambria" w:cs="Cambria"/>
-          <w:i/>
-          <w:color w:val="000000" w:themeColor="text1"/>
-          <w:sz w:val="24"/>
-          <w:szCs w:val="24"/>
-        </w:rPr>
-        <w:t xml:space="preserve"> </w:t>
-      </w:r>
-      <w:r>
-        <w:rPr>
-          <w:rFonts w:ascii="Cambria" w:hAnsi="Cambria" w:cs="Cambria"/>
-          <w:color w:val="000000" w:themeColor="text1"/>
-          <w:sz w:val="24"/>
-          <w:szCs w:val="24"/>
-        </w:rPr>
-        <w:t xml:space="preserve">will be easy enough to allow a big number of people to use it. In fact, no special skills are requested. </w:t>
-      </w:r>
-      <w:r>
-        <w:rPr>
-          <w:rFonts w:ascii="Cambria" w:hAnsi="Cambria" w:cs="Cambria"/>
-          <w:color w:val="000000" w:themeColor="text1"/>
-          <w:sz w:val="24"/>
-          <w:szCs w:val="24"/>
-        </w:rPr>
-        <w:t xml:space="preserve">Users must be only able to use the service via mobile application or web application. </w:t>
-      </w:r>
-      <w:r>
-        <w:rPr>
-          <w:rFonts w:ascii="Cambria" w:hAnsi="Cambria" w:cs="Cambria"/>
-          <w:color w:val="000000" w:themeColor="text1"/>
-          <w:sz w:val="24"/>
-          <w:szCs w:val="24"/>
-        </w:rPr>
-        <w:t>There is not a “target age”</w:t>
-      </w:r>
-      <w:r>
-        <w:rPr>
-          <w:rFonts w:ascii="Cambria" w:hAnsi="Cambria" w:cs="Cambria"/>
-          <w:color w:val="000000" w:themeColor="text1"/>
-          <w:sz w:val="24"/>
-          <w:szCs w:val="24"/>
-        </w:rPr>
-        <w:t xml:space="preserve"> of users:</w:t>
-      </w:r>
-      <w:r>
-        <w:rPr>
-          <w:rFonts w:ascii="Cambria" w:hAnsi="Cambria" w:cs="Cambria"/>
-          <w:color w:val="000000" w:themeColor="text1"/>
-          <w:sz w:val="24"/>
-          <w:szCs w:val="24"/>
-        </w:rPr>
-        <w:t xml:space="preserve"> </w:t>
-      </w:r>
-      <w:r>
-        <w:rPr>
-          <w:rFonts w:ascii="Cambria" w:hAnsi="Cambria" w:cs="Cambria"/>
-          <w:color w:val="000000" w:themeColor="text1"/>
-          <w:sz w:val="24"/>
-          <w:szCs w:val="24"/>
-        </w:rPr>
-        <w:t>everyone is a potential user. Anyway, there is a</w:t>
-      </w:r>
-      <w:r>
-        <w:rPr>
-          <w:rFonts w:ascii="Cambria" w:hAnsi="Cambria" w:cs="Cambria"/>
-          <w:color w:val="000000" w:themeColor="text1"/>
-          <w:sz w:val="24"/>
-          <w:szCs w:val="24"/>
-        </w:rPr>
-        <w:t>n age</w:t>
-      </w:r>
-      <w:r>
-        <w:rPr>
-          <w:rFonts w:ascii="Cambria" w:hAnsi="Cambria" w:cs="Cambria"/>
-          <w:color w:val="000000" w:themeColor="text1"/>
-          <w:sz w:val="24"/>
-          <w:szCs w:val="24"/>
-        </w:rPr>
-        <w:t xml:space="preserve"> limitation f</w:t>
-      </w:r>
-      <w:r>
-        <w:rPr>
-          <w:rFonts w:ascii="Cambria" w:hAnsi="Cambria" w:cs="Cambria"/>
-          <w:color w:val="000000" w:themeColor="text1"/>
-          <w:sz w:val="24"/>
-          <w:szCs w:val="24"/>
-        </w:rPr>
-        <w:t xml:space="preserve">or people under 18 </w:t>
-      </w:r>
-      <w:r>
-        <w:rPr>
-          <w:rFonts w:ascii="Cambria" w:hAnsi="Cambria" w:cs="Cambria"/>
-          <w:color w:val="000000" w:themeColor="text1"/>
-          <w:sz w:val="24"/>
-          <w:szCs w:val="24"/>
-        </w:rPr>
-        <w:t>years</w:t>
-      </w:r>
-      <w:r>
-        <w:rPr>
-          <w:rFonts w:ascii="Cambria" w:hAnsi="Cambria" w:cs="Cambria"/>
-          <w:color w:val="000000" w:themeColor="text1"/>
-          <w:sz w:val="24"/>
-          <w:szCs w:val="24"/>
-        </w:rPr>
-        <w:t xml:space="preserve"> (</w:t>
-      </w:r>
-      <w:r>
-        <w:rPr>
-          <w:rFonts w:ascii="Cambria" w:hAnsi="Cambria" w:cs="Cambria"/>
-          <w:i/>
-          <w:color w:val="000000" w:themeColor="text1"/>
-          <w:sz w:val="24"/>
-          <w:szCs w:val="24"/>
-        </w:rPr>
-        <w:t>see also 2.3.1</w:t>
-      </w:r>
-      <w:r>
-        <w:rPr>
-          <w:rFonts w:ascii="Cambria" w:hAnsi="Cambria" w:cs="Cambria"/>
-          <w:color w:val="000000" w:themeColor="text1"/>
-          <w:sz w:val="24"/>
-          <w:szCs w:val="24"/>
-        </w:rPr>
-        <w:t>)</w:t>
-      </w:r>
-      <w:r>
-        <w:rPr>
-          <w:rFonts w:ascii="Cambria" w:hAnsi="Cambria" w:cs="Cambria"/>
-          <w:color w:val="000000" w:themeColor="text1"/>
-          <w:sz w:val="24"/>
-          <w:szCs w:val="24"/>
-        </w:rPr>
-        <w:t>.</w:t>
-      </w:r>
-    </w:p>
-    <w:p>
-      <w:pPr>
-        <w:pStyle w:val="Titolo2"/>
-      </w:pPr>
-      <w:bookmarkStart w:id="11" w:name="_Toc433725796"/>
-      <w:r>
-        <w:t>Constraints</w:t>
-      </w:r>
-      <w:bookmarkEnd w:id="11"/>
     </w:p>
     <w:p>
       <w:pPr>
@@ -8724,11 +8722,11 @@
       <w:pPr>
         <w:pStyle w:val="Titolo2"/>
       </w:pPr>
-      <w:bookmarkStart w:id="12" w:name="_Toc433725797"/>
+      <w:bookmarkStart w:id="11" w:name="_Toc433725797"/>
       <w:r>
         <w:t>Assumptions and Dependencies</w:t>
       </w:r>
-      <w:bookmarkEnd w:id="12"/>
+      <w:bookmarkEnd w:id="11"/>
     </w:p>
     <w:p>
       <w:pPr>
@@ -8834,7 +8832,7 @@
           <w:sz w:val="24"/>
           <w:szCs w:val="24"/>
         </w:rPr>
-        <w:t xml:space="preserve"> to help us explain better what we are talking about.</w:t>
+        <w:t xml:space="preserve"> to help us explain better </w:t>
       </w:r>
       <w:r>
         <w:rPr>
@@ -8842,7 +8840,39 @@
           <w:sz w:val="24"/>
           <w:szCs w:val="24"/>
         </w:rPr>
-        <w:t xml:space="preserve"> We will reefer to those variables in Class Diagram and Alloy document.</w:t>
+        <w:t>the model</w:t>
+      </w:r>
+      <w:r>
+        <w:rPr>
+          <w:rFonts w:ascii="Cambria" w:hAnsi="Cambria" w:cs="SFRM1000"/>
+          <w:sz w:val="24"/>
+          <w:szCs w:val="24"/>
+        </w:rPr>
+        <w:t>.</w:t>
+      </w:r>
+      <w:r>
+        <w:rPr>
+          <w:rFonts w:ascii="Cambria" w:hAnsi="Cambria" w:cs="SFRM1000"/>
+          <w:sz w:val="24"/>
+          <w:szCs w:val="24"/>
+        </w:rPr>
+        <w:t xml:space="preserve"> We will </w:t>
+      </w:r>
+      <w:r>
+        <w:rPr>
+          <w:rFonts w:ascii="Cambria" w:hAnsi="Cambria" w:cs="SFRM1000"/>
+          <w:sz w:val="24"/>
+          <w:szCs w:val="24"/>
+        </w:rPr>
+        <w:t>refer</w:t>
+      </w:r>
+      <w:r>
+        <w:rPr>
+          <w:rFonts w:ascii="Cambria" w:hAnsi="Cambria" w:cs="SFRM1000"/>
+          <w:sz w:val="24"/>
+          <w:szCs w:val="24"/>
+        </w:rPr>
+        <w:t xml:space="preserve"> to those variables in Class Diagram and Alloy document.</w:t>
       </w:r>
     </w:p>
     <w:p>
@@ -8873,42 +8903,17 @@
           <w:sz w:val="24"/>
           <w:szCs w:val="24"/>
         </w:rPr>
-        <w:t>types of account</w:t>
-      </w:r>
-      <w:r>
-        <w:rPr>
-          <w:rFonts w:ascii="Cambria" w:hAnsi="Cambria"/>
-          <w:sz w:val="24"/>
-          <w:szCs w:val="24"/>
-        </w:rPr>
-        <w:t>s</w:t>
-      </w:r>
-      <w:r>
-        <w:rPr>
-          <w:rFonts w:ascii="Cambria" w:hAnsi="Cambria"/>
-          <w:sz w:val="24"/>
-          <w:szCs w:val="24"/>
-        </w:rPr>
-        <w:t>: standard user</w:t>
-      </w:r>
-      <w:r>
-        <w:rPr>
-          <w:rFonts w:ascii="Cambria" w:hAnsi="Cambria"/>
-          <w:sz w:val="24"/>
-          <w:szCs w:val="24"/>
-        </w:rPr>
-        <w:t xml:space="preserve"> (</w:t>
+        <w:t xml:space="preserve">types of </w:t>
       </w:r>
       <w:r>
         <w:rPr>
           <w:rFonts w:ascii="Cambria" w:hAnsi="Cambria"/>
           <w:i/>
-          <w:color w:val="000000" w:themeColor="text1"/>
           <w:sz w:val="24"/>
           <w:szCs w:val="24"/>
           <w:u w:val="single"/>
         </w:rPr>
-        <w:t>Customer</w:t>
+        <w:t>registeredUser</w:t>
       </w:r>
       <w:r>
         <w:rPr>
@@ -8916,7 +8921,7 @@
           <w:sz w:val="24"/>
           <w:szCs w:val="24"/>
         </w:rPr>
-        <w:t>)</w:t>
+        <w:t xml:space="preserve"> </w:t>
       </w:r>
       <w:r>
         <w:rPr>
@@ -8924,7 +8929,7 @@
           <w:sz w:val="24"/>
           <w:szCs w:val="24"/>
         </w:rPr>
-        <w:t xml:space="preserve"> account,</w:t>
+        <w:t>account</w:t>
       </w:r>
       <w:r>
         <w:rPr>
@@ -8932,7 +8937,15 @@
           <w:sz w:val="24"/>
           <w:szCs w:val="24"/>
         </w:rPr>
-        <w:t xml:space="preserve"> taxi driver account</w:t>
+        <w:t>s</w:t>
+      </w:r>
+      <w:r>
+        <w:rPr>
+          <w:rFonts w:ascii="Cambria" w:hAnsi="Cambria"/>
+          <w:sz w:val="24"/>
+          <w:szCs w:val="24"/>
+        </w:rPr>
+        <w:t>: standard user</w:t>
       </w:r>
       <w:r>
         <w:rPr>
@@ -8946,11 +8959,12 @@
         <w:rPr>
           <w:rFonts w:ascii="Cambria" w:hAnsi="Cambria"/>
           <w:i/>
+          <w:color w:val="000000" w:themeColor="text1"/>
           <w:sz w:val="24"/>
           <w:szCs w:val="24"/>
           <w:u w:val="single"/>
         </w:rPr>
-        <w:t>TaxiDriver</w:t>
+        <w:t>Customer</w:t>
       </w:r>
       <w:r>
         <w:rPr>
@@ -8966,7 +8980,23 @@
           <w:sz w:val="24"/>
           <w:szCs w:val="24"/>
         </w:rPr>
-        <w:t xml:space="preserve"> and system administrator (</w:t>
+        <w:t xml:space="preserve"> account,</w:t>
+      </w:r>
+      <w:r>
+        <w:rPr>
+          <w:rFonts w:ascii="Cambria" w:hAnsi="Cambria"/>
+          <w:sz w:val="24"/>
+          <w:szCs w:val="24"/>
+        </w:rPr>
+        <w:t xml:space="preserve"> taxi driver account</w:t>
+      </w:r>
+      <w:r>
+        <w:rPr>
+          <w:rFonts w:ascii="Cambria" w:hAnsi="Cambria"/>
+          <w:sz w:val="24"/>
+          <w:szCs w:val="24"/>
+        </w:rPr>
+        <w:t xml:space="preserve"> (</w:t>
       </w:r>
       <w:r>
         <w:rPr>
@@ -8976,6 +9006,32 @@
           <w:szCs w:val="24"/>
           <w:u w:val="single"/>
         </w:rPr>
+        <w:t>TaxiDriver</w:t>
+      </w:r>
+      <w:r>
+        <w:rPr>
+          <w:rFonts w:ascii="Cambria" w:hAnsi="Cambria"/>
+          <w:sz w:val="24"/>
+          <w:szCs w:val="24"/>
+        </w:rPr>
+        <w:t>)</w:t>
+      </w:r>
+      <w:r>
+        <w:rPr>
+          <w:rFonts w:ascii="Cambria" w:hAnsi="Cambria"/>
+          <w:sz w:val="24"/>
+          <w:szCs w:val="24"/>
+        </w:rPr>
+        <w:t xml:space="preserve"> and system administrator (</w:t>
+      </w:r>
+      <w:r>
+        <w:rPr>
+          <w:rFonts w:ascii="Cambria" w:hAnsi="Cambria"/>
+          <w:i/>
+          <w:sz w:val="24"/>
+          <w:szCs w:val="24"/>
+          <w:u w:val="single"/>
+        </w:rPr>
         <w:t>SysAdmin</w:t>
       </w:r>
       <w:r>
@@ -8985,6 +9041,14 @@
           <w:szCs w:val="24"/>
         </w:rPr>
         <w:t>).</w:t>
+      </w:r>
+      <w:r>
+        <w:rPr>
+          <w:rFonts w:ascii="Cambria" w:hAnsi="Cambria"/>
+          <w:sz w:val="24"/>
+          <w:szCs w:val="24"/>
+        </w:rPr>
+        <w:t xml:space="preserve"> </w:t>
       </w:r>
     </w:p>
     <w:p>
@@ -9744,7 +9808,7 @@
           <w:sz w:val="24"/>
           <w:szCs w:val="24"/>
         </w:rPr>
-        <w:t xml:space="preserve">To every </w:t>
+        <w:t xml:space="preserve">Each </w:t>
       </w:r>
       <w:r>
         <w:rPr>
@@ -9754,7 +9818,7 @@
           <w:szCs w:val="24"/>
           <w:u w:val="single"/>
         </w:rPr>
-        <w:t>Reservation</w:t>
+        <w:t>Area</w:t>
       </w:r>
       <w:r>
         <w:rPr>
@@ -9762,17 +9826,15 @@
           <w:sz w:val="24"/>
           <w:szCs w:val="24"/>
         </w:rPr>
-        <w:t xml:space="preserve"> is associated a time/date, and two GPS position </w:t>
+        <w:t xml:space="preserve"> must have a number of Taxi Drivers between </w:t>
       </w:r>
       <w:r>
         <w:rPr>
           <w:rFonts w:ascii="Cambria" w:hAnsi="Cambria"/>
-          <w:i/>
-          <w:sz w:val="24"/>
-          <w:szCs w:val="24"/>
-          <w:u w:val="single"/>
-        </w:rPr>
-        <w:t xml:space="preserve">GPSPosition </w:t>
+          <w:sz w:val="24"/>
+          <w:szCs w:val="24"/>
+        </w:rPr>
+        <w:t>two</w:t>
       </w:r>
       <w:r>
         <w:rPr>
@@ -9780,43 +9842,15 @@
           <w:sz w:val="24"/>
           <w:szCs w:val="24"/>
         </w:rPr>
-        <w:t>(</w:t>
+        <w:t xml:space="preserve"> and </w:t>
       </w:r>
       <w:r>
         <w:rPr>
           <w:rFonts w:ascii="Cambria" w:hAnsi="Cambria"/>
-          <w:i/>
-          <w:sz w:val="24"/>
-          <w:szCs w:val="24"/>
-          <w:u w:val="single"/>
-        </w:rPr>
-        <w:t>from</w:t>
-      </w:r>
-      <w:r>
-        <w:rPr>
-          <w:rFonts w:ascii="Cambria" w:hAnsi="Cambria"/>
-          <w:sz w:val="24"/>
-          <w:szCs w:val="24"/>
-        </w:rPr>
-        <w:t xml:space="preserve">, </w:t>
-      </w:r>
-      <w:r>
-        <w:rPr>
-          <w:rFonts w:ascii="Cambria" w:hAnsi="Cambria"/>
-          <w:i/>
-          <w:sz w:val="24"/>
-          <w:szCs w:val="24"/>
-          <w:u w:val="single"/>
-        </w:rPr>
-        <w:t>to</w:t>
-      </w:r>
-      <w:r>
-        <w:rPr>
-          <w:rFonts w:ascii="Cambria" w:hAnsi="Cambria"/>
-          <w:sz w:val="24"/>
-          <w:szCs w:val="24"/>
-        </w:rPr>
-        <w:t>)</w:t>
+          <w:sz w:val="24"/>
+          <w:szCs w:val="24"/>
+        </w:rPr>
+        <w:t>five</w:t>
       </w:r>
       <w:r>
         <w:rPr>
@@ -9847,7 +9881,7 @@
           <w:sz w:val="24"/>
           <w:szCs w:val="24"/>
         </w:rPr>
-        <w:t xml:space="preserve">Every </w:t>
+        <w:t xml:space="preserve">To every </w:t>
       </w:r>
       <w:r>
         <w:rPr>
@@ -9865,7 +9899,7 @@
           <w:sz w:val="24"/>
           <w:szCs w:val="24"/>
         </w:rPr>
-        <w:t xml:space="preserve"> belongs to </w:t>
+        <w:t xml:space="preserve"> is associated a time/date, and two GPS position </w:t>
       </w:r>
       <w:r>
         <w:rPr>
@@ -9875,7 +9909,15 @@
           <w:szCs w:val="24"/>
           <w:u w:val="single"/>
         </w:rPr>
-        <w:t>listOfReservations</w:t>
+        <w:t xml:space="preserve">GPSPosition </w:t>
+      </w:r>
+      <w:r>
+        <w:rPr>
+          <w:rFonts w:ascii="Cambria" w:hAnsi="Cambria"/>
+          <w:sz w:val="24"/>
+          <w:szCs w:val="24"/>
+        </w:rPr>
+        <w:t>(</w:t>
       </w:r>
       <w:r>
         <w:rPr>
@@ -9885,7 +9927,7 @@
           <w:szCs w:val="24"/>
           <w:u w:val="single"/>
         </w:rPr>
-        <w:t xml:space="preserve"> </w:t>
+        <w:t>from</w:t>
       </w:r>
       <w:r>
         <w:rPr>
@@ -9893,7 +9935,7 @@
           <w:sz w:val="24"/>
           <w:szCs w:val="24"/>
         </w:rPr>
-        <w:t xml:space="preserve">of the </w:t>
+        <w:t xml:space="preserve">, </w:t>
       </w:r>
       <w:r>
         <w:rPr>
@@ -9903,7 +9945,7 @@
           <w:szCs w:val="24"/>
           <w:u w:val="single"/>
         </w:rPr>
-        <w:t>Area</w:t>
+        <w:t>to</w:t>
       </w:r>
       <w:r>
         <w:rPr>
@@ -9911,33 +9953,7 @@
           <w:sz w:val="24"/>
           <w:szCs w:val="24"/>
         </w:rPr>
-        <w:t xml:space="preserve"> that </w:t>
-      </w:r>
-      <w:r>
-        <w:rPr>
-          <w:rFonts w:ascii="Cambria" w:hAnsi="Cambria"/>
-          <w:i/>
-          <w:sz w:val="24"/>
-          <w:szCs w:val="24"/>
-          <w:u w:val="single"/>
-        </w:rPr>
-        <w:t>from</w:t>
-      </w:r>
-      <w:r>
-        <w:rPr>
-          <w:rFonts w:ascii="Cambria" w:hAnsi="Cambria"/>
-          <w:sz w:val="24"/>
-          <w:szCs w:val="24"/>
-        </w:rPr>
-        <w:t xml:space="preserve"> belongs to</w:t>
-      </w:r>
-      <w:r>
-        <w:rPr>
-          <w:rFonts w:ascii="Cambria" w:hAnsi="Cambria"/>
-          <w:sz w:val="24"/>
-          <w:szCs w:val="24"/>
-        </w:rPr>
-        <w:t>.</w:t>
+        <w:t>).</w:t>
       </w:r>
     </w:p>
     <w:p>
@@ -9978,7 +9994,7 @@
           <w:sz w:val="24"/>
           <w:szCs w:val="24"/>
         </w:rPr>
-        <w:t xml:space="preserve"> has a destination (</w:t>
+        <w:t xml:space="preserve"> belongs to </w:t>
       </w:r>
       <w:r>
         <w:rPr>
@@ -9988,15 +10004,7 @@
           <w:szCs w:val="24"/>
           <w:u w:val="single"/>
         </w:rPr>
-        <w:t>to</w:t>
-      </w:r>
-      <w:r>
-        <w:rPr>
-          <w:rFonts w:ascii="Cambria" w:hAnsi="Cambria"/>
-          <w:sz w:val="24"/>
-          <w:szCs w:val="24"/>
-        </w:rPr>
-        <w:t>) different from the starting point (</w:t>
+        <w:t>listOfReservations</w:t>
       </w:r>
       <w:r>
         <w:rPr>
@@ -10006,6 +10014,42 @@
           <w:szCs w:val="24"/>
           <w:u w:val="single"/>
         </w:rPr>
+        <w:t xml:space="preserve"> </w:t>
+      </w:r>
+      <w:r>
+        <w:rPr>
+          <w:rFonts w:ascii="Cambria" w:hAnsi="Cambria"/>
+          <w:sz w:val="24"/>
+          <w:szCs w:val="24"/>
+        </w:rPr>
+        <w:t xml:space="preserve">of the </w:t>
+      </w:r>
+      <w:r>
+        <w:rPr>
+          <w:rFonts w:ascii="Cambria" w:hAnsi="Cambria"/>
+          <w:i/>
+          <w:sz w:val="24"/>
+          <w:szCs w:val="24"/>
+          <w:u w:val="single"/>
+        </w:rPr>
+        <w:t>Area</w:t>
+      </w:r>
+      <w:r>
+        <w:rPr>
+          <w:rFonts w:ascii="Cambria" w:hAnsi="Cambria"/>
+          <w:sz w:val="24"/>
+          <w:szCs w:val="24"/>
+        </w:rPr>
+        <w:t xml:space="preserve"> that </w:t>
+      </w:r>
+      <w:r>
+        <w:rPr>
+          <w:rFonts w:ascii="Cambria" w:hAnsi="Cambria"/>
+          <w:i/>
+          <w:sz w:val="24"/>
+          <w:szCs w:val="24"/>
+          <w:u w:val="single"/>
+        </w:rPr>
         <w:t>from</w:t>
       </w:r>
       <w:r>
@@ -10014,7 +10058,15 @@
           <w:sz w:val="24"/>
           <w:szCs w:val="24"/>
         </w:rPr>
-        <w:t>).</w:t>
+        <w:t xml:space="preserve"> belongs to</w:t>
+      </w:r>
+      <w:r>
+        <w:rPr>
+          <w:rFonts w:ascii="Cambria" w:hAnsi="Cambria"/>
+          <w:sz w:val="24"/>
+          <w:szCs w:val="24"/>
+        </w:rPr>
+        <w:t>.</w:t>
       </w:r>
     </w:p>
     <w:p>
@@ -10037,7 +10089,7 @@
           <w:sz w:val="24"/>
           <w:szCs w:val="24"/>
         </w:rPr>
-        <w:t xml:space="preserve">A taxi driver cannot belong to more than one </w:t>
+        <w:t xml:space="preserve">Every </w:t>
       </w:r>
       <w:r>
         <w:rPr>
@@ -10047,7 +10099,7 @@
           <w:szCs w:val="24"/>
           <w:u w:val="single"/>
         </w:rPr>
-        <w:t>listOfDrivers</w:t>
+        <w:t>Reservation</w:t>
       </w:r>
       <w:r>
         <w:rPr>
@@ -10055,7 +10107,43 @@
           <w:sz w:val="24"/>
           <w:szCs w:val="24"/>
         </w:rPr>
-        <w:t xml:space="preserve"> at the same time.</w:t>
+        <w:t xml:space="preserve"> has a destination (</w:t>
+      </w:r>
+      <w:r>
+        <w:rPr>
+          <w:rFonts w:ascii="Cambria" w:hAnsi="Cambria"/>
+          <w:i/>
+          <w:sz w:val="24"/>
+          <w:szCs w:val="24"/>
+          <w:u w:val="single"/>
+        </w:rPr>
+        <w:t>to</w:t>
+      </w:r>
+      <w:r>
+        <w:rPr>
+          <w:rFonts w:ascii="Cambria" w:hAnsi="Cambria"/>
+          <w:sz w:val="24"/>
+          <w:szCs w:val="24"/>
+        </w:rPr>
+        <w:t>) different from the starting point (</w:t>
+      </w:r>
+      <w:r>
+        <w:rPr>
+          <w:rFonts w:ascii="Cambria" w:hAnsi="Cambria"/>
+          <w:i/>
+          <w:sz w:val="24"/>
+          <w:szCs w:val="24"/>
+          <w:u w:val="single"/>
+        </w:rPr>
+        <w:t>from</w:t>
+      </w:r>
+      <w:r>
+        <w:rPr>
+          <w:rFonts w:ascii="Cambria" w:hAnsi="Cambria"/>
+          <w:sz w:val="24"/>
+          <w:szCs w:val="24"/>
+        </w:rPr>
+        <w:t>).</w:t>
       </w:r>
     </w:p>
     <w:p>
@@ -10078,7 +10166,7 @@
           <w:sz w:val="24"/>
           <w:szCs w:val="24"/>
         </w:rPr>
-        <w:t xml:space="preserve">Every </w:t>
+        <w:t xml:space="preserve">A taxi driver cannot belong to more than one </w:t>
       </w:r>
       <w:r>
         <w:rPr>
@@ -10088,7 +10176,7 @@
           <w:szCs w:val="24"/>
           <w:u w:val="single"/>
         </w:rPr>
-        <w:t>listOfReservations</w:t>
+        <w:t>listOfDrivers</w:t>
       </w:r>
       <w:r>
         <w:rPr>
@@ -10096,73 +10184,7 @@
           <w:sz w:val="24"/>
           <w:szCs w:val="24"/>
         </w:rPr>
-        <w:t xml:space="preserve"> is ordered to always have on top the </w:t>
-      </w:r>
-      <w:r>
-        <w:rPr>
-          <w:rFonts w:ascii="Cambria" w:hAnsi="Cambria"/>
-          <w:i/>
-          <w:sz w:val="24"/>
-          <w:szCs w:val="24"/>
-          <w:u w:val="single"/>
-        </w:rPr>
-        <w:t>Reservation</w:t>
-      </w:r>
-      <w:r>
-        <w:rPr>
-          <w:rFonts w:ascii="Cambria" w:hAnsi="Cambria"/>
-          <w:sz w:val="24"/>
-          <w:szCs w:val="24"/>
-        </w:rPr>
-        <w:t xml:space="preserve"> with maximum priority (the one </w:t>
-      </w:r>
-      <w:r>
-        <w:rPr>
-          <w:rFonts w:ascii="Cambria" w:hAnsi="Cambria"/>
-          <w:sz w:val="24"/>
-          <w:szCs w:val="24"/>
-        </w:rPr>
-        <w:t>that</w:t>
-      </w:r>
-      <w:r>
-        <w:rPr>
-          <w:rFonts w:ascii="Cambria" w:hAnsi="Cambria"/>
-          <w:sz w:val="24"/>
-          <w:szCs w:val="24"/>
-        </w:rPr>
-        <w:t xml:space="preserve"> </w:t>
-      </w:r>
-      <w:r>
-        <w:rPr>
-          <w:rFonts w:ascii="Cambria" w:hAnsi="Cambria"/>
-          <w:sz w:val="24"/>
-          <w:szCs w:val="24"/>
-        </w:rPr>
-        <w:t>the associated time/date is</w:t>
-      </w:r>
-      <w:r>
-        <w:rPr>
-          <w:rFonts w:ascii="Cambria" w:hAnsi="Cambria"/>
-          <w:sz w:val="24"/>
-          <w:szCs w:val="24"/>
-        </w:rPr>
-        <w:t xml:space="preserve"> </w:t>
-      </w:r>
-      <w:r>
-        <w:rPr>
-          <w:rFonts w:ascii="Cambria" w:hAnsi="Cambria"/>
-          <w:sz w:val="24"/>
-          <w:szCs w:val="24"/>
-        </w:rPr>
-        <w:t>the closest one)</w:t>
-      </w:r>
-      <w:r>
-        <w:rPr>
-          <w:rFonts w:ascii="Cambria" w:hAnsi="Cambria"/>
-          <w:sz w:val="24"/>
-          <w:szCs w:val="24"/>
-        </w:rPr>
-        <w:t>.</w:t>
+        <w:t xml:space="preserve"> at the same time.</w:t>
       </w:r>
     </w:p>
     <w:p>
@@ -10185,7 +10207,7 @@
           <w:sz w:val="24"/>
           <w:szCs w:val="24"/>
         </w:rPr>
-        <w:t xml:space="preserve">When a </w:t>
+        <w:t xml:space="preserve">Every </w:t>
       </w:r>
       <w:r>
         <w:rPr>
@@ -10195,7 +10217,7 @@
           <w:szCs w:val="24"/>
           <w:u w:val="single"/>
         </w:rPr>
-        <w:t>TaxiDriver</w:t>
+        <w:t>listOfReservations</w:t>
       </w:r>
       <w:r>
         <w:rPr>
@@ -10203,23 +10225,7 @@
           <w:sz w:val="24"/>
           <w:szCs w:val="24"/>
         </w:rPr>
-        <w:t xml:space="preserve"> is not working (break, vacation or holiday) </w:t>
-      </w:r>
-      <w:r>
-        <w:rPr>
-          <w:rFonts w:ascii="Cambria" w:hAnsi="Cambria"/>
-          <w:sz w:val="24"/>
-          <w:szCs w:val="24"/>
-        </w:rPr>
-        <w:t>does</w:t>
-      </w:r>
-      <w:r>
-        <w:rPr>
-          <w:rFonts w:ascii="Cambria" w:hAnsi="Cambria"/>
-          <w:sz w:val="24"/>
-          <w:szCs w:val="24"/>
-        </w:rPr>
-        <w:t xml:space="preserve"> not belong to any </w:t>
+        <w:t xml:space="preserve"> is ordered to always have on top the </w:t>
       </w:r>
       <w:r>
         <w:rPr>
@@ -10229,15 +10235,61 @@
           <w:szCs w:val="24"/>
           <w:u w:val="single"/>
         </w:rPr>
-        <w:t>listOfDrivers</w:t>
+        <w:t>Reservation</w:t>
       </w:r>
       <w:r>
         <w:rPr>
           <w:rFonts w:ascii="Cambria" w:hAnsi="Cambria"/>
-          <w:i/>
-          <w:sz w:val="24"/>
-          <w:szCs w:val="24"/>
-          <w:u w:val="single"/>
+          <w:sz w:val="24"/>
+          <w:szCs w:val="24"/>
+        </w:rPr>
+        <w:t xml:space="preserve"> with maximum priority (the one </w:t>
+      </w:r>
+      <w:r>
+        <w:rPr>
+          <w:rFonts w:ascii="Cambria" w:hAnsi="Cambria"/>
+          <w:sz w:val="24"/>
+          <w:szCs w:val="24"/>
+        </w:rPr>
+        <w:t>that</w:t>
+      </w:r>
+      <w:r>
+        <w:rPr>
+          <w:rFonts w:ascii="Cambria" w:hAnsi="Cambria"/>
+          <w:sz w:val="24"/>
+          <w:szCs w:val="24"/>
+        </w:rPr>
+        <w:t xml:space="preserve"> </w:t>
+      </w:r>
+      <w:r>
+        <w:rPr>
+          <w:rFonts w:ascii="Cambria" w:hAnsi="Cambria"/>
+          <w:sz w:val="24"/>
+          <w:szCs w:val="24"/>
+        </w:rPr>
+        <w:t>the associated time/date is</w:t>
+      </w:r>
+      <w:r>
+        <w:rPr>
+          <w:rFonts w:ascii="Cambria" w:hAnsi="Cambria"/>
+          <w:sz w:val="24"/>
+          <w:szCs w:val="24"/>
+        </w:rPr>
+        <w:t xml:space="preserve"> </w:t>
+      </w:r>
+      <w:r>
+        <w:rPr>
+          <w:rFonts w:ascii="Cambria" w:hAnsi="Cambria"/>
+          <w:sz w:val="24"/>
+          <w:szCs w:val="24"/>
+        </w:rPr>
+        <w:t>the closest one)</w:t>
+      </w:r>
+      <w:r>
+        <w:rPr>
+          <w:rFonts w:ascii="Cambria" w:hAnsi="Cambria"/>
+          <w:sz w:val="24"/>
+          <w:szCs w:val="24"/>
         </w:rPr>
         <w:t>.</w:t>
       </w:r>
@@ -10252,24 +10304,101 @@
         <w:jc w:val="both"/>
         <w:rPr>
           <w:rFonts w:ascii="Cambria" w:hAnsi="Cambria"/>
-          <w:sz w:val="28"/>
-          <w:szCs w:val="24"/>
-        </w:rPr>
-      </w:pPr>
+          <w:sz w:val="24"/>
+          <w:szCs w:val="24"/>
+        </w:rPr>
+      </w:pPr>
+      <w:r>
+        <w:rPr>
+          <w:rFonts w:ascii="Cambria" w:hAnsi="Cambria"/>
+          <w:sz w:val="24"/>
+          <w:szCs w:val="24"/>
+        </w:rPr>
+        <w:t xml:space="preserve">When a </w:t>
+      </w:r>
       <w:r>
         <w:rPr>
           <w:rFonts w:ascii="Cambria" w:hAnsi="Cambria"/>
           <w:i/>
           <w:sz w:val="24"/>
+          <w:szCs w:val="24"/>
           <w:u w:val="single"/>
         </w:rPr>
-        <w:t>Customer</w:t>
+        <w:t>TaxiDriver</w:t>
+      </w:r>
+      <w:r>
+        <w:rPr>
+          <w:rFonts w:ascii="Cambria" w:hAnsi="Cambria"/>
+          <w:sz w:val="24"/>
+          <w:szCs w:val="24"/>
+        </w:rPr>
+        <w:t xml:space="preserve"> is not working (break, vacation or holiday) </w:t>
+      </w:r>
+      <w:r>
+        <w:rPr>
+          <w:rFonts w:ascii="Cambria" w:hAnsi="Cambria"/>
+          <w:sz w:val="24"/>
+          <w:szCs w:val="24"/>
+        </w:rPr>
+        <w:t>does</w:t>
+      </w:r>
+      <w:r>
+        <w:rPr>
+          <w:rFonts w:ascii="Cambria" w:hAnsi="Cambria"/>
+          <w:sz w:val="24"/>
+          <w:szCs w:val="24"/>
+        </w:rPr>
+        <w:t xml:space="preserve"> not belong to any </w:t>
       </w:r>
       <w:r>
         <w:rPr>
           <w:rFonts w:ascii="Cambria" w:hAnsi="Cambria"/>
           <w:i/>
           <w:sz w:val="24"/>
+          <w:szCs w:val="24"/>
+          <w:u w:val="single"/>
+        </w:rPr>
+        <w:t>listOfDrivers</w:t>
+      </w:r>
+      <w:r>
+        <w:rPr>
+          <w:rFonts w:ascii="Cambria" w:hAnsi="Cambria"/>
+          <w:i/>
+          <w:sz w:val="24"/>
+          <w:szCs w:val="24"/>
+          <w:u w:val="single"/>
+        </w:rPr>
+        <w:t>.</w:t>
+      </w:r>
+    </w:p>
+    <w:p>
+      <w:pPr>
+        <w:pStyle w:val="Paragrafoelenco"/>
+        <w:numPr>
+          <w:ilvl w:val="0"/>
+          <w:numId w:val="5"/>
+        </w:numPr>
+        <w:jc w:val="both"/>
+        <w:rPr>
+          <w:rFonts w:ascii="Cambria" w:hAnsi="Cambria"/>
+          <w:sz w:val="28"/>
+          <w:szCs w:val="24"/>
+        </w:rPr>
+      </w:pPr>
+      <w:r>
+        <w:rPr>
+          <w:rFonts w:ascii="Cambria" w:hAnsi="Cambria"/>
+          <w:i/>
+          <w:sz w:val="24"/>
+          <w:u w:val="single"/>
+        </w:rPr>
+        <w:t>Customer</w:t>
+      </w:r>
+      <w:r>
+        <w:rPr>
+          <w:rFonts w:ascii="Cambria" w:hAnsi="Cambria"/>
+          <w:i/>
+          <w:sz w:val="24"/>
         </w:rPr>
         <w:t xml:space="preserve"> </w:t>
       </w:r>
@@ -10278,49 +10407,119 @@
           <w:rFonts w:ascii="Cambria" w:hAnsi="Cambria"/>
           <w:sz w:val="24"/>
         </w:rPr>
-        <w:t xml:space="preserve">must make </w:t>
+        <w:t>must make h</w:t>
       </w:r>
       <w:r>
         <w:rPr>
           <w:rFonts w:ascii="Cambria" w:hAnsi="Cambria"/>
           <w:sz w:val="24"/>
         </w:rPr>
-        <w:t>h</w:t>
+        <w:t>is/her reservation</w:t>
       </w:r>
       <w:r>
         <w:rPr>
           <w:rFonts w:ascii="Cambria" w:hAnsi="Cambria"/>
           <w:sz w:val="24"/>
         </w:rPr>
-        <w:t>is/her reservation</w:t>
+        <w:t xml:space="preserve"> two hours</w:t>
       </w:r>
       <w:r>
         <w:rPr>
           <w:rFonts w:ascii="Cambria" w:hAnsi="Cambria"/>
           <w:sz w:val="24"/>
         </w:rPr>
-        <w:t xml:space="preserve"> two hours</w:t>
+        <w:t xml:space="preserve"> or more</w:t>
       </w:r>
       <w:r>
         <w:rPr>
           <w:rFonts w:ascii="Cambria" w:hAnsi="Cambria"/>
           <w:sz w:val="24"/>
         </w:rPr>
-        <w:t xml:space="preserve"> or more</w:t>
+        <w:t xml:space="preserve"> before the chosen date</w:t>
       </w:r>
       <w:r>
         <w:rPr>
           <w:rFonts w:ascii="Cambria" w:hAnsi="Cambria"/>
           <w:sz w:val="24"/>
         </w:rPr>
-        <w:t xml:space="preserve"> before the chosen date</w:t>
-      </w:r>
-      <w:r>
+        <w:t>.</w:t>
+      </w:r>
+    </w:p>
+    <w:p>
+      <w:pPr>
+        <w:pStyle w:val="Paragrafoelenco"/>
+        <w:numPr>
+          <w:ilvl w:val="0"/>
+          <w:numId w:val="5"/>
+        </w:numPr>
+        <w:jc w:val="both"/>
         <w:rPr>
           <w:rFonts w:ascii="Cambria" w:hAnsi="Cambria"/>
-          <w:sz w:val="24"/>
-        </w:rPr>
-        <w:t>.</w:t>
+          <w:sz w:val="28"/>
+          <w:szCs w:val="24"/>
+        </w:rPr>
+      </w:pPr>
+      <w:r>
+        <w:rPr>
+          <w:rFonts w:ascii="Cambria" w:hAnsi="Cambria"/>
+          <w:sz w:val="24"/>
+        </w:rPr>
+        <w:t xml:space="preserve">Each </w:t>
+      </w:r>
+      <w:r>
+        <w:rPr>
+          <w:rFonts w:ascii="Cambria" w:hAnsi="Cambria"/>
+          <w:i/>
+          <w:sz w:val="24"/>
+          <w:u w:val="single"/>
+        </w:rPr>
+        <w:t>Zone</w:t>
+      </w:r>
+      <w:r>
+        <w:rPr>
+          <w:rFonts w:ascii="Cambria" w:hAnsi="Cambria"/>
+          <w:sz w:val="24"/>
+        </w:rPr>
+        <w:t xml:space="preserve"> has unique Coordinates.</w:t>
+      </w:r>
+    </w:p>
+    <w:p>
+      <w:pPr>
+        <w:pStyle w:val="Paragrafoelenco"/>
+        <w:numPr>
+          <w:ilvl w:val="0"/>
+          <w:numId w:val="5"/>
+        </w:numPr>
+        <w:jc w:val="both"/>
+        <w:rPr>
+          <w:rFonts w:ascii="Cambria" w:hAnsi="Cambria"/>
+          <w:sz w:val="28"/>
+          <w:szCs w:val="24"/>
+        </w:rPr>
+      </w:pPr>
+      <w:r>
+        <w:rPr>
+          <w:rFonts w:ascii="Cambria" w:hAnsi="Cambria"/>
+          <w:sz w:val="24"/>
+        </w:rPr>
+        <w:lastRenderedPageBreak/>
+        <w:t xml:space="preserve">Every </w:t>
+      </w:r>
+      <w:r>
+        <w:rPr>
+          <w:rFonts w:ascii="Cambria" w:hAnsi="Cambria"/>
+          <w:i/>
+          <w:sz w:val="24"/>
+          <w:u w:val="single"/>
+        </w:rPr>
+        <w:t xml:space="preserve">registeredUser </w:t>
+      </w:r>
+      <w:r>
+        <w:rPr>
+          <w:rFonts w:ascii="Cambria" w:hAnsi="Cambria"/>
+          <w:sz w:val="24"/>
+        </w:rPr>
+        <w:t>has a different identifier (ID).</w:t>
       </w:r>
     </w:p>
     <w:p>
@@ -10349,12 +10548,11 @@
       <w:pPr>
         <w:pStyle w:val="Titolo2"/>
       </w:pPr>
-      <w:bookmarkStart w:id="13" w:name="_Toc433725798"/>
-      <w:r>
-        <w:lastRenderedPageBreak/>
+      <w:bookmarkStart w:id="12" w:name="_Toc433725798"/>
+      <w:r>
         <w:t>Future possible implementations</w:t>
       </w:r>
-      <w:bookmarkEnd w:id="13"/>
+      <w:bookmarkEnd w:id="12"/>
     </w:p>
     <w:p>
       <w:pPr>
@@ -10459,11 +10657,11 @@
       <w:pPr>
         <w:pStyle w:val="Titolo2"/>
       </w:pPr>
-      <w:bookmarkStart w:id="14" w:name="_Toc433725799"/>
+      <w:bookmarkStart w:id="13" w:name="_Toc433725799"/>
       <w:r>
         <w:t>Stakeholders identification</w:t>
       </w:r>
-      <w:bookmarkEnd w:id="14"/>
+      <w:bookmarkEnd w:id="13"/>
       <w:r>
         <w:t xml:space="preserve"> </w:t>
       </w:r>
@@ -10898,154 +11096,154 @@
       <w:pPr>
         <w:pStyle w:val="Titolo1"/>
       </w:pPr>
-      <w:bookmarkStart w:id="15" w:name="_Toc433725800"/>
+      <w:bookmarkStart w:id="14" w:name="_Toc433725800"/>
       <w:r>
         <w:lastRenderedPageBreak/>
         <w:t>Specific requirements</w:t>
       </w:r>
+      <w:bookmarkEnd w:id="14"/>
+    </w:p>
+    <w:p>
+      <w:pPr>
+        <w:jc w:val="both"/>
+        <w:rPr>
+          <w:rFonts w:ascii="Cambria" w:hAnsi="Cambria" w:cs="Cambria"/>
+          <w:color w:val="000000" w:themeColor="text1"/>
+          <w:sz w:val="24"/>
+          <w:szCs w:val="24"/>
+        </w:rPr>
+      </w:pPr>
+      <w:r>
+        <w:rPr>
+          <w:rFonts w:ascii="Cambria" w:hAnsi="Cambria" w:cs="Cambria"/>
+          <w:color w:val="000000" w:themeColor="text1"/>
+          <w:sz w:val="24"/>
+          <w:szCs w:val="24"/>
+        </w:rPr>
+        <w:t>Identify the right requirements may be a difficult thing to do if the approach is not good enough. The main thing to understand is the link between what happens in the real world (</w:t>
+      </w:r>
+      <w:r>
+        <w:rPr>
+          <w:rFonts w:ascii="Cambria" w:hAnsi="Cambria" w:cs="Cambria"/>
+          <w:i/>
+          <w:color w:val="000000" w:themeColor="text1"/>
+          <w:sz w:val="24"/>
+          <w:szCs w:val="24"/>
+        </w:rPr>
+        <w:t>The W</w:t>
+      </w:r>
+      <w:r>
+        <w:rPr>
+          <w:rFonts w:ascii="Cambria" w:hAnsi="Cambria" w:cs="Cambria"/>
+          <w:i/>
+          <w:color w:val="000000" w:themeColor="text1"/>
+          <w:sz w:val="24"/>
+          <w:szCs w:val="24"/>
+        </w:rPr>
+        <w:t>orld</w:t>
+      </w:r>
+      <w:r>
+        <w:rPr>
+          <w:rFonts w:ascii="Cambria" w:hAnsi="Cambria" w:cs="Cambria"/>
+          <w:color w:val="000000" w:themeColor="text1"/>
+          <w:sz w:val="24"/>
+          <w:szCs w:val="24"/>
+        </w:rPr>
+        <w:t>) and the software technologies (</w:t>
+      </w:r>
+      <w:r>
+        <w:rPr>
+          <w:rFonts w:ascii="Cambria" w:hAnsi="Cambria" w:cs="Cambria"/>
+          <w:i/>
+          <w:color w:val="000000" w:themeColor="text1"/>
+          <w:sz w:val="24"/>
+          <w:szCs w:val="24"/>
+        </w:rPr>
+        <w:t>Th</w:t>
+      </w:r>
+      <w:r>
+        <w:rPr>
+          <w:rFonts w:ascii="Cambria" w:hAnsi="Cambria" w:cs="Cambria"/>
+          <w:i/>
+          <w:color w:val="000000" w:themeColor="text1"/>
+          <w:sz w:val="24"/>
+          <w:szCs w:val="24"/>
+        </w:rPr>
+        <w:t>e M</w:t>
+      </w:r>
+      <w:r>
+        <w:rPr>
+          <w:rFonts w:ascii="Cambria" w:hAnsi="Cambria" w:cs="Cambria"/>
+          <w:i/>
+          <w:color w:val="000000" w:themeColor="text1"/>
+          <w:sz w:val="24"/>
+          <w:szCs w:val="24"/>
+        </w:rPr>
+        <w:t>achine</w:t>
+      </w:r>
+      <w:r>
+        <w:rPr>
+          <w:rFonts w:ascii="Cambria" w:hAnsi="Cambria" w:cs="Cambria"/>
+          <w:color w:val="000000" w:themeColor="text1"/>
+          <w:sz w:val="24"/>
+          <w:szCs w:val="24"/>
+        </w:rPr>
+        <w:t>). This link is Requirements Engineering.</w:t>
+      </w:r>
+    </w:p>
+    <w:p>
+      <w:pPr>
+        <w:pStyle w:val="Titolo2"/>
+      </w:pPr>
+      <w:bookmarkStart w:id="15" w:name="_Toc433725801"/>
+      <w:r>
+        <w:t>External interface requirements</w:t>
+      </w:r>
       <w:bookmarkEnd w:id="15"/>
-    </w:p>
-    <w:p>
-      <w:pPr>
-        <w:jc w:val="both"/>
-        <w:rPr>
-          <w:rFonts w:ascii="Cambria" w:hAnsi="Cambria" w:cs="Cambria"/>
-          <w:color w:val="000000" w:themeColor="text1"/>
-          <w:sz w:val="24"/>
-          <w:szCs w:val="24"/>
-        </w:rPr>
-      </w:pPr>
-      <w:r>
-        <w:rPr>
-          <w:rFonts w:ascii="Cambria" w:hAnsi="Cambria" w:cs="Cambria"/>
-          <w:color w:val="000000" w:themeColor="text1"/>
-          <w:sz w:val="24"/>
-          <w:szCs w:val="24"/>
-        </w:rPr>
-        <w:t>Identify the right requirements may be a difficult thing to do if the approach is not good enough. The main thing to understand is the link between what happens in the real world (</w:t>
-      </w:r>
-      <w:r>
-        <w:rPr>
-          <w:rFonts w:ascii="Cambria" w:hAnsi="Cambria" w:cs="Cambria"/>
-          <w:i/>
-          <w:color w:val="000000" w:themeColor="text1"/>
-          <w:sz w:val="24"/>
-          <w:szCs w:val="24"/>
-        </w:rPr>
-        <w:t>The W</w:t>
-      </w:r>
-      <w:r>
-        <w:rPr>
-          <w:rFonts w:ascii="Cambria" w:hAnsi="Cambria" w:cs="Cambria"/>
-          <w:i/>
-          <w:color w:val="000000" w:themeColor="text1"/>
-          <w:sz w:val="24"/>
-          <w:szCs w:val="24"/>
-        </w:rPr>
-        <w:t>orld</w:t>
-      </w:r>
-      <w:r>
-        <w:rPr>
-          <w:rFonts w:ascii="Cambria" w:hAnsi="Cambria" w:cs="Cambria"/>
-          <w:color w:val="000000" w:themeColor="text1"/>
-          <w:sz w:val="24"/>
-          <w:szCs w:val="24"/>
-        </w:rPr>
-        <w:t>) and the software technologies (</w:t>
-      </w:r>
-      <w:r>
-        <w:rPr>
-          <w:rFonts w:ascii="Cambria" w:hAnsi="Cambria" w:cs="Cambria"/>
-          <w:i/>
-          <w:color w:val="000000" w:themeColor="text1"/>
-          <w:sz w:val="24"/>
-          <w:szCs w:val="24"/>
-        </w:rPr>
-        <w:t>Th</w:t>
-      </w:r>
-      <w:r>
-        <w:rPr>
-          <w:rFonts w:ascii="Cambria" w:hAnsi="Cambria" w:cs="Cambria"/>
-          <w:i/>
-          <w:color w:val="000000" w:themeColor="text1"/>
-          <w:sz w:val="24"/>
-          <w:szCs w:val="24"/>
-        </w:rPr>
-        <w:t>e M</w:t>
-      </w:r>
-      <w:r>
-        <w:rPr>
-          <w:rFonts w:ascii="Cambria" w:hAnsi="Cambria" w:cs="Cambria"/>
-          <w:i/>
-          <w:color w:val="000000" w:themeColor="text1"/>
-          <w:sz w:val="24"/>
-          <w:szCs w:val="24"/>
-        </w:rPr>
-        <w:t>achine</w:t>
-      </w:r>
-      <w:r>
-        <w:rPr>
-          <w:rFonts w:ascii="Cambria" w:hAnsi="Cambria" w:cs="Cambria"/>
-          <w:color w:val="000000" w:themeColor="text1"/>
-          <w:sz w:val="24"/>
-          <w:szCs w:val="24"/>
-        </w:rPr>
-        <w:t>). This link is Requirements Engineering.</w:t>
+      <w:r>
+        <w:t xml:space="preserve"> </w:t>
+      </w:r>
+    </w:p>
+    <w:p>
+      <w:pPr>
+        <w:rPr>
+          <w:rFonts w:ascii="Cambria" w:hAnsi="Cambria" w:cs="Cambria"/>
+          <w:color w:val="FF0000"/>
+          <w:sz w:val="24"/>
+          <w:szCs w:val="24"/>
+          <w:lang w:val="it-IT"/>
+        </w:rPr>
+      </w:pPr>
+      <w:r>
+        <w:rPr>
+          <w:rFonts w:ascii="Cambria" w:hAnsi="Cambria" w:cs="Cambria"/>
+          <w:color w:val="FF0000"/>
+          <w:sz w:val="24"/>
+          <w:szCs w:val="24"/>
+          <w:lang w:val="it-IT"/>
+        </w:rPr>
+        <w:t>AGGIUNGERE FILE</w:t>
+      </w:r>
+      <w:r>
+        <w:rPr>
+          <w:rFonts w:ascii="Cambria" w:hAnsi="Cambria" w:cs="Cambria"/>
+          <w:color w:val="FF0000"/>
+          <w:sz w:val="24"/>
+          <w:szCs w:val="24"/>
+          <w:lang w:val="it-IT"/>
+        </w:rPr>
+        <w:t xml:space="preserve"> QUI ALTRIMENTI PICCHIO MASCELL1</w:t>
       </w:r>
     </w:p>
     <w:p>
       <w:pPr>
         <w:pStyle w:val="Titolo2"/>
       </w:pPr>
-      <w:bookmarkStart w:id="16" w:name="_Toc433725801"/>
-      <w:r>
-        <w:t>External interface requirements</w:t>
+      <w:bookmarkStart w:id="16" w:name="_Toc433725802"/>
+      <w:r>
+        <w:t>Functional Requirements</w:t>
       </w:r>
       <w:bookmarkEnd w:id="16"/>
-      <w:r>
-        <w:t xml:space="preserve"> </w:t>
-      </w:r>
-    </w:p>
-    <w:p>
-      <w:pPr>
-        <w:rPr>
-          <w:rFonts w:ascii="Cambria" w:hAnsi="Cambria" w:cs="Cambria"/>
-          <w:color w:val="FF0000"/>
-          <w:sz w:val="24"/>
-          <w:szCs w:val="24"/>
-          <w:lang w:val="it-IT"/>
-        </w:rPr>
-      </w:pPr>
-      <w:r>
-        <w:rPr>
-          <w:rFonts w:ascii="Cambria" w:hAnsi="Cambria" w:cs="Cambria"/>
-          <w:color w:val="FF0000"/>
-          <w:sz w:val="24"/>
-          <w:szCs w:val="24"/>
-          <w:lang w:val="it-IT"/>
-        </w:rPr>
-        <w:t>AGGIUNGERE FILE</w:t>
-      </w:r>
-      <w:r>
-        <w:rPr>
-          <w:rFonts w:ascii="Cambria" w:hAnsi="Cambria" w:cs="Cambria"/>
-          <w:color w:val="FF0000"/>
-          <w:sz w:val="24"/>
-          <w:szCs w:val="24"/>
-          <w:lang w:val="it-IT"/>
-        </w:rPr>
-        <w:t xml:space="preserve"> QUI ALTRIMENTI PICCHIO MASCELL1</w:t>
-      </w:r>
-    </w:p>
-    <w:p>
-      <w:pPr>
-        <w:pStyle w:val="Titolo2"/>
-      </w:pPr>
-      <w:bookmarkStart w:id="17" w:name="_Toc433725802"/>
-      <w:r>
-        <w:t>Functional Requirements</w:t>
-      </w:r>
-      <w:bookmarkEnd w:id="17"/>
       <w:r>
         <w:t xml:space="preserve"> </w:t>
       </w:r>
@@ -12272,11 +12470,11 @@
           <w:numId w:val="15"/>
         </w:numPr>
       </w:pPr>
-      <w:bookmarkStart w:id="18" w:name="_Toc433725803"/>
+      <w:bookmarkStart w:id="17" w:name="_Toc433725803"/>
       <w:r>
         <w:t>Scenarios</w:t>
       </w:r>
-      <w:bookmarkEnd w:id="18"/>
+      <w:bookmarkEnd w:id="17"/>
     </w:p>
     <w:p>
       <w:pPr>
@@ -12830,12 +13028,12 @@
           <w:numId w:val="15"/>
         </w:numPr>
       </w:pPr>
-      <w:bookmarkStart w:id="19" w:name="_Toc433725804"/>
+      <w:bookmarkStart w:id="18" w:name="_Toc433725804"/>
       <w:r>
         <w:lastRenderedPageBreak/>
         <w:t>Non-functional requirements</w:t>
       </w:r>
-      <w:bookmarkEnd w:id="19"/>
+      <w:bookmarkEnd w:id="18"/>
     </w:p>
     <w:p>
       <w:pPr>
@@ -15080,13 +15278,7 @@
               </w:numPr>
             </w:pPr>
             <w:r>
-              <w:t>A new reservatio</w:t>
-            </w:r>
-            <w:r>
-              <w:t>n associated to</w:t>
-            </w:r>
-            <w:r>
-              <w:t xml:space="preserve"> the customer with the inserted data is saved on mTS system</w:t>
+              <w:t>A new reservation associated to the customer with the inserted data is saved on mTS system</w:t>
             </w:r>
             <w:r>
               <w:t>.</w:t>
@@ -16148,6 +16340,8 @@
             <w:pPr>
               <w:pStyle w:val="TestoNormale"/>
             </w:pPr>
+            <w:bookmarkStart w:id="19" w:name="_GoBack"/>
+            <w:bookmarkEnd w:id="19"/>
             <w:r>
               <w:t>Output conditions</w:t>
             </w:r>
@@ -17388,10 +17582,25 @@
           <w:sz w:val="24"/>
           <w:szCs w:val="24"/>
         </w:rPr>
+        <w:sectPr>
+          <w:headerReference w:type="default" r:id="rId15"/>
+          <w:pgSz w:w="11906" w:h="16838"/>
+          <w:pgMar w:top="1417" w:right="1134" w:bottom="1134" w:left="1134" w:header="708" w:footer="708" w:gutter="0"/>
+          <w:cols w:space="708"/>
+          <w:docGrid w:linePitch="360"/>
+        </w:sectPr>
+      </w:pPr>
+    </w:p>
+    <w:p>
+      <w:pPr>
+        <w:jc w:val="both"/>
+        <w:rPr>
+          <w:sz w:val="24"/>
+          <w:szCs w:val="24"/>
+        </w:rPr>
       </w:pPr>
     </w:p>
     <w:sectPr>
-      <w:headerReference w:type="default" r:id="rId15"/>
       <w:pgSz w:w="11906" w:h="16838"/>
       <w:pgMar w:top="1417" w:right="1134" w:bottom="1134" w:left="1134" w:header="708" w:footer="708" w:gutter="0"/>
       <w:cols w:space="708"/>
@@ -25018,45 +25227,45 @@
     </dgm:pt>
   </dgm:ptLst>
   <dgm:cxnLst>
+    <dgm:cxn modelId="{CF6AF75C-E8B5-4987-972C-3B3C6097E4DF}" type="presOf" srcId="{C900A651-3FCA-634D-8E96-FB8C693E1E8F}" destId="{71E5BCB2-3AB6-4C42-9B09-A87936C7F001}" srcOrd="0" destOrd="0" presId="urn:microsoft.com/office/officeart/2005/8/layout/bProcess3"/>
     <dgm:cxn modelId="{D23D9D9F-E230-B14F-8CC4-60EF1E62361C}" srcId="{7DBAA654-83A9-2749-9A11-3A2F0853292E}" destId="{9D0A3E8F-79EA-4741-B4AF-359BBF2AD54A}" srcOrd="1" destOrd="0" parTransId="{A68219EE-DDA5-6D44-931C-E2DD8411613C}" sibTransId="{56563E73-53C5-C242-B5DD-534CCEB5A55B}"/>
-    <dgm:cxn modelId="{A45693BF-798A-42CD-B017-85326142FAA4}" type="presOf" srcId="{03689D08-8F94-B240-B093-204B4D1B1996}" destId="{11041959-BAD3-494D-A0CA-60D08024935F}" srcOrd="0" destOrd="0" presId="urn:microsoft.com/office/officeart/2005/8/layout/bProcess3"/>
-    <dgm:cxn modelId="{6288707C-C225-4A4E-9078-C8314DE9A369}" type="presOf" srcId="{E1700588-AA9B-9044-98E5-A52BC9E980D8}" destId="{0D4A6B71-9678-E74B-A4F4-3D04D7F96F18}" srcOrd="1" destOrd="0" presId="urn:microsoft.com/office/officeart/2005/8/layout/bProcess3"/>
-    <dgm:cxn modelId="{83D734D4-7564-45C5-95A7-CA841BD83EB3}" type="presOf" srcId="{51AF1449-732A-7245-8907-3B0B474E6716}" destId="{08B24028-0337-A54F-863C-D83DC536E50D}" srcOrd="1" destOrd="0" presId="urn:microsoft.com/office/officeart/2005/8/layout/bProcess3"/>
-    <dgm:cxn modelId="{B2B492BB-242C-48EC-A883-F9EA10749250}" type="presOf" srcId="{56563E73-53C5-C242-B5DD-534CCEB5A55B}" destId="{8845A127-0D85-A14A-94CB-F773727D4C9B}" srcOrd="1" destOrd="0" presId="urn:microsoft.com/office/officeart/2005/8/layout/bProcess3"/>
+    <dgm:cxn modelId="{8B582FFE-D2E8-42F4-93AE-3D44D87D4415}" type="presOf" srcId="{7DBAA654-83A9-2749-9A11-3A2F0853292E}" destId="{379D3411-2CF2-1443-9DE7-1F3F74BE70B6}" srcOrd="0" destOrd="0" presId="urn:microsoft.com/office/officeart/2005/8/layout/bProcess3"/>
+    <dgm:cxn modelId="{AFFF0B3D-6615-4129-B012-63FEE2E06AE8}" type="presOf" srcId="{6FF581C4-5EE0-6547-8B0A-4DD4E49DF7D5}" destId="{70788382-AA77-7C4C-A399-82382C8CD1E3}" srcOrd="0" destOrd="0" presId="urn:microsoft.com/office/officeart/2005/8/layout/bProcess3"/>
     <dgm:cxn modelId="{CBA7B2CB-398D-0944-9097-F88E098803F8}" srcId="{7DBAA654-83A9-2749-9A11-3A2F0853292E}" destId="{981B4EF9-7A3A-BE49-B6B6-0021D3615771}" srcOrd="5" destOrd="0" parTransId="{036AB1F6-FA37-614F-A857-CA2CBEA75FF8}" sibTransId="{07202FE3-BBDD-A74E-9ED7-5FC69364AF9D}"/>
+    <dgm:cxn modelId="{02DC962F-AEFC-4448-B197-DAC9260537F5}" type="presOf" srcId="{981B4EF9-7A3A-BE49-B6B6-0021D3615771}" destId="{CA2203B5-A4CA-2C4D-8577-50E3388F2246}" srcOrd="0" destOrd="0" presId="urn:microsoft.com/office/officeart/2005/8/layout/bProcess3"/>
     <dgm:cxn modelId="{A4DF705F-378F-3D46-8BF6-315C5DACB12C}" srcId="{7DBAA654-83A9-2749-9A11-3A2F0853292E}" destId="{3D31D781-DE26-FC46-87C5-81D28438E988}" srcOrd="4" destOrd="0" parTransId="{7FDE228D-3493-0041-A7C9-8BDABED610D5}" sibTransId="{51AF1449-732A-7245-8907-3B0B474E6716}"/>
+    <dgm:cxn modelId="{5D3D26C7-FB38-4C25-984B-8B01B94273EB}" type="presOf" srcId="{51AF1449-732A-7245-8907-3B0B474E6716}" destId="{70A625A3-B04D-314A-9454-BA7560E71142}" srcOrd="0" destOrd="0" presId="urn:microsoft.com/office/officeart/2005/8/layout/bProcess3"/>
     <dgm:cxn modelId="{9F7DBBD3-2135-334D-BDE9-A8ED29101BA4}" srcId="{7DBAA654-83A9-2749-9A11-3A2F0853292E}" destId="{3ABC577C-D926-6C40-8609-A47272EDC0E8}" srcOrd="3" destOrd="0" parTransId="{73D020D2-C3E5-6D4B-A74D-95AC52916961}" sibTransId="{E1700588-AA9B-9044-98E5-A52BC9E980D8}"/>
-    <dgm:cxn modelId="{5F960203-C6CD-4763-9AA2-08B888D3966D}" type="presOf" srcId="{C900A651-3FCA-634D-8E96-FB8C693E1E8F}" destId="{71E5BCB2-3AB6-4C42-9B09-A87936C7F001}" srcOrd="0" destOrd="0" presId="urn:microsoft.com/office/officeart/2005/8/layout/bProcess3"/>
-    <dgm:cxn modelId="{3E53F515-DBB5-4309-B22F-352CA8D25FE1}" type="presOf" srcId="{03689D08-8F94-B240-B093-204B4D1B1996}" destId="{F515C25C-FBC4-0A42-9BD8-739DB491DE01}" srcOrd="1" destOrd="0" presId="urn:microsoft.com/office/officeart/2005/8/layout/bProcess3"/>
-    <dgm:cxn modelId="{A54C85DB-F718-4F51-84EE-521EB1D61585}" type="presOf" srcId="{7DBAA654-83A9-2749-9A11-3A2F0853292E}" destId="{379D3411-2CF2-1443-9DE7-1F3F74BE70B6}" srcOrd="0" destOrd="0" presId="urn:microsoft.com/office/officeart/2005/8/layout/bProcess3"/>
-    <dgm:cxn modelId="{706E157C-F1BC-4A37-8B93-D597768F1C37}" type="presOf" srcId="{51AF1449-732A-7245-8907-3B0B474E6716}" destId="{70A625A3-B04D-314A-9454-BA7560E71142}" srcOrd="0" destOrd="0" presId="urn:microsoft.com/office/officeart/2005/8/layout/bProcess3"/>
     <dgm:cxn modelId="{C9F771AC-35CF-1540-8F9B-A548A676FBEC}" srcId="{7DBAA654-83A9-2749-9A11-3A2F0853292E}" destId="{C900A651-3FCA-634D-8E96-FB8C693E1E8F}" srcOrd="0" destOrd="0" parTransId="{DC773397-72AF-3043-A26B-0B8B32D632B1}" sibTransId="{6FF581C4-5EE0-6547-8B0A-4DD4E49DF7D5}"/>
     <dgm:cxn modelId="{B40CF301-B877-0146-8F01-A4B49C9B78E2}" srcId="{7DBAA654-83A9-2749-9A11-3A2F0853292E}" destId="{761D77BA-5704-3540-A64C-39623ABDE933}" srcOrd="2" destOrd="0" parTransId="{0CEF3B97-E2A9-E04D-A0DB-EC66FC595157}" sibTransId="{03689D08-8F94-B240-B093-204B4D1B1996}"/>
-    <dgm:cxn modelId="{27767CBD-9887-429C-AB67-C0EA7B8D8267}" type="presOf" srcId="{761D77BA-5704-3540-A64C-39623ABDE933}" destId="{2B850CA7-3DA8-704B-9542-29A27C4E6E8A}" srcOrd="0" destOrd="0" presId="urn:microsoft.com/office/officeart/2005/8/layout/bProcess3"/>
-    <dgm:cxn modelId="{C7AF3FB3-A545-44D4-8351-DB6D58CD11B1}" type="presOf" srcId="{56563E73-53C5-C242-B5DD-534CCEB5A55B}" destId="{1AB89A78-53AA-8046-940B-4774F5E8A3F4}" srcOrd="0" destOrd="0" presId="urn:microsoft.com/office/officeart/2005/8/layout/bProcess3"/>
-    <dgm:cxn modelId="{966D77FD-446C-4125-8256-7D2610565AC3}" type="presOf" srcId="{E1700588-AA9B-9044-98E5-A52BC9E980D8}" destId="{BE891453-7A81-9745-80FE-393D0BD9F682}" srcOrd="0" destOrd="0" presId="urn:microsoft.com/office/officeart/2005/8/layout/bProcess3"/>
-    <dgm:cxn modelId="{F0674D92-15A5-4F74-A9F5-4A28DAF21CC5}" type="presOf" srcId="{6FF581C4-5EE0-6547-8B0A-4DD4E49DF7D5}" destId="{70788382-AA77-7C4C-A399-82382C8CD1E3}" srcOrd="0" destOrd="0" presId="urn:microsoft.com/office/officeart/2005/8/layout/bProcess3"/>
-    <dgm:cxn modelId="{F40E2670-E980-42CD-BEA4-C26B2B253DAD}" type="presOf" srcId="{3D31D781-DE26-FC46-87C5-81D28438E988}" destId="{5054442F-68CC-BA4D-A78B-D10165C93B35}" srcOrd="0" destOrd="0" presId="urn:microsoft.com/office/officeart/2005/8/layout/bProcess3"/>
-    <dgm:cxn modelId="{A7478D77-17CC-4C7C-9BD1-7B0DE573EB16}" type="presOf" srcId="{6FF581C4-5EE0-6547-8B0A-4DD4E49DF7D5}" destId="{EE2C3E7E-7411-F14A-B102-730D81D864D3}" srcOrd="1" destOrd="0" presId="urn:microsoft.com/office/officeart/2005/8/layout/bProcess3"/>
-    <dgm:cxn modelId="{5816BE81-968F-4DDC-99A4-470CEE22CBEB}" type="presOf" srcId="{3ABC577C-D926-6C40-8609-A47272EDC0E8}" destId="{35CF6ACD-16BB-D44B-9967-A88BE4C856FA}" srcOrd="0" destOrd="0" presId="urn:microsoft.com/office/officeart/2005/8/layout/bProcess3"/>
-    <dgm:cxn modelId="{1FF9E22E-96CB-4D1B-9BB7-D604839FF9B0}" type="presOf" srcId="{981B4EF9-7A3A-BE49-B6B6-0021D3615771}" destId="{CA2203B5-A4CA-2C4D-8577-50E3388F2246}" srcOrd="0" destOrd="0" presId="urn:microsoft.com/office/officeart/2005/8/layout/bProcess3"/>
-    <dgm:cxn modelId="{5E0F4EF4-DE9F-4E06-9B01-DE7A28E1556A}" type="presOf" srcId="{9D0A3E8F-79EA-4741-B4AF-359BBF2AD54A}" destId="{CB005E4D-98D2-5E43-A79A-01D73FA5246C}" srcOrd="0" destOrd="0" presId="urn:microsoft.com/office/officeart/2005/8/layout/bProcess3"/>
-    <dgm:cxn modelId="{ADC7D809-08EC-4A28-A37E-E735987AA67F}" type="presParOf" srcId="{379D3411-2CF2-1443-9DE7-1F3F74BE70B6}" destId="{71E5BCB2-3AB6-4C42-9B09-A87936C7F001}" srcOrd="0" destOrd="0" presId="urn:microsoft.com/office/officeart/2005/8/layout/bProcess3"/>
-    <dgm:cxn modelId="{70A752A0-6AD0-47EF-98DB-3D862A0D6DB7}" type="presParOf" srcId="{379D3411-2CF2-1443-9DE7-1F3F74BE70B6}" destId="{70788382-AA77-7C4C-A399-82382C8CD1E3}" srcOrd="1" destOrd="0" presId="urn:microsoft.com/office/officeart/2005/8/layout/bProcess3"/>
-    <dgm:cxn modelId="{CE03CAFC-CCA0-4F1F-8939-96DEB6E6BD5B}" type="presParOf" srcId="{70788382-AA77-7C4C-A399-82382C8CD1E3}" destId="{EE2C3E7E-7411-F14A-B102-730D81D864D3}" srcOrd="0" destOrd="0" presId="urn:microsoft.com/office/officeart/2005/8/layout/bProcess3"/>
-    <dgm:cxn modelId="{9C3E3BE7-8031-4C47-91F1-88E21B7ADFB7}" type="presParOf" srcId="{379D3411-2CF2-1443-9DE7-1F3F74BE70B6}" destId="{CB005E4D-98D2-5E43-A79A-01D73FA5246C}" srcOrd="2" destOrd="0" presId="urn:microsoft.com/office/officeart/2005/8/layout/bProcess3"/>
-    <dgm:cxn modelId="{B1FB1817-42B2-4437-BC9E-3B7A3243A228}" type="presParOf" srcId="{379D3411-2CF2-1443-9DE7-1F3F74BE70B6}" destId="{1AB89A78-53AA-8046-940B-4774F5E8A3F4}" srcOrd="3" destOrd="0" presId="urn:microsoft.com/office/officeart/2005/8/layout/bProcess3"/>
-    <dgm:cxn modelId="{FCD66EAE-9E5E-4D4D-9922-FA6DFA3889E9}" type="presParOf" srcId="{1AB89A78-53AA-8046-940B-4774F5E8A3F4}" destId="{8845A127-0D85-A14A-94CB-F773727D4C9B}" srcOrd="0" destOrd="0" presId="urn:microsoft.com/office/officeart/2005/8/layout/bProcess3"/>
-    <dgm:cxn modelId="{FCBF81EB-7236-4050-9ED1-4ECA19A730DF}" type="presParOf" srcId="{379D3411-2CF2-1443-9DE7-1F3F74BE70B6}" destId="{2B850CA7-3DA8-704B-9542-29A27C4E6E8A}" srcOrd="4" destOrd="0" presId="urn:microsoft.com/office/officeart/2005/8/layout/bProcess3"/>
-    <dgm:cxn modelId="{98185955-D4AA-454A-8BE7-303039323D10}" type="presParOf" srcId="{379D3411-2CF2-1443-9DE7-1F3F74BE70B6}" destId="{11041959-BAD3-494D-A0CA-60D08024935F}" srcOrd="5" destOrd="0" presId="urn:microsoft.com/office/officeart/2005/8/layout/bProcess3"/>
-    <dgm:cxn modelId="{6C2C799F-74BD-4BDE-BF62-187C6D76DAD9}" type="presParOf" srcId="{11041959-BAD3-494D-A0CA-60D08024935F}" destId="{F515C25C-FBC4-0A42-9BD8-739DB491DE01}" srcOrd="0" destOrd="0" presId="urn:microsoft.com/office/officeart/2005/8/layout/bProcess3"/>
-    <dgm:cxn modelId="{2CFC03B9-920C-4BBF-B635-74E4A0698C1B}" type="presParOf" srcId="{379D3411-2CF2-1443-9DE7-1F3F74BE70B6}" destId="{35CF6ACD-16BB-D44B-9967-A88BE4C856FA}" srcOrd="6" destOrd="0" presId="urn:microsoft.com/office/officeart/2005/8/layout/bProcess3"/>
-    <dgm:cxn modelId="{2B20174A-426E-45DD-9C16-6A92BEC1F4F6}" type="presParOf" srcId="{379D3411-2CF2-1443-9DE7-1F3F74BE70B6}" destId="{BE891453-7A81-9745-80FE-393D0BD9F682}" srcOrd="7" destOrd="0" presId="urn:microsoft.com/office/officeart/2005/8/layout/bProcess3"/>
-    <dgm:cxn modelId="{3D0AC6A3-CB9E-467B-BBCC-B6D9D6073781}" type="presParOf" srcId="{BE891453-7A81-9745-80FE-393D0BD9F682}" destId="{0D4A6B71-9678-E74B-A4F4-3D04D7F96F18}" srcOrd="0" destOrd="0" presId="urn:microsoft.com/office/officeart/2005/8/layout/bProcess3"/>
-    <dgm:cxn modelId="{121C6421-798E-4464-BA8B-81800FF926B8}" type="presParOf" srcId="{379D3411-2CF2-1443-9DE7-1F3F74BE70B6}" destId="{5054442F-68CC-BA4D-A78B-D10165C93B35}" srcOrd="8" destOrd="0" presId="urn:microsoft.com/office/officeart/2005/8/layout/bProcess3"/>
-    <dgm:cxn modelId="{0E95EC9B-C6CC-446A-B883-CD2425D6764D}" type="presParOf" srcId="{379D3411-2CF2-1443-9DE7-1F3F74BE70B6}" destId="{70A625A3-B04D-314A-9454-BA7560E71142}" srcOrd="9" destOrd="0" presId="urn:microsoft.com/office/officeart/2005/8/layout/bProcess3"/>
-    <dgm:cxn modelId="{F9173E2C-A26C-4BF7-BD36-9B3F95CE39AC}" type="presParOf" srcId="{70A625A3-B04D-314A-9454-BA7560E71142}" destId="{08B24028-0337-A54F-863C-D83DC536E50D}" srcOrd="0" destOrd="0" presId="urn:microsoft.com/office/officeart/2005/8/layout/bProcess3"/>
-    <dgm:cxn modelId="{8397EBBC-56D0-4166-893E-294ACF67C0F4}" type="presParOf" srcId="{379D3411-2CF2-1443-9DE7-1F3F74BE70B6}" destId="{CA2203B5-A4CA-2C4D-8577-50E3388F2246}" srcOrd="10" destOrd="0" presId="urn:microsoft.com/office/officeart/2005/8/layout/bProcess3"/>
+    <dgm:cxn modelId="{15AB0216-8EE5-4A8E-A8EF-600C6957924B}" type="presOf" srcId="{56563E73-53C5-C242-B5DD-534CCEB5A55B}" destId="{1AB89A78-53AA-8046-940B-4774F5E8A3F4}" srcOrd="0" destOrd="0" presId="urn:microsoft.com/office/officeart/2005/8/layout/bProcess3"/>
+    <dgm:cxn modelId="{371E1D36-5026-4AF1-8AA9-71667D6D3792}" type="presOf" srcId="{E1700588-AA9B-9044-98E5-A52BC9E980D8}" destId="{BE891453-7A81-9745-80FE-393D0BD9F682}" srcOrd="0" destOrd="0" presId="urn:microsoft.com/office/officeart/2005/8/layout/bProcess3"/>
+    <dgm:cxn modelId="{2DE1919F-0567-4507-9F52-90B7FC7EC44A}" type="presOf" srcId="{E1700588-AA9B-9044-98E5-A52BC9E980D8}" destId="{0D4A6B71-9678-E74B-A4F4-3D04D7F96F18}" srcOrd="1" destOrd="0" presId="urn:microsoft.com/office/officeart/2005/8/layout/bProcess3"/>
+    <dgm:cxn modelId="{0A9B4B41-75E5-49D4-9BA0-D70BCAB25A58}" type="presOf" srcId="{6FF581C4-5EE0-6547-8B0A-4DD4E49DF7D5}" destId="{EE2C3E7E-7411-F14A-B102-730D81D864D3}" srcOrd="1" destOrd="0" presId="urn:microsoft.com/office/officeart/2005/8/layout/bProcess3"/>
+    <dgm:cxn modelId="{D30DA63A-8AAE-459E-9572-FBCDBF454EC2}" type="presOf" srcId="{761D77BA-5704-3540-A64C-39623ABDE933}" destId="{2B850CA7-3DA8-704B-9542-29A27C4E6E8A}" srcOrd="0" destOrd="0" presId="urn:microsoft.com/office/officeart/2005/8/layout/bProcess3"/>
+    <dgm:cxn modelId="{FB720D3B-8248-4679-BCE8-3E203E7F8801}" type="presOf" srcId="{03689D08-8F94-B240-B093-204B4D1B1996}" destId="{11041959-BAD3-494D-A0CA-60D08024935F}" srcOrd="0" destOrd="0" presId="urn:microsoft.com/office/officeart/2005/8/layout/bProcess3"/>
+    <dgm:cxn modelId="{43D3B82F-2BBD-4DFD-B7A5-A2E2ECB0BD81}" type="presOf" srcId="{3ABC577C-D926-6C40-8609-A47272EDC0E8}" destId="{35CF6ACD-16BB-D44B-9967-A88BE4C856FA}" srcOrd="0" destOrd="0" presId="urn:microsoft.com/office/officeart/2005/8/layout/bProcess3"/>
+    <dgm:cxn modelId="{58B6BA4E-7656-44EB-8FAA-D0D66066D0B5}" type="presOf" srcId="{51AF1449-732A-7245-8907-3B0B474E6716}" destId="{08B24028-0337-A54F-863C-D83DC536E50D}" srcOrd="1" destOrd="0" presId="urn:microsoft.com/office/officeart/2005/8/layout/bProcess3"/>
+    <dgm:cxn modelId="{C5D4322A-B3FF-48FF-80F4-D153B55517BC}" type="presOf" srcId="{56563E73-53C5-C242-B5DD-534CCEB5A55B}" destId="{8845A127-0D85-A14A-94CB-F773727D4C9B}" srcOrd="1" destOrd="0" presId="urn:microsoft.com/office/officeart/2005/8/layout/bProcess3"/>
+    <dgm:cxn modelId="{9A1AEC2F-D53C-4CBB-84D5-B3F9FAB79B6A}" type="presOf" srcId="{03689D08-8F94-B240-B093-204B4D1B1996}" destId="{F515C25C-FBC4-0A42-9BD8-739DB491DE01}" srcOrd="1" destOrd="0" presId="urn:microsoft.com/office/officeart/2005/8/layout/bProcess3"/>
+    <dgm:cxn modelId="{4ED5C1C5-EFE2-463C-BBB6-1C2CD91037CB}" type="presOf" srcId="{3D31D781-DE26-FC46-87C5-81D28438E988}" destId="{5054442F-68CC-BA4D-A78B-D10165C93B35}" srcOrd="0" destOrd="0" presId="urn:microsoft.com/office/officeart/2005/8/layout/bProcess3"/>
+    <dgm:cxn modelId="{571120D9-A237-4162-976B-3D02FDFED32A}" type="presOf" srcId="{9D0A3E8F-79EA-4741-B4AF-359BBF2AD54A}" destId="{CB005E4D-98D2-5E43-A79A-01D73FA5246C}" srcOrd="0" destOrd="0" presId="urn:microsoft.com/office/officeart/2005/8/layout/bProcess3"/>
+    <dgm:cxn modelId="{D1F817DE-41A4-4ABC-94BE-9AF49C4F31BA}" type="presParOf" srcId="{379D3411-2CF2-1443-9DE7-1F3F74BE70B6}" destId="{71E5BCB2-3AB6-4C42-9B09-A87936C7F001}" srcOrd="0" destOrd="0" presId="urn:microsoft.com/office/officeart/2005/8/layout/bProcess3"/>
+    <dgm:cxn modelId="{8E3C5BE3-EAA9-4B42-938C-B5B219197321}" type="presParOf" srcId="{379D3411-2CF2-1443-9DE7-1F3F74BE70B6}" destId="{70788382-AA77-7C4C-A399-82382C8CD1E3}" srcOrd="1" destOrd="0" presId="urn:microsoft.com/office/officeart/2005/8/layout/bProcess3"/>
+    <dgm:cxn modelId="{3E24ED65-9D9B-4B6B-8844-6EEB64713F8B}" type="presParOf" srcId="{70788382-AA77-7C4C-A399-82382C8CD1E3}" destId="{EE2C3E7E-7411-F14A-B102-730D81D864D3}" srcOrd="0" destOrd="0" presId="urn:microsoft.com/office/officeart/2005/8/layout/bProcess3"/>
+    <dgm:cxn modelId="{9A923D81-1A78-4B7F-8629-E69B3FFB53FE}" type="presParOf" srcId="{379D3411-2CF2-1443-9DE7-1F3F74BE70B6}" destId="{CB005E4D-98D2-5E43-A79A-01D73FA5246C}" srcOrd="2" destOrd="0" presId="urn:microsoft.com/office/officeart/2005/8/layout/bProcess3"/>
+    <dgm:cxn modelId="{DA3FD360-C92D-4704-9A84-8A29DC9315D8}" type="presParOf" srcId="{379D3411-2CF2-1443-9DE7-1F3F74BE70B6}" destId="{1AB89A78-53AA-8046-940B-4774F5E8A3F4}" srcOrd="3" destOrd="0" presId="urn:microsoft.com/office/officeart/2005/8/layout/bProcess3"/>
+    <dgm:cxn modelId="{4F3A2057-30BF-47D5-9E7B-4134332C7AE3}" type="presParOf" srcId="{1AB89A78-53AA-8046-940B-4774F5E8A3F4}" destId="{8845A127-0D85-A14A-94CB-F773727D4C9B}" srcOrd="0" destOrd="0" presId="urn:microsoft.com/office/officeart/2005/8/layout/bProcess3"/>
+    <dgm:cxn modelId="{A769CDA5-000C-40BC-B4D2-8EC43E98EEB8}" type="presParOf" srcId="{379D3411-2CF2-1443-9DE7-1F3F74BE70B6}" destId="{2B850CA7-3DA8-704B-9542-29A27C4E6E8A}" srcOrd="4" destOrd="0" presId="urn:microsoft.com/office/officeart/2005/8/layout/bProcess3"/>
+    <dgm:cxn modelId="{1B242F05-6368-40BA-9691-269E0D77D2E4}" type="presParOf" srcId="{379D3411-2CF2-1443-9DE7-1F3F74BE70B6}" destId="{11041959-BAD3-494D-A0CA-60D08024935F}" srcOrd="5" destOrd="0" presId="urn:microsoft.com/office/officeart/2005/8/layout/bProcess3"/>
+    <dgm:cxn modelId="{C1191332-5B9A-4CF9-91CC-3E34CFCAAA6B}" type="presParOf" srcId="{11041959-BAD3-494D-A0CA-60D08024935F}" destId="{F515C25C-FBC4-0A42-9BD8-739DB491DE01}" srcOrd="0" destOrd="0" presId="urn:microsoft.com/office/officeart/2005/8/layout/bProcess3"/>
+    <dgm:cxn modelId="{65EEB9CF-3E51-4E45-9637-CDD6C192A490}" type="presParOf" srcId="{379D3411-2CF2-1443-9DE7-1F3F74BE70B6}" destId="{35CF6ACD-16BB-D44B-9967-A88BE4C856FA}" srcOrd="6" destOrd="0" presId="urn:microsoft.com/office/officeart/2005/8/layout/bProcess3"/>
+    <dgm:cxn modelId="{BDEE99D1-6D43-4F3F-930D-D57AC7D4B48C}" type="presParOf" srcId="{379D3411-2CF2-1443-9DE7-1F3F74BE70B6}" destId="{BE891453-7A81-9745-80FE-393D0BD9F682}" srcOrd="7" destOrd="0" presId="urn:microsoft.com/office/officeart/2005/8/layout/bProcess3"/>
+    <dgm:cxn modelId="{312ACB8D-1228-4D06-B751-87C10CBC836A}" type="presParOf" srcId="{BE891453-7A81-9745-80FE-393D0BD9F682}" destId="{0D4A6B71-9678-E74B-A4F4-3D04D7F96F18}" srcOrd="0" destOrd="0" presId="urn:microsoft.com/office/officeart/2005/8/layout/bProcess3"/>
+    <dgm:cxn modelId="{C027995C-911D-409D-A7ED-34822C0470A5}" type="presParOf" srcId="{379D3411-2CF2-1443-9DE7-1F3F74BE70B6}" destId="{5054442F-68CC-BA4D-A78B-D10165C93B35}" srcOrd="8" destOrd="0" presId="urn:microsoft.com/office/officeart/2005/8/layout/bProcess3"/>
+    <dgm:cxn modelId="{89DB5BBB-44EA-4B62-955D-94F527C4CBBC}" type="presParOf" srcId="{379D3411-2CF2-1443-9DE7-1F3F74BE70B6}" destId="{70A625A3-B04D-314A-9454-BA7560E71142}" srcOrd="9" destOrd="0" presId="urn:microsoft.com/office/officeart/2005/8/layout/bProcess3"/>
+    <dgm:cxn modelId="{DB7323AB-2E56-4306-8DAB-7D2F4AD35F29}" type="presParOf" srcId="{70A625A3-B04D-314A-9454-BA7560E71142}" destId="{08B24028-0337-A54F-863C-D83DC536E50D}" srcOrd="0" destOrd="0" presId="urn:microsoft.com/office/officeart/2005/8/layout/bProcess3"/>
+    <dgm:cxn modelId="{1CC16600-42BC-4F66-B97B-1E672D52D72F}" type="presParOf" srcId="{379D3411-2CF2-1443-9DE7-1F3F74BE70B6}" destId="{CA2203B5-A4CA-2C4D-8577-50E3388F2246}" srcOrd="10" destOrd="0" presId="urn:microsoft.com/office/officeart/2005/8/layout/bProcess3"/>
   </dgm:cxnLst>
   <dgm:bg/>
   <dgm:whole>
@@ -27631,7 +27840,7 @@
 </file>
 
 <file path=customXml/itemProps1.xml><?xml version="1.0" encoding="utf-8"?>
-<ds:datastoreItem xmlns:ds="http://schemas.openxmlformats.org/officeDocument/2006/customXml" ds:itemID="{A4076A78-9115-4176-A826-37EC53B84E90}">
+<ds:datastoreItem xmlns:ds="http://schemas.openxmlformats.org/officeDocument/2006/customXml" ds:itemID="{F53CB9F4-11D7-429A-AA60-8ACCCD34B4A9}">
   <ds:schemaRefs>
     <ds:schemaRef ds:uri="http://schemas.openxmlformats.org/officeDocument/2006/bibliography"/>
   </ds:schemaRefs>

</xml_diff>

<commit_message>
Started mockups integration in RASD
</commit_message>
<xml_diff>
--- a/Various documents/Requirements Analysis and Specification Document - CURRENT VERSION.docx
+++ b/Various documents/Requirements Analysis and Specification Document - CURRENT VERSION.docx
@@ -2858,7 +2858,7 @@
           </mc:Choice>
           <mc:Fallback>
             <w:pict>
-              <v:shapetype w14:anchorId="2377F077" id="_x0000_t32" coordsize="21600,21600" o:spt="32" o:oned="t" path="m,l21600,21600e" filled="f">
+              <v:shapetype w14:anchorId="21D96F88" id="_x0000_t32" coordsize="21600,21600" o:spt="32" o:oned="t" path="m,l21600,21600e" filled="f">
                 <v:path arrowok="t" fillok="f" o:connecttype="none"/>
                 <o:lock v:ext="edit" shapetype="t"/>
               </v:shapetype>
@@ -3370,7 +3370,7 @@
           </mc:Choice>
           <mc:Fallback>
             <w:pict>
-              <v:shape w14:anchorId="32420DFE" id="Straight Arrow Connector 26" o:spid="_x0000_s1026" type="#_x0000_t32" style="position:absolute;margin-left:90.95pt;margin-top:119pt;width:53.75pt;height:58.2pt;flip:y;z-index:251674624;visibility:visible;mso-wrap-style:square;mso-width-percent:0;mso-height-percent:0;mso-wrap-distance-left:9pt;mso-wrap-distance-top:0;mso-wrap-distance-right:9pt;mso-wrap-distance-bottom:0;mso-position-horizontal:absolute;mso-position-horizontal-relative:text;mso-position-vertical:absolute;mso-position-vertical-relative:text;mso-width-percent:0;mso-height-percent:0;mso-width-relative:margin;mso-height-relative:margin" o:gfxdata="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" strokecolor="#5b9bd5 [3204]" strokeweight="2pt">
+              <v:shape w14:anchorId="737A90A0" id="Straight Arrow Connector 26" o:spid="_x0000_s1026" type="#_x0000_t32" style="position:absolute;margin-left:90.95pt;margin-top:119pt;width:53.75pt;height:58.2pt;flip:y;z-index:251674624;visibility:visible;mso-wrap-style:square;mso-width-percent:0;mso-height-percent:0;mso-wrap-distance-left:9pt;mso-wrap-distance-top:0;mso-wrap-distance-right:9pt;mso-wrap-distance-bottom:0;mso-position-horizontal:absolute;mso-position-horizontal-relative:text;mso-position-vertical:absolute;mso-position-vertical-relative:text;mso-width-percent:0;mso-height-percent:0;mso-width-relative:margin;mso-height-relative:margin" o:gfxdata="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" strokecolor="#5b9bd5 [3204]" strokeweight="2pt">
                 <v:stroke endarrow="block" joinstyle="miter"/>
               </v:shape>
             </w:pict>
@@ -4053,7 +4053,7 @@
           </mc:Choice>
           <mc:Fallback>
             <w:pict>
-              <v:oval w14:anchorId="6B368675" id="Oval 21" o:spid="_x0000_s1026" style="position:absolute;margin-left:253pt;margin-top:54pt;width:135pt;height:107.2pt;z-index:251669504;visibility:visible;mso-wrap-style:square;mso-width-percent:0;mso-height-percent:0;mso-wrap-distance-left:9pt;mso-wrap-distance-top:0;mso-wrap-distance-right:9pt;mso-wrap-distance-bottom:0;mso-position-horizontal:absolute;mso-position-horizontal-relative:text;mso-position-vertical:absolute;mso-position-vertical-relative:text;mso-width-percent:0;mso-height-percent:0;mso-width-relative:margin;mso-height-relative:margin;v-text-anchor:middle" o:gfxdata="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" filled="f" strokecolor="#a5a5a5 [3206]" strokeweight="2pt">
+              <v:oval w14:anchorId="661CE639" id="Oval 21" o:spid="_x0000_s1026" style="position:absolute;margin-left:253pt;margin-top:54pt;width:135pt;height:107.2pt;z-index:251669504;visibility:visible;mso-wrap-style:square;mso-width-percent:0;mso-height-percent:0;mso-wrap-distance-left:9pt;mso-wrap-distance-top:0;mso-wrap-distance-right:9pt;mso-wrap-distance-bottom:0;mso-position-horizontal:absolute;mso-position-horizontal-relative:text;mso-position-vertical:absolute;mso-position-vertical-relative:text;mso-width-percent:0;mso-height-percent:0;mso-width-relative:margin;mso-height-relative:margin;v-text-anchor:middle" o:gfxdata="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" filled="f" strokecolor="#a5a5a5 [3206]" strokeweight="2pt">
                 <v:stroke joinstyle="miter"/>
                 <w10:wrap type="through"/>
               </v:oval>
@@ -4173,7 +4173,7 @@
           </mc:Choice>
           <mc:Fallback>
             <w:pict>
-              <v:shape w14:anchorId="75F5B0A6" id="Straight Arrow Connector 30" o:spid="_x0000_s1026" type="#_x0000_t32" style="position:absolute;margin-left:172.35pt;margin-top:8.1pt;width:9pt;height:83.2pt;flip:y;z-index:251676672;visibility:visible;mso-wrap-style:square;mso-width-percent:0;mso-height-percent:0;mso-wrap-distance-left:9pt;mso-wrap-distance-top:0;mso-wrap-distance-right:9pt;mso-wrap-distance-bottom:0;mso-position-horizontal:absolute;mso-position-horizontal-relative:text;mso-position-vertical:absolute;mso-position-vertical-relative:text;mso-width-percent:0;mso-height-percent:0;mso-width-relative:margin;mso-height-relative:margin" o:gfxdata="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" strokecolor="#5b9bd5 [3204]" strokeweight="2pt">
+              <v:shape w14:anchorId="41511F42" id="Straight Arrow Connector 30" o:spid="_x0000_s1026" type="#_x0000_t32" style="position:absolute;margin-left:172.35pt;margin-top:8.1pt;width:9pt;height:83.2pt;flip:y;z-index:251676672;visibility:visible;mso-wrap-style:square;mso-width-percent:0;mso-height-percent:0;mso-wrap-distance-left:9pt;mso-wrap-distance-top:0;mso-wrap-distance-right:9pt;mso-wrap-distance-bottom:0;mso-position-horizontal:absolute;mso-position-horizontal-relative:text;mso-position-vertical:absolute;mso-position-vertical-relative:text;mso-width-percent:0;mso-height-percent:0;mso-width-relative:margin;mso-height-relative:margin" o:gfxdata="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" strokecolor="#5b9bd5 [3204]" strokeweight="2pt">
                 <v:stroke endarrow="block" joinstyle="miter"/>
               </v:shape>
             </w:pict>
@@ -4249,7 +4249,7 @@
           </mc:Choice>
           <mc:Fallback>
             <w:pict>
-              <v:shape w14:anchorId="37FA7BD4" id="Straight Arrow Connector 28" o:spid="_x0000_s1026" type="#_x0000_t32" style="position:absolute;margin-left:271.05pt;margin-top:10.7pt;width:54pt;height:63pt;flip:x y;z-index:251678720;visibility:visible;mso-wrap-style:square;mso-width-percent:0;mso-height-percent:0;mso-wrap-distance-left:9pt;mso-wrap-distance-top:0;mso-wrap-distance-right:9pt;mso-wrap-distance-bottom:0;mso-position-horizontal:absolute;mso-position-horizontal-relative:text;mso-position-vertical:absolute;mso-position-vertical-relative:text;mso-width-percent:0;mso-height-percent:0;mso-width-relative:margin;mso-height-relative:margin" o:gfxdata="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" strokecolor="#5b9bd5 [3204]" strokeweight="2pt">
+              <v:shape w14:anchorId="30FAB647" id="Straight Arrow Connector 28" o:spid="_x0000_s1026" type="#_x0000_t32" style="position:absolute;margin-left:271.05pt;margin-top:10.7pt;width:54pt;height:63pt;flip:x y;z-index:251678720;visibility:visible;mso-wrap-style:square;mso-width-percent:0;mso-height-percent:0;mso-wrap-distance-left:9pt;mso-wrap-distance-top:0;mso-wrap-distance-right:9pt;mso-wrap-distance-bottom:0;mso-position-horizontal:absolute;mso-position-horizontal-relative:text;mso-position-vertical:absolute;mso-position-vertical-relative:text;mso-width-percent:0;mso-height-percent:0;mso-width-relative:margin;mso-height-relative:margin" o:gfxdata="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" strokecolor="#5b9bd5 [3204]" strokeweight="2pt">
                 <v:stroke endarrow="block" joinstyle="miter"/>
               </v:shape>
             </w:pict>
@@ -4382,7 +4382,7 @@
         <w:pStyle w:val="TestoNormale"/>
         <w:numPr>
           <w:ilvl w:val="0"/>
-          <w:numId w:val="18"/>
+          <w:numId w:val="46"/>
         </w:numPr>
       </w:pPr>
       <w:r>
@@ -4398,7 +4398,13 @@
         <w:t>Visitor</w:t>
       </w:r>
       <w:r>
-        <w:t xml:space="preserve"> to sign-in in the </w:t>
+        <w:t xml:space="preserve"> to sign-up</w:t>
+      </w:r>
+      <w:r>
+        <w:t xml:space="preserve"> </w:t>
+      </w:r>
+      <w:r>
+        <w:t xml:space="preserve">to </w:t>
       </w:r>
       <w:r>
         <w:rPr>
@@ -4408,34 +4414,6 @@
       </w:r>
       <w:r>
         <w:t>.</w:t>
-      </w:r>
-    </w:p>
-    <w:p>
-      <w:pPr>
-        <w:pStyle w:val="Paragrafoelenco"/>
-        <w:numPr>
-          <w:ilvl w:val="0"/>
-          <w:numId w:val="18"/>
-        </w:numPr>
-        <w:rPr>
-          <w:rFonts w:ascii="Cambria" w:hAnsi="Cambria"/>
-          <w:sz w:val="24"/>
-        </w:rPr>
-      </w:pPr>
-      <w:r>
-        <w:rPr>
-          <w:rFonts w:ascii="Cambria" w:hAnsi="Cambria"/>
-          <w:b/>
-          <w:sz w:val="24"/>
-        </w:rPr>
-        <w:t>[G0’]</w:t>
-      </w:r>
-      <w:r>
-        <w:rPr>
-          <w:rFonts w:ascii="Cambria" w:hAnsi="Cambria"/>
-          <w:sz w:val="24"/>
-        </w:rPr>
-        <w:t xml:space="preserve"> Allow a Visitor to login in the myTaxiService.</w:t>
       </w:r>
     </w:p>
     <w:p>
@@ -4443,23 +4421,41 @@
         <w:pStyle w:val="TestoNormale"/>
         <w:numPr>
           <w:ilvl w:val="0"/>
-          <w:numId w:val="18"/>
+          <w:numId w:val="46"/>
         </w:numPr>
       </w:pPr>
       <w:r>
         <w:rPr>
           <w:b/>
         </w:rPr>
-        <w:t>[G1]</w:t>
-      </w:r>
-      <w:r>
-        <w:t xml:space="preserve"> Allow a </w:t>
-      </w:r>
-      <w:r>
-        <w:t>Costumer</w:t>
-      </w:r>
-      <w:r>
-        <w:t xml:space="preserve"> to make a taxi reservation using the mobile application.</w:t>
+        <w:t>[G1</w:t>
+      </w:r>
+      <w:r>
+        <w:rPr>
+          <w:b/>
+        </w:rPr>
+        <w:t>]</w:t>
+      </w:r>
+      <w:r>
+        <w:t xml:space="preserve"> Allow a Visitor to log</w:t>
+      </w:r>
+      <w:r>
+        <w:t>-in</w:t>
+      </w:r>
+      <w:r>
+        <w:t xml:space="preserve"> </w:t>
+      </w:r>
+      <w:r>
+        <w:t xml:space="preserve">to </w:t>
+      </w:r>
+      <w:r>
+        <w:rPr>
+          <w:i/>
+        </w:rPr>
+        <w:t>myTaxiService</w:t>
+      </w:r>
+      <w:r>
+        <w:t>.</w:t>
       </w:r>
     </w:p>
     <w:p>
@@ -4467,14 +4463,20 @@
         <w:pStyle w:val="TestoNormale"/>
         <w:numPr>
           <w:ilvl w:val="0"/>
-          <w:numId w:val="18"/>
+          <w:numId w:val="46"/>
         </w:numPr>
       </w:pPr>
       <w:r>
         <w:rPr>
           <w:b/>
         </w:rPr>
-        <w:t>[G2]</w:t>
+        <w:t>[G2</w:t>
+      </w:r>
+      <w:r>
+        <w:rPr>
+          <w:b/>
+        </w:rPr>
+        <w:t>]</w:t>
       </w:r>
       <w:r>
         <w:t xml:space="preserve"> Allow a </w:t>
@@ -4483,10 +4485,7 @@
         <w:t>Costumer</w:t>
       </w:r>
       <w:r>
-        <w:t xml:space="preserve"> to make a taxi reservation using the web application</w:t>
-      </w:r>
-      <w:r>
-        <w:t>.</w:t>
+        <w:t xml:space="preserve"> to make a taxi reservation using the mobile application.</w:t>
       </w:r>
     </w:p>
     <w:p>
@@ -4494,17 +4493,32 @@
         <w:pStyle w:val="TestoNormale"/>
         <w:numPr>
           <w:ilvl w:val="0"/>
-          <w:numId w:val="18"/>
+          <w:numId w:val="46"/>
         </w:numPr>
       </w:pPr>
       <w:r>
         <w:rPr>
           <w:b/>
         </w:rPr>
-        <w:t>[G3]</w:t>
-      </w:r>
-      <w:r>
-        <w:t xml:space="preserve"> Grant the possibility to delete a reservation using the mobile application.</w:t>
+        <w:t>[G3</w:t>
+      </w:r>
+      <w:r>
+        <w:rPr>
+          <w:b/>
+        </w:rPr>
+        <w:t>]</w:t>
+      </w:r>
+      <w:r>
+        <w:t xml:space="preserve"> Allow a </w:t>
+      </w:r>
+      <w:r>
+        <w:t>Costumer</w:t>
+      </w:r>
+      <w:r>
+        <w:t xml:space="preserve"> to make a taxi reservation using the web application</w:t>
+      </w:r>
+      <w:r>
+        <w:t>.</w:t>
       </w:r>
     </w:p>
     <w:p>
@@ -4512,17 +4526,23 @@
         <w:pStyle w:val="TestoNormale"/>
         <w:numPr>
           <w:ilvl w:val="0"/>
-          <w:numId w:val="18"/>
+          <w:numId w:val="46"/>
         </w:numPr>
       </w:pPr>
       <w:r>
         <w:rPr>
           <w:b/>
         </w:rPr>
-        <w:t>[G4]</w:t>
-      </w:r>
-      <w:r>
-        <w:t xml:space="preserve"> Grant the possibility to delete a reservation using the web application.</w:t>
+        <w:t>[G4</w:t>
+      </w:r>
+      <w:r>
+        <w:rPr>
+          <w:b/>
+        </w:rPr>
+        <w:t>]</w:t>
+      </w:r>
+      <w:r>
+        <w:t xml:space="preserve"> Grant the possibility to delete a reservation using the mobile application.</w:t>
       </w:r>
     </w:p>
     <w:p>
@@ -4530,20 +4550,23 @@
         <w:pStyle w:val="TestoNormale"/>
         <w:numPr>
           <w:ilvl w:val="0"/>
-          <w:numId w:val="18"/>
+          <w:numId w:val="46"/>
         </w:numPr>
       </w:pPr>
       <w:r>
         <w:rPr>
           <w:b/>
         </w:rPr>
-        <w:t>[G5]</w:t>
-      </w:r>
-      <w:r>
-        <w:t xml:space="preserve"> Reduce C</w:t>
-      </w:r>
-      <w:r>
-        <w:t>ostumer waiting time. // revise</w:t>
+        <w:t>[G5</w:t>
+      </w:r>
+      <w:r>
+        <w:rPr>
+          <w:b/>
+        </w:rPr>
+        <w:t>]</w:t>
+      </w:r>
+      <w:r>
+        <w:t xml:space="preserve"> Grant the possibility to delete a reservation using the web application.</w:t>
       </w:r>
     </w:p>
     <w:p>
@@ -4551,20 +4574,26 @@
         <w:pStyle w:val="TestoNormale"/>
         <w:numPr>
           <w:ilvl w:val="0"/>
-          <w:numId w:val="18"/>
+          <w:numId w:val="46"/>
         </w:numPr>
       </w:pPr>
       <w:r>
         <w:rPr>
           <w:b/>
         </w:rPr>
-        <w:t>[G5']</w:t>
-      </w:r>
-      <w:r>
-        <w:t xml:space="preserve"> Maximize Taxi D</w:t>
-      </w:r>
-      <w:r>
-        <w:t>river down-time. // revise</w:t>
+        <w:t>[G6</w:t>
+      </w:r>
+      <w:r>
+        <w:rPr>
+          <w:b/>
+        </w:rPr>
+        <w:t>]</w:t>
+      </w:r>
+      <w:r>
+        <w:t xml:space="preserve"> Reduce C</w:t>
+      </w:r>
+      <w:r>
+        <w:t xml:space="preserve">ostumer waiting time. </w:t>
       </w:r>
     </w:p>
     <w:p>
@@ -4572,26 +4601,32 @@
         <w:pStyle w:val="TestoNormale"/>
         <w:numPr>
           <w:ilvl w:val="0"/>
-          <w:numId w:val="18"/>
+          <w:numId w:val="46"/>
         </w:numPr>
-        <w:rPr>
-          <w:color w:val="FF0000"/>
-        </w:rPr>
       </w:pPr>
       <w:r>
         <w:rPr>
           <w:b/>
         </w:rPr>
-        <w:t>[G6]</w:t>
-      </w:r>
-      <w:r>
-        <w:t xml:space="preserve"> </w:t>
-      </w:r>
-      <w:r>
-        <w:rPr>
-          <w:color w:val="FF0000"/>
-        </w:rPr>
-        <w:t>Give the possibility of taxi reservation to the user &lt;&lt;- GOAL //-&gt;&gt;SONO REQUISITI, DA GESTIRE LA POSSIBILITA' DI PRENOTARE IN ANTICIPO (feature dei gruppi da 2 persone, come me e te), MA ANCHE @LIVE after the specification of the start and the end of the ride (two hours or more before the ride).</w:t>
+        <w:t>[G7</w:t>
+      </w:r>
+      <w:r>
+        <w:rPr>
+          <w:b/>
+        </w:rPr>
+        <w:t>]</w:t>
+      </w:r>
+      <w:r>
+        <w:t xml:space="preserve"> M</w:t>
+      </w:r>
+      <w:r>
+        <w:t>inimiz</w:t>
+      </w:r>
+      <w:r>
+        <w:t>e Taxi D</w:t>
+      </w:r>
+      <w:r>
+        <w:t xml:space="preserve">river down-time. </w:t>
       </w:r>
     </w:p>
     <w:p>
@@ -4599,18 +4634,26 @@
         <w:pStyle w:val="TestoNormale"/>
         <w:numPr>
           <w:ilvl w:val="0"/>
-          <w:numId w:val="18"/>
+          <w:numId w:val="46"/>
         </w:numPr>
-        <w:rPr>
-          <w:color w:val="FF0000"/>
-        </w:rPr>
-      </w:pPr>
-      <w:r>
-        <w:rPr>
-          <w:color w:val="FF0000"/>
-          <w:sz w:val="44"/>
-        </w:rPr>
-        <w:t>LIVE RESERVATION HEREEEEE</w:t>
+      </w:pPr>
+      <w:r>
+        <w:rPr>
+          <w:b/>
+        </w:rPr>
+        <w:t>[G8]</w:t>
+      </w:r>
+      <w:r>
+        <w:t xml:space="preserve"> Allow a Costumer to make a LiveReservation</w:t>
+      </w:r>
+      <w:r>
+        <w:rPr>
+          <w:vertAlign w:val="superscript"/>
+        </w:rPr>
+        <w:t xml:space="preserve">TM </w:t>
+      </w:r>
+      <w:r>
+        <w:t>using the mobile application.</w:t>
       </w:r>
     </w:p>
     <w:p>
@@ -4618,14 +4661,26 @@
         <w:pStyle w:val="TestoNormale"/>
         <w:numPr>
           <w:ilvl w:val="0"/>
-          <w:numId w:val="18"/>
+          <w:numId w:val="46"/>
         </w:numPr>
       </w:pPr>
       <w:r>
         <w:rPr>
           <w:b/>
         </w:rPr>
-        <w:t>[G7]</w:t>
+        <w:t>[</w:t>
+      </w:r>
+      <w:r>
+        <w:rPr>
+          <w:b/>
+        </w:rPr>
+        <w:t>G9</w:t>
+      </w:r>
+      <w:r>
+        <w:rPr>
+          <w:b/>
+        </w:rPr>
+        <w:t>]</w:t>
       </w:r>
       <w:r>
         <w:t xml:space="preserve"> Allow a C</w:t>
@@ -4639,14 +4694,20 @@
         <w:pStyle w:val="TestoNormale"/>
         <w:numPr>
           <w:ilvl w:val="0"/>
-          <w:numId w:val="18"/>
+          <w:numId w:val="46"/>
         </w:numPr>
       </w:pPr>
       <w:r>
         <w:rPr>
           <w:b/>
         </w:rPr>
-        <w:t>[G8]</w:t>
+        <w:t>[G10</w:t>
+      </w:r>
+      <w:r>
+        <w:rPr>
+          <w:b/>
+        </w:rPr>
+        <w:t>]</w:t>
       </w:r>
       <w:r>
         <w:t xml:space="preserve"> Allow</w:t>
@@ -4663,14 +4724,20 @@
         <w:pStyle w:val="TestoNormale"/>
         <w:numPr>
           <w:ilvl w:val="0"/>
-          <w:numId w:val="18"/>
+          <w:numId w:val="46"/>
         </w:numPr>
       </w:pPr>
       <w:r>
         <w:rPr>
           <w:b/>
         </w:rPr>
-        <w:t>[G9]</w:t>
+        <w:t>[G11</w:t>
+      </w:r>
+      <w:r>
+        <w:rPr>
+          <w:b/>
+        </w:rPr>
+        <w:t>]</w:t>
       </w:r>
       <w:r>
         <w:t xml:space="preserve"> Allow the Taxi D</w:t>
@@ -4684,14 +4751,20 @@
         <w:pStyle w:val="TestoNormale"/>
         <w:numPr>
           <w:ilvl w:val="0"/>
-          <w:numId w:val="18"/>
+          <w:numId w:val="46"/>
         </w:numPr>
       </w:pPr>
       <w:r>
         <w:rPr>
           <w:b/>
         </w:rPr>
-        <w:t>[G10]</w:t>
+        <w:t>[G12</w:t>
+      </w:r>
+      <w:r>
+        <w:rPr>
+          <w:b/>
+        </w:rPr>
+        <w:t>]</w:t>
       </w:r>
       <w:r>
         <w:t xml:space="preserve"> No</w:t>
@@ -4717,14 +4790,20 @@
         <w:pStyle w:val="TestoNormale"/>
         <w:numPr>
           <w:ilvl w:val="0"/>
-          <w:numId w:val="18"/>
+          <w:numId w:val="46"/>
         </w:numPr>
       </w:pPr>
       <w:r>
         <w:rPr>
           <w:b/>
         </w:rPr>
-        <w:t>[G11]</w:t>
+        <w:t>[G13</w:t>
+      </w:r>
+      <w:r>
+        <w:rPr>
+          <w:b/>
+        </w:rPr>
+        <w:t>]</w:t>
       </w:r>
       <w:r>
         <w:t xml:space="preserve"> Allow the </w:t>
@@ -4741,26 +4820,35 @@
         <w:pStyle w:val="TestoNormale"/>
         <w:numPr>
           <w:ilvl w:val="0"/>
-          <w:numId w:val="18"/>
+          <w:numId w:val="46"/>
         </w:numPr>
       </w:pPr>
       <w:r>
         <w:rPr>
           <w:b/>
         </w:rPr>
-        <w:t>[G12]</w:t>
-      </w:r>
-      <w:r>
-        <w:t xml:space="preserve"> Allow</w:t>
-      </w:r>
-      <w:r>
-        <w:t xml:space="preserve"> the Taxi Driver to see C</w:t>
-      </w:r>
-      <w:r>
-        <w:t>ostu</w:t>
-      </w:r>
-      <w:r>
-        <w:t>mers' requests of ride.</w:t>
+        <w:t>[</w:t>
+      </w:r>
+      <w:r>
+        <w:rPr>
+          <w:b/>
+        </w:rPr>
+        <w:t>G14</w:t>
+      </w:r>
+      <w:r>
+        <w:rPr>
+          <w:b/>
+        </w:rPr>
+        <w:t>]</w:t>
+      </w:r>
+      <w:r>
+        <w:t xml:space="preserve"> Notify a C</w:t>
+      </w:r>
+      <w:r>
+        <w:t>ostumer with the taxi driver's response</w:t>
+      </w:r>
+      <w:r>
+        <w:t>.</w:t>
       </w:r>
     </w:p>
     <w:p>
@@ -4768,23 +4856,32 @@
         <w:pStyle w:val="TestoNormale"/>
         <w:numPr>
           <w:ilvl w:val="0"/>
-          <w:numId w:val="18"/>
+          <w:numId w:val="46"/>
         </w:numPr>
       </w:pPr>
       <w:r>
         <w:rPr>
           <w:b/>
         </w:rPr>
-        <w:t>[G13]</w:t>
-      </w:r>
-      <w:r>
-        <w:t xml:space="preserve"> Notify a C</w:t>
-      </w:r>
-      <w:r>
-        <w:t>ostumer with the taxi driver's response</w:t>
-      </w:r>
-      <w:r>
-        <w:t>.</w:t>
+        <w:t>[G1</w:t>
+      </w:r>
+      <w:r>
+        <w:rPr>
+          <w:b/>
+        </w:rPr>
+        <w:t>5</w:t>
+      </w:r>
+      <w:r>
+        <w:rPr>
+          <w:b/>
+        </w:rPr>
+        <w:t>]</w:t>
+      </w:r>
+      <w:r>
+        <w:t xml:space="preserve"> Allow a C</w:t>
+      </w:r>
+      <w:r>
+        <w:t>ustomer to see his/her current position in a ride.</w:t>
       </w:r>
     </w:p>
     <w:p>
@@ -4792,46 +4889,50 @@
         <w:pStyle w:val="TestoNormale"/>
         <w:numPr>
           <w:ilvl w:val="0"/>
-          <w:numId w:val="18"/>
+          <w:numId w:val="46"/>
         </w:numPr>
       </w:pPr>
       <w:r>
         <w:rPr>
           <w:b/>
         </w:rPr>
-        <w:t>[G14]</w:t>
-      </w:r>
-      <w:r>
-        <w:t xml:space="preserve"> Allow a C</w:t>
-      </w:r>
-      <w:r>
-        <w:t>ustomer to see his/her current position in a ride.</w:t>
-      </w:r>
-    </w:p>
-    <w:p>
-      <w:pPr>
-        <w:pStyle w:val="Paragrafoelenco"/>
+        <w:t>[G16</w:t>
+      </w:r>
+      <w:r>
+        <w:rPr>
+          <w:b/>
+        </w:rPr>
+        <w:t>]</w:t>
+      </w:r>
+      <w:r>
+        <w:t xml:space="preserve"> Allow the SysAdmi</w:t>
+      </w:r>
+      <w:r>
+        <w:t>n to register a new Taxi Driver.</w:t>
+      </w:r>
+    </w:p>
+    <w:p>
+      <w:pPr>
+        <w:pStyle w:val="TestoNormale"/>
         <w:numPr>
           <w:ilvl w:val="0"/>
-          <w:numId w:val="18"/>
+          <w:numId w:val="46"/>
         </w:numPr>
       </w:pPr>
       <w:r>
         <w:rPr>
-          <w:rFonts w:ascii="Cambria" w:hAnsi="Cambria"/>
           <w:b/>
-          <w:sz w:val="24"/>
-        </w:rPr>
-        <w:t>[G15]</w:t>
-      </w:r>
-      <w:r>
-        <w:rPr>
-          <w:rFonts w:ascii="Cambria" w:hAnsi="Cambria"/>
-          <w:sz w:val="24"/>
-        </w:rPr>
-        <w:t xml:space="preserve"> Allow the SysAdmin to register a new Taxi Driver </w:t>
-      </w:r>
-    </w:p>
+        </w:rPr>
+        <w:t>[G17]</w:t>
+      </w:r>
+      <w:r>
+        <w:t xml:space="preserve"> </w:t>
+      </w:r>
+      <w:r>
+        <w:t>Allow a Costumer to check his reservation list.</w:t>
+      </w:r>
+    </w:p>
+    <w:p/>
     <w:p>
       <w:pPr>
         <w:rPr>
@@ -4966,17 +5067,467 @@
     </w:p>
     <w:p>
       <w:pPr>
-        <w:rPr>
-          <w:rFonts w:ascii="Cambria" w:hAnsi="Cambria" w:cs="Cambria"/>
+        <w:pStyle w:val="Titolo2"/>
+      </w:pPr>
+      <w:bookmarkStart w:id="4" w:name="_Toc433725790"/>
+      <w:r>
+        <w:lastRenderedPageBreak/>
+        <w:t>Current state of the service and future prospect</w:t>
+      </w:r>
+      <w:bookmarkEnd w:id="4"/>
+    </w:p>
+    <w:p>
+      <w:pPr>
+        <w:pStyle w:val="Titolo3"/>
+      </w:pPr>
+      <w:r>
+        <w:t>SYSTEM AS IS</w:t>
+      </w:r>
+    </w:p>
+    <w:p>
+      <w:pPr>
+        <w:jc w:val="both"/>
+        <w:rPr>
+          <w:rFonts w:ascii="Cambria" w:hAnsi="Cambria" w:cs="Cambria"/>
+          <w:color w:val="000000" w:themeColor="text1"/>
+          <w:sz w:val="24"/>
+          <w:szCs w:val="24"/>
+        </w:rPr>
+      </w:pPr>
+      <w:r>
+        <w:rPr>
+          <w:rFonts w:ascii="Cambria" w:hAnsi="Cambria" w:cs="Cambria"/>
+          <w:color w:val="000000" w:themeColor="text1"/>
+          <w:sz w:val="24"/>
+          <w:szCs w:val="24"/>
+        </w:rPr>
+        <w:t>Taxi drivers are equipped with a cellphone and an earpiece to</w:t>
+      </w:r>
+      <w:r>
+        <w:rPr>
+          <w:rFonts w:ascii="Cambria" w:hAnsi="Cambria" w:cs="Cambria"/>
+          <w:color w:val="000000" w:themeColor="text1"/>
+          <w:sz w:val="24"/>
+          <w:szCs w:val="24"/>
+        </w:rPr>
+        <w:t xml:space="preserve"> be able to answer calls during driving</w:t>
+      </w:r>
+      <w:r>
+        <w:rPr>
+          <w:rFonts w:ascii="Cambria" w:hAnsi="Cambria" w:cs="Cambria"/>
+          <w:color w:val="000000" w:themeColor="text1"/>
+          <w:sz w:val="24"/>
+          <w:szCs w:val="24"/>
+        </w:rPr>
+        <w:t xml:space="preserve">. </w:t>
+      </w:r>
+    </w:p>
+    <w:p>
+      <w:pPr>
+        <w:jc w:val="both"/>
+        <w:rPr>
+          <w:rFonts w:ascii="Cambria" w:hAnsi="Cambria" w:cs="Cambria"/>
+          <w:color w:val="000000" w:themeColor="text1"/>
+          <w:sz w:val="24"/>
+          <w:szCs w:val="24"/>
+        </w:rPr>
+      </w:pPr>
+      <w:r>
+        <w:rPr>
+          <w:rFonts w:ascii="Cambria" w:hAnsi="Cambria" w:cs="Cambria"/>
+          <w:color w:val="000000" w:themeColor="text1"/>
+          <w:sz w:val="24"/>
+          <w:szCs w:val="24"/>
+        </w:rPr>
+        <w:t>Taxis are equipped with a prop</w:t>
+      </w:r>
+      <w:r>
+        <w:rPr>
+          <w:rFonts w:ascii="Cambria" w:hAnsi="Cambria" w:cs="Cambria"/>
+          <w:color w:val="000000" w:themeColor="text1"/>
+          <w:sz w:val="24"/>
+          <w:szCs w:val="24"/>
+        </w:rPr>
+        <w:t xml:space="preserve">rietary </w:t>
+      </w:r>
+      <w:r>
+        <w:rPr>
+          <w:rFonts w:ascii="Cambria" w:hAnsi="Cambria" w:cs="Cambria"/>
+          <w:color w:val="000000" w:themeColor="text1"/>
+          <w:sz w:val="24"/>
+          <w:szCs w:val="24"/>
+        </w:rPr>
+        <w:t>device placed on the cockpit</w:t>
+      </w:r>
+      <w:r>
+        <w:rPr>
+          <w:rFonts w:ascii="Cambria" w:hAnsi="Cambria" w:cs="Cambria"/>
+          <w:color w:val="000000" w:themeColor="text1"/>
+          <w:sz w:val="24"/>
+          <w:szCs w:val="24"/>
+        </w:rPr>
+        <w:t xml:space="preserve"> that periodically sends GPS information to </w:t>
+      </w:r>
+      <w:r>
+        <w:rPr>
+          <w:rFonts w:ascii="Cambria" w:hAnsi="Cambria" w:cs="Cambria"/>
+          <w:i/>
+          <w:color w:val="000000" w:themeColor="text1"/>
+          <w:sz w:val="24"/>
+          <w:szCs w:val="24"/>
+        </w:rPr>
+        <w:t>TAXISPA</w:t>
+      </w:r>
+      <w:r>
+        <w:rPr>
+          <w:rFonts w:ascii="Cambria" w:hAnsi="Cambria" w:cs="Cambria"/>
+          <w:color w:val="000000" w:themeColor="text1"/>
+          <w:sz w:val="24"/>
+          <w:szCs w:val="24"/>
+        </w:rPr>
+        <w:t xml:space="preserve"> using GSM connection and act</w:t>
+      </w:r>
+      <w:r>
+        <w:rPr>
+          <w:rFonts w:ascii="Cambria" w:hAnsi="Cambria" w:cs="Cambria"/>
+          <w:color w:val="000000" w:themeColor="text1"/>
+          <w:sz w:val="24"/>
+          <w:szCs w:val="24"/>
+        </w:rPr>
+        <w:t>s</w:t>
+      </w:r>
+      <w:r>
+        <w:rPr>
+          <w:rFonts w:ascii="Cambria" w:hAnsi="Cambria" w:cs="Cambria"/>
+          <w:color w:val="000000" w:themeColor="text1"/>
+          <w:sz w:val="24"/>
+          <w:szCs w:val="24"/>
+        </w:rPr>
+        <w:t xml:space="preserve"> as a taximeter. </w:t>
+      </w:r>
+    </w:p>
+    <w:p>
+      <w:pPr>
+        <w:jc w:val="both"/>
+        <w:rPr>
+          <w:rFonts w:ascii="Cambria" w:hAnsi="Cambria" w:cs="Cambria"/>
+          <w:color w:val="000000" w:themeColor="text1"/>
+          <w:sz w:val="24"/>
+          <w:szCs w:val="24"/>
+        </w:rPr>
+      </w:pPr>
+      <w:r>
+        <w:rPr>
+          <w:rFonts w:ascii="Cambria" w:hAnsi="Cambria" w:cs="Cambria"/>
+          <w:color w:val="000000" w:themeColor="text1"/>
+          <w:sz w:val="24"/>
+          <w:szCs w:val="24"/>
+        </w:rPr>
+        <w:t>Currently if a user wants to use a taxi he/her must call</w:t>
+      </w:r>
+      <w:r>
+        <w:rPr>
+          <w:rFonts w:ascii="Cambria" w:hAnsi="Cambria" w:cs="Cambria"/>
+          <w:color w:val="000000" w:themeColor="text1"/>
+          <w:sz w:val="24"/>
+          <w:szCs w:val="24"/>
+        </w:rPr>
+        <w:t xml:space="preserve"> </w:t>
+      </w:r>
+      <w:r>
+        <w:rPr>
+          <w:rFonts w:ascii="Cambria" w:hAnsi="Cambria" w:cs="Cambria"/>
+          <w:i/>
+          <w:color w:val="000000" w:themeColor="text1"/>
+          <w:sz w:val="24"/>
+          <w:szCs w:val="24"/>
+        </w:rPr>
+        <w:t>TAXISPA</w:t>
+      </w:r>
+      <w:r>
+        <w:rPr>
+          <w:rFonts w:ascii="Cambria" w:hAnsi="Cambria" w:cs="Cambria"/>
+          <w:color w:val="000000" w:themeColor="text1"/>
+          <w:sz w:val="24"/>
+          <w:szCs w:val="24"/>
+        </w:rPr>
+        <w:t xml:space="preserve"> phone</w:t>
+      </w:r>
+      <w:r>
+        <w:rPr>
+          <w:rFonts w:ascii="Cambria" w:hAnsi="Cambria" w:cs="Cambria"/>
+          <w:color w:val="000000" w:themeColor="text1"/>
+          <w:sz w:val="24"/>
+          <w:szCs w:val="24"/>
+        </w:rPr>
+        <w:t xml:space="preserve"> number and </w:t>
+      </w:r>
+      <w:r>
+        <w:rPr>
+          <w:rFonts w:ascii="Cambria" w:hAnsi="Cambria" w:cs="Cambria"/>
+          <w:color w:val="000000" w:themeColor="text1"/>
+          <w:sz w:val="24"/>
+          <w:szCs w:val="24"/>
+        </w:rPr>
+        <w:t>provide his/her position with</w:t>
+      </w:r>
+      <w:r>
+        <w:rPr>
+          <w:rFonts w:ascii="Cambria" w:hAnsi="Cambria" w:cs="Cambria"/>
+          <w:color w:val="000000" w:themeColor="text1"/>
+          <w:sz w:val="24"/>
+          <w:szCs w:val="24"/>
+        </w:rPr>
+        <w:t xml:space="preserve"> accuracy</w:t>
+      </w:r>
+      <w:r>
+        <w:rPr>
+          <w:rFonts w:ascii="Cambria" w:hAnsi="Cambria" w:cs="Cambria"/>
+          <w:color w:val="000000" w:themeColor="text1"/>
+          <w:sz w:val="24"/>
+          <w:szCs w:val="24"/>
+        </w:rPr>
+        <w:t>, if possible</w:t>
+      </w:r>
+      <w:r>
+        <w:rPr>
+          <w:rFonts w:ascii="Cambria" w:hAnsi="Cambria" w:cs="Cambria"/>
+          <w:color w:val="000000" w:themeColor="text1"/>
+          <w:sz w:val="24"/>
+          <w:szCs w:val="24"/>
+        </w:rPr>
+        <w:t>. Every call is redirected from a switchboar</w:t>
+      </w:r>
+      <w:r>
+        <w:rPr>
+          <w:rFonts w:ascii="Cambria" w:hAnsi="Cambria" w:cs="Cambria"/>
+          <w:color w:val="000000" w:themeColor="text1"/>
+          <w:sz w:val="24"/>
+          <w:szCs w:val="24"/>
+        </w:rPr>
+        <w:t xml:space="preserve">d system to an available employer that takes care of the customer. The employer </w:t>
+      </w:r>
+      <w:r>
+        <w:rPr>
+          <w:rFonts w:ascii="Cambria" w:hAnsi="Cambria" w:cs="Cambria"/>
+          <w:color w:val="000000" w:themeColor="text1"/>
+          <w:sz w:val="24"/>
+          <w:szCs w:val="24"/>
+        </w:rPr>
+        <w:t>watches</w:t>
+      </w:r>
+      <w:r>
+        <w:rPr>
+          <w:rFonts w:ascii="Cambria" w:hAnsi="Cambria" w:cs="Cambria"/>
+          <w:color w:val="000000" w:themeColor="text1"/>
+          <w:sz w:val="24"/>
+          <w:szCs w:val="24"/>
+        </w:rPr>
+        <w:t xml:space="preserve"> a computer screen</w:t>
+      </w:r>
+      <w:r>
+        <w:rPr>
+          <w:rFonts w:ascii="Cambria" w:hAnsi="Cambria" w:cs="Cambria"/>
+          <w:color w:val="000000" w:themeColor="text1"/>
+          <w:sz w:val="24"/>
+          <w:szCs w:val="24"/>
+        </w:rPr>
+        <w:t xml:space="preserve"> that shows every taxi driver location over a map</w:t>
+      </w:r>
+      <w:r>
+        <w:rPr>
+          <w:rFonts w:ascii="Cambria" w:hAnsi="Cambria" w:cs="Cambria"/>
+          <w:color w:val="000000" w:themeColor="text1"/>
+          <w:sz w:val="24"/>
+          <w:szCs w:val="24"/>
+        </w:rPr>
+        <w:t xml:space="preserve"> to decide which </w:t>
+      </w:r>
+      <w:r>
+        <w:rPr>
+          <w:rFonts w:ascii="Cambria" w:hAnsi="Cambria" w:cs="Cambria"/>
+          <w:color w:val="000000" w:themeColor="text1"/>
+          <w:sz w:val="24"/>
+          <w:szCs w:val="24"/>
+        </w:rPr>
+        <w:t>one</w:t>
+      </w:r>
+      <w:r>
+        <w:rPr>
+          <w:rFonts w:ascii="Cambria" w:hAnsi="Cambria" w:cs="Cambria"/>
+          <w:color w:val="000000" w:themeColor="text1"/>
+          <w:sz w:val="24"/>
+          <w:szCs w:val="24"/>
+        </w:rPr>
+        <w:t xml:space="preserve"> could be available to take the cal</w:t>
+      </w:r>
+      <w:r>
+        <w:rPr>
+          <w:rFonts w:ascii="Cambria" w:hAnsi="Cambria" w:cs="Cambria"/>
+          <w:color w:val="000000" w:themeColor="text1"/>
+          <w:sz w:val="24"/>
+          <w:szCs w:val="24"/>
+        </w:rPr>
+        <w:t>l.</w:t>
+      </w:r>
+    </w:p>
+    <w:p>
+      <w:pPr>
+        <w:jc w:val="both"/>
+        <w:rPr>
+          <w:rFonts w:ascii="Cambria" w:hAnsi="Cambria" w:cs="Cambria"/>
+          <w:color w:val="000000" w:themeColor="text1"/>
+          <w:sz w:val="24"/>
+          <w:szCs w:val="24"/>
+        </w:rPr>
+      </w:pPr>
+      <w:r>
+        <w:rPr>
+          <w:rFonts w:ascii="Cambria" w:hAnsi="Cambria" w:cs="Cambria"/>
+          <w:color w:val="000000" w:themeColor="text1"/>
+          <w:sz w:val="24"/>
+          <w:szCs w:val="24"/>
+        </w:rPr>
+        <w:t>Then the employer</w:t>
+      </w:r>
+      <w:r>
+        <w:rPr>
+          <w:rFonts w:ascii="Cambria" w:hAnsi="Cambria" w:cs="Cambria"/>
+          <w:color w:val="000000" w:themeColor="text1"/>
+          <w:sz w:val="24"/>
+          <w:szCs w:val="24"/>
+        </w:rPr>
+        <w:t xml:space="preserve"> puts on hold the customer</w:t>
+      </w:r>
+      <w:r>
+        <w:rPr>
+          <w:rFonts w:ascii="Cambria" w:hAnsi="Cambria" w:cs="Cambria"/>
+          <w:color w:val="000000" w:themeColor="text1"/>
+          <w:sz w:val="24"/>
+          <w:szCs w:val="24"/>
+        </w:rPr>
+        <w:t xml:space="preserve"> </w:t>
+      </w:r>
+      <w:r>
+        <w:rPr>
+          <w:rFonts w:ascii="Cambria" w:hAnsi="Cambria" w:cs="Cambria"/>
+          <w:color w:val="000000" w:themeColor="text1"/>
+          <w:sz w:val="24"/>
+          <w:szCs w:val="24"/>
+        </w:rPr>
+        <w:t xml:space="preserve">and </w:t>
+      </w:r>
+      <w:r>
+        <w:rPr>
+          <w:rFonts w:ascii="Cambria" w:hAnsi="Cambria" w:cs="Cambria"/>
+          <w:color w:val="000000" w:themeColor="text1"/>
+          <w:sz w:val="24"/>
+          <w:szCs w:val="24"/>
+        </w:rPr>
+        <w:t xml:space="preserve">calls the driver to check </w:t>
+      </w:r>
+      <w:r>
+        <w:rPr>
+          <w:rFonts w:ascii="Cambria" w:hAnsi="Cambria" w:cs="Cambria"/>
+          <w:color w:val="000000" w:themeColor="text1"/>
+          <w:sz w:val="24"/>
+          <w:szCs w:val="24"/>
+        </w:rPr>
+        <w:t>h</w:t>
+      </w:r>
+      <w:r>
+        <w:rPr>
+          <w:rFonts w:ascii="Cambria" w:hAnsi="Cambria" w:cs="Cambria"/>
+          <w:color w:val="000000" w:themeColor="text1"/>
+          <w:sz w:val="24"/>
+          <w:szCs w:val="24"/>
+        </w:rPr>
+        <w:t>is</w:t>
+      </w:r>
+      <w:r>
+        <w:rPr>
+          <w:rFonts w:ascii="Cambria" w:hAnsi="Cambria" w:cs="Cambria"/>
+          <w:color w:val="000000" w:themeColor="text1"/>
+          <w:sz w:val="24"/>
+          <w:szCs w:val="24"/>
+        </w:rPr>
+        <w:t>/her</w:t>
+      </w:r>
+      <w:r>
+        <w:rPr>
+          <w:rFonts w:ascii="Cambria" w:hAnsi="Cambria" w:cs="Cambria"/>
+          <w:color w:val="000000" w:themeColor="text1"/>
+          <w:sz w:val="24"/>
+          <w:szCs w:val="24"/>
+        </w:rPr>
+        <w:t xml:space="preserve"> availability and </w:t>
+      </w:r>
+      <w:r>
+        <w:rPr>
+          <w:rFonts w:ascii="Cambria" w:hAnsi="Cambria" w:cs="Cambria"/>
+          <w:color w:val="000000" w:themeColor="text1"/>
+          <w:sz w:val="24"/>
+          <w:szCs w:val="24"/>
+        </w:rPr>
+        <w:t>report the response to</w:t>
+      </w:r>
+      <w:r>
+        <w:rPr>
+          <w:rFonts w:ascii="Cambria" w:hAnsi="Cambria" w:cs="Cambria"/>
+          <w:color w:val="000000" w:themeColor="text1"/>
+          <w:sz w:val="24"/>
+          <w:szCs w:val="24"/>
+        </w:rPr>
+        <w:t xml:space="preserve"> </w:t>
+      </w:r>
+      <w:r>
+        <w:rPr>
+          <w:rFonts w:ascii="Cambria" w:hAnsi="Cambria" w:cs="Cambria"/>
+          <w:color w:val="000000" w:themeColor="text1"/>
+          <w:sz w:val="24"/>
+          <w:szCs w:val="24"/>
+        </w:rPr>
+        <w:t>the customer.</w:t>
+      </w:r>
+    </w:p>
+    <w:p>
+      <w:pPr>
+        <w:jc w:val="both"/>
+        <w:rPr>
+          <w:rFonts w:ascii="Cambria" w:hAnsi="Cambria" w:cs="Cambria"/>
+          <w:color w:val="000000" w:themeColor="text1"/>
+          <w:sz w:val="24"/>
+          <w:szCs w:val="24"/>
+        </w:rPr>
+      </w:pPr>
+      <w:r>
+        <w:rPr>
+          <w:rFonts w:ascii="Cambria" w:hAnsi="Cambria" w:cs="Cambria"/>
+          <w:color w:val="000000" w:themeColor="text1"/>
+          <w:sz w:val="24"/>
+          <w:szCs w:val="24"/>
+        </w:rPr>
+        <w:t>Currently is not possible to reserve a taxi before the very same day.</w:t>
+      </w:r>
+    </w:p>
+    <w:p>
+      <w:pPr>
+        <w:pStyle w:val="Titolo3"/>
+        <w:rPr>
+          <w:rFonts w:cs="Cambria"/>
           <w:b/>
           <w:color w:val="000000" w:themeColor="text1"/>
           <w:sz w:val="28"/>
           <w:szCs w:val="28"/>
         </w:rPr>
       </w:pPr>
-    </w:p>
-    <w:p>
-      <w:pPr>
+      <w:r>
+        <w:t>SYSTEM TO BE</w:t>
+      </w:r>
+    </w:p>
+    <w:p>
+      <w:pPr>
+        <w:jc w:val="both"/>
         <w:rPr>
           <w:rFonts w:ascii="Cambria" w:hAnsi="Cambria" w:cs="Cambria"/>
           <w:b/>
@@ -4985,9 +5536,207 @@
           <w:szCs w:val="28"/>
         </w:rPr>
       </w:pPr>
-    </w:p>
-    <w:p>
-      <w:pPr>
+      <w:r>
+        <w:rPr>
+          <w:rFonts w:ascii="Cambria" w:hAnsi="Cambria" w:cs="Cambria"/>
+          <w:i/>
+          <w:color w:val="000000" w:themeColor="text1"/>
+          <w:sz w:val="24"/>
+          <w:szCs w:val="24"/>
+        </w:rPr>
+        <w:t>myTaxi</w:t>
+      </w:r>
+      <w:r>
+        <w:rPr>
+          <w:rFonts w:ascii="Cambria" w:hAnsi="Cambria" w:cs="Cambria"/>
+          <w:i/>
+          <w:color w:val="000000" w:themeColor="text1"/>
+          <w:sz w:val="24"/>
+          <w:szCs w:val="24"/>
+        </w:rPr>
+        <w:t>Service</w:t>
+      </w:r>
+      <w:r>
+        <w:rPr>
+          <w:rFonts w:ascii="Cambria" w:hAnsi="Cambria" w:cs="Cambria"/>
+          <w:color w:val="000000" w:themeColor="text1"/>
+          <w:sz w:val="24"/>
+          <w:szCs w:val="24"/>
+        </w:rPr>
+        <w:t xml:space="preserve"> will be</w:t>
+      </w:r>
+      <w:r>
+        <w:rPr>
+          <w:rFonts w:ascii="Cambria" w:hAnsi="Cambria" w:cs="Cambria"/>
+          <w:color w:val="000000" w:themeColor="text1"/>
+          <w:sz w:val="24"/>
+          <w:szCs w:val="24"/>
+        </w:rPr>
+        <w:t xml:space="preserve"> built</w:t>
+      </w:r>
+      <w:r>
+        <w:rPr>
+          <w:rFonts w:ascii="Cambria" w:hAnsi="Cambria" w:cs="Cambria"/>
+          <w:color w:val="000000" w:themeColor="text1"/>
+          <w:sz w:val="24"/>
+          <w:szCs w:val="24"/>
+        </w:rPr>
+        <w:t xml:space="preserve"> from</w:t>
+      </w:r>
+      <w:r>
+        <w:rPr>
+          <w:rFonts w:ascii="Cambria" w:hAnsi="Cambria" w:cs="Cambria"/>
+          <w:color w:val="000000" w:themeColor="text1"/>
+          <w:sz w:val="24"/>
+          <w:szCs w:val="24"/>
+        </w:rPr>
+        <w:t xml:space="preserve"> scratch. This new product is not a</w:t>
+      </w:r>
+      <w:r>
+        <w:rPr>
+          <w:rFonts w:ascii="Cambria" w:hAnsi="Cambria" w:cs="Cambria"/>
+          <w:color w:val="000000" w:themeColor="text1"/>
+          <w:sz w:val="24"/>
+          <w:szCs w:val="24"/>
+        </w:rPr>
+        <w:t xml:space="preserve"> specific</w:t>
+      </w:r>
+      <w:r>
+        <w:rPr>
+          <w:rFonts w:ascii="Cambria" w:hAnsi="Cambria" w:cs="Cambria"/>
+          <w:color w:val="000000" w:themeColor="text1"/>
+          <w:sz w:val="24"/>
+          <w:szCs w:val="24"/>
+        </w:rPr>
+        <w:t xml:space="preserve"> evolution of the existing system.</w:t>
+      </w:r>
+    </w:p>
+    <w:p>
+      <w:pPr>
+        <w:jc w:val="both"/>
+        <w:rPr>
+          <w:rFonts w:ascii="Cambria" w:hAnsi="Cambria" w:cs="Cambria"/>
+          <w:color w:val="000000" w:themeColor="text1"/>
+          <w:sz w:val="24"/>
+          <w:szCs w:val="24"/>
+        </w:rPr>
+      </w:pPr>
+      <w:r>
+        <w:rPr>
+          <w:rFonts w:ascii="Cambria" w:hAnsi="Cambria" w:cs="Cambria"/>
+          <w:i/>
+          <w:color w:val="000000" w:themeColor="text1"/>
+          <w:sz w:val="24"/>
+          <w:szCs w:val="24"/>
+        </w:rPr>
+        <w:t>myTaxi</w:t>
+      </w:r>
+      <w:r>
+        <w:rPr>
+          <w:rFonts w:ascii="Cambria" w:hAnsi="Cambria" w:cs="Cambria"/>
+          <w:i/>
+          <w:color w:val="000000" w:themeColor="text1"/>
+          <w:sz w:val="24"/>
+          <w:szCs w:val="24"/>
+        </w:rPr>
+        <w:t>Service</w:t>
+      </w:r>
+      <w:r>
+        <w:rPr>
+          <w:rFonts w:ascii="Cambria" w:hAnsi="Cambria" w:cs="Cambria"/>
+          <w:color w:val="000000" w:themeColor="text1"/>
+          <w:sz w:val="24"/>
+          <w:szCs w:val="24"/>
+        </w:rPr>
+        <w:t xml:space="preserve"> aim to provide new way</w:t>
+      </w:r>
+      <w:r>
+        <w:rPr>
+          <w:rFonts w:ascii="Cambria" w:hAnsi="Cambria" w:cs="Cambria"/>
+          <w:color w:val="000000" w:themeColor="text1"/>
+          <w:sz w:val="24"/>
+          <w:szCs w:val="24"/>
+        </w:rPr>
+        <w:t>s</w:t>
+      </w:r>
+      <w:r>
+        <w:rPr>
+          <w:rFonts w:ascii="Cambria" w:hAnsi="Cambria" w:cs="Cambria"/>
+          <w:color w:val="000000" w:themeColor="text1"/>
+          <w:sz w:val="24"/>
+          <w:szCs w:val="24"/>
+        </w:rPr>
+        <w:t xml:space="preserve"> of organizing work efficiently to en</w:t>
+      </w:r>
+      <w:r>
+        <w:rPr>
+          <w:rFonts w:ascii="Cambria" w:hAnsi="Cambria" w:cs="Cambria"/>
+          <w:color w:val="000000" w:themeColor="text1"/>
+          <w:sz w:val="24"/>
+          <w:szCs w:val="24"/>
+        </w:rPr>
+        <w:t>sure an always growing customer-</w:t>
+      </w:r>
+      <w:r>
+        <w:rPr>
+          <w:rFonts w:ascii="Cambria" w:hAnsi="Cambria" w:cs="Cambria"/>
+          <w:color w:val="000000" w:themeColor="text1"/>
+          <w:sz w:val="24"/>
+          <w:szCs w:val="24"/>
+        </w:rPr>
+        <w:t xml:space="preserve">base and quality of service, reduce the total operating costs of </w:t>
+      </w:r>
+      <w:r>
+        <w:rPr>
+          <w:rFonts w:ascii="Cambria" w:hAnsi="Cambria" w:cs="Cambria"/>
+          <w:i/>
+          <w:color w:val="000000" w:themeColor="text1"/>
+          <w:sz w:val="24"/>
+          <w:szCs w:val="24"/>
+        </w:rPr>
+        <w:t xml:space="preserve">TAXISPA </w:t>
+      </w:r>
+      <w:r>
+        <w:rPr>
+          <w:rFonts w:ascii="Cambria" w:hAnsi="Cambria" w:cs="Cambria"/>
+          <w:color w:val="000000" w:themeColor="text1"/>
+          <w:sz w:val="24"/>
+          <w:szCs w:val="24"/>
+        </w:rPr>
+        <w:t xml:space="preserve">and put </w:t>
+      </w:r>
+      <w:r>
+        <w:rPr>
+          <w:rFonts w:ascii="Cambria" w:hAnsi="Cambria" w:cs="Cambria"/>
+          <w:i/>
+          <w:color w:val="000000" w:themeColor="text1"/>
+          <w:sz w:val="24"/>
+          <w:szCs w:val="24"/>
+        </w:rPr>
+        <w:t>TAXISPA</w:t>
+      </w:r>
+      <w:r>
+        <w:rPr>
+          <w:rFonts w:ascii="Cambria" w:hAnsi="Cambria" w:cs="Cambria"/>
+          <w:color w:val="000000" w:themeColor="text1"/>
+          <w:sz w:val="24"/>
+          <w:szCs w:val="24"/>
+        </w:rPr>
+        <w:t xml:space="preserve"> in a stronger competitive position.</w:t>
+      </w:r>
+      <w:r>
+        <w:rPr>
+          <w:rFonts w:ascii="Cambria" w:hAnsi="Cambria" w:cs="Cambria"/>
+          <w:color w:val="000000" w:themeColor="text1"/>
+          <w:sz w:val="24"/>
+          <w:szCs w:val="24"/>
+        </w:rPr>
+        <w:t xml:space="preserve"> myTaxiService will use mobile and web technologies and will add new features.</w:t>
+      </w:r>
+    </w:p>
+    <w:p>
+      <w:pPr>
+        <w:pStyle w:val="Paragrafoelenco"/>
         <w:rPr>
           <w:rFonts w:ascii="Cambria" w:hAnsi="Cambria" w:cs="Cambria"/>
           <w:b/>
@@ -4999,6 +5748,7 @@
     </w:p>
     <w:p>
       <w:pPr>
+        <w:pStyle w:val="Paragrafoelenco"/>
         <w:rPr>
           <w:rFonts w:ascii="Cambria" w:hAnsi="Cambria" w:cs="Cambria"/>
           <w:b/>
@@ -5010,466 +5760,19 @@
     </w:p>
     <w:p>
       <w:pPr>
-        <w:pStyle w:val="Titolo2"/>
-      </w:pPr>
-      <w:bookmarkStart w:id="4" w:name="_Toc433725790"/>
-      <w:r>
-        <w:t>Current state of the service and future prospect</w:t>
-      </w:r>
-      <w:bookmarkEnd w:id="4"/>
-    </w:p>
-    <w:p>
-      <w:pPr>
-        <w:pStyle w:val="Titolo3"/>
-      </w:pPr>
-      <w:r>
-        <w:t>SYSTEM AS IS</w:t>
-      </w:r>
-    </w:p>
-    <w:p>
-      <w:pPr>
-        <w:jc w:val="both"/>
-        <w:rPr>
-          <w:rFonts w:ascii="Cambria" w:hAnsi="Cambria" w:cs="Cambria"/>
-          <w:color w:val="000000" w:themeColor="text1"/>
-          <w:sz w:val="24"/>
-          <w:szCs w:val="24"/>
-        </w:rPr>
-      </w:pPr>
-      <w:r>
-        <w:rPr>
-          <w:rFonts w:ascii="Cambria" w:hAnsi="Cambria" w:cs="Cambria"/>
-          <w:color w:val="000000" w:themeColor="text1"/>
-          <w:sz w:val="24"/>
-          <w:szCs w:val="24"/>
-        </w:rPr>
-        <w:t>Taxi drivers are equipped with a cellphone and an earpiece to</w:t>
-      </w:r>
-      <w:r>
-        <w:rPr>
-          <w:rFonts w:ascii="Cambria" w:hAnsi="Cambria" w:cs="Cambria"/>
-          <w:color w:val="000000" w:themeColor="text1"/>
-          <w:sz w:val="24"/>
-          <w:szCs w:val="24"/>
-        </w:rPr>
-        <w:t xml:space="preserve"> be able to answer calls during driving</w:t>
-      </w:r>
-      <w:r>
-        <w:rPr>
-          <w:rFonts w:ascii="Cambria" w:hAnsi="Cambria" w:cs="Cambria"/>
-          <w:color w:val="000000" w:themeColor="text1"/>
-          <w:sz w:val="24"/>
-          <w:szCs w:val="24"/>
-        </w:rPr>
-        <w:t xml:space="preserve">. </w:t>
-      </w:r>
-    </w:p>
-    <w:p>
-      <w:pPr>
-        <w:jc w:val="both"/>
-        <w:rPr>
-          <w:rFonts w:ascii="Cambria" w:hAnsi="Cambria" w:cs="Cambria"/>
-          <w:color w:val="000000" w:themeColor="text1"/>
-          <w:sz w:val="24"/>
-          <w:szCs w:val="24"/>
-        </w:rPr>
-      </w:pPr>
-      <w:r>
-        <w:rPr>
-          <w:rFonts w:ascii="Cambria" w:hAnsi="Cambria" w:cs="Cambria"/>
-          <w:color w:val="000000" w:themeColor="text1"/>
-          <w:sz w:val="24"/>
-          <w:szCs w:val="24"/>
-        </w:rPr>
-        <w:t>Taxis are equipped with a prop</w:t>
-      </w:r>
-      <w:r>
-        <w:rPr>
-          <w:rFonts w:ascii="Cambria" w:hAnsi="Cambria" w:cs="Cambria"/>
-          <w:color w:val="000000" w:themeColor="text1"/>
-          <w:sz w:val="24"/>
-          <w:szCs w:val="24"/>
-        </w:rPr>
-        <w:t xml:space="preserve">rietary </w:t>
-      </w:r>
-      <w:r>
-        <w:rPr>
-          <w:rFonts w:ascii="Cambria" w:hAnsi="Cambria" w:cs="Cambria"/>
-          <w:color w:val="000000" w:themeColor="text1"/>
-          <w:sz w:val="24"/>
-          <w:szCs w:val="24"/>
-        </w:rPr>
-        <w:t>device placed on the cockpit</w:t>
-      </w:r>
-      <w:r>
-        <w:rPr>
-          <w:rFonts w:ascii="Cambria" w:hAnsi="Cambria" w:cs="Cambria"/>
-          <w:color w:val="000000" w:themeColor="text1"/>
-          <w:sz w:val="24"/>
-          <w:szCs w:val="24"/>
-        </w:rPr>
-        <w:t xml:space="preserve"> that periodically sends GPS information to </w:t>
-      </w:r>
-      <w:r>
-        <w:rPr>
-          <w:rFonts w:ascii="Cambria" w:hAnsi="Cambria" w:cs="Cambria"/>
-          <w:i/>
-          <w:color w:val="000000" w:themeColor="text1"/>
-          <w:sz w:val="24"/>
-          <w:szCs w:val="24"/>
-        </w:rPr>
-        <w:t>TAXISPA</w:t>
-      </w:r>
-      <w:r>
-        <w:rPr>
-          <w:rFonts w:ascii="Cambria" w:hAnsi="Cambria" w:cs="Cambria"/>
-          <w:color w:val="000000" w:themeColor="text1"/>
-          <w:sz w:val="24"/>
-          <w:szCs w:val="24"/>
-        </w:rPr>
-        <w:t xml:space="preserve"> using GSM connection and act</w:t>
-      </w:r>
-      <w:r>
-        <w:rPr>
-          <w:rFonts w:ascii="Cambria" w:hAnsi="Cambria" w:cs="Cambria"/>
-          <w:color w:val="000000" w:themeColor="text1"/>
-          <w:sz w:val="24"/>
-          <w:szCs w:val="24"/>
-        </w:rPr>
-        <w:t>s</w:t>
-      </w:r>
-      <w:r>
-        <w:rPr>
-          <w:rFonts w:ascii="Cambria" w:hAnsi="Cambria" w:cs="Cambria"/>
-          <w:color w:val="000000" w:themeColor="text1"/>
-          <w:sz w:val="24"/>
-          <w:szCs w:val="24"/>
-        </w:rPr>
-        <w:t xml:space="preserve"> as a taximeter. </w:t>
-      </w:r>
-    </w:p>
-    <w:p>
-      <w:pPr>
-        <w:jc w:val="both"/>
-        <w:rPr>
-          <w:rFonts w:ascii="Cambria" w:hAnsi="Cambria" w:cs="Cambria"/>
-          <w:color w:val="000000" w:themeColor="text1"/>
-          <w:sz w:val="24"/>
-          <w:szCs w:val="24"/>
-        </w:rPr>
-      </w:pPr>
-      <w:r>
-        <w:rPr>
-          <w:rFonts w:ascii="Cambria" w:hAnsi="Cambria" w:cs="Cambria"/>
-          <w:color w:val="000000" w:themeColor="text1"/>
-          <w:sz w:val="24"/>
-          <w:szCs w:val="24"/>
-        </w:rPr>
-        <w:t>Currently if a user wants to use a taxi he/her must call</w:t>
-      </w:r>
-      <w:r>
-        <w:rPr>
-          <w:rFonts w:ascii="Cambria" w:hAnsi="Cambria" w:cs="Cambria"/>
-          <w:color w:val="000000" w:themeColor="text1"/>
-          <w:sz w:val="24"/>
-          <w:szCs w:val="24"/>
-        </w:rPr>
-        <w:t xml:space="preserve"> </w:t>
-      </w:r>
-      <w:r>
-        <w:rPr>
-          <w:rFonts w:ascii="Cambria" w:hAnsi="Cambria" w:cs="Cambria"/>
-          <w:i/>
-          <w:color w:val="000000" w:themeColor="text1"/>
-          <w:sz w:val="24"/>
-          <w:szCs w:val="24"/>
-        </w:rPr>
-        <w:t>TAXISPA</w:t>
-      </w:r>
-      <w:r>
-        <w:rPr>
-          <w:rFonts w:ascii="Cambria" w:hAnsi="Cambria" w:cs="Cambria"/>
-          <w:color w:val="000000" w:themeColor="text1"/>
-          <w:sz w:val="24"/>
-          <w:szCs w:val="24"/>
-        </w:rPr>
-        <w:t xml:space="preserve"> phone</w:t>
-      </w:r>
-      <w:r>
-        <w:rPr>
-          <w:rFonts w:ascii="Cambria" w:hAnsi="Cambria" w:cs="Cambria"/>
-          <w:color w:val="000000" w:themeColor="text1"/>
-          <w:sz w:val="24"/>
-          <w:szCs w:val="24"/>
-        </w:rPr>
-        <w:t xml:space="preserve"> number and </w:t>
-      </w:r>
-      <w:r>
-        <w:rPr>
-          <w:rFonts w:ascii="Cambria" w:hAnsi="Cambria" w:cs="Cambria"/>
-          <w:color w:val="000000" w:themeColor="text1"/>
-          <w:sz w:val="24"/>
-          <w:szCs w:val="24"/>
-        </w:rPr>
-        <w:t>provide his/her position with</w:t>
-      </w:r>
-      <w:r>
-        <w:rPr>
-          <w:rFonts w:ascii="Cambria" w:hAnsi="Cambria" w:cs="Cambria"/>
-          <w:color w:val="000000" w:themeColor="text1"/>
-          <w:sz w:val="24"/>
-          <w:szCs w:val="24"/>
-        </w:rPr>
-        <w:t xml:space="preserve"> accuracy</w:t>
-      </w:r>
-      <w:r>
-        <w:rPr>
-          <w:rFonts w:ascii="Cambria" w:hAnsi="Cambria" w:cs="Cambria"/>
-          <w:color w:val="000000" w:themeColor="text1"/>
-          <w:sz w:val="24"/>
-          <w:szCs w:val="24"/>
-        </w:rPr>
-        <w:t>, if possible</w:t>
-      </w:r>
-      <w:r>
-        <w:rPr>
-          <w:rFonts w:ascii="Cambria" w:hAnsi="Cambria" w:cs="Cambria"/>
-          <w:color w:val="000000" w:themeColor="text1"/>
-          <w:sz w:val="24"/>
-          <w:szCs w:val="24"/>
-        </w:rPr>
-        <w:t>. Every call is redirected from a switchboar</w:t>
-      </w:r>
-      <w:r>
-        <w:rPr>
-          <w:rFonts w:ascii="Cambria" w:hAnsi="Cambria" w:cs="Cambria"/>
-          <w:color w:val="000000" w:themeColor="text1"/>
-          <w:sz w:val="24"/>
-          <w:szCs w:val="24"/>
-        </w:rPr>
-        <w:t xml:space="preserve">d system to an available employer that takes care of the customer. The employer </w:t>
-      </w:r>
-      <w:r>
-        <w:rPr>
-          <w:rFonts w:ascii="Cambria" w:hAnsi="Cambria" w:cs="Cambria"/>
-          <w:color w:val="000000" w:themeColor="text1"/>
-          <w:sz w:val="24"/>
-          <w:szCs w:val="24"/>
-        </w:rPr>
-        <w:t>watches</w:t>
-      </w:r>
-      <w:r>
-        <w:rPr>
-          <w:rFonts w:ascii="Cambria" w:hAnsi="Cambria" w:cs="Cambria"/>
-          <w:color w:val="000000" w:themeColor="text1"/>
-          <w:sz w:val="24"/>
-          <w:szCs w:val="24"/>
-        </w:rPr>
-        <w:t xml:space="preserve"> a computer screen</w:t>
-      </w:r>
-      <w:r>
-        <w:rPr>
-          <w:rFonts w:ascii="Cambria" w:hAnsi="Cambria" w:cs="Cambria"/>
-          <w:color w:val="000000" w:themeColor="text1"/>
-          <w:sz w:val="24"/>
-          <w:szCs w:val="24"/>
-        </w:rPr>
-        <w:t xml:space="preserve"> that shows every taxi driver location over a map</w:t>
-      </w:r>
-      <w:r>
-        <w:rPr>
-          <w:rFonts w:ascii="Cambria" w:hAnsi="Cambria" w:cs="Cambria"/>
-          <w:color w:val="000000" w:themeColor="text1"/>
-          <w:sz w:val="24"/>
-          <w:szCs w:val="24"/>
-        </w:rPr>
-        <w:t xml:space="preserve"> to decide which </w:t>
-      </w:r>
-      <w:r>
-        <w:rPr>
-          <w:rFonts w:ascii="Cambria" w:hAnsi="Cambria" w:cs="Cambria"/>
-          <w:color w:val="000000" w:themeColor="text1"/>
-          <w:sz w:val="24"/>
-          <w:szCs w:val="24"/>
-        </w:rPr>
-        <w:t>one</w:t>
-      </w:r>
-      <w:r>
-        <w:rPr>
-          <w:rFonts w:ascii="Cambria" w:hAnsi="Cambria" w:cs="Cambria"/>
-          <w:color w:val="000000" w:themeColor="text1"/>
-          <w:sz w:val="24"/>
-          <w:szCs w:val="24"/>
-        </w:rPr>
-        <w:t xml:space="preserve"> could be available to take the cal</w:t>
-      </w:r>
-      <w:r>
-        <w:rPr>
-          <w:rFonts w:ascii="Cambria" w:hAnsi="Cambria" w:cs="Cambria"/>
-          <w:color w:val="000000" w:themeColor="text1"/>
-          <w:sz w:val="24"/>
-          <w:szCs w:val="24"/>
-        </w:rPr>
-        <w:t>l.</w:t>
-      </w:r>
-    </w:p>
-    <w:p>
-      <w:pPr>
-        <w:jc w:val="both"/>
-        <w:rPr>
-          <w:rFonts w:ascii="Cambria" w:hAnsi="Cambria" w:cs="Cambria"/>
-          <w:color w:val="000000" w:themeColor="text1"/>
-          <w:sz w:val="24"/>
-          <w:szCs w:val="24"/>
-        </w:rPr>
-      </w:pPr>
-      <w:r>
-        <w:rPr>
-          <w:rFonts w:ascii="Cambria" w:hAnsi="Cambria" w:cs="Cambria"/>
-          <w:color w:val="000000" w:themeColor="text1"/>
-          <w:sz w:val="24"/>
-          <w:szCs w:val="24"/>
-        </w:rPr>
-        <w:t>Then the employer</w:t>
-      </w:r>
-      <w:r>
-        <w:rPr>
-          <w:rFonts w:ascii="Cambria" w:hAnsi="Cambria" w:cs="Cambria"/>
-          <w:color w:val="000000" w:themeColor="text1"/>
-          <w:sz w:val="24"/>
-          <w:szCs w:val="24"/>
-        </w:rPr>
-        <w:t xml:space="preserve"> puts on hold the customer</w:t>
-      </w:r>
-      <w:r>
-        <w:rPr>
-          <w:rFonts w:ascii="Cambria" w:hAnsi="Cambria" w:cs="Cambria"/>
-          <w:color w:val="000000" w:themeColor="text1"/>
-          <w:sz w:val="24"/>
-          <w:szCs w:val="24"/>
-        </w:rPr>
-        <w:t xml:space="preserve"> </w:t>
-      </w:r>
-      <w:r>
-        <w:rPr>
-          <w:rFonts w:ascii="Cambria" w:hAnsi="Cambria" w:cs="Cambria"/>
-          <w:color w:val="000000" w:themeColor="text1"/>
-          <w:sz w:val="24"/>
-          <w:szCs w:val="24"/>
-        </w:rPr>
-        <w:t xml:space="preserve">and </w:t>
-      </w:r>
-      <w:r>
-        <w:rPr>
-          <w:rFonts w:ascii="Cambria" w:hAnsi="Cambria" w:cs="Cambria"/>
-          <w:color w:val="000000" w:themeColor="text1"/>
-          <w:sz w:val="24"/>
-          <w:szCs w:val="24"/>
-        </w:rPr>
-        <w:t xml:space="preserve">calls the driver to check </w:t>
-      </w:r>
-      <w:r>
-        <w:rPr>
-          <w:rFonts w:ascii="Cambria" w:hAnsi="Cambria" w:cs="Cambria"/>
-          <w:color w:val="000000" w:themeColor="text1"/>
-          <w:sz w:val="24"/>
-          <w:szCs w:val="24"/>
-        </w:rPr>
-        <w:t>h</w:t>
-      </w:r>
-      <w:r>
-        <w:rPr>
-          <w:rFonts w:ascii="Cambria" w:hAnsi="Cambria" w:cs="Cambria"/>
-          <w:color w:val="000000" w:themeColor="text1"/>
-          <w:sz w:val="24"/>
-          <w:szCs w:val="24"/>
-        </w:rPr>
-        <w:t>is</w:t>
-      </w:r>
-      <w:r>
-        <w:rPr>
-          <w:rFonts w:ascii="Cambria" w:hAnsi="Cambria" w:cs="Cambria"/>
-          <w:color w:val="000000" w:themeColor="text1"/>
-          <w:sz w:val="24"/>
-          <w:szCs w:val="24"/>
-        </w:rPr>
-        <w:t>/her</w:t>
-      </w:r>
-      <w:r>
-        <w:rPr>
-          <w:rFonts w:ascii="Cambria" w:hAnsi="Cambria" w:cs="Cambria"/>
-          <w:color w:val="000000" w:themeColor="text1"/>
-          <w:sz w:val="24"/>
-          <w:szCs w:val="24"/>
-        </w:rPr>
-        <w:t xml:space="preserve"> availability and </w:t>
-      </w:r>
-      <w:r>
-        <w:rPr>
-          <w:rFonts w:ascii="Cambria" w:hAnsi="Cambria" w:cs="Cambria"/>
-          <w:color w:val="000000" w:themeColor="text1"/>
-          <w:sz w:val="24"/>
-          <w:szCs w:val="24"/>
-        </w:rPr>
-        <w:t>report the response to</w:t>
-      </w:r>
-      <w:r>
-        <w:rPr>
-          <w:rFonts w:ascii="Cambria" w:hAnsi="Cambria" w:cs="Cambria"/>
-          <w:color w:val="000000" w:themeColor="text1"/>
-          <w:sz w:val="24"/>
-          <w:szCs w:val="24"/>
-        </w:rPr>
-        <w:t xml:space="preserve"> </w:t>
-      </w:r>
-      <w:r>
-        <w:rPr>
-          <w:rFonts w:ascii="Cambria" w:hAnsi="Cambria" w:cs="Cambria"/>
-          <w:color w:val="000000" w:themeColor="text1"/>
-          <w:sz w:val="24"/>
-          <w:szCs w:val="24"/>
-        </w:rPr>
-        <w:t>the customer.</w:t>
-      </w:r>
-    </w:p>
-    <w:p>
-      <w:pPr>
-        <w:jc w:val="both"/>
-        <w:rPr>
-          <w:rFonts w:ascii="Cambria" w:hAnsi="Cambria" w:cs="Cambria"/>
-          <w:color w:val="000000" w:themeColor="text1"/>
-          <w:sz w:val="24"/>
-          <w:szCs w:val="24"/>
-        </w:rPr>
-      </w:pPr>
-      <w:r>
-        <w:rPr>
-          <w:rFonts w:ascii="Cambria" w:hAnsi="Cambria" w:cs="Cambria"/>
-          <w:color w:val="000000" w:themeColor="text1"/>
-          <w:sz w:val="24"/>
-          <w:szCs w:val="24"/>
-        </w:rPr>
-        <w:t>Currently is not possible to reserve a taxi before the very same day.</w:t>
-      </w:r>
-    </w:p>
-    <w:p>
-      <w:pPr>
-        <w:pStyle w:val="Titolo3"/>
-        <w:rPr>
-          <w:rFonts w:cs="Cambria"/>
+        <w:pStyle w:val="Paragrafoelenco"/>
+        <w:rPr>
+          <w:rFonts w:ascii="Cambria" w:hAnsi="Cambria" w:cs="Cambria"/>
           <w:b/>
           <w:color w:val="000000" w:themeColor="text1"/>
           <w:sz w:val="28"/>
           <w:szCs w:val="28"/>
         </w:rPr>
       </w:pPr>
-      <w:r>
-        <w:t>SYSTEM TO BE</w:t>
-      </w:r>
-    </w:p>
-    <w:p>
-      <w:pPr>
-        <w:jc w:val="both"/>
+    </w:p>
+    <w:p>
+      <w:pPr>
+        <w:pStyle w:val="Paragrafoelenco"/>
         <w:rPr>
           <w:rFonts w:ascii="Cambria" w:hAnsi="Cambria" w:cs="Cambria"/>
           <w:b/>
@@ -5478,203 +5781,6 @@
           <w:szCs w:val="28"/>
         </w:rPr>
       </w:pPr>
-      <w:r>
-        <w:rPr>
-          <w:rFonts w:ascii="Cambria" w:hAnsi="Cambria" w:cs="Cambria"/>
-          <w:i/>
-          <w:color w:val="000000" w:themeColor="text1"/>
-          <w:sz w:val="24"/>
-          <w:szCs w:val="24"/>
-        </w:rPr>
-        <w:t>myTaxi</w:t>
-      </w:r>
-      <w:r>
-        <w:rPr>
-          <w:rFonts w:ascii="Cambria" w:hAnsi="Cambria" w:cs="Cambria"/>
-          <w:i/>
-          <w:color w:val="000000" w:themeColor="text1"/>
-          <w:sz w:val="24"/>
-          <w:szCs w:val="24"/>
-        </w:rPr>
-        <w:t>Service</w:t>
-      </w:r>
-      <w:r>
-        <w:rPr>
-          <w:rFonts w:ascii="Cambria" w:hAnsi="Cambria" w:cs="Cambria"/>
-          <w:color w:val="000000" w:themeColor="text1"/>
-          <w:sz w:val="24"/>
-          <w:szCs w:val="24"/>
-        </w:rPr>
-        <w:t xml:space="preserve"> will be</w:t>
-      </w:r>
-      <w:r>
-        <w:rPr>
-          <w:rFonts w:ascii="Cambria" w:hAnsi="Cambria" w:cs="Cambria"/>
-          <w:color w:val="000000" w:themeColor="text1"/>
-          <w:sz w:val="24"/>
-          <w:szCs w:val="24"/>
-        </w:rPr>
-        <w:t xml:space="preserve"> built</w:t>
-      </w:r>
-      <w:r>
-        <w:rPr>
-          <w:rFonts w:ascii="Cambria" w:hAnsi="Cambria" w:cs="Cambria"/>
-          <w:color w:val="000000" w:themeColor="text1"/>
-          <w:sz w:val="24"/>
-          <w:szCs w:val="24"/>
-        </w:rPr>
-        <w:t xml:space="preserve"> from</w:t>
-      </w:r>
-      <w:r>
-        <w:rPr>
-          <w:rFonts w:ascii="Cambria" w:hAnsi="Cambria" w:cs="Cambria"/>
-          <w:color w:val="000000" w:themeColor="text1"/>
-          <w:sz w:val="24"/>
-          <w:szCs w:val="24"/>
-        </w:rPr>
-        <w:t xml:space="preserve"> scratch. This new product is not a</w:t>
-      </w:r>
-      <w:r>
-        <w:rPr>
-          <w:rFonts w:ascii="Cambria" w:hAnsi="Cambria" w:cs="Cambria"/>
-          <w:color w:val="000000" w:themeColor="text1"/>
-          <w:sz w:val="24"/>
-          <w:szCs w:val="24"/>
-        </w:rPr>
-        <w:t xml:space="preserve"> specific</w:t>
-      </w:r>
-      <w:r>
-        <w:rPr>
-          <w:rFonts w:ascii="Cambria" w:hAnsi="Cambria" w:cs="Cambria"/>
-          <w:color w:val="000000" w:themeColor="text1"/>
-          <w:sz w:val="24"/>
-          <w:szCs w:val="24"/>
-        </w:rPr>
-        <w:t xml:space="preserve"> evolution of the existing system.</w:t>
-      </w:r>
-    </w:p>
-    <w:p>
-      <w:pPr>
-        <w:jc w:val="both"/>
-        <w:rPr>
-          <w:rFonts w:ascii="Cambria" w:hAnsi="Cambria" w:cs="Cambria"/>
-          <w:color w:val="000000" w:themeColor="text1"/>
-          <w:sz w:val="24"/>
-          <w:szCs w:val="24"/>
-        </w:rPr>
-      </w:pPr>
-      <w:r>
-        <w:rPr>
-          <w:rFonts w:ascii="Cambria" w:hAnsi="Cambria" w:cs="Cambria"/>
-          <w:i/>
-          <w:color w:val="000000" w:themeColor="text1"/>
-          <w:sz w:val="24"/>
-          <w:szCs w:val="24"/>
-        </w:rPr>
-        <w:t>myTaxi</w:t>
-      </w:r>
-      <w:r>
-        <w:rPr>
-          <w:rFonts w:ascii="Cambria" w:hAnsi="Cambria" w:cs="Cambria"/>
-          <w:i/>
-          <w:color w:val="000000" w:themeColor="text1"/>
-          <w:sz w:val="24"/>
-          <w:szCs w:val="24"/>
-        </w:rPr>
-        <w:t>Service</w:t>
-      </w:r>
-      <w:r>
-        <w:rPr>
-          <w:rFonts w:ascii="Cambria" w:hAnsi="Cambria" w:cs="Cambria"/>
-          <w:color w:val="000000" w:themeColor="text1"/>
-          <w:sz w:val="24"/>
-          <w:szCs w:val="24"/>
-        </w:rPr>
-        <w:t xml:space="preserve"> aim to provide new way</w:t>
-      </w:r>
-      <w:r>
-        <w:rPr>
-          <w:rFonts w:ascii="Cambria" w:hAnsi="Cambria" w:cs="Cambria"/>
-          <w:color w:val="000000" w:themeColor="text1"/>
-          <w:sz w:val="24"/>
-          <w:szCs w:val="24"/>
-        </w:rPr>
-        <w:t>s</w:t>
-      </w:r>
-      <w:r>
-        <w:rPr>
-          <w:rFonts w:ascii="Cambria" w:hAnsi="Cambria" w:cs="Cambria"/>
-          <w:color w:val="000000" w:themeColor="text1"/>
-          <w:sz w:val="24"/>
-          <w:szCs w:val="24"/>
-        </w:rPr>
-        <w:t xml:space="preserve"> of organizing work efficiently to en</w:t>
-      </w:r>
-      <w:r>
-        <w:rPr>
-          <w:rFonts w:ascii="Cambria" w:hAnsi="Cambria" w:cs="Cambria"/>
-          <w:color w:val="000000" w:themeColor="text1"/>
-          <w:sz w:val="24"/>
-          <w:szCs w:val="24"/>
-        </w:rPr>
-        <w:t>sure an always growing customer-</w:t>
-      </w:r>
-      <w:r>
-        <w:rPr>
-          <w:rFonts w:ascii="Cambria" w:hAnsi="Cambria" w:cs="Cambria"/>
-          <w:color w:val="000000" w:themeColor="text1"/>
-          <w:sz w:val="24"/>
-          <w:szCs w:val="24"/>
-        </w:rPr>
-        <w:t xml:space="preserve">base and quality of service, reduce the total operating costs of </w:t>
-      </w:r>
-      <w:r>
-        <w:rPr>
-          <w:rFonts w:ascii="Cambria" w:hAnsi="Cambria" w:cs="Cambria"/>
-          <w:i/>
-          <w:color w:val="000000" w:themeColor="text1"/>
-          <w:sz w:val="24"/>
-          <w:szCs w:val="24"/>
-        </w:rPr>
-        <w:t xml:space="preserve">TAXISPA </w:t>
-      </w:r>
-      <w:r>
-        <w:rPr>
-          <w:rFonts w:ascii="Cambria" w:hAnsi="Cambria" w:cs="Cambria"/>
-          <w:color w:val="000000" w:themeColor="text1"/>
-          <w:sz w:val="24"/>
-          <w:szCs w:val="24"/>
-        </w:rPr>
-        <w:t xml:space="preserve">and put </w:t>
-      </w:r>
-      <w:r>
-        <w:rPr>
-          <w:rFonts w:ascii="Cambria" w:hAnsi="Cambria" w:cs="Cambria"/>
-          <w:i/>
-          <w:color w:val="000000" w:themeColor="text1"/>
-          <w:sz w:val="24"/>
-          <w:szCs w:val="24"/>
-        </w:rPr>
-        <w:t>TAXISPA</w:t>
-      </w:r>
-      <w:r>
-        <w:rPr>
-          <w:rFonts w:ascii="Cambria" w:hAnsi="Cambria" w:cs="Cambria"/>
-          <w:color w:val="000000" w:themeColor="text1"/>
-          <w:sz w:val="24"/>
-          <w:szCs w:val="24"/>
-        </w:rPr>
-        <w:t xml:space="preserve"> in a stronger competitive position.</w:t>
-      </w:r>
-      <w:r>
-        <w:rPr>
-          <w:rFonts w:ascii="Cambria" w:hAnsi="Cambria" w:cs="Cambria"/>
-          <w:color w:val="000000" w:themeColor="text1"/>
-          <w:sz w:val="24"/>
-          <w:szCs w:val="24"/>
-        </w:rPr>
-        <w:t xml:space="preserve"> myTaxiService will use mobile and web technologies and will add new features.</w:t>
-      </w:r>
     </w:p>
     <w:p>
       <w:pPr>
@@ -5786,7 +5892,6 @@
     </w:p>
     <w:p>
       <w:pPr>
-        <w:pStyle w:val="Paragrafoelenco"/>
         <w:rPr>
           <w:rFonts w:ascii="Cambria" w:hAnsi="Cambria" w:cs="Cambria"/>
           <w:b/>
@@ -5798,7 +5903,6 @@
     </w:p>
     <w:p>
       <w:pPr>
-        <w:pStyle w:val="Paragrafoelenco"/>
         <w:rPr>
           <w:rFonts w:ascii="Cambria" w:hAnsi="Cambria" w:cs="Cambria"/>
           <w:b/>
@@ -5810,73 +5914,17 @@
     </w:p>
     <w:p>
       <w:pPr>
-        <w:pStyle w:val="Paragrafoelenco"/>
-        <w:rPr>
-          <w:rFonts w:ascii="Cambria" w:hAnsi="Cambria" w:cs="Cambria"/>
-          <w:b/>
-          <w:color w:val="000000" w:themeColor="text1"/>
-          <w:sz w:val="28"/>
-          <w:szCs w:val="28"/>
-        </w:rPr>
-      </w:pPr>
-    </w:p>
-    <w:p>
-      <w:pPr>
-        <w:pStyle w:val="Paragrafoelenco"/>
-        <w:rPr>
-          <w:rFonts w:ascii="Cambria" w:hAnsi="Cambria" w:cs="Cambria"/>
-          <w:b/>
-          <w:color w:val="000000" w:themeColor="text1"/>
-          <w:sz w:val="28"/>
-          <w:szCs w:val="28"/>
-        </w:rPr>
-      </w:pPr>
-    </w:p>
-    <w:p>
-      <w:pPr>
-        <w:rPr>
-          <w:rFonts w:ascii="Cambria" w:hAnsi="Cambria" w:cs="Cambria"/>
-          <w:b/>
-          <w:color w:val="000000" w:themeColor="text1"/>
-          <w:sz w:val="28"/>
-          <w:szCs w:val="28"/>
-        </w:rPr>
-      </w:pPr>
-    </w:p>
-    <w:p>
-      <w:pPr>
-        <w:rPr>
-          <w:rFonts w:ascii="Cambria" w:hAnsi="Cambria" w:cs="Cambria"/>
-          <w:b/>
-          <w:color w:val="000000" w:themeColor="text1"/>
-          <w:sz w:val="28"/>
-          <w:szCs w:val="28"/>
-        </w:rPr>
-      </w:pPr>
-    </w:p>
-    <w:p>
-      <w:pPr>
         <w:pStyle w:val="Titolo2"/>
       </w:pPr>
       <w:bookmarkStart w:id="5" w:name="_Toc433725791"/>
       <w:r>
+        <w:lastRenderedPageBreak/>
         <w:t>Definitions, acronyms and abbreviations</w:t>
       </w:r>
       <w:bookmarkEnd w:id="5"/>
       <w:r>
         <w:t xml:space="preserve"> </w:t>
       </w:r>
-    </w:p>
-    <w:p>
-      <w:pPr>
-        <w:rPr>
-          <w:rFonts w:ascii="Cambria" w:hAnsi="Cambria" w:cs="Cambria"/>
-          <w:b/>
-          <w:color w:val="000000" w:themeColor="text1"/>
-          <w:sz w:val="28"/>
-          <w:szCs w:val="28"/>
-        </w:rPr>
-      </w:pPr>
     </w:p>
     <w:p>
       <w:pPr>
@@ -6672,7 +6720,6 @@
           <w:sz w:val="24"/>
           <w:szCs w:val="24"/>
         </w:rPr>
-        <w:lastRenderedPageBreak/>
         <w:t xml:space="preserve">Internal functionality: </w:t>
       </w:r>
       <w:r>
@@ -7034,6 +7081,7 @@
       </w:pPr>
       <w:bookmarkStart w:id="6" w:name="_Toc433725792"/>
       <w:r>
+        <w:lastRenderedPageBreak/>
         <w:t>References</w:t>
       </w:r>
       <w:bookmarkEnd w:id="6"/>
@@ -10524,25 +10572,91 @@
     </w:p>
     <w:p>
       <w:pPr>
-        <w:ind w:left="360"/>
+        <w:pStyle w:val="Paragrafoelenco"/>
+        <w:numPr>
+          <w:ilvl w:val="0"/>
+          <w:numId w:val="5"/>
+        </w:numPr>
         <w:jc w:val="both"/>
         <w:rPr>
           <w:rFonts w:ascii="Cambria" w:hAnsi="Cambria"/>
-          <w:sz w:val="24"/>
-          <w:szCs w:val="24"/>
-        </w:rPr>
-      </w:pPr>
-    </w:p>
-    <w:p>
-      <w:pPr>
-        <w:pStyle w:val="Paragrafoelenco"/>
-        <w:jc w:val="both"/>
-        <w:rPr>
-          <w:rFonts w:ascii="Cambria" w:hAnsi="Cambria"/>
-          <w:sz w:val="24"/>
-          <w:szCs w:val="24"/>
-        </w:rPr>
-      </w:pPr>
+          <w:sz w:val="28"/>
+          <w:szCs w:val="24"/>
+        </w:rPr>
+      </w:pPr>
+      <w:r>
+        <w:rPr>
+          <w:rFonts w:ascii="Cambria" w:hAnsi="Cambria"/>
+          <w:sz w:val="24"/>
+        </w:rPr>
+        <w:t xml:space="preserve">A </w:t>
+      </w:r>
+      <w:r>
+        <w:rPr>
+          <w:rFonts w:ascii="Cambria" w:hAnsi="Cambria"/>
+          <w:i/>
+          <w:sz w:val="24"/>
+          <w:u w:val="single"/>
+        </w:rPr>
+        <w:t>TaxiDriver</w:t>
+      </w:r>
+      <w:r>
+        <w:rPr>
+          <w:rFonts w:ascii="Cambria" w:hAnsi="Cambria"/>
+          <w:sz w:val="24"/>
+        </w:rPr>
+        <w:t xml:space="preserve"> cannot be </w:t>
+      </w:r>
+      <w:r>
+        <w:rPr>
+          <w:rFonts w:ascii="Cambria" w:hAnsi="Cambria"/>
+          <w:i/>
+          <w:sz w:val="24"/>
+          <w:u w:val="single"/>
+        </w:rPr>
+        <w:t>currentlyBusy</w:t>
+      </w:r>
+      <w:r>
+        <w:rPr>
+          <w:rFonts w:ascii="Cambria" w:hAnsi="Cambria"/>
+          <w:i/>
+          <w:sz w:val="24"/>
+          <w:u w:val="single"/>
+        </w:rPr>
+        <w:t>On</w:t>
+      </w:r>
+      <w:r>
+        <w:rPr>
+          <w:rFonts w:ascii="Cambria" w:hAnsi="Cambria"/>
+          <w:i/>
+          <w:sz w:val="24"/>
+          <w:u w:val="single"/>
+        </w:rPr>
+        <w:t xml:space="preserve"> </w:t>
+      </w:r>
+      <w:r>
+        <w:rPr>
+          <w:rFonts w:ascii="Cambria" w:hAnsi="Cambria"/>
+          <w:sz w:val="24"/>
+        </w:rPr>
+        <w:t xml:space="preserve">a </w:t>
+      </w:r>
+      <w:r>
+        <w:rPr>
+          <w:rFonts w:ascii="Cambria" w:hAnsi="Cambria"/>
+          <w:i/>
+          <w:sz w:val="24"/>
+          <w:u w:val="single"/>
+        </w:rPr>
+        <w:t>Reservation</w:t>
+      </w:r>
+      <w:r>
+        <w:rPr>
+          <w:rFonts w:ascii="Cambria" w:hAnsi="Cambria"/>
+          <w:sz w:val="24"/>
+        </w:rPr>
+        <w:t xml:space="preserve"> before the acceptation of the reservation.</w:t>
+      </w:r>
     </w:p>
     <w:p>
       <w:pPr>
@@ -11206,75 +11320,1004 @@
     </w:p>
     <w:p>
       <w:pPr>
-        <w:rPr>
-          <w:rFonts w:ascii="Cambria" w:hAnsi="Cambria" w:cs="Cambria"/>
-          <w:color w:val="FF0000"/>
-          <w:sz w:val="24"/>
-          <w:szCs w:val="24"/>
-          <w:lang w:val="it-IT"/>
-        </w:rPr>
-      </w:pPr>
-      <w:r>
-        <w:rPr>
-          <w:rFonts w:ascii="Cambria" w:hAnsi="Cambria" w:cs="Cambria"/>
-          <w:color w:val="FF0000"/>
-          <w:sz w:val="24"/>
-          <w:szCs w:val="24"/>
-          <w:lang w:val="it-IT"/>
-        </w:rPr>
-        <w:t>AGGIUNGERE FILE</w:t>
-      </w:r>
-      <w:r>
-        <w:rPr>
-          <w:rFonts w:ascii="Cambria" w:hAnsi="Cambria" w:cs="Cambria"/>
-          <w:color w:val="FF0000"/>
-          <w:sz w:val="24"/>
-          <w:szCs w:val="24"/>
-          <w:lang w:val="it-IT"/>
-        </w:rPr>
-        <w:t xml:space="preserve"> QUI ALTRIMENTI PICCHIO MASCELL1</w:t>
-      </w:r>
+        <w:pStyle w:val="Titolo3"/>
+      </w:pPr>
+      <w:r>
+        <w:t>User Interfaces</w:t>
+      </w:r>
+    </w:p>
+    <w:p>
+      <w:pPr>
+        <w:pStyle w:val="TestoNormale"/>
+      </w:pPr>
+      <w:r>
+        <w:t xml:space="preserve">We have developed some </w:t>
+      </w:r>
+      <w:r>
+        <w:rPr>
+          <w:i/>
+        </w:rPr>
+        <w:t>mock-ups</w:t>
+      </w:r>
+      <w:r>
+        <w:t xml:space="preserve"> to give a general idea of </w:t>
+      </w:r>
+      <w:r>
+        <w:rPr>
+          <w:i/>
+        </w:rPr>
+        <w:t>myTaxiService</w:t>
+      </w:r>
+      <w:r>
+        <w:t xml:space="preserve"> application:</w:t>
+      </w:r>
+    </w:p>
+    <w:p/>
+    <w:p>
+      <w:pPr>
+        <w:pStyle w:val="Paragrafoelenco"/>
+        <w:numPr>
+          <w:ilvl w:val="0"/>
+          <w:numId w:val="47"/>
+        </w:numPr>
+        <w:rPr>
+          <w:rFonts w:ascii="Cambria" w:hAnsi="Cambria"/>
+          <w:sz w:val="24"/>
+        </w:rPr>
+      </w:pPr>
+      <w:r>
+        <w:rPr>
+          <w:rFonts w:ascii="Cambria" w:hAnsi="Cambria"/>
+          <w:color w:val="1F4E79" w:themeColor="accent1" w:themeShade="80"/>
+          <w:sz w:val="24"/>
+        </w:rPr>
+        <w:t xml:space="preserve">REGISTRATION PAGE </w:t>
+      </w:r>
+      <w:r>
+        <w:rPr>
+          <w:rFonts w:ascii="Cambria" w:hAnsi="Cambria"/>
+          <w:sz w:val="24"/>
+        </w:rPr>
+        <w:t>- This is the mock-up about the registration page:</w:t>
+      </w:r>
+    </w:p>
+    <w:p>
+      <w:pPr>
+        <w:jc w:val="center"/>
+        <w:rPr>
+          <w:rFonts w:ascii="Cambria" w:hAnsi="Cambria"/>
+          <w:sz w:val="24"/>
+        </w:rPr>
+      </w:pPr>
+      <w:r>
+        <w:rPr>
+          <w:rFonts w:ascii="Cambria" w:hAnsi="Cambria"/>
+          <w:sz w:val="24"/>
+        </w:rPr>
+        <w:pict w14:anchorId="2CF7D655">
+          <v:shapetype id="_x0000_t75" coordsize="21600,21600" o:spt="75" o:preferrelative="t" path="m@4@5l@4@11@9@11@9@5xe" filled="f" stroked="f">
+            <v:stroke joinstyle="miter"/>
+            <v:formulas>
+              <v:f eqn="if lineDrawn pixelLineWidth 0"/>
+              <v:f eqn="sum @0 1 0"/>
+              <v:f eqn="sum 0 0 @1"/>
+              <v:f eqn="prod @2 1 2"/>
+              <v:f eqn="prod @3 21600 pixelWidth"/>
+              <v:f eqn="prod @3 21600 pixelHeight"/>
+              <v:f eqn="sum @0 0 1"/>
+              <v:f eqn="prod @6 1 2"/>
+              <v:f eqn="prod @7 21600 pixelWidth"/>
+              <v:f eqn="sum @8 21600 0"/>
+              <v:f eqn="prod @7 21600 pixelHeight"/>
+              <v:f eqn="sum @10 21600 0"/>
+            </v:formulas>
+            <v:path o:extrusionok="f" gradientshapeok="t" o:connecttype="rect"/>
+            <o:lock v:ext="edit" aspectratio="t"/>
+          </v:shapetype>
+          <v:shape id="_x0000_i1025" type="#_x0000_t75" style="width:431.15pt;height:416.3pt">
+            <v:imagedata r:id="rId15" o:title="Registration"/>
+          </v:shape>
+        </w:pict>
+      </w:r>
+    </w:p>
+    <w:p>
+      <w:pPr>
+        <w:jc w:val="center"/>
+        <w:rPr>
+          <w:rFonts w:ascii="Cambria" w:hAnsi="Cambria"/>
+          <w:sz w:val="24"/>
+        </w:rPr>
+      </w:pPr>
+    </w:p>
+    <w:p>
+      <w:pPr>
+        <w:pStyle w:val="Paragrafoelenco"/>
+        <w:numPr>
+          <w:ilvl w:val="0"/>
+          <w:numId w:val="47"/>
+        </w:numPr>
+        <w:rPr>
+          <w:rFonts w:ascii="Cambria" w:hAnsi="Cambria"/>
+          <w:sz w:val="24"/>
+        </w:rPr>
+      </w:pPr>
+      <w:r>
+        <w:rPr>
+          <w:rFonts w:ascii="Cambria" w:hAnsi="Cambria"/>
+          <w:color w:val="1F4E79" w:themeColor="accent1" w:themeShade="80"/>
+          <w:sz w:val="24"/>
+        </w:rPr>
+        <w:t xml:space="preserve">MOBILE </w:t>
+      </w:r>
+      <w:r>
+        <w:rPr>
+          <w:rFonts w:ascii="Cambria" w:hAnsi="Cambria"/>
+          <w:color w:val="1F4E79" w:themeColor="accent1" w:themeShade="80"/>
+          <w:sz w:val="24"/>
+        </w:rPr>
+        <w:t>APP LOGIN</w:t>
+      </w:r>
+      <w:r>
+        <w:rPr>
+          <w:rFonts w:ascii="Cambria" w:hAnsi="Cambria"/>
+          <w:color w:val="1F4E79" w:themeColor="accent1" w:themeShade="80"/>
+          <w:sz w:val="24"/>
+        </w:rPr>
+        <w:t xml:space="preserve"> </w:t>
+      </w:r>
+      <w:r>
+        <w:rPr>
+          <w:rFonts w:ascii="Cambria" w:hAnsi="Cambria"/>
+          <w:sz w:val="24"/>
+        </w:rPr>
+        <w:t xml:space="preserve">- This is the mock-up about the </w:t>
+      </w:r>
+      <w:r>
+        <w:rPr>
+          <w:rFonts w:ascii="Cambria" w:hAnsi="Cambria"/>
+          <w:sz w:val="24"/>
+        </w:rPr>
+        <w:t>login in the mobile app version of mTS:</w:t>
+      </w:r>
+    </w:p>
+    <w:p>
+      <w:pPr>
+        <w:pStyle w:val="Paragrafoelenco"/>
+        <w:rPr>
+          <w:rFonts w:ascii="Cambria" w:hAnsi="Cambria"/>
+          <w:color w:val="1F4E79" w:themeColor="accent1" w:themeShade="80"/>
+          <w:sz w:val="24"/>
+        </w:rPr>
+      </w:pPr>
+    </w:p>
+    <w:p>
+      <w:pPr>
+        <w:pStyle w:val="Paragrafoelenco"/>
+        <w:rPr>
+          <w:rFonts w:ascii="Cambria" w:hAnsi="Cambria"/>
+          <w:sz w:val="24"/>
+        </w:rPr>
+      </w:pPr>
+    </w:p>
+    <w:p>
+      <w:pPr>
+        <w:jc w:val="center"/>
+        <w:rPr>
+          <w:rFonts w:ascii="Cambria" w:hAnsi="Cambria"/>
+          <w:sz w:val="24"/>
+        </w:rPr>
+      </w:pPr>
+      <w:r>
+        <w:rPr>
+          <w:rFonts w:ascii="Cambria" w:hAnsi="Cambria"/>
+          <w:sz w:val="24"/>
+        </w:rPr>
+        <w:pict w14:anchorId="0E9F00A8">
+          <v:shape id="_x0000_i1028" type="#_x0000_t75" style="width:279.7pt;height:566.9pt">
+            <v:imagedata r:id="rId16" o:title="MobileUserLogin"/>
+          </v:shape>
+        </w:pict>
+      </w:r>
+    </w:p>
+    <w:p>
+      <w:pPr>
+        <w:jc w:val="center"/>
+        <w:rPr>
+          <w:rFonts w:ascii="Cambria" w:hAnsi="Cambria"/>
+          <w:sz w:val="24"/>
+        </w:rPr>
+      </w:pPr>
+    </w:p>
+    <w:p>
+      <w:pPr>
+        <w:jc w:val="center"/>
+        <w:rPr>
+          <w:rFonts w:ascii="Cambria" w:hAnsi="Cambria"/>
+          <w:sz w:val="24"/>
+        </w:rPr>
+      </w:pPr>
+    </w:p>
+    <w:p>
+      <w:pPr>
+        <w:pStyle w:val="Paragrafoelenco"/>
+        <w:rPr>
+          <w:rFonts w:ascii="Cambria" w:hAnsi="Cambria"/>
+          <w:sz w:val="24"/>
+        </w:rPr>
+      </w:pPr>
+    </w:p>
+    <w:p>
+      <w:pPr>
+        <w:pStyle w:val="Paragrafoelenco"/>
+        <w:numPr>
+          <w:ilvl w:val="0"/>
+          <w:numId w:val="47"/>
+        </w:numPr>
+        <w:rPr>
+          <w:rFonts w:ascii="Cambria" w:hAnsi="Cambria"/>
+          <w:sz w:val="24"/>
+        </w:rPr>
+      </w:pPr>
+      <w:r>
+        <w:rPr>
+          <w:rFonts w:ascii="Cambria" w:hAnsi="Cambria"/>
+          <w:color w:val="1F4E79" w:themeColor="accent1" w:themeShade="80"/>
+          <w:sz w:val="24"/>
+        </w:rPr>
+        <w:t xml:space="preserve">WEB APPLICATION </w:t>
+      </w:r>
+      <w:r>
+        <w:rPr>
+          <w:rFonts w:ascii="Cambria" w:hAnsi="Cambria"/>
+          <w:color w:val="1F4E79" w:themeColor="accent1" w:themeShade="80"/>
+          <w:sz w:val="24"/>
+        </w:rPr>
+        <w:t>HOME</w:t>
+      </w:r>
+      <w:r>
+        <w:rPr>
+          <w:rFonts w:ascii="Cambria" w:hAnsi="Cambria"/>
+          <w:color w:val="1F4E79" w:themeColor="accent1" w:themeShade="80"/>
+          <w:sz w:val="24"/>
+        </w:rPr>
+        <w:t>-</w:t>
+      </w:r>
+      <w:r>
+        <w:rPr>
+          <w:rFonts w:ascii="Cambria" w:hAnsi="Cambria"/>
+          <w:color w:val="1F4E79" w:themeColor="accent1" w:themeShade="80"/>
+          <w:sz w:val="24"/>
+        </w:rPr>
+        <w:t xml:space="preserve">PAGE </w:t>
+      </w:r>
+      <w:r>
+        <w:rPr>
+          <w:rFonts w:ascii="Cambria" w:hAnsi="Cambria"/>
+          <w:sz w:val="24"/>
+        </w:rPr>
+        <w:t xml:space="preserve">- This is the mock-up about the </w:t>
+      </w:r>
+      <w:r>
+        <w:rPr>
+          <w:rFonts w:ascii="Cambria" w:hAnsi="Cambria"/>
+          <w:sz w:val="24"/>
+        </w:rPr>
+        <w:t>home</w:t>
+      </w:r>
+      <w:r>
+        <w:rPr>
+          <w:rFonts w:ascii="Cambria" w:hAnsi="Cambria"/>
+          <w:sz w:val="24"/>
+        </w:rPr>
+        <w:t>-</w:t>
+      </w:r>
+      <w:r>
+        <w:rPr>
+          <w:rFonts w:ascii="Cambria" w:hAnsi="Cambria"/>
+          <w:sz w:val="24"/>
+        </w:rPr>
+        <w:t>page of mTS</w:t>
+      </w:r>
+      <w:r>
+        <w:rPr>
+          <w:rFonts w:ascii="Cambria" w:hAnsi="Cambria"/>
+          <w:sz w:val="24"/>
+        </w:rPr>
+        <w:t xml:space="preserve"> (Web Application Version):</w:t>
+      </w:r>
+    </w:p>
+    <w:p>
+      <w:pPr>
+        <w:rPr>
+          <w:rFonts w:ascii="Cambria" w:hAnsi="Cambria"/>
+          <w:sz w:val="24"/>
+        </w:rPr>
+      </w:pPr>
+    </w:p>
+    <w:p>
+      <w:pPr>
+        <w:jc w:val="center"/>
+        <w:rPr>
+          <w:rFonts w:ascii="Cambria" w:hAnsi="Cambria"/>
+          <w:sz w:val="24"/>
+        </w:rPr>
+      </w:pPr>
+      <w:r>
+        <w:rPr>
+          <w:rFonts w:ascii="Cambria" w:hAnsi="Cambria"/>
+          <w:sz w:val="24"/>
+        </w:rPr>
+        <w:pict w14:anchorId="650F53E1">
+          <v:shape id="_x0000_i1026" type="#_x0000_t75" style="width:481.65pt;height:352.55pt">
+            <v:imagedata r:id="rId17" o:title="HomePage"/>
+          </v:shape>
+        </w:pict>
+      </w:r>
+    </w:p>
+    <w:p>
+      <w:pPr>
+        <w:rPr>
+          <w:rFonts w:ascii="Cambria" w:hAnsi="Cambria"/>
+          <w:sz w:val="24"/>
+        </w:rPr>
+      </w:pPr>
+    </w:p>
+    <w:p>
+      <w:pPr>
+        <w:jc w:val="center"/>
+        <w:rPr>
+          <w:rFonts w:ascii="Cambria" w:hAnsi="Cambria"/>
+          <w:sz w:val="24"/>
+        </w:rPr>
+      </w:pPr>
+    </w:p>
+    <w:p>
+      <w:pPr>
+        <w:rPr>
+          <w:rFonts w:ascii="Cambria" w:hAnsi="Cambria"/>
+          <w:sz w:val="24"/>
+        </w:rPr>
+      </w:pPr>
+    </w:p>
+    <w:p>
+      <w:pPr>
+        <w:rPr>
+          <w:rFonts w:ascii="Cambria" w:hAnsi="Cambria"/>
+          <w:sz w:val="24"/>
+        </w:rPr>
+      </w:pPr>
+    </w:p>
+    <w:p>
+      <w:pPr>
+        <w:rPr>
+          <w:rFonts w:ascii="Cambria" w:hAnsi="Cambria"/>
+          <w:sz w:val="24"/>
+        </w:rPr>
+      </w:pPr>
+    </w:p>
+    <w:p>
+      <w:pPr>
+        <w:rPr>
+          <w:rFonts w:ascii="Cambria" w:hAnsi="Cambria"/>
+          <w:sz w:val="24"/>
+        </w:rPr>
+      </w:pPr>
+    </w:p>
+    <w:p>
+      <w:pPr>
+        <w:rPr>
+          <w:rFonts w:ascii="Cambria" w:hAnsi="Cambria"/>
+          <w:sz w:val="24"/>
+        </w:rPr>
+      </w:pPr>
+    </w:p>
+    <w:p>
+      <w:pPr>
+        <w:rPr>
+          <w:rFonts w:ascii="Cambria" w:hAnsi="Cambria"/>
+          <w:sz w:val="24"/>
+        </w:rPr>
+      </w:pPr>
+    </w:p>
+    <w:p>
+      <w:pPr>
+        <w:rPr>
+          <w:rFonts w:ascii="Cambria" w:hAnsi="Cambria"/>
+          <w:sz w:val="24"/>
+        </w:rPr>
+      </w:pPr>
+    </w:p>
+    <w:p>
+      <w:pPr>
+        <w:rPr>
+          <w:rFonts w:ascii="Cambria" w:hAnsi="Cambria"/>
+          <w:sz w:val="24"/>
+        </w:rPr>
+      </w:pPr>
+    </w:p>
+    <w:p>
+      <w:pPr>
+        <w:rPr>
+          <w:rFonts w:ascii="Cambria" w:hAnsi="Cambria"/>
+          <w:sz w:val="24"/>
+        </w:rPr>
+      </w:pPr>
+    </w:p>
+    <w:p>
+      <w:pPr>
+        <w:rPr>
+          <w:rFonts w:ascii="Cambria" w:hAnsi="Cambria"/>
+          <w:sz w:val="24"/>
+        </w:rPr>
+      </w:pPr>
+    </w:p>
+    <w:p>
+      <w:pPr>
+        <w:jc w:val="center"/>
+        <w:rPr>
+          <w:rFonts w:ascii="Cambria" w:hAnsi="Cambria"/>
+          <w:sz w:val="24"/>
+        </w:rPr>
+      </w:pPr>
+    </w:p>
+    <w:p>
+      <w:pPr>
+        <w:pStyle w:val="Paragrafoelenco"/>
+        <w:numPr>
+          <w:ilvl w:val="0"/>
+          <w:numId w:val="47"/>
+        </w:numPr>
+        <w:rPr>
+          <w:rFonts w:ascii="Cambria" w:hAnsi="Cambria"/>
+          <w:sz w:val="24"/>
+        </w:rPr>
+      </w:pPr>
+      <w:r>
+        <w:rPr>
+          <w:rFonts w:ascii="Cambria" w:hAnsi="Cambria"/>
+          <w:color w:val="1F4E79" w:themeColor="accent1" w:themeShade="80"/>
+          <w:sz w:val="24"/>
+        </w:rPr>
+        <w:t xml:space="preserve">MOBILE APP HOME-PAGE </w:t>
+      </w:r>
+      <w:r>
+        <w:rPr>
+          <w:rFonts w:ascii="Cambria" w:hAnsi="Cambria"/>
+          <w:sz w:val="24"/>
+        </w:rPr>
+        <w:t>- This is the mock-up about the home-page of mTS (Mobile App Version):</w:t>
+      </w:r>
+    </w:p>
+    <w:p>
+      <w:pPr>
+        <w:rPr>
+          <w:rFonts w:ascii="Cambria" w:hAnsi="Cambria"/>
+          <w:sz w:val="24"/>
+        </w:rPr>
+      </w:pPr>
+    </w:p>
+    <w:p>
+      <w:pPr>
+        <w:jc w:val="center"/>
+        <w:rPr>
+          <w:rFonts w:ascii="Cambria" w:hAnsi="Cambria"/>
+          <w:sz w:val="24"/>
+        </w:rPr>
+      </w:pPr>
+      <w:r>
+        <w:rPr>
+          <w:rFonts w:ascii="Cambria" w:hAnsi="Cambria"/>
+          <w:sz w:val="24"/>
+        </w:rPr>
+        <w:pict w14:anchorId="30B15803">
+          <v:shape id="_x0000_i1027" type="#_x0000_t75" style="width:280.55pt;height:571.85pt">
+            <v:imagedata r:id="rId18" o:title="MobileHome"/>
+          </v:shape>
+        </w:pict>
+      </w:r>
+    </w:p>
+    <w:p>
+      <w:pPr>
+        <w:rPr>
+          <w:rFonts w:ascii="Cambria" w:hAnsi="Cambria"/>
+          <w:sz w:val="24"/>
+        </w:rPr>
+      </w:pPr>
+    </w:p>
+    <w:p>
+      <w:pPr>
+        <w:rPr>
+          <w:rFonts w:ascii="Cambria" w:hAnsi="Cambria"/>
+          <w:sz w:val="24"/>
+        </w:rPr>
+      </w:pPr>
+    </w:p>
+    <w:p>
+      <w:pPr>
+        <w:jc w:val="center"/>
+        <w:rPr>
+          <w:rFonts w:ascii="Cambria" w:hAnsi="Cambria"/>
+          <w:sz w:val="24"/>
+        </w:rPr>
+      </w:pPr>
+    </w:p>
+    <w:p>
+      <w:pPr>
+        <w:pStyle w:val="Paragrafoelenco"/>
+        <w:numPr>
+          <w:ilvl w:val="0"/>
+          <w:numId w:val="47"/>
+        </w:numPr>
+        <w:rPr>
+          <w:rFonts w:ascii="Cambria" w:hAnsi="Cambria"/>
+          <w:sz w:val="24"/>
+        </w:rPr>
+      </w:pPr>
+      <w:r>
+        <w:rPr>
+          <w:rFonts w:ascii="Cambria" w:hAnsi="Cambria"/>
+          <w:color w:val="1F4E79" w:themeColor="accent1" w:themeShade="80"/>
+          <w:sz w:val="24"/>
+        </w:rPr>
+        <w:t>WEB APPLICATION RESERVATION</w:t>
+      </w:r>
+      <w:r>
+        <w:rPr>
+          <w:rFonts w:ascii="Cambria" w:hAnsi="Cambria"/>
+          <w:color w:val="1F4E79" w:themeColor="accent1" w:themeShade="80"/>
+          <w:sz w:val="24"/>
+        </w:rPr>
+        <w:t xml:space="preserve"> </w:t>
+      </w:r>
+      <w:r>
+        <w:rPr>
+          <w:rFonts w:ascii="Cambria" w:hAnsi="Cambria"/>
+          <w:sz w:val="24"/>
+        </w:rPr>
+        <w:t xml:space="preserve">- This is the mock-up about the </w:t>
+      </w:r>
+      <w:r>
+        <w:rPr>
+          <w:rFonts w:ascii="Cambria" w:hAnsi="Cambria"/>
+          <w:sz w:val="24"/>
+        </w:rPr>
+        <w:t>reservation of a ride (Web Application version):</w:t>
+      </w:r>
+    </w:p>
+    <w:p>
+      <w:pPr>
+        <w:rPr>
+          <w:rFonts w:ascii="Cambria" w:hAnsi="Cambria"/>
+          <w:sz w:val="24"/>
+        </w:rPr>
+      </w:pPr>
+    </w:p>
+    <w:p>
+      <w:pPr>
+        <w:jc w:val="center"/>
+        <w:rPr>
+          <w:rFonts w:ascii="Cambria" w:hAnsi="Cambria"/>
+          <w:sz w:val="24"/>
+        </w:rPr>
+      </w:pPr>
+      <w:r>
+        <w:rPr>
+          <w:rFonts w:ascii="Cambria" w:hAnsi="Cambria"/>
+          <w:sz w:val="24"/>
+        </w:rPr>
+        <w:pict w14:anchorId="350A6651">
+          <v:shape id="_x0000_i1029" type="#_x0000_t75" style="width:481.65pt;height:352.55pt">
+            <v:imagedata r:id="rId19" o:title="ReservationOK"/>
+          </v:shape>
+        </w:pict>
+      </w:r>
+    </w:p>
+    <w:p>
+      <w:pPr>
+        <w:rPr>
+          <w:rFonts w:ascii="Cambria" w:hAnsi="Cambria"/>
+          <w:sz w:val="24"/>
+        </w:rPr>
+      </w:pPr>
+    </w:p>
+    <w:p>
+      <w:pPr>
+        <w:rPr>
+          <w:rFonts w:ascii="Cambria" w:hAnsi="Cambria"/>
+          <w:sz w:val="24"/>
+        </w:rPr>
+      </w:pPr>
+    </w:p>
+    <w:p>
+      <w:pPr>
+        <w:rPr>
+          <w:rFonts w:ascii="Cambria" w:hAnsi="Cambria"/>
+          <w:sz w:val="24"/>
+        </w:rPr>
+      </w:pPr>
+    </w:p>
+    <w:p>
+      <w:pPr>
+        <w:rPr>
+          <w:rFonts w:ascii="Cambria" w:hAnsi="Cambria"/>
+          <w:sz w:val="24"/>
+        </w:rPr>
+      </w:pPr>
+    </w:p>
+    <w:p>
+      <w:pPr>
+        <w:rPr>
+          <w:rFonts w:ascii="Cambria" w:hAnsi="Cambria"/>
+          <w:sz w:val="24"/>
+        </w:rPr>
+      </w:pPr>
+    </w:p>
+    <w:p>
+      <w:pPr>
+        <w:rPr>
+          <w:rFonts w:ascii="Cambria" w:hAnsi="Cambria"/>
+          <w:sz w:val="24"/>
+        </w:rPr>
+      </w:pPr>
+    </w:p>
+    <w:p>
+      <w:pPr>
+        <w:rPr>
+          <w:rFonts w:ascii="Cambria" w:hAnsi="Cambria"/>
+          <w:sz w:val="24"/>
+        </w:rPr>
+      </w:pPr>
+    </w:p>
+    <w:p>
+      <w:pPr>
+        <w:rPr>
+          <w:rFonts w:ascii="Cambria" w:hAnsi="Cambria"/>
+          <w:sz w:val="24"/>
+        </w:rPr>
+      </w:pPr>
+    </w:p>
+    <w:p>
+      <w:pPr>
+        <w:rPr>
+          <w:rFonts w:ascii="Cambria" w:hAnsi="Cambria"/>
+          <w:sz w:val="24"/>
+        </w:rPr>
+      </w:pPr>
+    </w:p>
+    <w:p>
+      <w:pPr>
+        <w:rPr>
+          <w:rFonts w:ascii="Cambria" w:hAnsi="Cambria"/>
+          <w:sz w:val="24"/>
+        </w:rPr>
+      </w:pPr>
+    </w:p>
+    <w:p>
+      <w:pPr>
+        <w:rPr>
+          <w:rFonts w:ascii="Cambria" w:hAnsi="Cambria"/>
+          <w:sz w:val="24"/>
+        </w:rPr>
+      </w:pPr>
+    </w:p>
+    <w:p>
+      <w:pPr>
+        <w:pStyle w:val="Paragrafoelenco"/>
+        <w:numPr>
+          <w:ilvl w:val="0"/>
+          <w:numId w:val="47"/>
+        </w:numPr>
+        <w:rPr>
+          <w:rFonts w:ascii="Cambria" w:hAnsi="Cambria"/>
+          <w:sz w:val="24"/>
+        </w:rPr>
+      </w:pPr>
+      <w:r>
+        <w:rPr>
+          <w:rFonts w:ascii="Cambria" w:hAnsi="Cambria"/>
+          <w:color w:val="1F4E79" w:themeColor="accent1" w:themeShade="80"/>
+          <w:sz w:val="24"/>
+        </w:rPr>
+        <w:lastRenderedPageBreak/>
+        <w:t>COSTUMER WITH MOBILE APP IN NAVIGATION</w:t>
+      </w:r>
+      <w:r>
+        <w:rPr>
+          <w:rFonts w:ascii="Cambria" w:hAnsi="Cambria"/>
+          <w:color w:val="1F4E79" w:themeColor="accent1" w:themeShade="80"/>
+          <w:sz w:val="24"/>
+        </w:rPr>
+        <w:t xml:space="preserve"> </w:t>
+      </w:r>
+      <w:r>
+        <w:rPr>
+          <w:rFonts w:ascii="Cambria" w:hAnsi="Cambria"/>
+          <w:sz w:val="24"/>
+        </w:rPr>
+        <w:t>- This is the</w:t>
+      </w:r>
+      <w:r>
+        <w:rPr>
+          <w:rFonts w:ascii="Cambria" w:hAnsi="Cambria"/>
+          <w:sz w:val="24"/>
+        </w:rPr>
+        <w:t xml:space="preserve"> mock-up about a costumer with the mobile app during a ride:</w:t>
+      </w:r>
+    </w:p>
+    <w:p>
+      <w:pPr>
+        <w:rPr>
+          <w:rFonts w:ascii="Cambria" w:hAnsi="Cambria"/>
+          <w:sz w:val="24"/>
+        </w:rPr>
+      </w:pPr>
+    </w:p>
+    <w:p>
+      <w:pPr>
+        <w:jc w:val="center"/>
+        <w:rPr>
+          <w:rFonts w:ascii="Cambria" w:hAnsi="Cambria"/>
+          <w:sz w:val="24"/>
+        </w:rPr>
+      </w:pPr>
+      <w:r>
+        <w:rPr>
+          <w:rFonts w:ascii="Cambria" w:hAnsi="Cambria"/>
+          <w:sz w:val="24"/>
+        </w:rPr>
+        <w:pict w14:anchorId="67D312F0">
+          <v:shape id="_x0000_i1030" type="#_x0000_t75" style="width:291.3pt;height:590.05pt">
+            <v:imagedata r:id="rId20" o:title="MobileUserInNavigation"/>
+          </v:shape>
+        </w:pict>
+      </w:r>
+    </w:p>
+    <w:p>
+      <w:pPr>
+        <w:rPr>
+          <w:rFonts w:ascii="Cambria" w:hAnsi="Cambria"/>
+          <w:sz w:val="24"/>
+        </w:rPr>
+      </w:pPr>
+    </w:p>
+    <w:p>
+      <w:pPr>
+        <w:rPr>
+          <w:rFonts w:ascii="Cambria" w:hAnsi="Cambria"/>
+          <w:sz w:val="24"/>
+        </w:rPr>
+      </w:pPr>
+    </w:p>
+    <w:p>
+      <w:pPr>
+        <w:jc w:val="center"/>
+        <w:rPr>
+          <w:rFonts w:ascii="Cambria" w:hAnsi="Cambria"/>
+          <w:sz w:val="24"/>
+        </w:rPr>
+      </w:pPr>
+    </w:p>
+    <w:p>
+      <w:pPr>
+        <w:pStyle w:val="Paragrafoelenco"/>
+        <w:numPr>
+          <w:ilvl w:val="0"/>
+          <w:numId w:val="47"/>
+        </w:numPr>
+        <w:rPr>
+          <w:rFonts w:ascii="Cambria" w:hAnsi="Cambria"/>
+          <w:sz w:val="24"/>
+        </w:rPr>
+      </w:pPr>
+      <w:r>
+        <w:rPr>
+          <w:rFonts w:ascii="Cambria" w:hAnsi="Cambria"/>
+          <w:color w:val="1F4E79" w:themeColor="accent1" w:themeShade="80"/>
+          <w:sz w:val="24"/>
+        </w:rPr>
+        <w:t>TAXI DRIVER NAVIGATION SYSTEM</w:t>
+      </w:r>
+      <w:r>
+        <w:rPr>
+          <w:rFonts w:ascii="Cambria" w:hAnsi="Cambria"/>
+          <w:color w:val="1F4E79" w:themeColor="accent1" w:themeShade="80"/>
+          <w:sz w:val="24"/>
+        </w:rPr>
+        <w:t xml:space="preserve"> </w:t>
+      </w:r>
+      <w:r>
+        <w:rPr>
+          <w:rFonts w:ascii="Cambria" w:hAnsi="Cambria"/>
+          <w:sz w:val="24"/>
+        </w:rPr>
+        <w:t xml:space="preserve">- This is the mock-up about </w:t>
+      </w:r>
+      <w:r>
+        <w:rPr>
+          <w:rFonts w:ascii="Cambria" w:hAnsi="Cambria"/>
+          <w:sz w:val="24"/>
+        </w:rPr>
+        <w:t>the navigation system of Taxi Driver:</w:t>
+      </w:r>
+    </w:p>
+    <w:p>
+      <w:pPr>
+        <w:rPr>
+          <w:rFonts w:ascii="Cambria" w:hAnsi="Cambria"/>
+          <w:sz w:val="24"/>
+        </w:rPr>
+      </w:pPr>
+    </w:p>
+    <w:p>
+      <w:pPr>
+        <w:jc w:val="center"/>
+        <w:rPr>
+          <w:rFonts w:ascii="Cambria" w:hAnsi="Cambria"/>
+          <w:sz w:val="24"/>
+        </w:rPr>
+      </w:pPr>
+      <w:r>
+        <w:rPr>
+          <w:rFonts w:ascii="Cambria" w:hAnsi="Cambria"/>
+          <w:sz w:val="24"/>
+        </w:rPr>
+        <w:pict w14:anchorId="49F45393">
+          <v:shape id="_x0000_i1031" type="#_x0000_t75" style="width:461.8pt;height:227.6pt">
+            <v:imagedata r:id="rId21" o:title="MobileNavigation"/>
+          </v:shape>
+        </w:pict>
+      </w:r>
+    </w:p>
+    <w:p>
+      <w:pPr>
+        <w:rPr>
+          <w:rFonts w:ascii="Cambria" w:hAnsi="Cambria"/>
+          <w:sz w:val="24"/>
+        </w:rPr>
+      </w:pPr>
+    </w:p>
+    <w:p>
+      <w:pPr>
+        <w:rPr>
+          <w:rFonts w:ascii="Cambria" w:hAnsi="Cambria"/>
+          <w:sz w:val="24"/>
+        </w:rPr>
+      </w:pPr>
+    </w:p>
+    <w:p>
+      <w:pPr>
+        <w:rPr>
+          <w:rFonts w:ascii="Cambria" w:hAnsi="Cambria"/>
+          <w:sz w:val="24"/>
+        </w:rPr>
+      </w:pPr>
+    </w:p>
+    <w:p>
+      <w:pPr>
+        <w:rPr>
+          <w:rFonts w:ascii="Cambria" w:hAnsi="Cambria"/>
+          <w:sz w:val="24"/>
+        </w:rPr>
+      </w:pPr>
+    </w:p>
+    <w:p>
+      <w:pPr>
+        <w:rPr>
+          <w:rFonts w:ascii="Cambria" w:hAnsi="Cambria"/>
+          <w:sz w:val="24"/>
+        </w:rPr>
+      </w:pPr>
+    </w:p>
+    <w:p>
+      <w:pPr>
+        <w:rPr>
+          <w:rFonts w:ascii="Cambria" w:hAnsi="Cambria"/>
+          <w:sz w:val="24"/>
+        </w:rPr>
+      </w:pPr>
+    </w:p>
+    <w:p>
+      <w:pPr>
+        <w:rPr>
+          <w:rFonts w:ascii="Cambria" w:hAnsi="Cambria"/>
+          <w:sz w:val="24"/>
+        </w:rPr>
+      </w:pPr>
+    </w:p>
+    <w:p>
+      <w:pPr>
+        <w:rPr>
+          <w:rFonts w:ascii="Cambria" w:hAnsi="Cambria"/>
+          <w:sz w:val="24"/>
+        </w:rPr>
+      </w:pPr>
+    </w:p>
+    <w:p>
+      <w:pPr>
+        <w:rPr>
+          <w:rFonts w:ascii="Cambria" w:hAnsi="Cambria"/>
+          <w:sz w:val="24"/>
+        </w:rPr>
+      </w:pPr>
+    </w:p>
+    <w:p>
+      <w:pPr>
+        <w:rPr>
+          <w:rFonts w:ascii="Cambria" w:hAnsi="Cambria"/>
+          <w:sz w:val="24"/>
+        </w:rPr>
+      </w:pPr>
+    </w:p>
+    <w:p>
+      <w:pPr>
+        <w:rPr>
+          <w:rFonts w:ascii="Cambria" w:hAnsi="Cambria"/>
+          <w:sz w:val="24"/>
+        </w:rPr>
+      </w:pPr>
+    </w:p>
+    <w:p>
+      <w:pPr>
+        <w:rPr>
+          <w:rFonts w:ascii="Cambria" w:hAnsi="Cambria"/>
+          <w:sz w:val="24"/>
+        </w:rPr>
+      </w:pPr>
+    </w:p>
+    <w:p>
+      <w:pPr>
+        <w:rPr>
+          <w:rFonts w:ascii="Cambria" w:hAnsi="Cambria"/>
+          <w:sz w:val="24"/>
+        </w:rPr>
+      </w:pPr>
+    </w:p>
+    <w:p>
+      <w:pPr>
+        <w:rPr>
+          <w:rFonts w:ascii="Cambria" w:hAnsi="Cambria"/>
+          <w:sz w:val="24"/>
+        </w:rPr>
+      </w:pPr>
+    </w:p>
+    <w:p>
+      <w:pPr>
+        <w:rPr>
+          <w:rFonts w:ascii="Cambria" w:hAnsi="Cambria"/>
+          <w:sz w:val="24"/>
+        </w:rPr>
+      </w:pPr>
+    </w:p>
+    <w:p>
+      <w:pPr>
+        <w:rPr>
+          <w:rFonts w:ascii="Cambria" w:hAnsi="Cambria"/>
+          <w:sz w:val="24"/>
+        </w:rPr>
+      </w:pPr>
+    </w:p>
+    <w:p>
+      <w:pPr>
+        <w:rPr>
+          <w:rFonts w:ascii="Cambria" w:hAnsi="Cambria"/>
+          <w:sz w:val="24"/>
+        </w:rPr>
+      </w:pPr>
+      <w:bookmarkStart w:id="16" w:name="_GoBack"/>
+      <w:bookmarkEnd w:id="16"/>
     </w:p>
     <w:p>
       <w:pPr>
         <w:pStyle w:val="Titolo2"/>
       </w:pPr>
-      <w:bookmarkStart w:id="16" w:name="_Toc433725802"/>
-      <w:r>
+      <w:bookmarkStart w:id="17" w:name="_Toc433725802"/>
+      <w:r>
+        <w:lastRenderedPageBreak/>
         <w:t>Functional Requirements</w:t>
       </w:r>
-      <w:bookmarkEnd w:id="16"/>
+      <w:bookmarkEnd w:id="17"/>
       <w:r>
         <w:t xml:space="preserve"> </w:t>
-      </w:r>
-    </w:p>
-    <w:p>
-      <w:pPr>
-        <w:jc w:val="center"/>
-        <w:rPr>
-          <w:rFonts w:ascii="Cambria" w:hAnsi="Cambria" w:cs="Cambria"/>
-          <w:color w:val="FF0000"/>
-          <w:sz w:val="44"/>
-          <w:szCs w:val="44"/>
-        </w:rPr>
-      </w:pPr>
-      <w:r>
-        <w:rPr>
-          <w:rFonts w:ascii="Cambria" w:hAnsi="Cambria" w:cs="Cambria"/>
-          <w:color w:val="FF0000"/>
-          <w:sz w:val="44"/>
-          <w:szCs w:val="44"/>
-        </w:rPr>
-        <w:t xml:space="preserve">// </w:t>
-      </w:r>
-      <w:r>
-        <w:rPr>
-          <w:rFonts w:ascii="Cambria" w:hAnsi="Cambria" w:cs="Cambria"/>
-          <w:color w:val="FF0000"/>
-          <w:sz w:val="44"/>
-          <w:szCs w:val="44"/>
-        </w:rPr>
-        <w:t>Maybe with the Goal-Reqs structure,DISCUSS</w:t>
       </w:r>
     </w:p>
     <w:p>
@@ -11588,7 +12631,7 @@
         <w:autoSpaceDN w:val="0"/>
         <w:adjustRightInd w:val="0"/>
         <w:spacing w:after="0" w:line="240" w:lineRule="auto"/>
-        <w:ind w:right="-952"/>
+        <w:ind w:left="1332" w:right="-952"/>
         <w:jc w:val="both"/>
         <w:rPr>
           <w:rFonts w:ascii="Cambria" w:hAnsi="Cambria" w:cs="Helvetica"/>
@@ -11602,7 +12645,7 @@
           <w:sz w:val="24"/>
           <w:szCs w:val="24"/>
         </w:rPr>
-        <w:tab/>
+        <w:t>l</w:t>
       </w:r>
       <w:r>
         <w:rPr>
@@ -11610,8 +12653,7 @@
           <w:sz w:val="24"/>
           <w:szCs w:val="24"/>
         </w:rPr>
-        <w:tab/>
-        <w:t xml:space="preserve"> </w:t>
+        <w:t>og</w:t>
       </w:r>
       <w:r>
         <w:rPr>
@@ -11619,7 +12661,15 @@
           <w:sz w:val="24"/>
           <w:szCs w:val="24"/>
         </w:rPr>
-        <w:t>login drivers.</w:t>
+        <w:t>-</w:t>
+      </w:r>
+      <w:r>
+        <w:rPr>
+          <w:rFonts w:ascii="Cambria" w:hAnsi="Cambria" w:cs="Helvetica"/>
+          <w:sz w:val="24"/>
+          <w:szCs w:val="24"/>
+        </w:rPr>
+        <w:t>in drivers.</w:t>
       </w:r>
     </w:p>
     <w:p>
@@ -12120,7 +13170,6 @@
           <w:sz w:val="24"/>
           <w:szCs w:val="24"/>
         </w:rPr>
-        <w:lastRenderedPageBreak/>
         <w:t xml:space="preserve"> </w:t>
       </w:r>
       <w:r>
@@ -12138,47 +13187,6 @@
           <w:szCs w:val="24"/>
         </w:rPr>
         <w:t>.</w:t>
-      </w:r>
-    </w:p>
-    <w:p>
-      <w:pPr>
-        <w:pStyle w:val="Paragrafoelenco"/>
-        <w:widowControl w:val="0"/>
-        <w:tabs>
-          <w:tab w:val="left" w:pos="566"/>
-          <w:tab w:val="left" w:pos="1133"/>
-          <w:tab w:val="left" w:pos="1700"/>
-          <w:tab w:val="left" w:pos="2267"/>
-          <w:tab w:val="left" w:pos="2834"/>
-          <w:tab w:val="left" w:pos="3401"/>
-          <w:tab w:val="left" w:pos="3968"/>
-          <w:tab w:val="left" w:pos="4535"/>
-          <w:tab w:val="left" w:pos="5102"/>
-          <w:tab w:val="left" w:pos="5669"/>
-          <w:tab w:val="left" w:pos="6236"/>
-          <w:tab w:val="left" w:pos="6803"/>
-        </w:tabs>
-        <w:autoSpaceDE w:val="0"/>
-        <w:autoSpaceDN w:val="0"/>
-        <w:adjustRightInd w:val="0"/>
-        <w:spacing w:after="0" w:line="240" w:lineRule="auto"/>
-        <w:ind w:left="770" w:right="-952"/>
-        <w:jc w:val="both"/>
-        <w:rPr>
-          <w:rFonts w:ascii="Cambria" w:hAnsi="Cambria" w:cs="Helvetica"/>
-          <w:color w:val="FF0000"/>
-          <w:sz w:val="24"/>
-          <w:szCs w:val="24"/>
-        </w:rPr>
-      </w:pPr>
-      <w:r>
-        <w:rPr>
-          <w:rFonts w:ascii="Cambria" w:hAnsi="Cambria" w:cs="Helvetica"/>
-          <w:color w:val="FF0000"/>
-          <w:sz w:val="24"/>
-          <w:szCs w:val="24"/>
-        </w:rPr>
-        <w:t>FORMA INGLESE?</w:t>
       </w:r>
     </w:p>
     <w:p>
@@ -12470,11 +13478,12 @@
           <w:numId w:val="15"/>
         </w:numPr>
       </w:pPr>
-      <w:bookmarkStart w:id="17" w:name="_Toc433725803"/>
-      <w:r>
+      <w:bookmarkStart w:id="18" w:name="_Toc433725803"/>
+      <w:r>
+        <w:lastRenderedPageBreak/>
         <w:t>Scenarios</w:t>
       </w:r>
-      <w:bookmarkEnd w:id="17"/>
+      <w:bookmarkEnd w:id="18"/>
     </w:p>
     <w:p>
       <w:pPr>
@@ -12518,26 +13527,6 @@
         <w:jc w:val="both"/>
         <w:rPr>
           <w:rFonts w:ascii="Cambria" w:hAnsi="Cambria" w:cs="Calibri"/>
-          <w:color w:val="FF0000"/>
-          <w:sz w:val="24"/>
-          <w:szCs w:val="24"/>
-        </w:rPr>
-      </w:pPr>
-      <w:r>
-        <w:rPr>
-          <w:rFonts w:ascii="Cambria" w:hAnsi="Cambria" w:cs="Calibri"/>
-          <w:color w:val="FF0000"/>
-          <w:sz w:val="24"/>
-          <w:szCs w:val="24"/>
-        </w:rPr>
-        <w:t>RESERVATION</w:t>
-      </w:r>
-    </w:p>
-    <w:p>
-      <w:pPr>
-        <w:jc w:val="both"/>
-        <w:rPr>
-          <w:rFonts w:ascii="Cambria" w:hAnsi="Cambria" w:cs="Calibri"/>
           <w:sz w:val="24"/>
           <w:szCs w:val="24"/>
         </w:rPr>
@@ -12602,26 +13591,6 @@
         <w:jc w:val="both"/>
         <w:rPr>
           <w:rFonts w:ascii="Cambria" w:hAnsi="Cambria" w:cs="Calibri"/>
-          <w:color w:val="FF0000"/>
-          <w:sz w:val="24"/>
-          <w:szCs w:val="24"/>
-        </w:rPr>
-      </w:pPr>
-      <w:r>
-        <w:rPr>
-          <w:rFonts w:ascii="Cambria" w:hAnsi="Cambria" w:cs="Calibri"/>
-          <w:color w:val="FF0000"/>
-          <w:sz w:val="24"/>
-          <w:szCs w:val="24"/>
-        </w:rPr>
-        <w:t>DELETION</w:t>
-      </w:r>
-    </w:p>
-    <w:p>
-      <w:pPr>
-        <w:jc w:val="both"/>
-        <w:rPr>
-          <w:rFonts w:ascii="Cambria" w:hAnsi="Cambria" w:cs="Calibri"/>
           <w:sz w:val="28"/>
           <w:szCs w:val="24"/>
         </w:rPr>
@@ -12643,7 +13612,6 @@
         <w:rPr>
           <w:sz w:val="28"/>
         </w:rPr>
-        <w:lastRenderedPageBreak/>
         <w:t>SCENARIO 3</w:t>
       </w:r>
     </w:p>
@@ -12663,26 +13631,6 @@
           <w:szCs w:val="24"/>
         </w:rPr>
         <w:t>Bill Gates wants to buy a new big house with many rooms to earn a Guinness World Record award. In order to visit the big house, he is attending his taxi, but in the meantime a crash occurs and his booked taxi cannot reach the location. Fortunately, the system provides Bill an alternative taxi (he is an important and rich client!) and send him a notification with the announcement of the possible delay, of course!</w:t>
-      </w:r>
-    </w:p>
-    <w:p>
-      <w:pPr>
-        <w:jc w:val="both"/>
-        <w:rPr>
-          <w:rFonts w:ascii="Cambria" w:hAnsi="Cambria" w:cs="Calibri"/>
-          <w:color w:val="FF0000"/>
-          <w:sz w:val="24"/>
-          <w:szCs w:val="24"/>
-        </w:rPr>
-      </w:pPr>
-      <w:r>
-        <w:rPr>
-          <w:rFonts w:ascii="Cambria" w:hAnsi="Cambria" w:cs="Calibri"/>
-          <w:color w:val="FF0000"/>
-          <w:sz w:val="24"/>
-          <w:szCs w:val="24"/>
-        </w:rPr>
-        <w:t>TAXI PROBLEM</w:t>
       </w:r>
     </w:p>
     <w:p>
@@ -12760,11 +13708,24 @@
           <w:szCs w:val="28"/>
         </w:rPr>
       </w:pPr>
-      <w:r>
+    </w:p>
+    <w:p>
+      <w:pPr>
+        <w:pStyle w:val="Titolo3"/>
+        <w:numPr>
+          <w:ilvl w:val="0"/>
+          <w:numId w:val="0"/>
+        </w:numPr>
         <w:rPr>
           <w:sz w:val="28"/>
           <w:szCs w:val="28"/>
         </w:rPr>
+      </w:pPr>
+      <w:r>
+        <w:rPr>
+          <w:sz w:val="28"/>
+          <w:szCs w:val="28"/>
+        </w:rPr>
         <w:t>SCENARIO 5</w:t>
       </w:r>
     </w:p>
@@ -12866,7 +13827,7 @@
           <w:sz w:val="24"/>
           <w:szCs w:val="24"/>
         </w:rPr>
-        <w:t>. In addition</w:t>
+        <w:t xml:space="preserve">. In </w:t>
       </w:r>
       <w:r>
         <w:rPr>
@@ -12874,27 +13835,24 @@
           <w:sz w:val="24"/>
           <w:szCs w:val="24"/>
         </w:rPr>
-        <w:t xml:space="preserve"> he is a very good and fast taxi driver. Therefore, he confirms with his earphones. The system sends a notification to the client. It seems that Robert is very lucky this night… he will earn a lot of money!</w:t>
-      </w:r>
-    </w:p>
-    <w:p>
-      <w:pPr>
-        <w:jc w:val="both"/>
+        <w:t>addition,</w:t>
+      </w:r>
+      <w:r>
         <w:rPr>
           <w:rFonts w:ascii="Cambria" w:hAnsi="Cambria" w:cs="Calibri"/>
-          <w:color w:val="FF0000"/>
-          <w:sz w:val="24"/>
-          <w:szCs w:val="24"/>
-        </w:rPr>
-      </w:pPr>
+          <w:sz w:val="24"/>
+          <w:szCs w:val="24"/>
+        </w:rPr>
+        <w:t xml:space="preserve"> he is a very good and fast taxi driver. Therefore, he confirms with his earphones. The system </w:t>
+      </w:r>
       <w:r>
         <w:rPr>
           <w:rFonts w:ascii="Cambria" w:hAnsi="Cambria" w:cs="Calibri"/>
-          <w:color w:val="FF0000"/>
-          <w:sz w:val="24"/>
-          <w:szCs w:val="24"/>
-        </w:rPr>
-        <w:t>DRIVER ACCEPTS</w:t>
+          <w:sz w:val="24"/>
+          <w:szCs w:val="24"/>
+        </w:rPr>
+        <w:lastRenderedPageBreak/>
+        <w:t>sends a notification to the client. It seems that Robert is very lucky this night… he will earn a lot of money!</w:t>
       </w:r>
     </w:p>
     <w:p>
@@ -12906,13 +13864,23 @@
           <w:szCs w:val="28"/>
         </w:rPr>
       </w:pPr>
-      <w:r>
+    </w:p>
+    <w:p>
+      <w:pPr>
         <w:rPr>
           <w:rFonts w:ascii="Cambria" w:hAnsi="Cambria"/>
           <w:color w:val="1F4E79" w:themeColor="accent1" w:themeShade="80"/>
           <w:sz w:val="28"/>
           <w:szCs w:val="28"/>
         </w:rPr>
+      </w:pPr>
+      <w:r>
+        <w:rPr>
+          <w:rFonts w:ascii="Cambria" w:hAnsi="Cambria"/>
+          <w:color w:val="1F4E79" w:themeColor="accent1" w:themeShade="80"/>
+          <w:sz w:val="28"/>
+          <w:szCs w:val="28"/>
+        </w:rPr>
         <w:t>SCENARIO 6</w:t>
       </w:r>
     </w:p>
@@ -12957,26 +13925,6 @@
           <w:szCs w:val="24"/>
         </w:rPr>
         <w:t>No worries Marty, you will see Doc soon!</w:t>
-      </w:r>
-    </w:p>
-    <w:p>
-      <w:pPr>
-        <w:jc w:val="both"/>
-        <w:rPr>
-          <w:rFonts w:ascii="Cambria" w:hAnsi="Cambria" w:cs="Calibri"/>
-          <w:color w:val="FF0000"/>
-          <w:sz w:val="24"/>
-          <w:szCs w:val="24"/>
-        </w:rPr>
-      </w:pPr>
-      <w:r>
-        <w:rPr>
-          <w:rFonts w:ascii="Cambria" w:hAnsi="Cambria" w:cs="Calibri"/>
-          <w:color w:val="FF0000"/>
-          <w:sz w:val="24"/>
-          <w:szCs w:val="24"/>
-        </w:rPr>
-        <w:t>LIVE RESERVATION</w:t>
       </w:r>
     </w:p>
     <w:p>
@@ -13028,12 +13976,12 @@
           <w:numId w:val="15"/>
         </w:numPr>
       </w:pPr>
-      <w:bookmarkStart w:id="18" w:name="_Toc433725804"/>
+      <w:bookmarkStart w:id="19" w:name="_Toc433725804"/>
       <w:r>
         <w:lastRenderedPageBreak/>
         <w:t>Non-functional requirements</w:t>
       </w:r>
-      <w:bookmarkEnd w:id="18"/>
+      <w:bookmarkEnd w:id="19"/>
     </w:p>
     <w:p>
       <w:pPr>
@@ -14171,11 +15119,11 @@
               <w:pStyle w:val="TestoNormale"/>
               <w:numPr>
                 <w:ilvl w:val="0"/>
-                <w:numId w:val="20"/>
+                <w:numId w:val="21"/>
               </w:numPr>
             </w:pPr>
             <w:r>
-              <w:t>The visitor accepts mTS terms of service</w:t>
+              <w:t>SSN</w:t>
             </w:r>
           </w:p>
           <w:p>
@@ -14188,6 +15136,18 @@
             </w:pPr>
             <w:r>
               <w:lastRenderedPageBreak/>
+              <w:t>The visitor accepts mTS terms of service</w:t>
+            </w:r>
+          </w:p>
+          <w:p>
+            <w:pPr>
+              <w:pStyle w:val="TestoNormale"/>
+              <w:numPr>
+                <w:ilvl w:val="0"/>
+                <w:numId w:val="20"/>
+              </w:numPr>
+            </w:pPr>
+            <w:r>
               <w:t>The visitor picks a payment method from a list of provided ones</w:t>
             </w:r>
           </w:p>
@@ -14441,28 +15401,6 @@
       </w:tr>
     </w:tbl>
     <w:p/>
-    <w:p>
-      <w:pPr>
-        <w:jc w:val="both"/>
-        <w:rPr>
-          <w:rFonts w:ascii="Cambria" w:hAnsi="Cambria"/>
-          <w:color w:val="FF0000"/>
-          <w:sz w:val="24"/>
-          <w:szCs w:val="24"/>
-          <w:lang w:val="it-IT"/>
-        </w:rPr>
-      </w:pPr>
-      <w:r>
-        <w:rPr>
-          <w:rFonts w:ascii="Cambria" w:hAnsi="Cambria"/>
-          <w:color w:val="FF0000"/>
-          <w:sz w:val="24"/>
-          <w:szCs w:val="24"/>
-          <w:lang w:val="it-IT"/>
-        </w:rPr>
-        <w:t>DA INSERIRE DA QUALCHE PARTE CHE IL METODO DI PAGAMENTO é OBBLIGATORIO</w:t>
-      </w:r>
-    </w:p>
     <w:p>
       <w:pPr>
         <w:pStyle w:val="Titolo3"/>
@@ -14541,7 +15479,10 @@
               </w:tabs>
             </w:pPr>
             <w:r>
-              <w:t>[G1], [G2]</w:t>
+              <w:t>[G2], [G3</w:t>
+            </w:r>
+            <w:r>
+              <w:t>]</w:t>
             </w:r>
           </w:p>
         </w:tc>
@@ -15026,7 +15967,10 @@
               <w:pStyle w:val="TestoNormale"/>
             </w:pPr>
             <w:r>
-              <w:t>[G1], [G2]</w:t>
+              <w:t>[</w:t>
+            </w:r>
+            <w:r>
+              <w:t>G8]</w:t>
             </w:r>
           </w:p>
         </w:tc>
@@ -15507,7 +16451,7 @@
               <w:pStyle w:val="TestoNormale"/>
             </w:pPr>
             <w:r>
-              <w:t>?</w:t>
+              <w:t>[G11]</w:t>
             </w:r>
           </w:p>
         </w:tc>
@@ -15922,7 +16866,7 @@
               <w:pStyle w:val="TestoNormale"/>
             </w:pPr>
             <w:r>
-              <w:t>?</w:t>
+              <w:t>[G17]</w:t>
             </w:r>
           </w:p>
         </w:tc>
@@ -16220,7 +17164,10 @@
               <w:pStyle w:val="TestoNormale"/>
             </w:pPr>
             <w:r>
-              <w:t>[G8]</w:t>
+              <w:t>[G10</w:t>
+            </w:r>
+            <w:r>
+              <w:t>]</w:t>
             </w:r>
           </w:p>
         </w:tc>
@@ -16340,8 +17287,6 @@
             <w:pPr>
               <w:pStyle w:val="TestoNormale"/>
             </w:pPr>
-            <w:bookmarkStart w:id="19" w:name="_GoBack"/>
-            <w:bookmarkEnd w:id="19"/>
             <w:r>
               <w:t>Output conditions</w:t>
             </w:r>
@@ -16610,7 +17555,10 @@
               <w:pStyle w:val="TestoNormale"/>
             </w:pPr>
             <w:r>
-              <w:t>[G15]</w:t>
+              <w:t>[G16</w:t>
+            </w:r>
+            <w:r>
+              <w:t>]</w:t>
             </w:r>
           </w:p>
         </w:tc>
@@ -16994,7 +17942,7 @@
               <w:pStyle w:val="TestoNormale"/>
             </w:pPr>
             <w:r>
-              <w:t>[G0’]</w:t>
+              <w:t>[G1]</w:t>
             </w:r>
           </w:p>
         </w:tc>
@@ -17323,7 +18271,7 @@
               <w:pStyle w:val="TestoNormale"/>
             </w:pPr>
             <w:r>
-              <w:t>[G5]</w:t>
+              <w:t>[G6], [G7]</w:t>
             </w:r>
           </w:p>
         </w:tc>
@@ -17583,7 +18531,7 @@
           <w:szCs w:val="24"/>
         </w:rPr>
         <w:sectPr>
-          <w:headerReference w:type="default" r:id="rId15"/>
+          <w:headerReference w:type="default" r:id="rId22"/>
           <w:pgSz w:w="11906" w:h="16838"/>
           <w:pgMar w:top="1417" w:right="1134" w:bottom="1134" w:left="1134" w:header="708" w:footer="708" w:gutter="0"/>
           <w:cols w:space="708"/>
@@ -17986,7 +18934,7 @@
                                 <w:sz w:val="24"/>
                                 <w:szCs w:val="24"/>
                               </w:rPr>
-                              <w:t>20</w:t>
+                              <w:t>19</w:t>
                             </w:r>
                             <w:r>
                               <w:rPr>
@@ -18089,7 +19037,7 @@
                           <w:sz w:val="24"/>
                           <w:szCs w:val="24"/>
                         </w:rPr>
-                        <w:t>20</w:t>
+                        <w:t>19</w:t>
                       </w:r>
                       <w:r>
                         <w:rPr>
@@ -19101,7 +20049,7 @@
   <w:abstractNum w:abstractNumId="9" w15:restartNumberingAfterBreak="0">
     <w:nsid w:val="1D4630D0"/>
     <w:multiLevelType w:val="hybridMultilevel"/>
-    <w:tmpl w:val="9EACD344"/>
+    <w:tmpl w:val="4BA09608"/>
     <w:lvl w:ilvl="0" w:tplc="04090001">
       <w:start w:val="1"/>
       <w:numFmt w:val="bullet"/>
@@ -19841,7 +20789,7 @@
   <w:abstractNum w:abstractNumId="16" w15:restartNumberingAfterBreak="0">
     <w:nsid w:val="38AD02EE"/>
     <w:multiLevelType w:val="hybridMultilevel"/>
-    <w:tmpl w:val="BDFE2D5C"/>
+    <w:tmpl w:val="9C6ECD6C"/>
     <w:lvl w:ilvl="0" w:tplc="04090001">
       <w:start w:val="1"/>
       <w:numFmt w:val="bullet"/>
@@ -20830,6 +21778,119 @@
     </w:lvl>
   </w:abstractNum>
   <w:abstractNum w:abstractNumId="25" w15:restartNumberingAfterBreak="0">
+    <w:nsid w:val="477A652A"/>
+    <w:multiLevelType w:val="hybridMultilevel"/>
+    <w:tmpl w:val="9E70A302"/>
+    <w:lvl w:ilvl="0" w:tplc="04090001">
+      <w:start w:val="1"/>
+      <w:numFmt w:val="bullet"/>
+      <w:lvlText w:val=""/>
+      <w:lvlJc w:val="left"/>
+      <w:pPr>
+        <w:ind w:left="720" w:hanging="360"/>
+      </w:pPr>
+      <w:rPr>
+        <w:rFonts w:ascii="Symbol" w:hAnsi="Symbol" w:hint="default"/>
+      </w:rPr>
+    </w:lvl>
+    <w:lvl w:ilvl="1" w:tplc="04090003" w:tentative="1">
+      <w:start w:val="1"/>
+      <w:numFmt w:val="bullet"/>
+      <w:lvlText w:val="o"/>
+      <w:lvlJc w:val="left"/>
+      <w:pPr>
+        <w:ind w:left="1440" w:hanging="360"/>
+      </w:pPr>
+      <w:rPr>
+        <w:rFonts w:ascii="Courier New" w:hAnsi="Courier New" w:cs="Courier New" w:hint="default"/>
+      </w:rPr>
+    </w:lvl>
+    <w:lvl w:ilvl="2" w:tplc="04090005" w:tentative="1">
+      <w:start w:val="1"/>
+      <w:numFmt w:val="bullet"/>
+      <w:lvlText w:val=""/>
+      <w:lvlJc w:val="left"/>
+      <w:pPr>
+        <w:ind w:left="2160" w:hanging="360"/>
+      </w:pPr>
+      <w:rPr>
+        <w:rFonts w:ascii="Wingdings" w:hAnsi="Wingdings" w:hint="default"/>
+      </w:rPr>
+    </w:lvl>
+    <w:lvl w:ilvl="3" w:tplc="04090001" w:tentative="1">
+      <w:start w:val="1"/>
+      <w:numFmt w:val="bullet"/>
+      <w:lvlText w:val=""/>
+      <w:lvlJc w:val="left"/>
+      <w:pPr>
+        <w:ind w:left="2880" w:hanging="360"/>
+      </w:pPr>
+      <w:rPr>
+        <w:rFonts w:ascii="Symbol" w:hAnsi="Symbol" w:hint="default"/>
+      </w:rPr>
+    </w:lvl>
+    <w:lvl w:ilvl="4" w:tplc="04090003" w:tentative="1">
+      <w:start w:val="1"/>
+      <w:numFmt w:val="bullet"/>
+      <w:lvlText w:val="o"/>
+      <w:lvlJc w:val="left"/>
+      <w:pPr>
+        <w:ind w:left="3600" w:hanging="360"/>
+      </w:pPr>
+      <w:rPr>
+        <w:rFonts w:ascii="Courier New" w:hAnsi="Courier New" w:cs="Courier New" w:hint="default"/>
+      </w:rPr>
+    </w:lvl>
+    <w:lvl w:ilvl="5" w:tplc="04090005" w:tentative="1">
+      <w:start w:val="1"/>
+      <w:numFmt w:val="bullet"/>
+      <w:lvlText w:val=""/>
+      <w:lvlJc w:val="left"/>
+      <w:pPr>
+        <w:ind w:left="4320" w:hanging="360"/>
+      </w:pPr>
+      <w:rPr>
+        <w:rFonts w:ascii="Wingdings" w:hAnsi="Wingdings" w:hint="default"/>
+      </w:rPr>
+    </w:lvl>
+    <w:lvl w:ilvl="6" w:tplc="04090001" w:tentative="1">
+      <w:start w:val="1"/>
+      <w:numFmt w:val="bullet"/>
+      <w:lvlText w:val=""/>
+      <w:lvlJc w:val="left"/>
+      <w:pPr>
+        <w:ind w:left="5040" w:hanging="360"/>
+      </w:pPr>
+      <w:rPr>
+        <w:rFonts w:ascii="Symbol" w:hAnsi="Symbol" w:hint="default"/>
+      </w:rPr>
+    </w:lvl>
+    <w:lvl w:ilvl="7" w:tplc="04090003" w:tentative="1">
+      <w:start w:val="1"/>
+      <w:numFmt w:val="bullet"/>
+      <w:lvlText w:val="o"/>
+      <w:lvlJc w:val="left"/>
+      <w:pPr>
+        <w:ind w:left="5760" w:hanging="360"/>
+      </w:pPr>
+      <w:rPr>
+        <w:rFonts w:ascii="Courier New" w:hAnsi="Courier New" w:cs="Courier New" w:hint="default"/>
+      </w:rPr>
+    </w:lvl>
+    <w:lvl w:ilvl="8" w:tplc="04090005" w:tentative="1">
+      <w:start w:val="1"/>
+      <w:numFmt w:val="bullet"/>
+      <w:lvlText w:val=""/>
+      <w:lvlJc w:val="left"/>
+      <w:pPr>
+        <w:ind w:left="6480" w:hanging="360"/>
+      </w:pPr>
+      <w:rPr>
+        <w:rFonts w:ascii="Wingdings" w:hAnsi="Wingdings" w:hint="default"/>
+      </w:rPr>
+    </w:lvl>
+  </w:abstractNum>
+  <w:abstractNum w:abstractNumId="26" w15:restartNumberingAfterBreak="0">
     <w:nsid w:val="485943E5"/>
     <w:multiLevelType w:val="multilevel"/>
     <w:tmpl w:val="DD62A3C4"/>
@@ -20942,7 +22003,7 @@
       </w:rPr>
     </w:lvl>
   </w:abstractNum>
-  <w:abstractNum w:abstractNumId="26" w15:restartNumberingAfterBreak="0">
+  <w:abstractNum w:abstractNumId="27" w15:restartNumberingAfterBreak="0">
     <w:nsid w:val="4A8E6ACB"/>
     <w:multiLevelType w:val="hybridMultilevel"/>
     <w:tmpl w:val="884E9506"/>
@@ -21055,7 +22116,7 @@
       </w:rPr>
     </w:lvl>
   </w:abstractNum>
-  <w:abstractNum w:abstractNumId="27" w15:restartNumberingAfterBreak="0">
+  <w:abstractNum w:abstractNumId="28" w15:restartNumberingAfterBreak="0">
     <w:nsid w:val="50407D68"/>
     <w:multiLevelType w:val="hybridMultilevel"/>
     <w:tmpl w:val="9C9C9B7C"/>
@@ -21169,7 +22230,7 @@
       </w:rPr>
     </w:lvl>
   </w:abstractNum>
-  <w:abstractNum w:abstractNumId="28" w15:restartNumberingAfterBreak="0">
+  <w:abstractNum w:abstractNumId="29" w15:restartNumberingAfterBreak="0">
     <w:nsid w:val="50616340"/>
     <w:multiLevelType w:val="hybridMultilevel"/>
     <w:tmpl w:val="C0E244B0"/>
@@ -21255,7 +22316,7 @@
       </w:pPr>
     </w:lvl>
   </w:abstractNum>
-  <w:abstractNum w:abstractNumId="29" w15:restartNumberingAfterBreak="0">
+  <w:abstractNum w:abstractNumId="30" w15:restartNumberingAfterBreak="0">
     <w:nsid w:val="553C3719"/>
     <w:multiLevelType w:val="hybridMultilevel"/>
     <w:tmpl w:val="8D964950"/>
@@ -21368,7 +22429,7 @@
       </w:rPr>
     </w:lvl>
   </w:abstractNum>
-  <w:abstractNum w:abstractNumId="30" w15:restartNumberingAfterBreak="0">
+  <w:abstractNum w:abstractNumId="31" w15:restartNumberingAfterBreak="0">
     <w:nsid w:val="5649034B"/>
     <w:multiLevelType w:val="hybridMultilevel"/>
     <w:tmpl w:val="374E0650"/>
@@ -21481,7 +22542,7 @@
       </w:rPr>
     </w:lvl>
   </w:abstractNum>
-  <w:abstractNum w:abstractNumId="31" w15:restartNumberingAfterBreak="0">
+  <w:abstractNum w:abstractNumId="32" w15:restartNumberingAfterBreak="0">
     <w:nsid w:val="56AE0A3E"/>
     <w:multiLevelType w:val="hybridMultilevel"/>
     <w:tmpl w:val="5AFAB69A"/>
@@ -21594,7 +22655,7 @@
       </w:rPr>
     </w:lvl>
   </w:abstractNum>
-  <w:abstractNum w:abstractNumId="32" w15:restartNumberingAfterBreak="0">
+  <w:abstractNum w:abstractNumId="33" w15:restartNumberingAfterBreak="0">
     <w:nsid w:val="5E220C3D"/>
     <w:multiLevelType w:val="hybridMultilevel"/>
     <w:tmpl w:val="4330FF8E"/>
@@ -21707,7 +22768,7 @@
       </w:rPr>
     </w:lvl>
   </w:abstractNum>
-  <w:abstractNum w:abstractNumId="33" w15:restartNumberingAfterBreak="0">
+  <w:abstractNum w:abstractNumId="34" w15:restartNumberingAfterBreak="0">
     <w:nsid w:val="5FBE3979"/>
     <w:multiLevelType w:val="hybridMultilevel"/>
     <w:tmpl w:val="512C8178"/>
@@ -21820,7 +22881,7 @@
       </w:rPr>
     </w:lvl>
   </w:abstractNum>
-  <w:abstractNum w:abstractNumId="34" w15:restartNumberingAfterBreak="0">
+  <w:abstractNum w:abstractNumId="35" w15:restartNumberingAfterBreak="0">
     <w:nsid w:val="60A30AB8"/>
     <w:multiLevelType w:val="hybridMultilevel"/>
     <w:tmpl w:val="1E10BC74"/>
@@ -21933,7 +22994,7 @@
       </w:rPr>
     </w:lvl>
   </w:abstractNum>
-  <w:abstractNum w:abstractNumId="35" w15:restartNumberingAfterBreak="0">
+  <w:abstractNum w:abstractNumId="36" w15:restartNumberingAfterBreak="0">
     <w:nsid w:val="62A765B8"/>
     <w:multiLevelType w:val="multilevel"/>
     <w:tmpl w:val="857ED286"/>
@@ -22050,7 +23111,7 @@
       </w:rPr>
     </w:lvl>
   </w:abstractNum>
-  <w:abstractNum w:abstractNumId="36" w15:restartNumberingAfterBreak="0">
+  <w:abstractNum w:abstractNumId="37" w15:restartNumberingAfterBreak="0">
     <w:nsid w:val="65536765"/>
     <w:multiLevelType w:val="hybridMultilevel"/>
     <w:tmpl w:val="8C2E26B8"/>
@@ -22163,7 +23224,7 @@
       </w:rPr>
     </w:lvl>
   </w:abstractNum>
-  <w:abstractNum w:abstractNumId="37" w15:restartNumberingAfterBreak="0">
+  <w:abstractNum w:abstractNumId="38" w15:restartNumberingAfterBreak="0">
     <w:nsid w:val="6B9F7340"/>
     <w:multiLevelType w:val="hybridMultilevel"/>
     <w:tmpl w:val="6C324B74"/>
@@ -22276,7 +23337,7 @@
       </w:rPr>
     </w:lvl>
   </w:abstractNum>
-  <w:abstractNum w:abstractNumId="38" w15:restartNumberingAfterBreak="0">
+  <w:abstractNum w:abstractNumId="39" w15:restartNumberingAfterBreak="0">
     <w:nsid w:val="6FBD7FF9"/>
     <w:multiLevelType w:val="multilevel"/>
     <w:tmpl w:val="8B745B1A"/>
@@ -22389,7 +23450,7 @@
       </w:rPr>
     </w:lvl>
   </w:abstractNum>
-  <w:abstractNum w:abstractNumId="39" w15:restartNumberingAfterBreak="0">
+  <w:abstractNum w:abstractNumId="40" w15:restartNumberingAfterBreak="0">
     <w:nsid w:val="71801908"/>
     <w:multiLevelType w:val="hybridMultilevel"/>
     <w:tmpl w:val="20104EC2"/>
@@ -22475,7 +23536,7 @@
       </w:pPr>
     </w:lvl>
   </w:abstractNum>
-  <w:abstractNum w:abstractNumId="40" w15:restartNumberingAfterBreak="0">
+  <w:abstractNum w:abstractNumId="41" w15:restartNumberingAfterBreak="0">
     <w:nsid w:val="72160462"/>
     <w:multiLevelType w:val="hybridMultilevel"/>
     <w:tmpl w:val="C6B6EA58"/>
@@ -22588,7 +23649,120 @@
       </w:rPr>
     </w:lvl>
   </w:abstractNum>
-  <w:abstractNum w:abstractNumId="41" w15:restartNumberingAfterBreak="0">
+  <w:abstractNum w:abstractNumId="42" w15:restartNumberingAfterBreak="0">
+    <w:nsid w:val="752739DD"/>
+    <w:multiLevelType w:val="hybridMultilevel"/>
+    <w:tmpl w:val="74183970"/>
+    <w:lvl w:ilvl="0" w:tplc="04090001">
+      <w:start w:val="1"/>
+      <w:numFmt w:val="bullet"/>
+      <w:lvlText w:val=""/>
+      <w:lvlJc w:val="left"/>
+      <w:pPr>
+        <w:ind w:left="720" w:hanging="360"/>
+      </w:pPr>
+      <w:rPr>
+        <w:rFonts w:ascii="Symbol" w:hAnsi="Symbol" w:hint="default"/>
+      </w:rPr>
+    </w:lvl>
+    <w:lvl w:ilvl="1" w:tplc="04090003" w:tentative="1">
+      <w:start w:val="1"/>
+      <w:numFmt w:val="bullet"/>
+      <w:lvlText w:val="o"/>
+      <w:lvlJc w:val="left"/>
+      <w:pPr>
+        <w:ind w:left="1440" w:hanging="360"/>
+      </w:pPr>
+      <w:rPr>
+        <w:rFonts w:ascii="Courier New" w:hAnsi="Courier New" w:cs="Courier New" w:hint="default"/>
+      </w:rPr>
+    </w:lvl>
+    <w:lvl w:ilvl="2" w:tplc="04090005" w:tentative="1">
+      <w:start w:val="1"/>
+      <w:numFmt w:val="bullet"/>
+      <w:lvlText w:val=""/>
+      <w:lvlJc w:val="left"/>
+      <w:pPr>
+        <w:ind w:left="2160" w:hanging="360"/>
+      </w:pPr>
+      <w:rPr>
+        <w:rFonts w:ascii="Wingdings" w:hAnsi="Wingdings" w:hint="default"/>
+      </w:rPr>
+    </w:lvl>
+    <w:lvl w:ilvl="3" w:tplc="04090001" w:tentative="1">
+      <w:start w:val="1"/>
+      <w:numFmt w:val="bullet"/>
+      <w:lvlText w:val=""/>
+      <w:lvlJc w:val="left"/>
+      <w:pPr>
+        <w:ind w:left="2880" w:hanging="360"/>
+      </w:pPr>
+      <w:rPr>
+        <w:rFonts w:ascii="Symbol" w:hAnsi="Symbol" w:hint="default"/>
+      </w:rPr>
+    </w:lvl>
+    <w:lvl w:ilvl="4" w:tplc="04090003" w:tentative="1">
+      <w:start w:val="1"/>
+      <w:numFmt w:val="bullet"/>
+      <w:lvlText w:val="o"/>
+      <w:lvlJc w:val="left"/>
+      <w:pPr>
+        <w:ind w:left="3600" w:hanging="360"/>
+      </w:pPr>
+      <w:rPr>
+        <w:rFonts w:ascii="Courier New" w:hAnsi="Courier New" w:cs="Courier New" w:hint="default"/>
+      </w:rPr>
+    </w:lvl>
+    <w:lvl w:ilvl="5" w:tplc="04090005" w:tentative="1">
+      <w:start w:val="1"/>
+      <w:numFmt w:val="bullet"/>
+      <w:lvlText w:val=""/>
+      <w:lvlJc w:val="left"/>
+      <w:pPr>
+        <w:ind w:left="4320" w:hanging="360"/>
+      </w:pPr>
+      <w:rPr>
+        <w:rFonts w:ascii="Wingdings" w:hAnsi="Wingdings" w:hint="default"/>
+      </w:rPr>
+    </w:lvl>
+    <w:lvl w:ilvl="6" w:tplc="04090001" w:tentative="1">
+      <w:start w:val="1"/>
+      <w:numFmt w:val="bullet"/>
+      <w:lvlText w:val=""/>
+      <w:lvlJc w:val="left"/>
+      <w:pPr>
+        <w:ind w:left="5040" w:hanging="360"/>
+      </w:pPr>
+      <w:rPr>
+        <w:rFonts w:ascii="Symbol" w:hAnsi="Symbol" w:hint="default"/>
+      </w:rPr>
+    </w:lvl>
+    <w:lvl w:ilvl="7" w:tplc="04090003" w:tentative="1">
+      <w:start w:val="1"/>
+      <w:numFmt w:val="bullet"/>
+      <w:lvlText w:val="o"/>
+      <w:lvlJc w:val="left"/>
+      <w:pPr>
+        <w:ind w:left="5760" w:hanging="360"/>
+      </w:pPr>
+      <w:rPr>
+        <w:rFonts w:ascii="Courier New" w:hAnsi="Courier New" w:cs="Courier New" w:hint="default"/>
+      </w:rPr>
+    </w:lvl>
+    <w:lvl w:ilvl="8" w:tplc="04090005" w:tentative="1">
+      <w:start w:val="1"/>
+      <w:numFmt w:val="bullet"/>
+      <w:lvlText w:val=""/>
+      <w:lvlJc w:val="left"/>
+      <w:pPr>
+        <w:ind w:left="6480" w:hanging="360"/>
+      </w:pPr>
+      <w:rPr>
+        <w:rFonts w:ascii="Wingdings" w:hAnsi="Wingdings" w:hint="default"/>
+      </w:rPr>
+    </w:lvl>
+  </w:abstractNum>
+  <w:abstractNum w:abstractNumId="43" w15:restartNumberingAfterBreak="0">
     <w:nsid w:val="762C58FB"/>
     <w:multiLevelType w:val="hybridMultilevel"/>
     <w:tmpl w:val="C7803352"/>
@@ -22674,7 +23848,7 @@
       </w:pPr>
     </w:lvl>
   </w:abstractNum>
-  <w:abstractNum w:abstractNumId="42" w15:restartNumberingAfterBreak="0">
+  <w:abstractNum w:abstractNumId="44" w15:restartNumberingAfterBreak="0">
     <w:nsid w:val="77706302"/>
     <w:multiLevelType w:val="hybridMultilevel"/>
     <w:tmpl w:val="C0F61AAE"/>
@@ -22787,7 +23961,7 @@
       </w:rPr>
     </w:lvl>
   </w:abstractNum>
-  <w:abstractNum w:abstractNumId="43" w15:restartNumberingAfterBreak="0">
+  <w:abstractNum w:abstractNumId="45" w15:restartNumberingAfterBreak="0">
     <w:nsid w:val="7828639F"/>
     <w:multiLevelType w:val="hybridMultilevel"/>
     <w:tmpl w:val="1CE6F91C"/>
@@ -22900,7 +24074,7 @@
       </w:rPr>
     </w:lvl>
   </w:abstractNum>
-  <w:abstractNum w:abstractNumId="44" w15:restartNumberingAfterBreak="0">
+  <w:abstractNum w:abstractNumId="46" w15:restartNumberingAfterBreak="0">
     <w:nsid w:val="7A2E7C60"/>
     <w:multiLevelType w:val="hybridMultilevel"/>
     <w:tmpl w:val="8FBA5AAC"/>
@@ -22987,16 +24161,16 @@
     </w:lvl>
   </w:abstractNum>
   <w:num w:numId="1">
-    <w:abstractNumId w:val="30"/>
+    <w:abstractNumId w:val="31"/>
   </w:num>
   <w:num w:numId="2">
-    <w:abstractNumId w:val="37"/>
+    <w:abstractNumId w:val="38"/>
   </w:num>
   <w:num w:numId="3">
     <w:abstractNumId w:val="19"/>
   </w:num>
   <w:num w:numId="4">
-    <w:abstractNumId w:val="32"/>
+    <w:abstractNumId w:val="33"/>
   </w:num>
   <w:num w:numId="5">
     <w:abstractNumId w:val="8"/>
@@ -23005,13 +24179,13 @@
     <w:abstractNumId w:val="2"/>
   </w:num>
   <w:num w:numId="7">
-    <w:abstractNumId w:val="42"/>
+    <w:abstractNumId w:val="44"/>
   </w:num>
   <w:num w:numId="8">
-    <w:abstractNumId w:val="34"/>
+    <w:abstractNumId w:val="35"/>
   </w:num>
   <w:num w:numId="9">
-    <w:abstractNumId w:val="36"/>
+    <w:abstractNumId w:val="37"/>
   </w:num>
   <w:num w:numId="10">
     <w:abstractNumId w:val="23"/>
@@ -23020,7 +24194,7 @@
     <w:abstractNumId w:val="3"/>
   </w:num>
   <w:num w:numId="12">
-    <w:abstractNumId w:val="35"/>
+    <w:abstractNumId w:val="36"/>
   </w:num>
   <w:num w:numId="13">
     <w:abstractNumId w:val="0"/>
@@ -23029,10 +24203,10 @@
     <w:abstractNumId w:val="15"/>
   </w:num>
   <w:num w:numId="15">
-    <w:abstractNumId w:val="38"/>
+    <w:abstractNumId w:val="39"/>
   </w:num>
   <w:num w:numId="16">
-    <w:abstractNumId w:val="25"/>
+    <w:abstractNumId w:val="26"/>
   </w:num>
   <w:num w:numId="17">
     <w:abstractNumId w:val="18"/>
@@ -23053,22 +24227,22 @@
     <w:abstractNumId w:val="5"/>
   </w:num>
   <w:num w:numId="23">
-    <w:abstractNumId w:val="41"/>
+    <w:abstractNumId w:val="43"/>
   </w:num>
   <w:num w:numId="24">
     <w:abstractNumId w:val="12"/>
   </w:num>
   <w:num w:numId="25">
-    <w:abstractNumId w:val="44"/>
+    <w:abstractNumId w:val="46"/>
   </w:num>
   <w:num w:numId="26">
-    <w:abstractNumId w:val="26"/>
+    <w:abstractNumId w:val="27"/>
   </w:num>
   <w:num w:numId="27">
     <w:abstractNumId w:val="22"/>
   </w:num>
   <w:num w:numId="28">
-    <w:abstractNumId w:val="40"/>
+    <w:abstractNumId w:val="41"/>
   </w:num>
   <w:num w:numId="29">
     <w:abstractNumId w:val="14"/>
@@ -23077,28 +24251,28 @@
     <w:abstractNumId w:val="6"/>
   </w:num>
   <w:num w:numId="31">
-    <w:abstractNumId w:val="29"/>
+    <w:abstractNumId w:val="30"/>
   </w:num>
   <w:num w:numId="32">
     <w:abstractNumId w:val="10"/>
   </w:num>
   <w:num w:numId="33">
-    <w:abstractNumId w:val="28"/>
+    <w:abstractNumId w:val="29"/>
   </w:num>
   <w:num w:numId="34">
     <w:abstractNumId w:val="24"/>
   </w:num>
   <w:num w:numId="35">
-    <w:abstractNumId w:val="31"/>
+    <w:abstractNumId w:val="32"/>
   </w:num>
   <w:num w:numId="36">
     <w:abstractNumId w:val="17"/>
   </w:num>
   <w:num w:numId="37">
-    <w:abstractNumId w:val="39"/>
+    <w:abstractNumId w:val="40"/>
   </w:num>
   <w:num w:numId="38">
-    <w:abstractNumId w:val="33"/>
+    <w:abstractNumId w:val="34"/>
   </w:num>
   <w:num w:numId="39">
     <w:abstractNumId w:val="20"/>
@@ -23110,16 +24284,22 @@
     <w:abstractNumId w:val="4"/>
   </w:num>
   <w:num w:numId="42">
-    <w:abstractNumId w:val="43"/>
+    <w:abstractNumId w:val="45"/>
   </w:num>
   <w:num w:numId="43">
     <w:abstractNumId w:val="13"/>
   </w:num>
   <w:num w:numId="44">
-    <w:abstractNumId w:val="27"/>
+    <w:abstractNumId w:val="28"/>
   </w:num>
   <w:num w:numId="45">
     <w:abstractNumId w:val="11"/>
+  </w:num>
+  <w:num w:numId="46">
+    <w:abstractNumId w:val="42"/>
+  </w:num>
+  <w:num w:numId="47">
+    <w:abstractNumId w:val="25"/>
   </w:num>
   <w:numIdMacAtCleanup w:val="45"/>
 </w:numbering>
@@ -25227,45 +26407,45 @@
     </dgm:pt>
   </dgm:ptLst>
   <dgm:cxnLst>
-    <dgm:cxn modelId="{CF6AF75C-E8B5-4987-972C-3B3C6097E4DF}" type="presOf" srcId="{C900A651-3FCA-634D-8E96-FB8C693E1E8F}" destId="{71E5BCB2-3AB6-4C42-9B09-A87936C7F001}" srcOrd="0" destOrd="0" presId="urn:microsoft.com/office/officeart/2005/8/layout/bProcess3"/>
     <dgm:cxn modelId="{D23D9D9F-E230-B14F-8CC4-60EF1E62361C}" srcId="{7DBAA654-83A9-2749-9A11-3A2F0853292E}" destId="{9D0A3E8F-79EA-4741-B4AF-359BBF2AD54A}" srcOrd="1" destOrd="0" parTransId="{A68219EE-DDA5-6D44-931C-E2DD8411613C}" sibTransId="{56563E73-53C5-C242-B5DD-534CCEB5A55B}"/>
-    <dgm:cxn modelId="{8B582FFE-D2E8-42F4-93AE-3D44D87D4415}" type="presOf" srcId="{7DBAA654-83A9-2749-9A11-3A2F0853292E}" destId="{379D3411-2CF2-1443-9DE7-1F3F74BE70B6}" srcOrd="0" destOrd="0" presId="urn:microsoft.com/office/officeart/2005/8/layout/bProcess3"/>
-    <dgm:cxn modelId="{AFFF0B3D-6615-4129-B012-63FEE2E06AE8}" type="presOf" srcId="{6FF581C4-5EE0-6547-8B0A-4DD4E49DF7D5}" destId="{70788382-AA77-7C4C-A399-82382C8CD1E3}" srcOrd="0" destOrd="0" presId="urn:microsoft.com/office/officeart/2005/8/layout/bProcess3"/>
+    <dgm:cxn modelId="{7B609329-0535-4D7A-948D-B0FD9D3578AA}" type="presOf" srcId="{3ABC577C-D926-6C40-8609-A47272EDC0E8}" destId="{35CF6ACD-16BB-D44B-9967-A88BE4C856FA}" srcOrd="0" destOrd="0" presId="urn:microsoft.com/office/officeart/2005/8/layout/bProcess3"/>
     <dgm:cxn modelId="{CBA7B2CB-398D-0944-9097-F88E098803F8}" srcId="{7DBAA654-83A9-2749-9A11-3A2F0853292E}" destId="{981B4EF9-7A3A-BE49-B6B6-0021D3615771}" srcOrd="5" destOrd="0" parTransId="{036AB1F6-FA37-614F-A857-CA2CBEA75FF8}" sibTransId="{07202FE3-BBDD-A74E-9ED7-5FC69364AF9D}"/>
-    <dgm:cxn modelId="{02DC962F-AEFC-4448-B197-DAC9260537F5}" type="presOf" srcId="{981B4EF9-7A3A-BE49-B6B6-0021D3615771}" destId="{CA2203B5-A4CA-2C4D-8577-50E3388F2246}" srcOrd="0" destOrd="0" presId="urn:microsoft.com/office/officeart/2005/8/layout/bProcess3"/>
     <dgm:cxn modelId="{A4DF705F-378F-3D46-8BF6-315C5DACB12C}" srcId="{7DBAA654-83A9-2749-9A11-3A2F0853292E}" destId="{3D31D781-DE26-FC46-87C5-81D28438E988}" srcOrd="4" destOrd="0" parTransId="{7FDE228D-3493-0041-A7C9-8BDABED610D5}" sibTransId="{51AF1449-732A-7245-8907-3B0B474E6716}"/>
-    <dgm:cxn modelId="{5D3D26C7-FB38-4C25-984B-8B01B94273EB}" type="presOf" srcId="{51AF1449-732A-7245-8907-3B0B474E6716}" destId="{70A625A3-B04D-314A-9454-BA7560E71142}" srcOrd="0" destOrd="0" presId="urn:microsoft.com/office/officeart/2005/8/layout/bProcess3"/>
     <dgm:cxn modelId="{9F7DBBD3-2135-334D-BDE9-A8ED29101BA4}" srcId="{7DBAA654-83A9-2749-9A11-3A2F0853292E}" destId="{3ABC577C-D926-6C40-8609-A47272EDC0E8}" srcOrd="3" destOrd="0" parTransId="{73D020D2-C3E5-6D4B-A74D-95AC52916961}" sibTransId="{E1700588-AA9B-9044-98E5-A52BC9E980D8}"/>
     <dgm:cxn modelId="{C9F771AC-35CF-1540-8F9B-A548A676FBEC}" srcId="{7DBAA654-83A9-2749-9A11-3A2F0853292E}" destId="{C900A651-3FCA-634D-8E96-FB8C693E1E8F}" srcOrd="0" destOrd="0" parTransId="{DC773397-72AF-3043-A26B-0B8B32D632B1}" sibTransId="{6FF581C4-5EE0-6547-8B0A-4DD4E49DF7D5}"/>
     <dgm:cxn modelId="{B40CF301-B877-0146-8F01-A4B49C9B78E2}" srcId="{7DBAA654-83A9-2749-9A11-3A2F0853292E}" destId="{761D77BA-5704-3540-A64C-39623ABDE933}" srcOrd="2" destOrd="0" parTransId="{0CEF3B97-E2A9-E04D-A0DB-EC66FC595157}" sibTransId="{03689D08-8F94-B240-B093-204B4D1B1996}"/>
-    <dgm:cxn modelId="{15AB0216-8EE5-4A8E-A8EF-600C6957924B}" type="presOf" srcId="{56563E73-53C5-C242-B5DD-534CCEB5A55B}" destId="{1AB89A78-53AA-8046-940B-4774F5E8A3F4}" srcOrd="0" destOrd="0" presId="urn:microsoft.com/office/officeart/2005/8/layout/bProcess3"/>
-    <dgm:cxn modelId="{371E1D36-5026-4AF1-8AA9-71667D6D3792}" type="presOf" srcId="{E1700588-AA9B-9044-98E5-A52BC9E980D8}" destId="{BE891453-7A81-9745-80FE-393D0BD9F682}" srcOrd="0" destOrd="0" presId="urn:microsoft.com/office/officeart/2005/8/layout/bProcess3"/>
-    <dgm:cxn modelId="{2DE1919F-0567-4507-9F52-90B7FC7EC44A}" type="presOf" srcId="{E1700588-AA9B-9044-98E5-A52BC9E980D8}" destId="{0D4A6B71-9678-E74B-A4F4-3D04D7F96F18}" srcOrd="1" destOrd="0" presId="urn:microsoft.com/office/officeart/2005/8/layout/bProcess3"/>
-    <dgm:cxn modelId="{0A9B4B41-75E5-49D4-9BA0-D70BCAB25A58}" type="presOf" srcId="{6FF581C4-5EE0-6547-8B0A-4DD4E49DF7D5}" destId="{EE2C3E7E-7411-F14A-B102-730D81D864D3}" srcOrd="1" destOrd="0" presId="urn:microsoft.com/office/officeart/2005/8/layout/bProcess3"/>
-    <dgm:cxn modelId="{D30DA63A-8AAE-459E-9572-FBCDBF454EC2}" type="presOf" srcId="{761D77BA-5704-3540-A64C-39623ABDE933}" destId="{2B850CA7-3DA8-704B-9542-29A27C4E6E8A}" srcOrd="0" destOrd="0" presId="urn:microsoft.com/office/officeart/2005/8/layout/bProcess3"/>
-    <dgm:cxn modelId="{FB720D3B-8248-4679-BCE8-3E203E7F8801}" type="presOf" srcId="{03689D08-8F94-B240-B093-204B4D1B1996}" destId="{11041959-BAD3-494D-A0CA-60D08024935F}" srcOrd="0" destOrd="0" presId="urn:microsoft.com/office/officeart/2005/8/layout/bProcess3"/>
-    <dgm:cxn modelId="{43D3B82F-2BBD-4DFD-B7A5-A2E2ECB0BD81}" type="presOf" srcId="{3ABC577C-D926-6C40-8609-A47272EDC0E8}" destId="{35CF6ACD-16BB-D44B-9967-A88BE4C856FA}" srcOrd="0" destOrd="0" presId="urn:microsoft.com/office/officeart/2005/8/layout/bProcess3"/>
-    <dgm:cxn modelId="{58B6BA4E-7656-44EB-8FAA-D0D66066D0B5}" type="presOf" srcId="{51AF1449-732A-7245-8907-3B0B474E6716}" destId="{08B24028-0337-A54F-863C-D83DC536E50D}" srcOrd="1" destOrd="0" presId="urn:microsoft.com/office/officeart/2005/8/layout/bProcess3"/>
-    <dgm:cxn modelId="{C5D4322A-B3FF-48FF-80F4-D153B55517BC}" type="presOf" srcId="{56563E73-53C5-C242-B5DD-534CCEB5A55B}" destId="{8845A127-0D85-A14A-94CB-F773727D4C9B}" srcOrd="1" destOrd="0" presId="urn:microsoft.com/office/officeart/2005/8/layout/bProcess3"/>
-    <dgm:cxn modelId="{9A1AEC2F-D53C-4CBB-84D5-B3F9FAB79B6A}" type="presOf" srcId="{03689D08-8F94-B240-B093-204B4D1B1996}" destId="{F515C25C-FBC4-0A42-9BD8-739DB491DE01}" srcOrd="1" destOrd="0" presId="urn:microsoft.com/office/officeart/2005/8/layout/bProcess3"/>
-    <dgm:cxn modelId="{4ED5C1C5-EFE2-463C-BBB6-1C2CD91037CB}" type="presOf" srcId="{3D31D781-DE26-FC46-87C5-81D28438E988}" destId="{5054442F-68CC-BA4D-A78B-D10165C93B35}" srcOrd="0" destOrd="0" presId="urn:microsoft.com/office/officeart/2005/8/layout/bProcess3"/>
-    <dgm:cxn modelId="{571120D9-A237-4162-976B-3D02FDFED32A}" type="presOf" srcId="{9D0A3E8F-79EA-4741-B4AF-359BBF2AD54A}" destId="{CB005E4D-98D2-5E43-A79A-01D73FA5246C}" srcOrd="0" destOrd="0" presId="urn:microsoft.com/office/officeart/2005/8/layout/bProcess3"/>
-    <dgm:cxn modelId="{D1F817DE-41A4-4ABC-94BE-9AF49C4F31BA}" type="presParOf" srcId="{379D3411-2CF2-1443-9DE7-1F3F74BE70B6}" destId="{71E5BCB2-3AB6-4C42-9B09-A87936C7F001}" srcOrd="0" destOrd="0" presId="urn:microsoft.com/office/officeart/2005/8/layout/bProcess3"/>
-    <dgm:cxn modelId="{8E3C5BE3-EAA9-4B42-938C-B5B219197321}" type="presParOf" srcId="{379D3411-2CF2-1443-9DE7-1F3F74BE70B6}" destId="{70788382-AA77-7C4C-A399-82382C8CD1E3}" srcOrd="1" destOrd="0" presId="urn:microsoft.com/office/officeart/2005/8/layout/bProcess3"/>
-    <dgm:cxn modelId="{3E24ED65-9D9B-4B6B-8844-6EEB64713F8B}" type="presParOf" srcId="{70788382-AA77-7C4C-A399-82382C8CD1E3}" destId="{EE2C3E7E-7411-F14A-B102-730D81D864D3}" srcOrd="0" destOrd="0" presId="urn:microsoft.com/office/officeart/2005/8/layout/bProcess3"/>
-    <dgm:cxn modelId="{9A923D81-1A78-4B7F-8629-E69B3FFB53FE}" type="presParOf" srcId="{379D3411-2CF2-1443-9DE7-1F3F74BE70B6}" destId="{CB005E4D-98D2-5E43-A79A-01D73FA5246C}" srcOrd="2" destOrd="0" presId="urn:microsoft.com/office/officeart/2005/8/layout/bProcess3"/>
-    <dgm:cxn modelId="{DA3FD360-C92D-4704-9A84-8A29DC9315D8}" type="presParOf" srcId="{379D3411-2CF2-1443-9DE7-1F3F74BE70B6}" destId="{1AB89A78-53AA-8046-940B-4774F5E8A3F4}" srcOrd="3" destOrd="0" presId="urn:microsoft.com/office/officeart/2005/8/layout/bProcess3"/>
-    <dgm:cxn modelId="{4F3A2057-30BF-47D5-9E7B-4134332C7AE3}" type="presParOf" srcId="{1AB89A78-53AA-8046-940B-4774F5E8A3F4}" destId="{8845A127-0D85-A14A-94CB-F773727D4C9B}" srcOrd="0" destOrd="0" presId="urn:microsoft.com/office/officeart/2005/8/layout/bProcess3"/>
-    <dgm:cxn modelId="{A769CDA5-000C-40BC-B4D2-8EC43E98EEB8}" type="presParOf" srcId="{379D3411-2CF2-1443-9DE7-1F3F74BE70B6}" destId="{2B850CA7-3DA8-704B-9542-29A27C4E6E8A}" srcOrd="4" destOrd="0" presId="urn:microsoft.com/office/officeart/2005/8/layout/bProcess3"/>
-    <dgm:cxn modelId="{1B242F05-6368-40BA-9691-269E0D77D2E4}" type="presParOf" srcId="{379D3411-2CF2-1443-9DE7-1F3F74BE70B6}" destId="{11041959-BAD3-494D-A0CA-60D08024935F}" srcOrd="5" destOrd="0" presId="urn:microsoft.com/office/officeart/2005/8/layout/bProcess3"/>
-    <dgm:cxn modelId="{C1191332-5B9A-4CF9-91CC-3E34CFCAAA6B}" type="presParOf" srcId="{11041959-BAD3-494D-A0CA-60D08024935F}" destId="{F515C25C-FBC4-0A42-9BD8-739DB491DE01}" srcOrd="0" destOrd="0" presId="urn:microsoft.com/office/officeart/2005/8/layout/bProcess3"/>
-    <dgm:cxn modelId="{65EEB9CF-3E51-4E45-9637-CDD6C192A490}" type="presParOf" srcId="{379D3411-2CF2-1443-9DE7-1F3F74BE70B6}" destId="{35CF6ACD-16BB-D44B-9967-A88BE4C856FA}" srcOrd="6" destOrd="0" presId="urn:microsoft.com/office/officeart/2005/8/layout/bProcess3"/>
-    <dgm:cxn modelId="{BDEE99D1-6D43-4F3F-930D-D57AC7D4B48C}" type="presParOf" srcId="{379D3411-2CF2-1443-9DE7-1F3F74BE70B6}" destId="{BE891453-7A81-9745-80FE-393D0BD9F682}" srcOrd="7" destOrd="0" presId="urn:microsoft.com/office/officeart/2005/8/layout/bProcess3"/>
-    <dgm:cxn modelId="{312ACB8D-1228-4D06-B751-87C10CBC836A}" type="presParOf" srcId="{BE891453-7A81-9745-80FE-393D0BD9F682}" destId="{0D4A6B71-9678-E74B-A4F4-3D04D7F96F18}" srcOrd="0" destOrd="0" presId="urn:microsoft.com/office/officeart/2005/8/layout/bProcess3"/>
-    <dgm:cxn modelId="{C027995C-911D-409D-A7ED-34822C0470A5}" type="presParOf" srcId="{379D3411-2CF2-1443-9DE7-1F3F74BE70B6}" destId="{5054442F-68CC-BA4D-A78B-D10165C93B35}" srcOrd="8" destOrd="0" presId="urn:microsoft.com/office/officeart/2005/8/layout/bProcess3"/>
-    <dgm:cxn modelId="{89DB5BBB-44EA-4B62-955D-94F527C4CBBC}" type="presParOf" srcId="{379D3411-2CF2-1443-9DE7-1F3F74BE70B6}" destId="{70A625A3-B04D-314A-9454-BA7560E71142}" srcOrd="9" destOrd="0" presId="urn:microsoft.com/office/officeart/2005/8/layout/bProcess3"/>
-    <dgm:cxn modelId="{DB7323AB-2E56-4306-8DAB-7D2F4AD35F29}" type="presParOf" srcId="{70A625A3-B04D-314A-9454-BA7560E71142}" destId="{08B24028-0337-A54F-863C-D83DC536E50D}" srcOrd="0" destOrd="0" presId="urn:microsoft.com/office/officeart/2005/8/layout/bProcess3"/>
-    <dgm:cxn modelId="{1CC16600-42BC-4F66-B97B-1E672D52D72F}" type="presParOf" srcId="{379D3411-2CF2-1443-9DE7-1F3F74BE70B6}" destId="{CA2203B5-A4CA-2C4D-8577-50E3388F2246}" srcOrd="10" destOrd="0" presId="urn:microsoft.com/office/officeart/2005/8/layout/bProcess3"/>
+    <dgm:cxn modelId="{155C6310-05C3-4E2E-8940-6ABFC2FC226B}" type="presOf" srcId="{51AF1449-732A-7245-8907-3B0B474E6716}" destId="{08B24028-0337-A54F-863C-D83DC536E50D}" srcOrd="1" destOrd="0" presId="urn:microsoft.com/office/officeart/2005/8/layout/bProcess3"/>
+    <dgm:cxn modelId="{91EFADB7-DFD0-41B6-934A-37CFB6F6280F}" type="presOf" srcId="{761D77BA-5704-3540-A64C-39623ABDE933}" destId="{2B850CA7-3DA8-704B-9542-29A27C4E6E8A}" srcOrd="0" destOrd="0" presId="urn:microsoft.com/office/officeart/2005/8/layout/bProcess3"/>
+    <dgm:cxn modelId="{5F4F6413-3A22-47B5-B22C-591C33E5B8BA}" type="presOf" srcId="{E1700588-AA9B-9044-98E5-A52BC9E980D8}" destId="{0D4A6B71-9678-E74B-A4F4-3D04D7F96F18}" srcOrd="1" destOrd="0" presId="urn:microsoft.com/office/officeart/2005/8/layout/bProcess3"/>
+    <dgm:cxn modelId="{9760BB3D-BE65-4392-9D6E-0BA238FC6028}" type="presOf" srcId="{C900A651-3FCA-634D-8E96-FB8C693E1E8F}" destId="{71E5BCB2-3AB6-4C42-9B09-A87936C7F001}" srcOrd="0" destOrd="0" presId="urn:microsoft.com/office/officeart/2005/8/layout/bProcess3"/>
+    <dgm:cxn modelId="{EA281590-EC5D-402D-BB64-14A5466D0531}" type="presOf" srcId="{56563E73-53C5-C242-B5DD-534CCEB5A55B}" destId="{8845A127-0D85-A14A-94CB-F773727D4C9B}" srcOrd="1" destOrd="0" presId="urn:microsoft.com/office/officeart/2005/8/layout/bProcess3"/>
+    <dgm:cxn modelId="{1FE4DDE9-ADCD-40E4-B097-DECFF0638CF2}" type="presOf" srcId="{6FF581C4-5EE0-6547-8B0A-4DD4E49DF7D5}" destId="{EE2C3E7E-7411-F14A-B102-730D81D864D3}" srcOrd="1" destOrd="0" presId="urn:microsoft.com/office/officeart/2005/8/layout/bProcess3"/>
+    <dgm:cxn modelId="{BD1A400E-4807-442A-AA20-BA4E6B618D41}" type="presOf" srcId="{56563E73-53C5-C242-B5DD-534CCEB5A55B}" destId="{1AB89A78-53AA-8046-940B-4774F5E8A3F4}" srcOrd="0" destOrd="0" presId="urn:microsoft.com/office/officeart/2005/8/layout/bProcess3"/>
+    <dgm:cxn modelId="{557AF81B-5CA3-4B99-82A6-88880BC076BB}" type="presOf" srcId="{6FF581C4-5EE0-6547-8B0A-4DD4E49DF7D5}" destId="{70788382-AA77-7C4C-A399-82382C8CD1E3}" srcOrd="0" destOrd="0" presId="urn:microsoft.com/office/officeart/2005/8/layout/bProcess3"/>
+    <dgm:cxn modelId="{05DFC3D4-4C94-4371-89F8-391344E54B54}" type="presOf" srcId="{03689D08-8F94-B240-B093-204B4D1B1996}" destId="{11041959-BAD3-494D-A0CA-60D08024935F}" srcOrd="0" destOrd="0" presId="urn:microsoft.com/office/officeart/2005/8/layout/bProcess3"/>
+    <dgm:cxn modelId="{6DEA3DAD-9966-44F4-892A-86DDF13E5F8F}" type="presOf" srcId="{E1700588-AA9B-9044-98E5-A52BC9E980D8}" destId="{BE891453-7A81-9745-80FE-393D0BD9F682}" srcOrd="0" destOrd="0" presId="urn:microsoft.com/office/officeart/2005/8/layout/bProcess3"/>
+    <dgm:cxn modelId="{F59DDAF9-3407-4E83-841B-E4CB3B1615F5}" type="presOf" srcId="{03689D08-8F94-B240-B093-204B4D1B1996}" destId="{F515C25C-FBC4-0A42-9BD8-739DB491DE01}" srcOrd="1" destOrd="0" presId="urn:microsoft.com/office/officeart/2005/8/layout/bProcess3"/>
+    <dgm:cxn modelId="{BF79B66A-3FBC-43EE-9221-17CC1AB23700}" type="presOf" srcId="{7DBAA654-83A9-2749-9A11-3A2F0853292E}" destId="{379D3411-2CF2-1443-9DE7-1F3F74BE70B6}" srcOrd="0" destOrd="0" presId="urn:microsoft.com/office/officeart/2005/8/layout/bProcess3"/>
+    <dgm:cxn modelId="{F678833F-18A4-47B2-B5DF-B6020D614DF7}" type="presOf" srcId="{3D31D781-DE26-FC46-87C5-81D28438E988}" destId="{5054442F-68CC-BA4D-A78B-D10165C93B35}" srcOrd="0" destOrd="0" presId="urn:microsoft.com/office/officeart/2005/8/layout/bProcess3"/>
+    <dgm:cxn modelId="{F214045B-DF72-4DE1-A429-E023CB42570C}" type="presOf" srcId="{981B4EF9-7A3A-BE49-B6B6-0021D3615771}" destId="{CA2203B5-A4CA-2C4D-8577-50E3388F2246}" srcOrd="0" destOrd="0" presId="urn:microsoft.com/office/officeart/2005/8/layout/bProcess3"/>
+    <dgm:cxn modelId="{A9232BD8-F1E7-4741-A95C-3B52187711FE}" type="presOf" srcId="{9D0A3E8F-79EA-4741-B4AF-359BBF2AD54A}" destId="{CB005E4D-98D2-5E43-A79A-01D73FA5246C}" srcOrd="0" destOrd="0" presId="urn:microsoft.com/office/officeart/2005/8/layout/bProcess3"/>
+    <dgm:cxn modelId="{F57806C9-B37D-4A4E-953E-B796A0F86DC3}" type="presOf" srcId="{51AF1449-732A-7245-8907-3B0B474E6716}" destId="{70A625A3-B04D-314A-9454-BA7560E71142}" srcOrd="0" destOrd="0" presId="urn:microsoft.com/office/officeart/2005/8/layout/bProcess3"/>
+    <dgm:cxn modelId="{3F79A10E-7572-4BA4-9388-4B47B1A08107}" type="presParOf" srcId="{379D3411-2CF2-1443-9DE7-1F3F74BE70B6}" destId="{71E5BCB2-3AB6-4C42-9B09-A87936C7F001}" srcOrd="0" destOrd="0" presId="urn:microsoft.com/office/officeart/2005/8/layout/bProcess3"/>
+    <dgm:cxn modelId="{60F83F97-3413-44E4-8D7E-9FBB365FF579}" type="presParOf" srcId="{379D3411-2CF2-1443-9DE7-1F3F74BE70B6}" destId="{70788382-AA77-7C4C-A399-82382C8CD1E3}" srcOrd="1" destOrd="0" presId="urn:microsoft.com/office/officeart/2005/8/layout/bProcess3"/>
+    <dgm:cxn modelId="{17EF2356-25D0-45D9-ACE2-A641EB9668F5}" type="presParOf" srcId="{70788382-AA77-7C4C-A399-82382C8CD1E3}" destId="{EE2C3E7E-7411-F14A-B102-730D81D864D3}" srcOrd="0" destOrd="0" presId="urn:microsoft.com/office/officeart/2005/8/layout/bProcess3"/>
+    <dgm:cxn modelId="{D9CE1260-94EC-4309-BB36-CFF408B49F1A}" type="presParOf" srcId="{379D3411-2CF2-1443-9DE7-1F3F74BE70B6}" destId="{CB005E4D-98D2-5E43-A79A-01D73FA5246C}" srcOrd="2" destOrd="0" presId="urn:microsoft.com/office/officeart/2005/8/layout/bProcess3"/>
+    <dgm:cxn modelId="{FE7BA7C1-FCE0-4370-ACF1-5CF235167ECE}" type="presParOf" srcId="{379D3411-2CF2-1443-9DE7-1F3F74BE70B6}" destId="{1AB89A78-53AA-8046-940B-4774F5E8A3F4}" srcOrd="3" destOrd="0" presId="urn:microsoft.com/office/officeart/2005/8/layout/bProcess3"/>
+    <dgm:cxn modelId="{C920AA41-DD76-402B-9C46-7EE9FCCF2205}" type="presParOf" srcId="{1AB89A78-53AA-8046-940B-4774F5E8A3F4}" destId="{8845A127-0D85-A14A-94CB-F773727D4C9B}" srcOrd="0" destOrd="0" presId="urn:microsoft.com/office/officeart/2005/8/layout/bProcess3"/>
+    <dgm:cxn modelId="{D822948B-6BAA-4673-B054-F09CAF363350}" type="presParOf" srcId="{379D3411-2CF2-1443-9DE7-1F3F74BE70B6}" destId="{2B850CA7-3DA8-704B-9542-29A27C4E6E8A}" srcOrd="4" destOrd="0" presId="urn:microsoft.com/office/officeart/2005/8/layout/bProcess3"/>
+    <dgm:cxn modelId="{A2BE6AD1-4D0A-4FFE-83B7-574B10B3B173}" type="presParOf" srcId="{379D3411-2CF2-1443-9DE7-1F3F74BE70B6}" destId="{11041959-BAD3-494D-A0CA-60D08024935F}" srcOrd="5" destOrd="0" presId="urn:microsoft.com/office/officeart/2005/8/layout/bProcess3"/>
+    <dgm:cxn modelId="{A575906C-531D-40BA-A824-A4860F4E1D0D}" type="presParOf" srcId="{11041959-BAD3-494D-A0CA-60D08024935F}" destId="{F515C25C-FBC4-0A42-9BD8-739DB491DE01}" srcOrd="0" destOrd="0" presId="urn:microsoft.com/office/officeart/2005/8/layout/bProcess3"/>
+    <dgm:cxn modelId="{79D2F44D-BBF1-4FD9-88F9-15A485AE5603}" type="presParOf" srcId="{379D3411-2CF2-1443-9DE7-1F3F74BE70B6}" destId="{35CF6ACD-16BB-D44B-9967-A88BE4C856FA}" srcOrd="6" destOrd="0" presId="urn:microsoft.com/office/officeart/2005/8/layout/bProcess3"/>
+    <dgm:cxn modelId="{F135828D-F8DE-4653-A4DD-35BFC355038A}" type="presParOf" srcId="{379D3411-2CF2-1443-9DE7-1F3F74BE70B6}" destId="{BE891453-7A81-9745-80FE-393D0BD9F682}" srcOrd="7" destOrd="0" presId="urn:microsoft.com/office/officeart/2005/8/layout/bProcess3"/>
+    <dgm:cxn modelId="{FE13D6D2-FD50-4328-89FE-E13760A517F4}" type="presParOf" srcId="{BE891453-7A81-9745-80FE-393D0BD9F682}" destId="{0D4A6B71-9678-E74B-A4F4-3D04D7F96F18}" srcOrd="0" destOrd="0" presId="urn:microsoft.com/office/officeart/2005/8/layout/bProcess3"/>
+    <dgm:cxn modelId="{1FD313E2-6A65-4E21-A0E2-5ED66F8E342A}" type="presParOf" srcId="{379D3411-2CF2-1443-9DE7-1F3F74BE70B6}" destId="{5054442F-68CC-BA4D-A78B-D10165C93B35}" srcOrd="8" destOrd="0" presId="urn:microsoft.com/office/officeart/2005/8/layout/bProcess3"/>
+    <dgm:cxn modelId="{DF5C82C4-3015-4249-9110-CCDBADB14B2B}" type="presParOf" srcId="{379D3411-2CF2-1443-9DE7-1F3F74BE70B6}" destId="{70A625A3-B04D-314A-9454-BA7560E71142}" srcOrd="9" destOrd="0" presId="urn:microsoft.com/office/officeart/2005/8/layout/bProcess3"/>
+    <dgm:cxn modelId="{86422356-CF2E-433F-B52B-CD97407BC766}" type="presParOf" srcId="{70A625A3-B04D-314A-9454-BA7560E71142}" destId="{08B24028-0337-A54F-863C-D83DC536E50D}" srcOrd="0" destOrd="0" presId="urn:microsoft.com/office/officeart/2005/8/layout/bProcess3"/>
+    <dgm:cxn modelId="{460B7F1F-FD4A-4116-AB11-49976743BC71}" type="presParOf" srcId="{379D3411-2CF2-1443-9DE7-1F3F74BE70B6}" destId="{CA2203B5-A4CA-2C4D-8577-50E3388F2246}" srcOrd="10" destOrd="0" presId="urn:microsoft.com/office/officeart/2005/8/layout/bProcess3"/>
   </dgm:cxnLst>
   <dgm:bg/>
   <dgm:whole>
@@ -27840,7 +29020,7 @@
 </file>
 
 <file path=customXml/itemProps1.xml><?xml version="1.0" encoding="utf-8"?>
-<ds:datastoreItem xmlns:ds="http://schemas.openxmlformats.org/officeDocument/2006/customXml" ds:itemID="{F53CB9F4-11D7-429A-AA60-8ACCCD34B4A9}">
+<ds:datastoreItem xmlns:ds="http://schemas.openxmlformats.org/officeDocument/2006/customXml" ds:itemID="{54AD0BC7-15DB-4DF7-8C54-4EC05B1A0850}">
   <ds:schemaRefs>
     <ds:schemaRef ds:uri="http://schemas.openxmlformats.org/officeDocument/2006/bibliography"/>
   </ds:schemaRefs>

</xml_diff>

<commit_message>
RASD updated with mockups descriptions
</commit_message>
<xml_diff>
--- a/Various documents/Requirements Analysis and Specification Document - CURRENT VERSION.docx
+++ b/Various documents/Requirements Analysis and Specification Document - CURRENT VERSION.docx
@@ -2139,6 +2139,7 @@
       <w:r>
         <w:t xml:space="preserve">The project name is </w:t>
       </w:r>
+      <w:proofErr w:type="spellStart"/>
       <w:r>
         <w:rPr>
           <w:i/>
@@ -2151,6 +2152,7 @@
         </w:rPr>
         <w:t>Driver</w:t>
       </w:r>
+      <w:proofErr w:type="spellEnd"/>
       <w:r>
         <w:t xml:space="preserve">, which is the </w:t>
       </w:r>
@@ -2163,11 +2165,19 @@
       <w:r>
         <w:t xml:space="preserve"> of year 2015/16 at </w:t>
       </w:r>
+      <w:proofErr w:type="spellStart"/>
       <w:r>
         <w:rPr>
           <w:b/>
         </w:rPr>
-        <w:t>Politecnico di Milano</w:t>
+        <w:t>Politecnico</w:t>
+      </w:r>
+      <w:proofErr w:type="spellEnd"/>
+      <w:r>
+        <w:rPr>
+          <w:b/>
+        </w:rPr>
+        <w:t xml:space="preserve"> di Milano</w:t>
       </w:r>
       <w:r>
         <w:t xml:space="preserve">. </w:t>
@@ -2858,7 +2868,7 @@
           </mc:Choice>
           <mc:Fallback>
             <w:pict>
-              <v:shapetype w14:anchorId="21D96F88" id="_x0000_t32" coordsize="21600,21600" o:spt="32" o:oned="t" path="m,l21600,21600e" filled="f">
+              <v:shapetype w14:anchorId="0E5EE354" id="_x0000_t32" coordsize="21600,21600" o:spt="32" o:oned="t" path="m,l21600,21600e" filled="f">
                 <v:path arrowok="t" fillok="f" o:connecttype="none"/>
                 <o:lock v:ext="edit" shapetype="t"/>
               </v:shapetype>
@@ -2898,7 +2908,15 @@
         <w:pStyle w:val="TestoNormale"/>
       </w:pPr>
       <w:r>
-        <w:t>The approach followed in this document is known as “</w:t>
+        <w:t xml:space="preserve">The approach followed in this document </w:t>
+      </w:r>
+      <w:proofErr w:type="gramStart"/>
+      <w:r>
+        <w:t>is known</w:t>
+      </w:r>
+      <w:proofErr w:type="gramEnd"/>
+      <w:r>
+        <w:t xml:space="preserve"> as “</w:t>
       </w:r>
       <w:r>
         <w:rPr>
@@ -2942,7 +2960,17 @@
           <w:sz w:val="24"/>
           <w:szCs w:val="24"/>
         </w:rPr>
-        <w:t>: part of the real World that interfaces with the software to be and which is</w:t>
+        <w:t xml:space="preserve">: </w:t>
+      </w:r>
+      <w:proofErr w:type="gramStart"/>
+      <w:r>
+        <w:rPr>
+          <w:rFonts w:ascii="Cambria" w:hAnsi="Cambria" w:cs="Cambria"/>
+          <w:color w:val="000000" w:themeColor="text1"/>
+          <w:sz w:val="24"/>
+          <w:szCs w:val="24"/>
+        </w:rPr>
+        <w:t>part of the real World that interfaces with the software to be and which is</w:t>
       </w:r>
       <w:r>
         <w:rPr>
@@ -2969,7 +2997,17 @@
           <w:sz w:val="24"/>
           <w:szCs w:val="24"/>
         </w:rPr>
-        <w:t>nfluenced by him.</w:t>
+        <w:t>nfluenced by him</w:t>
+      </w:r>
+      <w:proofErr w:type="gramEnd"/>
+      <w:r>
+        <w:rPr>
+          <w:rFonts w:ascii="Cambria" w:hAnsi="Cambria" w:cs="Cambria"/>
+          <w:color w:val="000000" w:themeColor="text1"/>
+          <w:sz w:val="24"/>
+          <w:szCs w:val="24"/>
+        </w:rPr>
+        <w:t>.</w:t>
       </w:r>
     </w:p>
     <w:p>
@@ -3028,7 +3066,27 @@
           <w:sz w:val="24"/>
           <w:szCs w:val="24"/>
         </w:rPr>
-        <w:t xml:space="preserve">part of the software to be. That is the union of the developed software and the hardware where software will be executed. </w:t>
+        <w:t xml:space="preserve">part of the software to be. That is the union of the developed software and the hardware where software </w:t>
+      </w:r>
+      <w:proofErr w:type="gramStart"/>
+      <w:r>
+        <w:rPr>
+          <w:rFonts w:ascii="Cambria" w:hAnsi="Cambria" w:cs="Cambria"/>
+          <w:color w:val="000000" w:themeColor="text1"/>
+          <w:sz w:val="24"/>
+          <w:szCs w:val="24"/>
+        </w:rPr>
+        <w:t>will be executed</w:t>
+      </w:r>
+      <w:proofErr w:type="gramEnd"/>
+      <w:r>
+        <w:rPr>
+          <w:rFonts w:ascii="Cambria" w:hAnsi="Cambria" w:cs="Cambria"/>
+          <w:color w:val="000000" w:themeColor="text1"/>
+          <w:sz w:val="24"/>
+          <w:szCs w:val="24"/>
+        </w:rPr>
+        <w:t xml:space="preserve">. </w:t>
       </w:r>
     </w:p>
     <w:p>
@@ -3239,7 +3297,21 @@
                               <w:rPr>
                                 <w:i/>
                               </w:rPr>
-                              <w:t>-omain properties/assumptions</w:t>
+                              <w:t>-</w:t>
+                            </w:r>
+                            <w:proofErr w:type="spellStart"/>
+                            <w:r>
+                              <w:rPr>
+                                <w:i/>
+                              </w:rPr>
+                              <w:t>omain</w:t>
+                            </w:r>
+                            <w:proofErr w:type="spellEnd"/>
+                            <w:r>
+                              <w:rPr>
+                                <w:i/>
+                              </w:rPr>
+                              <w:t xml:space="preserve"> properties/assumptions</w:t>
                             </w:r>
                           </w:p>
                         </w:txbxContent>
@@ -3290,7 +3362,21 @@
                         <w:rPr>
                           <w:i/>
                         </w:rPr>
-                        <w:t>-omain properties/assumptions</w:t>
+                        <w:t>-</w:t>
+                      </w:r>
+                      <w:proofErr w:type="spellStart"/>
+                      <w:r>
+                        <w:rPr>
+                          <w:i/>
+                        </w:rPr>
+                        <w:t>omain</w:t>
+                      </w:r>
+                      <w:proofErr w:type="spellEnd"/>
+                      <w:r>
+                        <w:rPr>
+                          <w:i/>
+                        </w:rPr>
+                        <w:t xml:space="preserve"> properties/assumptions</w:t>
                       </w:r>
                     </w:p>
                   </w:txbxContent>
@@ -3370,7 +3456,7 @@
           </mc:Choice>
           <mc:Fallback>
             <w:pict>
-              <v:shape w14:anchorId="737A90A0" id="Straight Arrow Connector 26" o:spid="_x0000_s1026" type="#_x0000_t32" style="position:absolute;margin-left:90.95pt;margin-top:119pt;width:53.75pt;height:58.2pt;flip:y;z-index:251674624;visibility:visible;mso-wrap-style:square;mso-width-percent:0;mso-height-percent:0;mso-wrap-distance-left:9pt;mso-wrap-distance-top:0;mso-wrap-distance-right:9pt;mso-wrap-distance-bottom:0;mso-position-horizontal:absolute;mso-position-horizontal-relative:text;mso-position-vertical:absolute;mso-position-vertical-relative:text;mso-width-percent:0;mso-height-percent:0;mso-width-relative:margin;mso-height-relative:margin" o:gfxdata="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" strokecolor="#5b9bd5 [3204]" strokeweight="2pt">
+              <v:shape w14:anchorId="4EDCE2DC" id="Straight Arrow Connector 26" o:spid="_x0000_s1026" type="#_x0000_t32" style="position:absolute;margin-left:90.95pt;margin-top:119pt;width:53.75pt;height:58.2pt;flip:y;z-index:251674624;visibility:visible;mso-wrap-style:square;mso-width-percent:0;mso-height-percent:0;mso-wrap-distance-left:9pt;mso-wrap-distance-top:0;mso-wrap-distance-right:9pt;mso-wrap-distance-bottom:0;mso-position-horizontal:absolute;mso-position-horizontal-relative:text;mso-position-vertical:absolute;mso-position-vertical-relative:text;mso-width-percent:0;mso-height-percent:0;mso-width-relative:margin;mso-height-relative:margin" o:gfxdata="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" strokecolor="#5b9bd5 [3204]" strokeweight="2pt">
                 <v:stroke endarrow="block" joinstyle="miter"/>
               </v:shape>
             </w:pict>
@@ -3473,8 +3559,17 @@
                                 <w:rFonts w:ascii="Cambria" w:hAnsi="Cambria"/>
                                 <w:i/>
                               </w:rPr>
-                              <w:t>-equirements</w:t>
+                              <w:t>-</w:t>
                             </w:r>
+                            <w:proofErr w:type="spellStart"/>
+                            <w:r>
+                              <w:rPr>
+                                <w:rFonts w:ascii="Cambria" w:hAnsi="Cambria"/>
+                                <w:i/>
+                              </w:rPr>
+                              <w:t>equirements</w:t>
+                            </w:r>
+                            <w:proofErr w:type="spellEnd"/>
                           </w:p>
                           <w:p>
                             <w:pPr>
@@ -3542,8 +3637,17 @@
                           <w:rFonts w:ascii="Cambria" w:hAnsi="Cambria"/>
                           <w:i/>
                         </w:rPr>
-                        <w:t>-equirements</w:t>
+                        <w:t>-</w:t>
                       </w:r>
+                      <w:proofErr w:type="spellStart"/>
+                      <w:r>
+                        <w:rPr>
+                          <w:rFonts w:ascii="Cambria" w:hAnsi="Cambria"/>
+                          <w:i/>
+                        </w:rPr>
+                        <w:t>equirements</w:t>
+                      </w:r>
+                      <w:proofErr w:type="spellEnd"/>
                     </w:p>
                     <w:p>
                       <w:pPr>
@@ -3638,8 +3742,16 @@
                               <w:rPr>
                                 <w:i/>
                               </w:rPr>
-                              <w:t>-oals</w:t>
+                              <w:t>-</w:t>
                             </w:r>
+                            <w:proofErr w:type="spellStart"/>
+                            <w:r>
+                              <w:rPr>
+                                <w:i/>
+                              </w:rPr>
+                              <w:t>oals</w:t>
+                            </w:r>
+                            <w:proofErr w:type="spellEnd"/>
                           </w:p>
                         </w:txbxContent>
                       </wps:txbx>
@@ -3685,8 +3797,16 @@
                         <w:rPr>
                           <w:i/>
                         </w:rPr>
-                        <w:t>-oals</w:t>
+                        <w:t>-</w:t>
                       </w:r>
+                      <w:proofErr w:type="spellStart"/>
+                      <w:r>
+                        <w:rPr>
+                          <w:i/>
+                        </w:rPr>
+                        <w:t>oals</w:t>
+                      </w:r>
+                      <w:proofErr w:type="spellEnd"/>
                     </w:p>
                   </w:txbxContent>
                 </v:textbox>
@@ -4053,7 +4173,7 @@
           </mc:Choice>
           <mc:Fallback>
             <w:pict>
-              <v:oval w14:anchorId="661CE639" id="Oval 21" o:spid="_x0000_s1026" style="position:absolute;margin-left:253pt;margin-top:54pt;width:135pt;height:107.2pt;z-index:251669504;visibility:visible;mso-wrap-style:square;mso-width-percent:0;mso-height-percent:0;mso-wrap-distance-left:9pt;mso-wrap-distance-top:0;mso-wrap-distance-right:9pt;mso-wrap-distance-bottom:0;mso-position-horizontal:absolute;mso-position-horizontal-relative:text;mso-position-vertical:absolute;mso-position-vertical-relative:text;mso-width-percent:0;mso-height-percent:0;mso-width-relative:margin;mso-height-relative:margin;v-text-anchor:middle" o:gfxdata="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" filled="f" strokecolor="#a5a5a5 [3206]" strokeweight="2pt">
+              <v:oval w14:anchorId="0C3CBBEF" id="Oval 21" o:spid="_x0000_s1026" style="position:absolute;margin-left:253pt;margin-top:54pt;width:135pt;height:107.2pt;z-index:251669504;visibility:visible;mso-wrap-style:square;mso-width-percent:0;mso-height-percent:0;mso-wrap-distance-left:9pt;mso-wrap-distance-top:0;mso-wrap-distance-right:9pt;mso-wrap-distance-bottom:0;mso-position-horizontal:absolute;mso-position-horizontal-relative:text;mso-position-vertical:absolute;mso-position-vertical-relative:text;mso-width-percent:0;mso-height-percent:0;mso-width-relative:margin;mso-height-relative:margin;v-text-anchor:middle" o:gfxdata="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" filled="f" strokecolor="#a5a5a5 [3206]" strokeweight="2pt">
                 <v:stroke joinstyle="miter"/>
                 <w10:wrap type="through"/>
               </v:oval>
@@ -4173,7 +4293,7 @@
           </mc:Choice>
           <mc:Fallback>
             <w:pict>
-              <v:shape w14:anchorId="41511F42" id="Straight Arrow Connector 30" o:spid="_x0000_s1026" type="#_x0000_t32" style="position:absolute;margin-left:172.35pt;margin-top:8.1pt;width:9pt;height:83.2pt;flip:y;z-index:251676672;visibility:visible;mso-wrap-style:square;mso-width-percent:0;mso-height-percent:0;mso-wrap-distance-left:9pt;mso-wrap-distance-top:0;mso-wrap-distance-right:9pt;mso-wrap-distance-bottom:0;mso-position-horizontal:absolute;mso-position-horizontal-relative:text;mso-position-vertical:absolute;mso-position-vertical-relative:text;mso-width-percent:0;mso-height-percent:0;mso-width-relative:margin;mso-height-relative:margin" o:gfxdata="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" strokecolor="#5b9bd5 [3204]" strokeweight="2pt">
+              <v:shape w14:anchorId="321C8344" id="Straight Arrow Connector 30" o:spid="_x0000_s1026" type="#_x0000_t32" style="position:absolute;margin-left:172.35pt;margin-top:8.1pt;width:9pt;height:83.2pt;flip:y;z-index:251676672;visibility:visible;mso-wrap-style:square;mso-width-percent:0;mso-height-percent:0;mso-wrap-distance-left:9pt;mso-wrap-distance-top:0;mso-wrap-distance-right:9pt;mso-wrap-distance-bottom:0;mso-position-horizontal:absolute;mso-position-horizontal-relative:text;mso-position-vertical:absolute;mso-position-vertical-relative:text;mso-width-percent:0;mso-height-percent:0;mso-width-relative:margin;mso-height-relative:margin" o:gfxdata="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" strokecolor="#5b9bd5 [3204]" strokeweight="2pt">
                 <v:stroke endarrow="block" joinstyle="miter"/>
               </v:shape>
             </w:pict>
@@ -4249,7 +4369,7 @@
           </mc:Choice>
           <mc:Fallback>
             <w:pict>
-              <v:shape w14:anchorId="30FAB647" id="Straight Arrow Connector 28" o:spid="_x0000_s1026" type="#_x0000_t32" style="position:absolute;margin-left:271.05pt;margin-top:10.7pt;width:54pt;height:63pt;flip:x y;z-index:251678720;visibility:visible;mso-wrap-style:square;mso-width-percent:0;mso-height-percent:0;mso-wrap-distance-left:9pt;mso-wrap-distance-top:0;mso-wrap-distance-right:9pt;mso-wrap-distance-bottom:0;mso-position-horizontal:absolute;mso-position-horizontal-relative:text;mso-position-vertical:absolute;mso-position-vertical-relative:text;mso-width-percent:0;mso-height-percent:0;mso-width-relative:margin;mso-height-relative:margin" o:gfxdata="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" strokecolor="#5b9bd5 [3204]" strokeweight="2pt">
+              <v:shape w14:anchorId="6337F398" id="Straight Arrow Connector 28" o:spid="_x0000_s1026" type="#_x0000_t32" style="position:absolute;margin-left:271.05pt;margin-top:10.7pt;width:54pt;height:63pt;flip:x y;z-index:251678720;visibility:visible;mso-wrap-style:square;mso-width-percent:0;mso-height-percent:0;mso-wrap-distance-left:9pt;mso-wrap-distance-top:0;mso-wrap-distance-right:9pt;mso-wrap-distance-bottom:0;mso-position-horizontal:absolute;mso-position-horizontal-relative:text;mso-position-vertical:absolute;mso-position-vertical-relative:text;mso-width-percent:0;mso-height-percent:0;mso-width-relative:margin;mso-height-relative:margin" o:gfxdata="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" strokecolor="#5b9bd5 [3204]" strokeweight="2pt">
                 <v:stroke endarrow="block" joinstyle="miter"/>
               </v:shape>
             </w:pict>
@@ -4341,12 +4461,20 @@
         </w:rPr>
       </w:pPr>
       <w:bookmarkStart w:id="3" w:name="_Toc433725789"/>
+      <w:proofErr w:type="gramStart"/>
       <w:r>
         <w:rPr>
           <w:szCs w:val="36"/>
         </w:rPr>
         <w:lastRenderedPageBreak/>
-        <w:t>myTaxiService: main goals</w:t>
+        <w:t>myTaxiService</w:t>
+      </w:r>
+      <w:proofErr w:type="gramEnd"/>
+      <w:r>
+        <w:rPr>
+          <w:szCs w:val="36"/>
+        </w:rPr>
+        <w:t>: main goals</w:t>
       </w:r>
       <w:bookmarkEnd w:id="3"/>
     </w:p>
@@ -4437,11 +4565,16 @@
         <w:t>]</w:t>
       </w:r>
       <w:r>
-        <w:t xml:space="preserve"> Allow a Visitor to log</w:t>
+        <w:t xml:space="preserve"> Allow a Visitor to </w:t>
+      </w:r>
+      <w:proofErr w:type="gramStart"/>
+      <w:r>
+        <w:t>log</w:t>
       </w:r>
       <w:r>
         <w:t>-in</w:t>
       </w:r>
+      <w:proofErr w:type="gramEnd"/>
       <w:r>
         <w:t xml:space="preserve"> </w:t>
       </w:r>
@@ -4626,7 +4759,15 @@
         <w:t>e Taxi D</w:t>
       </w:r>
       <w:r>
-        <w:t xml:space="preserve">river down-time. </w:t>
+        <w:t xml:space="preserve">river </w:t>
+      </w:r>
+      <w:proofErr w:type="gramStart"/>
+      <w:r>
+        <w:t>down-time</w:t>
+      </w:r>
+      <w:proofErr w:type="gramEnd"/>
+      <w:r>
+        <w:t xml:space="preserve">. </w:t>
       </w:r>
     </w:p>
     <w:p>
@@ -4644,13 +4785,24 @@
         <w:t>[G8]</w:t>
       </w:r>
       <w:r>
-        <w:t xml:space="preserve"> Allow a Costumer to make a LiveReservation</w:t>
+        <w:t xml:space="preserve"> Allow a Costumer to make a </w:t>
+      </w:r>
+      <w:proofErr w:type="spellStart"/>
+      <w:r>
+        <w:t>LiveReservation</w:t>
       </w:r>
       <w:r>
         <w:rPr>
           <w:vertAlign w:val="superscript"/>
         </w:rPr>
-        <w:t xml:space="preserve">TM </w:t>
+        <w:t>TM</w:t>
+      </w:r>
+      <w:proofErr w:type="spellEnd"/>
+      <w:r>
+        <w:rPr>
+          <w:vertAlign w:val="superscript"/>
+        </w:rPr>
+        <w:t xml:space="preserve"> </w:t>
       </w:r>
       <w:r>
         <w:t>using the mobile application.</w:t>
@@ -4905,10 +5057,18 @@
         <w:t>]</w:t>
       </w:r>
       <w:r>
-        <w:t xml:space="preserve"> Allow the SysAdmi</w:t>
-      </w:r>
-      <w:r>
-        <w:t>n to register a new Taxi Driver.</w:t>
+        <w:t xml:space="preserve"> Allow the </w:t>
+      </w:r>
+      <w:proofErr w:type="spellStart"/>
+      <w:r>
+        <w:t>SysAdmi</w:t>
+      </w:r>
+      <w:r>
+        <w:t>n</w:t>
+      </w:r>
+      <w:proofErr w:type="spellEnd"/>
+      <w:r>
+        <w:t xml:space="preserve"> to register a new Taxi Driver.</w:t>
       </w:r>
     </w:p>
     <w:p>
@@ -5296,7 +5456,27 @@
           <w:sz w:val="24"/>
           <w:szCs w:val="24"/>
         </w:rPr>
-        <w:t>. Every call is redirected from a switchboar</w:t>
+        <w:t xml:space="preserve">. Every call </w:t>
+      </w:r>
+      <w:proofErr w:type="gramStart"/>
+      <w:r>
+        <w:rPr>
+          <w:rFonts w:ascii="Cambria" w:hAnsi="Cambria" w:cs="Cambria"/>
+          <w:color w:val="000000" w:themeColor="text1"/>
+          <w:sz w:val="24"/>
+          <w:szCs w:val="24"/>
+        </w:rPr>
+        <w:t>is redirected</w:t>
+      </w:r>
+      <w:proofErr w:type="gramEnd"/>
+      <w:r>
+        <w:rPr>
+          <w:rFonts w:ascii="Cambria" w:hAnsi="Cambria" w:cs="Cambria"/>
+          <w:color w:val="000000" w:themeColor="text1"/>
+          <w:sz w:val="24"/>
+          <w:szCs w:val="24"/>
+        </w:rPr>
+        <w:t xml:space="preserve"> from a switchboar</w:t>
       </w:r>
       <w:r>
         <w:rPr>
@@ -5536,6 +5716,7 @@
           <w:szCs w:val="28"/>
         </w:rPr>
       </w:pPr>
+      <w:proofErr w:type="gramStart"/>
       <w:r>
         <w:rPr>
           <w:rFonts w:ascii="Cambria" w:hAnsi="Cambria" w:cs="Cambria"/>
@@ -5556,6 +5737,7 @@
         </w:rPr>
         <w:t>Service</w:t>
       </w:r>
+      <w:proofErr w:type="gramEnd"/>
       <w:r>
         <w:rPr>
           <w:rFonts w:ascii="Cambria" w:hAnsi="Cambria" w:cs="Cambria"/>
@@ -5621,6 +5803,7 @@
           <w:szCs w:val="24"/>
         </w:rPr>
       </w:pPr>
+      <w:proofErr w:type="gramStart"/>
       <w:r>
         <w:rPr>
           <w:rFonts w:ascii="Cambria" w:hAnsi="Cambria" w:cs="Cambria"/>
@@ -5641,6 +5824,7 @@
         </w:rPr>
         <w:t>Service</w:t>
       </w:r>
+      <w:proofErr w:type="gramEnd"/>
       <w:r>
         <w:rPr>
           <w:rFonts w:ascii="Cambria" w:hAnsi="Cambria" w:cs="Cambria"/>
@@ -5731,7 +5915,27 @@
           <w:sz w:val="24"/>
           <w:szCs w:val="24"/>
         </w:rPr>
-        <w:t xml:space="preserve"> myTaxiService will use mobile and web technologies and will add new features.</w:t>
+        <w:t xml:space="preserve"> </w:t>
+      </w:r>
+      <w:proofErr w:type="gramStart"/>
+      <w:r>
+        <w:rPr>
+          <w:rFonts w:ascii="Cambria" w:hAnsi="Cambria" w:cs="Cambria"/>
+          <w:color w:val="000000" w:themeColor="text1"/>
+          <w:sz w:val="24"/>
+          <w:szCs w:val="24"/>
+        </w:rPr>
+        <w:t>myTaxiService</w:t>
+      </w:r>
+      <w:proofErr w:type="gramEnd"/>
+      <w:r>
+        <w:rPr>
+          <w:rFonts w:ascii="Cambria" w:hAnsi="Cambria" w:cs="Cambria"/>
+          <w:color w:val="000000" w:themeColor="text1"/>
+          <w:sz w:val="24"/>
+          <w:szCs w:val="24"/>
+        </w:rPr>
+        <w:t xml:space="preserve"> will use mobile and web technologies and will add new features.</w:t>
       </w:r>
     </w:p>
     <w:p>
@@ -6022,7 +6226,53 @@
           <w:szCs w:val="24"/>
           <w:shd w:val="clear" w:color="auto" w:fill="FFFFFF"/>
         </w:rPr>
-        <w:t>. It takes the name from the algorithm’s inventors (Rivest, Shamir, Adleman).</w:t>
+        <w:t>. It takes the name from the algorithm’s inventors (</w:t>
+      </w:r>
+      <w:proofErr w:type="spellStart"/>
+      <w:r>
+        <w:rPr>
+          <w:rFonts w:ascii="Cambria" w:hAnsi="Cambria" w:cs="Arial"/>
+          <w:color w:val="252525"/>
+          <w:sz w:val="24"/>
+          <w:szCs w:val="24"/>
+          <w:shd w:val="clear" w:color="auto" w:fill="FFFFFF"/>
+        </w:rPr>
+        <w:t>Rivest</w:t>
+      </w:r>
+      <w:proofErr w:type="spellEnd"/>
+      <w:r>
+        <w:rPr>
+          <w:rFonts w:ascii="Cambria" w:hAnsi="Cambria" w:cs="Arial"/>
+          <w:color w:val="252525"/>
+          <w:sz w:val="24"/>
+          <w:szCs w:val="24"/>
+          <w:shd w:val="clear" w:color="auto" w:fill="FFFFFF"/>
+        </w:rPr>
+        <w:t xml:space="preserve">, Shamir, </w:t>
+      </w:r>
+      <w:proofErr w:type="spellStart"/>
+      <w:proofErr w:type="gramStart"/>
+      <w:r>
+        <w:rPr>
+          <w:rFonts w:ascii="Cambria" w:hAnsi="Cambria" w:cs="Arial"/>
+          <w:color w:val="252525"/>
+          <w:sz w:val="24"/>
+          <w:szCs w:val="24"/>
+          <w:shd w:val="clear" w:color="auto" w:fill="FFFFFF"/>
+        </w:rPr>
+        <w:t>Adleman</w:t>
+      </w:r>
+      <w:proofErr w:type="spellEnd"/>
+      <w:proofErr w:type="gramEnd"/>
+      <w:r>
+        <w:rPr>
+          <w:rFonts w:ascii="Cambria" w:hAnsi="Cambria" w:cs="Arial"/>
+          <w:color w:val="252525"/>
+          <w:sz w:val="24"/>
+          <w:szCs w:val="24"/>
+          <w:shd w:val="clear" w:color="auto" w:fill="FFFFFF"/>
+        </w:rPr>
+        <w:t>).</w:t>
       </w:r>
     </w:p>
     <w:p>
@@ -6096,6 +6346,7 @@
           <w:szCs w:val="28"/>
         </w:rPr>
       </w:pPr>
+      <w:proofErr w:type="spellStart"/>
       <w:r>
         <w:rPr>
           <w:rFonts w:ascii="Cambria" w:hAnsi="Cambria" w:cs="Cambria"/>
@@ -6106,6 +6357,7 @@
         </w:rPr>
         <w:t>QoS</w:t>
       </w:r>
+      <w:proofErr w:type="spellEnd"/>
       <w:r>
         <w:rPr>
           <w:rFonts w:ascii="Cambria" w:hAnsi="Cambria" w:cs="Cambria"/>
@@ -6306,7 +6558,29 @@
           <w:szCs w:val="24"/>
           <w:shd w:val="clear" w:color="auto" w:fill="FFFFFF"/>
         </w:rPr>
-        <w:t>. It can be used with the 2PL in</w:t>
+        <w:t xml:space="preserve">. It </w:t>
+      </w:r>
+      <w:proofErr w:type="gramStart"/>
+      <w:r>
+        <w:rPr>
+          <w:rFonts w:ascii="Cambria" w:hAnsi="Cambria" w:cs="Arial"/>
+          <w:color w:val="252525"/>
+          <w:sz w:val="24"/>
+          <w:szCs w:val="24"/>
+          <w:shd w:val="clear" w:color="auto" w:fill="FFFFFF"/>
+        </w:rPr>
+        <w:t>can be used</w:t>
+      </w:r>
+      <w:proofErr w:type="gramEnd"/>
+      <w:r>
+        <w:rPr>
+          <w:rFonts w:ascii="Cambria" w:hAnsi="Cambria" w:cs="Arial"/>
+          <w:color w:val="252525"/>
+          <w:sz w:val="24"/>
+          <w:szCs w:val="24"/>
+          <w:shd w:val="clear" w:color="auto" w:fill="FFFFFF"/>
+        </w:rPr>
+        <w:t xml:space="preserve"> with the 2PL in</w:t>
       </w:r>
       <w:r>
         <w:rPr>
@@ -6374,6 +6648,7 @@
         </w:rPr>
         <w:t xml:space="preserve">: A </w:t>
       </w:r>
+      <w:proofErr w:type="spellStart"/>
       <w:r>
         <w:rPr>
           <w:rFonts w:ascii="Cambria" w:hAnsi="Cambria" w:cs="Cambria"/>
@@ -6382,7 +6657,18 @@
           <w:sz w:val="24"/>
           <w:szCs w:val="24"/>
         </w:rPr>
-        <w:t>DataBase Management</w:t>
+        <w:t>DataBase</w:t>
+      </w:r>
+      <w:proofErr w:type="spellEnd"/>
+      <w:r>
+        <w:rPr>
+          <w:rFonts w:ascii="Cambria" w:hAnsi="Cambria" w:cs="Cambria"/>
+          <w:i/>
+          <w:color w:val="000000" w:themeColor="text1"/>
+          <w:sz w:val="24"/>
+          <w:szCs w:val="24"/>
+        </w:rPr>
+        <w:t xml:space="preserve"> Management</w:t>
       </w:r>
       <w:r>
         <w:rPr>
@@ -6829,6 +7115,8 @@
           <w:szCs w:val="28"/>
         </w:rPr>
       </w:pPr>
+      <w:proofErr w:type="spellStart"/>
+      <w:proofErr w:type="gramStart"/>
       <w:r>
         <w:rPr>
           <w:rFonts w:ascii="Cambria" w:hAnsi="Cambria" w:cs="Cambria"/>
@@ -6839,14 +7127,26 @@
         </w:rPr>
         <w:t>mTS</w:t>
       </w:r>
-      <w:r>
-        <w:rPr>
-          <w:rFonts w:ascii="Cambria" w:hAnsi="Cambria" w:cs="Cambria"/>
-          <w:color w:val="000000" w:themeColor="text1"/>
-          <w:sz w:val="24"/>
-          <w:szCs w:val="24"/>
-        </w:rPr>
-        <w:t>: myTaxiService</w:t>
+      <w:proofErr w:type="spellEnd"/>
+      <w:proofErr w:type="gramEnd"/>
+      <w:r>
+        <w:rPr>
+          <w:rFonts w:ascii="Cambria" w:hAnsi="Cambria" w:cs="Cambria"/>
+          <w:color w:val="000000" w:themeColor="text1"/>
+          <w:sz w:val="24"/>
+          <w:szCs w:val="24"/>
+        </w:rPr>
+        <w:t xml:space="preserve">: </w:t>
+      </w:r>
+      <w:proofErr w:type="spellStart"/>
+      <w:r>
+        <w:rPr>
+          <w:rFonts w:ascii="Cambria" w:hAnsi="Cambria" w:cs="Cambria"/>
+          <w:color w:val="000000" w:themeColor="text1"/>
+          <w:sz w:val="24"/>
+          <w:szCs w:val="24"/>
+        </w:rPr>
+        <w:t>myTaxiService</w:t>
       </w:r>
       <w:r>
         <w:rPr>
@@ -6857,6 +7157,7 @@
         </w:rPr>
         <w:t>’s</w:t>
       </w:r>
+      <w:proofErr w:type="spellEnd"/>
       <w:r>
         <w:rPr>
           <w:rFonts w:ascii="Cambria" w:hAnsi="Cambria" w:cs="Cambria"/>
@@ -6908,7 +7209,27 @@
           <w:sz w:val="24"/>
           <w:szCs w:val="24"/>
         </w:rPr>
-        <w:t>: is a famous mapping service developed by Google.</w:t>
+        <w:t xml:space="preserve">: </w:t>
+      </w:r>
+      <w:proofErr w:type="gramStart"/>
+      <w:r>
+        <w:rPr>
+          <w:rFonts w:ascii="Cambria" w:hAnsi="Cambria" w:cs="Cambria"/>
+          <w:color w:val="000000" w:themeColor="text1"/>
+          <w:sz w:val="24"/>
+          <w:szCs w:val="24"/>
+        </w:rPr>
+        <w:t>is a famous mapping service developed by Google</w:t>
+      </w:r>
+      <w:proofErr w:type="gramEnd"/>
+      <w:r>
+        <w:rPr>
+          <w:rFonts w:ascii="Cambria" w:hAnsi="Cambria" w:cs="Cambria"/>
+          <w:color w:val="000000" w:themeColor="text1"/>
+          <w:sz w:val="24"/>
+          <w:szCs w:val="24"/>
+        </w:rPr>
+        <w:t>.</w:t>
       </w:r>
     </w:p>
     <w:p>
@@ -7500,7 +7821,29 @@
           <w:sz w:val="24"/>
           <w:szCs w:val="24"/>
         </w:rPr>
-        <w:t>. Jackson, P. Zave, "Deriving Specifications from Requirements:</w:t>
+        <w:t xml:space="preserve">. Jackson, P. </w:t>
+      </w:r>
+      <w:proofErr w:type="spellStart"/>
+      <w:r>
+        <w:rPr>
+          <w:rFonts w:ascii="Cambria" w:hAnsi="Cambria" w:cs="TrebuchetMS"/>
+          <w:i/>
+          <w:color w:val="000000"/>
+          <w:sz w:val="24"/>
+          <w:szCs w:val="24"/>
+        </w:rPr>
+        <w:t>Zave</w:t>
+      </w:r>
+      <w:proofErr w:type="spellEnd"/>
+      <w:r>
+        <w:rPr>
+          <w:rFonts w:ascii="Cambria" w:hAnsi="Cambria" w:cs="TrebuchetMS"/>
+          <w:i/>
+          <w:color w:val="000000"/>
+          <w:sz w:val="24"/>
+          <w:szCs w:val="24"/>
+        </w:rPr>
+        <w:t>, "Deriving Specifications from Requirements:</w:t>
       </w:r>
       <w:r>
         <w:rPr>
@@ -7566,7 +7909,29 @@
           <w:sz w:val="24"/>
           <w:szCs w:val="24"/>
         </w:rPr>
-        <w:t>M. Jackson, P. Zave, "Four Dark Corners of Requirements</w:t>
+        <w:t xml:space="preserve">M. Jackson, P. </w:t>
+      </w:r>
+      <w:proofErr w:type="spellStart"/>
+      <w:r>
+        <w:rPr>
+          <w:rFonts w:ascii="Cambria" w:hAnsi="Cambria" w:cs="TrebuchetMS"/>
+          <w:i/>
+          <w:color w:val="000000"/>
+          <w:sz w:val="24"/>
+          <w:szCs w:val="24"/>
+        </w:rPr>
+        <w:t>Zave</w:t>
+      </w:r>
+      <w:proofErr w:type="spellEnd"/>
+      <w:r>
+        <w:rPr>
+          <w:rFonts w:ascii="Cambria" w:hAnsi="Cambria" w:cs="TrebuchetMS"/>
+          <w:i/>
+          <w:color w:val="000000"/>
+          <w:sz w:val="24"/>
+          <w:szCs w:val="24"/>
+        </w:rPr>
+        <w:t>, "Four Dark Corners of Requirements</w:t>
       </w:r>
       <w:r>
         <w:rPr>
@@ -7652,7 +8017,29 @@
           <w:sz w:val="24"/>
           <w:szCs w:val="24"/>
         </w:rPr>
-        <w:t>B. Nuseibeh, S. Easterbrook, "Requirements Engineering: A</w:t>
+        <w:t xml:space="preserve">B. </w:t>
+      </w:r>
+      <w:proofErr w:type="spellStart"/>
+      <w:r>
+        <w:rPr>
+          <w:rFonts w:ascii="Cambria" w:hAnsi="Cambria" w:cs="TrebuchetMS"/>
+          <w:i/>
+          <w:color w:val="000000"/>
+          <w:sz w:val="24"/>
+          <w:szCs w:val="24"/>
+        </w:rPr>
+        <w:t>Nuseibeh</w:t>
+      </w:r>
+      <w:proofErr w:type="spellEnd"/>
+      <w:r>
+        <w:rPr>
+          <w:rFonts w:ascii="Cambria" w:hAnsi="Cambria" w:cs="TrebuchetMS"/>
+          <w:i/>
+          <w:color w:val="000000"/>
+          <w:sz w:val="24"/>
+          <w:szCs w:val="24"/>
+        </w:rPr>
+        <w:t>, S. Easterbrook, "Requirements Engineering: A</w:t>
       </w:r>
       <w:r>
         <w:rPr>
@@ -8203,7 +8590,27 @@
           <w:sz w:val="24"/>
           <w:szCs w:val="24"/>
         </w:rPr>
-        <w:t xml:space="preserve">will be easy enough to allow a big number of people to use it. In fact, no special skills are requested. </w:t>
+        <w:t xml:space="preserve">will be easy enough to allow a big number of people to use it. In fact, no special skills </w:t>
+      </w:r>
+      <w:proofErr w:type="gramStart"/>
+      <w:r>
+        <w:rPr>
+          <w:rFonts w:ascii="Cambria" w:hAnsi="Cambria" w:cs="Cambria"/>
+          <w:color w:val="000000" w:themeColor="text1"/>
+          <w:sz w:val="24"/>
+          <w:szCs w:val="24"/>
+        </w:rPr>
+        <w:t>are requested</w:t>
+      </w:r>
+      <w:proofErr w:type="gramEnd"/>
+      <w:r>
+        <w:rPr>
+          <w:rFonts w:ascii="Cambria" w:hAnsi="Cambria" w:cs="Cambria"/>
+          <w:color w:val="000000" w:themeColor="text1"/>
+          <w:sz w:val="24"/>
+          <w:szCs w:val="24"/>
+        </w:rPr>
+        <w:t xml:space="preserve">. </w:t>
       </w:r>
       <w:r>
         <w:rPr>
@@ -8434,6 +8841,7 @@
           <w:szCs w:val="24"/>
         </w:rPr>
       </w:pPr>
+      <w:proofErr w:type="gramStart"/>
       <w:r>
         <w:rPr>
           <w:rFonts w:ascii="Cambria" w:hAnsi="Cambria" w:cs="SFRM1000"/>
@@ -8443,6 +8851,7 @@
         </w:rPr>
         <w:t>myTaxiService</w:t>
       </w:r>
+      <w:proofErr w:type="gramEnd"/>
       <w:r>
         <w:rPr>
           <w:rFonts w:ascii="Cambria" w:hAnsi="Cambria" w:cs="SFRM1000"/>
@@ -8739,14 +9148,23 @@
           <w:sz w:val="24"/>
           <w:szCs w:val="24"/>
         </w:rPr>
-        <w:t>llelism will</w:t>
-      </w:r>
+        <w:t xml:space="preserve">llelism </w:t>
+      </w:r>
+      <w:proofErr w:type="gramStart"/>
       <w:r>
         <w:rPr>
           <w:rFonts w:ascii="Cambria" w:hAnsi="Cambria" w:cs="SFRM1000"/>
           <w:sz w:val="24"/>
           <w:szCs w:val="24"/>
         </w:rPr>
+        <w:t>will</w:t>
+      </w:r>
+      <w:r>
+        <w:rPr>
+          <w:rFonts w:ascii="Cambria" w:hAnsi="Cambria" w:cs="SFRM1000"/>
+          <w:sz w:val="24"/>
+          <w:szCs w:val="24"/>
+        </w:rPr>
         <w:t xml:space="preserve"> be</w:t>
       </w:r>
       <w:r>
@@ -8763,7 +9181,16 @@
           <w:sz w:val="24"/>
           <w:szCs w:val="24"/>
         </w:rPr>
-        <w:t xml:space="preserve"> used to manage the multiple queues for the different zones.</w:t>
+        <w:t xml:space="preserve"> used</w:t>
+      </w:r>
+      <w:proofErr w:type="gramEnd"/>
+      <w:r>
+        <w:rPr>
+          <w:rFonts w:ascii="Cambria" w:hAnsi="Cambria" w:cs="SFRM1000"/>
+          <w:sz w:val="24"/>
+          <w:szCs w:val="24"/>
+        </w:rPr>
+        <w:t xml:space="preserve"> to manage the multiple queues for the different zones.</w:t>
       </w:r>
     </w:p>
     <w:p>
@@ -8953,6 +9380,7 @@
         </w:rPr>
         <w:t xml:space="preserve">types of </w:t>
       </w:r>
+      <w:proofErr w:type="spellStart"/>
       <w:r>
         <w:rPr>
           <w:rFonts w:ascii="Cambria" w:hAnsi="Cambria"/>
@@ -8963,6 +9391,7 @@
         </w:rPr>
         <w:t>registeredUser</w:t>
       </w:r>
+      <w:proofErr w:type="spellEnd"/>
       <w:r>
         <w:rPr>
           <w:rFonts w:ascii="Cambria" w:hAnsi="Cambria"/>
@@ -9046,6 +9475,7 @@
         </w:rPr>
         <w:t xml:space="preserve"> (</w:t>
       </w:r>
+      <w:proofErr w:type="spellStart"/>
       <w:r>
         <w:rPr>
           <w:rFonts w:ascii="Cambria" w:hAnsi="Cambria"/>
@@ -9056,6 +9486,7 @@
         </w:rPr>
         <w:t>TaxiDriver</w:t>
       </w:r>
+      <w:proofErr w:type="spellEnd"/>
       <w:r>
         <w:rPr>
           <w:rFonts w:ascii="Cambria" w:hAnsi="Cambria"/>
@@ -9072,6 +9503,7 @@
         </w:rPr>
         <w:t xml:space="preserve"> and system administrator (</w:t>
       </w:r>
+      <w:proofErr w:type="spellStart"/>
       <w:r>
         <w:rPr>
           <w:rFonts w:ascii="Cambria" w:hAnsi="Cambria"/>
@@ -9082,6 +9514,7 @@
         </w:rPr>
         <w:t>SysAdmin</w:t>
       </w:r>
+      <w:proofErr w:type="spellEnd"/>
       <w:r>
         <w:rPr>
           <w:rFonts w:ascii="Cambria" w:hAnsi="Cambria"/>
@@ -9332,7 +9765,25 @@
           <w:sz w:val="24"/>
           <w:szCs w:val="24"/>
         </w:rPr>
-        <w:t xml:space="preserve">The queue management model is based on an efficient </w:t>
+        <w:t xml:space="preserve">The queue management model </w:t>
+      </w:r>
+      <w:proofErr w:type="gramStart"/>
+      <w:r>
+        <w:rPr>
+          <w:rFonts w:ascii="Cambria" w:hAnsi="Cambria"/>
+          <w:sz w:val="24"/>
+          <w:szCs w:val="24"/>
+        </w:rPr>
+        <w:t>is based</w:t>
+      </w:r>
+      <w:proofErr w:type="gramEnd"/>
+      <w:r>
+        <w:rPr>
+          <w:rFonts w:ascii="Cambria" w:hAnsi="Cambria"/>
+          <w:sz w:val="24"/>
+          <w:szCs w:val="24"/>
+        </w:rPr>
+        <w:t xml:space="preserve"> on an efficient </w:t>
       </w:r>
       <w:r>
         <w:rPr>
@@ -9461,7 +9912,25 @@
           <w:sz w:val="24"/>
           <w:szCs w:val="24"/>
         </w:rPr>
-        <w:t xml:space="preserve">The city is divided in </w:t>
+        <w:t xml:space="preserve">The city </w:t>
+      </w:r>
+      <w:proofErr w:type="gramStart"/>
+      <w:r>
+        <w:rPr>
+          <w:rFonts w:ascii="Cambria" w:hAnsi="Cambria"/>
+          <w:sz w:val="24"/>
+          <w:szCs w:val="24"/>
+        </w:rPr>
+        <w:t>is divided</w:t>
+      </w:r>
+      <w:proofErr w:type="gramEnd"/>
+      <w:r>
+        <w:rPr>
+          <w:rFonts w:ascii="Cambria" w:hAnsi="Cambria"/>
+          <w:sz w:val="24"/>
+          <w:szCs w:val="24"/>
+        </w:rPr>
+        <w:t xml:space="preserve"> in </w:t>
       </w:r>
       <w:r>
         <w:rPr>
@@ -9567,6 +10036,7 @@
         </w:rPr>
         <w:t xml:space="preserve">s associated to a one and only one queue of </w:t>
       </w:r>
+      <w:proofErr w:type="spellStart"/>
       <w:r>
         <w:rPr>
           <w:rFonts w:ascii="Cambria" w:hAnsi="Cambria"/>
@@ -9576,6 +10046,7 @@
         </w:rPr>
         <w:t>TaxiDriver</w:t>
       </w:r>
+      <w:proofErr w:type="spellEnd"/>
       <w:r>
         <w:rPr>
           <w:rFonts w:ascii="Cambria" w:hAnsi="Cambria"/>
@@ -9592,6 +10063,7 @@
         </w:rPr>
         <w:t>(</w:t>
       </w:r>
+      <w:proofErr w:type="spellStart"/>
       <w:r>
         <w:rPr>
           <w:rFonts w:ascii="Cambria" w:hAnsi="Cambria"/>
@@ -9602,6 +10074,7 @@
         </w:rPr>
         <w:t>listOfDrivers</w:t>
       </w:r>
+      <w:proofErr w:type="spellEnd"/>
       <w:r>
         <w:rPr>
           <w:rFonts w:ascii="Cambria" w:hAnsi="Cambria"/>
@@ -9670,6 +10143,7 @@
         </w:rPr>
         <w:t xml:space="preserve"> (it means that every </w:t>
       </w:r>
+      <w:proofErr w:type="spellStart"/>
       <w:r>
         <w:rPr>
           <w:rFonts w:ascii="Cambria" w:hAnsi="Cambria"/>
@@ -9680,6 +10154,7 @@
         </w:rPr>
         <w:t>GPSPosition</w:t>
       </w:r>
+      <w:proofErr w:type="spellEnd"/>
       <w:r>
         <w:rPr>
           <w:rFonts w:ascii="Cambria" w:hAnsi="Cambria"/>
@@ -9815,6 +10290,7 @@
         </w:rPr>
         <w:t xml:space="preserve"> (</w:t>
       </w:r>
+      <w:proofErr w:type="spellStart"/>
       <w:r>
         <w:rPr>
           <w:rFonts w:ascii="Cambria" w:hAnsi="Cambria"/>
@@ -9825,6 +10301,7 @@
         </w:rPr>
         <w:t>listOfReservations</w:t>
       </w:r>
+      <w:proofErr w:type="spellEnd"/>
       <w:r>
         <w:rPr>
           <w:rFonts w:ascii="Cambria" w:hAnsi="Cambria"/>
@@ -9949,6 +10426,7 @@
         </w:rPr>
         <w:t xml:space="preserve"> is associated a time/date, and two GPS position </w:t>
       </w:r>
+      <w:proofErr w:type="spellStart"/>
       <w:r>
         <w:rPr>
           <w:rFonts w:ascii="Cambria" w:hAnsi="Cambria"/>
@@ -9957,7 +10435,18 @@
           <w:szCs w:val="24"/>
           <w:u w:val="single"/>
         </w:rPr>
-        <w:t xml:space="preserve">GPSPosition </w:t>
+        <w:t>GPSPosition</w:t>
+      </w:r>
+      <w:proofErr w:type="spellEnd"/>
+      <w:r>
+        <w:rPr>
+          <w:rFonts w:ascii="Cambria" w:hAnsi="Cambria"/>
+          <w:i/>
+          <w:sz w:val="24"/>
+          <w:szCs w:val="24"/>
+          <w:u w:val="single"/>
+        </w:rPr>
+        <w:t xml:space="preserve"> </w:t>
       </w:r>
       <w:r>
         <w:rPr>
@@ -10044,6 +10533,7 @@
         </w:rPr>
         <w:t xml:space="preserve"> belongs to </w:t>
       </w:r>
+      <w:proofErr w:type="spellStart"/>
       <w:r>
         <w:rPr>
           <w:rFonts w:ascii="Cambria" w:hAnsi="Cambria"/>
@@ -10054,6 +10544,7 @@
         </w:rPr>
         <w:t>listOfReservations</w:t>
       </w:r>
+      <w:proofErr w:type="spellEnd"/>
       <w:r>
         <w:rPr>
           <w:rFonts w:ascii="Cambria" w:hAnsi="Cambria"/>
@@ -10106,8 +10597,18 @@
           <w:sz w:val="24"/>
           <w:szCs w:val="24"/>
         </w:rPr>
-        <w:t xml:space="preserve"> belongs to</w:t>
-      </w:r>
+        <w:t xml:space="preserve"> belongs </w:t>
+      </w:r>
+      <w:proofErr w:type="gramStart"/>
+      <w:r>
+        <w:rPr>
+          <w:rFonts w:ascii="Cambria" w:hAnsi="Cambria"/>
+          <w:sz w:val="24"/>
+          <w:szCs w:val="24"/>
+        </w:rPr>
+        <w:t>to</w:t>
+      </w:r>
+      <w:proofErr w:type="gramEnd"/>
       <w:r>
         <w:rPr>
           <w:rFonts w:ascii="Cambria" w:hAnsi="Cambria"/>
@@ -10216,6 +10717,7 @@
         </w:rPr>
         <w:t xml:space="preserve">A taxi driver cannot belong to more than one </w:t>
       </w:r>
+      <w:proofErr w:type="spellStart"/>
       <w:r>
         <w:rPr>
           <w:rFonts w:ascii="Cambria" w:hAnsi="Cambria"/>
@@ -10226,6 +10728,7 @@
         </w:rPr>
         <w:t>listOfDrivers</w:t>
       </w:r>
+      <w:proofErr w:type="spellEnd"/>
       <w:r>
         <w:rPr>
           <w:rFonts w:ascii="Cambria" w:hAnsi="Cambria"/>
@@ -10257,6 +10760,7 @@
         </w:rPr>
         <w:t xml:space="preserve">Every </w:t>
       </w:r>
+      <w:proofErr w:type="spellStart"/>
       <w:r>
         <w:rPr>
           <w:rFonts w:ascii="Cambria" w:hAnsi="Cambria"/>
@@ -10267,13 +10771,32 @@
         </w:rPr>
         <w:t>listOfReservations</w:t>
       </w:r>
-      <w:r>
-        <w:rPr>
-          <w:rFonts w:ascii="Cambria" w:hAnsi="Cambria"/>
-          <w:sz w:val="24"/>
-          <w:szCs w:val="24"/>
-        </w:rPr>
-        <w:t xml:space="preserve"> is ordered to always have on top the </w:t>
+      <w:proofErr w:type="spellEnd"/>
+      <w:r>
+        <w:rPr>
+          <w:rFonts w:ascii="Cambria" w:hAnsi="Cambria"/>
+          <w:sz w:val="24"/>
+          <w:szCs w:val="24"/>
+        </w:rPr>
+        <w:t xml:space="preserve"> </w:t>
+      </w:r>
+      <w:proofErr w:type="gramStart"/>
+      <w:r>
+        <w:rPr>
+          <w:rFonts w:ascii="Cambria" w:hAnsi="Cambria"/>
+          <w:sz w:val="24"/>
+          <w:szCs w:val="24"/>
+        </w:rPr>
+        <w:t>is ordered</w:t>
+      </w:r>
+      <w:proofErr w:type="gramEnd"/>
+      <w:r>
+        <w:rPr>
+          <w:rFonts w:ascii="Cambria" w:hAnsi="Cambria"/>
+          <w:sz w:val="24"/>
+          <w:szCs w:val="24"/>
+        </w:rPr>
+        <w:t xml:space="preserve"> to always have on top the </w:t>
       </w:r>
       <w:r>
         <w:rPr>
@@ -10364,6 +10887,7 @@
         </w:rPr>
         <w:t xml:space="preserve">When a </w:t>
       </w:r>
+      <w:proofErr w:type="spellStart"/>
       <w:r>
         <w:rPr>
           <w:rFonts w:ascii="Cambria" w:hAnsi="Cambria"/>
@@ -10374,6 +10898,7 @@
         </w:rPr>
         <w:t>TaxiDriver</w:t>
       </w:r>
+      <w:proofErr w:type="spellEnd"/>
       <w:r>
         <w:rPr>
           <w:rFonts w:ascii="Cambria" w:hAnsi="Cambria"/>
@@ -10398,6 +10923,7 @@
         </w:rPr>
         <w:t xml:space="preserve"> not belong to any </w:t>
       </w:r>
+      <w:proofErr w:type="spellStart"/>
       <w:r>
         <w:rPr>
           <w:rFonts w:ascii="Cambria" w:hAnsi="Cambria"/>
@@ -10408,6 +10934,7 @@
         </w:rPr>
         <w:t>listOfDrivers</w:t>
       </w:r>
+      <w:proofErr w:type="spellEnd"/>
       <w:r>
         <w:rPr>
           <w:rFonts w:ascii="Cambria" w:hAnsi="Cambria"/>
@@ -10553,6 +11080,7 @@
         <w:lastRenderedPageBreak/>
         <w:t xml:space="preserve">Every </w:t>
       </w:r>
+      <w:proofErr w:type="spellStart"/>
       <w:r>
         <w:rPr>
           <w:rFonts w:ascii="Cambria" w:hAnsi="Cambria"/>
@@ -10560,7 +11088,17 @@
           <w:sz w:val="24"/>
           <w:u w:val="single"/>
         </w:rPr>
-        <w:t xml:space="preserve">registeredUser </w:t>
+        <w:t>registeredUser</w:t>
+      </w:r>
+      <w:proofErr w:type="spellEnd"/>
+      <w:r>
+        <w:rPr>
+          <w:rFonts w:ascii="Cambria" w:hAnsi="Cambria"/>
+          <w:i/>
+          <w:sz w:val="24"/>
+          <w:u w:val="single"/>
+        </w:rPr>
+        <w:t xml:space="preserve"> </w:t>
       </w:r>
       <w:r>
         <w:rPr>
@@ -10591,6 +11129,7 @@
         </w:rPr>
         <w:t xml:space="preserve">A </w:t>
       </w:r>
+      <w:proofErr w:type="spellStart"/>
       <w:r>
         <w:rPr>
           <w:rFonts w:ascii="Cambria" w:hAnsi="Cambria"/>
@@ -10600,6 +11139,7 @@
         </w:rPr>
         <w:t>TaxiDriver</w:t>
       </w:r>
+      <w:proofErr w:type="spellEnd"/>
       <w:r>
         <w:rPr>
           <w:rFonts w:ascii="Cambria" w:hAnsi="Cambria"/>
@@ -10607,6 +11147,7 @@
         </w:rPr>
         <w:t xml:space="preserve"> cannot be </w:t>
       </w:r>
+      <w:proofErr w:type="spellStart"/>
       <w:r>
         <w:rPr>
           <w:rFonts w:ascii="Cambria" w:hAnsi="Cambria"/>
@@ -10625,6 +11166,7 @@
         </w:rPr>
         <w:t>On</w:t>
       </w:r>
+      <w:proofErr w:type="spellEnd"/>
       <w:r>
         <w:rPr>
           <w:rFonts w:ascii="Cambria" w:hAnsi="Cambria"/>
@@ -10677,7 +11219,17 @@
         </w:numPr>
       </w:pPr>
       <w:r>
-        <w:t xml:space="preserve">At launch mTS mobile application will only be available for </w:t>
+        <w:t xml:space="preserve">At launch </w:t>
+      </w:r>
+      <w:proofErr w:type="spellStart"/>
+      <w:proofErr w:type="gramStart"/>
+      <w:r>
+        <w:t>mTS</w:t>
+      </w:r>
+      <w:proofErr w:type="spellEnd"/>
+      <w:proofErr w:type="gramEnd"/>
+      <w:r>
+        <w:t xml:space="preserve"> mobile application will only be available for </w:t>
       </w:r>
       <w:r>
         <w:rPr>
@@ -10745,8 +11297,15 @@
           <w:numId w:val="17"/>
         </w:numPr>
       </w:pPr>
-      <w:r>
-        <w:t>mTS mobile application will allow customers to pay through phone credit and In-App Purchase</w:t>
+      <w:proofErr w:type="spellStart"/>
+      <w:proofErr w:type="gramStart"/>
+      <w:r>
+        <w:t>mTS</w:t>
+      </w:r>
+      <w:proofErr w:type="spellEnd"/>
+      <w:proofErr w:type="gramEnd"/>
+      <w:r>
+        <w:t xml:space="preserve"> mobile application will allow customers to pay through phone credit and In-App Purchase</w:t>
       </w:r>
       <w:r>
         <w:t xml:space="preserve"> (iOS/Android)</w:t>
@@ -10764,7 +11323,15 @@
         </w:numPr>
       </w:pPr>
       <w:r>
-        <w:t>We will create mobile version of the app to reach old mobile devices which can’t support our app.</w:t>
+        <w:t xml:space="preserve">We will create mobile version of the app to reach old mobile </w:t>
+      </w:r>
+      <w:proofErr w:type="gramStart"/>
+      <w:r>
+        <w:t>devices which</w:t>
+      </w:r>
+      <w:proofErr w:type="gramEnd"/>
+      <w:r>
+        <w:t xml:space="preserve"> can’t support our app.</w:t>
       </w:r>
     </w:p>
     <w:p>
@@ -11004,6 +11571,7 @@
         </w:rPr>
         <w:t>System Admin (</w:t>
       </w:r>
+      <w:proofErr w:type="spellStart"/>
       <w:r>
         <w:rPr>
           <w:i/>
@@ -11013,6 +11581,7 @@
         </w:rPr>
         <w:t>SysAdmin</w:t>
       </w:r>
+      <w:proofErr w:type="spellEnd"/>
       <w:r>
         <w:rPr>
           <w:color w:val="000000" w:themeColor="text1"/>
@@ -11352,7 +11921,11 @@
         <w:t xml:space="preserve"> application:</w:t>
       </w:r>
     </w:p>
-    <w:p/>
+    <w:p>
+      <w:pPr>
+        <w:jc w:val="both"/>
+      </w:pPr>
+    </w:p>
     <w:p>
       <w:pPr>
         <w:pStyle w:val="Paragrafoelenco"/>
@@ -11360,6 +11933,7 @@
           <w:ilvl w:val="0"/>
           <w:numId w:val="47"/>
         </w:numPr>
+        <w:jc w:val="both"/>
         <w:rPr>
           <w:rFonts w:ascii="Cambria" w:hAnsi="Cambria"/>
           <w:sz w:val="24"/>
@@ -11378,7 +11952,14 @@
           <w:rFonts w:ascii="Cambria" w:hAnsi="Cambria"/>
           <w:sz w:val="24"/>
         </w:rPr>
-        <w:t>- This is the mock-up about the registration page:</w:t>
+        <w:t>- This is the mock-up about the registr</w:t>
+      </w:r>
+      <w:r>
+        <w:rPr>
+          <w:rFonts w:ascii="Cambria" w:hAnsi="Cambria"/>
+          <w:sz w:val="24"/>
+        </w:rPr>
+        <w:t>ation page. A Visitor must insert all the required data (name, surname, email, password, payment type):</w:t>
       </w:r>
     </w:p>
     <w:p>
@@ -11414,20 +11995,11 @@
             <v:path o:extrusionok="f" gradientshapeok="t" o:connecttype="rect"/>
             <o:lock v:ext="edit" aspectratio="t"/>
           </v:shapetype>
-          <v:shape id="_x0000_i1025" type="#_x0000_t75" style="width:431.15pt;height:416.3pt">
+          <v:shape id="_x0000_i1025" type="#_x0000_t75" style="width:415.45pt;height:401.4pt">
             <v:imagedata r:id="rId15" o:title="Registration"/>
           </v:shape>
         </w:pict>
       </w:r>
-    </w:p>
-    <w:p>
-      <w:pPr>
-        <w:jc w:val="center"/>
-        <w:rPr>
-          <w:rFonts w:ascii="Cambria" w:hAnsi="Cambria"/>
-          <w:sz w:val="24"/>
-        </w:rPr>
-      </w:pPr>
     </w:p>
     <w:p>
       <w:pPr>
@@ -11436,6 +12008,7 @@
           <w:ilvl w:val="0"/>
           <w:numId w:val="47"/>
         </w:numPr>
+        <w:jc w:val="both"/>
         <w:rPr>
           <w:rFonts w:ascii="Cambria" w:hAnsi="Cambria"/>
           <w:sz w:val="24"/>
@@ -11447,6 +12020,7 @@
           <w:color w:val="1F4E79" w:themeColor="accent1" w:themeShade="80"/>
           <w:sz w:val="24"/>
         </w:rPr>
+        <w:lastRenderedPageBreak/>
         <w:t xml:space="preserve">MOBILE </w:t>
       </w:r>
       <w:r>
@@ -11477,7 +12051,46 @@
           <w:rFonts w:ascii="Cambria" w:hAnsi="Cambria"/>
           <w:sz w:val="24"/>
         </w:rPr>
-        <w:t>login in the mobile app version of mTS:</w:t>
+        <w:t>login i</w:t>
+      </w:r>
+      <w:r>
+        <w:rPr>
+          <w:rFonts w:ascii="Cambria" w:hAnsi="Cambria"/>
+          <w:sz w:val="24"/>
+        </w:rPr>
+        <w:t xml:space="preserve">n the mobile app version of </w:t>
+      </w:r>
+      <w:proofErr w:type="spellStart"/>
+      <w:r>
+        <w:rPr>
+          <w:rFonts w:ascii="Cambria" w:hAnsi="Cambria"/>
+          <w:sz w:val="24"/>
+        </w:rPr>
+        <w:t>mTS.</w:t>
+      </w:r>
+      <w:proofErr w:type="spellEnd"/>
+      <w:r>
+        <w:rPr>
+          <w:rFonts w:ascii="Cambria" w:hAnsi="Cambria"/>
+          <w:sz w:val="24"/>
+        </w:rPr>
+        <w:t xml:space="preserve"> As the intuition suggests, a general user must insert his/her registration email and the chosen password to </w:t>
+      </w:r>
+      <w:proofErr w:type="gramStart"/>
+      <w:r>
+        <w:rPr>
+          <w:rFonts w:ascii="Cambria" w:hAnsi="Cambria"/>
+          <w:sz w:val="24"/>
+        </w:rPr>
+        <w:t>log-in</w:t>
+      </w:r>
+      <w:proofErr w:type="gramEnd"/>
+      <w:r>
+        <w:rPr>
+          <w:rFonts w:ascii="Cambria" w:hAnsi="Cambria"/>
+          <w:sz w:val="24"/>
+        </w:rPr>
+        <w:t>.</w:t>
       </w:r>
     </w:p>
     <w:p>
@@ -11513,38 +12126,11 @@
           <w:sz w:val="24"/>
         </w:rPr>
         <w:pict w14:anchorId="0E9F00A8">
-          <v:shape id="_x0000_i1028" type="#_x0000_t75" style="width:279.7pt;height:566.9pt">
+          <v:shape id="_x0000_i1026" type="#_x0000_t75" style="width:306.2pt;height:620.7pt">
             <v:imagedata r:id="rId16" o:title="MobileUserLogin"/>
           </v:shape>
         </w:pict>
       </w:r>
-    </w:p>
-    <w:p>
-      <w:pPr>
-        <w:jc w:val="center"/>
-        <w:rPr>
-          <w:rFonts w:ascii="Cambria" w:hAnsi="Cambria"/>
-          <w:sz w:val="24"/>
-        </w:rPr>
-      </w:pPr>
-    </w:p>
-    <w:p>
-      <w:pPr>
-        <w:jc w:val="center"/>
-        <w:rPr>
-          <w:rFonts w:ascii="Cambria" w:hAnsi="Cambria"/>
-          <w:sz w:val="24"/>
-        </w:rPr>
-      </w:pPr>
-    </w:p>
-    <w:p>
-      <w:pPr>
-        <w:pStyle w:val="Paragrafoelenco"/>
-        <w:rPr>
-          <w:rFonts w:ascii="Cambria" w:hAnsi="Cambria"/>
-          <w:sz w:val="24"/>
-        </w:rPr>
-      </w:pPr>
     </w:p>
     <w:p>
       <w:pPr>
@@ -11553,6 +12139,7 @@
           <w:ilvl w:val="0"/>
           <w:numId w:val="47"/>
         </w:numPr>
+        <w:jc w:val="both"/>
         <w:rPr>
           <w:rFonts w:ascii="Cambria" w:hAnsi="Cambria"/>
           <w:sz w:val="24"/>
@@ -11564,6 +12151,7 @@
           <w:color w:val="1F4E79" w:themeColor="accent1" w:themeShade="80"/>
           <w:sz w:val="24"/>
         </w:rPr>
+        <w:lastRenderedPageBreak/>
         <w:t xml:space="preserve">WEB APPLICATION </w:t>
       </w:r>
       <w:r>
@@ -11572,58 +12160,82 @@
           <w:color w:val="1F4E79" w:themeColor="accent1" w:themeShade="80"/>
           <w:sz w:val="24"/>
         </w:rPr>
-        <w:t>HOME</w:t>
-      </w:r>
-      <w:r>
-        <w:rPr>
-          <w:rFonts w:ascii="Cambria" w:hAnsi="Cambria"/>
-          <w:color w:val="1F4E79" w:themeColor="accent1" w:themeShade="80"/>
-          <w:sz w:val="24"/>
-        </w:rPr>
-        <w:t>-</w:t>
-      </w:r>
-      <w:r>
-        <w:rPr>
-          <w:rFonts w:ascii="Cambria" w:hAnsi="Cambria"/>
-          <w:color w:val="1F4E79" w:themeColor="accent1" w:themeShade="80"/>
-          <w:sz w:val="24"/>
-        </w:rPr>
-        <w:t xml:space="preserve">PAGE </w:t>
-      </w:r>
-      <w:r>
-        <w:rPr>
-          <w:rFonts w:ascii="Cambria" w:hAnsi="Cambria"/>
-          <w:sz w:val="24"/>
-        </w:rPr>
-        <w:t xml:space="preserve">- This is the mock-up about the </w:t>
-      </w:r>
-      <w:r>
-        <w:rPr>
-          <w:rFonts w:ascii="Cambria" w:hAnsi="Cambria"/>
-          <w:sz w:val="24"/>
-        </w:rPr>
-        <w:t>home</w:t>
-      </w:r>
-      <w:r>
-        <w:rPr>
-          <w:rFonts w:ascii="Cambria" w:hAnsi="Cambria"/>
-          <w:sz w:val="24"/>
-        </w:rPr>
-        <w:t>-</w:t>
-      </w:r>
-      <w:r>
-        <w:rPr>
-          <w:rFonts w:ascii="Cambria" w:hAnsi="Cambria"/>
-          <w:sz w:val="24"/>
-        </w:rPr>
-        <w:t>page of mTS</w:t>
-      </w:r>
-      <w:r>
-        <w:rPr>
-          <w:rFonts w:ascii="Cambria" w:hAnsi="Cambria"/>
-          <w:sz w:val="24"/>
-        </w:rPr>
-        <w:t xml:space="preserve"> (Web Application Version):</w:t>
+        <w:t xml:space="preserve">HOMEPAGE </w:t>
+      </w:r>
+      <w:r>
+        <w:rPr>
+          <w:rFonts w:ascii="Cambria" w:hAnsi="Cambria"/>
+          <w:sz w:val="24"/>
+        </w:rPr>
+        <w:t xml:space="preserve">- This is the mock-up about the homepage of </w:t>
+      </w:r>
+      <w:proofErr w:type="spellStart"/>
+      <w:r>
+        <w:rPr>
+          <w:rFonts w:ascii="Cambria" w:hAnsi="Cambria"/>
+          <w:sz w:val="24"/>
+        </w:rPr>
+        <w:t>mTS</w:t>
+      </w:r>
+      <w:proofErr w:type="spellEnd"/>
+      <w:r>
+        <w:rPr>
+          <w:rFonts w:ascii="Cambria" w:hAnsi="Cambria"/>
+          <w:sz w:val="24"/>
+        </w:rPr>
+        <w:t xml:space="preserve"> (Web Application Version). There ar</w:t>
+      </w:r>
+      <w:r>
+        <w:rPr>
+          <w:rFonts w:ascii="Cambria" w:hAnsi="Cambria"/>
+          <w:sz w:val="24"/>
+        </w:rPr>
+        <w:t xml:space="preserve">e also two banners on the left of the screen about the mobile versions of </w:t>
+      </w:r>
+      <w:r>
+        <w:rPr>
+          <w:rFonts w:ascii="Cambria" w:hAnsi="Cambria"/>
+          <w:i/>
+          <w:sz w:val="24"/>
+        </w:rPr>
+        <w:t>myTaxiService</w:t>
+      </w:r>
+      <w:r>
+        <w:rPr>
+          <w:rFonts w:ascii="Cambria" w:hAnsi="Cambria"/>
+          <w:sz w:val="24"/>
+        </w:rPr>
+        <w:t xml:space="preserve"> (for </w:t>
+      </w:r>
+      <w:r>
+        <w:rPr>
+          <w:rFonts w:ascii="Cambria" w:hAnsi="Cambria"/>
+          <w:i/>
+          <w:sz w:val="24"/>
+        </w:rPr>
+        <w:t xml:space="preserve">Android </w:t>
+      </w:r>
+      <w:r>
+        <w:rPr>
+          <w:rFonts w:ascii="Cambria" w:hAnsi="Cambria"/>
+          <w:sz w:val="24"/>
+        </w:rPr>
+        <w:t xml:space="preserve">and </w:t>
+      </w:r>
+      <w:r>
+        <w:rPr>
+          <w:rFonts w:ascii="Cambria" w:hAnsi="Cambria"/>
+          <w:i/>
+          <w:sz w:val="24"/>
+        </w:rPr>
+        <w:t>iOS</w:t>
+      </w:r>
+      <w:r>
+        <w:rPr>
+          <w:rFonts w:ascii="Cambria" w:hAnsi="Cambria"/>
+          <w:sz w:val="24"/>
+        </w:rPr>
+        <w:t>).</w:t>
       </w:r>
     </w:p>
     <w:p>
@@ -11648,7 +12260,7 @@
           <w:sz w:val="24"/>
         </w:rPr>
         <w:pict w14:anchorId="650F53E1">
-          <v:shape id="_x0000_i1026" type="#_x0000_t75" style="width:481.65pt;height:352.55pt">
+          <v:shape id="_x0000_i1027" type="#_x0000_t75" style="width:481.65pt;height:352.55pt">
             <v:imagedata r:id="rId17" o:title="HomePage"/>
           </v:shape>
         </w:pict>
@@ -11745,15 +12357,6 @@
     </w:p>
     <w:p>
       <w:pPr>
-        <w:rPr>
-          <w:rFonts w:ascii="Cambria" w:hAnsi="Cambria"/>
-          <w:sz w:val="24"/>
-        </w:rPr>
-      </w:pPr>
-    </w:p>
-    <w:p>
-      <w:pPr>
-        <w:jc w:val="center"/>
         <w:rPr>
           <w:rFonts w:ascii="Cambria" w:hAnsi="Cambria"/>
           <w:sz w:val="24"/>
@@ -11767,6 +12370,7 @@
           <w:ilvl w:val="0"/>
           <w:numId w:val="47"/>
         </w:numPr>
+        <w:jc w:val="both"/>
         <w:rPr>
           <w:rFonts w:ascii="Cambria" w:hAnsi="Cambria"/>
           <w:sz w:val="24"/>
@@ -11778,14 +12382,92 @@
           <w:color w:val="1F4E79" w:themeColor="accent1" w:themeShade="80"/>
           <w:sz w:val="24"/>
         </w:rPr>
-        <w:t xml:space="preserve">MOBILE APP HOME-PAGE </w:t>
-      </w:r>
-      <w:r>
-        <w:rPr>
-          <w:rFonts w:ascii="Cambria" w:hAnsi="Cambria"/>
-          <w:sz w:val="24"/>
-        </w:rPr>
-        <w:t>- This is the mock-up about the home-page of mTS (Mobile App Version):</w:t>
+        <w:lastRenderedPageBreak/>
+        <w:t>MOBILE APP HOME</w:t>
+      </w:r>
+      <w:r>
+        <w:rPr>
+          <w:rFonts w:ascii="Cambria" w:hAnsi="Cambria"/>
+          <w:color w:val="1F4E79" w:themeColor="accent1" w:themeShade="80"/>
+          <w:sz w:val="24"/>
+        </w:rPr>
+        <w:t xml:space="preserve">PAGE </w:t>
+      </w:r>
+      <w:r>
+        <w:rPr>
+          <w:rFonts w:ascii="Cambria" w:hAnsi="Cambria"/>
+          <w:sz w:val="24"/>
+        </w:rPr>
+        <w:t>- Thi</w:t>
+      </w:r>
+      <w:r>
+        <w:rPr>
+          <w:rFonts w:ascii="Cambria" w:hAnsi="Cambria"/>
+          <w:sz w:val="24"/>
+        </w:rPr>
+        <w:t>s is the mock-up about the home</w:t>
+      </w:r>
+      <w:r>
+        <w:rPr>
+          <w:rFonts w:ascii="Cambria" w:hAnsi="Cambria"/>
+          <w:sz w:val="24"/>
+        </w:rPr>
+        <w:t>p</w:t>
+      </w:r>
+      <w:r>
+        <w:rPr>
+          <w:rFonts w:ascii="Cambria" w:hAnsi="Cambria"/>
+          <w:sz w:val="24"/>
+        </w:rPr>
+        <w:t xml:space="preserve">age of </w:t>
+      </w:r>
+      <w:proofErr w:type="spellStart"/>
+      <w:r>
+        <w:rPr>
+          <w:rFonts w:ascii="Cambria" w:hAnsi="Cambria"/>
+          <w:sz w:val="24"/>
+        </w:rPr>
+        <w:t>mTS</w:t>
+      </w:r>
+      <w:proofErr w:type="spellEnd"/>
+      <w:r>
+        <w:rPr>
+          <w:rFonts w:ascii="Cambria" w:hAnsi="Cambria"/>
+          <w:sz w:val="24"/>
+        </w:rPr>
+        <w:t xml:space="preserve"> (Mobile App Version). The menu has various features: use the </w:t>
+      </w:r>
+      <w:proofErr w:type="spellStart"/>
+      <w:r>
+        <w:rPr>
+          <w:rFonts w:ascii="Cambria" w:hAnsi="Cambria"/>
+          <w:sz w:val="24"/>
+        </w:rPr>
+        <w:t>LiveReservation</w:t>
+      </w:r>
+      <w:r>
+        <w:rPr>
+          <w:rFonts w:ascii="Cambria" w:hAnsi="Cambria"/>
+          <w:sz w:val="24"/>
+          <w:vertAlign w:val="superscript"/>
+        </w:rPr>
+        <w:t>TM</w:t>
+      </w:r>
+      <w:proofErr w:type="spellEnd"/>
+      <w:r>
+        <w:rPr>
+          <w:rFonts w:ascii="Cambria" w:hAnsi="Cambria"/>
+          <w:sz w:val="24"/>
+          <w:vertAlign w:val="superscript"/>
+        </w:rPr>
+        <w:t xml:space="preserve"> </w:t>
+      </w:r>
+      <w:r>
+        <w:rPr>
+          <w:rFonts w:ascii="Cambria" w:hAnsi="Cambria"/>
+          <w:sz w:val="24"/>
+        </w:rPr>
+        <w:t>with the “Need a Ride!” option, make a new reservation, view the profile, view the list of reservations, view the notifications and have the possibility of logout.</w:t>
       </w:r>
     </w:p>
     <w:p>
@@ -11810,7 +12492,7 @@
           <w:sz w:val="24"/>
         </w:rPr>
         <w:pict w14:anchorId="30B15803">
-          <v:shape id="_x0000_i1027" type="#_x0000_t75" style="width:280.55pt;height:571.85pt">
+          <v:shape id="_x0000_i1028" type="#_x0000_t75" style="width:265.65pt;height:541.25pt">
             <v:imagedata r:id="rId18" o:title="MobileHome"/>
           </v:shape>
         </w:pict>
@@ -11848,6 +12530,7 @@
           <w:ilvl w:val="0"/>
           <w:numId w:val="47"/>
         </w:numPr>
+        <w:jc w:val="both"/>
         <w:rPr>
           <w:rFonts w:ascii="Cambria" w:hAnsi="Cambria"/>
           <w:sz w:val="24"/>
@@ -11859,6 +12542,7 @@
           <w:color w:val="1F4E79" w:themeColor="accent1" w:themeShade="80"/>
           <w:sz w:val="24"/>
         </w:rPr>
+        <w:lastRenderedPageBreak/>
         <w:t>WEB APPLICATION RESERVATION</w:t>
       </w:r>
       <w:r>
@@ -11881,8 +12565,48 @@
           <w:rFonts w:ascii="Cambria" w:hAnsi="Cambria"/>
           <w:sz w:val="24"/>
         </w:rPr>
-        <w:t>reservation of a ride (Web Application version):</w:t>
-      </w:r>
+        <w:t>reservation of a</w:t>
+      </w:r>
+      <w:r>
+        <w:rPr>
+          <w:rFonts w:ascii="Cambria" w:hAnsi="Cambria"/>
+          <w:sz w:val="24"/>
+        </w:rPr>
+        <w:t xml:space="preserve"> ride (Web Application version). There is a calendar on the left of the screen, with the possibility of insert the time of the ride. On the right, there is the position of the location (in </w:t>
+      </w:r>
+      <w:r>
+        <w:rPr>
+          <w:rFonts w:ascii="Cambria" w:hAnsi="Cambria"/>
+          <w:i/>
+          <w:sz w:val="24"/>
+        </w:rPr>
+        <w:t>Google</w:t>
+      </w:r>
+      <w:r>
+        <w:rPr>
+          <w:rFonts w:ascii="Cambria" w:hAnsi="Cambria"/>
+          <w:i/>
+          <w:sz w:val="24"/>
+        </w:rPr>
+        <w:t xml:space="preserve"> </w:t>
+      </w:r>
+      <w:r>
+        <w:rPr>
+          <w:rFonts w:ascii="Cambria" w:hAnsi="Cambria"/>
+          <w:i/>
+          <w:sz w:val="24"/>
+        </w:rPr>
+        <w:t>Maps</w:t>
+      </w:r>
+      <w:r>
+        <w:rPr>
+          <w:rFonts w:ascii="Cambria" w:hAnsi="Cambria"/>
+          <w:sz w:val="24"/>
+        </w:rPr>
+        <w:t>).</w:t>
+      </w:r>
+      <w:bookmarkStart w:id="16" w:name="_GoBack"/>
+      <w:bookmarkEnd w:id="16"/>
     </w:p>
     <w:p>
       <w:pPr>
@@ -11994,19 +12718,12 @@
     </w:p>
     <w:p>
       <w:pPr>
-        <w:rPr>
-          <w:rFonts w:ascii="Cambria" w:hAnsi="Cambria"/>
-          <w:sz w:val="24"/>
-        </w:rPr>
-      </w:pPr>
-    </w:p>
-    <w:p>
-      <w:pPr>
         <w:pStyle w:val="Paragrafoelenco"/>
         <w:numPr>
           <w:ilvl w:val="0"/>
           <w:numId w:val="47"/>
         </w:numPr>
+        <w:jc w:val="both"/>
         <w:rPr>
           <w:rFonts w:ascii="Cambria" w:hAnsi="Cambria"/>
           <w:sz w:val="24"/>
@@ -12041,7 +12758,37 @@
           <w:rFonts w:ascii="Cambria" w:hAnsi="Cambria"/>
           <w:sz w:val="24"/>
         </w:rPr>
-        <w:t xml:space="preserve"> mock-up about a costumer with the mobile app during a ride:</w:t>
+        <w:t xml:space="preserve"> mock-up about a costumer wi</w:t>
+      </w:r>
+      <w:r>
+        <w:rPr>
+          <w:rFonts w:ascii="Cambria" w:hAnsi="Cambria"/>
+          <w:sz w:val="24"/>
+        </w:rPr>
+        <w:t>th the mobile app during a ride.</w:t>
+      </w:r>
+      <w:r>
+        <w:rPr>
+          <w:rFonts w:ascii="Cambria" w:hAnsi="Cambria"/>
+          <w:sz w:val="24"/>
+        </w:rPr>
+        <w:t xml:space="preserve"> On the bottom of the </w:t>
+      </w:r>
+      <w:proofErr w:type="gramStart"/>
+      <w:r>
+        <w:rPr>
+          <w:rFonts w:ascii="Cambria" w:hAnsi="Cambria"/>
+          <w:sz w:val="24"/>
+        </w:rPr>
+        <w:t>screen</w:t>
+      </w:r>
+      <w:proofErr w:type="gramEnd"/>
+      <w:r>
+        <w:rPr>
+          <w:rFonts w:ascii="Cambria" w:hAnsi="Cambria"/>
+          <w:sz w:val="24"/>
+        </w:rPr>
+        <w:t xml:space="preserve"> it is possible to see the hour and the taximeter in real time.</w:t>
       </w:r>
     </w:p>
     <w:p>
@@ -12066,7 +12813,7 @@
           <w:sz w:val="24"/>
         </w:rPr>
         <w:pict w14:anchorId="67D312F0">
-          <v:shape id="_x0000_i1030" type="#_x0000_t75" style="width:291.3pt;height:590.05pt">
+          <v:shape id="_x0000_i1030" type="#_x0000_t75" style="width:262.35pt;height:531.3pt">
             <v:imagedata r:id="rId20" o:title="MobileUserInNavigation"/>
           </v:shape>
         </w:pict>
@@ -12082,6 +12829,15 @@
     </w:p>
     <w:p>
       <w:pPr>
+        <w:rPr>
+          <w:rFonts w:ascii="Cambria" w:hAnsi="Cambria"/>
+          <w:sz w:val="24"/>
+        </w:rPr>
+      </w:pPr>
+    </w:p>
+    <w:p>
+      <w:pPr>
+        <w:jc w:val="center"/>
         <w:rPr>
           <w:rFonts w:ascii="Cambria" w:hAnsi="Cambria"/>
           <w:sz w:val="24"/>
@@ -12104,6 +12860,7 @@
           <w:ilvl w:val="0"/>
           <w:numId w:val="47"/>
         </w:numPr>
+        <w:jc w:val="both"/>
         <w:rPr>
           <w:rFonts w:ascii="Cambria" w:hAnsi="Cambria"/>
           <w:sz w:val="24"/>
@@ -12115,6 +12872,7 @@
           <w:color w:val="1F4E79" w:themeColor="accent1" w:themeShade="80"/>
           <w:sz w:val="24"/>
         </w:rPr>
+        <w:lastRenderedPageBreak/>
         <w:t>TAXI DRIVER NAVIGATION SYSTEM</w:t>
       </w:r>
       <w:r>
@@ -12137,7 +12895,14 @@
           <w:rFonts w:ascii="Cambria" w:hAnsi="Cambria"/>
           <w:sz w:val="24"/>
         </w:rPr>
-        <w:t>the navigation system of Taxi Driver:</w:t>
+        <w:t>the n</w:t>
+      </w:r>
+      <w:r>
+        <w:rPr>
+          <w:rFonts w:ascii="Cambria" w:hAnsi="Cambria"/>
+          <w:sz w:val="24"/>
+        </w:rPr>
+        <w:t>avigation system of Taxi Driver. It is possible to see the indications of GPS on the screen. There are also the messages about Costumer’s reservations on the top of the screen (with time details).</w:t>
       </w:r>
     </w:p>
     <w:p>
@@ -12303,8 +13068,6 @@
           <w:sz w:val="24"/>
         </w:rPr>
       </w:pPr>
-      <w:bookmarkStart w:id="16" w:name="_GoBack"/>
-      <w:bookmarkEnd w:id="16"/>
     </w:p>
     <w:p>
       <w:pPr>
@@ -12459,7 +13222,25 @@
           <w:sz w:val="24"/>
           <w:szCs w:val="24"/>
         </w:rPr>
-        <w:t xml:space="preserve"> to register taxi drivers.</w:t>
+        <w:t xml:space="preserve"> </w:t>
+      </w:r>
+      <w:proofErr w:type="gramStart"/>
+      <w:r>
+        <w:rPr>
+          <w:rFonts w:ascii="Cambria" w:hAnsi="Cambria" w:cs="Helvetica"/>
+          <w:sz w:val="24"/>
+          <w:szCs w:val="24"/>
+        </w:rPr>
+        <w:t>to</w:t>
+      </w:r>
+      <w:proofErr w:type="gramEnd"/>
+      <w:r>
+        <w:rPr>
+          <w:rFonts w:ascii="Cambria" w:hAnsi="Cambria" w:cs="Helvetica"/>
+          <w:sz w:val="24"/>
+          <w:szCs w:val="24"/>
+        </w:rPr>
+        <w:t xml:space="preserve"> register taxi drivers.</w:t>
       </w:r>
     </w:p>
     <w:p>
@@ -12639,6 +13420,7 @@
           <w:szCs w:val="24"/>
         </w:rPr>
       </w:pPr>
+      <w:proofErr w:type="gramStart"/>
       <w:r>
         <w:rPr>
           <w:rFonts w:ascii="Cambria" w:hAnsi="Cambria" w:cs="Helvetica"/>
@@ -12669,7 +13451,16 @@
           <w:sz w:val="24"/>
           <w:szCs w:val="24"/>
         </w:rPr>
-        <w:t>in drivers.</w:t>
+        <w:t>in</w:t>
+      </w:r>
+      <w:proofErr w:type="gramEnd"/>
+      <w:r>
+        <w:rPr>
+          <w:rFonts w:ascii="Cambria" w:hAnsi="Cambria" w:cs="Helvetica"/>
+          <w:sz w:val="24"/>
+          <w:szCs w:val="24"/>
+        </w:rPr>
+        <w:t xml:space="preserve"> drivers.</w:t>
       </w:r>
     </w:p>
     <w:p>
@@ -12820,7 +13611,25 @@
           <w:sz w:val="24"/>
           <w:szCs w:val="24"/>
         </w:rPr>
-        <w:t xml:space="preserve"> to </w:t>
+        <w:t xml:space="preserve"> </w:t>
+      </w:r>
+      <w:proofErr w:type="gramStart"/>
+      <w:r>
+        <w:rPr>
+          <w:rFonts w:ascii="Cambria" w:hAnsi="Cambria" w:cs="Helvetica"/>
+          <w:sz w:val="24"/>
+          <w:szCs w:val="24"/>
+        </w:rPr>
+        <w:t>to</w:t>
+      </w:r>
+      <w:proofErr w:type="gramEnd"/>
+      <w:r>
+        <w:rPr>
+          <w:rFonts w:ascii="Cambria" w:hAnsi="Cambria" w:cs="Helvetica"/>
+          <w:sz w:val="24"/>
+          <w:szCs w:val="24"/>
+        </w:rPr>
+        <w:t xml:space="preserve"> </w:t>
       </w:r>
       <w:r>
         <w:rPr>
@@ -13224,7 +14033,15 @@
         </w:numPr>
       </w:pPr>
       <w:r>
-        <w:t>The system will be able to update users during their travels in mTS taxis.</w:t>
+        <w:t xml:space="preserve">The system will be able to update users during their travels in </w:t>
+      </w:r>
+      <w:proofErr w:type="spellStart"/>
+      <w:r>
+        <w:t>mTS</w:t>
+      </w:r>
+      <w:proofErr w:type="spellEnd"/>
+      <w:r>
+        <w:t xml:space="preserve"> taxis.</w:t>
       </w:r>
     </w:p>
     <w:p>
@@ -13519,7 +14336,25 @@
           <w:sz w:val="24"/>
           <w:szCs w:val="24"/>
         </w:rPr>
-        <w:t>Sergey Brin is planning to hang out with other colleagues of Google this Friday after work. However, there is a problem: Friday nights are famous for the traffic jams. He is a very precise person and he prefers to book a taxi in advance to reach the destination. Therefore, he decides to login to his account at MyTaxiService website and insert all the data for the taxi reservation. He selects one taxi, only for him, near Google Maps research center in Mountain View at 8.30 pm. After the submission of the data, the system confirms Sergey’s reservation without problems. The request is stored in the system’s database.</w:t>
+        <w:t xml:space="preserve">Sergey </w:t>
+      </w:r>
+      <w:proofErr w:type="spellStart"/>
+      <w:r>
+        <w:rPr>
+          <w:rFonts w:ascii="Cambria" w:hAnsi="Cambria" w:cs="Calibri"/>
+          <w:sz w:val="24"/>
+          <w:szCs w:val="24"/>
+        </w:rPr>
+        <w:t>Brin</w:t>
+      </w:r>
+      <w:proofErr w:type="spellEnd"/>
+      <w:r>
+        <w:rPr>
+          <w:rFonts w:ascii="Cambria" w:hAnsi="Cambria" w:cs="Calibri"/>
+          <w:sz w:val="24"/>
+          <w:szCs w:val="24"/>
+        </w:rPr>
+        <w:t xml:space="preserve"> is planning to hang out with other colleagues of Google this Friday after work. However, there is a problem: Friday nights are famous for the traffic jams. He is a very precise person and he prefers to book a taxi in advance to reach the destination. Therefore, he decides to login to his account at MyTaxiService website and insert all the data for the taxi reservation. He selects one taxi, only for him, near Google Maps research center in Mountain View at 8.30 pm. After the submission of the data, the system confirms Sergey’s reservation without problems. The request is stored in the system’s database.</w:t>
       </w:r>
     </w:p>
     <w:p>
@@ -13566,7 +14401,25 @@
           <w:sz w:val="24"/>
           <w:szCs w:val="24"/>
         </w:rPr>
-        <w:t xml:space="preserve">Mark Zuckerberg is waiting his taxi in front of Facebook Park in the Silicon Valley: he is finally going to meet the famous Russian Professor Markesanskjy. However, while he was attending his guest, he receives a WhatsApp message from the Professor. The Professor is still not available for the meeting… so Mark Zuckerberg can come back in the park. While he is walking, he realizes that has to delete the taxi reservation. Therefore, he immediately opens the mobile app of </w:t>
+        <w:t xml:space="preserve">Mark Zuckerberg is waiting his taxi in front of Facebook Park in the Silicon Valley: he is finally going to meet the famous Russian Professor </w:t>
+      </w:r>
+      <w:proofErr w:type="spellStart"/>
+      <w:r>
+        <w:rPr>
+          <w:rFonts w:ascii="Cambria" w:hAnsi="Cambria" w:cs="Calibri"/>
+          <w:sz w:val="24"/>
+          <w:szCs w:val="24"/>
+        </w:rPr>
+        <w:t>Markesanskjy</w:t>
+      </w:r>
+      <w:proofErr w:type="spellEnd"/>
+      <w:r>
+        <w:rPr>
+          <w:rFonts w:ascii="Cambria" w:hAnsi="Cambria" w:cs="Calibri"/>
+          <w:sz w:val="24"/>
+          <w:szCs w:val="24"/>
+        </w:rPr>
+        <w:t xml:space="preserve">. However, while he was attending his guest, he receives a WhatsApp message from the Professor. The Professor is still not available for the meeting… so Mark Zuckerberg can come back in the park. While he is walking, he realizes that has to delete the taxi reservation. Therefore, he immediately opens the mobile app of </w:t>
       </w:r>
       <w:r>
         <w:rPr>
@@ -13677,7 +14530,25 @@
           <w:sz w:val="24"/>
           <w:szCs w:val="24"/>
         </w:rPr>
-        <w:t>Robert De Niro is a young taxi driver that has just left a passenger in Martin Scorsese Road, the destination place. While Robert is waiting for another call</w:t>
+        <w:t xml:space="preserve">Robert De </w:t>
+      </w:r>
+      <w:proofErr w:type="spellStart"/>
+      <w:r>
+        <w:rPr>
+          <w:rFonts w:ascii="Cambria" w:hAnsi="Cambria" w:cs="Calibri"/>
+          <w:sz w:val="24"/>
+          <w:szCs w:val="24"/>
+        </w:rPr>
+        <w:t>Niro</w:t>
+      </w:r>
+      <w:proofErr w:type="spellEnd"/>
+      <w:r>
+        <w:rPr>
+          <w:rFonts w:ascii="Cambria" w:hAnsi="Cambria" w:cs="Calibri"/>
+          <w:sz w:val="24"/>
+          <w:szCs w:val="24"/>
+        </w:rPr>
+        <w:t xml:space="preserve"> is a young taxi driver that has just left a passenger in Martin Scorsese Road, the destination place. While Robert is waiting for another call</w:t>
       </w:r>
       <w:r>
         <w:rPr>
@@ -13744,7 +14615,25 @@
           <w:sz w:val="24"/>
           <w:szCs w:val="24"/>
         </w:rPr>
-        <w:t>Night: 11 pm. Robert De Niro is driving his taxi, carrying two passengers, on the 1</w:t>
+        <w:t xml:space="preserve">Night: 11 pm. Robert De </w:t>
+      </w:r>
+      <w:proofErr w:type="spellStart"/>
+      <w:r>
+        <w:rPr>
+          <w:rFonts w:ascii="Cambria" w:hAnsi="Cambria" w:cs="Calibri"/>
+          <w:sz w:val="24"/>
+          <w:szCs w:val="24"/>
+        </w:rPr>
+        <w:t>Niro</w:t>
+      </w:r>
+      <w:proofErr w:type="spellEnd"/>
+      <w:r>
+        <w:rPr>
+          <w:rFonts w:ascii="Cambria" w:hAnsi="Cambria" w:cs="Calibri"/>
+          <w:sz w:val="24"/>
+          <w:szCs w:val="24"/>
+        </w:rPr>
+        <w:t xml:space="preserve"> is driving his taxi, carrying two passengers, on the 1</w:t>
       </w:r>
       <w:r>
         <w:rPr>
@@ -13899,7 +14788,25 @@
           <w:sz w:val="24"/>
           <w:szCs w:val="24"/>
         </w:rPr>
-        <w:t xml:space="preserve">Marty McFly is a student from California. At 1.30 a.m., he receives a phone call from his friend: the professor Emmet Brown alias “Doc”. The professor wants to see Marty as fast as possible: the question is very important! Thus, Marty immediately picks up his smartphone and opens </w:t>
+        <w:t xml:space="preserve">Marty </w:t>
+      </w:r>
+      <w:proofErr w:type="spellStart"/>
+      <w:r>
+        <w:rPr>
+          <w:rFonts w:ascii="Cambria" w:hAnsi="Cambria" w:cs="Calibri"/>
+          <w:sz w:val="24"/>
+          <w:szCs w:val="24"/>
+        </w:rPr>
+        <w:t>McFly</w:t>
+      </w:r>
+      <w:proofErr w:type="spellEnd"/>
+      <w:r>
+        <w:rPr>
+          <w:rFonts w:ascii="Cambria" w:hAnsi="Cambria" w:cs="Calibri"/>
+          <w:sz w:val="24"/>
+          <w:szCs w:val="24"/>
+        </w:rPr>
+        <w:t xml:space="preserve"> is a student from California. At 1.30 a.m., he receives a phone call from his friend: the professor Emmet Brown alias “Doc”. The professor wants to see Marty as fast as possible: the question is very important! Thus, Marty immediately picks up his smartphone and opens </w:t>
       </w:r>
       <w:r>
         <w:rPr>
@@ -14118,6 +15025,7 @@
           <w:szCs w:val="24"/>
         </w:rPr>
       </w:pPr>
+      <w:proofErr w:type="gramStart"/>
       <w:r>
         <w:rPr>
           <w:rFonts w:ascii="Cambria" w:hAnsi="Cambria"/>
@@ -14127,6 +15035,7 @@
         </w:rPr>
         <w:t>myTaxiService</w:t>
       </w:r>
+      <w:proofErr w:type="gramEnd"/>
       <w:r>
         <w:rPr>
           <w:rFonts w:ascii="Cambria" w:hAnsi="Cambria"/>
@@ -14590,7 +15499,27 @@
           <w:sz w:val="24"/>
           <w:szCs w:val="24"/>
         </w:rPr>
-        <w:t>to be defined in the future.</w:t>
+        <w:t xml:space="preserve">to </w:t>
+      </w:r>
+      <w:proofErr w:type="gramStart"/>
+      <w:r>
+        <w:rPr>
+          <w:rFonts w:ascii="Cambria" w:hAnsi="Cambria" w:cs="Cambria"/>
+          <w:color w:val="000000" w:themeColor="text1"/>
+          <w:sz w:val="24"/>
+          <w:szCs w:val="24"/>
+        </w:rPr>
+        <w:t>be defined</w:t>
+      </w:r>
+      <w:proofErr w:type="gramEnd"/>
+      <w:r>
+        <w:rPr>
+          <w:rFonts w:ascii="Cambria" w:hAnsi="Cambria" w:cs="Cambria"/>
+          <w:color w:val="000000" w:themeColor="text1"/>
+          <w:sz w:val="24"/>
+          <w:szCs w:val="24"/>
+        </w:rPr>
+        <w:t xml:space="preserve"> in the future.</w:t>
       </w:r>
     </w:p>
     <w:p>
@@ -14660,7 +15589,19 @@
         <w:pStyle w:val="TestoNormale"/>
       </w:pPr>
       <w:r>
-        <w:t xml:space="preserve">We describe what could be considered most important use cases. For </w:t>
+        <w:t xml:space="preserve">We describe </w:t>
+      </w:r>
+      <w:r>
+        <w:t>the</w:t>
+      </w:r>
+      <w:r>
+        <w:t xml:space="preserve"> most important use cases</w:t>
+      </w:r>
+      <w:r>
+        <w:t xml:space="preserve"> from our point of view</w:t>
+      </w:r>
+      <w:r>
+        <w:t xml:space="preserve">. For </w:t>
       </w:r>
       <w:r>
         <w:t>simplicity,</w:t>
@@ -14672,7 +15613,7 @@
         <w:t>omit</w:t>
       </w:r>
       <w:r>
-        <w:t xml:space="preserve"> some use cases because </w:t>
+        <w:t xml:space="preserve"> some use cases.</w:t>
       </w:r>
     </w:p>
     <w:p>
@@ -14698,7 +15639,15 @@
         <w:t>the different features of the service</w:t>
       </w:r>
       <w:r>
-        <w:t xml:space="preserve">. A more detailed point of view about actual webpage/application interaction is exposed in </w:t>
+        <w:t xml:space="preserve">. A more detailed point of view about actual webpage/application interaction </w:t>
+      </w:r>
+      <w:proofErr w:type="gramStart"/>
+      <w:r>
+        <w:t>is exposed</w:t>
+      </w:r>
+      <w:proofErr w:type="gramEnd"/>
+      <w:r>
+        <w:t xml:space="preserve"> in </w:t>
       </w:r>
       <w:r>
         <w:rPr>
@@ -14802,7 +15751,25 @@
           <w:sz w:val="28"/>
           <w:szCs w:val="28"/>
         </w:rPr>
-        <w:t>System Admin (SysAdmin)</w:t>
+        <w:t>System Admin (</w:t>
+      </w:r>
+      <w:proofErr w:type="spellStart"/>
+      <w:r>
+        <w:rPr>
+          <w:b/>
+          <w:sz w:val="28"/>
+          <w:szCs w:val="28"/>
+        </w:rPr>
+        <w:t>SysAdmin</w:t>
+      </w:r>
+      <w:proofErr w:type="spellEnd"/>
+      <w:r>
+        <w:rPr>
+          <w:b/>
+          <w:sz w:val="28"/>
+          <w:szCs w:val="28"/>
+        </w:rPr>
+        <w:t>)</w:t>
       </w:r>
     </w:p>
     <w:p>
@@ -14968,7 +15935,15 @@
               </w:numPr>
             </w:pPr>
             <w:r>
-              <w:t>A visitor wants to sign up to use mTS service</w:t>
+              <w:t xml:space="preserve">A visitor wants to sign up to use </w:t>
+            </w:r>
+            <w:proofErr w:type="spellStart"/>
+            <w:r>
+              <w:t>mTS</w:t>
+            </w:r>
+            <w:proofErr w:type="spellEnd"/>
+            <w:r>
+              <w:t xml:space="preserve"> service</w:t>
             </w:r>
             <w:r>
               <w:t>.</w:t>
@@ -15006,8 +15981,13 @@
               </w:numPr>
             </w:pPr>
             <w:r>
-              <w:t>A visitor opens the home page of TaxiSPA</w:t>
-            </w:r>
+              <w:t xml:space="preserve">A visitor opens the home page of </w:t>
+            </w:r>
+            <w:proofErr w:type="spellStart"/>
+            <w:r>
+              <w:t>TaxiSPA</w:t>
+            </w:r>
+            <w:proofErr w:type="spellEnd"/>
           </w:p>
           <w:p>
             <w:pPr>
@@ -15136,7 +16116,15 @@
             </w:pPr>
             <w:r>
               <w:lastRenderedPageBreak/>
-              <w:t>The visitor accepts mTS terms of service</w:t>
+              <w:t xml:space="preserve">The visitor accepts </w:t>
+            </w:r>
+            <w:proofErr w:type="spellStart"/>
+            <w:r>
+              <w:t>mTS</w:t>
+            </w:r>
+            <w:proofErr w:type="spellEnd"/>
+            <w:r>
+              <w:t xml:space="preserve"> terms of service</w:t>
             </w:r>
           </w:p>
           <w:p>
@@ -15523,8 +16511,21 @@
               <w:t>s</w:t>
             </w:r>
             <w:r>
-              <w:t>er is already registered on mTS.</w:t>
-            </w:r>
+              <w:t xml:space="preserve">er </w:t>
+            </w:r>
+            <w:proofErr w:type="gramStart"/>
+            <w:r>
+              <w:t>is already registered</w:t>
+            </w:r>
+            <w:proofErr w:type="gramEnd"/>
+            <w:r>
+              <w:t xml:space="preserve"> on </w:t>
+            </w:r>
+            <w:proofErr w:type="spellStart"/>
+            <w:r>
+              <w:t>mTS.</w:t>
+            </w:r>
+            <w:proofErr w:type="spellEnd"/>
           </w:p>
           <w:p>
             <w:pPr>
@@ -15537,8 +16538,13 @@
             <w:r>
               <w:t xml:space="preserve">The user </w:t>
             </w:r>
-            <w:r>
-              <w:t>is already logged in as a Customer</w:t>
+            <w:proofErr w:type="gramStart"/>
+            <w:r>
+              <w:t>is already logged in</w:t>
+            </w:r>
+            <w:proofErr w:type="gramEnd"/>
+            <w:r>
+              <w:t xml:space="preserve"> as a Customer</w:t>
             </w:r>
             <w:r>
               <w:t>.</w:t>
@@ -15735,8 +16741,21 @@
             <w:r>
               <w:t xml:space="preserve">with the inserted data </w:t>
             </w:r>
-            <w:r>
-              <w:t>is saved on mTS system</w:t>
+            <w:proofErr w:type="gramStart"/>
+            <w:r>
+              <w:t>is saved</w:t>
+            </w:r>
+            <w:proofErr w:type="gramEnd"/>
+            <w:r>
+              <w:t xml:space="preserve"> on </w:t>
+            </w:r>
+            <w:proofErr w:type="spellStart"/>
+            <w:r>
+              <w:t>mTS</w:t>
+            </w:r>
+            <w:proofErr w:type="spellEnd"/>
+            <w:r>
+              <w:t xml:space="preserve"> system</w:t>
             </w:r>
             <w:r>
               <w:t>.</w:t>
@@ -15751,17 +16770,27 @@
               <w:t>The r</w:t>
             </w:r>
             <w:r>
-              <w:t>eservation is now added to the c</w:t>
+              <w:t xml:space="preserve">eservation </w:t>
+            </w:r>
+            <w:proofErr w:type="gramStart"/>
+            <w:r>
+              <w:t>is now added</w:t>
+            </w:r>
+            <w:proofErr w:type="gramEnd"/>
+            <w:r>
+              <w:t xml:space="preserve"> to the c</w:t>
             </w:r>
             <w:r>
               <w:t>ustomer’s reservation list (</w:t>
             </w:r>
+            <w:proofErr w:type="spellStart"/>
             <w:r>
               <w:rPr>
                 <w:i/>
               </w:rPr>
               <w:t>listOfReservations</w:t>
             </w:r>
+            <w:proofErr w:type="spellEnd"/>
             <w:r>
               <w:t>).</w:t>
             </w:r>
@@ -15781,7 +16810,11 @@
               <w:t xml:space="preserve"> priority queue</w:t>
             </w:r>
             <w:r>
-              <w:t xml:space="preserve"> of the </w:t>
+              <w:t xml:space="preserve"> of </w:t>
+            </w:r>
+            <w:proofErr w:type="gramStart"/>
+            <w:r>
+              <w:t xml:space="preserve">the </w:t>
             </w:r>
             <w:r>
               <w:rPr>
@@ -15790,6 +16823,7 @@
               </w:rPr>
               <w:t>from</w:t>
             </w:r>
+            <w:proofErr w:type="gramEnd"/>
             <w:r>
               <w:t xml:space="preserve"> area.</w:t>
             </w:r>
@@ -15846,12 +16880,14 @@
             <w:r>
               <w:t xml:space="preserve"> belong to </w:t>
             </w:r>
+            <w:proofErr w:type="spellStart"/>
             <w:r>
               <w:rPr>
                 <w:i/>
               </w:rPr>
               <w:t>TaxiSPA</w:t>
             </w:r>
+            <w:proofErr w:type="spellEnd"/>
             <w:r>
               <w:t>.</w:t>
             </w:r>
@@ -15897,7 +16933,15 @@
         <w:pStyle w:val="Titolo3"/>
       </w:pPr>
       <w:r>
-        <w:t>Customer requests a LiveReservation™</w:t>
+        <w:t xml:space="preserve">Customer requests a </w:t>
+      </w:r>
+      <w:proofErr w:type="spellStart"/>
+      <w:r>
+        <w:t>LiveReservation</w:t>
+      </w:r>
+      <w:proofErr w:type="spellEnd"/>
+      <w:r>
+        <w:t>™</w:t>
       </w:r>
     </w:p>
     <w:tbl>
@@ -16008,7 +17052,15 @@
               <w:t>The u</w:t>
             </w:r>
             <w:r>
-              <w:t xml:space="preserve">ser is already registered on mTS </w:t>
+              <w:t xml:space="preserve">ser is already registered on </w:t>
+            </w:r>
+            <w:proofErr w:type="spellStart"/>
+            <w:r>
+              <w:t>mTS</w:t>
+            </w:r>
+            <w:proofErr w:type="spellEnd"/>
+            <w:r>
+              <w:t xml:space="preserve"> </w:t>
             </w:r>
           </w:p>
           <w:p>
@@ -16037,8 +17089,15 @@
                 <w:numId w:val="43"/>
               </w:numPr>
             </w:pPr>
-            <w:r>
-              <w:t>mTS mobile app is available to the User</w:t>
+            <w:proofErr w:type="spellStart"/>
+            <w:proofErr w:type="gramStart"/>
+            <w:r>
+              <w:t>mTS</w:t>
+            </w:r>
+            <w:proofErr w:type="spellEnd"/>
+            <w:proofErr w:type="gramEnd"/>
+            <w:r>
+              <w:t xml:space="preserve"> mobile app is available to the User</w:t>
             </w:r>
             <w:r>
               <w:t>.</w:t>
@@ -16053,7 +17112,15 @@
               </w:numPr>
             </w:pPr>
             <w:r>
-              <w:t>Customer has accepted mTS privacy policy about location sharing</w:t>
+              <w:t xml:space="preserve">Customer has accepted </w:t>
+            </w:r>
+            <w:proofErr w:type="spellStart"/>
+            <w:r>
+              <w:t>mTS</w:t>
+            </w:r>
+            <w:proofErr w:type="spellEnd"/>
+            <w:r>
+              <w:t xml:space="preserve"> privacy policy about location sharing</w:t>
             </w:r>
             <w:r>
               <w:t>.</w:t>
@@ -16095,7 +17162,15 @@
               <w:t>Costumer</w:t>
             </w:r>
             <w:r>
-              <w:t xml:space="preserve"> opens mTS app</w:t>
+              <w:t xml:space="preserve"> opens </w:t>
+            </w:r>
+            <w:proofErr w:type="spellStart"/>
+            <w:r>
+              <w:t>mTS</w:t>
+            </w:r>
+            <w:proofErr w:type="spellEnd"/>
+            <w:r>
+              <w:t xml:space="preserve"> app</w:t>
             </w:r>
           </w:p>
           <w:p>
@@ -16110,7 +17185,15 @@
               <w:t>Costumer</w:t>
             </w:r>
             <w:r>
-              <w:t xml:space="preserve"> selects the voice “LiveReservation” and his/her GPS</w:t>
+              <w:t xml:space="preserve"> selects the voice “</w:t>
+            </w:r>
+            <w:proofErr w:type="spellStart"/>
+            <w:r>
+              <w:t>LiveReservation</w:t>
+            </w:r>
+            <w:proofErr w:type="spellEnd"/>
+            <w:r>
+              <w:t>” and his/her GPS</w:t>
             </w:r>
           </w:p>
           <w:p>
@@ -16146,8 +17229,13 @@
               <w:t>Costum</w:t>
             </w:r>
             <w:r>
-              <w:t>er confirms the LiveReservation</w:t>
-            </w:r>
+              <w:t xml:space="preserve">er confirms the </w:t>
+            </w:r>
+            <w:proofErr w:type="spellStart"/>
+            <w:r>
+              <w:t>LiveReservation</w:t>
+            </w:r>
+            <w:proofErr w:type="spellEnd"/>
           </w:p>
           <w:p>
             <w:pPr>
@@ -16164,11 +17252,16 @@
               <w:t>s</w:t>
             </w:r>
             <w:r>
-              <w:t>tem receives the LiveRe</w:t>
+              <w:t xml:space="preserve">tem receives the </w:t>
+            </w:r>
+            <w:proofErr w:type="spellStart"/>
+            <w:r>
+              <w:t>LiveRe</w:t>
             </w:r>
             <w:r>
               <w:t>servation</w:t>
             </w:r>
+            <w:proofErr w:type="spellEnd"/>
           </w:p>
           <w:p>
             <w:pPr>
@@ -16179,7 +17272,15 @@
               </w:numPr>
             </w:pPr>
             <w:r>
-              <w:t>The System sends the information about the LiveReservation to a Taxi Driv</w:t>
+              <w:t xml:space="preserve">The System sends the information about the </w:t>
+            </w:r>
+            <w:proofErr w:type="spellStart"/>
+            <w:r>
+              <w:t>LiveReservation</w:t>
+            </w:r>
+            <w:proofErr w:type="spellEnd"/>
+            <w:r>
+              <w:t xml:space="preserve"> to a Taxi Driv</w:t>
             </w:r>
             <w:r>
               <w:t>er in the zone</w:t>
@@ -16222,7 +17323,23 @@
               </w:numPr>
             </w:pPr>
             <w:r>
-              <w:t>A new reservation associated to the customer with the inserted data is saved on mTS system</w:t>
+              <w:t xml:space="preserve">A new reservation associated to the customer with the inserted data </w:t>
+            </w:r>
+            <w:proofErr w:type="gramStart"/>
+            <w:r>
+              <w:t>is saved</w:t>
+            </w:r>
+            <w:proofErr w:type="gramEnd"/>
+            <w:r>
+              <w:t xml:space="preserve"> on </w:t>
+            </w:r>
+            <w:proofErr w:type="spellStart"/>
+            <w:r>
+              <w:t>mTS</w:t>
+            </w:r>
+            <w:proofErr w:type="spellEnd"/>
+            <w:r>
+              <w:t xml:space="preserve"> system</w:t>
             </w:r>
             <w:r>
               <w:t>.</w:t>
@@ -16240,8 +17357,17 @@
               <w:t>The r</w:t>
             </w:r>
             <w:r>
-              <w:t>eservation is now added to the customer’s reservation list (</w:t>
-            </w:r>
+              <w:t xml:space="preserve">eservation </w:t>
+            </w:r>
+            <w:proofErr w:type="gramStart"/>
+            <w:r>
+              <w:t>is now added</w:t>
+            </w:r>
+            <w:proofErr w:type="gramEnd"/>
+            <w:r>
+              <w:t xml:space="preserve"> to the customer’s reservation list (</w:t>
+            </w:r>
+            <w:proofErr w:type="spellStart"/>
             <w:r>
               <w:rPr>
                 <w:i/>
@@ -16249,6 +17375,7 @@
               </w:rPr>
               <w:t>listOfReservations</w:t>
             </w:r>
+            <w:proofErr w:type="spellEnd"/>
             <w:r>
               <w:t>)</w:t>
             </w:r>
@@ -16268,7 +17395,11 @@
               <w:t>The reservation is put in the priority queue</w:t>
             </w:r>
             <w:r>
-              <w:t xml:space="preserve"> of the </w:t>
+              <w:t xml:space="preserve"> of </w:t>
+            </w:r>
+            <w:proofErr w:type="gramStart"/>
+            <w:r>
+              <w:t xml:space="preserve">the </w:t>
             </w:r>
             <w:r>
               <w:rPr>
@@ -16277,6 +17408,7 @@
               </w:rPr>
               <w:t>from</w:t>
             </w:r>
+            <w:proofErr w:type="gramEnd"/>
             <w:r>
               <w:t xml:space="preserve"> area.</w:t>
             </w:r>
@@ -16331,7 +17463,15 @@
               </w:numPr>
             </w:pPr>
             <w:r>
-              <w:t>Chosen starting point and/or destination doesn’t belong to TaxiSPA area of expertise</w:t>
+              <w:t xml:space="preserve">Chosen starting point and/or destination doesn’t belong to </w:t>
+            </w:r>
+            <w:proofErr w:type="spellStart"/>
+            <w:r>
+              <w:t>TaxiSPA</w:t>
+            </w:r>
+            <w:proofErr w:type="spellEnd"/>
+            <w:r>
+              <w:t xml:space="preserve"> area of expertise</w:t>
             </w:r>
           </w:p>
           <w:p>
@@ -16677,7 +17817,15 @@
               <w:t>s</w:t>
             </w:r>
             <w:r>
-              <w:t xml:space="preserve"> then he/she is moved to the bottom </w:t>
+              <w:t xml:space="preserve"> then he/she </w:t>
+            </w:r>
+            <w:proofErr w:type="gramStart"/>
+            <w:r>
+              <w:t>is moved</w:t>
+            </w:r>
+            <w:proofErr w:type="gramEnd"/>
+            <w:r>
+              <w:t xml:space="preserve"> to the bottom </w:t>
             </w:r>
             <w:r>
               <w:t xml:space="preserve">of the destination area queue and the Customer is notified. </w:t>
@@ -16704,7 +17852,15 @@
               <w:t>n</w:t>
             </w:r>
             <w:r>
-              <w:t xml:space="preserve"> he/she is moved to the bottom of the </w:t>
+              <w:t xml:space="preserve"> he/she </w:t>
+            </w:r>
+            <w:proofErr w:type="gramStart"/>
+            <w:r>
+              <w:t>is moved</w:t>
+            </w:r>
+            <w:proofErr w:type="gramEnd"/>
+            <w:r>
+              <w:t xml:space="preserve"> to the bottom of the </w:t>
             </w:r>
             <w:r>
               <w:lastRenderedPageBreak/>
@@ -17478,8 +18634,13 @@
       <w:pPr>
         <w:pStyle w:val="Titolo3"/>
       </w:pPr>
-      <w:r>
-        <w:t>SysAdmin registers a Taxi D</w:t>
+      <w:proofErr w:type="spellStart"/>
+      <w:r>
+        <w:t>SysAdmin</w:t>
+      </w:r>
+      <w:proofErr w:type="spellEnd"/>
+      <w:r>
+        <w:t xml:space="preserve"> registers a Taxi D</w:t>
       </w:r>
       <w:r>
         <w:t>river</w:t>
@@ -17520,8 +18681,13 @@
             <w:pPr>
               <w:pStyle w:val="TestoNormale"/>
             </w:pPr>
-            <w:r>
-              <w:t xml:space="preserve">SysAdmin, </w:t>
+            <w:proofErr w:type="spellStart"/>
+            <w:r>
+              <w:t>SysAdmin</w:t>
+            </w:r>
+            <w:proofErr w:type="spellEnd"/>
+            <w:r>
+              <w:t xml:space="preserve">, </w:t>
             </w:r>
             <w:r>
               <w:t>System, Taxi Driver</w:t>
@@ -17593,7 +18759,15 @@
               </w:numPr>
             </w:pPr>
             <w:r>
-              <w:t>A new Taxi Driver is hired from TAXISPA.</w:t>
+              <w:t xml:space="preserve">A new Taxi Driver </w:t>
+            </w:r>
+            <w:proofErr w:type="gramStart"/>
+            <w:r>
+              <w:t>is hired</w:t>
+            </w:r>
+            <w:proofErr w:type="gramEnd"/>
+            <w:r>
+              <w:t xml:space="preserve"> from TAXISPA.</w:t>
             </w:r>
           </w:p>
           <w:p>
@@ -17667,7 +18841,15 @@
               </w:numPr>
             </w:pPr>
             <w:r>
-              <w:t>The SysAdmin che</w:t>
+              <w:t xml:space="preserve">The </w:t>
+            </w:r>
+            <w:proofErr w:type="spellStart"/>
+            <w:r>
+              <w:t>SysAdmin</w:t>
+            </w:r>
+            <w:proofErr w:type="spellEnd"/>
+            <w:r>
+              <w:t xml:space="preserve"> che</w:t>
             </w:r>
             <w:r>
               <w:t>cks if all the data are correct</w:t>
@@ -17682,7 +18864,15 @@
               </w:numPr>
             </w:pPr>
             <w:r>
-              <w:t xml:space="preserve">The SysAdmin insert the new Taxi Driver in the </w:t>
+              <w:t xml:space="preserve">The </w:t>
+            </w:r>
+            <w:proofErr w:type="spellStart"/>
+            <w:r>
+              <w:t>SysAdmin</w:t>
+            </w:r>
+            <w:proofErr w:type="spellEnd"/>
+            <w:r>
+              <w:t xml:space="preserve"> insert the new Taxi Driver in the </w:t>
             </w:r>
             <w:r>
               <w:t xml:space="preserve">System’s </w:t>
@@ -17980,7 +19170,15 @@
               <w:t>The V</w:t>
             </w:r>
             <w:r>
-              <w:t>isitor has a Costumer Account, but he is not logged yet.</w:t>
+              <w:t xml:space="preserve">isitor has a Costumer Account, but he </w:t>
+            </w:r>
+            <w:proofErr w:type="gramStart"/>
+            <w:r>
+              <w:t>is not logged</w:t>
+            </w:r>
+            <w:proofErr w:type="gramEnd"/>
+            <w:r>
+              <w:t xml:space="preserve"> yet.</w:t>
             </w:r>
           </w:p>
         </w:tc>
@@ -18100,7 +19298,15 @@
               </w:numPr>
             </w:pPr>
             <w:r>
-              <w:t xml:space="preserve">The Visitor is formally recognized as Costumer from </w:t>
+              <w:t xml:space="preserve">The Visitor </w:t>
+            </w:r>
+            <w:proofErr w:type="gramStart"/>
+            <w:r>
+              <w:t>is formally recognized</w:t>
+            </w:r>
+            <w:proofErr w:type="gramEnd"/>
+            <w:r>
+              <w:t xml:space="preserve"> as Costumer from </w:t>
             </w:r>
             <w:r>
               <w:t>myTaxiService</w:t>
@@ -26408,44 +27614,44 @@
   </dgm:ptLst>
   <dgm:cxnLst>
     <dgm:cxn modelId="{D23D9D9F-E230-B14F-8CC4-60EF1E62361C}" srcId="{7DBAA654-83A9-2749-9A11-3A2F0853292E}" destId="{9D0A3E8F-79EA-4741-B4AF-359BBF2AD54A}" srcOrd="1" destOrd="0" parTransId="{A68219EE-DDA5-6D44-931C-E2DD8411613C}" sibTransId="{56563E73-53C5-C242-B5DD-534CCEB5A55B}"/>
-    <dgm:cxn modelId="{7B609329-0535-4D7A-948D-B0FD9D3578AA}" type="presOf" srcId="{3ABC577C-D926-6C40-8609-A47272EDC0E8}" destId="{35CF6ACD-16BB-D44B-9967-A88BE4C856FA}" srcOrd="0" destOrd="0" presId="urn:microsoft.com/office/officeart/2005/8/layout/bProcess3"/>
+    <dgm:cxn modelId="{D0FEB8A4-FDF0-4FE5-93B5-65BA9D4821B7}" type="presOf" srcId="{6FF581C4-5EE0-6547-8B0A-4DD4E49DF7D5}" destId="{EE2C3E7E-7411-F14A-B102-730D81D864D3}" srcOrd="1" destOrd="0" presId="urn:microsoft.com/office/officeart/2005/8/layout/bProcess3"/>
     <dgm:cxn modelId="{CBA7B2CB-398D-0944-9097-F88E098803F8}" srcId="{7DBAA654-83A9-2749-9A11-3A2F0853292E}" destId="{981B4EF9-7A3A-BE49-B6B6-0021D3615771}" srcOrd="5" destOrd="0" parTransId="{036AB1F6-FA37-614F-A857-CA2CBEA75FF8}" sibTransId="{07202FE3-BBDD-A74E-9ED7-5FC69364AF9D}"/>
     <dgm:cxn modelId="{A4DF705F-378F-3D46-8BF6-315C5DACB12C}" srcId="{7DBAA654-83A9-2749-9A11-3A2F0853292E}" destId="{3D31D781-DE26-FC46-87C5-81D28438E988}" srcOrd="4" destOrd="0" parTransId="{7FDE228D-3493-0041-A7C9-8BDABED610D5}" sibTransId="{51AF1449-732A-7245-8907-3B0B474E6716}"/>
     <dgm:cxn modelId="{9F7DBBD3-2135-334D-BDE9-A8ED29101BA4}" srcId="{7DBAA654-83A9-2749-9A11-3A2F0853292E}" destId="{3ABC577C-D926-6C40-8609-A47272EDC0E8}" srcOrd="3" destOrd="0" parTransId="{73D020D2-C3E5-6D4B-A74D-95AC52916961}" sibTransId="{E1700588-AA9B-9044-98E5-A52BC9E980D8}"/>
     <dgm:cxn modelId="{C9F771AC-35CF-1540-8F9B-A548A676FBEC}" srcId="{7DBAA654-83A9-2749-9A11-3A2F0853292E}" destId="{C900A651-3FCA-634D-8E96-FB8C693E1E8F}" srcOrd="0" destOrd="0" parTransId="{DC773397-72AF-3043-A26B-0B8B32D632B1}" sibTransId="{6FF581C4-5EE0-6547-8B0A-4DD4E49DF7D5}"/>
     <dgm:cxn modelId="{B40CF301-B877-0146-8F01-A4B49C9B78E2}" srcId="{7DBAA654-83A9-2749-9A11-3A2F0853292E}" destId="{761D77BA-5704-3540-A64C-39623ABDE933}" srcOrd="2" destOrd="0" parTransId="{0CEF3B97-E2A9-E04D-A0DB-EC66FC595157}" sibTransId="{03689D08-8F94-B240-B093-204B4D1B1996}"/>
-    <dgm:cxn modelId="{155C6310-05C3-4E2E-8940-6ABFC2FC226B}" type="presOf" srcId="{51AF1449-732A-7245-8907-3B0B474E6716}" destId="{08B24028-0337-A54F-863C-D83DC536E50D}" srcOrd="1" destOrd="0" presId="urn:microsoft.com/office/officeart/2005/8/layout/bProcess3"/>
-    <dgm:cxn modelId="{91EFADB7-DFD0-41B6-934A-37CFB6F6280F}" type="presOf" srcId="{761D77BA-5704-3540-A64C-39623ABDE933}" destId="{2B850CA7-3DA8-704B-9542-29A27C4E6E8A}" srcOrd="0" destOrd="0" presId="urn:microsoft.com/office/officeart/2005/8/layout/bProcess3"/>
-    <dgm:cxn modelId="{5F4F6413-3A22-47B5-B22C-591C33E5B8BA}" type="presOf" srcId="{E1700588-AA9B-9044-98E5-A52BC9E980D8}" destId="{0D4A6B71-9678-E74B-A4F4-3D04D7F96F18}" srcOrd="1" destOrd="0" presId="urn:microsoft.com/office/officeart/2005/8/layout/bProcess3"/>
-    <dgm:cxn modelId="{9760BB3D-BE65-4392-9D6E-0BA238FC6028}" type="presOf" srcId="{C900A651-3FCA-634D-8E96-FB8C693E1E8F}" destId="{71E5BCB2-3AB6-4C42-9B09-A87936C7F001}" srcOrd="0" destOrd="0" presId="urn:microsoft.com/office/officeart/2005/8/layout/bProcess3"/>
-    <dgm:cxn modelId="{EA281590-EC5D-402D-BB64-14A5466D0531}" type="presOf" srcId="{56563E73-53C5-C242-B5DD-534CCEB5A55B}" destId="{8845A127-0D85-A14A-94CB-F773727D4C9B}" srcOrd="1" destOrd="0" presId="urn:microsoft.com/office/officeart/2005/8/layout/bProcess3"/>
-    <dgm:cxn modelId="{1FE4DDE9-ADCD-40E4-B097-DECFF0638CF2}" type="presOf" srcId="{6FF581C4-5EE0-6547-8B0A-4DD4E49DF7D5}" destId="{EE2C3E7E-7411-F14A-B102-730D81D864D3}" srcOrd="1" destOrd="0" presId="urn:microsoft.com/office/officeart/2005/8/layout/bProcess3"/>
-    <dgm:cxn modelId="{BD1A400E-4807-442A-AA20-BA4E6B618D41}" type="presOf" srcId="{56563E73-53C5-C242-B5DD-534CCEB5A55B}" destId="{1AB89A78-53AA-8046-940B-4774F5E8A3F4}" srcOrd="0" destOrd="0" presId="urn:microsoft.com/office/officeart/2005/8/layout/bProcess3"/>
-    <dgm:cxn modelId="{557AF81B-5CA3-4B99-82A6-88880BC076BB}" type="presOf" srcId="{6FF581C4-5EE0-6547-8B0A-4DD4E49DF7D5}" destId="{70788382-AA77-7C4C-A399-82382C8CD1E3}" srcOrd="0" destOrd="0" presId="urn:microsoft.com/office/officeart/2005/8/layout/bProcess3"/>
-    <dgm:cxn modelId="{05DFC3D4-4C94-4371-89F8-391344E54B54}" type="presOf" srcId="{03689D08-8F94-B240-B093-204B4D1B1996}" destId="{11041959-BAD3-494D-A0CA-60D08024935F}" srcOrd="0" destOrd="0" presId="urn:microsoft.com/office/officeart/2005/8/layout/bProcess3"/>
-    <dgm:cxn modelId="{6DEA3DAD-9966-44F4-892A-86DDF13E5F8F}" type="presOf" srcId="{E1700588-AA9B-9044-98E5-A52BC9E980D8}" destId="{BE891453-7A81-9745-80FE-393D0BD9F682}" srcOrd="0" destOrd="0" presId="urn:microsoft.com/office/officeart/2005/8/layout/bProcess3"/>
-    <dgm:cxn modelId="{F59DDAF9-3407-4E83-841B-E4CB3B1615F5}" type="presOf" srcId="{03689D08-8F94-B240-B093-204B4D1B1996}" destId="{F515C25C-FBC4-0A42-9BD8-739DB491DE01}" srcOrd="1" destOrd="0" presId="urn:microsoft.com/office/officeart/2005/8/layout/bProcess3"/>
-    <dgm:cxn modelId="{BF79B66A-3FBC-43EE-9221-17CC1AB23700}" type="presOf" srcId="{7DBAA654-83A9-2749-9A11-3A2F0853292E}" destId="{379D3411-2CF2-1443-9DE7-1F3F74BE70B6}" srcOrd="0" destOrd="0" presId="urn:microsoft.com/office/officeart/2005/8/layout/bProcess3"/>
-    <dgm:cxn modelId="{F678833F-18A4-47B2-B5DF-B6020D614DF7}" type="presOf" srcId="{3D31D781-DE26-FC46-87C5-81D28438E988}" destId="{5054442F-68CC-BA4D-A78B-D10165C93B35}" srcOrd="0" destOrd="0" presId="urn:microsoft.com/office/officeart/2005/8/layout/bProcess3"/>
-    <dgm:cxn modelId="{F214045B-DF72-4DE1-A429-E023CB42570C}" type="presOf" srcId="{981B4EF9-7A3A-BE49-B6B6-0021D3615771}" destId="{CA2203B5-A4CA-2C4D-8577-50E3388F2246}" srcOrd="0" destOrd="0" presId="urn:microsoft.com/office/officeart/2005/8/layout/bProcess3"/>
-    <dgm:cxn modelId="{A9232BD8-F1E7-4741-A95C-3B52187711FE}" type="presOf" srcId="{9D0A3E8F-79EA-4741-B4AF-359BBF2AD54A}" destId="{CB005E4D-98D2-5E43-A79A-01D73FA5246C}" srcOrd="0" destOrd="0" presId="urn:microsoft.com/office/officeart/2005/8/layout/bProcess3"/>
-    <dgm:cxn modelId="{F57806C9-B37D-4A4E-953E-B796A0F86DC3}" type="presOf" srcId="{51AF1449-732A-7245-8907-3B0B474E6716}" destId="{70A625A3-B04D-314A-9454-BA7560E71142}" srcOrd="0" destOrd="0" presId="urn:microsoft.com/office/officeart/2005/8/layout/bProcess3"/>
-    <dgm:cxn modelId="{3F79A10E-7572-4BA4-9388-4B47B1A08107}" type="presParOf" srcId="{379D3411-2CF2-1443-9DE7-1F3F74BE70B6}" destId="{71E5BCB2-3AB6-4C42-9B09-A87936C7F001}" srcOrd="0" destOrd="0" presId="urn:microsoft.com/office/officeart/2005/8/layout/bProcess3"/>
-    <dgm:cxn modelId="{60F83F97-3413-44E4-8D7E-9FBB365FF579}" type="presParOf" srcId="{379D3411-2CF2-1443-9DE7-1F3F74BE70B6}" destId="{70788382-AA77-7C4C-A399-82382C8CD1E3}" srcOrd="1" destOrd="0" presId="urn:microsoft.com/office/officeart/2005/8/layout/bProcess3"/>
-    <dgm:cxn modelId="{17EF2356-25D0-45D9-ACE2-A641EB9668F5}" type="presParOf" srcId="{70788382-AA77-7C4C-A399-82382C8CD1E3}" destId="{EE2C3E7E-7411-F14A-B102-730D81D864D3}" srcOrd="0" destOrd="0" presId="urn:microsoft.com/office/officeart/2005/8/layout/bProcess3"/>
-    <dgm:cxn modelId="{D9CE1260-94EC-4309-BB36-CFF408B49F1A}" type="presParOf" srcId="{379D3411-2CF2-1443-9DE7-1F3F74BE70B6}" destId="{CB005E4D-98D2-5E43-A79A-01D73FA5246C}" srcOrd="2" destOrd="0" presId="urn:microsoft.com/office/officeart/2005/8/layout/bProcess3"/>
-    <dgm:cxn modelId="{FE7BA7C1-FCE0-4370-ACF1-5CF235167ECE}" type="presParOf" srcId="{379D3411-2CF2-1443-9DE7-1F3F74BE70B6}" destId="{1AB89A78-53AA-8046-940B-4774F5E8A3F4}" srcOrd="3" destOrd="0" presId="urn:microsoft.com/office/officeart/2005/8/layout/bProcess3"/>
-    <dgm:cxn modelId="{C920AA41-DD76-402B-9C46-7EE9FCCF2205}" type="presParOf" srcId="{1AB89A78-53AA-8046-940B-4774F5E8A3F4}" destId="{8845A127-0D85-A14A-94CB-F773727D4C9B}" srcOrd="0" destOrd="0" presId="urn:microsoft.com/office/officeart/2005/8/layout/bProcess3"/>
-    <dgm:cxn modelId="{D822948B-6BAA-4673-B054-F09CAF363350}" type="presParOf" srcId="{379D3411-2CF2-1443-9DE7-1F3F74BE70B6}" destId="{2B850CA7-3DA8-704B-9542-29A27C4E6E8A}" srcOrd="4" destOrd="0" presId="urn:microsoft.com/office/officeart/2005/8/layout/bProcess3"/>
-    <dgm:cxn modelId="{A2BE6AD1-4D0A-4FFE-83B7-574B10B3B173}" type="presParOf" srcId="{379D3411-2CF2-1443-9DE7-1F3F74BE70B6}" destId="{11041959-BAD3-494D-A0CA-60D08024935F}" srcOrd="5" destOrd="0" presId="urn:microsoft.com/office/officeart/2005/8/layout/bProcess3"/>
-    <dgm:cxn modelId="{A575906C-531D-40BA-A824-A4860F4E1D0D}" type="presParOf" srcId="{11041959-BAD3-494D-A0CA-60D08024935F}" destId="{F515C25C-FBC4-0A42-9BD8-739DB491DE01}" srcOrd="0" destOrd="0" presId="urn:microsoft.com/office/officeart/2005/8/layout/bProcess3"/>
-    <dgm:cxn modelId="{79D2F44D-BBF1-4FD9-88F9-15A485AE5603}" type="presParOf" srcId="{379D3411-2CF2-1443-9DE7-1F3F74BE70B6}" destId="{35CF6ACD-16BB-D44B-9967-A88BE4C856FA}" srcOrd="6" destOrd="0" presId="urn:microsoft.com/office/officeart/2005/8/layout/bProcess3"/>
-    <dgm:cxn modelId="{F135828D-F8DE-4653-A4DD-35BFC355038A}" type="presParOf" srcId="{379D3411-2CF2-1443-9DE7-1F3F74BE70B6}" destId="{BE891453-7A81-9745-80FE-393D0BD9F682}" srcOrd="7" destOrd="0" presId="urn:microsoft.com/office/officeart/2005/8/layout/bProcess3"/>
-    <dgm:cxn modelId="{FE13D6D2-FD50-4328-89FE-E13760A517F4}" type="presParOf" srcId="{BE891453-7A81-9745-80FE-393D0BD9F682}" destId="{0D4A6B71-9678-E74B-A4F4-3D04D7F96F18}" srcOrd="0" destOrd="0" presId="urn:microsoft.com/office/officeart/2005/8/layout/bProcess3"/>
-    <dgm:cxn modelId="{1FD313E2-6A65-4E21-A0E2-5ED66F8E342A}" type="presParOf" srcId="{379D3411-2CF2-1443-9DE7-1F3F74BE70B6}" destId="{5054442F-68CC-BA4D-A78B-D10165C93B35}" srcOrd="8" destOrd="0" presId="urn:microsoft.com/office/officeart/2005/8/layout/bProcess3"/>
-    <dgm:cxn modelId="{DF5C82C4-3015-4249-9110-CCDBADB14B2B}" type="presParOf" srcId="{379D3411-2CF2-1443-9DE7-1F3F74BE70B6}" destId="{70A625A3-B04D-314A-9454-BA7560E71142}" srcOrd="9" destOrd="0" presId="urn:microsoft.com/office/officeart/2005/8/layout/bProcess3"/>
-    <dgm:cxn modelId="{86422356-CF2E-433F-B52B-CD97407BC766}" type="presParOf" srcId="{70A625A3-B04D-314A-9454-BA7560E71142}" destId="{08B24028-0337-A54F-863C-D83DC536E50D}" srcOrd="0" destOrd="0" presId="urn:microsoft.com/office/officeart/2005/8/layout/bProcess3"/>
-    <dgm:cxn modelId="{460B7F1F-FD4A-4116-AB11-49976743BC71}" type="presParOf" srcId="{379D3411-2CF2-1443-9DE7-1F3F74BE70B6}" destId="{CA2203B5-A4CA-2C4D-8577-50E3388F2246}" srcOrd="10" destOrd="0" presId="urn:microsoft.com/office/officeart/2005/8/layout/bProcess3"/>
+    <dgm:cxn modelId="{6610A71A-D52B-4644-BAA4-F29A55C39FB6}" type="presOf" srcId="{3ABC577C-D926-6C40-8609-A47272EDC0E8}" destId="{35CF6ACD-16BB-D44B-9967-A88BE4C856FA}" srcOrd="0" destOrd="0" presId="urn:microsoft.com/office/officeart/2005/8/layout/bProcess3"/>
+    <dgm:cxn modelId="{D7813627-15CB-4ECE-AA96-58E3AFCF553A}" type="presOf" srcId="{6FF581C4-5EE0-6547-8B0A-4DD4E49DF7D5}" destId="{70788382-AA77-7C4C-A399-82382C8CD1E3}" srcOrd="0" destOrd="0" presId="urn:microsoft.com/office/officeart/2005/8/layout/bProcess3"/>
+    <dgm:cxn modelId="{9EE04866-8AA0-4952-8E0E-EBAD93E26DE9}" type="presOf" srcId="{7DBAA654-83A9-2749-9A11-3A2F0853292E}" destId="{379D3411-2CF2-1443-9DE7-1F3F74BE70B6}" srcOrd="0" destOrd="0" presId="urn:microsoft.com/office/officeart/2005/8/layout/bProcess3"/>
+    <dgm:cxn modelId="{2FF00A11-5EEB-49AA-8B89-5419E9FF5783}" type="presOf" srcId="{51AF1449-732A-7245-8907-3B0B474E6716}" destId="{70A625A3-B04D-314A-9454-BA7560E71142}" srcOrd="0" destOrd="0" presId="urn:microsoft.com/office/officeart/2005/8/layout/bProcess3"/>
+    <dgm:cxn modelId="{6C534910-F3CC-4A9A-B977-E58AA45D26EC}" type="presOf" srcId="{C900A651-3FCA-634D-8E96-FB8C693E1E8F}" destId="{71E5BCB2-3AB6-4C42-9B09-A87936C7F001}" srcOrd="0" destOrd="0" presId="urn:microsoft.com/office/officeart/2005/8/layout/bProcess3"/>
+    <dgm:cxn modelId="{86E27DE5-ABD6-4ACC-9FF2-5D30CB75A573}" type="presOf" srcId="{03689D08-8F94-B240-B093-204B4D1B1996}" destId="{F515C25C-FBC4-0A42-9BD8-739DB491DE01}" srcOrd="1" destOrd="0" presId="urn:microsoft.com/office/officeart/2005/8/layout/bProcess3"/>
+    <dgm:cxn modelId="{41DDB976-4B8C-4EC1-A9CE-970167CE5563}" type="presOf" srcId="{761D77BA-5704-3540-A64C-39623ABDE933}" destId="{2B850CA7-3DA8-704B-9542-29A27C4E6E8A}" srcOrd="0" destOrd="0" presId="urn:microsoft.com/office/officeart/2005/8/layout/bProcess3"/>
+    <dgm:cxn modelId="{42AC6648-38CB-4B2E-BBBC-A50BF652FB6F}" type="presOf" srcId="{51AF1449-732A-7245-8907-3B0B474E6716}" destId="{08B24028-0337-A54F-863C-D83DC536E50D}" srcOrd="1" destOrd="0" presId="urn:microsoft.com/office/officeart/2005/8/layout/bProcess3"/>
+    <dgm:cxn modelId="{B817BB95-DF7C-4F70-922B-F042E98F6403}" type="presOf" srcId="{E1700588-AA9B-9044-98E5-A52BC9E980D8}" destId="{BE891453-7A81-9745-80FE-393D0BD9F682}" srcOrd="0" destOrd="0" presId="urn:microsoft.com/office/officeart/2005/8/layout/bProcess3"/>
+    <dgm:cxn modelId="{59F76252-E1F0-4CA5-B6B0-B7BCE8959326}" type="presOf" srcId="{9D0A3E8F-79EA-4741-B4AF-359BBF2AD54A}" destId="{CB005E4D-98D2-5E43-A79A-01D73FA5246C}" srcOrd="0" destOrd="0" presId="urn:microsoft.com/office/officeart/2005/8/layout/bProcess3"/>
+    <dgm:cxn modelId="{D28A48BB-AA2A-44F3-8B29-32F8D403259A}" type="presOf" srcId="{3D31D781-DE26-FC46-87C5-81D28438E988}" destId="{5054442F-68CC-BA4D-A78B-D10165C93B35}" srcOrd="0" destOrd="0" presId="urn:microsoft.com/office/officeart/2005/8/layout/bProcess3"/>
+    <dgm:cxn modelId="{B8236A73-62B4-4507-AA13-B506064AE619}" type="presOf" srcId="{56563E73-53C5-C242-B5DD-534CCEB5A55B}" destId="{8845A127-0D85-A14A-94CB-F773727D4C9B}" srcOrd="1" destOrd="0" presId="urn:microsoft.com/office/officeart/2005/8/layout/bProcess3"/>
+    <dgm:cxn modelId="{64325850-21E3-4E49-8BCA-F62A7EFA30D1}" type="presOf" srcId="{56563E73-53C5-C242-B5DD-534CCEB5A55B}" destId="{1AB89A78-53AA-8046-940B-4774F5E8A3F4}" srcOrd="0" destOrd="0" presId="urn:microsoft.com/office/officeart/2005/8/layout/bProcess3"/>
+    <dgm:cxn modelId="{69DD80A4-83D8-4F75-AFEE-17AD046C7104}" type="presOf" srcId="{E1700588-AA9B-9044-98E5-A52BC9E980D8}" destId="{0D4A6B71-9678-E74B-A4F4-3D04D7F96F18}" srcOrd="1" destOrd="0" presId="urn:microsoft.com/office/officeart/2005/8/layout/bProcess3"/>
+    <dgm:cxn modelId="{A47CE79C-6194-4A58-8B3A-4ED75D1F9811}" type="presOf" srcId="{03689D08-8F94-B240-B093-204B4D1B1996}" destId="{11041959-BAD3-494D-A0CA-60D08024935F}" srcOrd="0" destOrd="0" presId="urn:microsoft.com/office/officeart/2005/8/layout/bProcess3"/>
+    <dgm:cxn modelId="{2E71B817-05E6-475F-AE28-9F1E4A600698}" type="presOf" srcId="{981B4EF9-7A3A-BE49-B6B6-0021D3615771}" destId="{CA2203B5-A4CA-2C4D-8577-50E3388F2246}" srcOrd="0" destOrd="0" presId="urn:microsoft.com/office/officeart/2005/8/layout/bProcess3"/>
+    <dgm:cxn modelId="{FE293F94-FB27-496B-ACD5-94EDDD51FA93}" type="presParOf" srcId="{379D3411-2CF2-1443-9DE7-1F3F74BE70B6}" destId="{71E5BCB2-3AB6-4C42-9B09-A87936C7F001}" srcOrd="0" destOrd="0" presId="urn:microsoft.com/office/officeart/2005/8/layout/bProcess3"/>
+    <dgm:cxn modelId="{1B9BE221-27E9-4C52-B212-A37118C64A35}" type="presParOf" srcId="{379D3411-2CF2-1443-9DE7-1F3F74BE70B6}" destId="{70788382-AA77-7C4C-A399-82382C8CD1E3}" srcOrd="1" destOrd="0" presId="urn:microsoft.com/office/officeart/2005/8/layout/bProcess3"/>
+    <dgm:cxn modelId="{899142BA-81A4-4DB9-942F-FFA9FA570E22}" type="presParOf" srcId="{70788382-AA77-7C4C-A399-82382C8CD1E3}" destId="{EE2C3E7E-7411-F14A-B102-730D81D864D3}" srcOrd="0" destOrd="0" presId="urn:microsoft.com/office/officeart/2005/8/layout/bProcess3"/>
+    <dgm:cxn modelId="{67D47C80-7951-415E-8AD0-E5ECAA624276}" type="presParOf" srcId="{379D3411-2CF2-1443-9DE7-1F3F74BE70B6}" destId="{CB005E4D-98D2-5E43-A79A-01D73FA5246C}" srcOrd="2" destOrd="0" presId="urn:microsoft.com/office/officeart/2005/8/layout/bProcess3"/>
+    <dgm:cxn modelId="{01D2CB9A-29CB-40A5-8B9A-63E5A769A524}" type="presParOf" srcId="{379D3411-2CF2-1443-9DE7-1F3F74BE70B6}" destId="{1AB89A78-53AA-8046-940B-4774F5E8A3F4}" srcOrd="3" destOrd="0" presId="urn:microsoft.com/office/officeart/2005/8/layout/bProcess3"/>
+    <dgm:cxn modelId="{81C4CB17-D6D5-4E32-A3E8-82437D4845CA}" type="presParOf" srcId="{1AB89A78-53AA-8046-940B-4774F5E8A3F4}" destId="{8845A127-0D85-A14A-94CB-F773727D4C9B}" srcOrd="0" destOrd="0" presId="urn:microsoft.com/office/officeart/2005/8/layout/bProcess3"/>
+    <dgm:cxn modelId="{632FE4D3-2590-4D0C-82DD-EEF5EF7A72BB}" type="presParOf" srcId="{379D3411-2CF2-1443-9DE7-1F3F74BE70B6}" destId="{2B850CA7-3DA8-704B-9542-29A27C4E6E8A}" srcOrd="4" destOrd="0" presId="urn:microsoft.com/office/officeart/2005/8/layout/bProcess3"/>
+    <dgm:cxn modelId="{4C8FD25C-6942-467A-9A41-D8F791F512DE}" type="presParOf" srcId="{379D3411-2CF2-1443-9DE7-1F3F74BE70B6}" destId="{11041959-BAD3-494D-A0CA-60D08024935F}" srcOrd="5" destOrd="0" presId="urn:microsoft.com/office/officeart/2005/8/layout/bProcess3"/>
+    <dgm:cxn modelId="{08CE9338-63C5-421E-AA84-B85F4BAD1BC5}" type="presParOf" srcId="{11041959-BAD3-494D-A0CA-60D08024935F}" destId="{F515C25C-FBC4-0A42-9BD8-739DB491DE01}" srcOrd="0" destOrd="0" presId="urn:microsoft.com/office/officeart/2005/8/layout/bProcess3"/>
+    <dgm:cxn modelId="{AFEAFB92-F085-4680-B439-9F1975A3042D}" type="presParOf" srcId="{379D3411-2CF2-1443-9DE7-1F3F74BE70B6}" destId="{35CF6ACD-16BB-D44B-9967-A88BE4C856FA}" srcOrd="6" destOrd="0" presId="urn:microsoft.com/office/officeart/2005/8/layout/bProcess3"/>
+    <dgm:cxn modelId="{6FA267ED-CBA3-43DD-BE13-F6BFC7EE03FE}" type="presParOf" srcId="{379D3411-2CF2-1443-9DE7-1F3F74BE70B6}" destId="{BE891453-7A81-9745-80FE-393D0BD9F682}" srcOrd="7" destOrd="0" presId="urn:microsoft.com/office/officeart/2005/8/layout/bProcess3"/>
+    <dgm:cxn modelId="{2E62A34F-EB41-417D-A848-2ACCB0DB1780}" type="presParOf" srcId="{BE891453-7A81-9745-80FE-393D0BD9F682}" destId="{0D4A6B71-9678-E74B-A4F4-3D04D7F96F18}" srcOrd="0" destOrd="0" presId="urn:microsoft.com/office/officeart/2005/8/layout/bProcess3"/>
+    <dgm:cxn modelId="{B604F4F3-0A4E-4E61-8679-E61B8412BB3D}" type="presParOf" srcId="{379D3411-2CF2-1443-9DE7-1F3F74BE70B6}" destId="{5054442F-68CC-BA4D-A78B-D10165C93B35}" srcOrd="8" destOrd="0" presId="urn:microsoft.com/office/officeart/2005/8/layout/bProcess3"/>
+    <dgm:cxn modelId="{01A1A1D8-C140-4F00-95F5-501048988E47}" type="presParOf" srcId="{379D3411-2CF2-1443-9DE7-1F3F74BE70B6}" destId="{70A625A3-B04D-314A-9454-BA7560E71142}" srcOrd="9" destOrd="0" presId="urn:microsoft.com/office/officeart/2005/8/layout/bProcess3"/>
+    <dgm:cxn modelId="{BA0A589B-0D97-4B36-AF4B-4444885B5D23}" type="presParOf" srcId="{70A625A3-B04D-314A-9454-BA7560E71142}" destId="{08B24028-0337-A54F-863C-D83DC536E50D}" srcOrd="0" destOrd="0" presId="urn:microsoft.com/office/officeart/2005/8/layout/bProcess3"/>
+    <dgm:cxn modelId="{F86F4635-A5F4-43C9-B450-F3E8BD6BA86D}" type="presParOf" srcId="{379D3411-2CF2-1443-9DE7-1F3F74BE70B6}" destId="{CA2203B5-A4CA-2C4D-8577-50E3388F2246}" srcOrd="10" destOrd="0" presId="urn:microsoft.com/office/officeart/2005/8/layout/bProcess3"/>
   </dgm:cxnLst>
   <dgm:bg/>
   <dgm:whole>
@@ -29020,7 +30226,7 @@
 </file>
 
 <file path=customXml/itemProps1.xml><?xml version="1.0" encoding="utf-8"?>
-<ds:datastoreItem xmlns:ds="http://schemas.openxmlformats.org/officeDocument/2006/customXml" ds:itemID="{54AD0BC7-15DB-4DF7-8C54-4EC05B1A0850}">
+<ds:datastoreItem xmlns:ds="http://schemas.openxmlformats.org/officeDocument/2006/customXml" ds:itemID="{FFA20047-B156-443C-BCEE-6275C40F85A3}">
   <ds:schemaRefs>
     <ds:schemaRef ds:uri="http://schemas.openxmlformats.org/officeDocument/2006/bibliography"/>
   </ds:schemaRefs>

</xml_diff>

<commit_message>
Delivery folder + RASD updated
</commit_message>
<xml_diff>
--- a/Various documents/Requirements Analysis and Specification Document - CURRENT VERSION.docx
+++ b/Various documents/Requirements Analysis and Specification Document - CURRENT VERSION.docx
@@ -638,7 +638,7 @@
         <w:rPr>
           <w:noProof/>
         </w:rPr>
-        <w:instrText xml:space="preserve"> PAGEREF _Toc434568805 \h </w:instrText>
+        <w:instrText xml:space="preserve"> PAGEREF _Toc434569238 \h </w:instrText>
       </w:r>
       <w:r>
         <w:rPr>
@@ -711,7 +711,7 @@
         <w:rPr>
           <w:noProof/>
         </w:rPr>
-        <w:instrText xml:space="preserve"> PAGEREF _Toc434568806 \h </w:instrText>
+        <w:instrText xml:space="preserve"> PAGEREF _Toc434569239 \h </w:instrText>
       </w:r>
       <w:r>
         <w:rPr>
@@ -784,7 +784,7 @@
         <w:rPr>
           <w:noProof/>
         </w:rPr>
-        <w:instrText xml:space="preserve"> PAGEREF _Toc434568807 \h </w:instrText>
+        <w:instrText xml:space="preserve"> PAGEREF _Toc434569240 \h </w:instrText>
       </w:r>
       <w:r>
         <w:rPr>
@@ -857,7 +857,7 @@
         <w:rPr>
           <w:noProof/>
         </w:rPr>
-        <w:instrText xml:space="preserve"> PAGEREF _Toc434568808 \h </w:instrText>
+        <w:instrText xml:space="preserve"> PAGEREF _Toc434569241 \h </w:instrText>
       </w:r>
       <w:r>
         <w:rPr>
@@ -930,7 +930,7 @@
         <w:rPr>
           <w:noProof/>
         </w:rPr>
-        <w:instrText xml:space="preserve"> PAGEREF _Toc434568809 \h </w:instrText>
+        <w:instrText xml:space="preserve"> PAGEREF _Toc434569242 \h </w:instrText>
       </w:r>
       <w:r>
         <w:rPr>
@@ -1003,7 +1003,7 @@
         <w:rPr>
           <w:noProof/>
         </w:rPr>
-        <w:instrText xml:space="preserve"> PAGEREF _Toc434568810 \h </w:instrText>
+        <w:instrText xml:space="preserve"> PAGEREF _Toc434569243 \h </w:instrText>
       </w:r>
       <w:r>
         <w:rPr>
@@ -1076,7 +1076,7 @@
         <w:rPr>
           <w:noProof/>
         </w:rPr>
-        <w:instrText xml:space="preserve"> PAGEREF _Toc434568811 \h </w:instrText>
+        <w:instrText xml:space="preserve"> PAGEREF _Toc434569244 \h </w:instrText>
       </w:r>
       <w:r>
         <w:rPr>
@@ -1149,7 +1149,7 @@
         <w:rPr>
           <w:noProof/>
         </w:rPr>
-        <w:instrText xml:space="preserve"> PAGEREF _Toc434568812 \h </w:instrText>
+        <w:instrText xml:space="preserve"> PAGEREF _Toc434569245 \h </w:instrText>
       </w:r>
       <w:r>
         <w:rPr>
@@ -1222,7 +1222,7 @@
         <w:rPr>
           <w:noProof/>
         </w:rPr>
-        <w:instrText xml:space="preserve"> PAGEREF _Toc434568813 \h </w:instrText>
+        <w:instrText xml:space="preserve"> PAGEREF _Toc434569246 \h </w:instrText>
       </w:r>
       <w:r>
         <w:rPr>
@@ -1295,7 +1295,7 @@
         <w:rPr>
           <w:noProof/>
         </w:rPr>
-        <w:instrText xml:space="preserve"> PAGEREF _Toc434568814 \h </w:instrText>
+        <w:instrText xml:space="preserve"> PAGEREF _Toc434569247 \h </w:instrText>
       </w:r>
       <w:r>
         <w:rPr>
@@ -1368,7 +1368,7 @@
         <w:rPr>
           <w:noProof/>
         </w:rPr>
-        <w:instrText xml:space="preserve"> PAGEREF _Toc434568815 \h </w:instrText>
+        <w:instrText xml:space="preserve"> PAGEREF _Toc434569248 \h </w:instrText>
       </w:r>
       <w:r>
         <w:rPr>
@@ -1441,7 +1441,7 @@
         <w:rPr>
           <w:noProof/>
         </w:rPr>
-        <w:instrText xml:space="preserve"> PAGEREF _Toc434568816 \h </w:instrText>
+        <w:instrText xml:space="preserve"> PAGEREF _Toc434569249 \h </w:instrText>
       </w:r>
       <w:r>
         <w:rPr>
@@ -1514,7 +1514,7 @@
         <w:rPr>
           <w:noProof/>
         </w:rPr>
-        <w:instrText xml:space="preserve"> PAGEREF _Toc434568817 \h </w:instrText>
+        <w:instrText xml:space="preserve"> PAGEREF _Toc434569250 \h </w:instrText>
       </w:r>
       <w:r>
         <w:rPr>
@@ -1587,7 +1587,7 @@
         <w:rPr>
           <w:noProof/>
         </w:rPr>
-        <w:instrText xml:space="preserve"> PAGEREF _Toc434568818 \h </w:instrText>
+        <w:instrText xml:space="preserve"> PAGEREF _Toc434569251 \h </w:instrText>
       </w:r>
       <w:r>
         <w:rPr>
@@ -1660,7 +1660,7 @@
         <w:rPr>
           <w:noProof/>
         </w:rPr>
-        <w:instrText xml:space="preserve"> PAGEREF _Toc434568819 \h </w:instrText>
+        <w:instrText xml:space="preserve"> PAGEREF _Toc434569252 \h </w:instrText>
       </w:r>
       <w:r>
         <w:rPr>
@@ -1733,7 +1733,7 @@
         <w:rPr>
           <w:noProof/>
         </w:rPr>
-        <w:instrText xml:space="preserve"> PAGEREF _Toc434568820 \h </w:instrText>
+        <w:instrText xml:space="preserve"> PAGEREF _Toc434569253 \h </w:instrText>
       </w:r>
       <w:r>
         <w:rPr>
@@ -1806,7 +1806,7 @@
         <w:rPr>
           <w:noProof/>
         </w:rPr>
-        <w:instrText xml:space="preserve"> PAGEREF _Toc434568821 \h </w:instrText>
+        <w:instrText xml:space="preserve"> PAGEREF _Toc434569254 \h </w:instrText>
       </w:r>
       <w:r>
         <w:rPr>
@@ -1879,7 +1879,7 @@
         <w:rPr>
           <w:noProof/>
         </w:rPr>
-        <w:instrText xml:space="preserve"> PAGEREF _Toc434568822 \h </w:instrText>
+        <w:instrText xml:space="preserve"> PAGEREF _Toc434569255 \h </w:instrText>
       </w:r>
       <w:r>
         <w:rPr>
@@ -1904,6 +1904,8 @@
         </w:rPr>
         <w:fldChar w:fldCharType="end"/>
       </w:r>
+      <w:bookmarkStart w:id="0" w:name="_GoBack"/>
+      <w:bookmarkEnd w:id="0"/>
     </w:p>
     <w:p>
       <w:pPr>
@@ -1952,7 +1954,7 @@
         <w:rPr>
           <w:noProof/>
         </w:rPr>
-        <w:instrText xml:space="preserve"> PAGEREF _Toc434568824 \h </w:instrText>
+        <w:instrText xml:space="preserve"> PAGEREF _Toc434569257 \h </w:instrText>
       </w:r>
       <w:r>
         <w:rPr>
@@ -2025,7 +2027,7 @@
         <w:rPr>
           <w:noProof/>
         </w:rPr>
-        <w:instrText xml:space="preserve"> PAGEREF _Toc434568825 \h </w:instrText>
+        <w:instrText xml:space="preserve"> PAGEREF _Toc434569258 \h </w:instrText>
       </w:r>
       <w:r>
         <w:rPr>
@@ -2098,7 +2100,7 @@
         <w:rPr>
           <w:noProof/>
         </w:rPr>
-        <w:instrText xml:space="preserve"> PAGEREF _Toc434568826 \h </w:instrText>
+        <w:instrText xml:space="preserve"> PAGEREF _Toc434569259 \h </w:instrText>
       </w:r>
       <w:r>
         <w:rPr>
@@ -2171,7 +2173,7 @@
         <w:rPr>
           <w:noProof/>
         </w:rPr>
-        <w:instrText xml:space="preserve"> PAGEREF _Toc434568827 \h </w:instrText>
+        <w:instrText xml:space="preserve"> PAGEREF _Toc434569260 \h </w:instrText>
       </w:r>
       <w:r>
         <w:rPr>
@@ -2196,8 +2198,6 @@
         </w:rPr>
         <w:fldChar w:fldCharType="end"/>
       </w:r>
-      <w:bookmarkStart w:id="0" w:name="_GoBack"/>
-      <w:bookmarkEnd w:id="0"/>
     </w:p>
     <w:p>
       <w:pPr>
@@ -2246,7 +2246,7 @@
         <w:rPr>
           <w:noProof/>
         </w:rPr>
-        <w:instrText xml:space="preserve"> PAGEREF _Toc434568828 \h </w:instrText>
+        <w:instrText xml:space="preserve"> PAGEREF _Toc434569261 \h </w:instrText>
       </w:r>
       <w:r>
         <w:rPr>
@@ -2319,7 +2319,7 @@
         <w:rPr>
           <w:noProof/>
         </w:rPr>
-        <w:instrText xml:space="preserve"> PAGEREF _Toc434568829 \h </w:instrText>
+        <w:instrText xml:space="preserve"> PAGEREF _Toc434569262 \h </w:instrText>
       </w:r>
       <w:r>
         <w:rPr>
@@ -2392,7 +2392,7 @@
         <w:rPr>
           <w:noProof/>
         </w:rPr>
-        <w:instrText xml:space="preserve"> PAGEREF _Toc434568830 \h </w:instrText>
+        <w:instrText xml:space="preserve"> PAGEREF _Toc434569263 \h </w:instrText>
       </w:r>
       <w:r>
         <w:rPr>
@@ -2465,7 +2465,7 @@
         <w:rPr>
           <w:noProof/>
         </w:rPr>
-        <w:instrText xml:space="preserve"> PAGEREF _Toc434568831 \h </w:instrText>
+        <w:instrText xml:space="preserve"> PAGEREF _Toc434569264 \h </w:instrText>
       </w:r>
       <w:r>
         <w:rPr>
@@ -2526,7 +2526,7 @@
       <w:pPr>
         <w:pStyle w:val="Titolo1"/>
       </w:pPr>
-      <w:bookmarkStart w:id="1" w:name="_Toc434568805"/>
+      <w:bookmarkStart w:id="1" w:name="_Toc434569238"/>
       <w:r>
         <w:lastRenderedPageBreak/>
         <w:t>Introduction</w:t>
@@ -2537,7 +2537,7 @@
       <w:pPr>
         <w:pStyle w:val="Titolo2"/>
       </w:pPr>
-      <w:bookmarkStart w:id="2" w:name="_Toc434568806"/>
+      <w:bookmarkStart w:id="2" w:name="_Toc434569239"/>
       <w:r>
         <w:t>Purpose of the requirements model</w:t>
       </w:r>
@@ -2733,7 +2733,7 @@
       <w:pPr>
         <w:pStyle w:val="Titolo2"/>
       </w:pPr>
-      <w:bookmarkStart w:id="3" w:name="_Toc434568807"/>
+      <w:bookmarkStart w:id="3" w:name="_Toc434569240"/>
       <w:r>
         <w:lastRenderedPageBreak/>
         <w:t>RASD Approach: “The world and the machine”</w:t>
@@ -2811,7 +2811,7 @@
         <mc:AlternateContent>
           <mc:Choice Requires="wps">
             <w:drawing>
-              <wp:anchor distT="0" distB="0" distL="114300" distR="114300" simplePos="0" relativeHeight="251650048" behindDoc="0" locked="0" layoutInCell="1" allowOverlap="1" wp14:anchorId="31E9D30E" wp14:editId="72527CC6">
+              <wp:anchor distT="0" distB="0" distL="114300" distR="114300" simplePos="0" relativeHeight="251646464" behindDoc="0" locked="0" layoutInCell="1" allowOverlap="1" wp14:anchorId="31E9D30E" wp14:editId="4CF7550F">
                 <wp:simplePos x="0" y="0"/>
                 <wp:positionH relativeFrom="column">
                   <wp:posOffset>2165985</wp:posOffset>
@@ -2889,7 +2889,7 @@
           </mc:Choice>
           <mc:Fallback>
             <w:pict>
-              <v:rect w14:anchorId="31E9D30E" id="Rettangolo 7" o:spid="_x0000_s1026" style="position:absolute;margin-left:170.55pt;margin-top:13.35pt;width:2in;height:21pt;z-index:251650048;visibility:visible;mso-wrap-style:square;mso-width-percent:0;mso-height-percent:0;mso-wrap-distance-left:9pt;mso-wrap-distance-top:0;mso-wrap-distance-right:9pt;mso-wrap-distance-bottom:0;mso-position-horizontal:absolute;mso-position-horizontal-relative:text;mso-position-vertical:absolute;mso-position-vertical-relative:text;mso-width-percent:0;mso-height-percent:0;mso-width-relative:margin;mso-height-relative:margin;v-text-anchor:middle" o:gfxdata="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" fillcolor="#ffd555 [2167]" strokecolor="#ffc000 [3207]" strokeweight=".5pt">
+              <v:rect w14:anchorId="31E9D30E" id="Rettangolo 7" o:spid="_x0000_s1026" style="position:absolute;margin-left:170.55pt;margin-top:13.35pt;width:2in;height:21pt;z-index:251646464;visibility:visible;mso-wrap-style:square;mso-width-percent:0;mso-height-percent:0;mso-wrap-distance-left:9pt;mso-wrap-distance-top:0;mso-wrap-distance-right:9pt;mso-wrap-distance-bottom:0;mso-position-horizontal:absolute;mso-position-horizontal-relative:text;mso-position-vertical:absolute;mso-position-vertical-relative:text;mso-width-percent:0;mso-height-percent:0;mso-width-relative:margin;mso-height-relative:margin;v-text-anchor:middle" o:gfxdata="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" fillcolor="#ffd555 [2167]" strokecolor="#ffc000 [3207]" strokeweight=".5pt">
                 <v:fill color2="#ffcc31 [2615]" rotate="t" colors="0 #ffdd9c;.5 #ffd78e;1 #ffd479" focus="100%" type="gradient">
                   <o:fill v:ext="view" type="gradientUnscaled"/>
                 </v:fill>
@@ -2927,7 +2927,7 @@
         <mc:AlternateContent>
           <mc:Choice Requires="wps">
             <w:drawing>
-              <wp:anchor distT="0" distB="0" distL="114300" distR="114300" simplePos="0" relativeHeight="251645952" behindDoc="0" locked="0" layoutInCell="1" allowOverlap="1" wp14:anchorId="6189BD13" wp14:editId="7C27798F">
+              <wp:anchor distT="0" distB="0" distL="114300" distR="114300" simplePos="0" relativeHeight="251640320" behindDoc="0" locked="0" layoutInCell="1" allowOverlap="1" wp14:anchorId="6189BD13" wp14:editId="478703CE">
                 <wp:simplePos x="0" y="0"/>
                 <wp:positionH relativeFrom="column">
                   <wp:posOffset>4152900</wp:posOffset>
@@ -3021,7 +3021,7 @@
           </mc:Choice>
           <mc:Fallback>
             <w:pict>
-              <v:roundrect w14:anchorId="6189BD13" id="Rettangolo arrotondato 5" o:spid="_x0000_s1027" style="position:absolute;margin-left:327pt;margin-top:6.3pt;width:132.75pt;height:62.25pt;z-index:251645952;visibility:visible;mso-wrap-style:square;mso-wrap-distance-left:9pt;mso-wrap-distance-top:0;mso-wrap-distance-right:9pt;mso-wrap-distance-bottom:0;mso-position-horizontal:absolute;mso-position-horizontal-relative:text;mso-position-vertical:absolute;mso-position-vertical-relative:text;v-text-anchor:middle" arcsize="10923f" o:gfxdata="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" fillcolor="#ffd555 [2167]" strokecolor="#ffc000 [3207]" strokeweight=".5pt">
+              <v:roundrect w14:anchorId="6189BD13" id="Rettangolo arrotondato 5" o:spid="_x0000_s1027" style="position:absolute;margin-left:327pt;margin-top:6.3pt;width:132.75pt;height:62.25pt;z-index:251640320;visibility:visible;mso-wrap-style:square;mso-wrap-distance-left:9pt;mso-wrap-distance-top:0;mso-wrap-distance-right:9pt;mso-wrap-distance-bottom:0;mso-position-horizontal:absolute;mso-position-horizontal-relative:text;mso-position-vertical:absolute;mso-position-vertical-relative:text;v-text-anchor:middle" arcsize="10923f" o:gfxdata="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" fillcolor="#ffd555 [2167]" strokecolor="#ffc000 [3207]" strokeweight=".5pt">
                 <v:fill color2="#ffcc31 [2615]" rotate="t" colors="0 #ffdd9c;.5 #ffd78e;1 #ffd479" focus="100%" type="gradient">
                   <o:fill v:ext="view" type="gradientUnscaled"/>
                 </v:fill>
@@ -3082,7 +3082,7 @@
         <mc:AlternateContent>
           <mc:Choice Requires="wps">
             <w:drawing>
-              <wp:anchor distT="0" distB="0" distL="114300" distR="114300" simplePos="0" relativeHeight="251643904" behindDoc="0" locked="0" layoutInCell="1" allowOverlap="1" wp14:anchorId="116F663A" wp14:editId="79B17B89">
+              <wp:anchor distT="0" distB="0" distL="114300" distR="114300" simplePos="0" relativeHeight="251637248" behindDoc="0" locked="0" layoutInCell="1" allowOverlap="1" wp14:anchorId="116F663A" wp14:editId="21A9CA22">
                 <wp:simplePos x="0" y="0"/>
                 <wp:positionH relativeFrom="column">
                   <wp:posOffset>260985</wp:posOffset>
@@ -3176,7 +3176,7 @@
           </mc:Choice>
           <mc:Fallback>
             <w:pict>
-              <v:roundrect w14:anchorId="116F663A" id="Rettangolo arrotondato 4" o:spid="_x0000_s1028" style="position:absolute;margin-left:20.55pt;margin-top:6.6pt;width:132.75pt;height:62.25pt;z-index:251643904;visibility:visible;mso-wrap-style:square;mso-wrap-distance-left:9pt;mso-wrap-distance-top:0;mso-wrap-distance-right:9pt;mso-wrap-distance-bottom:0;mso-position-horizontal:absolute;mso-position-horizontal-relative:text;mso-position-vertical:absolute;mso-position-vertical-relative:text;v-text-anchor:middle" arcsize="10923f" o:gfxdata="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" fillcolor="#ffd555 [2167]" strokecolor="#ffc000 [3207]" strokeweight=".5pt">
+              <v:roundrect w14:anchorId="116F663A" id="Rettangolo arrotondato 4" o:spid="_x0000_s1028" style="position:absolute;margin-left:20.55pt;margin-top:6.6pt;width:132.75pt;height:62.25pt;z-index:251637248;visibility:visible;mso-wrap-style:square;mso-wrap-distance-left:9pt;mso-wrap-distance-top:0;mso-wrap-distance-right:9pt;mso-wrap-distance-bottom:0;mso-position-horizontal:absolute;mso-position-horizontal-relative:text;mso-position-vertical:absolute;mso-position-vertical-relative:text;v-text-anchor:middle" arcsize="10923f" o:gfxdata="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" fillcolor="#ffd555 [2167]" strokecolor="#ffc000 [3207]" strokeweight=".5pt">
                 <v:fill color2="#ffcc31 [2615]" rotate="t" colors="0 #ffdd9c;.5 #ffd78e;1 #ffd479" focus="100%" type="gradient">
                   <o:fill v:ext="view" type="gradientUnscaled"/>
                 </v:fill>
@@ -3249,7 +3249,7 @@
         <mc:AlternateContent>
           <mc:Choice Requires="wps">
             <w:drawing>
-              <wp:anchor distT="0" distB="0" distL="114300" distR="114300" simplePos="0" relativeHeight="251648000" behindDoc="0" locked="0" layoutInCell="1" allowOverlap="1" wp14:anchorId="28DD2704" wp14:editId="472E7BD3">
+              <wp:anchor distT="0" distB="0" distL="114300" distR="114300" simplePos="0" relativeHeight="251643392" behindDoc="0" locked="0" layoutInCell="1" allowOverlap="1" wp14:anchorId="28DD2704" wp14:editId="09BC3B18">
                 <wp:simplePos x="0" y="0"/>
                 <wp:positionH relativeFrom="margin">
                   <wp:align>center</wp:align>
@@ -3308,11 +3308,11 @@
           </mc:Choice>
           <mc:Fallback>
             <w:pict>
-              <v:shapetype w14:anchorId="2BDE96BA" id="_x0000_t32" coordsize="21600,21600" o:spt="32" o:oned="t" path="m,l21600,21600e" filled="f">
+              <v:shapetype w14:anchorId="35510908" id="_x0000_t32" coordsize="21600,21600" o:spt="32" o:oned="t" path="m,l21600,21600e" filled="f">
                 <v:path arrowok="t" fillok="f" o:connecttype="none"/>
                 <o:lock v:ext="edit" shapetype="t"/>
               </v:shapetype>
-              <v:shape id="Connettore 2 6" o:spid="_x0000_s1026" type="#_x0000_t32" style="position:absolute;margin-left:0;margin-top:23.2pt;width:138pt;height:0;z-index:251648000;visibility:visible;mso-wrap-style:square;mso-width-percent:0;mso-height-percent:0;mso-wrap-distance-left:9pt;mso-wrap-distance-top:0;mso-wrap-distance-right:9pt;mso-wrap-distance-bottom:0;mso-position-horizontal:center;mso-position-horizontal-relative:margin;mso-position-vertical:absolute;mso-position-vertical-relative:text;mso-width-percent:0;mso-height-percent:0;mso-width-relative:margin;mso-height-relative:margin" o:gfxdata="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" strokecolor="#ed7d31 [3205]" strokeweight=".5pt">
+              <v:shape id="Connettore 2 6" o:spid="_x0000_s1026" type="#_x0000_t32" style="position:absolute;margin-left:0;margin-top:23.2pt;width:138pt;height:0;z-index:251643392;visibility:visible;mso-wrap-style:square;mso-width-percent:0;mso-height-percent:0;mso-wrap-distance-left:9pt;mso-wrap-distance-top:0;mso-wrap-distance-right:9pt;mso-wrap-distance-bottom:0;mso-position-horizontal:center;mso-position-horizontal-relative:margin;mso-position-vertical:absolute;mso-position-vertical-relative:text;mso-width-percent:0;mso-height-percent:0;mso-width-relative:margin;mso-height-relative:margin" o:gfxdata="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" strokecolor="#ed7d31 [3205]" strokeweight=".5pt">
                 <v:stroke startarrow="block" endarrow="block" joinstyle="miter"/>
                 <w10:wrap anchorx="margin"/>
               </v:shape>
@@ -3550,7 +3550,7 @@
         <mc:AlternateContent>
           <mc:Choice Requires="wps">
             <w:drawing>
-              <wp:anchor distT="0" distB="0" distL="114300" distR="114300" simplePos="0" relativeHeight="251651072" behindDoc="0" locked="0" layoutInCell="1" allowOverlap="1" wp14:anchorId="1F6197DE" wp14:editId="24014797">
+              <wp:anchor distT="0" distB="0" distL="114300" distR="114300" simplePos="0" relativeHeight="251649536" behindDoc="0" locked="0" layoutInCell="1" allowOverlap="1" wp14:anchorId="1F6197DE" wp14:editId="1533B8CD">
                 <wp:simplePos x="0" y="0"/>
                 <wp:positionH relativeFrom="column">
                   <wp:posOffset>927100</wp:posOffset>
@@ -3642,7 +3642,7 @@
           </mc:Choice>
           <mc:Fallback>
             <w:pict>
-              <v:oval w14:anchorId="1F6197DE" id="Oval 20" o:spid="_x0000_s1029" style="position:absolute;margin-left:73pt;margin-top:44.2pt;width:224.95pt;height:133.2pt;z-index:251651072;visibility:visible;mso-wrap-style:square;mso-width-percent:0;mso-height-percent:0;mso-wrap-distance-left:9pt;mso-wrap-distance-top:0;mso-wrap-distance-right:9pt;mso-wrap-distance-bottom:0;mso-position-horizontal:absolute;mso-position-horizontal-relative:text;mso-position-vertical:absolute;mso-position-vertical-relative:text;mso-width-percent:0;mso-height-percent:0;mso-width-relative:margin;mso-height-relative:margin;v-text-anchor:middle" o:gfxdata="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" fillcolor="white [3201]" strokecolor="#a5a5a5 [3206]" strokeweight="2pt">
+              <v:oval w14:anchorId="1F6197DE" id="Oval 20" o:spid="_x0000_s1029" style="position:absolute;margin-left:73pt;margin-top:44.2pt;width:224.95pt;height:133.2pt;z-index:251649536;visibility:visible;mso-wrap-style:square;mso-width-percent:0;mso-height-percent:0;mso-wrap-distance-left:9pt;mso-wrap-distance-top:0;mso-wrap-distance-right:9pt;mso-wrap-distance-bottom:0;mso-position-horizontal:absolute;mso-position-horizontal-relative:text;mso-position-vertical:absolute;mso-position-vertical-relative:text;mso-width-percent:0;mso-height-percent:0;mso-width-relative:margin;mso-height-relative:margin;v-text-anchor:middle" o:gfxdata="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" fillcolor="white [3201]" strokecolor="#a5a5a5 [3206]" strokeweight="2pt">
                 <v:stroke joinstyle="miter"/>
                 <v:textbox>
                   <w:txbxContent>
@@ -3671,7 +3671,7 @@
         <mc:AlternateContent>
           <mc:Choice Requires="wps">
             <w:drawing>
-              <wp:anchor distT="0" distB="0" distL="114300" distR="114300" simplePos="0" relativeHeight="251666432" behindDoc="0" locked="0" layoutInCell="1" allowOverlap="1" wp14:anchorId="0F6F71E8" wp14:editId="31D314CC">
+              <wp:anchor distT="0" distB="0" distL="114300" distR="114300" simplePos="0" relativeHeight="251671040" behindDoc="0" locked="0" layoutInCell="1" allowOverlap="1" wp14:anchorId="0F6F71E8" wp14:editId="7C4542F9">
                 <wp:simplePos x="0" y="0"/>
                 <wp:positionH relativeFrom="column">
                   <wp:posOffset>1840865</wp:posOffset>
@@ -3780,7 +3780,7 @@
                 <v:stroke joinstyle="miter"/>
                 <v:path gradientshapeok="t" o:connecttype="rect"/>
               </v:shapetype>
-              <v:shape id="Text Box 29" o:spid="_x0000_s1030" type="#_x0000_t202" style="position:absolute;margin-left:144.95pt;margin-top:205pt;width:126.05pt;height:36.2pt;z-index:251666432;visibility:visible;mso-wrap-style:square;mso-width-percent:0;mso-height-percent:0;mso-wrap-distance-left:9pt;mso-wrap-distance-top:0;mso-wrap-distance-right:9pt;mso-wrap-distance-bottom:0;mso-position-horizontal:absolute;mso-position-horizontal-relative:text;mso-position-vertical:absolute;mso-position-vertical-relative:text;mso-width-percent:0;mso-height-percent:0;mso-width-relative:margin;mso-height-relative:margin;v-text-anchor:top" o:gfxdata="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" filled="f" stroked="f">
+              <v:shape id="Text Box 29" o:spid="_x0000_s1030" type="#_x0000_t202" style="position:absolute;margin-left:144.95pt;margin-top:205pt;width:126.05pt;height:36.2pt;z-index:251671040;visibility:visible;mso-wrap-style:square;mso-width-percent:0;mso-height-percent:0;mso-wrap-distance-left:9pt;mso-wrap-distance-top:0;mso-wrap-distance-right:9pt;mso-wrap-distance-bottom:0;mso-position-horizontal:absolute;mso-position-horizontal-relative:text;mso-position-vertical:absolute;mso-position-vertical-relative:text;mso-width-percent:0;mso-height-percent:0;mso-width-relative:margin;mso-height-relative:margin;v-text-anchor:top" o:gfxdata="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" filled="f" stroked="f">
                 <v:textbox>
                   <w:txbxContent>
                     <w:p>
@@ -3838,7 +3838,7 @@
         <mc:AlternateContent>
           <mc:Choice Requires="wps">
             <w:drawing>
-              <wp:anchor distT="0" distB="0" distL="114300" distR="114300" simplePos="0" relativeHeight="251664384" behindDoc="0" locked="0" layoutInCell="1" allowOverlap="1" wp14:anchorId="02E3C77E" wp14:editId="6840E227">
+              <wp:anchor distT="0" distB="0" distL="114300" distR="114300" simplePos="0" relativeHeight="251667968" behindDoc="0" locked="0" layoutInCell="1" allowOverlap="1" wp14:anchorId="02E3C77E" wp14:editId="082734A2">
                 <wp:simplePos x="0" y="0"/>
                 <wp:positionH relativeFrom="column">
                   <wp:posOffset>1155065</wp:posOffset>
@@ -3896,7 +3896,7 @@
           </mc:Choice>
           <mc:Fallback>
             <w:pict>
-              <v:shape w14:anchorId="529A8130" id="Straight Arrow Connector 26" o:spid="_x0000_s1026" type="#_x0000_t32" style="position:absolute;margin-left:90.95pt;margin-top:119pt;width:53.75pt;height:58.2pt;flip:y;z-index:251664384;visibility:visible;mso-wrap-style:square;mso-width-percent:0;mso-height-percent:0;mso-wrap-distance-left:9pt;mso-wrap-distance-top:0;mso-wrap-distance-right:9pt;mso-wrap-distance-bottom:0;mso-position-horizontal:absolute;mso-position-horizontal-relative:text;mso-position-vertical:absolute;mso-position-vertical-relative:text;mso-width-percent:0;mso-height-percent:0;mso-width-relative:margin;mso-height-relative:margin" o:gfxdata="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" strokecolor="#5b9bd5 [3204]" strokeweight="2pt">
+              <v:shape w14:anchorId="448469ED" id="Straight Arrow Connector 26" o:spid="_x0000_s1026" type="#_x0000_t32" style="position:absolute;margin-left:90.95pt;margin-top:119pt;width:53.75pt;height:58.2pt;flip:y;z-index:251667968;visibility:visible;mso-wrap-style:square;mso-width-percent:0;mso-height-percent:0;mso-wrap-distance-left:9pt;mso-wrap-distance-top:0;mso-wrap-distance-right:9pt;mso-wrap-distance-bottom:0;mso-position-horizontal:absolute;mso-position-horizontal-relative:text;mso-position-vertical:absolute;mso-position-vertical-relative:text;mso-width-percent:0;mso-height-percent:0;mso-width-relative:margin;mso-height-relative:margin" o:gfxdata="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" strokecolor="#5b9bd5 [3204]" strokeweight="2pt">
                 <v:stroke endarrow="block" joinstyle="miter"/>
               </v:shape>
             </w:pict>
@@ -3915,7 +3915,7 @@
         <mc:AlternateContent>
           <mc:Choice Requires="wps">
             <w:drawing>
-              <wp:anchor distT="0" distB="0" distL="114300" distR="114300" simplePos="0" relativeHeight="251662336" behindDoc="0" locked="0" layoutInCell="1" allowOverlap="1" wp14:anchorId="0EAC7302" wp14:editId="00B62F4A">
+              <wp:anchor distT="0" distB="0" distL="114300" distR="114300" simplePos="0" relativeHeight="251664896" behindDoc="0" locked="0" layoutInCell="1" allowOverlap="1" wp14:anchorId="0EAC7302" wp14:editId="631AED29">
                 <wp:simplePos x="0" y="0"/>
                 <wp:positionH relativeFrom="column">
                   <wp:posOffset>3675380</wp:posOffset>
@@ -4037,7 +4037,7 @@
           </mc:Choice>
           <mc:Fallback>
             <w:pict>
-              <v:shape w14:anchorId="0EAC7302" id="Text Box 25" o:spid="_x0000_s1031" type="#_x0000_t202" style="position:absolute;margin-left:289.4pt;margin-top:187pt;width:189pt;height:45.2pt;z-index:251662336;visibility:visible;mso-wrap-style:square;mso-height-percent:0;mso-wrap-distance-left:9pt;mso-wrap-distance-top:0;mso-wrap-distance-right:9pt;mso-wrap-distance-bottom:0;mso-position-horizontal:absolute;mso-position-horizontal-relative:text;mso-position-vertical:absolute;mso-position-vertical-relative:text;mso-height-percent:0;mso-height-relative:margin;v-text-anchor:top" o:gfxdata="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" filled="f" stroked="f">
+              <v:shape w14:anchorId="0EAC7302" id="Text Box 25" o:spid="_x0000_s1031" type="#_x0000_t202" style="position:absolute;margin-left:289.4pt;margin-top:187pt;width:189pt;height:45.2pt;z-index:251664896;visibility:visible;mso-wrap-style:square;mso-height-percent:0;mso-wrap-distance-left:9pt;mso-wrap-distance-top:0;mso-wrap-distance-right:9pt;mso-wrap-distance-bottom:0;mso-position-horizontal:absolute;mso-position-horizontal-relative:text;mso-position-vertical:absolute;mso-position-vertical-relative:text;mso-height-percent:0;mso-height-relative:margin;v-text-anchor:top" o:gfxdata="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" filled="f" stroked="f">
                 <v:textbox>
                   <w:txbxContent>
                     <w:p>
@@ -4116,7 +4116,7 @@
         <mc:AlternateContent>
           <mc:Choice Requires="wps">
             <w:drawing>
-              <wp:anchor distT="0" distB="0" distL="114300" distR="114300" simplePos="0" relativeHeight="251660288" behindDoc="0" locked="0" layoutInCell="1" allowOverlap="1" wp14:anchorId="5143E2BA" wp14:editId="21101303">
+              <wp:anchor distT="0" distB="0" distL="114300" distR="114300" simplePos="0" relativeHeight="251661824" behindDoc="0" locked="0" layoutInCell="1" allowOverlap="1" wp14:anchorId="5143E2BA" wp14:editId="1B093495">
                 <wp:simplePos x="0" y="0"/>
                 <wp:positionH relativeFrom="column">
                   <wp:posOffset>699135</wp:posOffset>
@@ -4215,7 +4215,7 @@
           </mc:Choice>
           <mc:Fallback>
             <w:pict>
-              <v:shape w14:anchorId="5143E2BA" id="Text Box 24" o:spid="_x0000_s1032" type="#_x0000_t202" style="position:absolute;margin-left:55.05pt;margin-top:197.6pt;width:54.05pt;height:23.2pt;z-index:251660288;visibility:visible;mso-wrap-style:square;mso-width-percent:0;mso-height-percent:0;mso-wrap-distance-left:9pt;mso-wrap-distance-top:0;mso-wrap-distance-right:9pt;mso-wrap-distance-bottom:0;mso-position-horizontal:absolute;mso-position-horizontal-relative:text;mso-position-vertical:absolute;mso-position-vertical-relative:text;mso-width-percent:0;mso-height-percent:0;mso-width-relative:margin;mso-height-relative:margin;v-text-anchor:top" o:gfxdata="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" filled="f" stroked="f">
+              <v:shape w14:anchorId="5143E2BA" id="Text Box 24" o:spid="_x0000_s1032" type="#_x0000_t202" style="position:absolute;margin-left:55.05pt;margin-top:197.6pt;width:54.05pt;height:23.2pt;z-index:251661824;visibility:visible;mso-wrap-style:square;mso-width-percent:0;mso-height-percent:0;mso-wrap-distance-left:9pt;mso-wrap-distance-top:0;mso-wrap-distance-right:9pt;mso-wrap-distance-bottom:0;mso-position-horizontal:absolute;mso-position-horizontal-relative:text;mso-position-vertical:absolute;mso-position-vertical-relative:text;mso-width-percent:0;mso-height-percent:0;mso-width-relative:margin;mso-height-relative:margin;v-text-anchor:top" o:gfxdata="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" filled="f" stroked="f">
                 <v:textbox>
                   <w:txbxContent>
                     <w:p>
@@ -4268,7 +4268,7 @@
         <mc:AlternateContent>
           <mc:Choice Requires="wps">
             <w:drawing>
-              <wp:anchor distT="0" distB="0" distL="114300" distR="114300" simplePos="0" relativeHeight="251658240" behindDoc="0" locked="0" layoutInCell="1" allowOverlap="1" wp14:anchorId="42A0EF18" wp14:editId="01CFEEFD">
+              <wp:anchor distT="0" distB="0" distL="114300" distR="114300" simplePos="0" relativeHeight="251658752" behindDoc="0" locked="0" layoutInCell="1" allowOverlap="1" wp14:anchorId="42A0EF18" wp14:editId="4B33072E">
                 <wp:simplePos x="0" y="0"/>
                 <wp:positionH relativeFrom="column">
                   <wp:posOffset>3674110</wp:posOffset>
@@ -4359,7 +4359,7 @@
           </mc:Choice>
           <mc:Fallback>
             <w:pict>
-              <v:shape w14:anchorId="42A0EF18" id="Text Box 23" o:spid="_x0000_s1033" type="#_x0000_t202" style="position:absolute;margin-left:289.3pt;margin-top:25.75pt;width:81.05pt;height:18.2pt;z-index:251658240;visibility:visible;mso-wrap-style:square;mso-width-percent:0;mso-height-percent:0;mso-wrap-distance-left:9pt;mso-wrap-distance-top:0;mso-wrap-distance-right:9pt;mso-wrap-distance-bottom:0;mso-position-horizontal:absolute;mso-position-horizontal-relative:text;mso-position-vertical:absolute;mso-position-vertical-relative:text;mso-width-percent:0;mso-height-percent:0;mso-width-relative:margin;mso-height-relative:margin;v-text-anchor:top" o:gfxdata="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" filled="f" stroked="f">
+              <v:shape w14:anchorId="42A0EF18" id="Text Box 23" o:spid="_x0000_s1033" type="#_x0000_t202" style="position:absolute;margin-left:289.3pt;margin-top:25.75pt;width:81.05pt;height:18.2pt;z-index:251658752;visibility:visible;mso-wrap-style:square;mso-width-percent:0;mso-height-percent:0;mso-wrap-distance-left:9pt;mso-wrap-distance-top:0;mso-wrap-distance-right:9pt;mso-wrap-distance-bottom:0;mso-position-horizontal:absolute;mso-position-horizontal-relative:text;mso-position-vertical:absolute;mso-position-vertical-relative:text;mso-width-percent:0;mso-height-percent:0;mso-width-relative:margin;mso-height-relative:margin;v-text-anchor:top" o:gfxdata="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" filled="f" stroked="f">
                 <v:textbox>
                   <w:txbxContent>
                     <w:p>
@@ -4404,7 +4404,7 @@
         <mc:AlternateContent>
           <mc:Choice Requires="wps">
             <w:drawing>
-              <wp:anchor distT="0" distB="0" distL="114300" distR="114300" simplePos="0" relativeHeight="251656192" behindDoc="0" locked="0" layoutInCell="1" allowOverlap="1" wp14:anchorId="46AB5665" wp14:editId="1F830E7F">
+              <wp:anchor distT="0" distB="0" distL="114300" distR="114300" simplePos="0" relativeHeight="251654656" behindDoc="0" locked="0" layoutInCell="1" allowOverlap="1" wp14:anchorId="46AB5665" wp14:editId="7FA73B63">
                 <wp:simplePos x="0" y="0"/>
                 <wp:positionH relativeFrom="column">
                   <wp:posOffset>1041400</wp:posOffset>
@@ -4491,7 +4491,7 @@
           </mc:Choice>
           <mc:Fallback>
             <w:pict>
-              <v:shape w14:anchorId="46AB5665" id="Text Box 22" o:spid="_x0000_s1034" type="#_x0000_t202" style="position:absolute;margin-left:82pt;margin-top:17.2pt;width:170.95pt;height:17.2pt;z-index:251656192;visibility:visible;mso-wrap-style:square;mso-width-percent:0;mso-height-percent:0;mso-wrap-distance-left:9pt;mso-wrap-distance-top:0;mso-wrap-distance-right:9pt;mso-wrap-distance-bottom:0;mso-position-horizontal:absolute;mso-position-horizontal-relative:text;mso-position-vertical:absolute;mso-position-vertical-relative:text;mso-width-percent:0;mso-height-percent:0;mso-width-relative:margin;mso-height-relative:margin;v-text-anchor:top" o:gfxdata="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" filled="f" stroked="f">
+              <v:shape w14:anchorId="46AB5665" id="Text Box 22" o:spid="_x0000_s1034" type="#_x0000_t202" style="position:absolute;margin-left:82pt;margin-top:17.2pt;width:170.95pt;height:17.2pt;z-index:251654656;visibility:visible;mso-wrap-style:square;mso-width-percent:0;mso-height-percent:0;mso-wrap-distance-left:9pt;mso-wrap-distance-top:0;mso-wrap-distance-right:9pt;mso-wrap-distance-bottom:0;mso-position-horizontal:absolute;mso-position-horizontal-relative:text;mso-position-vertical:absolute;mso-position-vertical-relative:text;mso-width-percent:0;mso-height-percent:0;mso-width-relative:margin;mso-height-relative:margin;v-text-anchor:top" o:gfxdata="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" filled="f" stroked="f">
                 <v:textbox>
                   <w:txbxContent>
                     <w:p>
@@ -4531,7 +4531,7 @@
         <mc:AlternateContent>
           <mc:Choice Requires="wps">
             <w:drawing>
-              <wp:anchor distT="0" distB="0" distL="114300" distR="114300" simplePos="0" relativeHeight="251654144" behindDoc="0" locked="0" layoutInCell="1" allowOverlap="1" wp14:anchorId="283072F8" wp14:editId="0D701284">
+              <wp:anchor distT="0" distB="0" distL="114300" distR="114300" simplePos="0" relativeHeight="251652608" behindDoc="0" locked="0" layoutInCell="1" allowOverlap="1" wp14:anchorId="283072F8" wp14:editId="4D9E3056">
                 <wp:simplePos x="0" y="0"/>
                 <wp:positionH relativeFrom="column">
                   <wp:posOffset>3213100</wp:posOffset>
@@ -4613,7 +4613,7 @@
           </mc:Choice>
           <mc:Fallback>
             <w:pict>
-              <v:oval w14:anchorId="5182693D" id="Oval 21" o:spid="_x0000_s1026" style="position:absolute;margin-left:253pt;margin-top:54pt;width:135pt;height:107.2pt;z-index:251654144;visibility:visible;mso-wrap-style:square;mso-width-percent:0;mso-height-percent:0;mso-wrap-distance-left:9pt;mso-wrap-distance-top:0;mso-wrap-distance-right:9pt;mso-wrap-distance-bottom:0;mso-position-horizontal:absolute;mso-position-horizontal-relative:text;mso-position-vertical:absolute;mso-position-vertical-relative:text;mso-width-percent:0;mso-height-percent:0;mso-width-relative:margin;mso-height-relative:margin;v-text-anchor:middle" o:gfxdata="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" filled="f" strokecolor="#a5a5a5 [3206]" strokeweight="2pt">
+              <v:oval w14:anchorId="35C79A20" id="Oval 21" o:spid="_x0000_s1026" style="position:absolute;margin-left:253pt;margin-top:54pt;width:135pt;height:107.2pt;z-index:251652608;visibility:visible;mso-wrap-style:square;mso-width-percent:0;mso-height-percent:0;mso-wrap-distance-left:9pt;mso-wrap-distance-top:0;mso-wrap-distance-right:9pt;mso-wrap-distance-bottom:0;mso-position-horizontal:absolute;mso-position-horizontal-relative:text;mso-position-vertical:absolute;mso-position-vertical-relative:text;mso-width-percent:0;mso-height-percent:0;mso-width-relative:margin;mso-height-relative:margin;v-text-anchor:middle" o:gfxdata="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" filled="f" strokecolor="#a5a5a5 [3206]" strokeweight="2pt">
                 <v:stroke joinstyle="miter"/>
                 <w10:wrap type="through"/>
               </v:oval>
@@ -4675,7 +4675,7 @@
         <mc:AlternateContent>
           <mc:Choice Requires="wps">
             <w:drawing>
-              <wp:anchor distT="0" distB="0" distL="114300" distR="114300" simplePos="0" relativeHeight="251668480" behindDoc="0" locked="0" layoutInCell="1" allowOverlap="1" wp14:anchorId="3DB0B91C" wp14:editId="106B84AE">
+              <wp:anchor distT="0" distB="0" distL="114300" distR="114300" simplePos="0" relativeHeight="251674112" behindDoc="0" locked="0" layoutInCell="1" allowOverlap="1" wp14:anchorId="3DB0B91C" wp14:editId="48B13852">
                 <wp:simplePos x="0" y="0"/>
                 <wp:positionH relativeFrom="column">
                   <wp:posOffset>2188845</wp:posOffset>
@@ -4733,7 +4733,7 @@
           </mc:Choice>
           <mc:Fallback>
             <w:pict>
-              <v:shape w14:anchorId="57820A36" id="Straight Arrow Connector 30" o:spid="_x0000_s1026" type="#_x0000_t32" style="position:absolute;margin-left:172.35pt;margin-top:8.1pt;width:9pt;height:83.2pt;flip:y;z-index:251668480;visibility:visible;mso-wrap-style:square;mso-width-percent:0;mso-height-percent:0;mso-wrap-distance-left:9pt;mso-wrap-distance-top:0;mso-wrap-distance-right:9pt;mso-wrap-distance-bottom:0;mso-position-horizontal:absolute;mso-position-horizontal-relative:text;mso-position-vertical:absolute;mso-position-vertical-relative:text;mso-width-percent:0;mso-height-percent:0;mso-width-relative:margin;mso-height-relative:margin" o:gfxdata="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" strokecolor="#5b9bd5 [3204]" strokeweight="2pt">
+              <v:shape w14:anchorId="03F46093" id="Straight Arrow Connector 30" o:spid="_x0000_s1026" type="#_x0000_t32" style="position:absolute;margin-left:172.35pt;margin-top:8.1pt;width:9pt;height:83.2pt;flip:y;z-index:251674112;visibility:visible;mso-wrap-style:square;mso-width-percent:0;mso-height-percent:0;mso-wrap-distance-left:9pt;mso-wrap-distance-top:0;mso-wrap-distance-right:9pt;mso-wrap-distance-bottom:0;mso-position-horizontal:absolute;mso-position-horizontal-relative:text;mso-position-vertical:absolute;mso-position-vertical-relative:text;mso-width-percent:0;mso-height-percent:0;mso-width-relative:margin;mso-height-relative:margin" o:gfxdata="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" strokecolor="#5b9bd5 [3204]" strokeweight="2pt">
                 <v:stroke endarrow="block" joinstyle="miter"/>
               </v:shape>
             </w:pict>
@@ -4751,7 +4751,7 @@
         <mc:AlternateContent>
           <mc:Choice Requires="wps">
             <w:drawing>
-              <wp:anchor distT="0" distB="0" distL="114300" distR="114300" simplePos="0" relativeHeight="251670528" behindDoc="0" locked="0" layoutInCell="1" allowOverlap="1" wp14:anchorId="707E8242" wp14:editId="65636903">
+              <wp:anchor distT="0" distB="0" distL="114300" distR="114300" simplePos="0" relativeHeight="251677184" behindDoc="0" locked="0" layoutInCell="1" allowOverlap="1" wp14:anchorId="707E8242" wp14:editId="51CA7CE7">
                 <wp:simplePos x="0" y="0"/>
                 <wp:positionH relativeFrom="column">
                   <wp:posOffset>3442335</wp:posOffset>
@@ -4809,7 +4809,7 @@
           </mc:Choice>
           <mc:Fallback>
             <w:pict>
-              <v:shape w14:anchorId="24AF7DB0" id="Straight Arrow Connector 28" o:spid="_x0000_s1026" type="#_x0000_t32" style="position:absolute;margin-left:271.05pt;margin-top:10.7pt;width:54pt;height:63pt;flip:x y;z-index:251670528;visibility:visible;mso-wrap-style:square;mso-width-percent:0;mso-height-percent:0;mso-wrap-distance-left:9pt;mso-wrap-distance-top:0;mso-wrap-distance-right:9pt;mso-wrap-distance-bottom:0;mso-position-horizontal:absolute;mso-position-horizontal-relative:text;mso-position-vertical:absolute;mso-position-vertical-relative:text;mso-width-percent:0;mso-height-percent:0;mso-width-relative:margin;mso-height-relative:margin" o:gfxdata="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" strokecolor="#5b9bd5 [3204]" strokeweight="2pt">
+              <v:shape w14:anchorId="1257A8DE" id="Straight Arrow Connector 28" o:spid="_x0000_s1026" type="#_x0000_t32" style="position:absolute;margin-left:271.05pt;margin-top:10.7pt;width:54pt;height:63pt;flip:x y;z-index:251677184;visibility:visible;mso-wrap-style:square;mso-width-percent:0;mso-height-percent:0;mso-wrap-distance-left:9pt;mso-wrap-distance-top:0;mso-wrap-distance-right:9pt;mso-wrap-distance-bottom:0;mso-position-horizontal:absolute;mso-position-horizontal-relative:text;mso-position-vertical:absolute;mso-position-vertical-relative:text;mso-width-percent:0;mso-height-percent:0;mso-width-relative:margin;mso-height-relative:margin" o:gfxdata="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" strokecolor="#5b9bd5 [3204]" strokeweight="2pt">
                 <v:stroke endarrow="block" joinstyle="miter"/>
               </v:shape>
             </w:pict>
@@ -4900,7 +4900,7 @@
           <w:szCs w:val="36"/>
         </w:rPr>
       </w:pPr>
-      <w:bookmarkStart w:id="4" w:name="_Toc434568808"/>
+      <w:bookmarkStart w:id="4" w:name="_Toc434569241"/>
       <w:proofErr w:type="gramStart"/>
       <w:r>
         <w:rPr>
@@ -5669,7 +5669,7 @@
       <w:pPr>
         <w:pStyle w:val="Titolo2"/>
       </w:pPr>
-      <w:bookmarkStart w:id="5" w:name="_Toc434568809"/>
+      <w:bookmarkStart w:id="5" w:name="_Toc434569242"/>
       <w:r>
         <w:lastRenderedPageBreak/>
         <w:t>Current state of the service and future prospect</w:t>
@@ -6560,7 +6560,7 @@
       <w:pPr>
         <w:pStyle w:val="Titolo2"/>
       </w:pPr>
-      <w:bookmarkStart w:id="6" w:name="_Toc434568810"/>
+      <w:bookmarkStart w:id="6" w:name="_Toc434569243"/>
       <w:r>
         <w:lastRenderedPageBreak/>
         <w:t>Definitions, acronyms and abbreviations</w:t>
@@ -7953,7 +7953,7 @@
       <w:pPr>
         <w:pStyle w:val="Titolo2"/>
       </w:pPr>
-      <w:bookmarkStart w:id="7" w:name="_Toc434568811"/>
+      <w:bookmarkStart w:id="7" w:name="_Toc434569244"/>
       <w:r>
         <w:lastRenderedPageBreak/>
         <w:t>References</w:t>
@@ -8896,7 +8896,7 @@
       <w:pPr>
         <w:pStyle w:val="Titolo1"/>
       </w:pPr>
-      <w:bookmarkStart w:id="8" w:name="_Toc434568812"/>
+      <w:bookmarkStart w:id="8" w:name="_Toc434569245"/>
       <w:r>
         <w:lastRenderedPageBreak/>
         <w:t>Overall description</w:t>
@@ -8907,7 +8907,7 @@
       <w:pPr>
         <w:pStyle w:val="Titolo2"/>
       </w:pPr>
-      <w:bookmarkStart w:id="9" w:name="_Toc434568813"/>
+      <w:bookmarkStart w:id="9" w:name="_Toc434569246"/>
       <w:r>
         <w:t>Product perspective</w:t>
       </w:r>
@@ -9088,7 +9088,7 @@
       <w:pPr>
         <w:pStyle w:val="Titolo2"/>
       </w:pPr>
-      <w:bookmarkStart w:id="10" w:name="_Toc434568814"/>
+      <w:bookmarkStart w:id="10" w:name="_Toc434569247"/>
       <w:r>
         <w:t>User characteristics</w:t>
       </w:r>
@@ -9288,7 +9288,7 @@
       <w:pPr>
         <w:pStyle w:val="Titolo2"/>
       </w:pPr>
-      <w:bookmarkStart w:id="11" w:name="_Toc434568815"/>
+      <w:bookmarkStart w:id="11" w:name="_Toc434569248"/>
       <w:r>
         <w:t>Constraints</w:t>
       </w:r>
@@ -9750,7 +9750,7 @@
       <w:pPr>
         <w:pStyle w:val="Titolo2"/>
       </w:pPr>
-      <w:bookmarkStart w:id="12" w:name="_Toc434568816"/>
+      <w:bookmarkStart w:id="12" w:name="_Toc434569249"/>
       <w:r>
         <w:t>Assumptions and Dependencies</w:t>
       </w:r>
@@ -11757,7 +11757,7 @@
       <w:pPr>
         <w:pStyle w:val="Titolo2"/>
       </w:pPr>
-      <w:bookmarkStart w:id="13" w:name="_Toc434568817"/>
+      <w:bookmarkStart w:id="13" w:name="_Toc434569250"/>
       <w:r>
         <w:t>Future possible implementations</w:t>
       </w:r>
@@ -11891,7 +11891,7 @@
       <w:pPr>
         <w:pStyle w:val="Titolo2"/>
       </w:pPr>
-      <w:bookmarkStart w:id="14" w:name="_Toc434568818"/>
+      <w:bookmarkStart w:id="14" w:name="_Toc434569251"/>
       <w:r>
         <w:t>Stakeholders identification</w:t>
       </w:r>
@@ -12332,7 +12332,7 @@
       <w:pPr>
         <w:pStyle w:val="Titolo1"/>
       </w:pPr>
-      <w:bookmarkStart w:id="15" w:name="_Toc434568819"/>
+      <w:bookmarkStart w:id="15" w:name="_Toc434569252"/>
       <w:r>
         <w:lastRenderedPageBreak/>
         <w:t>Specific requirements</w:t>
@@ -12431,7 +12431,7 @@
       <w:pPr>
         <w:pStyle w:val="Titolo2"/>
       </w:pPr>
-      <w:bookmarkStart w:id="16" w:name="_Toc434568820"/>
+      <w:bookmarkStart w:id="16" w:name="_Toc434569253"/>
       <w:r>
         <w:t>External interface requirements</w:t>
       </w:r>
@@ -13638,7 +13638,7 @@
       <w:pPr>
         <w:pStyle w:val="Titolo2"/>
       </w:pPr>
-      <w:bookmarkStart w:id="17" w:name="_Toc434568821"/>
+      <w:bookmarkStart w:id="17" w:name="_Toc434569254"/>
       <w:r>
         <w:lastRenderedPageBreak/>
         <w:t>Functional Requirements</w:t>
@@ -14617,7 +14617,7 @@
           <w:numId w:val="15"/>
         </w:numPr>
       </w:pPr>
-      <w:bookmarkStart w:id="18" w:name="_Toc434568822"/>
+      <w:bookmarkStart w:id="18" w:name="_Toc434569255"/>
       <w:r>
         <w:lastRenderedPageBreak/>
         <w:t>Scenarios</w:t>
@@ -14643,6 +14643,7 @@
       <w:bookmarkStart w:id="19" w:name="_Toc434516066"/>
       <w:bookmarkStart w:id="20" w:name="_Toc434568045"/>
       <w:bookmarkStart w:id="21" w:name="_Toc434568823"/>
+      <w:bookmarkStart w:id="22" w:name="_Toc434569256"/>
       <w:r>
         <w:rPr>
           <w:noProof/>
@@ -14650,7 +14651,7 @@
         <mc:AlternateContent>
           <mc:Choice Requires="wps">
             <w:drawing>
-              <wp:anchor distT="0" distB="0" distL="114300" distR="114300" simplePos="0" relativeHeight="251672576" behindDoc="0" locked="0" layoutInCell="1" allowOverlap="1" wp14:anchorId="2CA6A15F" wp14:editId="3D43D4F0">
+              <wp:anchor distT="0" distB="0" distL="114300" distR="114300" simplePos="0" relativeHeight="251680256" behindDoc="0" locked="0" layoutInCell="1" allowOverlap="1" wp14:anchorId="2CA6A15F" wp14:editId="60267EF6">
                 <wp:simplePos x="0" y="0"/>
                 <wp:positionH relativeFrom="column">
                   <wp:posOffset>507365</wp:posOffset>
@@ -14759,7 +14760,7 @@
           </mc:Choice>
           <mc:Fallback>
             <w:pict>
-              <v:shape w14:anchorId="2CA6A15F" id="Casella di testo 9" o:spid="_x0000_s1035" type="#_x0000_t202" style="position:absolute;left:0;text-align:left;margin-left:39.95pt;margin-top:103.25pt;width:402.25pt;height:168.95pt;z-index:251672576;visibility:visible;mso-wrap-style:square;mso-width-percent:0;mso-height-percent:0;mso-wrap-distance-left:9pt;mso-wrap-distance-top:0;mso-wrap-distance-right:9pt;mso-wrap-distance-bottom:0;mso-position-horizontal:absolute;mso-position-horizontal-relative:text;mso-position-vertical:absolute;mso-position-vertical-relative:text;mso-width-percent:0;mso-height-percent:0;mso-width-relative:margin;mso-height-relative:margin;v-text-anchor:top" o:gfxdata="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" filled="f" stroked="f">
+              <v:shape w14:anchorId="2CA6A15F" id="Casella di testo 9" o:spid="_x0000_s1035" type="#_x0000_t202" style="position:absolute;left:0;text-align:left;margin-left:39.95pt;margin-top:103.25pt;width:402.25pt;height:168.95pt;z-index:251680256;visibility:visible;mso-wrap-style:square;mso-width-percent:0;mso-height-percent:0;mso-wrap-distance-left:9pt;mso-wrap-distance-top:0;mso-wrap-distance-right:9pt;mso-wrap-distance-bottom:0;mso-position-horizontal:absolute;mso-position-horizontal-relative:text;mso-position-vertical:absolute;mso-position-vertical-relative:text;mso-width-percent:0;mso-height-percent:0;mso-width-relative:margin;mso-height-relative:margin;v-text-anchor:top" o:gfxdata="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" filled="f" stroked="f">
                 <v:textbox>
                   <w:txbxContent>
                     <w:p>
@@ -14828,7 +14829,7 @@
           <w:noProof/>
         </w:rPr>
         <w:drawing>
-          <wp:inline distT="0" distB="0" distL="0" distR="0" wp14:anchorId="5B6694C8" wp14:editId="66C47029">
+          <wp:inline distT="0" distB="0" distL="0" distR="0" wp14:anchorId="5B6694C8" wp14:editId="3FE1836D">
             <wp:extent cx="5534538" cy="3563007"/>
             <wp:effectExtent l="0" t="0" r="9525" b="0"/>
             <wp:docPr id="3" name="Immagine 3"/>
@@ -14872,6 +14873,7 @@
       <w:bookmarkEnd w:id="19"/>
       <w:bookmarkEnd w:id="20"/>
       <w:bookmarkEnd w:id="21"/>
+      <w:bookmarkEnd w:id="22"/>
     </w:p>
     <w:p>
       <w:pPr>
@@ -15446,12 +15448,12 @@
           <w:numId w:val="15"/>
         </w:numPr>
       </w:pPr>
-      <w:bookmarkStart w:id="22" w:name="_Toc434568824"/>
+      <w:bookmarkStart w:id="23" w:name="_Toc434569257"/>
       <w:r>
         <w:lastRenderedPageBreak/>
         <w:t>Non-functional requirements</w:t>
       </w:r>
-      <w:bookmarkEnd w:id="22"/>
+      <w:bookmarkEnd w:id="23"/>
     </w:p>
     <w:p>
       <w:pPr>
@@ -16143,24 +16145,24 @@
       <w:pPr>
         <w:pStyle w:val="Titolo1"/>
       </w:pPr>
-      <w:bookmarkStart w:id="23" w:name="_Toc434568825"/>
+      <w:bookmarkStart w:id="24" w:name="_Toc434569258"/>
       <w:r>
         <w:t>Use Case</w:t>
       </w:r>
       <w:r>
         <w:t xml:space="preserve"> and UML Models</w:t>
       </w:r>
-      <w:bookmarkEnd w:id="23"/>
+      <w:bookmarkEnd w:id="24"/>
     </w:p>
     <w:p>
       <w:pPr>
         <w:pStyle w:val="Titolo2"/>
       </w:pPr>
-      <w:bookmarkStart w:id="24" w:name="_Toc434568826"/>
+      <w:bookmarkStart w:id="25" w:name="_Toc434569259"/>
       <w:r>
         <w:t>Use Case and related UML Models</w:t>
       </w:r>
-      <w:bookmarkEnd w:id="24"/>
+      <w:bookmarkEnd w:id="25"/>
     </w:p>
     <w:p>
       <w:pPr>
@@ -19107,7 +19109,7 @@
           <w:noProof/>
         </w:rPr>
         <w:pict w14:anchorId="3C1B156E">
-          <v:shape id="_x0000_s1033" type="#_x0000_t75" style="position:absolute;left:0;text-align:left;margin-left:-43.55pt;margin-top:14.3pt;width:585.9pt;height:493.1pt;z-index:251669504;mso-position-horizontal-relative:text;mso-position-vertical-relative:text">
+          <v:shape id="_x0000_s1033" type="#_x0000_t75" style="position:absolute;left:0;text-align:left;margin-left:-43.55pt;margin-top:14.3pt;width:585.9pt;height:493.1pt;z-index:251664896;mso-position-horizontal-relative:text;mso-position-vertical-relative:text">
             <v:imagedata r:id="rId30" o:title="4 - Driver accepts customer’s request"/>
           </v:shape>
         </w:pict>
@@ -19665,7 +19667,7 @@
           <w:noProof/>
         </w:rPr>
         <w:drawing>
-          <wp:inline distT="0" distB="0" distL="0" distR="0" wp14:anchorId="2293F954" wp14:editId="4C453D98">
+          <wp:inline distT="0" distB="0" distL="0" distR="0" wp14:anchorId="2293F954" wp14:editId="497BC131">
             <wp:extent cx="6035040" cy="5394960"/>
             <wp:effectExtent l="0" t="0" r="3810" b="0"/>
             <wp:docPr id="8" name="Immagine 8" descr="C:\Users\FR4H\AppData\Local\Microsoft\Windows\INetCache\Content.Word\UseCaseDiagram5.jpg"/>
@@ -20225,7 +20227,7 @@
       <w:r>
         <w:lastRenderedPageBreak/>
         <w:pict w14:anchorId="2EF58636">
-          <v:shape id="_x0000_i1039" type="#_x0000_t75" style="width:445.25pt;height:439.45pt">
+          <v:shape id="_x0000_i1039" type="#_x0000_t75" style="width:445.5pt;height:439.5pt">
             <v:imagedata r:id="rId32" o:title="UseCaseDiagram6"/>
           </v:shape>
         </w:pict>
@@ -20777,7 +20779,7 @@
       </w:pPr>
       <w:r>
         <w:pict w14:anchorId="6C2EE369">
-          <v:shape id="_x0000_i1040" type="#_x0000_t75" style="width:481.65pt;height:493.25pt">
+          <v:shape id="_x0000_i1040" type="#_x0000_t75" style="width:481.5pt;height:493.5pt">
             <v:imagedata r:id="rId33" o:title="UseCaseDiagram7"/>
           </v:shape>
         </w:pict>
@@ -20875,7 +20877,7 @@
       </w:pPr>
       <w:r>
         <w:pict w14:anchorId="7F40BE8E">
-          <v:shape id="_x0000_i1041" type="#_x0000_t75" style="width:481.65pt;height:469.25pt">
+          <v:shape id="_x0000_i1041" type="#_x0000_t75" style="width:481.5pt;height:469.5pt">
             <v:imagedata r:id="rId34" o:title="SysAdmin registers a Taxi Driver "/>
           </v:shape>
         </w:pict>
@@ -21360,7 +21362,7 @@
           <w:szCs w:val="26"/>
         </w:rPr>
         <w:pict w14:anchorId="138CF422">
-          <v:shape id="_x0000_i1042" type="#_x0000_t75" style="width:409.65pt;height:445.25pt">
+          <v:shape id="_x0000_i1042" type="#_x0000_t75" style="width:409.5pt;height:445.5pt">
             <v:imagedata r:id="rId35" o:title="UseCaseDiagram9"/>
           </v:shape>
         </w:pict>
@@ -21517,7 +21519,7 @@
           <w:szCs w:val="26"/>
         </w:rPr>
         <w:pict w14:anchorId="38982E1F">
-          <v:shape id="_x0000_i1043" type="#_x0000_t75" style="width:481.65pt;height:364.15pt">
+          <v:shape id="_x0000_i1043" type="#_x0000_t75" style="width:481.5pt;height:364.5pt">
             <v:imagedata r:id="rId36" o:title="Visitor logs-in"/>
           </v:shape>
         </w:pict>
@@ -22165,7 +22167,7 @@
           <w:szCs w:val="24"/>
         </w:rPr>
         <w:pict w14:anchorId="35C527C4">
-          <v:shape id="_x0000_i1044" type="#_x0000_t75" style="width:427.85pt;height:463.45pt">
+          <v:shape id="_x0000_i1044" type="#_x0000_t75" style="width:427.5pt;height:463.5pt">
             <v:imagedata r:id="rId37" o:title="UseCaseDiagram10"/>
           </v:shape>
         </w:pict>
@@ -22276,7 +22278,7 @@
           <w:szCs w:val="24"/>
         </w:rPr>
         <w:drawing>
-          <wp:inline distT="0" distB="0" distL="0" distR="0" wp14:anchorId="169AC253" wp14:editId="588B4A03">
+          <wp:inline distT="0" distB="0" distL="0" distR="0" wp14:anchorId="169AC253" wp14:editId="2BAF516A">
             <wp:extent cx="5303520" cy="4206240"/>
             <wp:effectExtent l="0" t="0" r="0" b="3810"/>
             <wp:docPr id="10" name="Immagine 10" descr="C:\Users\FR4H\AppData\Local\Microsoft\Windows\INetCache\Content.Word\Queue Management.jpg"/>
@@ -22415,14 +22417,6 @@
     </w:p>
     <w:p>
       <w:pPr>
-        <w:rPr>
-          <w:sz w:val="24"/>
-          <w:szCs w:val="24"/>
-        </w:rPr>
-      </w:pPr>
-    </w:p>
-    <w:p>
-      <w:pPr>
         <w:tabs>
           <w:tab w:val="center" w:pos="4819"/>
         </w:tabs>
@@ -22442,24 +22436,14 @@
     </w:p>
     <w:p>
       <w:pPr>
-        <w:tabs>
-          <w:tab w:val="center" w:pos="4819"/>
-        </w:tabs>
-        <w:rPr>
-          <w:sz w:val="24"/>
-          <w:szCs w:val="24"/>
-        </w:rPr>
-      </w:pPr>
-    </w:p>
-    <w:p>
-      <w:pPr>
         <w:pStyle w:val="Titolo2"/>
       </w:pPr>
-      <w:bookmarkStart w:id="25" w:name="_Toc434568827"/>
-      <w:r>
+      <w:bookmarkStart w:id="26" w:name="_Toc434569260"/>
+      <w:r>
+        <w:lastRenderedPageBreak/>
         <w:t>Class Diagram</w:t>
       </w:r>
-      <w:bookmarkEnd w:id="25"/>
+      <w:bookmarkEnd w:id="26"/>
     </w:p>
     <w:p>
       <w:pPr>
@@ -22470,7 +22454,7 @@
           <w:noProof/>
         </w:rPr>
         <w:pict w14:anchorId="4F65DDD2">
-          <v:shape id="_x0000_s1034" type="#_x0000_t75" style="position:absolute;left:0;text-align:left;margin-left:57.3pt;margin-top:21.15pt;width:600.25pt;height:443.8pt;z-index:-251644928;mso-position-horizontal-relative:text;mso-position-vertical-relative:text">
+          <v:shape id="_x0000_s1034" type="#_x0000_t75" style="position:absolute;left:0;text-align:left;margin-left:57.3pt;margin-top:21.15pt;width:600.25pt;height:443.8pt;z-index:-251650560;mso-position-horizontal-relative:text;mso-position-vertical-relative:text">
             <v:imagedata r:id="rId41" o:title="ClassDiagram"/>
           </v:shape>
         </w:pict>
@@ -22600,22 +22584,22 @@
       <w:pPr>
         <w:pStyle w:val="Titolo1"/>
       </w:pPr>
-      <w:bookmarkStart w:id="26" w:name="_Toc434568828"/>
+      <w:bookmarkStart w:id="27" w:name="_Toc434569261"/>
       <w:r>
         <w:lastRenderedPageBreak/>
         <w:t>Appendix</w:t>
       </w:r>
-      <w:bookmarkEnd w:id="26"/>
+      <w:bookmarkEnd w:id="27"/>
     </w:p>
     <w:p>
       <w:pPr>
         <w:pStyle w:val="Titolo2"/>
       </w:pPr>
-      <w:bookmarkStart w:id="27" w:name="_Toc434568829"/>
+      <w:bookmarkStart w:id="28" w:name="_Toc434569262"/>
       <w:r>
         <w:t>Alloy</w:t>
       </w:r>
-      <w:bookmarkEnd w:id="27"/>
+      <w:bookmarkEnd w:id="28"/>
     </w:p>
     <w:p>
       <w:pPr>
@@ -23098,11 +23082,11 @@
       <w:pPr>
         <w:pStyle w:val="Titolo2"/>
       </w:pPr>
-      <w:bookmarkStart w:id="28" w:name="_Toc434568830"/>
+      <w:bookmarkStart w:id="29" w:name="_Toc434569263"/>
       <w:r>
         <w:t>Software and Tools Used</w:t>
       </w:r>
-      <w:bookmarkEnd w:id="28"/>
+      <w:bookmarkEnd w:id="29"/>
     </w:p>
     <w:p>
       <w:pPr>
@@ -23392,11 +23376,11 @@
       <w:pPr>
         <w:pStyle w:val="Titolo2"/>
       </w:pPr>
-      <w:bookmarkStart w:id="29" w:name="_Toc434568831"/>
+      <w:bookmarkStart w:id="30" w:name="_Toc434569264"/>
       <w:r>
         <w:t>Hours of work</w:t>
       </w:r>
-      <w:bookmarkEnd w:id="29"/>
+      <w:bookmarkEnd w:id="30"/>
       <w:r>
         <w:t xml:space="preserve"> </w:t>
       </w:r>
@@ -23571,7 +23555,7 @@
       <mc:AlternateContent>
         <mc:Choice Requires="wpg">
           <w:drawing>
-            <wp:anchor distT="0" distB="0" distL="114300" distR="114300" simplePos="0" relativeHeight="251677696" behindDoc="0" locked="0" layoutInCell="1" allowOverlap="1" wp14:anchorId="449C32E9" wp14:editId="3759FDD8">
+            <wp:anchor distT="0" distB="0" distL="114300" distR="114300" simplePos="0" relativeHeight="251678720" behindDoc="0" locked="0" layoutInCell="1" allowOverlap="1" wp14:anchorId="449C32E9" wp14:editId="3759FDD8">
               <wp:simplePos x="0" y="0"/>
               <wp:positionH relativeFrom="page">
                 <wp:align>left</wp:align>
@@ -23880,7 +23864,7 @@
                                 <w:sz w:val="24"/>
                                 <w:szCs w:val="24"/>
                               </w:rPr>
-                              <w:t>21</w:t>
+                              <w:t>51</w:t>
                             </w:r>
                             <w:r>
                               <w:rPr>
@@ -23922,7 +23906,7 @@
         </mc:Choice>
         <mc:Fallback>
           <w:pict>
-            <v:group w14:anchorId="449C32E9" id="Gruppo 158" o:spid="_x0000_s1036" style="position:absolute;margin-left:0;margin-top:0;width:133.9pt;height:80.65pt;z-index:251677696;mso-top-percent:23;mso-position-horizontal:left;mso-position-horizontal-relative:page;mso-position-vertical-relative:page;mso-top-percent:23;mso-width-relative:margin;mso-height-relative:margin" coordsize="17007,10241" o:gfxdata="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">
+            <v:group w14:anchorId="449C32E9" id="Gruppo 158" o:spid="_x0000_s1036" style="position:absolute;margin-left:0;margin-top:0;width:133.9pt;height:80.65pt;z-index:251678720;mso-top-percent:23;mso-position-horizontal:left;mso-position-horizontal-relative:page;mso-position-vertical-relative:page;mso-top-percent:23;mso-width-relative:margin;mso-height-relative:margin" coordsize="17007,10241" o:gfxdata="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">
               <v:group id="Gruppo 159" o:spid="_x0000_s1037" style="position:absolute;width:17007;height:10241" coordsize="17007,10241" o:gfxdata="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">
                 <v:rect id="Rettangolo 160" o:spid="_x0000_s1038" style="position:absolute;width:17007;height:10241;visibility:visible;mso-wrap-style:square;v-text-anchor:middle" o:gfxdata="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" fillcolor="white [3212]" stroked="f" strokeweight="1pt">
                   <v:fill opacity="0"/>
@@ -23983,7 +23967,7 @@
                           <w:sz w:val="24"/>
                           <w:szCs w:val="24"/>
                         </w:rPr>
-                        <w:t>21</w:t>
+                        <w:t>51</w:t>
                       </w:r>
                       <w:r>
                         <w:rPr>
@@ -31820,45 +31804,45 @@
     </dgm:pt>
   </dgm:ptLst>
   <dgm:cxnLst>
+    <dgm:cxn modelId="{D0BB2468-AF8F-4210-B44A-D39BB663BFCA}" type="presOf" srcId="{C900A651-3FCA-634D-8E96-FB8C693E1E8F}" destId="{71E5BCB2-3AB6-4C42-9B09-A87936C7F001}" srcOrd="0" destOrd="0" presId="urn:microsoft.com/office/officeart/2005/8/layout/bProcess3"/>
+    <dgm:cxn modelId="{04DA0D7F-66AC-446E-ACBA-B98188DA457E}" type="presOf" srcId="{56563E73-53C5-C242-B5DD-534CCEB5A55B}" destId="{1AB89A78-53AA-8046-940B-4774F5E8A3F4}" srcOrd="0" destOrd="0" presId="urn:microsoft.com/office/officeart/2005/8/layout/bProcess3"/>
+    <dgm:cxn modelId="{9F7DBBD3-2135-334D-BDE9-A8ED29101BA4}" srcId="{7DBAA654-83A9-2749-9A11-3A2F0853292E}" destId="{3ABC577C-D926-6C40-8609-A47272EDC0E8}" srcOrd="3" destOrd="0" parTransId="{73D020D2-C3E5-6D4B-A74D-95AC52916961}" sibTransId="{E1700588-AA9B-9044-98E5-A52BC9E980D8}"/>
+    <dgm:cxn modelId="{2D12532B-E5C4-4EF7-9BA8-A08388C02AA6}" type="presOf" srcId="{03689D08-8F94-B240-B093-204B4D1B1996}" destId="{F515C25C-FBC4-0A42-9BD8-739DB491DE01}" srcOrd="1" destOrd="0" presId="urn:microsoft.com/office/officeart/2005/8/layout/bProcess3"/>
     <dgm:cxn modelId="{D23D9D9F-E230-B14F-8CC4-60EF1E62361C}" srcId="{7DBAA654-83A9-2749-9A11-3A2F0853292E}" destId="{9D0A3E8F-79EA-4741-B4AF-359BBF2AD54A}" srcOrd="1" destOrd="0" parTransId="{A68219EE-DDA5-6D44-931C-E2DD8411613C}" sibTransId="{56563E73-53C5-C242-B5DD-534CCEB5A55B}"/>
-    <dgm:cxn modelId="{7001DEDB-0C22-4F3C-B99A-0AF5F4C0184E}" type="presOf" srcId="{51AF1449-732A-7245-8907-3B0B474E6716}" destId="{70A625A3-B04D-314A-9454-BA7560E71142}" srcOrd="0" destOrd="0" presId="urn:microsoft.com/office/officeart/2005/8/layout/bProcess3"/>
-    <dgm:cxn modelId="{34C425E1-CB12-417C-B020-AD9CCD840C83}" type="presOf" srcId="{51AF1449-732A-7245-8907-3B0B474E6716}" destId="{08B24028-0337-A54F-863C-D83DC536E50D}" srcOrd="1" destOrd="0" presId="urn:microsoft.com/office/officeart/2005/8/layout/bProcess3"/>
-    <dgm:cxn modelId="{2AA00159-B535-46D0-9C93-23F9EF0BA731}" type="presOf" srcId="{761D77BA-5704-3540-A64C-39623ABDE933}" destId="{2B850CA7-3DA8-704B-9542-29A27C4E6E8A}" srcOrd="0" destOrd="0" presId="urn:microsoft.com/office/officeart/2005/8/layout/bProcess3"/>
-    <dgm:cxn modelId="{FF9BADE1-0E7B-4587-A51C-52682144EDC2}" type="presOf" srcId="{56563E73-53C5-C242-B5DD-534CCEB5A55B}" destId="{1AB89A78-53AA-8046-940B-4774F5E8A3F4}" srcOrd="0" destOrd="0" presId="urn:microsoft.com/office/officeart/2005/8/layout/bProcess3"/>
+    <dgm:cxn modelId="{57E2520C-3DEC-4228-A23C-20347B8B33F5}" type="presOf" srcId="{761D77BA-5704-3540-A64C-39623ABDE933}" destId="{2B850CA7-3DA8-704B-9542-29A27C4E6E8A}" srcOrd="0" destOrd="0" presId="urn:microsoft.com/office/officeart/2005/8/layout/bProcess3"/>
+    <dgm:cxn modelId="{C9F771AC-35CF-1540-8F9B-A548A676FBEC}" srcId="{7DBAA654-83A9-2749-9A11-3A2F0853292E}" destId="{C900A651-3FCA-634D-8E96-FB8C693E1E8F}" srcOrd="0" destOrd="0" parTransId="{DC773397-72AF-3043-A26B-0B8B32D632B1}" sibTransId="{6FF581C4-5EE0-6547-8B0A-4DD4E49DF7D5}"/>
+    <dgm:cxn modelId="{33E52A33-33D6-499D-A1FB-0C91DC8D974D}" type="presOf" srcId="{981B4EF9-7A3A-BE49-B6B6-0021D3615771}" destId="{CA2203B5-A4CA-2C4D-8577-50E3388F2246}" srcOrd="0" destOrd="0" presId="urn:microsoft.com/office/officeart/2005/8/layout/bProcess3"/>
+    <dgm:cxn modelId="{AC20B312-DDF3-4E30-80A7-CA2CE9C7A781}" type="presOf" srcId="{3D31D781-DE26-FC46-87C5-81D28438E988}" destId="{5054442F-68CC-BA4D-A78B-D10165C93B35}" srcOrd="0" destOrd="0" presId="urn:microsoft.com/office/officeart/2005/8/layout/bProcess3"/>
+    <dgm:cxn modelId="{F10736BC-D920-437C-9041-FBA8BAD8F31F}" type="presOf" srcId="{51AF1449-732A-7245-8907-3B0B474E6716}" destId="{70A625A3-B04D-314A-9454-BA7560E71142}" srcOrd="0" destOrd="0" presId="urn:microsoft.com/office/officeart/2005/8/layout/bProcess3"/>
+    <dgm:cxn modelId="{30D83C3D-5CF6-485C-AEE8-C1AA230E9A01}" type="presOf" srcId="{03689D08-8F94-B240-B093-204B4D1B1996}" destId="{11041959-BAD3-494D-A0CA-60D08024935F}" srcOrd="0" destOrd="0" presId="urn:microsoft.com/office/officeart/2005/8/layout/bProcess3"/>
     <dgm:cxn modelId="{CBA7B2CB-398D-0944-9097-F88E098803F8}" srcId="{7DBAA654-83A9-2749-9A11-3A2F0853292E}" destId="{981B4EF9-7A3A-BE49-B6B6-0021D3615771}" srcOrd="5" destOrd="0" parTransId="{036AB1F6-FA37-614F-A857-CA2CBEA75FF8}" sibTransId="{07202FE3-BBDD-A74E-9ED7-5FC69364AF9D}"/>
-    <dgm:cxn modelId="{4059E846-4F36-4462-AC1F-9EA630008549}" type="presOf" srcId="{3D31D781-DE26-FC46-87C5-81D28438E988}" destId="{5054442F-68CC-BA4D-A78B-D10165C93B35}" srcOrd="0" destOrd="0" presId="urn:microsoft.com/office/officeart/2005/8/layout/bProcess3"/>
+    <dgm:cxn modelId="{47EFCE78-CEB7-4971-ADB6-558EA59AA9CE}" type="presOf" srcId="{E1700588-AA9B-9044-98E5-A52BC9E980D8}" destId="{BE891453-7A81-9745-80FE-393D0BD9F682}" srcOrd="0" destOrd="0" presId="urn:microsoft.com/office/officeart/2005/8/layout/bProcess3"/>
     <dgm:cxn modelId="{A4DF705F-378F-3D46-8BF6-315C5DACB12C}" srcId="{7DBAA654-83A9-2749-9A11-3A2F0853292E}" destId="{3D31D781-DE26-FC46-87C5-81D28438E988}" srcOrd="4" destOrd="0" parTransId="{7FDE228D-3493-0041-A7C9-8BDABED610D5}" sibTransId="{51AF1449-732A-7245-8907-3B0B474E6716}"/>
-    <dgm:cxn modelId="{9F7DBBD3-2135-334D-BDE9-A8ED29101BA4}" srcId="{7DBAA654-83A9-2749-9A11-3A2F0853292E}" destId="{3ABC577C-D926-6C40-8609-A47272EDC0E8}" srcOrd="3" destOrd="0" parTransId="{73D020D2-C3E5-6D4B-A74D-95AC52916961}" sibTransId="{E1700588-AA9B-9044-98E5-A52BC9E980D8}"/>
-    <dgm:cxn modelId="{C9F771AC-35CF-1540-8F9B-A548A676FBEC}" srcId="{7DBAA654-83A9-2749-9A11-3A2F0853292E}" destId="{C900A651-3FCA-634D-8E96-FB8C693E1E8F}" srcOrd="0" destOrd="0" parTransId="{DC773397-72AF-3043-A26B-0B8B32D632B1}" sibTransId="{6FF581C4-5EE0-6547-8B0A-4DD4E49DF7D5}"/>
-    <dgm:cxn modelId="{59C9A6D3-83AB-4218-B03A-17AA5C097D6B}" type="presOf" srcId="{03689D08-8F94-B240-B093-204B4D1B1996}" destId="{F515C25C-FBC4-0A42-9BD8-739DB491DE01}" srcOrd="1" destOrd="0" presId="urn:microsoft.com/office/officeart/2005/8/layout/bProcess3"/>
+    <dgm:cxn modelId="{72486177-E305-4161-8880-AFEB3439AABA}" type="presOf" srcId="{6FF581C4-5EE0-6547-8B0A-4DD4E49DF7D5}" destId="{EE2C3E7E-7411-F14A-B102-730D81D864D3}" srcOrd="1" destOrd="0" presId="urn:microsoft.com/office/officeart/2005/8/layout/bProcess3"/>
     <dgm:cxn modelId="{B40CF301-B877-0146-8F01-A4B49C9B78E2}" srcId="{7DBAA654-83A9-2749-9A11-3A2F0853292E}" destId="{761D77BA-5704-3540-A64C-39623ABDE933}" srcOrd="2" destOrd="0" parTransId="{0CEF3B97-E2A9-E04D-A0DB-EC66FC595157}" sibTransId="{03689D08-8F94-B240-B093-204B4D1B1996}"/>
-    <dgm:cxn modelId="{F4E7F926-05D7-4453-BEC3-2FC704CEC9AD}" type="presOf" srcId="{3ABC577C-D926-6C40-8609-A47272EDC0E8}" destId="{35CF6ACD-16BB-D44B-9967-A88BE4C856FA}" srcOrd="0" destOrd="0" presId="urn:microsoft.com/office/officeart/2005/8/layout/bProcess3"/>
-    <dgm:cxn modelId="{E0EED800-B7D5-4C59-8D92-76B536B186CE}" type="presOf" srcId="{7DBAA654-83A9-2749-9A11-3A2F0853292E}" destId="{379D3411-2CF2-1443-9DE7-1F3F74BE70B6}" srcOrd="0" destOrd="0" presId="urn:microsoft.com/office/officeart/2005/8/layout/bProcess3"/>
-    <dgm:cxn modelId="{22405725-DB96-4993-8B87-7A27E42C3BCD}" type="presOf" srcId="{C900A651-3FCA-634D-8E96-FB8C693E1E8F}" destId="{71E5BCB2-3AB6-4C42-9B09-A87936C7F001}" srcOrd="0" destOrd="0" presId="urn:microsoft.com/office/officeart/2005/8/layout/bProcess3"/>
-    <dgm:cxn modelId="{85B3092B-2D99-4F6D-8BDD-385D2CD1C14F}" type="presOf" srcId="{9D0A3E8F-79EA-4741-B4AF-359BBF2AD54A}" destId="{CB005E4D-98D2-5E43-A79A-01D73FA5246C}" srcOrd="0" destOrd="0" presId="urn:microsoft.com/office/officeart/2005/8/layout/bProcess3"/>
-    <dgm:cxn modelId="{BC9B440A-2170-49A1-9EC3-57273A0B7224}" type="presOf" srcId="{981B4EF9-7A3A-BE49-B6B6-0021D3615771}" destId="{CA2203B5-A4CA-2C4D-8577-50E3388F2246}" srcOrd="0" destOrd="0" presId="urn:microsoft.com/office/officeart/2005/8/layout/bProcess3"/>
-    <dgm:cxn modelId="{B552EC6F-23EC-4BA9-B90E-2575F8A83E69}" type="presOf" srcId="{6FF581C4-5EE0-6547-8B0A-4DD4E49DF7D5}" destId="{EE2C3E7E-7411-F14A-B102-730D81D864D3}" srcOrd="1" destOrd="0" presId="urn:microsoft.com/office/officeart/2005/8/layout/bProcess3"/>
-    <dgm:cxn modelId="{424A89EA-6EF0-4210-8BAE-EE5F65215236}" type="presOf" srcId="{E1700588-AA9B-9044-98E5-A52BC9E980D8}" destId="{0D4A6B71-9678-E74B-A4F4-3D04D7F96F18}" srcOrd="1" destOrd="0" presId="urn:microsoft.com/office/officeart/2005/8/layout/bProcess3"/>
-    <dgm:cxn modelId="{25ABBF19-1AC3-443E-A4D3-B16B2A8DFF83}" type="presOf" srcId="{56563E73-53C5-C242-B5DD-534CCEB5A55B}" destId="{8845A127-0D85-A14A-94CB-F773727D4C9B}" srcOrd="1" destOrd="0" presId="urn:microsoft.com/office/officeart/2005/8/layout/bProcess3"/>
-    <dgm:cxn modelId="{C41DA990-E397-40D4-9AC3-F4835DC61AAC}" type="presOf" srcId="{E1700588-AA9B-9044-98E5-A52BC9E980D8}" destId="{BE891453-7A81-9745-80FE-393D0BD9F682}" srcOrd="0" destOrd="0" presId="urn:microsoft.com/office/officeart/2005/8/layout/bProcess3"/>
-    <dgm:cxn modelId="{60E63EB0-1F32-40F2-854A-026B74E8A17D}" type="presOf" srcId="{6FF581C4-5EE0-6547-8B0A-4DD4E49DF7D5}" destId="{70788382-AA77-7C4C-A399-82382C8CD1E3}" srcOrd="0" destOrd="0" presId="urn:microsoft.com/office/officeart/2005/8/layout/bProcess3"/>
-    <dgm:cxn modelId="{A65E544F-898B-45C1-AE54-4F0479071B6F}" type="presOf" srcId="{03689D08-8F94-B240-B093-204B4D1B1996}" destId="{11041959-BAD3-494D-A0CA-60D08024935F}" srcOrd="0" destOrd="0" presId="urn:microsoft.com/office/officeart/2005/8/layout/bProcess3"/>
-    <dgm:cxn modelId="{B5E46631-6564-4DC2-8751-F91B430F56F1}" type="presParOf" srcId="{379D3411-2CF2-1443-9DE7-1F3F74BE70B6}" destId="{71E5BCB2-3AB6-4C42-9B09-A87936C7F001}" srcOrd="0" destOrd="0" presId="urn:microsoft.com/office/officeart/2005/8/layout/bProcess3"/>
-    <dgm:cxn modelId="{D8C4047D-3DB1-4FDD-8E7A-3C7020A0FF2C}" type="presParOf" srcId="{379D3411-2CF2-1443-9DE7-1F3F74BE70B6}" destId="{70788382-AA77-7C4C-A399-82382C8CD1E3}" srcOrd="1" destOrd="0" presId="urn:microsoft.com/office/officeart/2005/8/layout/bProcess3"/>
-    <dgm:cxn modelId="{8D5F0484-073E-4A58-B663-14D37EB1FB82}" type="presParOf" srcId="{70788382-AA77-7C4C-A399-82382C8CD1E3}" destId="{EE2C3E7E-7411-F14A-B102-730D81D864D3}" srcOrd="0" destOrd="0" presId="urn:microsoft.com/office/officeart/2005/8/layout/bProcess3"/>
-    <dgm:cxn modelId="{3166757D-7F28-4751-A0A1-139773BD51C2}" type="presParOf" srcId="{379D3411-2CF2-1443-9DE7-1F3F74BE70B6}" destId="{CB005E4D-98D2-5E43-A79A-01D73FA5246C}" srcOrd="2" destOrd="0" presId="urn:microsoft.com/office/officeart/2005/8/layout/bProcess3"/>
-    <dgm:cxn modelId="{83EAE7B6-C612-4D78-B8EA-57EB2ADA88B7}" type="presParOf" srcId="{379D3411-2CF2-1443-9DE7-1F3F74BE70B6}" destId="{1AB89A78-53AA-8046-940B-4774F5E8A3F4}" srcOrd="3" destOrd="0" presId="urn:microsoft.com/office/officeart/2005/8/layout/bProcess3"/>
-    <dgm:cxn modelId="{3F3B3370-CA5A-445E-9EE8-7FA5E4D28D5F}" type="presParOf" srcId="{1AB89A78-53AA-8046-940B-4774F5E8A3F4}" destId="{8845A127-0D85-A14A-94CB-F773727D4C9B}" srcOrd="0" destOrd="0" presId="urn:microsoft.com/office/officeart/2005/8/layout/bProcess3"/>
-    <dgm:cxn modelId="{487C77AD-855E-45BE-BB3E-3C148DC4BB33}" type="presParOf" srcId="{379D3411-2CF2-1443-9DE7-1F3F74BE70B6}" destId="{2B850CA7-3DA8-704B-9542-29A27C4E6E8A}" srcOrd="4" destOrd="0" presId="urn:microsoft.com/office/officeart/2005/8/layout/bProcess3"/>
-    <dgm:cxn modelId="{8D9BCB52-81EE-4400-AC7D-A4FE99AD5878}" type="presParOf" srcId="{379D3411-2CF2-1443-9DE7-1F3F74BE70B6}" destId="{11041959-BAD3-494D-A0CA-60D08024935F}" srcOrd="5" destOrd="0" presId="urn:microsoft.com/office/officeart/2005/8/layout/bProcess3"/>
-    <dgm:cxn modelId="{B155CC66-EEE0-4F88-8C86-6C74AD65D2A8}" type="presParOf" srcId="{11041959-BAD3-494D-A0CA-60D08024935F}" destId="{F515C25C-FBC4-0A42-9BD8-739DB491DE01}" srcOrd="0" destOrd="0" presId="urn:microsoft.com/office/officeart/2005/8/layout/bProcess3"/>
-    <dgm:cxn modelId="{88AC771F-E6E7-468F-9CAB-6577FD0A482B}" type="presParOf" srcId="{379D3411-2CF2-1443-9DE7-1F3F74BE70B6}" destId="{35CF6ACD-16BB-D44B-9967-A88BE4C856FA}" srcOrd="6" destOrd="0" presId="urn:microsoft.com/office/officeart/2005/8/layout/bProcess3"/>
-    <dgm:cxn modelId="{3BF4FB20-62DF-4BC8-929C-099DB557FA72}" type="presParOf" srcId="{379D3411-2CF2-1443-9DE7-1F3F74BE70B6}" destId="{BE891453-7A81-9745-80FE-393D0BD9F682}" srcOrd="7" destOrd="0" presId="urn:microsoft.com/office/officeart/2005/8/layout/bProcess3"/>
-    <dgm:cxn modelId="{4527BC6A-8E01-45D8-9AE1-C2A74777CADF}" type="presParOf" srcId="{BE891453-7A81-9745-80FE-393D0BD9F682}" destId="{0D4A6B71-9678-E74B-A4F4-3D04D7F96F18}" srcOrd="0" destOrd="0" presId="urn:microsoft.com/office/officeart/2005/8/layout/bProcess3"/>
-    <dgm:cxn modelId="{343BC5D4-7237-4921-A27E-1CAD56467582}" type="presParOf" srcId="{379D3411-2CF2-1443-9DE7-1F3F74BE70B6}" destId="{5054442F-68CC-BA4D-A78B-D10165C93B35}" srcOrd="8" destOrd="0" presId="urn:microsoft.com/office/officeart/2005/8/layout/bProcess3"/>
-    <dgm:cxn modelId="{61BBFEFC-E985-4E41-9331-13E20E64DD4F}" type="presParOf" srcId="{379D3411-2CF2-1443-9DE7-1F3F74BE70B6}" destId="{70A625A3-B04D-314A-9454-BA7560E71142}" srcOrd="9" destOrd="0" presId="urn:microsoft.com/office/officeart/2005/8/layout/bProcess3"/>
-    <dgm:cxn modelId="{1A9EFF6A-FCDA-4AFA-991D-6A5B3BFE1A59}" type="presParOf" srcId="{70A625A3-B04D-314A-9454-BA7560E71142}" destId="{08B24028-0337-A54F-863C-D83DC536E50D}" srcOrd="0" destOrd="0" presId="urn:microsoft.com/office/officeart/2005/8/layout/bProcess3"/>
-    <dgm:cxn modelId="{829521F8-BFC3-4E59-AD1C-1CC2F8BD4204}" type="presParOf" srcId="{379D3411-2CF2-1443-9DE7-1F3F74BE70B6}" destId="{CA2203B5-A4CA-2C4D-8577-50E3388F2246}" srcOrd="10" destOrd="0" presId="urn:microsoft.com/office/officeart/2005/8/layout/bProcess3"/>
+    <dgm:cxn modelId="{3DC564D6-8AA4-458B-875F-8585FA13F19D}" type="presOf" srcId="{7DBAA654-83A9-2749-9A11-3A2F0853292E}" destId="{379D3411-2CF2-1443-9DE7-1F3F74BE70B6}" srcOrd="0" destOrd="0" presId="urn:microsoft.com/office/officeart/2005/8/layout/bProcess3"/>
+    <dgm:cxn modelId="{CF67E49E-74BF-4E1A-B3E1-EF8BFC8806A4}" type="presOf" srcId="{6FF581C4-5EE0-6547-8B0A-4DD4E49DF7D5}" destId="{70788382-AA77-7C4C-A399-82382C8CD1E3}" srcOrd="0" destOrd="0" presId="urn:microsoft.com/office/officeart/2005/8/layout/bProcess3"/>
+    <dgm:cxn modelId="{A29424F0-1C68-4760-A11F-DB9B2C3233A5}" type="presOf" srcId="{9D0A3E8F-79EA-4741-B4AF-359BBF2AD54A}" destId="{CB005E4D-98D2-5E43-A79A-01D73FA5246C}" srcOrd="0" destOrd="0" presId="urn:microsoft.com/office/officeart/2005/8/layout/bProcess3"/>
+    <dgm:cxn modelId="{7CB78C49-9783-4A32-9A20-F08583D93577}" type="presOf" srcId="{3ABC577C-D926-6C40-8609-A47272EDC0E8}" destId="{35CF6ACD-16BB-D44B-9967-A88BE4C856FA}" srcOrd="0" destOrd="0" presId="urn:microsoft.com/office/officeart/2005/8/layout/bProcess3"/>
+    <dgm:cxn modelId="{C13514CD-3714-4DD6-88F9-A61DE961AAB7}" type="presOf" srcId="{E1700588-AA9B-9044-98E5-A52BC9E980D8}" destId="{0D4A6B71-9678-E74B-A4F4-3D04D7F96F18}" srcOrd="1" destOrd="0" presId="urn:microsoft.com/office/officeart/2005/8/layout/bProcess3"/>
+    <dgm:cxn modelId="{EA425D78-2720-4940-91D2-6DA1CDBA5977}" type="presOf" srcId="{56563E73-53C5-C242-B5DD-534CCEB5A55B}" destId="{8845A127-0D85-A14A-94CB-F773727D4C9B}" srcOrd="1" destOrd="0" presId="urn:microsoft.com/office/officeart/2005/8/layout/bProcess3"/>
+    <dgm:cxn modelId="{6A868DA5-8517-4E34-878D-973D3AD0AE57}" type="presOf" srcId="{51AF1449-732A-7245-8907-3B0B474E6716}" destId="{08B24028-0337-A54F-863C-D83DC536E50D}" srcOrd="1" destOrd="0" presId="urn:microsoft.com/office/officeart/2005/8/layout/bProcess3"/>
+    <dgm:cxn modelId="{37064450-B8DF-4B0A-95D2-87276683DA7C}" type="presParOf" srcId="{379D3411-2CF2-1443-9DE7-1F3F74BE70B6}" destId="{71E5BCB2-3AB6-4C42-9B09-A87936C7F001}" srcOrd="0" destOrd="0" presId="urn:microsoft.com/office/officeart/2005/8/layout/bProcess3"/>
+    <dgm:cxn modelId="{DBA680BD-10B8-4083-822F-32CE0C73B941}" type="presParOf" srcId="{379D3411-2CF2-1443-9DE7-1F3F74BE70B6}" destId="{70788382-AA77-7C4C-A399-82382C8CD1E3}" srcOrd="1" destOrd="0" presId="urn:microsoft.com/office/officeart/2005/8/layout/bProcess3"/>
+    <dgm:cxn modelId="{275C30EF-916B-40BE-A98C-6747CBFE65FB}" type="presParOf" srcId="{70788382-AA77-7C4C-A399-82382C8CD1E3}" destId="{EE2C3E7E-7411-F14A-B102-730D81D864D3}" srcOrd="0" destOrd="0" presId="urn:microsoft.com/office/officeart/2005/8/layout/bProcess3"/>
+    <dgm:cxn modelId="{23FD695C-DCAE-441F-AFC6-A7E5FBDCEFA7}" type="presParOf" srcId="{379D3411-2CF2-1443-9DE7-1F3F74BE70B6}" destId="{CB005E4D-98D2-5E43-A79A-01D73FA5246C}" srcOrd="2" destOrd="0" presId="urn:microsoft.com/office/officeart/2005/8/layout/bProcess3"/>
+    <dgm:cxn modelId="{091F1182-F351-412B-8BC5-81FD67E62C8F}" type="presParOf" srcId="{379D3411-2CF2-1443-9DE7-1F3F74BE70B6}" destId="{1AB89A78-53AA-8046-940B-4774F5E8A3F4}" srcOrd="3" destOrd="0" presId="urn:microsoft.com/office/officeart/2005/8/layout/bProcess3"/>
+    <dgm:cxn modelId="{760CC424-6400-45AF-AC26-DC919521D924}" type="presParOf" srcId="{1AB89A78-53AA-8046-940B-4774F5E8A3F4}" destId="{8845A127-0D85-A14A-94CB-F773727D4C9B}" srcOrd="0" destOrd="0" presId="urn:microsoft.com/office/officeart/2005/8/layout/bProcess3"/>
+    <dgm:cxn modelId="{912EF754-2967-4652-9BA9-C1241BE3DE99}" type="presParOf" srcId="{379D3411-2CF2-1443-9DE7-1F3F74BE70B6}" destId="{2B850CA7-3DA8-704B-9542-29A27C4E6E8A}" srcOrd="4" destOrd="0" presId="urn:microsoft.com/office/officeart/2005/8/layout/bProcess3"/>
+    <dgm:cxn modelId="{B93ECD09-F7DA-4BB8-AA06-825EDC1B05AE}" type="presParOf" srcId="{379D3411-2CF2-1443-9DE7-1F3F74BE70B6}" destId="{11041959-BAD3-494D-A0CA-60D08024935F}" srcOrd="5" destOrd="0" presId="urn:microsoft.com/office/officeart/2005/8/layout/bProcess3"/>
+    <dgm:cxn modelId="{36CB2BBE-57FF-47AB-8C04-F21ACD855D8B}" type="presParOf" srcId="{11041959-BAD3-494D-A0CA-60D08024935F}" destId="{F515C25C-FBC4-0A42-9BD8-739DB491DE01}" srcOrd="0" destOrd="0" presId="urn:microsoft.com/office/officeart/2005/8/layout/bProcess3"/>
+    <dgm:cxn modelId="{66152AA9-8BAD-4606-84DD-C96521C46CA0}" type="presParOf" srcId="{379D3411-2CF2-1443-9DE7-1F3F74BE70B6}" destId="{35CF6ACD-16BB-D44B-9967-A88BE4C856FA}" srcOrd="6" destOrd="0" presId="urn:microsoft.com/office/officeart/2005/8/layout/bProcess3"/>
+    <dgm:cxn modelId="{AFAB7EC1-4607-4C07-89E7-3197C7B865A3}" type="presParOf" srcId="{379D3411-2CF2-1443-9DE7-1F3F74BE70B6}" destId="{BE891453-7A81-9745-80FE-393D0BD9F682}" srcOrd="7" destOrd="0" presId="urn:microsoft.com/office/officeart/2005/8/layout/bProcess3"/>
+    <dgm:cxn modelId="{567CEE8F-F826-453E-A22B-90DF12148BF0}" type="presParOf" srcId="{BE891453-7A81-9745-80FE-393D0BD9F682}" destId="{0D4A6B71-9678-E74B-A4F4-3D04D7F96F18}" srcOrd="0" destOrd="0" presId="urn:microsoft.com/office/officeart/2005/8/layout/bProcess3"/>
+    <dgm:cxn modelId="{B3FC26E4-8286-4FD3-BEE3-9D033CDA7635}" type="presParOf" srcId="{379D3411-2CF2-1443-9DE7-1F3F74BE70B6}" destId="{5054442F-68CC-BA4D-A78B-D10165C93B35}" srcOrd="8" destOrd="0" presId="urn:microsoft.com/office/officeart/2005/8/layout/bProcess3"/>
+    <dgm:cxn modelId="{FBDA057C-F991-4F51-AC25-EC6100CBCF70}" type="presParOf" srcId="{379D3411-2CF2-1443-9DE7-1F3F74BE70B6}" destId="{70A625A3-B04D-314A-9454-BA7560E71142}" srcOrd="9" destOrd="0" presId="urn:microsoft.com/office/officeart/2005/8/layout/bProcess3"/>
+    <dgm:cxn modelId="{B3510013-2736-4A3F-8FF9-EF1E5D7059F3}" type="presParOf" srcId="{70A625A3-B04D-314A-9454-BA7560E71142}" destId="{08B24028-0337-A54F-863C-D83DC536E50D}" srcOrd="0" destOrd="0" presId="urn:microsoft.com/office/officeart/2005/8/layout/bProcess3"/>
+    <dgm:cxn modelId="{892C8B17-C411-46BA-901B-321FAA2C5D5A}" type="presParOf" srcId="{379D3411-2CF2-1443-9DE7-1F3F74BE70B6}" destId="{CA2203B5-A4CA-2C4D-8577-50E3388F2246}" srcOrd="10" destOrd="0" presId="urn:microsoft.com/office/officeart/2005/8/layout/bProcess3"/>
   </dgm:cxnLst>
   <dgm:bg/>
   <dgm:whole>
@@ -34433,7 +34417,7 @@
 </file>
 
 <file path=customXml/itemProps1.xml><?xml version="1.0" encoding="utf-8"?>
-<ds:datastoreItem xmlns:ds="http://schemas.openxmlformats.org/officeDocument/2006/customXml" ds:itemID="{DD606F8C-0156-4A07-8D7F-2DF161E6385B}">
+<ds:datastoreItem xmlns:ds="http://schemas.openxmlformats.org/officeDocument/2006/customXml" ds:itemID="{EB17607F-A5DC-4E9D-83DC-2178EE49878A}">
   <ds:schemaRefs>
     <ds:schemaRef ds:uri="http://schemas.openxmlformats.org/officeDocument/2006/bibliography"/>
   </ds:schemaRefs>

</xml_diff>